<commit_message>
RZ & HP : avancement dans le tp Q3
</commit_message>
<xml_diff>
--- a/TP2/TP2_Log3430_201.docx
+++ b/TP2/TP2_Log3430_201.docx
@@ -675,7 +675,7 @@
     </w:p>
     <w:p>
       <w:pPr>
-        <w:pStyle w:val="ListParagraph"/>
+        <w:pStyle w:val="Paragraphedeliste"/>
         <w:spacing w:after="240"/>
         <w:ind w:right="102"/>
         <w:jc w:val="both"/>
@@ -701,7 +701,7 @@
     </w:p>
     <w:p>
       <w:pPr>
-        <w:pStyle w:val="ListParagraph"/>
+        <w:pStyle w:val="Paragraphedeliste"/>
         <w:spacing w:after="240"/>
         <w:ind w:right="102"/>
         <w:jc w:val="both"/>
@@ -953,7 +953,7 @@
     </w:p>
     <w:p>
       <w:pPr>
-        <w:pStyle w:val="ListParagraph"/>
+        <w:pStyle w:val="Paragraphedeliste"/>
         <w:spacing w:after="240"/>
         <w:ind w:right="102"/>
         <w:jc w:val="both"/>
@@ -968,7 +968,7 @@
     </w:p>
     <w:p>
       <w:pPr>
-        <w:pStyle w:val="ListParagraph"/>
+        <w:pStyle w:val="Paragraphedeliste"/>
         <w:spacing w:after="240"/>
         <w:ind w:right="102"/>
         <w:jc w:val="both"/>
@@ -995,7 +995,7 @@
     </w:p>
     <w:p>
       <w:pPr>
-        <w:pStyle w:val="ListParagraph"/>
+        <w:pStyle w:val="Paragraphedeliste"/>
         <w:spacing w:after="240"/>
         <w:ind w:right="102"/>
         <w:jc w:val="both"/>
@@ -1042,7 +1042,7 @@
     </w:p>
     <w:p>
       <w:pPr>
-        <w:pStyle w:val="ListParagraph"/>
+        <w:pStyle w:val="Paragraphedeliste"/>
         <w:spacing w:after="240"/>
         <w:ind w:right="102"/>
         <w:jc w:val="both"/>
@@ -1067,7 +1067,7 @@
     </w:p>
     <w:p>
       <w:pPr>
-        <w:pStyle w:val="ListParagraph"/>
+        <w:pStyle w:val="Paragraphedeliste"/>
         <w:spacing w:after="240"/>
         <w:ind w:right="102"/>
         <w:jc w:val="both"/>
@@ -1102,7 +1102,7 @@
     </w:p>
     <w:p>
       <w:pPr>
-        <w:pStyle w:val="ListParagraph"/>
+        <w:pStyle w:val="Paragraphedeliste"/>
         <w:spacing w:after="240"/>
         <w:ind w:right="102"/>
         <w:jc w:val="both"/>
@@ -1117,7 +1117,7 @@
     </w:p>
     <w:p>
       <w:pPr>
-        <w:pStyle w:val="ListParagraph"/>
+        <w:pStyle w:val="Paragraphedeliste"/>
         <w:spacing w:after="240"/>
         <w:ind w:right="102"/>
         <w:jc w:val="both"/>
@@ -1294,7 +1294,7 @@
     </w:p>
     <w:p>
       <w:pPr>
-        <w:pStyle w:val="ListParagraph"/>
+        <w:pStyle w:val="Paragraphedeliste"/>
         <w:spacing w:after="240"/>
         <w:ind w:right="102"/>
         <w:jc w:val="both"/>
@@ -1391,7 +1391,7 @@
     </w:p>
     <w:p>
       <w:pPr>
-        <w:pStyle w:val="ListParagraph"/>
+        <w:pStyle w:val="Paragraphedeliste"/>
         <w:spacing w:after="240"/>
         <w:ind w:right="102"/>
         <w:jc w:val="both"/>
@@ -1519,7 +1519,7 @@
     </w:p>
     <w:p>
       <w:pPr>
-        <w:pStyle w:val="ListParagraph"/>
+        <w:pStyle w:val="Paragraphedeliste"/>
         <w:spacing w:after="240"/>
         <w:ind w:right="102"/>
         <w:jc w:val="both"/>
@@ -1626,7 +1626,7 @@
     </w:p>
     <w:p>
       <w:pPr>
-        <w:pStyle w:val="ListParagraph"/>
+        <w:pStyle w:val="Paragraphedeliste"/>
         <w:spacing w:after="240"/>
         <w:ind w:right="102"/>
         <w:jc w:val="both"/>
@@ -1641,7 +1641,7 @@
     </w:p>
     <w:p>
       <w:pPr>
-        <w:pStyle w:val="ListParagraph"/>
+        <w:pStyle w:val="Paragraphedeliste"/>
         <w:spacing w:after="240"/>
         <w:ind w:right="102"/>
         <w:jc w:val="both"/>
@@ -1726,7 +1726,7 @@
     </w:p>
     <w:p>
       <w:pPr>
-        <w:pStyle w:val="ListParagraph"/>
+        <w:pStyle w:val="Paragraphedeliste"/>
         <w:spacing w:after="240"/>
         <w:ind w:right="102"/>
         <w:jc w:val="both"/>
@@ -1811,7 +1811,7 @@
     </w:p>
     <w:p>
       <w:pPr>
-        <w:pStyle w:val="ListParagraph"/>
+        <w:pStyle w:val="Paragraphedeliste"/>
         <w:spacing w:after="240"/>
         <w:ind w:right="102"/>
         <w:jc w:val="both"/>
@@ -1856,7 +1856,7 @@
     </w:p>
     <w:p>
       <w:pPr>
-        <w:pStyle w:val="ListParagraph"/>
+        <w:pStyle w:val="Paragraphedeliste"/>
         <w:spacing w:after="240"/>
         <w:ind w:right="102"/>
         <w:jc w:val="both"/>
@@ -1901,7 +1901,7 @@
     </w:p>
     <w:p>
       <w:pPr>
-        <w:pStyle w:val="ListParagraph"/>
+        <w:pStyle w:val="Paragraphedeliste"/>
         <w:spacing w:after="240"/>
         <w:ind w:right="102"/>
         <w:jc w:val="both"/>
@@ -1916,7 +1916,7 @@
     </w:p>
     <w:p>
       <w:pPr>
-        <w:pStyle w:val="ListParagraph"/>
+        <w:pStyle w:val="Paragraphedeliste"/>
         <w:spacing w:after="240"/>
         <w:ind w:right="102"/>
         <w:jc w:val="both"/>
@@ -2057,7 +2057,7 @@
     </w:p>
     <w:p>
       <w:pPr>
-        <w:pStyle w:val="ListParagraph"/>
+        <w:pStyle w:val="Paragraphedeliste"/>
         <w:spacing w:after="240"/>
         <w:ind w:right="102"/>
         <w:jc w:val="both"/>
@@ -2236,7 +2236,7 @@
     </w:p>
     <w:p>
       <w:pPr>
-        <w:pStyle w:val="ListParagraph"/>
+        <w:pStyle w:val="Paragraphedeliste"/>
         <w:spacing w:after="240"/>
         <w:ind w:right="102"/>
         <w:jc w:val="both"/>
@@ -2365,7 +2365,7 @@
     </w:p>
     <w:p>
       <w:pPr>
-        <w:pStyle w:val="ListParagraph"/>
+        <w:pStyle w:val="Paragraphedeliste"/>
         <w:spacing w:after="240"/>
         <w:ind w:right="102"/>
         <w:jc w:val="both"/>
@@ -2514,7 +2514,7 @@
     </w:p>
     <w:p>
       <w:pPr>
-        <w:pStyle w:val="ListParagraph"/>
+        <w:pStyle w:val="Paragraphedeliste"/>
         <w:spacing w:after="240"/>
         <w:ind w:right="102"/>
         <w:jc w:val="both"/>
@@ -2529,7 +2529,7 @@
     </w:p>
     <w:p>
       <w:pPr>
-        <w:pStyle w:val="ListParagraph"/>
+        <w:pStyle w:val="Paragraphedeliste"/>
         <w:spacing w:after="240"/>
         <w:ind w:right="102"/>
         <w:jc w:val="both"/>
@@ -2556,7 +2556,7 @@
     </w:p>
     <w:p>
       <w:pPr>
-        <w:pStyle w:val="ListParagraph"/>
+        <w:pStyle w:val="Paragraphedeliste"/>
         <w:spacing w:after="240"/>
         <w:ind w:right="102"/>
         <w:jc w:val="both"/>
@@ -2581,7 +2581,7 @@
     </w:p>
     <w:p>
       <w:pPr>
-        <w:pStyle w:val="ListParagraph"/>
+        <w:pStyle w:val="Paragraphedeliste"/>
         <w:spacing w:after="240"/>
         <w:ind w:right="102"/>
         <w:jc w:val="both"/>
@@ -2596,7 +2596,7 @@
     </w:p>
     <w:p>
       <w:pPr>
-        <w:pStyle w:val="ListParagraph"/>
+        <w:pStyle w:val="Paragraphedeliste"/>
         <w:spacing w:after="240"/>
         <w:ind w:right="102"/>
         <w:jc w:val="both"/>
@@ -2605,16 +2605,16 @@
           <w:spacing w:val="-8"/>
           <w:sz w:val="24"/>
           <w:szCs w:val="24"/>
-          <w:lang w:val="fr-CA" w:eastAsia="zh-CN"/>
-        </w:rPr>
-      </w:pPr>
-      <w:r>
-        <w:rPr>
-          <w:rFonts w:asciiTheme="minorBidi" w:eastAsiaTheme="minorEastAsia" w:hAnsiTheme="minorBidi" w:cstheme="minorBidi"/>
-          <w:spacing w:val="-8"/>
-          <w:sz w:val="24"/>
-          <w:szCs w:val="24"/>
-          <w:lang w:val="fr-CA" w:eastAsia="zh-CN"/>
+          <w:lang w:val="en-CA" w:eastAsia="zh-CN"/>
+        </w:rPr>
+      </w:pPr>
+      <w:r>
+        <w:rPr>
+          <w:rFonts w:asciiTheme="minorBidi" w:eastAsiaTheme="minorEastAsia" w:hAnsiTheme="minorBidi" w:cstheme="minorBidi"/>
+          <w:spacing w:val="-8"/>
+          <w:sz w:val="24"/>
+          <w:szCs w:val="24"/>
+          <w:lang w:val="en-CA" w:eastAsia="zh-CN"/>
         </w:rPr>
         <w:t>B</w:t>
       </w:r>
@@ -2624,7 +2624,7 @@
           <w:spacing w:val="-8"/>
           <w:sz w:val="24"/>
           <w:szCs w:val="24"/>
-          <w:lang w:val="fr-CA" w:eastAsia="zh-CN"/>
+          <w:lang w:val="en-CA" w:eastAsia="zh-CN"/>
         </w:rPr>
         <w:t>1 = {</w:t>
       </w:r>
@@ -2634,7 +2634,7 @@
           <w:spacing w:val="-8"/>
           <w:sz w:val="24"/>
           <w:szCs w:val="24"/>
-          <w:lang w:val="fr-CA" w:eastAsia="zh-CN"/>
+          <w:lang w:val="en-CA" w:eastAsia="zh-CN"/>
         </w:rPr>
         <w:t>B</w:t>
       </w:r>
@@ -2644,7 +2644,7 @@
           <w:spacing w:val="-8"/>
           <w:sz w:val="24"/>
           <w:szCs w:val="24"/>
-          <w:lang w:val="fr-CA" w:eastAsia="zh-CN"/>
+          <w:lang w:val="en-CA" w:eastAsia="zh-CN"/>
         </w:rPr>
         <w:t>: None</w:t>
       </w:r>
@@ -2654,7 +2654,7 @@
           <w:spacing w:val="-8"/>
           <w:sz w:val="24"/>
           <w:szCs w:val="24"/>
-          <w:lang w:val="fr-CA" w:eastAsia="zh-CN"/>
+          <w:lang w:val="en-CA" w:eastAsia="zh-CN"/>
         </w:rPr>
         <w:t>}</w:t>
       </w:r>
@@ -2664,14 +2664,14 @@
           <w:spacing w:val="-8"/>
           <w:sz w:val="24"/>
           <w:szCs w:val="24"/>
-          <w:lang w:val="fr-CA" w:eastAsia="zh-CN"/>
+          <w:lang w:val="en-CA" w:eastAsia="zh-CN"/>
         </w:rPr>
         <w:t xml:space="preserve"> </w:t>
       </w:r>
     </w:p>
     <w:p>
       <w:pPr>
-        <w:pStyle w:val="ListParagraph"/>
+        <w:pStyle w:val="Paragraphedeliste"/>
         <w:spacing w:after="240"/>
         <w:ind w:right="102"/>
         <w:jc w:val="both"/>
@@ -2696,7 +2696,7 @@
     </w:p>
     <w:p>
       <w:pPr>
-        <w:pStyle w:val="ListParagraph"/>
+        <w:pStyle w:val="Paragraphedeliste"/>
         <w:spacing w:after="240"/>
         <w:ind w:right="102"/>
         <w:jc w:val="both"/>
@@ -2712,7 +2712,7 @@
     </w:p>
     <w:p>
       <w:pPr>
-        <w:pStyle w:val="ListParagraph"/>
+        <w:pStyle w:val="Paragraphedeliste"/>
         <w:spacing w:after="240"/>
         <w:ind w:right="102"/>
         <w:jc w:val="both"/>
@@ -2759,7 +2759,7 @@
     </w:p>
     <w:p>
       <w:pPr>
-        <w:pStyle w:val="ListParagraph"/>
+        <w:pStyle w:val="Paragraphedeliste"/>
         <w:spacing w:after="240"/>
         <w:ind w:right="102"/>
         <w:jc w:val="both"/>
@@ -2768,16 +2768,16 @@
           <w:spacing w:val="-8"/>
           <w:sz w:val="24"/>
           <w:szCs w:val="24"/>
-          <w:lang w:val="en-CA" w:eastAsia="zh-CN"/>
-        </w:rPr>
-      </w:pPr>
-      <w:r>
-        <w:rPr>
-          <w:rFonts w:asciiTheme="minorBidi" w:eastAsiaTheme="minorEastAsia" w:hAnsiTheme="minorBidi" w:cstheme="minorBidi"/>
-          <w:spacing w:val="-8"/>
-          <w:sz w:val="24"/>
-          <w:szCs w:val="24"/>
-          <w:lang w:val="en-CA" w:eastAsia="zh-CN"/>
+          <w:lang w:val="fr-CA" w:eastAsia="zh-CN"/>
+        </w:rPr>
+      </w:pPr>
+      <w:r>
+        <w:rPr>
+          <w:rFonts w:asciiTheme="minorBidi" w:eastAsiaTheme="minorEastAsia" w:hAnsiTheme="minorBidi" w:cstheme="minorBidi"/>
+          <w:spacing w:val="-8"/>
+          <w:sz w:val="24"/>
+          <w:szCs w:val="24"/>
+          <w:lang w:val="fr-CA" w:eastAsia="zh-CN"/>
         </w:rPr>
         <w:t xml:space="preserve">B2 -&gt; t2 = </w:t>
       </w:r>
@@ -2788,7 +2788,7 @@
           <w:spacing w:val="-8"/>
           <w:sz w:val="24"/>
           <w:szCs w:val="24"/>
-          <w:lang w:val="en-CA" w:eastAsia="zh-CN"/>
+          <w:lang w:val="fr-CA" w:eastAsia="zh-CN"/>
         </w:rPr>
         <w:t>&lt;{</w:t>
       </w:r>
@@ -2799,7 +2799,7 @@
           <w:spacing w:val="-8"/>
           <w:sz w:val="24"/>
           <w:szCs w:val="24"/>
-          <w:lang w:val="en-CA" w:eastAsia="zh-CN"/>
+          <w:lang w:val="fr-CA" w:eastAsia="zh-CN"/>
         </w:rPr>
         <w:t>B =</w:t>
       </w:r>
@@ -2809,7 +2809,7 @@
           <w:spacing w:val="-8"/>
           <w:sz w:val="24"/>
           <w:szCs w:val="24"/>
-          <w:lang w:val="en-CA" w:eastAsia="zh-CN"/>
+          <w:lang w:val="fr-CA" w:eastAsia="zh-CN"/>
         </w:rPr>
         <w:t xml:space="preserve"> 1,2,4 </w:t>
       </w:r>
@@ -2819,7 +2819,7 @@
           <w:spacing w:val="-8"/>
           <w:sz w:val="24"/>
           <w:szCs w:val="24"/>
-          <w:lang w:val="en-CA" w:eastAsia="zh-CN"/>
+          <w:lang w:val="fr-CA" w:eastAsia="zh-CN"/>
         </w:rPr>
         <w:t>}, {</w:t>
       </w:r>
@@ -2829,7 +2829,7 @@
           <w:spacing w:val="-8"/>
           <w:sz w:val="24"/>
           <w:szCs w:val="24"/>
-          <w:lang w:val="en-CA" w:eastAsia="zh-CN"/>
+          <w:lang w:val="fr-CA" w:eastAsia="zh-CN"/>
         </w:rPr>
         <w:t>1,2,4</w:t>
       </w:r>
@@ -2839,14 +2839,14 @@
           <w:spacing w:val="-8"/>
           <w:sz w:val="24"/>
           <w:szCs w:val="24"/>
-          <w:lang w:val="en-CA" w:eastAsia="zh-CN"/>
+          <w:lang w:val="fr-CA" w:eastAsia="zh-CN"/>
         </w:rPr>
         <w:t>}&gt;</w:t>
       </w:r>
     </w:p>
     <w:p>
       <w:pPr>
-        <w:pStyle w:val="ListParagraph"/>
+        <w:pStyle w:val="Paragraphedeliste"/>
         <w:spacing w:after="240"/>
         <w:ind w:right="102"/>
         <w:jc w:val="both"/>
@@ -2855,15 +2855,13 @@
           <w:spacing w:val="-8"/>
           <w:sz w:val="24"/>
           <w:szCs w:val="24"/>
-          <w:lang w:val="en-CA" w:eastAsia="zh-CN"/>
-        </w:rPr>
-      </w:pPr>
-      <w:bookmarkStart w:id="0" w:name="_GoBack"/>
-      <w:bookmarkEnd w:id="0"/>
-    </w:p>
-    <w:p>
-      <w:pPr>
-        <w:pStyle w:val="ListParagraph"/>
+          <w:lang w:val="fr-CA" w:eastAsia="zh-CN"/>
+        </w:rPr>
+      </w:pPr>
+    </w:p>
+    <w:p>
+      <w:pPr>
+        <w:pStyle w:val="Paragraphedeliste"/>
         <w:spacing w:after="240"/>
         <w:ind w:right="102"/>
         <w:jc w:val="both"/>
@@ -3014,7 +3012,7 @@
     </w:p>
     <w:p>
       <w:pPr>
-        <w:pStyle w:val="ListParagraph"/>
+        <w:pStyle w:val="Paragraphedeliste"/>
         <w:spacing w:after="240"/>
         <w:ind w:right="102"/>
         <w:jc w:val="both"/>
@@ -3029,7 +3027,7 @@
     </w:p>
     <w:p>
       <w:pPr>
-        <w:pStyle w:val="ListParagraph"/>
+        <w:pStyle w:val="Paragraphedeliste"/>
         <w:spacing w:after="240"/>
         <w:ind w:right="102"/>
         <w:jc w:val="both"/>
@@ -3067,7 +3065,7 @@
     </w:p>
     <w:p>
       <w:pPr>
-        <w:pStyle w:val="ListParagraph"/>
+        <w:pStyle w:val="Paragraphedeliste"/>
         <w:spacing w:after="240"/>
         <w:ind w:right="102"/>
         <w:jc w:val="both"/>
@@ -3092,7 +3090,7 @@
     </w:p>
     <w:p>
       <w:pPr>
-        <w:pStyle w:val="ListParagraph"/>
+        <w:pStyle w:val="Paragraphedeliste"/>
         <w:spacing w:after="240"/>
         <w:ind w:right="102"/>
         <w:jc w:val="both"/>
@@ -3151,7 +3149,7 @@
     </w:p>
     <w:p>
       <w:pPr>
-        <w:pStyle w:val="ListParagraph"/>
+        <w:pStyle w:val="Paragraphedeliste"/>
         <w:spacing w:after="240"/>
         <w:ind w:right="102"/>
         <w:jc w:val="both"/>
@@ -3166,7 +3164,7 @@
     </w:p>
     <w:p>
       <w:pPr>
-        <w:pStyle w:val="ListParagraph"/>
+        <w:pStyle w:val="Paragraphedeliste"/>
         <w:spacing w:after="240"/>
         <w:ind w:right="102"/>
         <w:jc w:val="both"/>
@@ -3213,7 +3211,7 @@
     </w:p>
     <w:p>
       <w:pPr>
-        <w:pStyle w:val="ListParagraph"/>
+        <w:pStyle w:val="Paragraphedeliste"/>
         <w:spacing w:after="240"/>
         <w:ind w:right="102"/>
         <w:jc w:val="both"/>
@@ -3260,7 +3258,7 @@
     </w:p>
     <w:p>
       <w:pPr>
-        <w:pStyle w:val="ListParagraph"/>
+        <w:pStyle w:val="Paragraphedeliste"/>
         <w:spacing w:after="240"/>
         <w:ind w:right="102"/>
         <w:jc w:val="both"/>
@@ -3275,7 +3273,7 @@
     </w:p>
     <w:p>
       <w:pPr>
-        <w:pStyle w:val="ListParagraph"/>
+        <w:pStyle w:val="Paragraphedeliste"/>
         <w:spacing w:after="240"/>
         <w:ind w:right="102"/>
         <w:jc w:val="both"/>
@@ -3284,48 +3282,26 @@
           <w:spacing w:val="-8"/>
           <w:sz w:val="24"/>
           <w:szCs w:val="24"/>
-          <w:lang w:val="en-CA" w:eastAsia="zh-CN"/>
-        </w:rPr>
-      </w:pPr>
-      <w:r>
-        <w:rPr>
-          <w:rFonts w:asciiTheme="minorBidi" w:eastAsiaTheme="minorEastAsia" w:hAnsiTheme="minorBidi" w:cstheme="minorBidi"/>
-          <w:spacing w:val="-8"/>
-          <w:sz w:val="24"/>
-          <w:szCs w:val="24"/>
-          <w:lang w:val="en-CA" w:eastAsia="zh-CN"/>
-        </w:rPr>
-        <w:t>N</w:t>
-      </w:r>
-      <w:proofErr w:type="gramStart"/>
-      <w:r>
-        <w:rPr>
-          <w:rFonts w:asciiTheme="minorBidi" w:eastAsiaTheme="minorEastAsia" w:hAnsiTheme="minorBidi" w:cstheme="minorBidi"/>
-          <w:spacing w:val="-8"/>
-          <w:sz w:val="24"/>
-          <w:szCs w:val="24"/>
-          <w:lang w:val="en-CA" w:eastAsia="zh-CN"/>
-        </w:rPr>
-        <w:t>1 :</w:t>
-      </w:r>
-      <w:proofErr w:type="gramEnd"/>
-      <w:r>
-        <w:rPr>
-          <w:rFonts w:asciiTheme="minorBidi" w:eastAsiaTheme="minorEastAsia" w:hAnsiTheme="minorBidi" w:cstheme="minorBidi"/>
-          <w:spacing w:val="-8"/>
-          <w:sz w:val="24"/>
-          <w:szCs w:val="24"/>
-          <w:lang w:val="en-CA" w:eastAsia="zh-CN"/>
-        </w:rPr>
-        <w:t xml:space="preserve"> {N : </w:t>
-      </w:r>
-      <w:r>
-        <w:rPr>
-          <w:rFonts w:asciiTheme="minorBidi" w:eastAsiaTheme="minorEastAsia" w:hAnsiTheme="minorBidi" w:cstheme="minorBidi"/>
-          <w:spacing w:val="-8"/>
-          <w:sz w:val="24"/>
-          <w:szCs w:val="24"/>
-          <w:lang w:val="en-CA" w:eastAsia="zh-CN"/>
+          <w:lang w:val="fr-CA" w:eastAsia="zh-CN"/>
+        </w:rPr>
+      </w:pPr>
+      <w:r>
+        <w:rPr>
+          <w:rFonts w:asciiTheme="minorBidi" w:eastAsiaTheme="minorEastAsia" w:hAnsiTheme="minorBidi" w:cstheme="minorBidi"/>
+          <w:spacing w:val="-8"/>
+          <w:sz w:val="24"/>
+          <w:szCs w:val="24"/>
+          <w:lang w:val="fr-CA" w:eastAsia="zh-CN"/>
+        </w:rPr>
+        <w:t xml:space="preserve">N1 : {N : </w:t>
+      </w:r>
+      <w:r>
+        <w:rPr>
+          <w:rFonts w:asciiTheme="minorBidi" w:eastAsiaTheme="minorEastAsia" w:hAnsiTheme="minorBidi" w:cstheme="minorBidi"/>
+          <w:spacing w:val="-8"/>
+          <w:sz w:val="24"/>
+          <w:szCs w:val="24"/>
+          <w:lang w:val="fr-CA" w:eastAsia="zh-CN"/>
         </w:rPr>
         <w:t>None</w:t>
       </w:r>
@@ -3335,14 +3311,48 @@
           <w:spacing w:val="-8"/>
           <w:sz w:val="24"/>
           <w:szCs w:val="24"/>
-          <w:lang w:val="en-CA" w:eastAsia="zh-CN"/>
+          <w:lang w:val="fr-CA" w:eastAsia="zh-CN"/>
         </w:rPr>
         <w:t>}</w:t>
       </w:r>
-    </w:p>
-    <w:p>
-      <w:pPr>
-        <w:pStyle w:val="ListParagraph"/>
+      <w:r>
+        <w:rPr>
+          <w:rFonts w:asciiTheme="minorBidi" w:eastAsiaTheme="minorEastAsia" w:hAnsiTheme="minorBidi" w:cstheme="minorBidi"/>
+          <w:spacing w:val="-8"/>
+          <w:sz w:val="24"/>
+          <w:szCs w:val="24"/>
+          <w:lang w:val="fr-CA" w:eastAsia="zh-CN"/>
+        </w:rPr>
+        <w:tab/>
+      </w:r>
+      <w:r>
+        <w:rPr>
+          <w:rFonts w:asciiTheme="minorBidi" w:eastAsiaTheme="minorEastAsia" w:hAnsiTheme="minorBidi" w:cstheme="minorBidi"/>
+          <w:spacing w:val="-8"/>
+          <w:sz w:val="24"/>
+          <w:szCs w:val="24"/>
+          <w:lang w:val="fr-CA" w:eastAsia="zh-CN"/>
+        </w:rPr>
+        <w:tab/>
+      </w:r>
+      <w:bookmarkStart w:id="0" w:name="_GoBack"/>
+      <w:r>
+        <w:rPr>
+          <w:rFonts w:asciiTheme="minorBidi" w:eastAsiaTheme="minorEastAsia" w:hAnsiTheme="minorBidi" w:cstheme="minorBidi"/>
+          <w:b/>
+          <w:bCs/>
+          <w:spacing w:val="-8"/>
+          <w:sz w:val="24"/>
+          <w:szCs w:val="24"/>
+          <w:lang w:val="fr-CA" w:eastAsia="zh-CN"/>
+        </w:rPr>
+        <w:t>//à demander si on test le cas None</w:t>
+      </w:r>
+      <w:bookmarkEnd w:id="0"/>
+    </w:p>
+    <w:p>
+      <w:pPr>
+        <w:pStyle w:val="Paragraphedeliste"/>
         <w:spacing w:after="240"/>
         <w:ind w:right="102"/>
         <w:jc w:val="both"/>
@@ -3387,71 +3397,39 @@
       <w:r>
         <w:rPr>
           <w:rFonts w:asciiTheme="minorBidi" w:eastAsiaTheme="minorEastAsia" w:hAnsiTheme="minorBidi" w:cstheme="minorBidi"/>
-          <w:b/>
-          <w:bCs/>
-          <w:spacing w:val="-8"/>
-          <w:sz w:val="28"/>
-          <w:szCs w:val="28"/>
-          <w:lang w:val="fr-CA" w:eastAsia="zh-CN"/>
-        </w:rPr>
-        <w:t xml:space="preserve">//ce n’est pas un test case de </w:t>
+          <w:spacing w:val="-8"/>
+          <w:sz w:val="24"/>
+          <w:szCs w:val="24"/>
+          <w:lang w:val="fr-CA" w:eastAsia="zh-CN"/>
+        </w:rPr>
+        <w:t xml:space="preserve">[le </w:t>
       </w:r>
       <w:proofErr w:type="spellStart"/>
       <w:r>
         <w:rPr>
           <w:rFonts w:asciiTheme="minorBidi" w:eastAsiaTheme="minorEastAsia" w:hAnsiTheme="minorBidi" w:cstheme="minorBidi"/>
-          <w:b/>
-          <w:bCs/>
-          <w:spacing w:val="-8"/>
-          <w:sz w:val="28"/>
-          <w:szCs w:val="28"/>
-          <w:lang w:val="fr-CA" w:eastAsia="zh-CN"/>
-        </w:rPr>
-        <w:t>delete</w:t>
+          <w:spacing w:val="-8"/>
+          <w:sz w:val="24"/>
+          <w:szCs w:val="24"/>
+          <w:lang w:val="fr-CA" w:eastAsia="zh-CN"/>
+        </w:rPr>
+        <w:t>noeud</w:t>
       </w:r>
       <w:proofErr w:type="spellEnd"/>
       <w:r>
         <w:rPr>
           <w:rFonts w:asciiTheme="minorBidi" w:eastAsiaTheme="minorEastAsia" w:hAnsiTheme="minorBidi" w:cstheme="minorBidi"/>
-          <w:b/>
-          <w:bCs/>
-          <w:spacing w:val="-8"/>
-          <w:sz w:val="28"/>
-          <w:szCs w:val="28"/>
-          <w:lang w:val="fr-CA" w:eastAsia="zh-CN"/>
-        </w:rPr>
-        <w:t xml:space="preserve">, c’est un test case </w:t>
-      </w:r>
-      <w:proofErr w:type="gramStart"/>
-      <w:r>
-        <w:rPr>
-          <w:rFonts w:asciiTheme="minorBidi" w:eastAsiaTheme="minorEastAsia" w:hAnsiTheme="minorBidi" w:cstheme="minorBidi"/>
-          <w:b/>
-          <w:bCs/>
-          <w:spacing w:val="-8"/>
-          <w:sz w:val="28"/>
-          <w:szCs w:val="28"/>
-          <w:lang w:val="fr-CA" w:eastAsia="zh-CN"/>
-        </w:rPr>
-        <w:t>de insert</w:t>
-      </w:r>
-      <w:proofErr w:type="gramEnd"/>
-      <w:r>
-        <w:rPr>
-          <w:rFonts w:asciiTheme="minorBidi" w:eastAsiaTheme="minorEastAsia" w:hAnsiTheme="minorBidi" w:cstheme="minorBidi"/>
-          <w:b/>
-          <w:bCs/>
-          <w:spacing w:val="-8"/>
-          <w:sz w:val="28"/>
-          <w:szCs w:val="28"/>
-          <w:lang w:val="fr-CA" w:eastAsia="zh-CN"/>
-        </w:rPr>
-        <w:t>…</w:t>
-      </w:r>
-    </w:p>
-    <w:p>
-      <w:pPr>
-        <w:pStyle w:val="ListParagraph"/>
+          <w:spacing w:val="-8"/>
+          <w:sz w:val="24"/>
+          <w:szCs w:val="24"/>
+          <w:lang w:val="fr-CA" w:eastAsia="zh-CN"/>
+        </w:rPr>
+        <w:t xml:space="preserve"> est dans l’arbre]</w:t>
+      </w:r>
+    </w:p>
+    <w:p>
+      <w:pPr>
+        <w:pStyle w:val="Paragraphedeliste"/>
         <w:spacing w:after="240"/>
         <w:ind w:right="102"/>
         <w:jc w:val="both"/>
@@ -3542,21 +3520,25 @@
     </w:p>
     <w:p>
       <w:pPr>
-        <w:pStyle w:val="ListParagraph"/>
+        <w:pStyle w:val="Paragraphedeliste"/>
         <w:spacing w:after="240"/>
         <w:ind w:right="102"/>
         <w:jc w:val="both"/>
         <w:rPr>
           <w:rFonts w:asciiTheme="minorBidi" w:eastAsiaTheme="minorEastAsia" w:hAnsiTheme="minorBidi" w:cstheme="minorBidi"/>
-          <w:spacing w:val="-8"/>
-          <w:sz w:val="24"/>
-          <w:szCs w:val="24"/>
-          <w:lang w:val="fr-CA" w:eastAsia="zh-CN"/>
-        </w:rPr>
-      </w:pPr>
-      <w:r>
-        <w:rPr>
-          <w:rFonts w:asciiTheme="minorBidi" w:eastAsiaTheme="minorEastAsia" w:hAnsiTheme="minorBidi" w:cstheme="minorBidi"/>
+          <w:b/>
+          <w:bCs/>
+          <w:spacing w:val="-8"/>
+          <w:sz w:val="24"/>
+          <w:szCs w:val="24"/>
+          <w:lang w:val="fr-CA" w:eastAsia="zh-CN"/>
+        </w:rPr>
+      </w:pPr>
+      <w:r>
+        <w:rPr>
+          <w:rFonts w:asciiTheme="minorBidi" w:eastAsiaTheme="minorEastAsia" w:hAnsiTheme="minorBidi" w:cstheme="minorBidi"/>
+          <w:b/>
+          <w:bCs/>
           <w:spacing w:val="-8"/>
           <w:sz w:val="24"/>
           <w:szCs w:val="24"/>
@@ -3567,6 +3549,8 @@
       <w:r>
         <w:rPr>
           <w:rFonts w:asciiTheme="minorBidi" w:eastAsiaTheme="minorEastAsia" w:hAnsiTheme="minorBidi" w:cstheme="minorBidi"/>
+          <w:b/>
+          <w:bCs/>
           <w:spacing w:val="-8"/>
           <w:sz w:val="24"/>
           <w:szCs w:val="24"/>
@@ -3578,6 +3562,8 @@
       <w:r>
         <w:rPr>
           <w:rFonts w:asciiTheme="minorBidi" w:eastAsiaTheme="minorEastAsia" w:hAnsiTheme="minorBidi" w:cstheme="minorBidi"/>
+          <w:b/>
+          <w:bCs/>
           <w:spacing w:val="-8"/>
           <w:sz w:val="24"/>
           <w:szCs w:val="24"/>
@@ -3589,6 +3575,8 @@
       <w:r>
         <w:rPr>
           <w:rFonts w:asciiTheme="minorBidi" w:eastAsiaTheme="minorEastAsia" w:hAnsiTheme="minorBidi" w:cstheme="minorBidi"/>
+          <w:b/>
+          <w:bCs/>
           <w:spacing w:val="-8"/>
           <w:sz w:val="24"/>
           <w:szCs w:val="24"/>
@@ -3599,6 +3587,8 @@
       <w:r>
         <w:rPr>
           <w:rFonts w:asciiTheme="minorBidi" w:eastAsiaTheme="minorEastAsia" w:hAnsiTheme="minorBidi" w:cstheme="minorBidi"/>
+          <w:b/>
+          <w:bCs/>
           <w:spacing w:val="-8"/>
           <w:sz w:val="24"/>
           <w:szCs w:val="24"/>
@@ -3609,6 +3599,8 @@
       <w:r>
         <w:rPr>
           <w:rFonts w:asciiTheme="minorBidi" w:eastAsiaTheme="minorEastAsia" w:hAnsiTheme="minorBidi" w:cstheme="minorBidi"/>
+          <w:b/>
+          <w:bCs/>
           <w:spacing w:val="-8"/>
           <w:sz w:val="24"/>
           <w:szCs w:val="24"/>
@@ -3619,6 +3611,8 @@
       <w:r>
         <w:rPr>
           <w:rFonts w:asciiTheme="minorBidi" w:eastAsiaTheme="minorEastAsia" w:hAnsiTheme="minorBidi" w:cstheme="minorBidi"/>
+          <w:b/>
+          <w:bCs/>
           <w:spacing w:val="-8"/>
           <w:sz w:val="24"/>
           <w:szCs w:val="24"/>
@@ -3629,7 +3623,7 @@
     </w:p>
     <w:p>
       <w:pPr>
-        <w:pStyle w:val="ListParagraph"/>
+        <w:pStyle w:val="Paragraphedeliste"/>
         <w:spacing w:after="240"/>
         <w:ind w:right="102"/>
         <w:jc w:val="both"/>
@@ -3693,10 +3687,44 @@
         </w:rPr>
         <w:t>B = None, N = not None}, {Erreur}&gt;</w:t>
       </w:r>
-    </w:p>
-    <w:p>
-      <w:pPr>
-        <w:pStyle w:val="ListParagraph"/>
+      <w:r>
+        <w:rPr>
+          <w:rFonts w:asciiTheme="minorBidi" w:eastAsiaTheme="minorEastAsia" w:hAnsiTheme="minorBidi" w:cstheme="minorBidi"/>
+          <w:spacing w:val="-8"/>
+          <w:sz w:val="24"/>
+          <w:szCs w:val="24"/>
+          <w:lang w:val="fr-CA" w:eastAsia="zh-CN"/>
+        </w:rPr>
+        <w:t xml:space="preserve"> </w:t>
+      </w:r>
+      <w:r>
+        <w:rPr>
+          <w:rFonts w:asciiTheme="minorBidi" w:eastAsiaTheme="minorEastAsia" w:hAnsiTheme="minorBidi" w:cstheme="minorBidi"/>
+          <w:b/>
+          <w:bCs/>
+          <w:spacing w:val="-8"/>
+          <w:sz w:val="24"/>
+          <w:szCs w:val="24"/>
+          <w:lang w:val="fr-CA" w:eastAsia="zh-CN"/>
+        </w:rPr>
+        <w:t>//impossible à tester</w:t>
+      </w:r>
+      <w:r>
+        <w:rPr>
+          <w:rFonts w:asciiTheme="minorBidi" w:eastAsiaTheme="minorEastAsia" w:hAnsiTheme="minorBidi" w:cstheme="minorBidi"/>
+          <w:b/>
+          <w:bCs/>
+          <w:spacing w:val="-8"/>
+          <w:sz w:val="24"/>
+          <w:szCs w:val="24"/>
+          <w:lang w:val="fr-CA" w:eastAsia="zh-CN"/>
+        </w:rPr>
+        <w:t>, à justifier</w:t>
+      </w:r>
+    </w:p>
+    <w:p>
+      <w:pPr>
+        <w:pStyle w:val="Paragraphedeliste"/>
         <w:spacing w:after="240"/>
         <w:ind w:right="102"/>
         <w:jc w:val="both"/>
@@ -3708,159 +3736,101 @@
           <w:lang w:val="fr-CA" w:eastAsia="zh-CN"/>
         </w:rPr>
       </w:pPr>
-      <w:r>
-        <w:rPr>
-          <w:rFonts w:asciiTheme="minorBidi" w:eastAsiaTheme="minorEastAsia" w:hAnsiTheme="minorBidi" w:cstheme="minorBidi"/>
-          <w:spacing w:val="-8"/>
-          <w:sz w:val="24"/>
-          <w:szCs w:val="24"/>
-          <w:lang w:val="fr-CA" w:eastAsia="zh-CN"/>
-        </w:rPr>
-        <w:t>B2N1 -&gt;</w:t>
-      </w:r>
-      <w:r>
-        <w:rPr>
-          <w:rFonts w:asciiTheme="minorBidi" w:eastAsiaTheme="minorEastAsia" w:hAnsiTheme="minorBidi" w:cstheme="minorBidi"/>
-          <w:spacing w:val="-8"/>
-          <w:sz w:val="24"/>
-          <w:szCs w:val="24"/>
-          <w:lang w:val="fr-CA" w:eastAsia="zh-CN"/>
-        </w:rPr>
-        <w:t xml:space="preserve"> t3</w:t>
-      </w:r>
-      <w:r>
-        <w:rPr>
-          <w:rFonts w:asciiTheme="minorBidi" w:eastAsiaTheme="minorEastAsia" w:hAnsiTheme="minorBidi" w:cstheme="minorBidi"/>
-          <w:spacing w:val="-8"/>
-          <w:sz w:val="24"/>
-          <w:szCs w:val="24"/>
-          <w:lang w:val="fr-CA" w:eastAsia="zh-CN"/>
-        </w:rPr>
-        <w:t xml:space="preserve"> </w:t>
-      </w:r>
-      <w:proofErr w:type="gramStart"/>
-      <w:r>
-        <w:rPr>
-          <w:rFonts w:asciiTheme="minorBidi" w:eastAsiaTheme="minorEastAsia" w:hAnsiTheme="minorBidi" w:cstheme="minorBidi"/>
-          <w:spacing w:val="-8"/>
-          <w:sz w:val="24"/>
-          <w:szCs w:val="24"/>
-          <w:lang w:val="fr-CA" w:eastAsia="zh-CN"/>
-        </w:rPr>
-        <w:t xml:space="preserve">= </w:t>
-      </w:r>
-      <w:r>
-        <w:rPr>
-          <w:rFonts w:asciiTheme="minorBidi" w:eastAsiaTheme="minorEastAsia" w:hAnsiTheme="minorBidi" w:cstheme="minorBidi"/>
-          <w:spacing w:val="-8"/>
-          <w:sz w:val="24"/>
-          <w:szCs w:val="24"/>
-          <w:lang w:val="fr-CA" w:eastAsia="zh-CN"/>
-        </w:rPr>
-        <w:t xml:space="preserve"> &lt;</w:t>
-      </w:r>
-      <w:proofErr w:type="gramEnd"/>
-      <w:r>
-        <w:rPr>
-          <w:rFonts w:asciiTheme="minorBidi" w:eastAsiaTheme="minorEastAsia" w:hAnsiTheme="minorBidi" w:cstheme="minorBidi"/>
-          <w:spacing w:val="-8"/>
-          <w:sz w:val="24"/>
-          <w:szCs w:val="24"/>
-          <w:lang w:val="fr-CA" w:eastAsia="zh-CN"/>
-        </w:rPr>
-        <w:t>{B = not None, N = None}, {Erreur}&gt;</w:t>
-      </w:r>
-    </w:p>
-    <w:p>
-      <w:pPr>
-        <w:pStyle w:val="ListParagraph"/>
+    </w:p>
+    <w:p>
+      <w:pPr>
+        <w:pStyle w:val="Paragraphedeliste"/>
         <w:spacing w:after="240"/>
         <w:ind w:right="102"/>
         <w:jc w:val="both"/>
         <w:rPr>
           <w:rFonts w:asciiTheme="minorBidi" w:eastAsiaTheme="minorEastAsia" w:hAnsiTheme="minorBidi" w:cstheme="minorBidi"/>
-          <w:spacing w:val="-8"/>
-          <w:sz w:val="24"/>
-          <w:szCs w:val="24"/>
-          <w:lang w:val="en-CA" w:eastAsia="zh-CN"/>
-        </w:rPr>
-      </w:pPr>
-      <w:r>
-        <w:rPr>
-          <w:rFonts w:asciiTheme="minorBidi" w:eastAsiaTheme="minorEastAsia" w:hAnsiTheme="minorBidi" w:cstheme="minorBidi"/>
-          <w:spacing w:val="-8"/>
-          <w:sz w:val="24"/>
-          <w:szCs w:val="24"/>
-          <w:lang w:val="en-CA" w:eastAsia="zh-CN"/>
-        </w:rPr>
-        <w:t>B2N2 -&gt;</w:t>
-      </w:r>
-      <w:r>
-        <w:rPr>
-          <w:rFonts w:asciiTheme="minorBidi" w:eastAsiaTheme="minorEastAsia" w:hAnsiTheme="minorBidi" w:cstheme="minorBidi"/>
-          <w:spacing w:val="-8"/>
-          <w:sz w:val="24"/>
-          <w:szCs w:val="24"/>
-          <w:lang w:val="en-CA" w:eastAsia="zh-CN"/>
-        </w:rPr>
-        <w:t xml:space="preserve"> t4</w:t>
-      </w:r>
-      <w:r>
-        <w:rPr>
-          <w:rFonts w:asciiTheme="minorBidi" w:eastAsiaTheme="minorEastAsia" w:hAnsiTheme="minorBidi" w:cstheme="minorBidi"/>
-          <w:spacing w:val="-8"/>
-          <w:sz w:val="24"/>
-          <w:szCs w:val="24"/>
-          <w:lang w:val="en-CA" w:eastAsia="zh-CN"/>
-        </w:rPr>
-        <w:t xml:space="preserve"> = </w:t>
+          <w:b/>
+          <w:bCs/>
+          <w:spacing w:val="-8"/>
+          <w:sz w:val="24"/>
+          <w:szCs w:val="24"/>
+          <w:lang w:val="fr-CA" w:eastAsia="zh-CN"/>
+        </w:rPr>
+      </w:pPr>
+      <w:r>
+        <w:rPr>
+          <w:rFonts w:asciiTheme="minorBidi" w:eastAsiaTheme="minorEastAsia" w:hAnsiTheme="minorBidi" w:cstheme="minorBidi"/>
+          <w:b/>
+          <w:bCs/>
+          <w:spacing w:val="-8"/>
+          <w:sz w:val="24"/>
+          <w:szCs w:val="24"/>
+          <w:lang w:val="fr-CA" w:eastAsia="zh-CN"/>
+        </w:rPr>
+        <w:t>B2N1 -&gt;</w:t>
+      </w:r>
+      <w:r>
+        <w:rPr>
+          <w:rFonts w:asciiTheme="minorBidi" w:eastAsiaTheme="minorEastAsia" w:hAnsiTheme="minorBidi" w:cstheme="minorBidi"/>
+          <w:b/>
+          <w:bCs/>
+          <w:spacing w:val="-8"/>
+          <w:sz w:val="24"/>
+          <w:szCs w:val="24"/>
+          <w:lang w:val="fr-CA" w:eastAsia="zh-CN"/>
+        </w:rPr>
+        <w:t xml:space="preserve"> t3</w:t>
+      </w:r>
+      <w:r>
+        <w:rPr>
+          <w:rFonts w:asciiTheme="minorBidi" w:eastAsiaTheme="minorEastAsia" w:hAnsiTheme="minorBidi" w:cstheme="minorBidi"/>
+          <w:b/>
+          <w:bCs/>
+          <w:spacing w:val="-8"/>
+          <w:sz w:val="24"/>
+          <w:szCs w:val="24"/>
+          <w:lang w:val="fr-CA" w:eastAsia="zh-CN"/>
+        </w:rPr>
+        <w:t xml:space="preserve"> </w:t>
       </w:r>
       <w:proofErr w:type="gramStart"/>
       <w:r>
         <w:rPr>
           <w:rFonts w:asciiTheme="minorBidi" w:eastAsiaTheme="minorEastAsia" w:hAnsiTheme="minorBidi" w:cstheme="minorBidi"/>
-          <w:spacing w:val="-8"/>
-          <w:sz w:val="24"/>
-          <w:szCs w:val="24"/>
-          <w:lang w:val="en-CA" w:eastAsia="zh-CN"/>
-        </w:rPr>
-        <w:t>&lt;{</w:t>
+          <w:b/>
+          <w:bCs/>
+          <w:spacing w:val="-8"/>
+          <w:sz w:val="24"/>
+          <w:szCs w:val="24"/>
+          <w:lang w:val="fr-CA" w:eastAsia="zh-CN"/>
+        </w:rPr>
+        <w:t xml:space="preserve">= </w:t>
+      </w:r>
+      <w:r>
+        <w:rPr>
+          <w:rFonts w:asciiTheme="minorBidi" w:eastAsiaTheme="minorEastAsia" w:hAnsiTheme="minorBidi" w:cstheme="minorBidi"/>
+          <w:b/>
+          <w:bCs/>
+          <w:spacing w:val="-8"/>
+          <w:sz w:val="24"/>
+          <w:szCs w:val="24"/>
+          <w:lang w:val="fr-CA" w:eastAsia="zh-CN"/>
+        </w:rPr>
+        <w:t xml:space="preserve"> &lt;</w:t>
       </w:r>
       <w:proofErr w:type="gramEnd"/>
       <w:r>
         <w:rPr>
           <w:rFonts w:asciiTheme="minorBidi" w:eastAsiaTheme="minorEastAsia" w:hAnsiTheme="minorBidi" w:cstheme="minorBidi"/>
-          <w:spacing w:val="-8"/>
-          <w:sz w:val="24"/>
-          <w:szCs w:val="24"/>
-          <w:lang w:val="en-CA" w:eastAsia="zh-CN"/>
-        </w:rPr>
-        <w:t>B = not None, N = not None}, {</w:t>
-      </w:r>
-      <w:r>
-        <w:rPr>
-          <w:rFonts w:asciiTheme="minorBidi" w:eastAsiaTheme="minorEastAsia" w:hAnsiTheme="minorBidi" w:cstheme="minorBidi"/>
-          <w:spacing w:val="-8"/>
-          <w:sz w:val="24"/>
-          <w:szCs w:val="24"/>
-          <w:lang w:val="en-CA" w:eastAsia="zh-CN"/>
-        </w:rPr>
-        <w:t>Deleted node with success</w:t>
-      </w:r>
-      <w:r>
-        <w:rPr>
-          <w:rFonts w:asciiTheme="minorBidi" w:eastAsiaTheme="minorEastAsia" w:hAnsiTheme="minorBidi" w:cstheme="minorBidi"/>
-          <w:spacing w:val="-8"/>
-          <w:sz w:val="24"/>
-          <w:szCs w:val="24"/>
-          <w:lang w:val="en-CA" w:eastAsia="zh-CN"/>
-        </w:rPr>
-        <w:t>}&gt;</w:t>
-      </w:r>
-    </w:p>
-    <w:p>
-      <w:pPr>
-        <w:pStyle w:val="ListParagraph"/>
+          <w:b/>
+          <w:bCs/>
+          <w:spacing w:val="-8"/>
+          <w:sz w:val="24"/>
+          <w:szCs w:val="24"/>
+          <w:lang w:val="fr-CA" w:eastAsia="zh-CN"/>
+        </w:rPr>
+        <w:t>{B = not None, N = None}, {Erreur}&gt;</w:t>
+      </w:r>
+    </w:p>
+    <w:p>
+      <w:pPr>
+        <w:pStyle w:val="Paragraphedeliste"/>
         <w:spacing w:after="240"/>
         <w:ind w:right="102"/>
         <w:jc w:val="both"/>
@@ -3875,17 +3845,45 @@
       <w:r>
         <w:rPr>
           <w:rFonts w:asciiTheme="minorBidi" w:eastAsiaTheme="minorEastAsia" w:hAnsiTheme="minorBidi" w:cstheme="minorBidi"/>
-          <w:spacing w:val="-8"/>
-          <w:sz w:val="24"/>
-          <w:szCs w:val="24"/>
-          <w:lang w:val="en-CA" w:eastAsia="zh-CN"/>
-        </w:rPr>
-        <w:t xml:space="preserve">B1N3 -&gt; t5 = </w:t>
+          <w:b/>
+          <w:bCs/>
+          <w:spacing w:val="-8"/>
+          <w:sz w:val="24"/>
+          <w:szCs w:val="24"/>
+          <w:lang w:val="en-CA" w:eastAsia="zh-CN"/>
+        </w:rPr>
+        <w:t>B2N2 -&gt;</w:t>
+      </w:r>
+      <w:r>
+        <w:rPr>
+          <w:rFonts w:asciiTheme="minorBidi" w:eastAsiaTheme="minorEastAsia" w:hAnsiTheme="minorBidi" w:cstheme="minorBidi"/>
+          <w:b/>
+          <w:bCs/>
+          <w:spacing w:val="-8"/>
+          <w:sz w:val="24"/>
+          <w:szCs w:val="24"/>
+          <w:lang w:val="en-CA" w:eastAsia="zh-CN"/>
+        </w:rPr>
+        <w:t xml:space="preserve"> t4</w:t>
+      </w:r>
+      <w:r>
+        <w:rPr>
+          <w:rFonts w:asciiTheme="minorBidi" w:eastAsiaTheme="minorEastAsia" w:hAnsiTheme="minorBidi" w:cstheme="minorBidi"/>
+          <w:b/>
+          <w:bCs/>
+          <w:spacing w:val="-8"/>
+          <w:sz w:val="24"/>
+          <w:szCs w:val="24"/>
+          <w:lang w:val="en-CA" w:eastAsia="zh-CN"/>
+        </w:rPr>
+        <w:t xml:space="preserve"> = </w:t>
       </w:r>
       <w:proofErr w:type="gramStart"/>
       <w:r>
         <w:rPr>
           <w:rFonts w:asciiTheme="minorBidi" w:eastAsiaTheme="minorEastAsia" w:hAnsiTheme="minorBidi" w:cstheme="minorBidi"/>
+          <w:b/>
+          <w:bCs/>
           <w:spacing w:val="-8"/>
           <w:sz w:val="24"/>
           <w:szCs w:val="24"/>
@@ -3897,25 +3895,35 @@
       <w:r>
         <w:rPr>
           <w:rFonts w:asciiTheme="minorBidi" w:eastAsiaTheme="minorEastAsia" w:hAnsiTheme="minorBidi" w:cstheme="minorBidi"/>
-          <w:spacing w:val="-8"/>
-          <w:sz w:val="24"/>
-          <w:szCs w:val="24"/>
-          <w:lang w:val="en-CA" w:eastAsia="zh-CN"/>
-        </w:rPr>
-        <w:t>B = None, N = not None}, {</w:t>
-      </w:r>
-      <w:proofErr w:type="spellStart"/>
-      <w:r>
-        <w:rPr>
-          <w:rFonts w:asciiTheme="minorBidi" w:eastAsiaTheme="minorEastAsia" w:hAnsiTheme="minorBidi" w:cstheme="minorBidi"/>
-          <w:spacing w:val="-8"/>
-          <w:sz w:val="24"/>
-          <w:szCs w:val="24"/>
-          <w:lang w:val="en-CA" w:eastAsia="zh-CN"/>
-        </w:rPr>
-        <w:t>Erreur</w:t>
-      </w:r>
-      <w:proofErr w:type="spellEnd"/>
+          <w:b/>
+          <w:bCs/>
+          <w:spacing w:val="-8"/>
+          <w:sz w:val="24"/>
+          <w:szCs w:val="24"/>
+          <w:lang w:val="en-CA" w:eastAsia="zh-CN"/>
+        </w:rPr>
+        <w:t>B = not None, N = not None},</w:t>
+      </w:r>
+      <w:r>
+        <w:rPr>
+          <w:rFonts w:asciiTheme="minorBidi" w:eastAsiaTheme="minorEastAsia" w:hAnsiTheme="minorBidi" w:cstheme="minorBidi"/>
+          <w:spacing w:val="-8"/>
+          <w:sz w:val="24"/>
+          <w:szCs w:val="24"/>
+          <w:lang w:val="en-CA" w:eastAsia="zh-CN"/>
+        </w:rPr>
+        <w:t xml:space="preserve"> {</w:t>
+      </w:r>
+      <w:r>
+        <w:rPr>
+          <w:rFonts w:asciiTheme="minorBidi" w:eastAsiaTheme="minorEastAsia" w:hAnsiTheme="minorBidi" w:cstheme="minorBidi"/>
+          <w:spacing w:val="-8"/>
+          <w:sz w:val="24"/>
+          <w:szCs w:val="24"/>
+          <w:lang w:val="en-CA" w:eastAsia="zh-CN"/>
+        </w:rPr>
+        <w:t>Deleted node with success</w:t>
+      </w:r>
       <w:r>
         <w:rPr>
           <w:rFonts w:asciiTheme="minorBidi" w:eastAsiaTheme="minorEastAsia" w:hAnsiTheme="minorBidi" w:cstheme="minorBidi"/>
@@ -3929,7 +3937,7 @@
     </w:p>
     <w:p>
       <w:pPr>
-        <w:pStyle w:val="ListParagraph"/>
+        <w:pStyle w:val="Paragraphedeliste"/>
         <w:spacing w:after="240"/>
         <w:ind w:right="102"/>
         <w:jc w:val="both"/>
@@ -3938,38 +3946,18 @@
           <w:spacing w:val="-8"/>
           <w:sz w:val="24"/>
           <w:szCs w:val="24"/>
-          <w:lang w:val="en-CA" w:eastAsia="zh-CN"/>
-        </w:rPr>
-      </w:pPr>
-      <w:r>
-        <w:rPr>
-          <w:rFonts w:asciiTheme="minorBidi" w:eastAsiaTheme="minorEastAsia" w:hAnsiTheme="minorBidi" w:cstheme="minorBidi"/>
-          <w:spacing w:val="-8"/>
-          <w:sz w:val="24"/>
-          <w:szCs w:val="24"/>
-          <w:lang w:val="en-CA" w:eastAsia="zh-CN"/>
-        </w:rPr>
-        <w:t>B</w:t>
-      </w:r>
-      <w:r>
-        <w:rPr>
-          <w:rFonts w:asciiTheme="minorBidi" w:eastAsiaTheme="minorEastAsia" w:hAnsiTheme="minorBidi" w:cstheme="minorBidi"/>
-          <w:spacing w:val="-8"/>
-          <w:sz w:val="24"/>
-          <w:szCs w:val="24"/>
-          <w:lang w:val="en-CA" w:eastAsia="zh-CN"/>
-        </w:rPr>
-        <w:t>2</w:t>
-      </w:r>
-      <w:r>
-        <w:rPr>
-          <w:rFonts w:asciiTheme="minorBidi" w:eastAsiaTheme="minorEastAsia" w:hAnsiTheme="minorBidi" w:cstheme="minorBidi"/>
-          <w:spacing w:val="-8"/>
-          <w:sz w:val="24"/>
-          <w:szCs w:val="24"/>
-          <w:lang w:val="en-CA" w:eastAsia="zh-CN"/>
-        </w:rPr>
-        <w:t xml:space="preserve">N3 -&gt; t5 = </w:t>
+          <w:lang w:val="fr-CA" w:eastAsia="zh-CN"/>
+        </w:rPr>
+      </w:pPr>
+      <w:r>
+        <w:rPr>
+          <w:rFonts w:asciiTheme="minorBidi" w:eastAsiaTheme="minorEastAsia" w:hAnsiTheme="minorBidi" w:cstheme="minorBidi"/>
+          <w:spacing w:val="-8"/>
+          <w:sz w:val="24"/>
+          <w:szCs w:val="24"/>
+          <w:lang w:val="fr-CA" w:eastAsia="zh-CN"/>
+        </w:rPr>
+        <w:t xml:space="preserve">B1N3 -&gt; t5 = </w:t>
       </w:r>
       <w:proofErr w:type="gramStart"/>
       <w:r>
@@ -3978,7 +3966,7 @@
           <w:spacing w:val="-8"/>
           <w:sz w:val="24"/>
           <w:szCs w:val="24"/>
-          <w:lang w:val="en-CA" w:eastAsia="zh-CN"/>
+          <w:lang w:val="fr-CA" w:eastAsia="zh-CN"/>
         </w:rPr>
         <w:t>&lt;{</w:t>
       </w:r>
@@ -3989,64 +3977,48 @@
           <w:spacing w:val="-8"/>
           <w:sz w:val="24"/>
           <w:szCs w:val="24"/>
-          <w:lang w:val="en-CA" w:eastAsia="zh-CN"/>
-        </w:rPr>
-        <w:t xml:space="preserve">B = </w:t>
-      </w:r>
-      <w:r>
-        <w:rPr>
-          <w:rFonts w:asciiTheme="minorBidi" w:eastAsiaTheme="minorEastAsia" w:hAnsiTheme="minorBidi" w:cstheme="minorBidi"/>
-          <w:spacing w:val="-8"/>
-          <w:sz w:val="24"/>
-          <w:szCs w:val="24"/>
-          <w:lang w:val="en-CA" w:eastAsia="zh-CN"/>
-        </w:rPr>
-        <w:t xml:space="preserve">not </w:t>
-      </w:r>
-      <w:r>
-        <w:rPr>
-          <w:rFonts w:asciiTheme="minorBidi" w:eastAsiaTheme="minorEastAsia" w:hAnsiTheme="minorBidi" w:cstheme="minorBidi"/>
-          <w:spacing w:val="-8"/>
-          <w:sz w:val="24"/>
-          <w:szCs w:val="24"/>
-          <w:lang w:val="en-CA" w:eastAsia="zh-CN"/>
-        </w:rPr>
-        <w:t>None, N = not None}, {</w:t>
-      </w:r>
-      <w:r>
-        <w:rPr>
-          <w:rFonts w:asciiTheme="minorBidi" w:eastAsiaTheme="minorEastAsia" w:hAnsiTheme="minorBidi" w:cstheme="minorBidi"/>
-          <w:spacing w:val="-8"/>
-          <w:sz w:val="24"/>
-          <w:szCs w:val="24"/>
-          <w:lang w:val="en-CA" w:eastAsia="zh-CN"/>
-        </w:rPr>
-        <w:t>Node not found</w:t>
-      </w:r>
-      <w:r>
-        <w:rPr>
-          <w:rFonts w:asciiTheme="minorBidi" w:eastAsiaTheme="minorEastAsia" w:hAnsiTheme="minorBidi" w:cstheme="minorBidi"/>
-          <w:spacing w:val="-8"/>
-          <w:sz w:val="24"/>
-          <w:szCs w:val="24"/>
-          <w:lang w:val="en-CA" w:eastAsia="zh-CN"/>
-        </w:rPr>
-        <w:t>!</w:t>
-      </w:r>
-      <w:r>
-        <w:rPr>
-          <w:rFonts w:asciiTheme="minorBidi" w:eastAsiaTheme="minorEastAsia" w:hAnsiTheme="minorBidi" w:cstheme="minorBidi"/>
-          <w:spacing w:val="-8"/>
-          <w:sz w:val="24"/>
-          <w:szCs w:val="24"/>
-          <w:lang w:val="en-CA" w:eastAsia="zh-CN"/>
-        </w:rPr>
-        <w:t>}&gt;</w:t>
-      </w:r>
-    </w:p>
-    <w:p>
-      <w:pPr>
-        <w:pStyle w:val="ListParagraph"/>
+          <w:lang w:val="fr-CA" w:eastAsia="zh-CN"/>
+        </w:rPr>
+        <w:t>B = None, N = not None}, {Erreur}&gt;</w:t>
+      </w:r>
+      <w:r>
+        <w:rPr>
+          <w:rFonts w:asciiTheme="minorBidi" w:eastAsiaTheme="minorEastAsia" w:hAnsiTheme="minorBidi" w:cstheme="minorBidi"/>
+          <w:spacing w:val="-8"/>
+          <w:sz w:val="24"/>
+          <w:szCs w:val="24"/>
+          <w:lang w:val="fr-CA" w:eastAsia="zh-CN"/>
+        </w:rPr>
+        <w:t xml:space="preserve"> </w:t>
+      </w:r>
+      <w:r>
+        <w:rPr>
+          <w:rFonts w:asciiTheme="minorBidi" w:eastAsiaTheme="minorEastAsia" w:hAnsiTheme="minorBidi" w:cstheme="minorBidi"/>
+          <w:b/>
+          <w:bCs/>
+          <w:spacing w:val="-8"/>
+          <w:sz w:val="24"/>
+          <w:szCs w:val="24"/>
+          <w:lang w:val="fr-CA" w:eastAsia="zh-CN"/>
+        </w:rPr>
+        <w:t>//impossible à tester</w:t>
+      </w:r>
+      <w:r>
+        <w:rPr>
+          <w:rFonts w:asciiTheme="minorBidi" w:eastAsiaTheme="minorEastAsia" w:hAnsiTheme="minorBidi" w:cstheme="minorBidi"/>
+          <w:b/>
+          <w:bCs/>
+          <w:spacing w:val="-8"/>
+          <w:sz w:val="24"/>
+          <w:szCs w:val="24"/>
+          <w:lang w:val="fr-CA" w:eastAsia="zh-CN"/>
+        </w:rPr>
+        <w:t>, à justifier</w:t>
+      </w:r>
+    </w:p>
+    <w:p>
+      <w:pPr>
+        <w:pStyle w:val="Paragraphedeliste"/>
         <w:spacing w:after="240"/>
         <w:ind w:right="102"/>
         <w:jc w:val="both"/>
@@ -4058,10 +4030,112 @@
           <w:lang w:val="en-CA" w:eastAsia="zh-CN"/>
         </w:rPr>
       </w:pPr>
-    </w:p>
-    <w:p>
-      <w:pPr>
-        <w:pStyle w:val="ListParagraph"/>
+      <w:r>
+        <w:rPr>
+          <w:rFonts w:asciiTheme="minorBidi" w:eastAsiaTheme="minorEastAsia" w:hAnsiTheme="minorBidi" w:cstheme="minorBidi"/>
+          <w:spacing w:val="-8"/>
+          <w:sz w:val="24"/>
+          <w:szCs w:val="24"/>
+          <w:lang w:val="en-CA" w:eastAsia="zh-CN"/>
+        </w:rPr>
+        <w:t>B</w:t>
+      </w:r>
+      <w:r>
+        <w:rPr>
+          <w:rFonts w:asciiTheme="minorBidi" w:eastAsiaTheme="minorEastAsia" w:hAnsiTheme="minorBidi" w:cstheme="minorBidi"/>
+          <w:spacing w:val="-8"/>
+          <w:sz w:val="24"/>
+          <w:szCs w:val="24"/>
+          <w:lang w:val="en-CA" w:eastAsia="zh-CN"/>
+        </w:rPr>
+        <w:t>2</w:t>
+      </w:r>
+      <w:r>
+        <w:rPr>
+          <w:rFonts w:asciiTheme="minorBidi" w:eastAsiaTheme="minorEastAsia" w:hAnsiTheme="minorBidi" w:cstheme="minorBidi"/>
+          <w:spacing w:val="-8"/>
+          <w:sz w:val="24"/>
+          <w:szCs w:val="24"/>
+          <w:lang w:val="en-CA" w:eastAsia="zh-CN"/>
+        </w:rPr>
+        <w:t xml:space="preserve">N3 -&gt; t5 = </w:t>
+      </w:r>
+      <w:proofErr w:type="gramStart"/>
+      <w:r>
+        <w:rPr>
+          <w:rFonts w:asciiTheme="minorBidi" w:eastAsiaTheme="minorEastAsia" w:hAnsiTheme="minorBidi" w:cstheme="minorBidi"/>
+          <w:spacing w:val="-8"/>
+          <w:sz w:val="24"/>
+          <w:szCs w:val="24"/>
+          <w:lang w:val="en-CA" w:eastAsia="zh-CN"/>
+        </w:rPr>
+        <w:t>&lt;{</w:t>
+      </w:r>
+      <w:proofErr w:type="gramEnd"/>
+      <w:r>
+        <w:rPr>
+          <w:rFonts w:asciiTheme="minorBidi" w:eastAsiaTheme="minorEastAsia" w:hAnsiTheme="minorBidi" w:cstheme="minorBidi"/>
+          <w:spacing w:val="-8"/>
+          <w:sz w:val="24"/>
+          <w:szCs w:val="24"/>
+          <w:lang w:val="en-CA" w:eastAsia="zh-CN"/>
+        </w:rPr>
+        <w:t xml:space="preserve">B = </w:t>
+      </w:r>
+      <w:r>
+        <w:rPr>
+          <w:rFonts w:asciiTheme="minorBidi" w:eastAsiaTheme="minorEastAsia" w:hAnsiTheme="minorBidi" w:cstheme="minorBidi"/>
+          <w:spacing w:val="-8"/>
+          <w:sz w:val="24"/>
+          <w:szCs w:val="24"/>
+          <w:lang w:val="en-CA" w:eastAsia="zh-CN"/>
+        </w:rPr>
+        <w:t xml:space="preserve">not </w:t>
+      </w:r>
+      <w:r>
+        <w:rPr>
+          <w:rFonts w:asciiTheme="minorBidi" w:eastAsiaTheme="minorEastAsia" w:hAnsiTheme="minorBidi" w:cstheme="minorBidi"/>
+          <w:spacing w:val="-8"/>
+          <w:sz w:val="24"/>
+          <w:szCs w:val="24"/>
+          <w:lang w:val="en-CA" w:eastAsia="zh-CN"/>
+        </w:rPr>
+        <w:t>None, N = not None}, {</w:t>
+      </w:r>
+      <w:r>
+        <w:rPr>
+          <w:rFonts w:asciiTheme="minorBidi" w:eastAsiaTheme="minorEastAsia" w:hAnsiTheme="minorBidi" w:cstheme="minorBidi"/>
+          <w:spacing w:val="-8"/>
+          <w:sz w:val="24"/>
+          <w:szCs w:val="24"/>
+          <w:lang w:val="en-CA" w:eastAsia="zh-CN"/>
+        </w:rPr>
+        <w:t>Node not found</w:t>
+      </w:r>
+      <w:r>
+        <w:rPr>
+          <w:rFonts w:asciiTheme="minorBidi" w:eastAsiaTheme="minorEastAsia" w:hAnsiTheme="minorBidi" w:cstheme="minorBidi"/>
+          <w:spacing w:val="-8"/>
+          <w:sz w:val="24"/>
+          <w:szCs w:val="24"/>
+          <w:lang w:val="en-CA" w:eastAsia="zh-CN"/>
+        </w:rPr>
+        <w:t>!</w:t>
+      </w:r>
+      <w:r>
+        <w:rPr>
+          <w:rFonts w:asciiTheme="minorBidi" w:eastAsiaTheme="minorEastAsia" w:hAnsiTheme="minorBidi" w:cstheme="minorBidi"/>
+          <w:spacing w:val="-8"/>
+          <w:sz w:val="24"/>
+          <w:szCs w:val="24"/>
+          <w:lang w:val="en-CA" w:eastAsia="zh-CN"/>
+        </w:rPr>
+        <w:t>}&gt;</w:t>
+      </w:r>
+    </w:p>
+    <w:p>
+      <w:pPr>
+        <w:pStyle w:val="Paragraphedeliste"/>
         <w:spacing w:after="240"/>
         <w:ind w:right="102"/>
         <w:jc w:val="both"/>
@@ -4076,7 +4150,7 @@
     </w:p>
     <w:p>
       <w:pPr>
-        <w:pStyle w:val="ListParagraph"/>
+        <w:pStyle w:val="Paragraphedeliste"/>
         <w:spacing w:after="240"/>
         <w:ind w:right="102"/>
         <w:jc w:val="both"/>
@@ -4085,213 +4159,13 @@
           <w:spacing w:val="-8"/>
           <w:sz w:val="24"/>
           <w:szCs w:val="24"/>
-          <w:lang w:val="fr-CA" w:eastAsia="zh-CN"/>
-        </w:rPr>
-      </w:pPr>
-      <w:r>
-        <w:rPr>
-          <w:rFonts w:asciiTheme="minorBidi" w:eastAsiaTheme="minorEastAsia" w:hAnsiTheme="minorBidi" w:cstheme="minorBidi"/>
-          <w:spacing w:val="-8"/>
-          <w:sz w:val="24"/>
-          <w:szCs w:val="24"/>
-          <w:lang w:val="fr-CA" w:eastAsia="zh-CN"/>
-        </w:rPr>
-        <w:t>4.3. Utilisez maintenant l’approche boîte</w:t>
-      </w:r>
-      <w:r>
-        <w:rPr>
-          <w:rFonts w:asciiTheme="minorBidi" w:eastAsiaTheme="minorEastAsia" w:hAnsiTheme="minorBidi" w:cstheme="minorBidi"/>
-          <w:spacing w:val="-8"/>
-          <w:sz w:val="24"/>
-          <w:szCs w:val="24"/>
-          <w:lang w:val="fr-CA" w:eastAsia="zh-CN"/>
-        </w:rPr>
-        <w:t xml:space="preserve"> blanche all-P-uses/</w:t>
-      </w:r>
-      <w:proofErr w:type="spellStart"/>
-      <w:r>
-        <w:rPr>
-          <w:rFonts w:asciiTheme="minorBidi" w:eastAsiaTheme="minorEastAsia" w:hAnsiTheme="minorBidi" w:cstheme="minorBidi"/>
-          <w:spacing w:val="-8"/>
-          <w:sz w:val="24"/>
-          <w:szCs w:val="24"/>
-          <w:lang w:val="fr-CA" w:eastAsia="zh-CN"/>
-        </w:rPr>
-        <w:t>some</w:t>
-      </w:r>
-      <w:proofErr w:type="spellEnd"/>
-      <w:r>
-        <w:rPr>
-          <w:rFonts w:asciiTheme="minorBidi" w:eastAsiaTheme="minorEastAsia" w:hAnsiTheme="minorBidi" w:cstheme="minorBidi"/>
-          <w:spacing w:val="-8"/>
-          <w:sz w:val="24"/>
-          <w:szCs w:val="24"/>
-          <w:lang w:val="fr-CA" w:eastAsia="zh-CN"/>
-        </w:rPr>
-        <w:t xml:space="preserve">-C-uses </w:t>
-      </w:r>
-      <w:r>
-        <w:rPr>
-          <w:rFonts w:asciiTheme="minorBidi" w:eastAsiaTheme="minorEastAsia" w:hAnsiTheme="minorBidi" w:cstheme="minorBidi"/>
-          <w:spacing w:val="-8"/>
-          <w:sz w:val="24"/>
-          <w:szCs w:val="24"/>
-          <w:lang w:val="fr-CA" w:eastAsia="zh-CN"/>
-        </w:rPr>
-        <w:t xml:space="preserve">(flot de données) sur la même opération (méthode </w:t>
-      </w:r>
-      <w:proofErr w:type="spellStart"/>
-      <w:r>
-        <w:rPr>
-          <w:rFonts w:asciiTheme="minorBidi" w:eastAsiaTheme="minorEastAsia" w:hAnsiTheme="minorBidi" w:cstheme="minorBidi"/>
-          <w:spacing w:val="-8"/>
-          <w:sz w:val="24"/>
-          <w:szCs w:val="24"/>
-          <w:lang w:val="fr-CA" w:eastAsia="zh-CN"/>
-        </w:rPr>
-        <w:t>delete_</w:t>
-      </w:r>
-      <w:proofErr w:type="gramStart"/>
-      <w:r>
-        <w:rPr>
-          <w:rFonts w:asciiTheme="minorBidi" w:eastAsiaTheme="minorEastAsia" w:hAnsiTheme="minorBidi" w:cstheme="minorBidi"/>
-          <w:spacing w:val="-8"/>
-          <w:sz w:val="24"/>
-          <w:szCs w:val="24"/>
-          <w:lang w:val="fr-CA" w:eastAsia="zh-CN"/>
-        </w:rPr>
-        <w:t>node</w:t>
-      </w:r>
-      <w:proofErr w:type="spellEnd"/>
-      <w:r>
-        <w:rPr>
-          <w:rFonts w:asciiTheme="minorBidi" w:eastAsiaTheme="minorEastAsia" w:hAnsiTheme="minorBidi" w:cstheme="minorBidi"/>
-          <w:spacing w:val="-8"/>
-          <w:sz w:val="24"/>
-          <w:szCs w:val="24"/>
-          <w:lang w:val="fr-CA" w:eastAsia="zh-CN"/>
-        </w:rPr>
-        <w:t>(</w:t>
-      </w:r>
-      <w:proofErr w:type="gramEnd"/>
-      <w:r>
-        <w:rPr>
-          <w:rFonts w:asciiTheme="minorBidi" w:eastAsiaTheme="minorEastAsia" w:hAnsiTheme="minorBidi" w:cstheme="minorBidi"/>
-          <w:spacing w:val="-8"/>
-          <w:sz w:val="24"/>
-          <w:szCs w:val="24"/>
-          <w:lang w:val="fr-CA" w:eastAsia="zh-CN"/>
-        </w:rPr>
-        <w:t>)) dans le</w:t>
-      </w:r>
-      <w:r>
-        <w:rPr>
-          <w:rFonts w:asciiTheme="minorBidi" w:eastAsiaTheme="minorEastAsia" w:hAnsiTheme="minorBidi" w:cstheme="minorBidi"/>
-          <w:spacing w:val="-8"/>
-          <w:sz w:val="24"/>
-          <w:szCs w:val="24"/>
-          <w:lang w:val="fr-CA" w:eastAsia="zh-CN"/>
-        </w:rPr>
-        <w:t xml:space="preserve"> </w:t>
-      </w:r>
-      <w:r>
-        <w:rPr>
-          <w:rFonts w:asciiTheme="minorBidi" w:eastAsiaTheme="minorEastAsia" w:hAnsiTheme="minorBidi" w:cstheme="minorBidi"/>
-          <w:spacing w:val="-8"/>
-          <w:sz w:val="24"/>
-          <w:szCs w:val="24"/>
-          <w:lang w:val="fr-CA" w:eastAsia="zh-CN"/>
-        </w:rPr>
-        <w:t>fichier BST.py que 4.2 (suppression de nœuds) en regardant le code</w:t>
-      </w:r>
-      <w:r>
-        <w:rPr>
-          <w:rFonts w:asciiTheme="minorBidi" w:eastAsiaTheme="minorEastAsia" w:hAnsiTheme="minorBidi" w:cstheme="minorBidi"/>
-          <w:spacing w:val="-8"/>
-          <w:sz w:val="24"/>
-          <w:szCs w:val="24"/>
-          <w:lang w:val="fr-CA" w:eastAsia="zh-CN"/>
-        </w:rPr>
-        <w:t xml:space="preserve"> </w:t>
-      </w:r>
-      <w:r>
-        <w:rPr>
-          <w:rFonts w:asciiTheme="minorBidi" w:eastAsiaTheme="minorEastAsia" w:hAnsiTheme="minorBidi" w:cstheme="minorBidi"/>
-          <w:spacing w:val="-8"/>
-          <w:sz w:val="24"/>
-          <w:szCs w:val="24"/>
-          <w:lang w:val="fr-CA" w:eastAsia="zh-CN"/>
-        </w:rPr>
-        <w:t>source joint à cet énoncé. Allez de nouveau jusqu’au niveau de l’écriture</w:t>
-      </w:r>
-      <w:r>
-        <w:rPr>
-          <w:rFonts w:asciiTheme="minorBidi" w:eastAsiaTheme="minorEastAsia" w:hAnsiTheme="minorBidi" w:cstheme="minorBidi"/>
-          <w:spacing w:val="-8"/>
-          <w:sz w:val="24"/>
-          <w:szCs w:val="24"/>
-          <w:lang w:val="fr-CA" w:eastAsia="zh-CN"/>
-        </w:rPr>
-        <w:t xml:space="preserve"> </w:t>
-      </w:r>
-      <w:r>
-        <w:rPr>
-          <w:rFonts w:asciiTheme="minorBidi" w:eastAsiaTheme="minorEastAsia" w:hAnsiTheme="minorBidi" w:cstheme="minorBidi"/>
-          <w:spacing w:val="-8"/>
-          <w:sz w:val="24"/>
-          <w:szCs w:val="24"/>
-          <w:lang w:val="fr-CA" w:eastAsia="zh-CN"/>
-        </w:rPr>
-        <w:t xml:space="preserve">des tests avec </w:t>
-      </w:r>
-      <w:proofErr w:type="spellStart"/>
-      <w:r>
-        <w:rPr>
-          <w:rFonts w:asciiTheme="minorBidi" w:eastAsiaTheme="minorEastAsia" w:hAnsiTheme="minorBidi" w:cstheme="minorBidi"/>
-          <w:spacing w:val="-8"/>
-          <w:sz w:val="24"/>
-          <w:szCs w:val="24"/>
-          <w:lang w:val="fr-CA" w:eastAsia="zh-CN"/>
-        </w:rPr>
-        <w:t>unittest</w:t>
-      </w:r>
-      <w:proofErr w:type="spellEnd"/>
-      <w:r>
-        <w:rPr>
-          <w:rFonts w:asciiTheme="minorBidi" w:eastAsiaTheme="minorEastAsia" w:hAnsiTheme="minorBidi" w:cstheme="minorBidi"/>
-          <w:spacing w:val="-8"/>
-          <w:sz w:val="24"/>
-          <w:szCs w:val="24"/>
-          <w:lang w:val="fr-CA" w:eastAsia="zh-CN"/>
-        </w:rPr>
-        <w:t>. Comparez vos résultats avec ceux de 4.2, qu’</w:t>
-      </w:r>
-      <w:proofErr w:type="spellStart"/>
-      <w:r>
-        <w:rPr>
-          <w:rFonts w:asciiTheme="minorBidi" w:eastAsiaTheme="minorEastAsia" w:hAnsiTheme="minorBidi" w:cstheme="minorBidi"/>
-          <w:spacing w:val="-8"/>
-          <w:sz w:val="24"/>
-          <w:szCs w:val="24"/>
-          <w:lang w:val="fr-CA" w:eastAsia="zh-CN"/>
-        </w:rPr>
-        <w:t>estce</w:t>
-      </w:r>
-      <w:proofErr w:type="spellEnd"/>
-      <w:r>
-        <w:rPr>
-          <w:rFonts w:asciiTheme="minorBidi" w:eastAsiaTheme="minorEastAsia" w:hAnsiTheme="minorBidi" w:cstheme="minorBidi"/>
-          <w:spacing w:val="-8"/>
-          <w:sz w:val="24"/>
-          <w:szCs w:val="24"/>
-          <w:lang w:val="fr-CA" w:eastAsia="zh-CN"/>
-        </w:rPr>
-        <w:t xml:space="preserve"> que vous remarquez? [6 points]</w:t>
-      </w:r>
-    </w:p>
-    <w:p>
-      <w:pPr>
-        <w:pStyle w:val="ListParagraph"/>
+          <w:lang w:val="en-CA" w:eastAsia="zh-CN"/>
+        </w:rPr>
+      </w:pPr>
+    </w:p>
+    <w:p>
+      <w:pPr>
+        <w:pStyle w:val="Paragraphedeliste"/>
         <w:spacing w:after="240"/>
         <w:ind w:right="102"/>
         <w:jc w:val="both"/>
@@ -4303,10 +4177,210 @@
           <w:lang w:val="fr-CA" w:eastAsia="zh-CN"/>
         </w:rPr>
       </w:pPr>
-    </w:p>
-    <w:p>
-      <w:pPr>
-        <w:pStyle w:val="ListParagraph"/>
+      <w:r>
+        <w:rPr>
+          <w:rFonts w:asciiTheme="minorBidi" w:eastAsiaTheme="minorEastAsia" w:hAnsiTheme="minorBidi" w:cstheme="minorBidi"/>
+          <w:spacing w:val="-8"/>
+          <w:sz w:val="24"/>
+          <w:szCs w:val="24"/>
+          <w:lang w:val="fr-CA" w:eastAsia="zh-CN"/>
+        </w:rPr>
+        <w:t>4.3. Utilisez maintenant l’approche boîte</w:t>
+      </w:r>
+      <w:r>
+        <w:rPr>
+          <w:rFonts w:asciiTheme="minorBidi" w:eastAsiaTheme="minorEastAsia" w:hAnsiTheme="minorBidi" w:cstheme="minorBidi"/>
+          <w:spacing w:val="-8"/>
+          <w:sz w:val="24"/>
+          <w:szCs w:val="24"/>
+          <w:lang w:val="fr-CA" w:eastAsia="zh-CN"/>
+        </w:rPr>
+        <w:t xml:space="preserve"> blanche all-P-uses/</w:t>
+      </w:r>
+      <w:proofErr w:type="spellStart"/>
+      <w:r>
+        <w:rPr>
+          <w:rFonts w:asciiTheme="minorBidi" w:eastAsiaTheme="minorEastAsia" w:hAnsiTheme="minorBidi" w:cstheme="minorBidi"/>
+          <w:spacing w:val="-8"/>
+          <w:sz w:val="24"/>
+          <w:szCs w:val="24"/>
+          <w:lang w:val="fr-CA" w:eastAsia="zh-CN"/>
+        </w:rPr>
+        <w:t>some</w:t>
+      </w:r>
+      <w:proofErr w:type="spellEnd"/>
+      <w:r>
+        <w:rPr>
+          <w:rFonts w:asciiTheme="minorBidi" w:eastAsiaTheme="minorEastAsia" w:hAnsiTheme="minorBidi" w:cstheme="minorBidi"/>
+          <w:spacing w:val="-8"/>
+          <w:sz w:val="24"/>
+          <w:szCs w:val="24"/>
+          <w:lang w:val="fr-CA" w:eastAsia="zh-CN"/>
+        </w:rPr>
+        <w:t xml:space="preserve">-C-uses </w:t>
+      </w:r>
+      <w:r>
+        <w:rPr>
+          <w:rFonts w:asciiTheme="minorBidi" w:eastAsiaTheme="minorEastAsia" w:hAnsiTheme="minorBidi" w:cstheme="minorBidi"/>
+          <w:spacing w:val="-8"/>
+          <w:sz w:val="24"/>
+          <w:szCs w:val="24"/>
+          <w:lang w:val="fr-CA" w:eastAsia="zh-CN"/>
+        </w:rPr>
+        <w:t xml:space="preserve">(flot de données) sur la même opération (méthode </w:t>
+      </w:r>
+      <w:proofErr w:type="spellStart"/>
+      <w:r>
+        <w:rPr>
+          <w:rFonts w:asciiTheme="minorBidi" w:eastAsiaTheme="minorEastAsia" w:hAnsiTheme="minorBidi" w:cstheme="minorBidi"/>
+          <w:spacing w:val="-8"/>
+          <w:sz w:val="24"/>
+          <w:szCs w:val="24"/>
+          <w:lang w:val="fr-CA" w:eastAsia="zh-CN"/>
+        </w:rPr>
+        <w:t>delete_</w:t>
+      </w:r>
+      <w:proofErr w:type="gramStart"/>
+      <w:r>
+        <w:rPr>
+          <w:rFonts w:asciiTheme="minorBidi" w:eastAsiaTheme="minorEastAsia" w:hAnsiTheme="minorBidi" w:cstheme="minorBidi"/>
+          <w:spacing w:val="-8"/>
+          <w:sz w:val="24"/>
+          <w:szCs w:val="24"/>
+          <w:lang w:val="fr-CA" w:eastAsia="zh-CN"/>
+        </w:rPr>
+        <w:t>node</w:t>
+      </w:r>
+      <w:proofErr w:type="spellEnd"/>
+      <w:r>
+        <w:rPr>
+          <w:rFonts w:asciiTheme="minorBidi" w:eastAsiaTheme="minorEastAsia" w:hAnsiTheme="minorBidi" w:cstheme="minorBidi"/>
+          <w:spacing w:val="-8"/>
+          <w:sz w:val="24"/>
+          <w:szCs w:val="24"/>
+          <w:lang w:val="fr-CA" w:eastAsia="zh-CN"/>
+        </w:rPr>
+        <w:t>(</w:t>
+      </w:r>
+      <w:proofErr w:type="gramEnd"/>
+      <w:r>
+        <w:rPr>
+          <w:rFonts w:asciiTheme="minorBidi" w:eastAsiaTheme="minorEastAsia" w:hAnsiTheme="minorBidi" w:cstheme="minorBidi"/>
+          <w:spacing w:val="-8"/>
+          <w:sz w:val="24"/>
+          <w:szCs w:val="24"/>
+          <w:lang w:val="fr-CA" w:eastAsia="zh-CN"/>
+        </w:rPr>
+        <w:t>)) dans le</w:t>
+      </w:r>
+      <w:r>
+        <w:rPr>
+          <w:rFonts w:asciiTheme="minorBidi" w:eastAsiaTheme="minorEastAsia" w:hAnsiTheme="minorBidi" w:cstheme="minorBidi"/>
+          <w:spacing w:val="-8"/>
+          <w:sz w:val="24"/>
+          <w:szCs w:val="24"/>
+          <w:lang w:val="fr-CA" w:eastAsia="zh-CN"/>
+        </w:rPr>
+        <w:t xml:space="preserve"> </w:t>
+      </w:r>
+      <w:r>
+        <w:rPr>
+          <w:rFonts w:asciiTheme="minorBidi" w:eastAsiaTheme="minorEastAsia" w:hAnsiTheme="minorBidi" w:cstheme="minorBidi"/>
+          <w:spacing w:val="-8"/>
+          <w:sz w:val="24"/>
+          <w:szCs w:val="24"/>
+          <w:lang w:val="fr-CA" w:eastAsia="zh-CN"/>
+        </w:rPr>
+        <w:t>fichier BST.py que 4.2 (suppression de nœuds) en regardant le code</w:t>
+      </w:r>
+      <w:r>
+        <w:rPr>
+          <w:rFonts w:asciiTheme="minorBidi" w:eastAsiaTheme="minorEastAsia" w:hAnsiTheme="minorBidi" w:cstheme="minorBidi"/>
+          <w:spacing w:val="-8"/>
+          <w:sz w:val="24"/>
+          <w:szCs w:val="24"/>
+          <w:lang w:val="fr-CA" w:eastAsia="zh-CN"/>
+        </w:rPr>
+        <w:t xml:space="preserve"> </w:t>
+      </w:r>
+      <w:r>
+        <w:rPr>
+          <w:rFonts w:asciiTheme="minorBidi" w:eastAsiaTheme="minorEastAsia" w:hAnsiTheme="minorBidi" w:cstheme="minorBidi"/>
+          <w:spacing w:val="-8"/>
+          <w:sz w:val="24"/>
+          <w:szCs w:val="24"/>
+          <w:lang w:val="fr-CA" w:eastAsia="zh-CN"/>
+        </w:rPr>
+        <w:t>source joint à cet énoncé. Allez de nouveau jusqu’au niveau de l’écriture</w:t>
+      </w:r>
+      <w:r>
+        <w:rPr>
+          <w:rFonts w:asciiTheme="minorBidi" w:eastAsiaTheme="minorEastAsia" w:hAnsiTheme="minorBidi" w:cstheme="minorBidi"/>
+          <w:spacing w:val="-8"/>
+          <w:sz w:val="24"/>
+          <w:szCs w:val="24"/>
+          <w:lang w:val="fr-CA" w:eastAsia="zh-CN"/>
+        </w:rPr>
+        <w:t xml:space="preserve"> </w:t>
+      </w:r>
+      <w:r>
+        <w:rPr>
+          <w:rFonts w:asciiTheme="minorBidi" w:eastAsiaTheme="minorEastAsia" w:hAnsiTheme="minorBidi" w:cstheme="minorBidi"/>
+          <w:spacing w:val="-8"/>
+          <w:sz w:val="24"/>
+          <w:szCs w:val="24"/>
+          <w:lang w:val="fr-CA" w:eastAsia="zh-CN"/>
+        </w:rPr>
+        <w:t xml:space="preserve">des tests avec </w:t>
+      </w:r>
+      <w:proofErr w:type="spellStart"/>
+      <w:r>
+        <w:rPr>
+          <w:rFonts w:asciiTheme="minorBidi" w:eastAsiaTheme="minorEastAsia" w:hAnsiTheme="minorBidi" w:cstheme="minorBidi"/>
+          <w:spacing w:val="-8"/>
+          <w:sz w:val="24"/>
+          <w:szCs w:val="24"/>
+          <w:lang w:val="fr-CA" w:eastAsia="zh-CN"/>
+        </w:rPr>
+        <w:t>unittest</w:t>
+      </w:r>
+      <w:proofErr w:type="spellEnd"/>
+      <w:r>
+        <w:rPr>
+          <w:rFonts w:asciiTheme="minorBidi" w:eastAsiaTheme="minorEastAsia" w:hAnsiTheme="minorBidi" w:cstheme="minorBidi"/>
+          <w:spacing w:val="-8"/>
+          <w:sz w:val="24"/>
+          <w:szCs w:val="24"/>
+          <w:lang w:val="fr-CA" w:eastAsia="zh-CN"/>
+        </w:rPr>
+        <w:t>. Comparez vos résultats avec ceux de 4.2, qu’</w:t>
+      </w:r>
+      <w:proofErr w:type="spellStart"/>
+      <w:r>
+        <w:rPr>
+          <w:rFonts w:asciiTheme="minorBidi" w:eastAsiaTheme="minorEastAsia" w:hAnsiTheme="minorBidi" w:cstheme="minorBidi"/>
+          <w:spacing w:val="-8"/>
+          <w:sz w:val="24"/>
+          <w:szCs w:val="24"/>
+          <w:lang w:val="fr-CA" w:eastAsia="zh-CN"/>
+        </w:rPr>
+        <w:t>estce</w:t>
+      </w:r>
+      <w:proofErr w:type="spellEnd"/>
+      <w:r>
+        <w:rPr>
+          <w:rFonts w:asciiTheme="minorBidi" w:eastAsiaTheme="minorEastAsia" w:hAnsiTheme="minorBidi" w:cstheme="minorBidi"/>
+          <w:spacing w:val="-8"/>
+          <w:sz w:val="24"/>
+          <w:szCs w:val="24"/>
+          <w:lang w:val="fr-CA" w:eastAsia="zh-CN"/>
+        </w:rPr>
+        <w:t xml:space="preserve"> que vous remarquez? [6 points]</w:t>
+      </w:r>
+    </w:p>
+    <w:p>
+      <w:pPr>
+        <w:pStyle w:val="Paragraphedeliste"/>
         <w:spacing w:after="240"/>
         <w:ind w:right="102"/>
         <w:jc w:val="both"/>
@@ -4321,7 +4395,7 @@
     </w:p>
     <w:p>
       <w:pPr>
-        <w:pStyle w:val="ListParagraph"/>
+        <w:pStyle w:val="Paragraphedeliste"/>
         <w:spacing w:after="240"/>
         <w:ind w:right="102"/>
         <w:jc w:val="both"/>
@@ -4336,7 +4410,7 @@
     </w:p>
     <w:p>
       <w:pPr>
-        <w:pStyle w:val="ListParagraph"/>
+        <w:pStyle w:val="Paragraphedeliste"/>
         <w:spacing w:after="240"/>
         <w:ind w:right="102"/>
         <w:jc w:val="both"/>
@@ -4351,7 +4425,22 @@
     </w:p>
     <w:p>
       <w:pPr>
-        <w:pStyle w:val="ListParagraph"/>
+        <w:pStyle w:val="Paragraphedeliste"/>
+        <w:spacing w:after="240"/>
+        <w:ind w:right="102"/>
+        <w:jc w:val="both"/>
+        <w:rPr>
+          <w:rFonts w:asciiTheme="minorBidi" w:eastAsiaTheme="minorEastAsia" w:hAnsiTheme="minorBidi" w:cstheme="minorBidi"/>
+          <w:spacing w:val="-8"/>
+          <w:sz w:val="24"/>
+          <w:szCs w:val="24"/>
+          <w:lang w:val="fr-CA" w:eastAsia="zh-CN"/>
+        </w:rPr>
+      </w:pPr>
+    </w:p>
+    <w:p>
+      <w:pPr>
+        <w:pStyle w:val="Paragraphedeliste"/>
         <w:spacing w:after="240"/>
         <w:ind w:right="102"/>
         <w:jc w:val="both"/>
@@ -4597,7 +4686,7 @@
 <w:ftr xmlns:wpc="http://schemas.microsoft.com/office/word/2010/wordprocessingCanvas" xmlns:cx="http://schemas.microsoft.com/office/drawing/2014/chartex" xmlns:cx1="http://schemas.microsoft.com/office/drawing/2015/9/8/chartex" xmlns:cx2="http://schemas.microsoft.com/office/drawing/2015/10/21/chartex" xmlns:cx3="http://schemas.microsoft.com/office/drawing/2016/5/9/chartex" xmlns:cx4="http://schemas.microsoft.com/office/drawing/2016/5/10/chartex" xmlns:cx5="http://schemas.microsoft.com/office/drawing/2016/5/11/chartex" xmlns:cx6="http://schemas.microsoft.com/office/drawing/2016/5/12/chartex" xmlns:cx7="http://schemas.microsoft.com/office/drawing/2016/5/13/chartex" xmlns:cx8="http://schemas.microsoft.com/office/drawing/2016/5/14/chartex" xmlns:mc="http://schemas.openxmlformats.org/markup-compatibility/2006" xmlns:aink="http://schemas.microsoft.com/office/drawing/2016/ink" xmlns:am3d="http://schemas.microsoft.com/office/drawing/2017/model3d" xmlns:o="urn:schemas-microsoft-com:office:office" xmlns:r="http://schemas.openxmlformats.org/officeDocument/2006/relationships" xmlns:m="http://schemas.openxmlformats.org/officeDocument/2006/math" xmlns:v="urn:schemas-microsoft-com:vml" xmlns:wp14="http://schemas.microsoft.com/office/word/2010/wordprocessingDrawing" xmlns:wp="http://schemas.openxmlformats.org/drawingml/2006/wordprocessingDrawing" xmlns:w10="urn:schemas-microsoft-com:office:word" xmlns:w="http://schemas.openxmlformats.org/wordprocessingml/2006/main" xmlns:w14="http://schemas.microsoft.com/office/word/2010/wordml" xmlns:w15="http://schemas.microsoft.com/office/word/2012/wordml" xmlns:w16cid="http://schemas.microsoft.com/office/word/2016/wordml/cid" xmlns:w16se="http://schemas.microsoft.com/office/word/2015/wordml/symex" xmlns:wpg="http://schemas.microsoft.com/office/word/2010/wordprocessingGroup" xmlns:wpi="http://schemas.microsoft.com/office/word/2010/wordprocessingInk" xmlns:wne="http://schemas.microsoft.com/office/word/2006/wordml" xmlns:wps="http://schemas.microsoft.com/office/word/2010/wordprocessingShape" mc:Ignorable="w14 w15 w16se w16cid wp14">
   <w:p>
     <w:pPr>
-      <w:pStyle w:val="Footer"/>
+      <w:pStyle w:val="Pieddepage"/>
     </w:pPr>
   </w:p>
 </w:ftr>
@@ -4637,7 +4726,7 @@
         <w:sdtContent>
           <w:p>
             <w:pPr>
-              <w:pStyle w:val="Footer"/>
+              <w:pStyle w:val="Pieddepage"/>
               <w:pBdr>
                 <w:top w:val="single" w:sz="4" w:space="1" w:color="auto"/>
               </w:pBdr>
@@ -4775,7 +4864,7 @@
   </w:sdt>
   <w:p>
     <w:pPr>
-      <w:pStyle w:val="Footer"/>
+      <w:pStyle w:val="Pieddepage"/>
     </w:pPr>
   </w:p>
 </w:ftr>
@@ -4785,7 +4874,7 @@
 <w:ftr xmlns:wpc="http://schemas.microsoft.com/office/word/2010/wordprocessingCanvas" xmlns:cx="http://schemas.microsoft.com/office/drawing/2014/chartex" xmlns:cx1="http://schemas.microsoft.com/office/drawing/2015/9/8/chartex" xmlns:cx2="http://schemas.microsoft.com/office/drawing/2015/10/21/chartex" xmlns:cx3="http://schemas.microsoft.com/office/drawing/2016/5/9/chartex" xmlns:cx4="http://schemas.microsoft.com/office/drawing/2016/5/10/chartex" xmlns:cx5="http://schemas.microsoft.com/office/drawing/2016/5/11/chartex" xmlns:cx6="http://schemas.microsoft.com/office/drawing/2016/5/12/chartex" xmlns:cx7="http://schemas.microsoft.com/office/drawing/2016/5/13/chartex" xmlns:cx8="http://schemas.microsoft.com/office/drawing/2016/5/14/chartex" xmlns:mc="http://schemas.openxmlformats.org/markup-compatibility/2006" xmlns:aink="http://schemas.microsoft.com/office/drawing/2016/ink" xmlns:am3d="http://schemas.microsoft.com/office/drawing/2017/model3d" xmlns:o="urn:schemas-microsoft-com:office:office" xmlns:r="http://schemas.openxmlformats.org/officeDocument/2006/relationships" xmlns:m="http://schemas.openxmlformats.org/officeDocument/2006/math" xmlns:v="urn:schemas-microsoft-com:vml" xmlns:wp14="http://schemas.microsoft.com/office/word/2010/wordprocessingDrawing" xmlns:wp="http://schemas.openxmlformats.org/drawingml/2006/wordprocessingDrawing" xmlns:w10="urn:schemas-microsoft-com:office:word" xmlns:w="http://schemas.openxmlformats.org/wordprocessingml/2006/main" xmlns:w14="http://schemas.microsoft.com/office/word/2010/wordml" xmlns:w15="http://schemas.microsoft.com/office/word/2012/wordml" xmlns:w16cid="http://schemas.microsoft.com/office/word/2016/wordml/cid" xmlns:w16se="http://schemas.microsoft.com/office/word/2015/wordml/symex" xmlns:wpg="http://schemas.microsoft.com/office/word/2010/wordprocessingGroup" xmlns:wpi="http://schemas.microsoft.com/office/word/2010/wordprocessingInk" xmlns:wne="http://schemas.microsoft.com/office/word/2006/wordml" xmlns:wps="http://schemas.microsoft.com/office/word/2010/wordprocessingShape" mc:Ignorable="w14 w15 w16se w16cid wp14">
   <w:p>
     <w:pPr>
-      <w:pStyle w:val="Footer"/>
+      <w:pStyle w:val="Pieddepage"/>
     </w:pPr>
   </w:p>
 </w:ftr>
@@ -4820,7 +4909,7 @@
 <w:hdr xmlns:wpc="http://schemas.microsoft.com/office/word/2010/wordprocessingCanvas" xmlns:cx="http://schemas.microsoft.com/office/drawing/2014/chartex" xmlns:cx1="http://schemas.microsoft.com/office/drawing/2015/9/8/chartex" xmlns:cx2="http://schemas.microsoft.com/office/drawing/2015/10/21/chartex" xmlns:cx3="http://schemas.microsoft.com/office/drawing/2016/5/9/chartex" xmlns:cx4="http://schemas.microsoft.com/office/drawing/2016/5/10/chartex" xmlns:cx5="http://schemas.microsoft.com/office/drawing/2016/5/11/chartex" xmlns:cx6="http://schemas.microsoft.com/office/drawing/2016/5/12/chartex" xmlns:cx7="http://schemas.microsoft.com/office/drawing/2016/5/13/chartex" xmlns:cx8="http://schemas.microsoft.com/office/drawing/2016/5/14/chartex" xmlns:mc="http://schemas.openxmlformats.org/markup-compatibility/2006" xmlns:aink="http://schemas.microsoft.com/office/drawing/2016/ink" xmlns:am3d="http://schemas.microsoft.com/office/drawing/2017/model3d" xmlns:o="urn:schemas-microsoft-com:office:office" xmlns:r="http://schemas.openxmlformats.org/officeDocument/2006/relationships" xmlns:m="http://schemas.openxmlformats.org/officeDocument/2006/math" xmlns:v="urn:schemas-microsoft-com:vml" xmlns:wp14="http://schemas.microsoft.com/office/word/2010/wordprocessingDrawing" xmlns:wp="http://schemas.openxmlformats.org/drawingml/2006/wordprocessingDrawing" xmlns:w10="urn:schemas-microsoft-com:office:word" xmlns:w="http://schemas.openxmlformats.org/wordprocessingml/2006/main" xmlns:w14="http://schemas.microsoft.com/office/word/2010/wordml" xmlns:w15="http://schemas.microsoft.com/office/word/2012/wordml" xmlns:w16cid="http://schemas.microsoft.com/office/word/2016/wordml/cid" xmlns:w16se="http://schemas.microsoft.com/office/word/2015/wordml/symex" xmlns:wpg="http://schemas.microsoft.com/office/word/2010/wordprocessingGroup" xmlns:wpi="http://schemas.microsoft.com/office/word/2010/wordprocessingInk" xmlns:wne="http://schemas.microsoft.com/office/word/2006/wordml" xmlns:wps="http://schemas.microsoft.com/office/word/2010/wordprocessingShape" mc:Ignorable="w14 w15 w16se w16cid wp14">
   <w:p>
     <w:pPr>
-      <w:pStyle w:val="Header"/>
+      <w:pStyle w:val="En-tte"/>
     </w:pPr>
   </w:p>
 </w:hdr>
@@ -4830,7 +4919,7 @@
 <w:hdr xmlns:wpc="http://schemas.microsoft.com/office/word/2010/wordprocessingCanvas" xmlns:cx="http://schemas.microsoft.com/office/drawing/2014/chartex" xmlns:cx1="http://schemas.microsoft.com/office/drawing/2015/9/8/chartex" xmlns:cx2="http://schemas.microsoft.com/office/drawing/2015/10/21/chartex" xmlns:cx3="http://schemas.microsoft.com/office/drawing/2016/5/9/chartex" xmlns:cx4="http://schemas.microsoft.com/office/drawing/2016/5/10/chartex" xmlns:cx5="http://schemas.microsoft.com/office/drawing/2016/5/11/chartex" xmlns:cx6="http://schemas.microsoft.com/office/drawing/2016/5/12/chartex" xmlns:cx7="http://schemas.microsoft.com/office/drawing/2016/5/13/chartex" xmlns:cx8="http://schemas.microsoft.com/office/drawing/2016/5/14/chartex" xmlns:mc="http://schemas.openxmlformats.org/markup-compatibility/2006" xmlns:aink="http://schemas.microsoft.com/office/drawing/2016/ink" xmlns:am3d="http://schemas.microsoft.com/office/drawing/2017/model3d" xmlns:o="urn:schemas-microsoft-com:office:office" xmlns:r="http://schemas.openxmlformats.org/officeDocument/2006/relationships" xmlns:m="http://schemas.openxmlformats.org/officeDocument/2006/math" xmlns:v="urn:schemas-microsoft-com:vml" xmlns:wp14="http://schemas.microsoft.com/office/word/2010/wordprocessingDrawing" xmlns:wp="http://schemas.openxmlformats.org/drawingml/2006/wordprocessingDrawing" xmlns:w10="urn:schemas-microsoft-com:office:word" xmlns:w="http://schemas.openxmlformats.org/wordprocessingml/2006/main" xmlns:w14="http://schemas.microsoft.com/office/word/2010/wordml" xmlns:w15="http://schemas.microsoft.com/office/word/2012/wordml" xmlns:w16cid="http://schemas.microsoft.com/office/word/2016/wordml/cid" xmlns:w16se="http://schemas.microsoft.com/office/word/2015/wordml/symex" xmlns:wpg="http://schemas.microsoft.com/office/word/2010/wordprocessingGroup" xmlns:wpi="http://schemas.microsoft.com/office/word/2010/wordprocessingInk" xmlns:wne="http://schemas.microsoft.com/office/word/2006/wordml" xmlns:wps="http://schemas.microsoft.com/office/word/2010/wordprocessingShape" mc:Ignorable="w14 w15 w16se w16cid wp14">
   <w:p>
     <w:pPr>
-      <w:pStyle w:val="Header"/>
+      <w:pStyle w:val="En-tte"/>
     </w:pPr>
   </w:p>
 </w:hdr>
@@ -4840,7 +4929,7 @@
 <w:hdr xmlns:wpc="http://schemas.microsoft.com/office/word/2010/wordprocessingCanvas" xmlns:cx="http://schemas.microsoft.com/office/drawing/2014/chartex" xmlns:cx1="http://schemas.microsoft.com/office/drawing/2015/9/8/chartex" xmlns:cx2="http://schemas.microsoft.com/office/drawing/2015/10/21/chartex" xmlns:cx3="http://schemas.microsoft.com/office/drawing/2016/5/9/chartex" xmlns:cx4="http://schemas.microsoft.com/office/drawing/2016/5/10/chartex" xmlns:cx5="http://schemas.microsoft.com/office/drawing/2016/5/11/chartex" xmlns:cx6="http://schemas.microsoft.com/office/drawing/2016/5/12/chartex" xmlns:cx7="http://schemas.microsoft.com/office/drawing/2016/5/13/chartex" xmlns:cx8="http://schemas.microsoft.com/office/drawing/2016/5/14/chartex" xmlns:mc="http://schemas.openxmlformats.org/markup-compatibility/2006" xmlns:aink="http://schemas.microsoft.com/office/drawing/2016/ink" xmlns:am3d="http://schemas.microsoft.com/office/drawing/2017/model3d" xmlns:o="urn:schemas-microsoft-com:office:office" xmlns:r="http://schemas.openxmlformats.org/officeDocument/2006/relationships" xmlns:m="http://schemas.openxmlformats.org/officeDocument/2006/math" xmlns:v="urn:schemas-microsoft-com:vml" xmlns:wp14="http://schemas.microsoft.com/office/word/2010/wordprocessingDrawing" xmlns:wp="http://schemas.openxmlformats.org/drawingml/2006/wordprocessingDrawing" xmlns:w10="urn:schemas-microsoft-com:office:word" xmlns:w="http://schemas.openxmlformats.org/wordprocessingml/2006/main" xmlns:w14="http://schemas.microsoft.com/office/word/2010/wordml" xmlns:w15="http://schemas.microsoft.com/office/word/2012/wordml" xmlns:w16cid="http://schemas.microsoft.com/office/word/2016/wordml/cid" xmlns:w16se="http://schemas.microsoft.com/office/word/2015/wordml/symex" xmlns:wpg="http://schemas.microsoft.com/office/word/2010/wordprocessingGroup" xmlns:wpi="http://schemas.microsoft.com/office/word/2010/wordprocessingInk" xmlns:wne="http://schemas.microsoft.com/office/word/2006/wordml" xmlns:wps="http://schemas.microsoft.com/office/word/2010/wordprocessingShape" mc:Ignorable="w14 w15 w16se w16cid wp14">
   <w:p>
     <w:pPr>
-      <w:pStyle w:val="Header"/>
+      <w:pStyle w:val="En-tte"/>
     </w:pPr>
   </w:p>
 </w:hdr>
@@ -5422,7 +5511,7 @@
     <w:lvl w:ilvl="0">
       <w:start w:val="1"/>
       <w:numFmt w:val="decimal"/>
-      <w:pStyle w:val="Heading1"/>
+      <w:pStyle w:val="Titre1"/>
       <w:lvlText w:val="%1."/>
       <w:lvlJc w:val="left"/>
       <w:pPr>
@@ -5435,7 +5524,7 @@
     <w:lvl w:ilvl="1">
       <w:start w:val="1"/>
       <w:numFmt w:val="decimal"/>
-      <w:pStyle w:val="Heading2"/>
+      <w:pStyle w:val="Titre2"/>
       <w:lvlText w:val="%2."/>
       <w:lvlJc w:val="left"/>
       <w:pPr>
@@ -5448,7 +5537,7 @@
     <w:lvl w:ilvl="2">
       <w:start w:val="1"/>
       <w:numFmt w:val="decimal"/>
-      <w:pStyle w:val="Heading3"/>
+      <w:pStyle w:val="Titre3"/>
       <w:lvlText w:val="%3."/>
       <w:lvlJc w:val="left"/>
       <w:pPr>
@@ -5461,7 +5550,7 @@
     <w:lvl w:ilvl="3">
       <w:start w:val="1"/>
       <w:numFmt w:val="decimal"/>
-      <w:pStyle w:val="Heading4"/>
+      <w:pStyle w:val="Titre4"/>
       <w:lvlText w:val="%4."/>
       <w:lvlJc w:val="left"/>
       <w:pPr>
@@ -5474,7 +5563,7 @@
     <w:lvl w:ilvl="4">
       <w:start w:val="1"/>
       <w:numFmt w:val="decimal"/>
-      <w:pStyle w:val="Heading5"/>
+      <w:pStyle w:val="Titre5"/>
       <w:lvlText w:val="%5."/>
       <w:lvlJc w:val="left"/>
       <w:pPr>
@@ -5487,7 +5576,7 @@
     <w:lvl w:ilvl="5">
       <w:start w:val="1"/>
       <w:numFmt w:val="decimal"/>
-      <w:pStyle w:val="Heading6"/>
+      <w:pStyle w:val="Titre6"/>
       <w:lvlText w:val="%6."/>
       <w:lvlJc w:val="left"/>
       <w:pPr>
@@ -5500,7 +5589,7 @@
     <w:lvl w:ilvl="6">
       <w:start w:val="1"/>
       <w:numFmt w:val="decimal"/>
-      <w:pStyle w:val="Heading7"/>
+      <w:pStyle w:val="Titre7"/>
       <w:lvlText w:val="%7."/>
       <w:lvlJc w:val="left"/>
       <w:pPr>
@@ -5513,7 +5602,7 @@
     <w:lvl w:ilvl="7">
       <w:start w:val="1"/>
       <w:numFmt w:val="decimal"/>
-      <w:pStyle w:val="Heading8"/>
+      <w:pStyle w:val="Titre8"/>
       <w:lvlText w:val="%8."/>
       <w:lvlJc w:val="left"/>
       <w:pPr>
@@ -5526,7 +5615,7 @@
     <w:lvl w:ilvl="8">
       <w:start w:val="1"/>
       <w:numFmt w:val="decimal"/>
-      <w:pStyle w:val="Heading9"/>
+      <w:pStyle w:val="Titre9"/>
       <w:lvlText w:val="%9."/>
       <w:lvlJc w:val="left"/>
       <w:pPr>
@@ -6005,6 +6094,7 @@
     <w:lsdException w:name="HTML Sample" w:semiHidden="1" w:unhideWhenUsed="1"/>
     <w:lsdException w:name="HTML Typewriter" w:semiHidden="1" w:unhideWhenUsed="1"/>
     <w:lsdException w:name="HTML Variable" w:semiHidden="1" w:unhideWhenUsed="1"/>
+    <w:lsdException w:name="Normal Table" w:semiHidden="1" w:unhideWhenUsed="1"/>
     <w:lsdException w:name="annotation subject" w:semiHidden="1" w:unhideWhenUsed="1"/>
     <w:lsdException w:name="No List" w:semiHidden="1" w:unhideWhenUsed="1"/>
     <w:lsdException w:name="Outline List 1" w:semiHidden="1" w:unhideWhenUsed="1"/>
@@ -6047,8 +6137,11 @@
     <w:lsdException w:name="Table Contemporary" w:semiHidden="1" w:unhideWhenUsed="1"/>
     <w:lsdException w:name="Table Elegant" w:semiHidden="1" w:unhideWhenUsed="1"/>
     <w:lsdException w:name="Table Professional" w:semiHidden="1" w:unhideWhenUsed="1"/>
+    <w:lsdException w:name="Table Subtle 1" w:semiHidden="1" w:unhideWhenUsed="1"/>
     <w:lsdException w:name="Table Subtle 2" w:semiHidden="1" w:unhideWhenUsed="1"/>
     <w:lsdException w:name="Table Web 1" w:semiHidden="1" w:unhideWhenUsed="1"/>
+    <w:lsdException w:name="Table Web 2" w:semiHidden="1" w:unhideWhenUsed="1"/>
+    <w:lsdException w:name="Table Web 3" w:semiHidden="1" w:unhideWhenUsed="1"/>
     <w:lsdException w:name="Balloon Text" w:semiHidden="1" w:unhideWhenUsed="1"/>
     <w:lsdException w:name="Table Grid" w:uiPriority="39"/>
     <w:lsdException w:name="Table Theme" w:semiHidden="1" w:unhideWhenUsed="1"/>
@@ -6277,11 +6370,11 @@
     <w:name w:val="Normal"/>
     <w:qFormat/>
   </w:style>
-  <w:style w:type="paragraph" w:styleId="Heading1">
+  <w:style w:type="paragraph" w:styleId="Titre1">
     <w:name w:val="heading 1"/>
     <w:basedOn w:val="Normal"/>
     <w:next w:val="Normal"/>
-    <w:link w:val="Heading1Char"/>
+    <w:link w:val="Titre1Car"/>
     <w:uiPriority w:val="9"/>
     <w:qFormat/>
     <w:rsid w:val="00620C20"/>
@@ -6303,11 +6396,11 @@
       <w:lang w:val="en-US" w:eastAsia="en-US"/>
     </w:rPr>
   </w:style>
-  <w:style w:type="paragraph" w:styleId="Heading2">
+  <w:style w:type="paragraph" w:styleId="Titre2">
     <w:name w:val="heading 2"/>
     <w:basedOn w:val="Normal"/>
     <w:next w:val="Normal"/>
-    <w:link w:val="Heading2Char"/>
+    <w:link w:val="Titre2Car"/>
     <w:uiPriority w:val="9"/>
     <w:semiHidden/>
     <w:unhideWhenUsed/>
@@ -6333,11 +6426,11 @@
       <w:lang w:val="en-US" w:eastAsia="en-US"/>
     </w:rPr>
   </w:style>
-  <w:style w:type="paragraph" w:styleId="Heading3">
+  <w:style w:type="paragraph" w:styleId="Titre3">
     <w:name w:val="heading 3"/>
     <w:basedOn w:val="Normal"/>
     <w:next w:val="Normal"/>
-    <w:link w:val="Heading3Char"/>
+    <w:link w:val="Titre3Car"/>
     <w:uiPriority w:val="9"/>
     <w:semiHidden/>
     <w:unhideWhenUsed/>
@@ -6361,11 +6454,11 @@
       <w:lang w:val="en-US" w:eastAsia="en-US"/>
     </w:rPr>
   </w:style>
-  <w:style w:type="paragraph" w:styleId="Heading4">
+  <w:style w:type="paragraph" w:styleId="Titre4">
     <w:name w:val="heading 4"/>
     <w:basedOn w:val="Normal"/>
     <w:next w:val="Normal"/>
-    <w:link w:val="Heading4Char"/>
+    <w:link w:val="Titre4Car"/>
     <w:uiPriority w:val="9"/>
     <w:semiHidden/>
     <w:unhideWhenUsed/>
@@ -6388,11 +6481,11 @@
       <w:lang w:val="en-US" w:eastAsia="en-US"/>
     </w:rPr>
   </w:style>
-  <w:style w:type="paragraph" w:styleId="Heading5">
+  <w:style w:type="paragraph" w:styleId="Titre5">
     <w:name w:val="heading 5"/>
     <w:basedOn w:val="Normal"/>
     <w:next w:val="Normal"/>
-    <w:link w:val="Heading5Char"/>
+    <w:link w:val="Titre5Car"/>
     <w:uiPriority w:val="9"/>
     <w:semiHidden/>
     <w:unhideWhenUsed/>
@@ -6416,11 +6509,11 @@
       <w:lang w:val="en-US" w:eastAsia="en-US"/>
     </w:rPr>
   </w:style>
-  <w:style w:type="paragraph" w:styleId="Heading6">
+  <w:style w:type="paragraph" w:styleId="Titre6">
     <w:name w:val="heading 6"/>
     <w:basedOn w:val="Normal"/>
     <w:next w:val="Normal"/>
-    <w:link w:val="Heading6Char"/>
+    <w:link w:val="Titre6Car"/>
     <w:qFormat/>
     <w:rsid w:val="00620C20"/>
     <w:pPr>
@@ -6438,11 +6531,11 @@
       <w:lang w:val="en-US" w:eastAsia="en-US"/>
     </w:rPr>
   </w:style>
-  <w:style w:type="paragraph" w:styleId="Heading7">
+  <w:style w:type="paragraph" w:styleId="Titre7">
     <w:name w:val="heading 7"/>
     <w:basedOn w:val="Normal"/>
     <w:next w:val="Normal"/>
-    <w:link w:val="Heading7Char"/>
+    <w:link w:val="Titre7Car"/>
     <w:uiPriority w:val="9"/>
     <w:semiHidden/>
     <w:unhideWhenUsed/>
@@ -6462,11 +6555,11 @@
       <w:lang w:val="en-US" w:eastAsia="en-US"/>
     </w:rPr>
   </w:style>
-  <w:style w:type="paragraph" w:styleId="Heading8">
+  <w:style w:type="paragraph" w:styleId="Titre8">
     <w:name w:val="heading 8"/>
     <w:basedOn w:val="Normal"/>
     <w:next w:val="Normal"/>
-    <w:link w:val="Heading8Char"/>
+    <w:link w:val="Titre8Car"/>
     <w:uiPriority w:val="9"/>
     <w:semiHidden/>
     <w:unhideWhenUsed/>
@@ -6488,11 +6581,11 @@
       <w:lang w:val="en-US" w:eastAsia="en-US"/>
     </w:rPr>
   </w:style>
-  <w:style w:type="paragraph" w:styleId="Heading9">
+  <w:style w:type="paragraph" w:styleId="Titre9">
     <w:name w:val="heading 9"/>
     <w:basedOn w:val="Normal"/>
     <w:next w:val="Normal"/>
-    <w:link w:val="Heading9Char"/>
+    <w:link w:val="Titre9Car"/>
     <w:uiPriority w:val="9"/>
     <w:semiHidden/>
     <w:unhideWhenUsed/>
@@ -6511,13 +6604,13 @@
       <w:lang w:val="en-US" w:eastAsia="en-US"/>
     </w:rPr>
   </w:style>
-  <w:style w:type="character" w:default="1" w:styleId="DefaultParagraphFont">
+  <w:style w:type="character" w:default="1" w:styleId="Policepardfaut">
     <w:name w:val="Default Paragraph Font"/>
     <w:uiPriority w:val="1"/>
     <w:semiHidden/>
     <w:unhideWhenUsed/>
   </w:style>
-  <w:style w:type="table" w:default="1" w:styleId="TableNormal">
+  <w:style w:type="table" w:default="1" w:styleId="TableauNormal">
     <w:name w:val="Normal Table"/>
     <w:uiPriority w:val="99"/>
     <w:semiHidden/>
@@ -6532,13 +6625,13 @@
       </w:tblCellMar>
     </w:tblPr>
   </w:style>
-  <w:style w:type="numbering" w:default="1" w:styleId="NoList">
+  <w:style w:type="numbering" w:default="1" w:styleId="Aucuneliste">
     <w:name w:val="No List"/>
     <w:uiPriority w:val="99"/>
     <w:semiHidden/>
     <w:unhideWhenUsed/>
   </w:style>
-  <w:style w:type="paragraph" w:styleId="ListParagraph">
+  <w:style w:type="paragraph" w:styleId="Paragraphedeliste">
     <w:name w:val="List Paragraph"/>
     <w:basedOn w:val="Normal"/>
     <w:uiPriority w:val="34"/>
@@ -6556,10 +6649,10 @@
       <w:lang w:val="en-US" w:eastAsia="en-US"/>
     </w:rPr>
   </w:style>
-  <w:style w:type="character" w:customStyle="1" w:styleId="Heading1Char">
-    <w:name w:val="Heading 1 Char"/>
-    <w:basedOn w:val="DefaultParagraphFont"/>
-    <w:link w:val="Heading1"/>
+  <w:style w:type="character" w:customStyle="1" w:styleId="Titre1Car">
+    <w:name w:val="Titre 1 Car"/>
+    <w:basedOn w:val="Policepardfaut"/>
+    <w:link w:val="Titre1"/>
     <w:uiPriority w:val="9"/>
     <w:rsid w:val="00620C20"/>
     <w:rPr>
@@ -6572,10 +6665,10 @@
       <w:lang w:val="en-US" w:eastAsia="en-US"/>
     </w:rPr>
   </w:style>
-  <w:style w:type="character" w:customStyle="1" w:styleId="Heading2Char">
-    <w:name w:val="Heading 2 Char"/>
-    <w:basedOn w:val="DefaultParagraphFont"/>
-    <w:link w:val="Heading2"/>
+  <w:style w:type="character" w:customStyle="1" w:styleId="Titre2Car">
+    <w:name w:val="Titre 2 Car"/>
+    <w:basedOn w:val="Policepardfaut"/>
+    <w:link w:val="Titre2"/>
     <w:uiPriority w:val="9"/>
     <w:semiHidden/>
     <w:rsid w:val="00620C20"/>
@@ -6590,10 +6683,10 @@
       <w:lang w:val="en-US" w:eastAsia="en-US"/>
     </w:rPr>
   </w:style>
-  <w:style w:type="character" w:customStyle="1" w:styleId="Heading3Char">
-    <w:name w:val="Heading 3 Char"/>
-    <w:basedOn w:val="DefaultParagraphFont"/>
-    <w:link w:val="Heading3"/>
+  <w:style w:type="character" w:customStyle="1" w:styleId="Titre3Car">
+    <w:name w:val="Titre 3 Car"/>
+    <w:basedOn w:val="Policepardfaut"/>
+    <w:link w:val="Titre3"/>
     <w:uiPriority w:val="9"/>
     <w:semiHidden/>
     <w:rsid w:val="00620C20"/>
@@ -6606,10 +6699,10 @@
       <w:lang w:val="en-US" w:eastAsia="en-US"/>
     </w:rPr>
   </w:style>
-  <w:style w:type="character" w:customStyle="1" w:styleId="Heading4Char">
-    <w:name w:val="Heading 4 Char"/>
-    <w:basedOn w:val="DefaultParagraphFont"/>
-    <w:link w:val="Heading4"/>
+  <w:style w:type="character" w:customStyle="1" w:styleId="Titre4Car">
+    <w:name w:val="Titre 4 Car"/>
+    <w:basedOn w:val="Policepardfaut"/>
+    <w:link w:val="Titre4"/>
     <w:uiPriority w:val="9"/>
     <w:semiHidden/>
     <w:rsid w:val="00620C20"/>
@@ -6621,10 +6714,10 @@
       <w:lang w:val="en-US" w:eastAsia="en-US"/>
     </w:rPr>
   </w:style>
-  <w:style w:type="character" w:customStyle="1" w:styleId="Heading5Char">
-    <w:name w:val="Heading 5 Char"/>
-    <w:basedOn w:val="DefaultParagraphFont"/>
-    <w:link w:val="Heading5"/>
+  <w:style w:type="character" w:customStyle="1" w:styleId="Titre5Car">
+    <w:name w:val="Titre 5 Car"/>
+    <w:basedOn w:val="Policepardfaut"/>
+    <w:link w:val="Titre5"/>
     <w:uiPriority w:val="9"/>
     <w:semiHidden/>
     <w:rsid w:val="00620C20"/>
@@ -6638,10 +6731,10 @@
       <w:lang w:val="en-US" w:eastAsia="en-US"/>
     </w:rPr>
   </w:style>
-  <w:style w:type="character" w:customStyle="1" w:styleId="Heading6Char">
-    <w:name w:val="Heading 6 Char"/>
-    <w:basedOn w:val="DefaultParagraphFont"/>
-    <w:link w:val="Heading6"/>
+  <w:style w:type="character" w:customStyle="1" w:styleId="Titre6Car">
+    <w:name w:val="Titre 6 Car"/>
+    <w:basedOn w:val="Policepardfaut"/>
+    <w:link w:val="Titre6"/>
     <w:rsid w:val="00620C20"/>
     <w:rPr>
       <w:rFonts w:ascii="Times New Roman" w:eastAsia="Times New Roman" w:hAnsi="Times New Roman" w:cs="Times New Roman"/>
@@ -6650,10 +6743,10 @@
       <w:lang w:val="en-US" w:eastAsia="en-US"/>
     </w:rPr>
   </w:style>
-  <w:style w:type="character" w:customStyle="1" w:styleId="Heading7Char">
-    <w:name w:val="Heading 7 Char"/>
-    <w:basedOn w:val="DefaultParagraphFont"/>
-    <w:link w:val="Heading7"/>
+  <w:style w:type="character" w:customStyle="1" w:styleId="Titre7Car">
+    <w:name w:val="Titre 7 Car"/>
+    <w:basedOn w:val="Policepardfaut"/>
+    <w:link w:val="Titre7"/>
     <w:uiPriority w:val="9"/>
     <w:semiHidden/>
     <w:rsid w:val="00620C20"/>
@@ -6663,10 +6756,10 @@
       <w:lang w:val="en-US" w:eastAsia="en-US"/>
     </w:rPr>
   </w:style>
-  <w:style w:type="character" w:customStyle="1" w:styleId="Heading8Char">
-    <w:name w:val="Heading 8 Char"/>
-    <w:basedOn w:val="DefaultParagraphFont"/>
-    <w:link w:val="Heading8"/>
+  <w:style w:type="character" w:customStyle="1" w:styleId="Titre8Car">
+    <w:name w:val="Titre 8 Car"/>
+    <w:basedOn w:val="Policepardfaut"/>
+    <w:link w:val="Titre8"/>
     <w:uiPriority w:val="9"/>
     <w:semiHidden/>
     <w:rsid w:val="00620C20"/>
@@ -6678,10 +6771,10 @@
       <w:lang w:val="en-US" w:eastAsia="en-US"/>
     </w:rPr>
   </w:style>
-  <w:style w:type="character" w:customStyle="1" w:styleId="Heading9Char">
-    <w:name w:val="Heading 9 Char"/>
-    <w:basedOn w:val="DefaultParagraphFont"/>
-    <w:link w:val="Heading9"/>
+  <w:style w:type="character" w:customStyle="1" w:styleId="Titre9Car">
+    <w:name w:val="Titre 9 Car"/>
+    <w:basedOn w:val="Policepardfaut"/>
+    <w:link w:val="Titre9"/>
     <w:uiPriority w:val="9"/>
     <w:semiHidden/>
     <w:rsid w:val="00620C20"/>
@@ -6690,10 +6783,10 @@
       <w:lang w:val="en-US" w:eastAsia="en-US"/>
     </w:rPr>
   </w:style>
-  <w:style w:type="paragraph" w:styleId="Header">
+  <w:style w:type="paragraph" w:styleId="En-tte">
     <w:name w:val="header"/>
     <w:basedOn w:val="Normal"/>
-    <w:link w:val="HeaderChar"/>
+    <w:link w:val="En-tteCar"/>
     <w:uiPriority w:val="99"/>
     <w:unhideWhenUsed/>
     <w:rsid w:val="0026212E"/>
@@ -6705,17 +6798,17 @@
       <w:spacing w:after="0" w:line="240" w:lineRule="auto"/>
     </w:pPr>
   </w:style>
-  <w:style w:type="character" w:customStyle="1" w:styleId="HeaderChar">
-    <w:name w:val="Header Char"/>
-    <w:basedOn w:val="DefaultParagraphFont"/>
-    <w:link w:val="Header"/>
+  <w:style w:type="character" w:customStyle="1" w:styleId="En-tteCar">
+    <w:name w:val="En-tête Car"/>
+    <w:basedOn w:val="Policepardfaut"/>
+    <w:link w:val="En-tte"/>
     <w:uiPriority w:val="99"/>
     <w:rsid w:val="0026212E"/>
   </w:style>
-  <w:style w:type="paragraph" w:styleId="Footer">
+  <w:style w:type="paragraph" w:styleId="Pieddepage">
     <w:name w:val="footer"/>
     <w:basedOn w:val="Normal"/>
-    <w:link w:val="FooterChar"/>
+    <w:link w:val="PieddepageCar"/>
     <w:uiPriority w:val="99"/>
     <w:unhideWhenUsed/>
     <w:rsid w:val="0026212E"/>
@@ -6727,16 +6820,16 @@
       <w:spacing w:after="0" w:line="240" w:lineRule="auto"/>
     </w:pPr>
   </w:style>
-  <w:style w:type="character" w:customStyle="1" w:styleId="FooterChar">
-    <w:name w:val="Footer Char"/>
-    <w:basedOn w:val="DefaultParagraphFont"/>
-    <w:link w:val="Footer"/>
+  <w:style w:type="character" w:customStyle="1" w:styleId="PieddepageCar">
+    <w:name w:val="Pied de page Car"/>
+    <w:basedOn w:val="Policepardfaut"/>
+    <w:link w:val="Pieddepage"/>
     <w:uiPriority w:val="99"/>
     <w:rsid w:val="0026212E"/>
   </w:style>
-  <w:style w:type="character" w:styleId="Hyperlink">
+  <w:style w:type="character" w:styleId="Lienhypertexte">
     <w:name w:val="Hyperlink"/>
-    <w:basedOn w:val="DefaultParagraphFont"/>
+    <w:basedOn w:val="Policepardfaut"/>
     <w:uiPriority w:val="99"/>
     <w:unhideWhenUsed/>
     <w:rsid w:val="0086273D"/>
@@ -6747,7 +6840,7 @@
   </w:style>
   <w:style w:type="character" w:customStyle="1" w:styleId="Mentionnonrsolue1">
     <w:name w:val="Mention non résolue1"/>
-    <w:basedOn w:val="DefaultParagraphFont"/>
+    <w:basedOn w:val="Policepardfaut"/>
     <w:uiPriority w:val="99"/>
     <w:semiHidden/>
     <w:unhideWhenUsed/>
@@ -6757,10 +6850,10 @@
       <w:shd w:val="clear" w:color="auto" w:fill="E1DFDD"/>
     </w:rPr>
   </w:style>
-  <w:style w:type="paragraph" w:styleId="BalloonText">
+  <w:style w:type="paragraph" w:styleId="Textedebulles">
     <w:name w:val="Balloon Text"/>
     <w:basedOn w:val="Normal"/>
-    <w:link w:val="BalloonTextChar"/>
+    <w:link w:val="TextedebullesCar"/>
     <w:uiPriority w:val="99"/>
     <w:semiHidden/>
     <w:unhideWhenUsed/>
@@ -6774,10 +6867,10 @@
       <w:szCs w:val="18"/>
     </w:rPr>
   </w:style>
-  <w:style w:type="character" w:customStyle="1" w:styleId="BalloonTextChar">
-    <w:name w:val="Balloon Text Char"/>
-    <w:basedOn w:val="DefaultParagraphFont"/>
-    <w:link w:val="BalloonText"/>
+  <w:style w:type="character" w:customStyle="1" w:styleId="TextedebullesCar">
+    <w:name w:val="Texte de bulles Car"/>
+    <w:basedOn w:val="Policepardfaut"/>
+    <w:link w:val="Textedebulles"/>
     <w:uiPriority w:val="99"/>
     <w:semiHidden/>
     <w:rsid w:val="00EC224C"/>
@@ -6787,9 +6880,9 @@
       <w:szCs w:val="18"/>
     </w:rPr>
   </w:style>
-  <w:style w:type="character" w:styleId="CommentReference">
+  <w:style w:type="character" w:styleId="Marquedecommentaire">
     <w:name w:val="annotation reference"/>
-    <w:basedOn w:val="DefaultParagraphFont"/>
+    <w:basedOn w:val="Policepardfaut"/>
     <w:uiPriority w:val="99"/>
     <w:semiHidden/>
     <w:unhideWhenUsed/>
@@ -6799,10 +6892,10 @@
       <w:szCs w:val="16"/>
     </w:rPr>
   </w:style>
-  <w:style w:type="paragraph" w:styleId="CommentText">
+  <w:style w:type="paragraph" w:styleId="Commentaire">
     <w:name w:val="annotation text"/>
     <w:basedOn w:val="Normal"/>
-    <w:link w:val="CommentTextChar"/>
+    <w:link w:val="CommentaireCar"/>
     <w:uiPriority w:val="99"/>
     <w:semiHidden/>
     <w:unhideWhenUsed/>
@@ -6815,10 +6908,10 @@
       <w:szCs w:val="20"/>
     </w:rPr>
   </w:style>
-  <w:style w:type="character" w:customStyle="1" w:styleId="CommentTextChar">
-    <w:name w:val="Comment Text Char"/>
-    <w:basedOn w:val="DefaultParagraphFont"/>
-    <w:link w:val="CommentText"/>
+  <w:style w:type="character" w:customStyle="1" w:styleId="CommentaireCar">
+    <w:name w:val="Commentaire Car"/>
+    <w:basedOn w:val="Policepardfaut"/>
+    <w:link w:val="Commentaire"/>
     <w:uiPriority w:val="99"/>
     <w:semiHidden/>
     <w:rsid w:val="00F778D5"/>
@@ -6827,11 +6920,11 @@
       <w:szCs w:val="20"/>
     </w:rPr>
   </w:style>
-  <w:style w:type="paragraph" w:styleId="CommentSubject">
+  <w:style w:type="paragraph" w:styleId="Objetducommentaire">
     <w:name w:val="annotation subject"/>
-    <w:basedOn w:val="CommentText"/>
-    <w:next w:val="CommentText"/>
-    <w:link w:val="CommentSubjectChar"/>
+    <w:basedOn w:val="Commentaire"/>
+    <w:next w:val="Commentaire"/>
+    <w:link w:val="ObjetducommentaireCar"/>
     <w:uiPriority w:val="99"/>
     <w:semiHidden/>
     <w:unhideWhenUsed/>
@@ -6841,10 +6934,10 @@
       <w:bCs/>
     </w:rPr>
   </w:style>
-  <w:style w:type="character" w:customStyle="1" w:styleId="CommentSubjectChar">
-    <w:name w:val="Comment Subject Char"/>
-    <w:basedOn w:val="CommentTextChar"/>
-    <w:link w:val="CommentSubject"/>
+  <w:style w:type="character" w:customStyle="1" w:styleId="ObjetducommentaireCar">
+    <w:name w:val="Objet du commentaire Car"/>
+    <w:basedOn w:val="CommentaireCar"/>
+    <w:link w:val="Objetducommentaire"/>
     <w:uiPriority w:val="99"/>
     <w:semiHidden/>
     <w:rsid w:val="00F778D5"/>
@@ -6855,9 +6948,9 @@
       <w:szCs w:val="20"/>
     </w:rPr>
   </w:style>
-  <w:style w:type="character" w:styleId="FollowedHyperlink">
+  <w:style w:type="character" w:styleId="Lienhypertextesuivivisit">
     <w:name w:val="FollowedHyperlink"/>
-    <w:basedOn w:val="DefaultParagraphFont"/>
+    <w:basedOn w:val="Policepardfaut"/>
     <w:uiPriority w:val="99"/>
     <w:semiHidden/>
     <w:unhideWhenUsed/>
@@ -6867,10 +6960,10 @@
       <w:u w:val="single"/>
     </w:rPr>
   </w:style>
-  <w:style w:type="paragraph" w:styleId="FootnoteText">
+  <w:style w:type="paragraph" w:styleId="Notedebasdepage">
     <w:name w:val="footnote text"/>
     <w:basedOn w:val="Normal"/>
-    <w:link w:val="FootnoteTextChar"/>
+    <w:link w:val="NotedebasdepageCar"/>
     <w:uiPriority w:val="99"/>
     <w:semiHidden/>
     <w:unhideWhenUsed/>
@@ -6883,10 +6976,10 @@
       <w:szCs w:val="20"/>
     </w:rPr>
   </w:style>
-  <w:style w:type="character" w:customStyle="1" w:styleId="FootnoteTextChar">
-    <w:name w:val="Footnote Text Char"/>
-    <w:basedOn w:val="DefaultParagraphFont"/>
-    <w:link w:val="FootnoteText"/>
+  <w:style w:type="character" w:customStyle="1" w:styleId="NotedebasdepageCar">
+    <w:name w:val="Note de bas de page Car"/>
+    <w:basedOn w:val="Policepardfaut"/>
+    <w:link w:val="Notedebasdepage"/>
     <w:uiPriority w:val="99"/>
     <w:semiHidden/>
     <w:rsid w:val="002C7EED"/>
@@ -6895,9 +6988,9 @@
       <w:szCs w:val="20"/>
     </w:rPr>
   </w:style>
-  <w:style w:type="character" w:styleId="FootnoteReference">
+  <w:style w:type="character" w:styleId="Appelnotedebasdep">
     <w:name w:val="footnote reference"/>
-    <w:basedOn w:val="DefaultParagraphFont"/>
+    <w:basedOn w:val="Policepardfaut"/>
     <w:uiPriority w:val="99"/>
     <w:semiHidden/>
     <w:unhideWhenUsed/>
@@ -7209,7 +7302,7 @@
 </file>
 
 <file path=customXml/itemProps1.xml><?xml version="1.0" encoding="utf-8"?>
-<ds:datastoreItem xmlns:ds="http://schemas.openxmlformats.org/officeDocument/2006/customXml" ds:itemID="{BC26306C-AE15-4B07-A12F-64C3B2AA359C}">
+<ds:datastoreItem xmlns:ds="http://schemas.openxmlformats.org/officeDocument/2006/customXml" ds:itemID="{070F69F5-5FF6-4A09-9E7E-448600ADC168}">
   <ds:schemaRefs>
     <ds:schemaRef ds:uri="http://schemas.openxmlformats.org/officeDocument/2006/bibliography"/>
   </ds:schemaRefs>

</xml_diff>

<commit_message>
RZ : Finish question 3 and changed answer in question 2
</commit_message>
<xml_diff>
--- a/TP2/TP2_Log3430_201.docx
+++ b/TP2/TP2_Log3430_201.docx
@@ -1,6 +1,6 @@
 
 <file path=word/document.xml><?xml version="1.0" encoding="utf-8"?>
-<w:document xmlns:wpc="http://schemas.microsoft.com/office/word/2010/wordprocessingCanvas" xmlns:cx="http://schemas.microsoft.com/office/drawing/2014/chartex" xmlns:cx1="http://schemas.microsoft.com/office/drawing/2015/9/8/chartex" xmlns:cx2="http://schemas.microsoft.com/office/drawing/2015/10/21/chartex" xmlns:cx3="http://schemas.microsoft.com/office/drawing/2016/5/9/chartex" xmlns:cx4="http://schemas.microsoft.com/office/drawing/2016/5/10/chartex" xmlns:cx5="http://schemas.microsoft.com/office/drawing/2016/5/11/chartex" xmlns:cx6="http://schemas.microsoft.com/office/drawing/2016/5/12/chartex" xmlns:cx7="http://schemas.microsoft.com/office/drawing/2016/5/13/chartex" xmlns:cx8="http://schemas.microsoft.com/office/drawing/2016/5/14/chartex" xmlns:mc="http://schemas.openxmlformats.org/markup-compatibility/2006" xmlns:aink="http://schemas.microsoft.com/office/drawing/2016/ink" xmlns:am3d="http://schemas.microsoft.com/office/drawing/2017/model3d" xmlns:o="urn:schemas-microsoft-com:office:office" xmlns:r="http://schemas.openxmlformats.org/officeDocument/2006/relationships" xmlns:m="http://schemas.openxmlformats.org/officeDocument/2006/math" xmlns:v="urn:schemas-microsoft-com:vml" xmlns:wp14="http://schemas.microsoft.com/office/word/2010/wordprocessingDrawing" xmlns:wp="http://schemas.openxmlformats.org/drawingml/2006/wordprocessingDrawing" xmlns:w10="urn:schemas-microsoft-com:office:word" xmlns:w="http://schemas.openxmlformats.org/wordprocessingml/2006/main" xmlns:w14="http://schemas.microsoft.com/office/word/2010/wordml" xmlns:w15="http://schemas.microsoft.com/office/word/2012/wordml" xmlns:w16cid="http://schemas.microsoft.com/office/word/2016/wordml/cid" xmlns:w16se="http://schemas.microsoft.com/office/word/2015/wordml/symex" xmlns:wpg="http://schemas.microsoft.com/office/word/2010/wordprocessingGroup" xmlns:wpi="http://schemas.microsoft.com/office/word/2010/wordprocessingInk" xmlns:wne="http://schemas.microsoft.com/office/word/2006/wordml" xmlns:wps="http://schemas.microsoft.com/office/word/2010/wordprocessingShape" mc:Ignorable="w14 w15 w16se w16cid wp14">
+<w:document xmlns:wpc="http://schemas.microsoft.com/office/word/2010/wordprocessingCanvas" xmlns:cx="http://schemas.microsoft.com/office/drawing/2014/chartex" xmlns:mc="http://schemas.openxmlformats.org/markup-compatibility/2006" xmlns:o="urn:schemas-microsoft-com:office:office" xmlns:r="http://schemas.openxmlformats.org/officeDocument/2006/relationships" xmlns:m="http://schemas.openxmlformats.org/officeDocument/2006/math" xmlns:v="urn:schemas-microsoft-com:vml" xmlns:wp14="http://schemas.microsoft.com/office/word/2010/wordprocessingDrawing" xmlns:wp="http://schemas.openxmlformats.org/drawingml/2006/wordprocessingDrawing" xmlns:w10="urn:schemas-microsoft-com:office:word" xmlns:w="http://schemas.openxmlformats.org/wordprocessingml/2006/main" xmlns:w14="http://schemas.microsoft.com/office/word/2010/wordml" xmlns:w15="http://schemas.microsoft.com/office/word/2012/wordml" xmlns:w16se="http://schemas.microsoft.com/office/word/2015/wordml/symex" xmlns:wpg="http://schemas.microsoft.com/office/word/2010/wordprocessingGroup" xmlns:wpi="http://schemas.microsoft.com/office/word/2010/wordprocessingInk" xmlns:wne="http://schemas.microsoft.com/office/word/2006/wordml" xmlns:wps="http://schemas.microsoft.com/office/word/2010/wordprocessingShape" mc:Ignorable="w14 w15 w16se wp14">
   <w:body>
     <w:p>
       <w:pPr>
@@ -73,7 +73,7 @@
               </wp:anchor>
             </w:drawing>
           </mc:Choice>
-          <mc:Fallback>
+          <mc:Fallback xmlns:w16cid="http://schemas.microsoft.com/office/word/2016/wordml/cid" xmlns:am3d="http://schemas.microsoft.com/office/drawing/2017/model3d" xmlns:aink="http://schemas.microsoft.com/office/drawing/2016/ink" xmlns:cx8="http://schemas.microsoft.com/office/drawing/2016/5/14/chartex" xmlns:cx7="http://schemas.microsoft.com/office/drawing/2016/5/13/chartex" xmlns:cx6="http://schemas.microsoft.com/office/drawing/2016/5/12/chartex" xmlns:cx5="http://schemas.microsoft.com/office/drawing/2016/5/11/chartex" xmlns:cx4="http://schemas.microsoft.com/office/drawing/2016/5/10/chartex" xmlns:cx3="http://schemas.microsoft.com/office/drawing/2016/5/9/chartex" xmlns:cx2="http://schemas.microsoft.com/office/drawing/2015/10/21/chartex" xmlns:cx1="http://schemas.microsoft.com/office/drawing/2015/9/8/chartex">
             <w:pict>
               <v:line w14:anchorId="3D4CD247" id="Connecteur droit 2" o:spid="_x0000_s1026" style="position:absolute;flip:y;z-index:251659264;visibility:visible;mso-wrap-style:square;mso-wrap-distance-left:9pt;mso-wrap-distance-top:0;mso-wrap-distance-right:9pt;mso-wrap-distance-bottom:0;mso-position-horizontal:left;mso-position-horizontal-relative:margin;mso-position-vertical:absolute;mso-position-vertical-relative:text" from="0,74.65pt" to="463.15pt,77.35pt" o:gfxdata="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" strokecolor="black [3200]" strokeweight=".5pt">
                 <v:stroke joinstyle="miter"/>
@@ -3220,40 +3220,18 @@
           <w:spacing w:val="-8"/>
           <w:sz w:val="24"/>
           <w:szCs w:val="24"/>
-          <w:lang w:val="en-CA" w:eastAsia="zh-CN"/>
-        </w:rPr>
-      </w:pPr>
-      <w:r>
-        <w:rPr>
-          <w:rFonts w:asciiTheme="minorBidi" w:eastAsiaTheme="minorEastAsia" w:hAnsiTheme="minorBidi" w:cstheme="minorBidi"/>
-          <w:spacing w:val="-8"/>
-          <w:sz w:val="24"/>
-          <w:szCs w:val="24"/>
-          <w:lang w:val="en-CA" w:eastAsia="zh-CN"/>
-        </w:rPr>
-        <w:t>B</w:t>
-      </w:r>
-      <w:proofErr w:type="gramStart"/>
-      <w:r>
-        <w:rPr>
-          <w:rFonts w:asciiTheme="minorBidi" w:eastAsiaTheme="minorEastAsia" w:hAnsiTheme="minorBidi" w:cstheme="minorBidi"/>
-          <w:spacing w:val="-8"/>
-          <w:sz w:val="24"/>
-          <w:szCs w:val="24"/>
-          <w:lang w:val="en-CA" w:eastAsia="zh-CN"/>
-        </w:rPr>
-        <w:t>2 :</w:t>
-      </w:r>
-      <w:proofErr w:type="gramEnd"/>
-      <w:r>
-        <w:rPr>
-          <w:rFonts w:asciiTheme="minorBidi" w:eastAsiaTheme="minorEastAsia" w:hAnsiTheme="minorBidi" w:cstheme="minorBidi"/>
-          <w:spacing w:val="-8"/>
-          <w:sz w:val="24"/>
-          <w:szCs w:val="24"/>
-          <w:lang w:val="en-CA" w:eastAsia="zh-CN"/>
-        </w:rPr>
-        <w:t xml:space="preserve"> {B : not None}</w:t>
+          <w:lang w:val="fr-CA" w:eastAsia="zh-CN"/>
+        </w:rPr>
+      </w:pPr>
+      <w:r>
+        <w:rPr>
+          <w:rFonts w:asciiTheme="minorBidi" w:eastAsiaTheme="minorEastAsia" w:hAnsiTheme="minorBidi" w:cstheme="minorBidi"/>
+          <w:spacing w:val="-8"/>
+          <w:sz w:val="24"/>
+          <w:szCs w:val="24"/>
+          <w:lang w:val="fr-CA" w:eastAsia="zh-CN"/>
+        </w:rPr>
+        <w:t>B2 : {B : not None}</w:t>
       </w:r>
     </w:p>
     <w:p>
@@ -3267,7 +3245,7 @@
           <w:spacing w:val="-8"/>
           <w:sz w:val="24"/>
           <w:szCs w:val="24"/>
-          <w:lang w:val="en-CA" w:eastAsia="zh-CN"/>
+          <w:lang w:val="fr-CA" w:eastAsia="zh-CN"/>
         </w:rPr>
       </w:pPr>
     </w:p>
@@ -3293,27 +3271,17 @@
           <w:szCs w:val="24"/>
           <w:lang w:val="fr-CA" w:eastAsia="zh-CN"/>
         </w:rPr>
-        <w:t xml:space="preserve">N1 : {N : </w:t>
-      </w:r>
-      <w:r>
-        <w:rPr>
-          <w:rFonts w:asciiTheme="minorBidi" w:eastAsiaTheme="minorEastAsia" w:hAnsiTheme="minorBidi" w:cstheme="minorBidi"/>
-          <w:spacing w:val="-8"/>
-          <w:sz w:val="24"/>
-          <w:szCs w:val="24"/>
-          <w:lang w:val="fr-CA" w:eastAsia="zh-CN"/>
-        </w:rPr>
-        <w:t>None</w:t>
-      </w:r>
-      <w:r>
-        <w:rPr>
-          <w:rFonts w:asciiTheme="minorBidi" w:eastAsiaTheme="minorEastAsia" w:hAnsiTheme="minorBidi" w:cstheme="minorBidi"/>
-          <w:spacing w:val="-8"/>
-          <w:sz w:val="24"/>
-          <w:szCs w:val="24"/>
-          <w:lang w:val="fr-CA" w:eastAsia="zh-CN"/>
-        </w:rPr>
-        <w:t>}</w:t>
+        <w:t>N1</w:t>
+      </w:r>
+      <w:r>
+        <w:rPr>
+          <w:rFonts w:asciiTheme="minorBidi" w:eastAsiaTheme="minorEastAsia" w:hAnsiTheme="minorBidi" w:cstheme="minorBidi"/>
+          <w:spacing w:val="-8"/>
+          <w:sz w:val="24"/>
+          <w:szCs w:val="24"/>
+          <w:lang w:val="fr-CA" w:eastAsia="zh-CN"/>
+        </w:rPr>
+        <w:t> : {N : not None}</w:t>
       </w:r>
       <w:r>
         <w:rPr>
@@ -3335,20 +3303,48 @@
         </w:rPr>
         <w:tab/>
       </w:r>
-      <w:bookmarkStart w:id="0" w:name="_GoBack"/>
-      <w:r>
-        <w:rPr>
-          <w:rFonts w:asciiTheme="minorBidi" w:eastAsiaTheme="minorEastAsia" w:hAnsiTheme="minorBidi" w:cstheme="minorBidi"/>
-          <w:b/>
-          <w:bCs/>
-          <w:spacing w:val="-8"/>
-          <w:sz w:val="24"/>
-          <w:szCs w:val="24"/>
-          <w:lang w:val="fr-CA" w:eastAsia="zh-CN"/>
-        </w:rPr>
-        <w:t>//à demander si on test le cas None</w:t>
-      </w:r>
-      <w:bookmarkEnd w:id="0"/>
+      <w:r>
+        <w:rPr>
+          <w:rFonts w:asciiTheme="minorBidi" w:eastAsiaTheme="minorEastAsia" w:hAnsiTheme="minorBidi" w:cstheme="minorBidi"/>
+          <w:spacing w:val="-8"/>
+          <w:sz w:val="24"/>
+          <w:szCs w:val="24"/>
+          <w:lang w:val="fr-CA" w:eastAsia="zh-CN"/>
+        </w:rPr>
+        <w:tab/>
+      </w:r>
+      <w:r>
+        <w:rPr>
+          <w:rFonts w:asciiTheme="minorBidi" w:eastAsiaTheme="minorEastAsia" w:hAnsiTheme="minorBidi" w:cstheme="minorBidi"/>
+          <w:spacing w:val="-8"/>
+          <w:sz w:val="24"/>
+          <w:szCs w:val="24"/>
+          <w:lang w:val="fr-CA" w:eastAsia="zh-CN"/>
+        </w:rPr>
+        <w:t xml:space="preserve">[le </w:t>
+      </w:r>
+      <w:proofErr w:type="spellStart"/>
+      <w:r>
+        <w:rPr>
+          <w:rFonts w:asciiTheme="minorBidi" w:eastAsiaTheme="minorEastAsia" w:hAnsiTheme="minorBidi" w:cstheme="minorBidi"/>
+          <w:spacing w:val="-8"/>
+          <w:sz w:val="24"/>
+          <w:szCs w:val="24"/>
+          <w:lang w:val="fr-CA" w:eastAsia="zh-CN"/>
+        </w:rPr>
+        <w:t>noeud</w:t>
+      </w:r>
+      <w:proofErr w:type="spellEnd"/>
+      <w:r>
+        <w:rPr>
+          <w:rFonts w:asciiTheme="minorBidi" w:eastAsiaTheme="minorEastAsia" w:hAnsiTheme="minorBidi" w:cstheme="minorBidi"/>
+          <w:spacing w:val="-8"/>
+          <w:sz w:val="24"/>
+          <w:szCs w:val="24"/>
+          <w:lang w:val="fr-CA" w:eastAsia="zh-CN"/>
+        </w:rPr>
+        <w:t xml:space="preserve"> est dans l’arbre]</w:t>
+      </w:r>
     </w:p>
     <w:p>
       <w:pPr>
@@ -3372,7 +3368,17 @@
           <w:szCs w:val="24"/>
           <w:lang w:val="fr-CA" w:eastAsia="zh-CN"/>
         </w:rPr>
-        <w:t>N2 : {N : not None}</w:t>
+        <w:t>N2</w:t>
+      </w:r>
+      <w:r>
+        <w:rPr>
+          <w:rFonts w:asciiTheme="minorBidi" w:eastAsiaTheme="minorEastAsia" w:hAnsiTheme="minorBidi" w:cstheme="minorBidi"/>
+          <w:spacing w:val="-8"/>
+          <w:sz w:val="24"/>
+          <w:szCs w:val="24"/>
+          <w:lang w:val="fr-CA" w:eastAsia="zh-CN"/>
+        </w:rPr>
+        <w:t> : {N : not None}</w:t>
       </w:r>
       <w:r>
         <w:rPr>
@@ -3402,6 +3408,7 @@
           <w:szCs w:val="24"/>
           <w:lang w:val="fr-CA" w:eastAsia="zh-CN"/>
         </w:rPr>
+        <w:tab/>
         <w:t xml:space="preserve">[le </w:t>
       </w:r>
       <w:proofErr w:type="spellStart"/>
@@ -3424,8 +3431,21 @@
           <w:szCs w:val="24"/>
           <w:lang w:val="fr-CA" w:eastAsia="zh-CN"/>
         </w:rPr>
-        <w:t xml:space="preserve"> est dans l’arbre]</w:t>
-      </w:r>
+        <w:t xml:space="preserve"> n’est pas dans l’arbre]</w:t>
+      </w:r>
+    </w:p>
+    <w:p>
+      <w:pPr>
+        <w:spacing w:after="240"/>
+        <w:ind w:right="102"/>
+        <w:jc w:val="both"/>
+        <w:rPr>
+          <w:rFonts w:asciiTheme="minorBidi" w:hAnsiTheme="minorBidi"/>
+          <w:spacing w:val="-8"/>
+          <w:sz w:val="24"/>
+          <w:szCs w:val="24"/>
+        </w:rPr>
+      </w:pPr>
     </w:p>
     <w:p>
       <w:pPr>
@@ -3435,88 +3455,92 @@
         <w:jc w:val="both"/>
         <w:rPr>
           <w:rFonts w:asciiTheme="minorBidi" w:eastAsiaTheme="minorEastAsia" w:hAnsiTheme="minorBidi" w:cstheme="minorBidi"/>
-          <w:spacing w:val="-8"/>
-          <w:sz w:val="24"/>
-          <w:szCs w:val="24"/>
-          <w:lang w:val="fr-CA" w:eastAsia="zh-CN"/>
-        </w:rPr>
-      </w:pPr>
-      <w:r>
-        <w:rPr>
-          <w:rFonts w:asciiTheme="minorBidi" w:eastAsiaTheme="minorEastAsia" w:hAnsiTheme="minorBidi" w:cstheme="minorBidi"/>
-          <w:spacing w:val="-8"/>
-          <w:sz w:val="24"/>
-          <w:szCs w:val="24"/>
-          <w:lang w:val="fr-CA" w:eastAsia="zh-CN"/>
-        </w:rPr>
-        <w:t>N3 : {N : not None}</w:t>
-      </w:r>
-      <w:r>
-        <w:rPr>
-          <w:rFonts w:asciiTheme="minorBidi" w:eastAsiaTheme="minorEastAsia" w:hAnsiTheme="minorBidi" w:cstheme="minorBidi"/>
-          <w:spacing w:val="-8"/>
-          <w:sz w:val="24"/>
-          <w:szCs w:val="24"/>
-          <w:lang w:val="fr-CA" w:eastAsia="zh-CN"/>
-        </w:rPr>
-        <w:tab/>
-      </w:r>
-      <w:r>
-        <w:rPr>
-          <w:rFonts w:asciiTheme="minorBidi" w:eastAsiaTheme="minorEastAsia" w:hAnsiTheme="minorBidi" w:cstheme="minorBidi"/>
-          <w:spacing w:val="-8"/>
-          <w:sz w:val="24"/>
-          <w:szCs w:val="24"/>
-          <w:lang w:val="fr-CA" w:eastAsia="zh-CN"/>
-        </w:rPr>
-        <w:tab/>
-      </w:r>
-      <w:r>
-        <w:rPr>
-          <w:rFonts w:asciiTheme="minorBidi" w:eastAsiaTheme="minorEastAsia" w:hAnsiTheme="minorBidi" w:cstheme="minorBidi"/>
-          <w:spacing w:val="-8"/>
-          <w:sz w:val="24"/>
-          <w:szCs w:val="24"/>
-          <w:lang w:val="fr-CA" w:eastAsia="zh-CN"/>
-        </w:rPr>
-        <w:tab/>
-        <w:t xml:space="preserve">[le </w:t>
-      </w:r>
-      <w:proofErr w:type="spellStart"/>
-      <w:r>
-        <w:rPr>
-          <w:rFonts w:asciiTheme="minorBidi" w:eastAsiaTheme="minorEastAsia" w:hAnsiTheme="minorBidi" w:cstheme="minorBidi"/>
-          <w:spacing w:val="-8"/>
-          <w:sz w:val="24"/>
-          <w:szCs w:val="24"/>
-          <w:lang w:val="fr-CA" w:eastAsia="zh-CN"/>
-        </w:rPr>
-        <w:t>noeud</w:t>
-      </w:r>
-      <w:proofErr w:type="spellEnd"/>
-      <w:r>
-        <w:rPr>
-          <w:rFonts w:asciiTheme="minorBidi" w:eastAsiaTheme="minorEastAsia" w:hAnsiTheme="minorBidi" w:cstheme="minorBidi"/>
-          <w:spacing w:val="-8"/>
-          <w:sz w:val="24"/>
-          <w:szCs w:val="24"/>
-          <w:lang w:val="fr-CA" w:eastAsia="zh-CN"/>
-        </w:rPr>
-        <w:t xml:space="preserve"> n’est pas dans l’arbre]</w:t>
-      </w:r>
-    </w:p>
-    <w:p>
-      <w:pPr>
-        <w:spacing w:after="240"/>
-        <w:ind w:right="102"/>
-        <w:jc w:val="both"/>
-        <w:rPr>
-          <w:rFonts w:asciiTheme="minorBidi" w:hAnsiTheme="minorBidi"/>
-          <w:spacing w:val="-8"/>
-          <w:sz w:val="24"/>
-          <w:szCs w:val="24"/>
-        </w:rPr>
-      </w:pPr>
+          <w:bCs/>
+          <w:spacing w:val="-8"/>
+          <w:sz w:val="24"/>
+          <w:szCs w:val="24"/>
+          <w:lang w:val="fr-CA" w:eastAsia="zh-CN"/>
+        </w:rPr>
+      </w:pPr>
+      <w:r>
+        <w:rPr>
+          <w:rFonts w:asciiTheme="minorBidi" w:eastAsiaTheme="minorEastAsia" w:hAnsiTheme="minorBidi" w:cstheme="minorBidi"/>
+          <w:bCs/>
+          <w:spacing w:val="-8"/>
+          <w:sz w:val="24"/>
+          <w:szCs w:val="24"/>
+          <w:lang w:val="fr-CA" w:eastAsia="zh-CN"/>
+        </w:rPr>
+        <w:t>B1N1</w:t>
+      </w:r>
+      <w:r>
+        <w:rPr>
+          <w:rFonts w:asciiTheme="minorBidi" w:eastAsiaTheme="minorEastAsia" w:hAnsiTheme="minorBidi" w:cstheme="minorBidi"/>
+          <w:bCs/>
+          <w:spacing w:val="-8"/>
+          <w:sz w:val="24"/>
+          <w:szCs w:val="24"/>
+          <w:lang w:val="fr-CA" w:eastAsia="zh-CN"/>
+        </w:rPr>
+        <w:t xml:space="preserve"> -&gt; t1 = </w:t>
+      </w:r>
+      <w:proofErr w:type="gramStart"/>
+      <w:r>
+        <w:rPr>
+          <w:rFonts w:asciiTheme="minorBidi" w:eastAsiaTheme="minorEastAsia" w:hAnsiTheme="minorBidi" w:cstheme="minorBidi"/>
+          <w:bCs/>
+          <w:spacing w:val="-8"/>
+          <w:sz w:val="24"/>
+          <w:szCs w:val="24"/>
+          <w:lang w:val="fr-CA" w:eastAsia="zh-CN"/>
+        </w:rPr>
+        <w:t>&lt;{</w:t>
+      </w:r>
+      <w:proofErr w:type="gramEnd"/>
+      <w:r>
+        <w:rPr>
+          <w:rFonts w:asciiTheme="minorBidi" w:eastAsiaTheme="minorEastAsia" w:hAnsiTheme="minorBidi" w:cstheme="minorBidi"/>
+          <w:bCs/>
+          <w:spacing w:val="-8"/>
+          <w:sz w:val="24"/>
+          <w:szCs w:val="24"/>
+          <w:lang w:val="fr-CA" w:eastAsia="zh-CN"/>
+        </w:rPr>
+        <w:t>B = None, N = None</w:t>
+      </w:r>
+      <w:r>
+        <w:rPr>
+          <w:rFonts w:asciiTheme="minorBidi" w:eastAsiaTheme="minorEastAsia" w:hAnsiTheme="minorBidi" w:cstheme="minorBidi"/>
+          <w:bCs/>
+          <w:spacing w:val="-8"/>
+          <w:sz w:val="24"/>
+          <w:szCs w:val="24"/>
+          <w:lang w:val="fr-CA" w:eastAsia="zh-CN"/>
+        </w:rPr>
+        <w:t>}</w:t>
+      </w:r>
+      <w:r>
+        <w:rPr>
+          <w:rFonts w:asciiTheme="minorBidi" w:eastAsiaTheme="minorEastAsia" w:hAnsiTheme="minorBidi" w:cstheme="minorBidi"/>
+          <w:bCs/>
+          <w:spacing w:val="-8"/>
+          <w:sz w:val="24"/>
+          <w:szCs w:val="24"/>
+          <w:lang w:val="fr-CA" w:eastAsia="zh-CN"/>
+        </w:rPr>
+        <w:t>, {Erreur}</w:t>
+      </w:r>
+      <w:r>
+        <w:rPr>
+          <w:rFonts w:asciiTheme="minorBidi" w:eastAsiaTheme="minorEastAsia" w:hAnsiTheme="minorBidi" w:cstheme="minorBidi"/>
+          <w:bCs/>
+          <w:spacing w:val="-8"/>
+          <w:sz w:val="24"/>
+          <w:szCs w:val="24"/>
+          <w:lang w:val="fr-CA" w:eastAsia="zh-CN"/>
+        </w:rPr>
+        <w:t>&gt;</w:t>
+      </w:r>
     </w:p>
     <w:p>
       <w:pPr>
@@ -3526,6 +3550,77 @@
         <w:jc w:val="both"/>
         <w:rPr>
           <w:rFonts w:asciiTheme="minorBidi" w:eastAsiaTheme="minorEastAsia" w:hAnsiTheme="minorBidi" w:cstheme="minorBidi"/>
+          <w:spacing w:val="-8"/>
+          <w:sz w:val="24"/>
+          <w:szCs w:val="24"/>
+          <w:lang w:val="fr-CA" w:eastAsia="zh-CN"/>
+        </w:rPr>
+      </w:pPr>
+      <w:r>
+        <w:rPr>
+          <w:rFonts w:asciiTheme="minorBidi" w:eastAsiaTheme="minorEastAsia" w:hAnsiTheme="minorBidi" w:cstheme="minorBidi"/>
+          <w:spacing w:val="-8"/>
+          <w:sz w:val="24"/>
+          <w:szCs w:val="24"/>
+          <w:lang w:val="fr-CA" w:eastAsia="zh-CN"/>
+        </w:rPr>
+        <w:t>B1N2 -&gt;</w:t>
+      </w:r>
+      <w:r>
+        <w:rPr>
+          <w:rFonts w:asciiTheme="minorBidi" w:eastAsiaTheme="minorEastAsia" w:hAnsiTheme="minorBidi" w:cstheme="minorBidi"/>
+          <w:spacing w:val="-8"/>
+          <w:sz w:val="24"/>
+          <w:szCs w:val="24"/>
+          <w:lang w:val="fr-CA" w:eastAsia="zh-CN"/>
+        </w:rPr>
+        <w:t xml:space="preserve"> t2</w:t>
+      </w:r>
+      <w:r>
+        <w:rPr>
+          <w:rFonts w:asciiTheme="minorBidi" w:eastAsiaTheme="minorEastAsia" w:hAnsiTheme="minorBidi" w:cstheme="minorBidi"/>
+          <w:spacing w:val="-8"/>
+          <w:sz w:val="24"/>
+          <w:szCs w:val="24"/>
+          <w:lang w:val="fr-CA" w:eastAsia="zh-CN"/>
+        </w:rPr>
+        <w:t xml:space="preserve"> = </w:t>
+      </w:r>
+      <w:proofErr w:type="gramStart"/>
+      <w:r>
+        <w:rPr>
+          <w:rFonts w:asciiTheme="minorBidi" w:eastAsiaTheme="minorEastAsia" w:hAnsiTheme="minorBidi" w:cstheme="minorBidi"/>
+          <w:spacing w:val="-8"/>
+          <w:sz w:val="24"/>
+          <w:szCs w:val="24"/>
+          <w:lang w:val="fr-CA" w:eastAsia="zh-CN"/>
+        </w:rPr>
+        <w:t>&lt;{</w:t>
+      </w:r>
+      <w:proofErr w:type="gramEnd"/>
+      <w:r>
+        <w:rPr>
+          <w:rFonts w:asciiTheme="minorBidi" w:eastAsiaTheme="minorEastAsia" w:hAnsiTheme="minorBidi" w:cstheme="minorBidi"/>
+          <w:spacing w:val="-8"/>
+          <w:sz w:val="24"/>
+          <w:szCs w:val="24"/>
+          <w:lang w:val="fr-CA" w:eastAsia="zh-CN"/>
+        </w:rPr>
+        <w:t>B = None, N = not None}, {Erreur}&gt;</w:t>
+      </w:r>
+      <w:r>
+        <w:rPr>
+          <w:rFonts w:asciiTheme="minorBidi" w:eastAsiaTheme="minorEastAsia" w:hAnsiTheme="minorBidi" w:cstheme="minorBidi"/>
+          <w:spacing w:val="-8"/>
+          <w:sz w:val="24"/>
+          <w:szCs w:val="24"/>
+          <w:lang w:val="fr-CA" w:eastAsia="zh-CN"/>
+        </w:rPr>
+        <w:t xml:space="preserve"> </w:t>
+      </w:r>
+      <w:r>
+        <w:rPr>
+          <w:rFonts w:asciiTheme="minorBidi" w:eastAsiaTheme="minorEastAsia" w:hAnsiTheme="minorBidi" w:cstheme="minorBidi"/>
           <w:b/>
           <w:bCs/>
           <w:spacing w:val="-8"/>
@@ -3533,92 +3628,7 @@
           <w:szCs w:val="24"/>
           <w:lang w:val="fr-CA" w:eastAsia="zh-CN"/>
         </w:rPr>
-      </w:pPr>
-      <w:r>
-        <w:rPr>
-          <w:rFonts w:asciiTheme="minorBidi" w:eastAsiaTheme="minorEastAsia" w:hAnsiTheme="minorBidi" w:cstheme="minorBidi"/>
-          <w:b/>
-          <w:bCs/>
-          <w:spacing w:val="-8"/>
-          <w:sz w:val="24"/>
-          <w:szCs w:val="24"/>
-          <w:lang w:val="fr-CA" w:eastAsia="zh-CN"/>
-        </w:rPr>
-        <w:t>B1N1</w:t>
-      </w:r>
-      <w:r>
-        <w:rPr>
-          <w:rFonts w:asciiTheme="minorBidi" w:eastAsiaTheme="minorEastAsia" w:hAnsiTheme="minorBidi" w:cstheme="minorBidi"/>
-          <w:b/>
-          <w:bCs/>
-          <w:spacing w:val="-8"/>
-          <w:sz w:val="24"/>
-          <w:szCs w:val="24"/>
-          <w:lang w:val="fr-CA" w:eastAsia="zh-CN"/>
-        </w:rPr>
-        <w:t xml:space="preserve"> -&gt; t1 = </w:t>
-      </w:r>
-      <w:proofErr w:type="gramStart"/>
-      <w:r>
-        <w:rPr>
-          <w:rFonts w:asciiTheme="minorBidi" w:eastAsiaTheme="minorEastAsia" w:hAnsiTheme="minorBidi" w:cstheme="minorBidi"/>
-          <w:b/>
-          <w:bCs/>
-          <w:spacing w:val="-8"/>
-          <w:sz w:val="24"/>
-          <w:szCs w:val="24"/>
-          <w:lang w:val="fr-CA" w:eastAsia="zh-CN"/>
-        </w:rPr>
-        <w:t>&lt;{</w:t>
-      </w:r>
-      <w:proofErr w:type="gramEnd"/>
-      <w:r>
-        <w:rPr>
-          <w:rFonts w:asciiTheme="minorBidi" w:eastAsiaTheme="minorEastAsia" w:hAnsiTheme="minorBidi" w:cstheme="minorBidi"/>
-          <w:b/>
-          <w:bCs/>
-          <w:spacing w:val="-8"/>
-          <w:sz w:val="24"/>
-          <w:szCs w:val="24"/>
-          <w:lang w:val="fr-CA" w:eastAsia="zh-CN"/>
-        </w:rPr>
-        <w:t>B = None, N = None</w:t>
-      </w:r>
-      <w:r>
-        <w:rPr>
-          <w:rFonts w:asciiTheme="minorBidi" w:eastAsiaTheme="minorEastAsia" w:hAnsiTheme="minorBidi" w:cstheme="minorBidi"/>
-          <w:b/>
-          <w:bCs/>
-          <w:spacing w:val="-8"/>
-          <w:sz w:val="24"/>
-          <w:szCs w:val="24"/>
-          <w:lang w:val="fr-CA" w:eastAsia="zh-CN"/>
-        </w:rPr>
-        <w:t>}</w:t>
-      </w:r>
-      <w:r>
-        <w:rPr>
-          <w:rFonts w:asciiTheme="minorBidi" w:eastAsiaTheme="minorEastAsia" w:hAnsiTheme="minorBidi" w:cstheme="minorBidi"/>
-          <w:b/>
-          <w:bCs/>
-          <w:spacing w:val="-8"/>
-          <w:sz w:val="24"/>
-          <w:szCs w:val="24"/>
-          <w:lang w:val="fr-CA" w:eastAsia="zh-CN"/>
-        </w:rPr>
-        <w:t>, {Erreur}</w:t>
-      </w:r>
-      <w:r>
-        <w:rPr>
-          <w:rFonts w:asciiTheme="minorBidi" w:eastAsiaTheme="minorEastAsia" w:hAnsiTheme="minorBidi" w:cstheme="minorBidi"/>
-          <w:b/>
-          <w:bCs/>
-          <w:spacing w:val="-8"/>
-          <w:sz w:val="24"/>
-          <w:szCs w:val="24"/>
-          <w:lang w:val="fr-CA" w:eastAsia="zh-CN"/>
-        </w:rPr>
-        <w:t>&gt;</w:t>
+        <w:t>//impossible à tester, à justifier</w:t>
       </w:r>
     </w:p>
     <w:p>
@@ -3629,97 +3639,104 @@
         <w:jc w:val="both"/>
         <w:rPr>
           <w:rFonts w:asciiTheme="minorBidi" w:eastAsiaTheme="minorEastAsia" w:hAnsiTheme="minorBidi" w:cstheme="minorBidi"/>
-          <w:spacing w:val="-8"/>
-          <w:sz w:val="24"/>
-          <w:szCs w:val="24"/>
-          <w:lang w:val="fr-CA" w:eastAsia="zh-CN"/>
-        </w:rPr>
-      </w:pPr>
-      <w:r>
-        <w:rPr>
-          <w:rFonts w:asciiTheme="minorBidi" w:eastAsiaTheme="minorEastAsia" w:hAnsiTheme="minorBidi" w:cstheme="minorBidi"/>
-          <w:spacing w:val="-8"/>
-          <w:sz w:val="24"/>
-          <w:szCs w:val="24"/>
-          <w:lang w:val="fr-CA" w:eastAsia="zh-CN"/>
-        </w:rPr>
-        <w:t>B1N2 -&gt;</w:t>
-      </w:r>
-      <w:r>
-        <w:rPr>
-          <w:rFonts w:asciiTheme="minorBidi" w:eastAsiaTheme="minorEastAsia" w:hAnsiTheme="minorBidi" w:cstheme="minorBidi"/>
-          <w:spacing w:val="-8"/>
-          <w:sz w:val="24"/>
-          <w:szCs w:val="24"/>
-          <w:lang w:val="fr-CA" w:eastAsia="zh-CN"/>
-        </w:rPr>
-        <w:t xml:space="preserve"> t2</w:t>
-      </w:r>
-      <w:r>
-        <w:rPr>
-          <w:rFonts w:asciiTheme="minorBidi" w:eastAsiaTheme="minorEastAsia" w:hAnsiTheme="minorBidi" w:cstheme="minorBidi"/>
-          <w:spacing w:val="-8"/>
-          <w:sz w:val="24"/>
-          <w:szCs w:val="24"/>
-          <w:lang w:val="fr-CA" w:eastAsia="zh-CN"/>
-        </w:rPr>
-        <w:t xml:space="preserve"> = </w:t>
+          <w:bCs/>
+          <w:spacing w:val="-8"/>
+          <w:sz w:val="24"/>
+          <w:szCs w:val="24"/>
+          <w:lang w:eastAsia="zh-CN"/>
+        </w:rPr>
+      </w:pPr>
+      <w:r>
+        <w:rPr>
+          <w:rFonts w:asciiTheme="minorBidi" w:eastAsiaTheme="minorEastAsia" w:hAnsiTheme="minorBidi" w:cstheme="minorBidi"/>
+          <w:bCs/>
+          <w:spacing w:val="-8"/>
+          <w:sz w:val="24"/>
+          <w:szCs w:val="24"/>
+          <w:lang w:eastAsia="zh-CN"/>
+        </w:rPr>
+        <w:t>B2N1 -&gt;</w:t>
+      </w:r>
+      <w:r>
+        <w:rPr>
+          <w:rFonts w:asciiTheme="minorBidi" w:eastAsiaTheme="minorEastAsia" w:hAnsiTheme="minorBidi" w:cstheme="minorBidi"/>
+          <w:bCs/>
+          <w:spacing w:val="-8"/>
+          <w:sz w:val="24"/>
+          <w:szCs w:val="24"/>
+          <w:lang w:eastAsia="zh-CN"/>
+        </w:rPr>
+        <w:t xml:space="preserve"> t3</w:t>
+      </w:r>
+      <w:r>
+        <w:rPr>
+          <w:rFonts w:asciiTheme="minorBidi" w:eastAsiaTheme="minorEastAsia" w:hAnsiTheme="minorBidi" w:cstheme="minorBidi"/>
+          <w:bCs/>
+          <w:spacing w:val="-8"/>
+          <w:sz w:val="24"/>
+          <w:szCs w:val="24"/>
+          <w:lang w:eastAsia="zh-CN"/>
+        </w:rPr>
+        <w:t xml:space="preserve"> </w:t>
       </w:r>
       <w:proofErr w:type="gramStart"/>
       <w:r>
         <w:rPr>
           <w:rFonts w:asciiTheme="minorBidi" w:eastAsiaTheme="minorEastAsia" w:hAnsiTheme="minorBidi" w:cstheme="minorBidi"/>
-          <w:spacing w:val="-8"/>
-          <w:sz w:val="24"/>
-          <w:szCs w:val="24"/>
-          <w:lang w:val="fr-CA" w:eastAsia="zh-CN"/>
-        </w:rPr>
-        <w:t>&lt;{</w:t>
+          <w:bCs/>
+          <w:spacing w:val="-8"/>
+          <w:sz w:val="24"/>
+          <w:szCs w:val="24"/>
+          <w:lang w:eastAsia="zh-CN"/>
+        </w:rPr>
+        <w:t xml:space="preserve">= </w:t>
+      </w:r>
+      <w:r>
+        <w:rPr>
+          <w:rFonts w:asciiTheme="minorBidi" w:eastAsiaTheme="minorEastAsia" w:hAnsiTheme="minorBidi" w:cstheme="minorBidi"/>
+          <w:bCs/>
+          <w:spacing w:val="-8"/>
+          <w:sz w:val="24"/>
+          <w:szCs w:val="24"/>
+          <w:lang w:eastAsia="zh-CN"/>
+        </w:rPr>
+        <w:t xml:space="preserve"> &lt;</w:t>
       </w:r>
       <w:proofErr w:type="gramEnd"/>
       <w:r>
         <w:rPr>
           <w:rFonts w:asciiTheme="minorBidi" w:eastAsiaTheme="minorEastAsia" w:hAnsiTheme="minorBidi" w:cstheme="minorBidi"/>
-          <w:spacing w:val="-8"/>
-          <w:sz w:val="24"/>
-          <w:szCs w:val="24"/>
-          <w:lang w:val="fr-CA" w:eastAsia="zh-CN"/>
-        </w:rPr>
-        <w:t>B = None, N = not None}, {Erreur}&gt;</w:t>
-      </w:r>
-      <w:r>
-        <w:rPr>
-          <w:rFonts w:asciiTheme="minorBidi" w:eastAsiaTheme="minorEastAsia" w:hAnsiTheme="minorBidi" w:cstheme="minorBidi"/>
-          <w:spacing w:val="-8"/>
-          <w:sz w:val="24"/>
-          <w:szCs w:val="24"/>
-          <w:lang w:val="fr-CA" w:eastAsia="zh-CN"/>
-        </w:rPr>
-        <w:t xml:space="preserve"> </w:t>
-      </w:r>
-      <w:r>
-        <w:rPr>
-          <w:rFonts w:asciiTheme="minorBidi" w:eastAsiaTheme="minorEastAsia" w:hAnsiTheme="minorBidi" w:cstheme="minorBidi"/>
-          <w:b/>
           <w:bCs/>
           <w:spacing w:val="-8"/>
           <w:sz w:val="24"/>
           <w:szCs w:val="24"/>
-          <w:lang w:val="fr-CA" w:eastAsia="zh-CN"/>
-        </w:rPr>
-        <w:t>//impossible à tester</w:t>
-      </w:r>
-      <w:r>
-        <w:rPr>
-          <w:rFonts w:asciiTheme="minorBidi" w:eastAsiaTheme="minorEastAsia" w:hAnsiTheme="minorBidi" w:cstheme="minorBidi"/>
-          <w:b/>
+          <w:lang w:eastAsia="zh-CN"/>
+        </w:rPr>
+        <w:t>{B = not None, N = None}, {</w:t>
+      </w:r>
+      <w:proofErr w:type="spellStart"/>
+      <w:r>
+        <w:rPr>
+          <w:rFonts w:asciiTheme="minorBidi" w:eastAsiaTheme="minorEastAsia" w:hAnsiTheme="minorBidi" w:cstheme="minorBidi"/>
           <w:bCs/>
           <w:spacing w:val="-8"/>
           <w:sz w:val="24"/>
           <w:szCs w:val="24"/>
-          <w:lang w:val="fr-CA" w:eastAsia="zh-CN"/>
-        </w:rPr>
-        <w:t>, à justifier</w:t>
+          <w:lang w:eastAsia="zh-CN"/>
+        </w:rPr>
+        <w:t>Erreur</w:t>
+      </w:r>
+      <w:proofErr w:type="spellEnd"/>
+      <w:r>
+        <w:rPr>
+          <w:rFonts w:asciiTheme="minorBidi" w:eastAsiaTheme="minorEastAsia" w:hAnsiTheme="minorBidi" w:cstheme="minorBidi"/>
+          <w:bCs/>
+          <w:spacing w:val="-8"/>
+          <w:sz w:val="24"/>
+          <w:szCs w:val="24"/>
+          <w:lang w:eastAsia="zh-CN"/>
+        </w:rPr>
+        <w:t>}&gt;</w:t>
       </w:r>
     </w:p>
     <w:p>
@@ -3733,9 +3750,96 @@
           <w:spacing w:val="-8"/>
           <w:sz w:val="24"/>
           <w:szCs w:val="24"/>
-          <w:lang w:val="fr-CA" w:eastAsia="zh-CN"/>
-        </w:rPr>
-      </w:pPr>
+          <w:lang w:val="en-CA" w:eastAsia="zh-CN"/>
+        </w:rPr>
+      </w:pPr>
+      <w:r>
+        <w:rPr>
+          <w:rFonts w:asciiTheme="minorBidi" w:eastAsiaTheme="minorEastAsia" w:hAnsiTheme="minorBidi" w:cstheme="minorBidi"/>
+          <w:bCs/>
+          <w:spacing w:val="-8"/>
+          <w:sz w:val="24"/>
+          <w:szCs w:val="24"/>
+          <w:lang w:val="en-CA" w:eastAsia="zh-CN"/>
+        </w:rPr>
+        <w:t>B2N2 -&gt;</w:t>
+      </w:r>
+      <w:r>
+        <w:rPr>
+          <w:rFonts w:asciiTheme="minorBidi" w:eastAsiaTheme="minorEastAsia" w:hAnsiTheme="minorBidi" w:cstheme="minorBidi"/>
+          <w:bCs/>
+          <w:spacing w:val="-8"/>
+          <w:sz w:val="24"/>
+          <w:szCs w:val="24"/>
+          <w:lang w:val="en-CA" w:eastAsia="zh-CN"/>
+        </w:rPr>
+        <w:t xml:space="preserve"> t4</w:t>
+      </w:r>
+      <w:r>
+        <w:rPr>
+          <w:rFonts w:asciiTheme="minorBidi" w:eastAsiaTheme="minorEastAsia" w:hAnsiTheme="minorBidi" w:cstheme="minorBidi"/>
+          <w:bCs/>
+          <w:spacing w:val="-8"/>
+          <w:sz w:val="24"/>
+          <w:szCs w:val="24"/>
+          <w:lang w:val="en-CA" w:eastAsia="zh-CN"/>
+        </w:rPr>
+        <w:t xml:space="preserve"> = </w:t>
+      </w:r>
+      <w:proofErr w:type="gramStart"/>
+      <w:r>
+        <w:rPr>
+          <w:rFonts w:asciiTheme="minorBidi" w:eastAsiaTheme="minorEastAsia" w:hAnsiTheme="minorBidi" w:cstheme="minorBidi"/>
+          <w:bCs/>
+          <w:spacing w:val="-8"/>
+          <w:sz w:val="24"/>
+          <w:szCs w:val="24"/>
+          <w:lang w:val="en-CA" w:eastAsia="zh-CN"/>
+        </w:rPr>
+        <w:t>&lt;{</w:t>
+      </w:r>
+      <w:proofErr w:type="gramEnd"/>
+      <w:r>
+        <w:rPr>
+          <w:rFonts w:asciiTheme="minorBidi" w:eastAsiaTheme="minorEastAsia" w:hAnsiTheme="minorBidi" w:cstheme="minorBidi"/>
+          <w:bCs/>
+          <w:spacing w:val="-8"/>
+          <w:sz w:val="24"/>
+          <w:szCs w:val="24"/>
+          <w:lang w:val="en-CA" w:eastAsia="zh-CN"/>
+        </w:rPr>
+        <w:t>B = not None, N = not None},</w:t>
+      </w:r>
+      <w:r>
+        <w:rPr>
+          <w:rFonts w:asciiTheme="minorBidi" w:eastAsiaTheme="minorEastAsia" w:hAnsiTheme="minorBidi" w:cstheme="minorBidi"/>
+          <w:spacing w:val="-8"/>
+          <w:sz w:val="24"/>
+          <w:szCs w:val="24"/>
+          <w:lang w:val="en-CA" w:eastAsia="zh-CN"/>
+        </w:rPr>
+        <w:t xml:space="preserve"> {</w:t>
+      </w:r>
+      <w:r>
+        <w:rPr>
+          <w:rFonts w:asciiTheme="minorBidi" w:eastAsiaTheme="minorEastAsia" w:hAnsiTheme="minorBidi" w:cstheme="minorBidi"/>
+          <w:spacing w:val="-8"/>
+          <w:sz w:val="24"/>
+          <w:szCs w:val="24"/>
+          <w:lang w:val="en-CA" w:eastAsia="zh-CN"/>
+        </w:rPr>
+        <w:t>Deleted node with success</w:t>
+      </w:r>
+      <w:r>
+        <w:rPr>
+          <w:rFonts w:asciiTheme="minorBidi" w:eastAsiaTheme="minorEastAsia" w:hAnsiTheme="minorBidi" w:cstheme="minorBidi"/>
+          <w:spacing w:val="-8"/>
+          <w:sz w:val="24"/>
+          <w:szCs w:val="24"/>
+          <w:lang w:val="en-CA" w:eastAsia="zh-CN"/>
+        </w:rPr>
+        <w:t>}&gt;</w:t>
+      </w:r>
     </w:p>
     <w:p>
       <w:pPr>
@@ -3745,88 +3849,12 @@
         <w:jc w:val="both"/>
         <w:rPr>
           <w:rFonts w:asciiTheme="minorBidi" w:eastAsiaTheme="minorEastAsia" w:hAnsiTheme="minorBidi" w:cstheme="minorBidi"/>
-          <w:b/>
-          <w:bCs/>
-          <w:spacing w:val="-8"/>
-          <w:sz w:val="24"/>
-          <w:szCs w:val="24"/>
-          <w:lang w:val="fr-CA" w:eastAsia="zh-CN"/>
-        </w:rPr>
-      </w:pPr>
-      <w:r>
-        <w:rPr>
-          <w:rFonts w:asciiTheme="minorBidi" w:eastAsiaTheme="minorEastAsia" w:hAnsiTheme="minorBidi" w:cstheme="minorBidi"/>
-          <w:b/>
-          <w:bCs/>
-          <w:spacing w:val="-8"/>
-          <w:sz w:val="24"/>
-          <w:szCs w:val="24"/>
-          <w:lang w:val="fr-CA" w:eastAsia="zh-CN"/>
-        </w:rPr>
-        <w:t>B2N1 -&gt;</w:t>
-      </w:r>
-      <w:r>
-        <w:rPr>
-          <w:rFonts w:asciiTheme="minorBidi" w:eastAsiaTheme="minorEastAsia" w:hAnsiTheme="minorBidi" w:cstheme="minorBidi"/>
-          <w:b/>
-          <w:bCs/>
-          <w:spacing w:val="-8"/>
-          <w:sz w:val="24"/>
-          <w:szCs w:val="24"/>
-          <w:lang w:val="fr-CA" w:eastAsia="zh-CN"/>
-        </w:rPr>
-        <w:t xml:space="preserve"> t3</w:t>
-      </w:r>
-      <w:r>
-        <w:rPr>
-          <w:rFonts w:asciiTheme="minorBidi" w:eastAsiaTheme="minorEastAsia" w:hAnsiTheme="minorBidi" w:cstheme="minorBidi"/>
-          <w:b/>
-          <w:bCs/>
-          <w:spacing w:val="-8"/>
-          <w:sz w:val="24"/>
-          <w:szCs w:val="24"/>
-          <w:lang w:val="fr-CA" w:eastAsia="zh-CN"/>
-        </w:rPr>
-        <w:t xml:space="preserve"> </w:t>
-      </w:r>
-      <w:proofErr w:type="gramStart"/>
-      <w:r>
-        <w:rPr>
-          <w:rFonts w:asciiTheme="minorBidi" w:eastAsiaTheme="minorEastAsia" w:hAnsiTheme="minorBidi" w:cstheme="minorBidi"/>
-          <w:b/>
-          <w:bCs/>
-          <w:spacing w:val="-8"/>
-          <w:sz w:val="24"/>
-          <w:szCs w:val="24"/>
-          <w:lang w:val="fr-CA" w:eastAsia="zh-CN"/>
-        </w:rPr>
-        <w:t xml:space="preserve">= </w:t>
-      </w:r>
-      <w:r>
-        <w:rPr>
-          <w:rFonts w:asciiTheme="minorBidi" w:eastAsiaTheme="minorEastAsia" w:hAnsiTheme="minorBidi" w:cstheme="minorBidi"/>
-          <w:b/>
-          <w:bCs/>
-          <w:spacing w:val="-8"/>
-          <w:sz w:val="24"/>
-          <w:szCs w:val="24"/>
-          <w:lang w:val="fr-CA" w:eastAsia="zh-CN"/>
-        </w:rPr>
-        <w:t xml:space="preserve"> &lt;</w:t>
-      </w:r>
-      <w:proofErr w:type="gramEnd"/>
-      <w:r>
-        <w:rPr>
-          <w:rFonts w:asciiTheme="minorBidi" w:eastAsiaTheme="minorEastAsia" w:hAnsiTheme="minorBidi" w:cstheme="minorBidi"/>
-          <w:b/>
-          <w:bCs/>
-          <w:spacing w:val="-8"/>
-          <w:sz w:val="24"/>
-          <w:szCs w:val="24"/>
-          <w:lang w:val="fr-CA" w:eastAsia="zh-CN"/>
-        </w:rPr>
-        <w:t>{B = not None, N = None}, {Erreur}&gt;</w:t>
-      </w:r>
+          <w:spacing w:val="-8"/>
+          <w:sz w:val="24"/>
+          <w:szCs w:val="24"/>
+          <w:lang w:val="en-CA" w:eastAsia="zh-CN"/>
+        </w:rPr>
+      </w:pPr>
     </w:p>
     <w:p>
       <w:pPr>
@@ -3842,98 +3870,6 @@
           <w:lang w:val="en-CA" w:eastAsia="zh-CN"/>
         </w:rPr>
       </w:pPr>
-      <w:r>
-        <w:rPr>
-          <w:rFonts w:asciiTheme="minorBidi" w:eastAsiaTheme="minorEastAsia" w:hAnsiTheme="minorBidi" w:cstheme="minorBidi"/>
-          <w:b/>
-          <w:bCs/>
-          <w:spacing w:val="-8"/>
-          <w:sz w:val="24"/>
-          <w:szCs w:val="24"/>
-          <w:lang w:val="en-CA" w:eastAsia="zh-CN"/>
-        </w:rPr>
-        <w:t>B2N2 -&gt;</w:t>
-      </w:r>
-      <w:r>
-        <w:rPr>
-          <w:rFonts w:asciiTheme="minorBidi" w:eastAsiaTheme="minorEastAsia" w:hAnsiTheme="minorBidi" w:cstheme="minorBidi"/>
-          <w:b/>
-          <w:bCs/>
-          <w:spacing w:val="-8"/>
-          <w:sz w:val="24"/>
-          <w:szCs w:val="24"/>
-          <w:lang w:val="en-CA" w:eastAsia="zh-CN"/>
-        </w:rPr>
-        <w:t xml:space="preserve"> t4</w:t>
-      </w:r>
-      <w:r>
-        <w:rPr>
-          <w:rFonts w:asciiTheme="minorBidi" w:eastAsiaTheme="minorEastAsia" w:hAnsiTheme="minorBidi" w:cstheme="minorBidi"/>
-          <w:b/>
-          <w:bCs/>
-          <w:spacing w:val="-8"/>
-          <w:sz w:val="24"/>
-          <w:szCs w:val="24"/>
-          <w:lang w:val="en-CA" w:eastAsia="zh-CN"/>
-        </w:rPr>
-        <w:t xml:space="preserve"> = </w:t>
-      </w:r>
-      <w:proofErr w:type="gramStart"/>
-      <w:r>
-        <w:rPr>
-          <w:rFonts w:asciiTheme="minorBidi" w:eastAsiaTheme="minorEastAsia" w:hAnsiTheme="minorBidi" w:cstheme="minorBidi"/>
-          <w:b/>
-          <w:bCs/>
-          <w:spacing w:val="-8"/>
-          <w:sz w:val="24"/>
-          <w:szCs w:val="24"/>
-          <w:lang w:val="en-CA" w:eastAsia="zh-CN"/>
-        </w:rPr>
-        <w:t>&lt;{</w:t>
-      </w:r>
-      <w:proofErr w:type="gramEnd"/>
-      <w:r>
-        <w:rPr>
-          <w:rFonts w:asciiTheme="minorBidi" w:eastAsiaTheme="minorEastAsia" w:hAnsiTheme="minorBidi" w:cstheme="minorBidi"/>
-          <w:b/>
-          <w:bCs/>
-          <w:spacing w:val="-8"/>
-          <w:sz w:val="24"/>
-          <w:szCs w:val="24"/>
-          <w:lang w:val="en-CA" w:eastAsia="zh-CN"/>
-        </w:rPr>
-        <w:t>B = not None, N = not None},</w:t>
-      </w:r>
-      <w:r>
-        <w:rPr>
-          <w:rFonts w:asciiTheme="minorBidi" w:eastAsiaTheme="minorEastAsia" w:hAnsiTheme="minorBidi" w:cstheme="minorBidi"/>
-          <w:spacing w:val="-8"/>
-          <w:sz w:val="24"/>
-          <w:szCs w:val="24"/>
-          <w:lang w:val="en-CA" w:eastAsia="zh-CN"/>
-        </w:rPr>
-        <w:t xml:space="preserve"> {</w:t>
-      </w:r>
-      <w:r>
-        <w:rPr>
-          <w:rFonts w:asciiTheme="minorBidi" w:eastAsiaTheme="minorEastAsia" w:hAnsiTheme="minorBidi" w:cstheme="minorBidi"/>
-          <w:spacing w:val="-8"/>
-          <w:sz w:val="24"/>
-          <w:szCs w:val="24"/>
-          <w:lang w:val="en-CA" w:eastAsia="zh-CN"/>
-        </w:rPr>
-        <w:t>Deleted node with success</w:t>
-      </w:r>
-      <w:r>
-        <w:rPr>
-          <w:rFonts w:asciiTheme="minorBidi" w:eastAsiaTheme="minorEastAsia" w:hAnsiTheme="minorBidi" w:cstheme="minorBidi"/>
-          <w:spacing w:val="-8"/>
-          <w:sz w:val="24"/>
-          <w:szCs w:val="24"/>
-          <w:lang w:val="en-CA" w:eastAsia="zh-CN"/>
-        </w:rPr>
-        <w:t>}&gt;</w:t>
-      </w:r>
     </w:p>
     <w:p>
       <w:pPr>
@@ -3957,7 +3893,82 @@
           <w:szCs w:val="24"/>
           <w:lang w:val="fr-CA" w:eastAsia="zh-CN"/>
         </w:rPr>
-        <w:t xml:space="preserve">B1N3 -&gt; t5 = </w:t>
+        <w:t>4.3. Utilisez maintenant l’approche boîte</w:t>
+      </w:r>
+      <w:r>
+        <w:rPr>
+          <w:rFonts w:asciiTheme="minorBidi" w:eastAsiaTheme="minorEastAsia" w:hAnsiTheme="minorBidi" w:cstheme="minorBidi"/>
+          <w:spacing w:val="-8"/>
+          <w:sz w:val="24"/>
+          <w:szCs w:val="24"/>
+          <w:lang w:val="fr-CA" w:eastAsia="zh-CN"/>
+        </w:rPr>
+        <w:t xml:space="preserve"> blanche all-P-uses/</w:t>
+      </w:r>
+      <w:proofErr w:type="spellStart"/>
+      <w:r>
+        <w:rPr>
+          <w:rFonts w:asciiTheme="minorBidi" w:eastAsiaTheme="minorEastAsia" w:hAnsiTheme="minorBidi" w:cstheme="minorBidi"/>
+          <w:spacing w:val="-8"/>
+          <w:sz w:val="24"/>
+          <w:szCs w:val="24"/>
+          <w:lang w:val="fr-CA" w:eastAsia="zh-CN"/>
+        </w:rPr>
+        <w:t>some</w:t>
+      </w:r>
+      <w:proofErr w:type="spellEnd"/>
+      <w:r>
+        <w:rPr>
+          <w:rFonts w:asciiTheme="minorBidi" w:eastAsiaTheme="minorEastAsia" w:hAnsiTheme="minorBidi" w:cstheme="minorBidi"/>
+          <w:spacing w:val="-8"/>
+          <w:sz w:val="24"/>
+          <w:szCs w:val="24"/>
+          <w:lang w:val="fr-CA" w:eastAsia="zh-CN"/>
+        </w:rPr>
+        <w:t>-</w:t>
+      </w:r>
+      <w:proofErr w:type="spellStart"/>
+      <w:r>
+        <w:rPr>
+          <w:rFonts w:asciiTheme="minorBidi" w:eastAsiaTheme="minorEastAsia" w:hAnsiTheme="minorBidi" w:cstheme="minorBidi"/>
+          <w:spacing w:val="-8"/>
+          <w:sz w:val="24"/>
+          <w:szCs w:val="24"/>
+          <w:lang w:val="fr-CA" w:eastAsia="zh-CN"/>
+        </w:rPr>
+        <w:t>C-uses</w:t>
+      </w:r>
+      <w:proofErr w:type="spellEnd"/>
+      <w:r>
+        <w:rPr>
+          <w:rFonts w:asciiTheme="minorBidi" w:eastAsiaTheme="minorEastAsia" w:hAnsiTheme="minorBidi" w:cstheme="minorBidi"/>
+          <w:spacing w:val="-8"/>
+          <w:sz w:val="24"/>
+          <w:szCs w:val="24"/>
+          <w:lang w:val="fr-CA" w:eastAsia="zh-CN"/>
+        </w:rPr>
+        <w:t xml:space="preserve"> </w:t>
+      </w:r>
+      <w:r>
+        <w:rPr>
+          <w:rFonts w:asciiTheme="minorBidi" w:eastAsiaTheme="minorEastAsia" w:hAnsiTheme="minorBidi" w:cstheme="minorBidi"/>
+          <w:spacing w:val="-8"/>
+          <w:sz w:val="24"/>
+          <w:szCs w:val="24"/>
+          <w:lang w:val="fr-CA" w:eastAsia="zh-CN"/>
+        </w:rPr>
+        <w:t xml:space="preserve">(flot de données) sur la même opération (méthode </w:t>
+      </w:r>
+      <w:proofErr w:type="spellStart"/>
+      <w:r>
+        <w:rPr>
+          <w:rFonts w:asciiTheme="minorBidi" w:eastAsiaTheme="minorEastAsia" w:hAnsiTheme="minorBidi" w:cstheme="minorBidi"/>
+          <w:spacing w:val="-8"/>
+          <w:sz w:val="24"/>
+          <w:szCs w:val="24"/>
+          <w:lang w:val="fr-CA" w:eastAsia="zh-CN"/>
+        </w:rPr>
+        <w:t>delete_</w:t>
       </w:r>
       <w:proofErr w:type="gramStart"/>
       <w:r>
@@ -3968,7 +3979,18 @@
           <w:szCs w:val="24"/>
           <w:lang w:val="fr-CA" w:eastAsia="zh-CN"/>
         </w:rPr>
-        <w:t>&lt;{</w:t>
+        <w:t>node</w:t>
+      </w:r>
+      <w:proofErr w:type="spellEnd"/>
+      <w:r>
+        <w:rPr>
+          <w:rFonts w:asciiTheme="minorBidi" w:eastAsiaTheme="minorEastAsia" w:hAnsiTheme="minorBidi" w:cstheme="minorBidi"/>
+          <w:spacing w:val="-8"/>
+          <w:sz w:val="24"/>
+          <w:szCs w:val="24"/>
+          <w:lang w:val="fr-CA" w:eastAsia="zh-CN"/>
+        </w:rPr>
+        <w:t>(</w:t>
       </w:r>
       <w:proofErr w:type="gramEnd"/>
       <w:r>
@@ -3979,7 +4001,7 @@
           <w:szCs w:val="24"/>
           <w:lang w:val="fr-CA" w:eastAsia="zh-CN"/>
         </w:rPr>
-        <w:t>B = None, N = not None}, {Erreur}&gt;</w:t>
+        <w:t>)) dans le</w:t>
       </w:r>
       <w:r>
         <w:rPr>
@@ -3994,26 +4016,96 @@
       <w:r>
         <w:rPr>
           <w:rFonts w:asciiTheme="minorBidi" w:eastAsiaTheme="minorEastAsia" w:hAnsiTheme="minorBidi" w:cstheme="minorBidi"/>
-          <w:b/>
-          <w:bCs/>
-          <w:spacing w:val="-8"/>
-          <w:sz w:val="24"/>
-          <w:szCs w:val="24"/>
-          <w:lang w:val="fr-CA" w:eastAsia="zh-CN"/>
-        </w:rPr>
-        <w:t>//impossible à tester</w:t>
-      </w:r>
-      <w:r>
-        <w:rPr>
-          <w:rFonts w:asciiTheme="minorBidi" w:eastAsiaTheme="minorEastAsia" w:hAnsiTheme="minorBidi" w:cstheme="minorBidi"/>
-          <w:b/>
-          <w:bCs/>
-          <w:spacing w:val="-8"/>
-          <w:sz w:val="24"/>
-          <w:szCs w:val="24"/>
-          <w:lang w:val="fr-CA" w:eastAsia="zh-CN"/>
-        </w:rPr>
-        <w:t>, à justifier</w:t>
+          <w:spacing w:val="-8"/>
+          <w:sz w:val="24"/>
+          <w:szCs w:val="24"/>
+          <w:lang w:val="fr-CA" w:eastAsia="zh-CN"/>
+        </w:rPr>
+        <w:t>fichier BST.py que 4.2 (suppression de nœuds) en regardant le code</w:t>
+      </w:r>
+      <w:r>
+        <w:rPr>
+          <w:rFonts w:asciiTheme="minorBidi" w:eastAsiaTheme="minorEastAsia" w:hAnsiTheme="minorBidi" w:cstheme="minorBidi"/>
+          <w:spacing w:val="-8"/>
+          <w:sz w:val="24"/>
+          <w:szCs w:val="24"/>
+          <w:lang w:val="fr-CA" w:eastAsia="zh-CN"/>
+        </w:rPr>
+        <w:t xml:space="preserve"> </w:t>
+      </w:r>
+      <w:r>
+        <w:rPr>
+          <w:rFonts w:asciiTheme="minorBidi" w:eastAsiaTheme="minorEastAsia" w:hAnsiTheme="minorBidi" w:cstheme="minorBidi"/>
+          <w:spacing w:val="-8"/>
+          <w:sz w:val="24"/>
+          <w:szCs w:val="24"/>
+          <w:lang w:val="fr-CA" w:eastAsia="zh-CN"/>
+        </w:rPr>
+        <w:t>source joint à cet énoncé. Allez de nouveau jusqu’au niveau de l’écriture</w:t>
+      </w:r>
+      <w:r>
+        <w:rPr>
+          <w:rFonts w:asciiTheme="minorBidi" w:eastAsiaTheme="minorEastAsia" w:hAnsiTheme="minorBidi" w:cstheme="minorBidi"/>
+          <w:spacing w:val="-8"/>
+          <w:sz w:val="24"/>
+          <w:szCs w:val="24"/>
+          <w:lang w:val="fr-CA" w:eastAsia="zh-CN"/>
+        </w:rPr>
+        <w:t xml:space="preserve"> </w:t>
+      </w:r>
+      <w:r>
+        <w:rPr>
+          <w:rFonts w:asciiTheme="minorBidi" w:eastAsiaTheme="minorEastAsia" w:hAnsiTheme="minorBidi" w:cstheme="minorBidi"/>
+          <w:spacing w:val="-8"/>
+          <w:sz w:val="24"/>
+          <w:szCs w:val="24"/>
+          <w:lang w:val="fr-CA" w:eastAsia="zh-CN"/>
+        </w:rPr>
+        <w:t xml:space="preserve">des tests avec </w:t>
+      </w:r>
+      <w:proofErr w:type="spellStart"/>
+      <w:r>
+        <w:rPr>
+          <w:rFonts w:asciiTheme="minorBidi" w:eastAsiaTheme="minorEastAsia" w:hAnsiTheme="minorBidi" w:cstheme="minorBidi"/>
+          <w:spacing w:val="-8"/>
+          <w:sz w:val="24"/>
+          <w:szCs w:val="24"/>
+          <w:lang w:val="fr-CA" w:eastAsia="zh-CN"/>
+        </w:rPr>
+        <w:t>unittest</w:t>
+      </w:r>
+      <w:proofErr w:type="spellEnd"/>
+      <w:r>
+        <w:rPr>
+          <w:rFonts w:asciiTheme="minorBidi" w:eastAsiaTheme="minorEastAsia" w:hAnsiTheme="minorBidi" w:cstheme="minorBidi"/>
+          <w:spacing w:val="-8"/>
+          <w:sz w:val="24"/>
+          <w:szCs w:val="24"/>
+          <w:lang w:val="fr-CA" w:eastAsia="zh-CN"/>
+        </w:rPr>
+        <w:t>. Comparez vos résultats avec ceux de 4.2, qu’</w:t>
+      </w:r>
+      <w:proofErr w:type="spellStart"/>
+      <w:r>
+        <w:rPr>
+          <w:rFonts w:asciiTheme="minorBidi" w:eastAsiaTheme="minorEastAsia" w:hAnsiTheme="minorBidi" w:cstheme="minorBidi"/>
+          <w:spacing w:val="-8"/>
+          <w:sz w:val="24"/>
+          <w:szCs w:val="24"/>
+          <w:lang w:val="fr-CA" w:eastAsia="zh-CN"/>
+        </w:rPr>
+        <w:t>estce</w:t>
+      </w:r>
+      <w:proofErr w:type="spellEnd"/>
+      <w:r>
+        <w:rPr>
+          <w:rFonts w:asciiTheme="minorBidi" w:eastAsiaTheme="minorEastAsia" w:hAnsiTheme="minorBidi" w:cstheme="minorBidi"/>
+          <w:spacing w:val="-8"/>
+          <w:sz w:val="24"/>
+          <w:szCs w:val="24"/>
+          <w:lang w:val="fr-CA" w:eastAsia="zh-CN"/>
+        </w:rPr>
+        <w:t xml:space="preserve"> que vous remarquez? [6 points]</w:t>
       </w:r>
     </w:p>
     <w:p>
@@ -4027,111 +4119,9 @@
           <w:spacing w:val="-8"/>
           <w:sz w:val="24"/>
           <w:szCs w:val="24"/>
-          <w:lang w:val="en-CA" w:eastAsia="zh-CN"/>
-        </w:rPr>
-      </w:pPr>
-      <w:r>
-        <w:rPr>
-          <w:rFonts w:asciiTheme="minorBidi" w:eastAsiaTheme="minorEastAsia" w:hAnsiTheme="minorBidi" w:cstheme="minorBidi"/>
-          <w:spacing w:val="-8"/>
-          <w:sz w:val="24"/>
-          <w:szCs w:val="24"/>
-          <w:lang w:val="en-CA" w:eastAsia="zh-CN"/>
-        </w:rPr>
-        <w:t>B</w:t>
-      </w:r>
-      <w:r>
-        <w:rPr>
-          <w:rFonts w:asciiTheme="minorBidi" w:eastAsiaTheme="minorEastAsia" w:hAnsiTheme="minorBidi" w:cstheme="minorBidi"/>
-          <w:spacing w:val="-8"/>
-          <w:sz w:val="24"/>
-          <w:szCs w:val="24"/>
-          <w:lang w:val="en-CA" w:eastAsia="zh-CN"/>
-        </w:rPr>
-        <w:t>2</w:t>
-      </w:r>
-      <w:r>
-        <w:rPr>
-          <w:rFonts w:asciiTheme="minorBidi" w:eastAsiaTheme="minorEastAsia" w:hAnsiTheme="minorBidi" w:cstheme="minorBidi"/>
-          <w:spacing w:val="-8"/>
-          <w:sz w:val="24"/>
-          <w:szCs w:val="24"/>
-          <w:lang w:val="en-CA" w:eastAsia="zh-CN"/>
-        </w:rPr>
-        <w:t xml:space="preserve">N3 -&gt; t5 = </w:t>
-      </w:r>
-      <w:proofErr w:type="gramStart"/>
-      <w:r>
-        <w:rPr>
-          <w:rFonts w:asciiTheme="minorBidi" w:eastAsiaTheme="minorEastAsia" w:hAnsiTheme="minorBidi" w:cstheme="minorBidi"/>
-          <w:spacing w:val="-8"/>
-          <w:sz w:val="24"/>
-          <w:szCs w:val="24"/>
-          <w:lang w:val="en-CA" w:eastAsia="zh-CN"/>
-        </w:rPr>
-        <w:t>&lt;{</w:t>
-      </w:r>
-      <w:proofErr w:type="gramEnd"/>
-      <w:r>
-        <w:rPr>
-          <w:rFonts w:asciiTheme="minorBidi" w:eastAsiaTheme="minorEastAsia" w:hAnsiTheme="minorBidi" w:cstheme="minorBidi"/>
-          <w:spacing w:val="-8"/>
-          <w:sz w:val="24"/>
-          <w:szCs w:val="24"/>
-          <w:lang w:val="en-CA" w:eastAsia="zh-CN"/>
-        </w:rPr>
-        <w:t xml:space="preserve">B = </w:t>
-      </w:r>
-      <w:r>
-        <w:rPr>
-          <w:rFonts w:asciiTheme="minorBidi" w:eastAsiaTheme="minorEastAsia" w:hAnsiTheme="minorBidi" w:cstheme="minorBidi"/>
-          <w:spacing w:val="-8"/>
-          <w:sz w:val="24"/>
-          <w:szCs w:val="24"/>
-          <w:lang w:val="en-CA" w:eastAsia="zh-CN"/>
-        </w:rPr>
-        <w:t xml:space="preserve">not </w:t>
-      </w:r>
-      <w:r>
-        <w:rPr>
-          <w:rFonts w:asciiTheme="minorBidi" w:eastAsiaTheme="minorEastAsia" w:hAnsiTheme="minorBidi" w:cstheme="minorBidi"/>
-          <w:spacing w:val="-8"/>
-          <w:sz w:val="24"/>
-          <w:szCs w:val="24"/>
-          <w:lang w:val="en-CA" w:eastAsia="zh-CN"/>
-        </w:rPr>
-        <w:t>None, N = not None}, {</w:t>
-      </w:r>
-      <w:r>
-        <w:rPr>
-          <w:rFonts w:asciiTheme="minorBidi" w:eastAsiaTheme="minorEastAsia" w:hAnsiTheme="minorBidi" w:cstheme="minorBidi"/>
-          <w:spacing w:val="-8"/>
-          <w:sz w:val="24"/>
-          <w:szCs w:val="24"/>
-          <w:lang w:val="en-CA" w:eastAsia="zh-CN"/>
-        </w:rPr>
-        <w:t>Node not found</w:t>
-      </w:r>
-      <w:r>
-        <w:rPr>
-          <w:rFonts w:asciiTheme="minorBidi" w:eastAsiaTheme="minorEastAsia" w:hAnsiTheme="minorBidi" w:cstheme="minorBidi"/>
-          <w:spacing w:val="-8"/>
-          <w:sz w:val="24"/>
-          <w:szCs w:val="24"/>
-          <w:lang w:val="en-CA" w:eastAsia="zh-CN"/>
-        </w:rPr>
-        <w:t>!</w:t>
-      </w:r>
-      <w:r>
-        <w:rPr>
-          <w:rFonts w:asciiTheme="minorBidi" w:eastAsiaTheme="minorEastAsia" w:hAnsiTheme="minorBidi" w:cstheme="minorBidi"/>
-          <w:spacing w:val="-8"/>
-          <w:sz w:val="24"/>
-          <w:szCs w:val="24"/>
-          <w:lang w:val="en-CA" w:eastAsia="zh-CN"/>
-        </w:rPr>
-        <w:t>}&gt;</w:t>
-      </w:r>
+          <w:lang w:val="fr-CA" w:eastAsia="zh-CN"/>
+        </w:rPr>
+      </w:pPr>
     </w:p>
     <w:p>
       <w:pPr>
@@ -4144,9 +4134,29 @@
           <w:spacing w:val="-8"/>
           <w:sz w:val="24"/>
           <w:szCs w:val="24"/>
-          <w:lang w:val="en-CA" w:eastAsia="zh-CN"/>
-        </w:rPr>
-      </w:pPr>
+          <w:lang w:val="fr-CA" w:eastAsia="zh-CN"/>
+        </w:rPr>
+      </w:pPr>
+      <w:r>
+        <w:rPr>
+          <w:rFonts w:asciiTheme="minorBidi" w:eastAsiaTheme="minorEastAsia" w:hAnsiTheme="minorBidi" w:cstheme="minorBidi"/>
+          <w:spacing w:val="-8"/>
+          <w:sz w:val="24"/>
+          <w:szCs w:val="24"/>
+          <w:lang w:val="fr-CA" w:eastAsia="zh-CN"/>
+        </w:rPr>
+        <w:t>Nous remarquons que nous avons</w:t>
+      </w:r>
+      <w:r>
+        <w:rPr>
+          <w:rFonts w:asciiTheme="minorBidi" w:eastAsiaTheme="minorEastAsia" w:hAnsiTheme="minorBidi" w:cstheme="minorBidi"/>
+          <w:spacing w:val="-8"/>
+          <w:sz w:val="24"/>
+          <w:szCs w:val="24"/>
+          <w:lang w:val="fr-CA" w:eastAsia="zh-CN"/>
+        </w:rPr>
+        <w:t xml:space="preserve"> plus de tests pour le cas des tests de boîte blanche.</w:t>
+      </w:r>
     </w:p>
     <w:p>
       <w:pPr>
@@ -4159,9 +4169,11 @@
           <w:spacing w:val="-8"/>
           <w:sz w:val="24"/>
           <w:szCs w:val="24"/>
-          <w:lang w:val="en-CA" w:eastAsia="zh-CN"/>
-        </w:rPr>
-      </w:pPr>
+          <w:lang w:val="fr-CA" w:eastAsia="zh-CN"/>
+        </w:rPr>
+      </w:pPr>
+      <w:bookmarkStart w:id="0" w:name="_GoBack"/>
+      <w:bookmarkEnd w:id="0"/>
     </w:p>
     <w:p>
       <w:pPr>
@@ -4177,206 +4189,6 @@
           <w:lang w:val="fr-CA" w:eastAsia="zh-CN"/>
         </w:rPr>
       </w:pPr>
-      <w:r>
-        <w:rPr>
-          <w:rFonts w:asciiTheme="minorBidi" w:eastAsiaTheme="minorEastAsia" w:hAnsiTheme="minorBidi" w:cstheme="minorBidi"/>
-          <w:spacing w:val="-8"/>
-          <w:sz w:val="24"/>
-          <w:szCs w:val="24"/>
-          <w:lang w:val="fr-CA" w:eastAsia="zh-CN"/>
-        </w:rPr>
-        <w:t>4.3. Utilisez maintenant l’approche boîte</w:t>
-      </w:r>
-      <w:r>
-        <w:rPr>
-          <w:rFonts w:asciiTheme="minorBidi" w:eastAsiaTheme="minorEastAsia" w:hAnsiTheme="minorBidi" w:cstheme="minorBidi"/>
-          <w:spacing w:val="-8"/>
-          <w:sz w:val="24"/>
-          <w:szCs w:val="24"/>
-          <w:lang w:val="fr-CA" w:eastAsia="zh-CN"/>
-        </w:rPr>
-        <w:t xml:space="preserve"> blanche all-P-uses/</w:t>
-      </w:r>
-      <w:proofErr w:type="spellStart"/>
-      <w:r>
-        <w:rPr>
-          <w:rFonts w:asciiTheme="minorBidi" w:eastAsiaTheme="minorEastAsia" w:hAnsiTheme="minorBidi" w:cstheme="minorBidi"/>
-          <w:spacing w:val="-8"/>
-          <w:sz w:val="24"/>
-          <w:szCs w:val="24"/>
-          <w:lang w:val="fr-CA" w:eastAsia="zh-CN"/>
-        </w:rPr>
-        <w:t>some</w:t>
-      </w:r>
-      <w:proofErr w:type="spellEnd"/>
-      <w:r>
-        <w:rPr>
-          <w:rFonts w:asciiTheme="minorBidi" w:eastAsiaTheme="minorEastAsia" w:hAnsiTheme="minorBidi" w:cstheme="minorBidi"/>
-          <w:spacing w:val="-8"/>
-          <w:sz w:val="24"/>
-          <w:szCs w:val="24"/>
-          <w:lang w:val="fr-CA" w:eastAsia="zh-CN"/>
-        </w:rPr>
-        <w:t xml:space="preserve">-C-uses </w:t>
-      </w:r>
-      <w:r>
-        <w:rPr>
-          <w:rFonts w:asciiTheme="minorBidi" w:eastAsiaTheme="minorEastAsia" w:hAnsiTheme="minorBidi" w:cstheme="minorBidi"/>
-          <w:spacing w:val="-8"/>
-          <w:sz w:val="24"/>
-          <w:szCs w:val="24"/>
-          <w:lang w:val="fr-CA" w:eastAsia="zh-CN"/>
-        </w:rPr>
-        <w:t xml:space="preserve">(flot de données) sur la même opération (méthode </w:t>
-      </w:r>
-      <w:proofErr w:type="spellStart"/>
-      <w:r>
-        <w:rPr>
-          <w:rFonts w:asciiTheme="minorBidi" w:eastAsiaTheme="minorEastAsia" w:hAnsiTheme="minorBidi" w:cstheme="minorBidi"/>
-          <w:spacing w:val="-8"/>
-          <w:sz w:val="24"/>
-          <w:szCs w:val="24"/>
-          <w:lang w:val="fr-CA" w:eastAsia="zh-CN"/>
-        </w:rPr>
-        <w:t>delete_</w:t>
-      </w:r>
-      <w:proofErr w:type="gramStart"/>
-      <w:r>
-        <w:rPr>
-          <w:rFonts w:asciiTheme="minorBidi" w:eastAsiaTheme="minorEastAsia" w:hAnsiTheme="minorBidi" w:cstheme="minorBidi"/>
-          <w:spacing w:val="-8"/>
-          <w:sz w:val="24"/>
-          <w:szCs w:val="24"/>
-          <w:lang w:val="fr-CA" w:eastAsia="zh-CN"/>
-        </w:rPr>
-        <w:t>node</w:t>
-      </w:r>
-      <w:proofErr w:type="spellEnd"/>
-      <w:r>
-        <w:rPr>
-          <w:rFonts w:asciiTheme="minorBidi" w:eastAsiaTheme="minorEastAsia" w:hAnsiTheme="minorBidi" w:cstheme="minorBidi"/>
-          <w:spacing w:val="-8"/>
-          <w:sz w:val="24"/>
-          <w:szCs w:val="24"/>
-          <w:lang w:val="fr-CA" w:eastAsia="zh-CN"/>
-        </w:rPr>
-        <w:t>(</w:t>
-      </w:r>
-      <w:proofErr w:type="gramEnd"/>
-      <w:r>
-        <w:rPr>
-          <w:rFonts w:asciiTheme="minorBidi" w:eastAsiaTheme="minorEastAsia" w:hAnsiTheme="minorBidi" w:cstheme="minorBidi"/>
-          <w:spacing w:val="-8"/>
-          <w:sz w:val="24"/>
-          <w:szCs w:val="24"/>
-          <w:lang w:val="fr-CA" w:eastAsia="zh-CN"/>
-        </w:rPr>
-        <w:t>)) dans le</w:t>
-      </w:r>
-      <w:r>
-        <w:rPr>
-          <w:rFonts w:asciiTheme="minorBidi" w:eastAsiaTheme="minorEastAsia" w:hAnsiTheme="minorBidi" w:cstheme="minorBidi"/>
-          <w:spacing w:val="-8"/>
-          <w:sz w:val="24"/>
-          <w:szCs w:val="24"/>
-          <w:lang w:val="fr-CA" w:eastAsia="zh-CN"/>
-        </w:rPr>
-        <w:t xml:space="preserve"> </w:t>
-      </w:r>
-      <w:r>
-        <w:rPr>
-          <w:rFonts w:asciiTheme="minorBidi" w:eastAsiaTheme="minorEastAsia" w:hAnsiTheme="minorBidi" w:cstheme="minorBidi"/>
-          <w:spacing w:val="-8"/>
-          <w:sz w:val="24"/>
-          <w:szCs w:val="24"/>
-          <w:lang w:val="fr-CA" w:eastAsia="zh-CN"/>
-        </w:rPr>
-        <w:t>fichier BST.py que 4.2 (suppression de nœuds) en regardant le code</w:t>
-      </w:r>
-      <w:r>
-        <w:rPr>
-          <w:rFonts w:asciiTheme="minorBidi" w:eastAsiaTheme="minorEastAsia" w:hAnsiTheme="minorBidi" w:cstheme="minorBidi"/>
-          <w:spacing w:val="-8"/>
-          <w:sz w:val="24"/>
-          <w:szCs w:val="24"/>
-          <w:lang w:val="fr-CA" w:eastAsia="zh-CN"/>
-        </w:rPr>
-        <w:t xml:space="preserve"> </w:t>
-      </w:r>
-      <w:r>
-        <w:rPr>
-          <w:rFonts w:asciiTheme="minorBidi" w:eastAsiaTheme="minorEastAsia" w:hAnsiTheme="minorBidi" w:cstheme="minorBidi"/>
-          <w:spacing w:val="-8"/>
-          <w:sz w:val="24"/>
-          <w:szCs w:val="24"/>
-          <w:lang w:val="fr-CA" w:eastAsia="zh-CN"/>
-        </w:rPr>
-        <w:t>source joint à cet énoncé. Allez de nouveau jusqu’au niveau de l’écriture</w:t>
-      </w:r>
-      <w:r>
-        <w:rPr>
-          <w:rFonts w:asciiTheme="minorBidi" w:eastAsiaTheme="minorEastAsia" w:hAnsiTheme="minorBidi" w:cstheme="minorBidi"/>
-          <w:spacing w:val="-8"/>
-          <w:sz w:val="24"/>
-          <w:szCs w:val="24"/>
-          <w:lang w:val="fr-CA" w:eastAsia="zh-CN"/>
-        </w:rPr>
-        <w:t xml:space="preserve"> </w:t>
-      </w:r>
-      <w:r>
-        <w:rPr>
-          <w:rFonts w:asciiTheme="minorBidi" w:eastAsiaTheme="minorEastAsia" w:hAnsiTheme="minorBidi" w:cstheme="minorBidi"/>
-          <w:spacing w:val="-8"/>
-          <w:sz w:val="24"/>
-          <w:szCs w:val="24"/>
-          <w:lang w:val="fr-CA" w:eastAsia="zh-CN"/>
-        </w:rPr>
-        <w:t xml:space="preserve">des tests avec </w:t>
-      </w:r>
-      <w:proofErr w:type="spellStart"/>
-      <w:r>
-        <w:rPr>
-          <w:rFonts w:asciiTheme="minorBidi" w:eastAsiaTheme="minorEastAsia" w:hAnsiTheme="minorBidi" w:cstheme="minorBidi"/>
-          <w:spacing w:val="-8"/>
-          <w:sz w:val="24"/>
-          <w:szCs w:val="24"/>
-          <w:lang w:val="fr-CA" w:eastAsia="zh-CN"/>
-        </w:rPr>
-        <w:t>unittest</w:t>
-      </w:r>
-      <w:proofErr w:type="spellEnd"/>
-      <w:r>
-        <w:rPr>
-          <w:rFonts w:asciiTheme="minorBidi" w:eastAsiaTheme="minorEastAsia" w:hAnsiTheme="minorBidi" w:cstheme="minorBidi"/>
-          <w:spacing w:val="-8"/>
-          <w:sz w:val="24"/>
-          <w:szCs w:val="24"/>
-          <w:lang w:val="fr-CA" w:eastAsia="zh-CN"/>
-        </w:rPr>
-        <w:t>. Comparez vos résultats avec ceux de 4.2, qu’</w:t>
-      </w:r>
-      <w:proofErr w:type="spellStart"/>
-      <w:r>
-        <w:rPr>
-          <w:rFonts w:asciiTheme="minorBidi" w:eastAsiaTheme="minorEastAsia" w:hAnsiTheme="minorBidi" w:cstheme="minorBidi"/>
-          <w:spacing w:val="-8"/>
-          <w:sz w:val="24"/>
-          <w:szCs w:val="24"/>
-          <w:lang w:val="fr-CA" w:eastAsia="zh-CN"/>
-        </w:rPr>
-        <w:t>estce</w:t>
-      </w:r>
-      <w:proofErr w:type="spellEnd"/>
-      <w:r>
-        <w:rPr>
-          <w:rFonts w:asciiTheme="minorBidi" w:eastAsiaTheme="minorEastAsia" w:hAnsiTheme="minorBidi" w:cstheme="minorBidi"/>
-          <w:spacing w:val="-8"/>
-          <w:sz w:val="24"/>
-          <w:szCs w:val="24"/>
-          <w:lang w:val="fr-CA" w:eastAsia="zh-CN"/>
-        </w:rPr>
-        <w:t xml:space="preserve"> que vous remarquez? [6 points]</w:t>
-      </w:r>
     </w:p>
     <w:p>
       <w:pPr>
@@ -4385,66 +4197,6 @@
         <w:ind w:right="102"/>
         <w:jc w:val="both"/>
         <w:rPr>
-          <w:rFonts w:asciiTheme="minorBidi" w:eastAsiaTheme="minorEastAsia" w:hAnsiTheme="minorBidi" w:cstheme="minorBidi"/>
-          <w:spacing w:val="-8"/>
-          <w:sz w:val="24"/>
-          <w:szCs w:val="24"/>
-          <w:lang w:val="fr-CA" w:eastAsia="zh-CN"/>
-        </w:rPr>
-      </w:pPr>
-    </w:p>
-    <w:p>
-      <w:pPr>
-        <w:pStyle w:val="Paragraphedeliste"/>
-        <w:spacing w:after="240"/>
-        <w:ind w:right="102"/>
-        <w:jc w:val="both"/>
-        <w:rPr>
-          <w:rFonts w:asciiTheme="minorBidi" w:eastAsiaTheme="minorEastAsia" w:hAnsiTheme="minorBidi" w:cstheme="minorBidi"/>
-          <w:spacing w:val="-8"/>
-          <w:sz w:val="24"/>
-          <w:szCs w:val="24"/>
-          <w:lang w:val="fr-CA" w:eastAsia="zh-CN"/>
-        </w:rPr>
-      </w:pPr>
-    </w:p>
-    <w:p>
-      <w:pPr>
-        <w:pStyle w:val="Paragraphedeliste"/>
-        <w:spacing w:after="240"/>
-        <w:ind w:right="102"/>
-        <w:jc w:val="both"/>
-        <w:rPr>
-          <w:rFonts w:asciiTheme="minorBidi" w:eastAsiaTheme="minorEastAsia" w:hAnsiTheme="minorBidi" w:cstheme="minorBidi"/>
-          <w:spacing w:val="-8"/>
-          <w:sz w:val="24"/>
-          <w:szCs w:val="24"/>
-          <w:lang w:val="fr-CA" w:eastAsia="zh-CN"/>
-        </w:rPr>
-      </w:pPr>
-    </w:p>
-    <w:p>
-      <w:pPr>
-        <w:pStyle w:val="Paragraphedeliste"/>
-        <w:spacing w:after="240"/>
-        <w:ind w:right="102"/>
-        <w:jc w:val="both"/>
-        <w:rPr>
-          <w:rFonts w:asciiTheme="minorBidi" w:eastAsiaTheme="minorEastAsia" w:hAnsiTheme="minorBidi" w:cstheme="minorBidi"/>
-          <w:spacing w:val="-8"/>
-          <w:sz w:val="24"/>
-          <w:szCs w:val="24"/>
-          <w:lang w:val="fr-CA" w:eastAsia="zh-CN"/>
-        </w:rPr>
-      </w:pPr>
-    </w:p>
-    <w:p>
-      <w:pPr>
-        <w:pStyle w:val="Paragraphedeliste"/>
-        <w:spacing w:after="240"/>
-        <w:ind w:right="102"/>
-        <w:jc w:val="both"/>
-        <w:rPr>
           <w:rFonts w:ascii="Arial Rounded MT Bold" w:eastAsiaTheme="minorEastAsia" w:hAnsi="Arial Rounded MT Bold" w:cstheme="minorBidi"/>
           <w:spacing w:val="-8"/>
           <w:sz w:val="28"/>
@@ -4482,8 +4234,20 @@
           <w:szCs w:val="24"/>
           <w:lang w:val="fr-CA" w:eastAsia="zh-CN"/>
         </w:rPr>
-        <w:t>-C-uses</w:t>
-      </w:r>
+        <w:t>-</w:t>
+      </w:r>
+      <w:proofErr w:type="spellStart"/>
+      <w:r>
+        <w:rPr>
+          <w:rFonts w:asciiTheme="minorBidi" w:eastAsiaTheme="minorEastAsia" w:hAnsiTheme="minorBidi" w:cstheme="minorBidi"/>
+          <w:spacing w:val="-8"/>
+          <w:sz w:val="24"/>
+          <w:szCs w:val="24"/>
+          <w:lang w:val="fr-CA" w:eastAsia="zh-CN"/>
+        </w:rPr>
+        <w:t>C-uses</w:t>
+      </w:r>
+      <w:proofErr w:type="spellEnd"/>
       <w:r>
         <w:rPr>
           <w:rFonts w:asciiTheme="minorBidi" w:eastAsiaTheme="minorEastAsia" w:hAnsiTheme="minorBidi" w:cstheme="minorBidi"/>
@@ -4596,7 +4360,28 @@
           <w:szCs w:val="24"/>
           <w:lang w:val="fr-CA" w:eastAsia="zh-CN"/>
         </w:rPr>
-        <w:t>niveau des cas de test, **pas** l’écriture des tests avec l’échafaudage</w:t>
+        <w:t xml:space="preserve">niveau des cas de test, </w:t>
+      </w:r>
+      <w:r>
+        <w:rPr>
+          <w:rFonts w:asciiTheme="minorBidi" w:eastAsiaTheme="minorEastAsia" w:hAnsiTheme="minorBidi" w:cstheme="minorBidi"/>
+          <w:b/>
+          <w:spacing w:val="-8"/>
+          <w:sz w:val="24"/>
+          <w:szCs w:val="24"/>
+          <w:lang w:val="fr-CA" w:eastAsia="zh-CN"/>
+        </w:rPr>
+        <w:t xml:space="preserve">**pas** </w:t>
+      </w:r>
+      <w:r>
+        <w:rPr>
+          <w:rFonts w:asciiTheme="minorBidi" w:eastAsiaTheme="minorEastAsia" w:hAnsiTheme="minorBidi" w:cstheme="minorBidi"/>
+          <w:spacing w:val="-8"/>
+          <w:sz w:val="24"/>
+          <w:szCs w:val="24"/>
+          <w:lang w:val="fr-CA" w:eastAsia="zh-CN"/>
+        </w:rPr>
+        <w:t>l’écriture des tests avec l’échafaudage</w:t>
       </w:r>
       <w:r>
         <w:rPr>
@@ -4658,7 +4443,7 @@
 </file>
 
 <file path=word/endnotes.xml><?xml version="1.0" encoding="utf-8"?>
-<w:endnotes xmlns:wpc="http://schemas.microsoft.com/office/word/2010/wordprocessingCanvas" xmlns:cx="http://schemas.microsoft.com/office/drawing/2014/chartex" xmlns:cx1="http://schemas.microsoft.com/office/drawing/2015/9/8/chartex" xmlns:cx2="http://schemas.microsoft.com/office/drawing/2015/10/21/chartex" xmlns:cx3="http://schemas.microsoft.com/office/drawing/2016/5/9/chartex" xmlns:cx4="http://schemas.microsoft.com/office/drawing/2016/5/10/chartex" xmlns:cx5="http://schemas.microsoft.com/office/drawing/2016/5/11/chartex" xmlns:cx6="http://schemas.microsoft.com/office/drawing/2016/5/12/chartex" xmlns:cx7="http://schemas.microsoft.com/office/drawing/2016/5/13/chartex" xmlns:cx8="http://schemas.microsoft.com/office/drawing/2016/5/14/chartex" xmlns:mc="http://schemas.openxmlformats.org/markup-compatibility/2006" xmlns:aink="http://schemas.microsoft.com/office/drawing/2016/ink" xmlns:am3d="http://schemas.microsoft.com/office/drawing/2017/model3d" xmlns:o="urn:schemas-microsoft-com:office:office" xmlns:r="http://schemas.openxmlformats.org/officeDocument/2006/relationships" xmlns:m="http://schemas.openxmlformats.org/officeDocument/2006/math" xmlns:v="urn:schemas-microsoft-com:vml" xmlns:wp14="http://schemas.microsoft.com/office/word/2010/wordprocessingDrawing" xmlns:wp="http://schemas.openxmlformats.org/drawingml/2006/wordprocessingDrawing" xmlns:w10="urn:schemas-microsoft-com:office:word" xmlns:w="http://schemas.openxmlformats.org/wordprocessingml/2006/main" xmlns:w14="http://schemas.microsoft.com/office/word/2010/wordml" xmlns:w15="http://schemas.microsoft.com/office/word/2012/wordml" xmlns:w16cid="http://schemas.microsoft.com/office/word/2016/wordml/cid" xmlns:w16se="http://schemas.microsoft.com/office/word/2015/wordml/symex" xmlns:wpg="http://schemas.microsoft.com/office/word/2010/wordprocessingGroup" xmlns:wpi="http://schemas.microsoft.com/office/word/2010/wordprocessingInk" xmlns:wne="http://schemas.microsoft.com/office/word/2006/wordml" xmlns:wps="http://schemas.microsoft.com/office/word/2010/wordprocessingShape" mc:Ignorable="w14 w15 w16se w16cid wp14">
+<w:endnotes xmlns:wpc="http://schemas.microsoft.com/office/word/2010/wordprocessingCanvas" xmlns:cx="http://schemas.microsoft.com/office/drawing/2014/chartex" xmlns:mc="http://schemas.openxmlformats.org/markup-compatibility/2006" xmlns:o="urn:schemas-microsoft-com:office:office" xmlns:r="http://schemas.openxmlformats.org/officeDocument/2006/relationships" xmlns:m="http://schemas.openxmlformats.org/officeDocument/2006/math" xmlns:v="urn:schemas-microsoft-com:vml" xmlns:wp14="http://schemas.microsoft.com/office/word/2010/wordprocessingDrawing" xmlns:wp="http://schemas.openxmlformats.org/drawingml/2006/wordprocessingDrawing" xmlns:w10="urn:schemas-microsoft-com:office:word" xmlns:w="http://schemas.openxmlformats.org/wordprocessingml/2006/main" xmlns:w14="http://schemas.microsoft.com/office/word/2010/wordml" xmlns:w15="http://schemas.microsoft.com/office/word/2012/wordml" xmlns:w16se="http://schemas.microsoft.com/office/word/2015/wordml/symex" xmlns:wpg="http://schemas.microsoft.com/office/word/2010/wordprocessingGroup" xmlns:wpi="http://schemas.microsoft.com/office/word/2010/wordprocessingInk" xmlns:wne="http://schemas.microsoft.com/office/word/2006/wordml" xmlns:wps="http://schemas.microsoft.com/office/word/2010/wordprocessingShape" mc:Ignorable="w14 w15 w16se wp14">
   <w:endnote w:type="separator" w:id="-1">
     <w:p>
       <w:pPr>
@@ -4683,7 +4468,7 @@
 </file>
 
 <file path=word/footer1.xml><?xml version="1.0" encoding="utf-8"?>
-<w:ftr xmlns:wpc="http://schemas.microsoft.com/office/word/2010/wordprocessingCanvas" xmlns:cx="http://schemas.microsoft.com/office/drawing/2014/chartex" xmlns:cx1="http://schemas.microsoft.com/office/drawing/2015/9/8/chartex" xmlns:cx2="http://schemas.microsoft.com/office/drawing/2015/10/21/chartex" xmlns:cx3="http://schemas.microsoft.com/office/drawing/2016/5/9/chartex" xmlns:cx4="http://schemas.microsoft.com/office/drawing/2016/5/10/chartex" xmlns:cx5="http://schemas.microsoft.com/office/drawing/2016/5/11/chartex" xmlns:cx6="http://schemas.microsoft.com/office/drawing/2016/5/12/chartex" xmlns:cx7="http://schemas.microsoft.com/office/drawing/2016/5/13/chartex" xmlns:cx8="http://schemas.microsoft.com/office/drawing/2016/5/14/chartex" xmlns:mc="http://schemas.openxmlformats.org/markup-compatibility/2006" xmlns:aink="http://schemas.microsoft.com/office/drawing/2016/ink" xmlns:am3d="http://schemas.microsoft.com/office/drawing/2017/model3d" xmlns:o="urn:schemas-microsoft-com:office:office" xmlns:r="http://schemas.openxmlformats.org/officeDocument/2006/relationships" xmlns:m="http://schemas.openxmlformats.org/officeDocument/2006/math" xmlns:v="urn:schemas-microsoft-com:vml" xmlns:wp14="http://schemas.microsoft.com/office/word/2010/wordprocessingDrawing" xmlns:wp="http://schemas.openxmlformats.org/drawingml/2006/wordprocessingDrawing" xmlns:w10="urn:schemas-microsoft-com:office:word" xmlns:w="http://schemas.openxmlformats.org/wordprocessingml/2006/main" xmlns:w14="http://schemas.microsoft.com/office/word/2010/wordml" xmlns:w15="http://schemas.microsoft.com/office/word/2012/wordml" xmlns:w16cid="http://schemas.microsoft.com/office/word/2016/wordml/cid" xmlns:w16se="http://schemas.microsoft.com/office/word/2015/wordml/symex" xmlns:wpg="http://schemas.microsoft.com/office/word/2010/wordprocessingGroup" xmlns:wpi="http://schemas.microsoft.com/office/word/2010/wordprocessingInk" xmlns:wne="http://schemas.microsoft.com/office/word/2006/wordml" xmlns:wps="http://schemas.microsoft.com/office/word/2010/wordprocessingShape" mc:Ignorable="w14 w15 w16se w16cid wp14">
+<w:ftr xmlns:wpc="http://schemas.microsoft.com/office/word/2010/wordprocessingCanvas" xmlns:cx="http://schemas.microsoft.com/office/drawing/2014/chartex" xmlns:mc="http://schemas.openxmlformats.org/markup-compatibility/2006" xmlns:o="urn:schemas-microsoft-com:office:office" xmlns:r="http://schemas.openxmlformats.org/officeDocument/2006/relationships" xmlns:m="http://schemas.openxmlformats.org/officeDocument/2006/math" xmlns:v="urn:schemas-microsoft-com:vml" xmlns:wp14="http://schemas.microsoft.com/office/word/2010/wordprocessingDrawing" xmlns:wp="http://schemas.openxmlformats.org/drawingml/2006/wordprocessingDrawing" xmlns:w10="urn:schemas-microsoft-com:office:word" xmlns:w="http://schemas.openxmlformats.org/wordprocessingml/2006/main" xmlns:w14="http://schemas.microsoft.com/office/word/2010/wordml" xmlns:w15="http://schemas.microsoft.com/office/word/2012/wordml" xmlns:w16se="http://schemas.microsoft.com/office/word/2015/wordml/symex" xmlns:wpg="http://schemas.microsoft.com/office/word/2010/wordprocessingGroup" xmlns:wpi="http://schemas.microsoft.com/office/word/2010/wordprocessingInk" xmlns:wne="http://schemas.microsoft.com/office/word/2006/wordml" xmlns:wps="http://schemas.microsoft.com/office/word/2010/wordprocessingShape" mc:Ignorable="w14 w15 w16se wp14">
   <w:p>
     <w:pPr>
       <w:pStyle w:val="Pieddepage"/>
@@ -4693,7 +4478,7 @@
 </file>
 
 <file path=word/footer2.xml><?xml version="1.0" encoding="utf-8"?>
-<w:ftr xmlns:wpc="http://schemas.microsoft.com/office/word/2010/wordprocessingCanvas" xmlns:cx="http://schemas.microsoft.com/office/drawing/2014/chartex" xmlns:cx1="http://schemas.microsoft.com/office/drawing/2015/9/8/chartex" xmlns:cx2="http://schemas.microsoft.com/office/drawing/2015/10/21/chartex" xmlns:cx3="http://schemas.microsoft.com/office/drawing/2016/5/9/chartex" xmlns:cx4="http://schemas.microsoft.com/office/drawing/2016/5/10/chartex" xmlns:cx5="http://schemas.microsoft.com/office/drawing/2016/5/11/chartex" xmlns:cx6="http://schemas.microsoft.com/office/drawing/2016/5/12/chartex" xmlns:cx7="http://schemas.microsoft.com/office/drawing/2016/5/13/chartex" xmlns:cx8="http://schemas.microsoft.com/office/drawing/2016/5/14/chartex" xmlns:mc="http://schemas.openxmlformats.org/markup-compatibility/2006" xmlns:aink="http://schemas.microsoft.com/office/drawing/2016/ink" xmlns:am3d="http://schemas.microsoft.com/office/drawing/2017/model3d" xmlns:o="urn:schemas-microsoft-com:office:office" xmlns:r="http://schemas.openxmlformats.org/officeDocument/2006/relationships" xmlns:m="http://schemas.openxmlformats.org/officeDocument/2006/math" xmlns:v="urn:schemas-microsoft-com:vml" xmlns:wp14="http://schemas.microsoft.com/office/word/2010/wordprocessingDrawing" xmlns:wp="http://schemas.openxmlformats.org/drawingml/2006/wordprocessingDrawing" xmlns:w10="urn:schemas-microsoft-com:office:word" xmlns:w="http://schemas.openxmlformats.org/wordprocessingml/2006/main" xmlns:w14="http://schemas.microsoft.com/office/word/2010/wordml" xmlns:w15="http://schemas.microsoft.com/office/word/2012/wordml" xmlns:w16cid="http://schemas.microsoft.com/office/word/2016/wordml/cid" xmlns:w16se="http://schemas.microsoft.com/office/word/2015/wordml/symex" xmlns:wpg="http://schemas.microsoft.com/office/word/2010/wordprocessingGroup" xmlns:wpi="http://schemas.microsoft.com/office/word/2010/wordprocessingInk" xmlns:wne="http://schemas.microsoft.com/office/word/2006/wordml" xmlns:wps="http://schemas.microsoft.com/office/word/2010/wordprocessingShape" mc:Ignorable="w14 w15 w16se w16cid wp14">
+<w:ftr xmlns:wpc="http://schemas.microsoft.com/office/word/2010/wordprocessingCanvas" xmlns:cx="http://schemas.microsoft.com/office/drawing/2014/chartex" xmlns:mc="http://schemas.openxmlformats.org/markup-compatibility/2006" xmlns:o="urn:schemas-microsoft-com:office:office" xmlns:r="http://schemas.openxmlformats.org/officeDocument/2006/relationships" xmlns:m="http://schemas.openxmlformats.org/officeDocument/2006/math" xmlns:v="urn:schemas-microsoft-com:vml" xmlns:wp14="http://schemas.microsoft.com/office/word/2010/wordprocessingDrawing" xmlns:wp="http://schemas.openxmlformats.org/drawingml/2006/wordprocessingDrawing" xmlns:w10="urn:schemas-microsoft-com:office:word" xmlns:w="http://schemas.openxmlformats.org/wordprocessingml/2006/main" xmlns:w14="http://schemas.microsoft.com/office/word/2010/wordml" xmlns:w15="http://schemas.microsoft.com/office/word/2012/wordml" xmlns:w16se="http://schemas.microsoft.com/office/word/2015/wordml/symex" xmlns:wpg="http://schemas.microsoft.com/office/word/2010/wordprocessingGroup" xmlns:wpi="http://schemas.microsoft.com/office/word/2010/wordprocessingInk" xmlns:wne="http://schemas.microsoft.com/office/word/2006/wordml" xmlns:wps="http://schemas.microsoft.com/office/word/2010/wordprocessingShape" mc:Ignorable="w14 w15 w16se wp14">
   <w:sdt>
     <w:sdtPr>
       <w:rPr>
@@ -4785,7 +4570,7 @@
                 <w:sz w:val="16"/>
                 <w:szCs w:val="16"/>
               </w:rPr>
-              <w:t>4</w:t>
+              <w:t>3</w:t>
             </w:r>
             <w:r>
               <w:rPr>
@@ -4845,7 +4630,7 @@
                 <w:sz w:val="16"/>
                 <w:szCs w:val="16"/>
               </w:rPr>
-              <w:t>4</w:t>
+              <w:t>3</w:t>
             </w:r>
             <w:r>
               <w:rPr>
@@ -4871,7 +4656,7 @@
 </file>
 
 <file path=word/footer3.xml><?xml version="1.0" encoding="utf-8"?>
-<w:ftr xmlns:wpc="http://schemas.microsoft.com/office/word/2010/wordprocessingCanvas" xmlns:cx="http://schemas.microsoft.com/office/drawing/2014/chartex" xmlns:cx1="http://schemas.microsoft.com/office/drawing/2015/9/8/chartex" xmlns:cx2="http://schemas.microsoft.com/office/drawing/2015/10/21/chartex" xmlns:cx3="http://schemas.microsoft.com/office/drawing/2016/5/9/chartex" xmlns:cx4="http://schemas.microsoft.com/office/drawing/2016/5/10/chartex" xmlns:cx5="http://schemas.microsoft.com/office/drawing/2016/5/11/chartex" xmlns:cx6="http://schemas.microsoft.com/office/drawing/2016/5/12/chartex" xmlns:cx7="http://schemas.microsoft.com/office/drawing/2016/5/13/chartex" xmlns:cx8="http://schemas.microsoft.com/office/drawing/2016/5/14/chartex" xmlns:mc="http://schemas.openxmlformats.org/markup-compatibility/2006" xmlns:aink="http://schemas.microsoft.com/office/drawing/2016/ink" xmlns:am3d="http://schemas.microsoft.com/office/drawing/2017/model3d" xmlns:o="urn:schemas-microsoft-com:office:office" xmlns:r="http://schemas.openxmlformats.org/officeDocument/2006/relationships" xmlns:m="http://schemas.openxmlformats.org/officeDocument/2006/math" xmlns:v="urn:schemas-microsoft-com:vml" xmlns:wp14="http://schemas.microsoft.com/office/word/2010/wordprocessingDrawing" xmlns:wp="http://schemas.openxmlformats.org/drawingml/2006/wordprocessingDrawing" xmlns:w10="urn:schemas-microsoft-com:office:word" xmlns:w="http://schemas.openxmlformats.org/wordprocessingml/2006/main" xmlns:w14="http://schemas.microsoft.com/office/word/2010/wordml" xmlns:w15="http://schemas.microsoft.com/office/word/2012/wordml" xmlns:w16cid="http://schemas.microsoft.com/office/word/2016/wordml/cid" xmlns:w16se="http://schemas.microsoft.com/office/word/2015/wordml/symex" xmlns:wpg="http://schemas.microsoft.com/office/word/2010/wordprocessingGroup" xmlns:wpi="http://schemas.microsoft.com/office/word/2010/wordprocessingInk" xmlns:wne="http://schemas.microsoft.com/office/word/2006/wordml" xmlns:wps="http://schemas.microsoft.com/office/word/2010/wordprocessingShape" mc:Ignorable="w14 w15 w16se w16cid wp14">
+<w:ftr xmlns:wpc="http://schemas.microsoft.com/office/word/2010/wordprocessingCanvas" xmlns:cx="http://schemas.microsoft.com/office/drawing/2014/chartex" xmlns:mc="http://schemas.openxmlformats.org/markup-compatibility/2006" xmlns:o="urn:schemas-microsoft-com:office:office" xmlns:r="http://schemas.openxmlformats.org/officeDocument/2006/relationships" xmlns:m="http://schemas.openxmlformats.org/officeDocument/2006/math" xmlns:v="urn:schemas-microsoft-com:vml" xmlns:wp14="http://schemas.microsoft.com/office/word/2010/wordprocessingDrawing" xmlns:wp="http://schemas.openxmlformats.org/drawingml/2006/wordprocessingDrawing" xmlns:w10="urn:schemas-microsoft-com:office:word" xmlns:w="http://schemas.openxmlformats.org/wordprocessingml/2006/main" xmlns:w14="http://schemas.microsoft.com/office/word/2010/wordml" xmlns:w15="http://schemas.microsoft.com/office/word/2012/wordml" xmlns:w16se="http://schemas.microsoft.com/office/word/2015/wordml/symex" xmlns:wpg="http://schemas.microsoft.com/office/word/2010/wordprocessingGroup" xmlns:wpi="http://schemas.microsoft.com/office/word/2010/wordprocessingInk" xmlns:wne="http://schemas.microsoft.com/office/word/2006/wordml" xmlns:wps="http://schemas.microsoft.com/office/word/2010/wordprocessingShape" mc:Ignorable="w14 w15 w16se wp14">
   <w:p>
     <w:pPr>
       <w:pStyle w:val="Pieddepage"/>
@@ -4881,7 +4666,7 @@
 </file>
 
 <file path=word/footnotes.xml><?xml version="1.0" encoding="utf-8"?>
-<w:footnotes xmlns:wpc="http://schemas.microsoft.com/office/word/2010/wordprocessingCanvas" xmlns:cx="http://schemas.microsoft.com/office/drawing/2014/chartex" xmlns:cx1="http://schemas.microsoft.com/office/drawing/2015/9/8/chartex" xmlns:cx2="http://schemas.microsoft.com/office/drawing/2015/10/21/chartex" xmlns:cx3="http://schemas.microsoft.com/office/drawing/2016/5/9/chartex" xmlns:cx4="http://schemas.microsoft.com/office/drawing/2016/5/10/chartex" xmlns:cx5="http://schemas.microsoft.com/office/drawing/2016/5/11/chartex" xmlns:cx6="http://schemas.microsoft.com/office/drawing/2016/5/12/chartex" xmlns:cx7="http://schemas.microsoft.com/office/drawing/2016/5/13/chartex" xmlns:cx8="http://schemas.microsoft.com/office/drawing/2016/5/14/chartex" xmlns:mc="http://schemas.openxmlformats.org/markup-compatibility/2006" xmlns:aink="http://schemas.microsoft.com/office/drawing/2016/ink" xmlns:am3d="http://schemas.microsoft.com/office/drawing/2017/model3d" xmlns:o="urn:schemas-microsoft-com:office:office" xmlns:r="http://schemas.openxmlformats.org/officeDocument/2006/relationships" xmlns:m="http://schemas.openxmlformats.org/officeDocument/2006/math" xmlns:v="urn:schemas-microsoft-com:vml" xmlns:wp14="http://schemas.microsoft.com/office/word/2010/wordprocessingDrawing" xmlns:wp="http://schemas.openxmlformats.org/drawingml/2006/wordprocessingDrawing" xmlns:w10="urn:schemas-microsoft-com:office:word" xmlns:w="http://schemas.openxmlformats.org/wordprocessingml/2006/main" xmlns:w14="http://schemas.microsoft.com/office/word/2010/wordml" xmlns:w15="http://schemas.microsoft.com/office/word/2012/wordml" xmlns:w16cid="http://schemas.microsoft.com/office/word/2016/wordml/cid" xmlns:w16se="http://schemas.microsoft.com/office/word/2015/wordml/symex" xmlns:wpg="http://schemas.microsoft.com/office/word/2010/wordprocessingGroup" xmlns:wpi="http://schemas.microsoft.com/office/word/2010/wordprocessingInk" xmlns:wne="http://schemas.microsoft.com/office/word/2006/wordml" xmlns:wps="http://schemas.microsoft.com/office/word/2010/wordprocessingShape" mc:Ignorable="w14 w15 w16se w16cid wp14">
+<w:footnotes xmlns:wpc="http://schemas.microsoft.com/office/word/2010/wordprocessingCanvas" xmlns:cx="http://schemas.microsoft.com/office/drawing/2014/chartex" xmlns:mc="http://schemas.openxmlformats.org/markup-compatibility/2006" xmlns:o="urn:schemas-microsoft-com:office:office" xmlns:r="http://schemas.openxmlformats.org/officeDocument/2006/relationships" xmlns:m="http://schemas.openxmlformats.org/officeDocument/2006/math" xmlns:v="urn:schemas-microsoft-com:vml" xmlns:wp14="http://schemas.microsoft.com/office/word/2010/wordprocessingDrawing" xmlns:wp="http://schemas.openxmlformats.org/drawingml/2006/wordprocessingDrawing" xmlns:w10="urn:schemas-microsoft-com:office:word" xmlns:w="http://schemas.openxmlformats.org/wordprocessingml/2006/main" xmlns:w14="http://schemas.microsoft.com/office/word/2010/wordml" xmlns:w15="http://schemas.microsoft.com/office/word/2012/wordml" xmlns:w16se="http://schemas.microsoft.com/office/word/2015/wordml/symex" xmlns:wpg="http://schemas.microsoft.com/office/word/2010/wordprocessingGroup" xmlns:wpi="http://schemas.microsoft.com/office/word/2010/wordprocessingInk" xmlns:wne="http://schemas.microsoft.com/office/word/2006/wordml" xmlns:wps="http://schemas.microsoft.com/office/word/2010/wordprocessingShape" mc:Ignorable="w14 w15 w16se wp14">
   <w:footnote w:type="separator" w:id="-1">
     <w:p>
       <w:pPr>
@@ -4906,7 +4691,7 @@
 </file>
 
 <file path=word/header1.xml><?xml version="1.0" encoding="utf-8"?>
-<w:hdr xmlns:wpc="http://schemas.microsoft.com/office/word/2010/wordprocessingCanvas" xmlns:cx="http://schemas.microsoft.com/office/drawing/2014/chartex" xmlns:cx1="http://schemas.microsoft.com/office/drawing/2015/9/8/chartex" xmlns:cx2="http://schemas.microsoft.com/office/drawing/2015/10/21/chartex" xmlns:cx3="http://schemas.microsoft.com/office/drawing/2016/5/9/chartex" xmlns:cx4="http://schemas.microsoft.com/office/drawing/2016/5/10/chartex" xmlns:cx5="http://schemas.microsoft.com/office/drawing/2016/5/11/chartex" xmlns:cx6="http://schemas.microsoft.com/office/drawing/2016/5/12/chartex" xmlns:cx7="http://schemas.microsoft.com/office/drawing/2016/5/13/chartex" xmlns:cx8="http://schemas.microsoft.com/office/drawing/2016/5/14/chartex" xmlns:mc="http://schemas.openxmlformats.org/markup-compatibility/2006" xmlns:aink="http://schemas.microsoft.com/office/drawing/2016/ink" xmlns:am3d="http://schemas.microsoft.com/office/drawing/2017/model3d" xmlns:o="urn:schemas-microsoft-com:office:office" xmlns:r="http://schemas.openxmlformats.org/officeDocument/2006/relationships" xmlns:m="http://schemas.openxmlformats.org/officeDocument/2006/math" xmlns:v="urn:schemas-microsoft-com:vml" xmlns:wp14="http://schemas.microsoft.com/office/word/2010/wordprocessingDrawing" xmlns:wp="http://schemas.openxmlformats.org/drawingml/2006/wordprocessingDrawing" xmlns:w10="urn:schemas-microsoft-com:office:word" xmlns:w="http://schemas.openxmlformats.org/wordprocessingml/2006/main" xmlns:w14="http://schemas.microsoft.com/office/word/2010/wordml" xmlns:w15="http://schemas.microsoft.com/office/word/2012/wordml" xmlns:w16cid="http://schemas.microsoft.com/office/word/2016/wordml/cid" xmlns:w16se="http://schemas.microsoft.com/office/word/2015/wordml/symex" xmlns:wpg="http://schemas.microsoft.com/office/word/2010/wordprocessingGroup" xmlns:wpi="http://schemas.microsoft.com/office/word/2010/wordprocessingInk" xmlns:wne="http://schemas.microsoft.com/office/word/2006/wordml" xmlns:wps="http://schemas.microsoft.com/office/word/2010/wordprocessingShape" mc:Ignorable="w14 w15 w16se w16cid wp14">
+<w:hdr xmlns:wpc="http://schemas.microsoft.com/office/word/2010/wordprocessingCanvas" xmlns:cx="http://schemas.microsoft.com/office/drawing/2014/chartex" xmlns:mc="http://schemas.openxmlformats.org/markup-compatibility/2006" xmlns:o="urn:schemas-microsoft-com:office:office" xmlns:r="http://schemas.openxmlformats.org/officeDocument/2006/relationships" xmlns:m="http://schemas.openxmlformats.org/officeDocument/2006/math" xmlns:v="urn:schemas-microsoft-com:vml" xmlns:wp14="http://schemas.microsoft.com/office/word/2010/wordprocessingDrawing" xmlns:wp="http://schemas.openxmlformats.org/drawingml/2006/wordprocessingDrawing" xmlns:w10="urn:schemas-microsoft-com:office:word" xmlns:w="http://schemas.openxmlformats.org/wordprocessingml/2006/main" xmlns:w14="http://schemas.microsoft.com/office/word/2010/wordml" xmlns:w15="http://schemas.microsoft.com/office/word/2012/wordml" xmlns:w16se="http://schemas.microsoft.com/office/word/2015/wordml/symex" xmlns:wpg="http://schemas.microsoft.com/office/word/2010/wordprocessingGroup" xmlns:wpi="http://schemas.microsoft.com/office/word/2010/wordprocessingInk" xmlns:wne="http://schemas.microsoft.com/office/word/2006/wordml" xmlns:wps="http://schemas.microsoft.com/office/word/2010/wordprocessingShape" mc:Ignorable="w14 w15 w16se wp14">
   <w:p>
     <w:pPr>
       <w:pStyle w:val="En-tte"/>
@@ -4916,7 +4701,7 @@
 </file>
 
 <file path=word/header2.xml><?xml version="1.0" encoding="utf-8"?>
-<w:hdr xmlns:wpc="http://schemas.microsoft.com/office/word/2010/wordprocessingCanvas" xmlns:cx="http://schemas.microsoft.com/office/drawing/2014/chartex" xmlns:cx1="http://schemas.microsoft.com/office/drawing/2015/9/8/chartex" xmlns:cx2="http://schemas.microsoft.com/office/drawing/2015/10/21/chartex" xmlns:cx3="http://schemas.microsoft.com/office/drawing/2016/5/9/chartex" xmlns:cx4="http://schemas.microsoft.com/office/drawing/2016/5/10/chartex" xmlns:cx5="http://schemas.microsoft.com/office/drawing/2016/5/11/chartex" xmlns:cx6="http://schemas.microsoft.com/office/drawing/2016/5/12/chartex" xmlns:cx7="http://schemas.microsoft.com/office/drawing/2016/5/13/chartex" xmlns:cx8="http://schemas.microsoft.com/office/drawing/2016/5/14/chartex" xmlns:mc="http://schemas.openxmlformats.org/markup-compatibility/2006" xmlns:aink="http://schemas.microsoft.com/office/drawing/2016/ink" xmlns:am3d="http://schemas.microsoft.com/office/drawing/2017/model3d" xmlns:o="urn:schemas-microsoft-com:office:office" xmlns:r="http://schemas.openxmlformats.org/officeDocument/2006/relationships" xmlns:m="http://schemas.openxmlformats.org/officeDocument/2006/math" xmlns:v="urn:schemas-microsoft-com:vml" xmlns:wp14="http://schemas.microsoft.com/office/word/2010/wordprocessingDrawing" xmlns:wp="http://schemas.openxmlformats.org/drawingml/2006/wordprocessingDrawing" xmlns:w10="urn:schemas-microsoft-com:office:word" xmlns:w="http://schemas.openxmlformats.org/wordprocessingml/2006/main" xmlns:w14="http://schemas.microsoft.com/office/word/2010/wordml" xmlns:w15="http://schemas.microsoft.com/office/word/2012/wordml" xmlns:w16cid="http://schemas.microsoft.com/office/word/2016/wordml/cid" xmlns:w16se="http://schemas.microsoft.com/office/word/2015/wordml/symex" xmlns:wpg="http://schemas.microsoft.com/office/word/2010/wordprocessingGroup" xmlns:wpi="http://schemas.microsoft.com/office/word/2010/wordprocessingInk" xmlns:wne="http://schemas.microsoft.com/office/word/2006/wordml" xmlns:wps="http://schemas.microsoft.com/office/word/2010/wordprocessingShape" mc:Ignorable="w14 w15 w16se w16cid wp14">
+<w:hdr xmlns:wpc="http://schemas.microsoft.com/office/word/2010/wordprocessingCanvas" xmlns:cx="http://schemas.microsoft.com/office/drawing/2014/chartex" xmlns:mc="http://schemas.openxmlformats.org/markup-compatibility/2006" xmlns:o="urn:schemas-microsoft-com:office:office" xmlns:r="http://schemas.openxmlformats.org/officeDocument/2006/relationships" xmlns:m="http://schemas.openxmlformats.org/officeDocument/2006/math" xmlns:v="urn:schemas-microsoft-com:vml" xmlns:wp14="http://schemas.microsoft.com/office/word/2010/wordprocessingDrawing" xmlns:wp="http://schemas.openxmlformats.org/drawingml/2006/wordprocessingDrawing" xmlns:w10="urn:schemas-microsoft-com:office:word" xmlns:w="http://schemas.openxmlformats.org/wordprocessingml/2006/main" xmlns:w14="http://schemas.microsoft.com/office/word/2010/wordml" xmlns:w15="http://schemas.microsoft.com/office/word/2012/wordml" xmlns:w16se="http://schemas.microsoft.com/office/word/2015/wordml/symex" xmlns:wpg="http://schemas.microsoft.com/office/word/2010/wordprocessingGroup" xmlns:wpi="http://schemas.microsoft.com/office/word/2010/wordprocessingInk" xmlns:wne="http://schemas.microsoft.com/office/word/2006/wordml" xmlns:wps="http://schemas.microsoft.com/office/word/2010/wordprocessingShape" mc:Ignorable="w14 w15 w16se wp14">
   <w:p>
     <w:pPr>
       <w:pStyle w:val="En-tte"/>
@@ -4926,7 +4711,7 @@
 </file>
 
 <file path=word/header3.xml><?xml version="1.0" encoding="utf-8"?>
-<w:hdr xmlns:wpc="http://schemas.microsoft.com/office/word/2010/wordprocessingCanvas" xmlns:cx="http://schemas.microsoft.com/office/drawing/2014/chartex" xmlns:cx1="http://schemas.microsoft.com/office/drawing/2015/9/8/chartex" xmlns:cx2="http://schemas.microsoft.com/office/drawing/2015/10/21/chartex" xmlns:cx3="http://schemas.microsoft.com/office/drawing/2016/5/9/chartex" xmlns:cx4="http://schemas.microsoft.com/office/drawing/2016/5/10/chartex" xmlns:cx5="http://schemas.microsoft.com/office/drawing/2016/5/11/chartex" xmlns:cx6="http://schemas.microsoft.com/office/drawing/2016/5/12/chartex" xmlns:cx7="http://schemas.microsoft.com/office/drawing/2016/5/13/chartex" xmlns:cx8="http://schemas.microsoft.com/office/drawing/2016/5/14/chartex" xmlns:mc="http://schemas.openxmlformats.org/markup-compatibility/2006" xmlns:aink="http://schemas.microsoft.com/office/drawing/2016/ink" xmlns:am3d="http://schemas.microsoft.com/office/drawing/2017/model3d" xmlns:o="urn:schemas-microsoft-com:office:office" xmlns:r="http://schemas.openxmlformats.org/officeDocument/2006/relationships" xmlns:m="http://schemas.openxmlformats.org/officeDocument/2006/math" xmlns:v="urn:schemas-microsoft-com:vml" xmlns:wp14="http://schemas.microsoft.com/office/word/2010/wordprocessingDrawing" xmlns:wp="http://schemas.openxmlformats.org/drawingml/2006/wordprocessingDrawing" xmlns:w10="urn:schemas-microsoft-com:office:word" xmlns:w="http://schemas.openxmlformats.org/wordprocessingml/2006/main" xmlns:w14="http://schemas.microsoft.com/office/word/2010/wordml" xmlns:w15="http://schemas.microsoft.com/office/word/2012/wordml" xmlns:w16cid="http://schemas.microsoft.com/office/word/2016/wordml/cid" xmlns:w16se="http://schemas.microsoft.com/office/word/2015/wordml/symex" xmlns:wpg="http://schemas.microsoft.com/office/word/2010/wordprocessingGroup" xmlns:wpi="http://schemas.microsoft.com/office/word/2010/wordprocessingInk" xmlns:wne="http://schemas.microsoft.com/office/word/2006/wordml" xmlns:wps="http://schemas.microsoft.com/office/word/2010/wordprocessingShape" mc:Ignorable="w14 w15 w16se w16cid wp14">
+<w:hdr xmlns:wpc="http://schemas.microsoft.com/office/word/2010/wordprocessingCanvas" xmlns:cx="http://schemas.microsoft.com/office/drawing/2014/chartex" xmlns:mc="http://schemas.openxmlformats.org/markup-compatibility/2006" xmlns:o="urn:schemas-microsoft-com:office:office" xmlns:r="http://schemas.openxmlformats.org/officeDocument/2006/relationships" xmlns:m="http://schemas.openxmlformats.org/officeDocument/2006/math" xmlns:v="urn:schemas-microsoft-com:vml" xmlns:wp14="http://schemas.microsoft.com/office/word/2010/wordprocessingDrawing" xmlns:wp="http://schemas.openxmlformats.org/drawingml/2006/wordprocessingDrawing" xmlns:w10="urn:schemas-microsoft-com:office:word" xmlns:w="http://schemas.openxmlformats.org/wordprocessingml/2006/main" xmlns:w14="http://schemas.microsoft.com/office/word/2010/wordml" xmlns:w15="http://schemas.microsoft.com/office/word/2012/wordml" xmlns:w16se="http://schemas.microsoft.com/office/word/2015/wordml/symex" xmlns:wpg="http://schemas.microsoft.com/office/word/2010/wordprocessingGroup" xmlns:wpi="http://schemas.microsoft.com/office/word/2010/wordprocessingInk" xmlns:wne="http://schemas.microsoft.com/office/word/2006/wordml" xmlns:wps="http://schemas.microsoft.com/office/word/2010/wordprocessingShape" mc:Ignorable="w14 w15 w16se wp14">
   <w:p>
     <w:pPr>
       <w:pStyle w:val="En-tte"/>
@@ -4936,7 +4721,7 @@
 </file>
 
 <file path=word/numbering.xml><?xml version="1.0" encoding="utf-8"?>
-<w:numbering xmlns:wpc="http://schemas.microsoft.com/office/word/2010/wordprocessingCanvas" xmlns:cx="http://schemas.microsoft.com/office/drawing/2014/chartex" xmlns:cx1="http://schemas.microsoft.com/office/drawing/2015/9/8/chartex" xmlns:cx2="http://schemas.microsoft.com/office/drawing/2015/10/21/chartex" xmlns:cx3="http://schemas.microsoft.com/office/drawing/2016/5/9/chartex" xmlns:cx4="http://schemas.microsoft.com/office/drawing/2016/5/10/chartex" xmlns:cx5="http://schemas.microsoft.com/office/drawing/2016/5/11/chartex" xmlns:cx6="http://schemas.microsoft.com/office/drawing/2016/5/12/chartex" xmlns:cx7="http://schemas.microsoft.com/office/drawing/2016/5/13/chartex" xmlns:cx8="http://schemas.microsoft.com/office/drawing/2016/5/14/chartex" xmlns:mc="http://schemas.openxmlformats.org/markup-compatibility/2006" xmlns:aink="http://schemas.microsoft.com/office/drawing/2016/ink" xmlns:am3d="http://schemas.microsoft.com/office/drawing/2017/model3d" xmlns:o="urn:schemas-microsoft-com:office:office" xmlns:r="http://schemas.openxmlformats.org/officeDocument/2006/relationships" xmlns:m="http://schemas.openxmlformats.org/officeDocument/2006/math" xmlns:v="urn:schemas-microsoft-com:vml" xmlns:wp14="http://schemas.microsoft.com/office/word/2010/wordprocessingDrawing" xmlns:wp="http://schemas.openxmlformats.org/drawingml/2006/wordprocessingDrawing" xmlns:w10="urn:schemas-microsoft-com:office:word" xmlns:w="http://schemas.openxmlformats.org/wordprocessingml/2006/main" xmlns:w14="http://schemas.microsoft.com/office/word/2010/wordml" xmlns:w15="http://schemas.microsoft.com/office/word/2012/wordml" xmlns:w16cid="http://schemas.microsoft.com/office/word/2016/wordml/cid" xmlns:w16se="http://schemas.microsoft.com/office/word/2015/wordml/symex" xmlns:wpg="http://schemas.microsoft.com/office/word/2010/wordprocessingGroup" xmlns:wpi="http://schemas.microsoft.com/office/word/2010/wordprocessingInk" xmlns:wne="http://schemas.microsoft.com/office/word/2006/wordml" xmlns:wps="http://schemas.microsoft.com/office/word/2010/wordprocessingShape" mc:Ignorable="w14 w15 w16se w16cid wp14">
+<w:numbering xmlns:wpc="http://schemas.microsoft.com/office/word/2010/wordprocessingCanvas" xmlns:cx="http://schemas.microsoft.com/office/drawing/2014/chartex" xmlns:mc="http://schemas.openxmlformats.org/markup-compatibility/2006" xmlns:o="urn:schemas-microsoft-com:office:office" xmlns:r="http://schemas.openxmlformats.org/officeDocument/2006/relationships" xmlns:m="http://schemas.openxmlformats.org/officeDocument/2006/math" xmlns:v="urn:schemas-microsoft-com:vml" xmlns:wp14="http://schemas.microsoft.com/office/word/2010/wordprocessingDrawing" xmlns:wp="http://schemas.openxmlformats.org/drawingml/2006/wordprocessingDrawing" xmlns:w10="urn:schemas-microsoft-com:office:word" xmlns:w="http://schemas.openxmlformats.org/wordprocessingml/2006/main" xmlns:w14="http://schemas.microsoft.com/office/word/2010/wordml" xmlns:w15="http://schemas.microsoft.com/office/word/2012/wordml" xmlns:w16se="http://schemas.microsoft.com/office/word/2015/wordml/symex" xmlns:wpg="http://schemas.microsoft.com/office/word/2010/wordprocessingGroup" xmlns:wpi="http://schemas.microsoft.com/office/word/2010/wordprocessingInk" xmlns:wne="http://schemas.microsoft.com/office/word/2006/wordml" xmlns:wps="http://schemas.microsoft.com/office/word/2010/wordprocessingShape" mc:Ignorable="w14 w15 w16se wp14">
   <w:abstractNum w:abstractNumId="0" w15:restartNumberingAfterBreak="0">
     <w:nsid w:val="04C408B5"/>
     <w:multiLevelType w:val="hybridMultilevel"/>
@@ -5972,7 +5757,7 @@
 </file>
 
 <file path=word/styles.xml><?xml version="1.0" encoding="utf-8"?>
-<w:styles xmlns:mc="http://schemas.openxmlformats.org/markup-compatibility/2006" xmlns:r="http://schemas.openxmlformats.org/officeDocument/2006/relationships" xmlns:w="http://schemas.openxmlformats.org/wordprocessingml/2006/main" xmlns:w14="http://schemas.microsoft.com/office/word/2010/wordml" xmlns:w15="http://schemas.microsoft.com/office/word/2012/wordml" xmlns:w16cid="http://schemas.microsoft.com/office/word/2016/wordml/cid" xmlns:w16se="http://schemas.microsoft.com/office/word/2015/wordml/symex" mc:Ignorable="w14 w15 w16se w16cid">
+<w:styles xmlns:mc="http://schemas.openxmlformats.org/markup-compatibility/2006" xmlns:r="http://schemas.openxmlformats.org/officeDocument/2006/relationships" xmlns:w="http://schemas.openxmlformats.org/wordprocessingml/2006/main" xmlns:w14="http://schemas.microsoft.com/office/word/2010/wordml" xmlns:w15="http://schemas.microsoft.com/office/word/2012/wordml" xmlns:w16se="http://schemas.microsoft.com/office/word/2015/wordml/symex" mc:Ignorable="w14 w15 w16se">
   <w:docDefaults>
     <w:rPrDefault>
       <w:rPr>
@@ -5988,7 +5773,7 @@
       </w:pPr>
     </w:pPrDefault>
   </w:docDefaults>
-  <w:latentStyles w:defLockedState="0" w:defUIPriority="99" w:defSemiHidden="0" w:defUnhideWhenUsed="0" w:defQFormat="0" w:count="376">
+  <w:latentStyles w:defLockedState="0" w:defUIPriority="99" w:defSemiHidden="0" w:defUnhideWhenUsed="0" w:defQFormat="0" w:count="371">
     <w:lsdException w:name="Normal" w:uiPriority="0" w:qFormat="1"/>
     <w:lsdException w:name="heading 1" w:uiPriority="9" w:qFormat="1"/>
     <w:lsdException w:name="heading 2" w:semiHidden="1" w:uiPriority="9" w:unhideWhenUsed="1" w:qFormat="1"/>
@@ -6360,11 +6145,6 @@
     <w:lsdException w:name="List Table 5 Dark Accent 6" w:uiPriority="50"/>
     <w:lsdException w:name="List Table 6 Colorful Accent 6" w:uiPriority="51"/>
     <w:lsdException w:name="List Table 7 Colorful Accent 6" w:uiPriority="52"/>
-    <w:lsdException w:name="Mention" w:semiHidden="1" w:unhideWhenUsed="1"/>
-    <w:lsdException w:name="Smart Hyperlink" w:semiHidden="1" w:unhideWhenUsed="1"/>
-    <w:lsdException w:name="Hashtag" w:semiHidden="1" w:unhideWhenUsed="1"/>
-    <w:lsdException w:name="Unresolved Mention" w:semiHidden="1" w:unhideWhenUsed="1"/>
-    <w:lsdException w:name="Smart Link" w:semiHidden="1" w:unhideWhenUsed="1"/>
   </w:latentStyles>
   <w:style w:type="paragraph" w:default="1" w:styleId="Normal">
     <w:name w:val="Normal"/>
@@ -7302,7 +7082,7 @@
 </file>
 
 <file path=customXml/itemProps1.xml><?xml version="1.0" encoding="utf-8"?>
-<ds:datastoreItem xmlns:ds="http://schemas.openxmlformats.org/officeDocument/2006/customXml" ds:itemID="{070F69F5-5FF6-4A09-9E7E-448600ADC168}">
+<ds:datastoreItem xmlns:ds="http://schemas.openxmlformats.org/officeDocument/2006/customXml" ds:itemID="{EDBA87AD-CDF7-49DD-A170-A9477CDF37E3}">
   <ds:schemaRefs>
     <ds:schemaRef ds:uri="http://schemas.openxmlformats.org/officeDocument/2006/bibliography"/>
   </ds:schemaRefs>

</xml_diff>

<commit_message>
RZ : Question 4 is almost done
</commit_message>
<xml_diff>
--- a/TP2/TP2_Log3430_201.docx
+++ b/TP2/TP2_Log3430_201.docx
@@ -73,7 +73,7 @@
               </wp:anchor>
             </w:drawing>
           </mc:Choice>
-          <mc:Fallback xmlns:w16cid="http://schemas.microsoft.com/office/word/2016/wordml/cid" xmlns:am3d="http://schemas.microsoft.com/office/drawing/2017/model3d" xmlns:aink="http://schemas.microsoft.com/office/drawing/2016/ink" xmlns:cx8="http://schemas.microsoft.com/office/drawing/2016/5/14/chartex" xmlns:cx7="http://schemas.microsoft.com/office/drawing/2016/5/13/chartex" xmlns:cx6="http://schemas.microsoft.com/office/drawing/2016/5/12/chartex" xmlns:cx5="http://schemas.microsoft.com/office/drawing/2016/5/11/chartex" xmlns:cx4="http://schemas.microsoft.com/office/drawing/2016/5/10/chartex" xmlns:cx3="http://schemas.microsoft.com/office/drawing/2016/5/9/chartex" xmlns:cx2="http://schemas.microsoft.com/office/drawing/2015/10/21/chartex" xmlns:cx1="http://schemas.microsoft.com/office/drawing/2015/9/8/chartex">
+          <mc:Fallback xmlns:cx1="http://schemas.microsoft.com/office/drawing/2015/9/8/chartex" xmlns:cx2="http://schemas.microsoft.com/office/drawing/2015/10/21/chartex" xmlns:cx3="http://schemas.microsoft.com/office/drawing/2016/5/9/chartex" xmlns:cx4="http://schemas.microsoft.com/office/drawing/2016/5/10/chartex" xmlns:cx5="http://schemas.microsoft.com/office/drawing/2016/5/11/chartex" xmlns:cx6="http://schemas.microsoft.com/office/drawing/2016/5/12/chartex" xmlns:cx7="http://schemas.microsoft.com/office/drawing/2016/5/13/chartex" xmlns:cx8="http://schemas.microsoft.com/office/drawing/2016/5/14/chartex" xmlns:aink="http://schemas.microsoft.com/office/drawing/2016/ink" xmlns:am3d="http://schemas.microsoft.com/office/drawing/2017/model3d" xmlns:w16cid="http://schemas.microsoft.com/office/word/2016/wordml/cid">
             <w:pict>
               <v:line w14:anchorId="3D4CD247" id="Connecteur droit 2" o:spid="_x0000_s1026" style="position:absolute;flip:y;z-index:251659264;visibility:visible;mso-wrap-style:square;mso-wrap-distance-left:9pt;mso-wrap-distance-top:0;mso-wrap-distance-right:9pt;mso-wrap-distance-bottom:0;mso-position-horizontal:left;mso-position-horizontal-relative:margin;mso-position-vertical:absolute;mso-position-vertical-relative:text" from="0,74.65pt" to="463.15pt,77.35pt" o:gfxdata="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" strokecolor="black [3200]" strokeweight=".5pt">
                 <v:stroke joinstyle="miter"/>
@@ -155,6 +155,8 @@
         </w:rPr>
         <w:t>Laboratoire 2</w:t>
       </w:r>
+      <w:bookmarkStart w:id="0" w:name="_GoBack"/>
+      <w:bookmarkEnd w:id="0"/>
     </w:p>
     <w:p>
       <w:pPr>
@@ -1064,6 +1066,16 @@
         </w:rPr>
         <w:t>O : n’importe quoi.</w:t>
       </w:r>
+      <w:r>
+        <w:rPr>
+          <w:rFonts w:asciiTheme="minorBidi" w:eastAsiaTheme="minorEastAsia" w:hAnsiTheme="minorBidi" w:cstheme="minorBidi"/>
+          <w:spacing w:val="-8"/>
+          <w:sz w:val="24"/>
+          <w:szCs w:val="24"/>
+          <w:lang w:val="fr-CA" w:eastAsia="zh-CN"/>
+        </w:rPr>
+        <w:t xml:space="preserve"> Ça peut être un objet ou un String</w:t>
+      </w:r>
     </w:p>
     <w:p>
       <w:pPr>
@@ -1247,7 +1259,27 @@
           <w:szCs w:val="24"/>
           <w:lang w:val="fr-CA" w:eastAsia="zh-CN"/>
         </w:rPr>
-        <w:t xml:space="preserve">propriétés: </w:t>
+        <w:t>propriétés</w:t>
+      </w:r>
+      <w:r>
+        <w:rPr>
+          <w:rFonts w:asciiTheme="minorBidi" w:eastAsiaTheme="minorEastAsia" w:hAnsiTheme="minorBidi" w:cstheme="minorBidi"/>
+          <w:spacing w:val="-8"/>
+          <w:sz w:val="24"/>
+          <w:szCs w:val="24"/>
+          <w:lang w:val="fr-CA" w:eastAsia="zh-CN"/>
+        </w:rPr>
+        <w:t xml:space="preserve"> </w:t>
+      </w:r>
+      <w:r>
+        <w:rPr>
+          <w:rFonts w:asciiTheme="minorBidi" w:eastAsiaTheme="minorEastAsia" w:hAnsiTheme="minorBidi" w:cstheme="minorBidi"/>
+          <w:spacing w:val="-8"/>
+          <w:sz w:val="24"/>
+          <w:szCs w:val="24"/>
+          <w:lang w:val="fr-CA" w:eastAsia="zh-CN"/>
+        </w:rPr>
+        <w:t xml:space="preserve">: </w:t>
       </w:r>
       <w:proofErr w:type="spellStart"/>
       <w:r>
@@ -1344,6 +1376,16 @@
           <w:szCs w:val="24"/>
           <w:lang w:val="fr-CA" w:eastAsia="zh-CN"/>
         </w:rPr>
+        <w:tab/>
+      </w:r>
+      <w:r>
+        <w:rPr>
+          <w:rFonts w:asciiTheme="minorBidi" w:eastAsiaTheme="minorEastAsia" w:hAnsiTheme="minorBidi" w:cstheme="minorBidi"/>
+          <w:spacing w:val="-8"/>
+          <w:sz w:val="24"/>
+          <w:szCs w:val="24"/>
+          <w:lang w:val="fr-CA" w:eastAsia="zh-CN"/>
+        </w:rPr>
         <w:t>[</w:t>
       </w:r>
       <w:r>
@@ -1354,7 +1396,17 @@
           <w:szCs w:val="24"/>
           <w:lang w:val="fr-CA" w:eastAsia="zh-CN"/>
         </w:rPr>
-        <w:t xml:space="preserve">propriétés: </w:t>
+        <w:t>propriétés :</w:t>
+      </w:r>
+      <w:r>
+        <w:rPr>
+          <w:rFonts w:asciiTheme="minorBidi" w:eastAsiaTheme="minorEastAsia" w:hAnsiTheme="minorBidi" w:cstheme="minorBidi"/>
+          <w:spacing w:val="-8"/>
+          <w:sz w:val="24"/>
+          <w:szCs w:val="24"/>
+          <w:lang w:val="fr-CA" w:eastAsia="zh-CN"/>
+        </w:rPr>
+        <w:t xml:space="preserve"> </w:t>
       </w:r>
       <w:r>
         <w:rPr>
@@ -1452,6 +1504,25 @@
           <w:lang w:val="fr-CA" w:eastAsia="zh-CN"/>
         </w:rPr>
         <w:tab/>
+      </w:r>
+      <w:r>
+        <w:rPr>
+          <w:rFonts w:asciiTheme="minorBidi" w:eastAsiaTheme="minorEastAsia" w:hAnsiTheme="minorBidi" w:cstheme="minorBidi"/>
+          <w:spacing w:val="-8"/>
+          <w:sz w:val="24"/>
+          <w:szCs w:val="24"/>
+          <w:lang w:val="fr-CA" w:eastAsia="zh-CN"/>
+        </w:rPr>
+        <w:tab/>
+      </w:r>
+      <w:r>
+        <w:rPr>
+          <w:rFonts w:asciiTheme="minorBidi" w:eastAsiaTheme="minorEastAsia" w:hAnsiTheme="minorBidi" w:cstheme="minorBidi"/>
+          <w:spacing w:val="-8"/>
+          <w:sz w:val="24"/>
+          <w:szCs w:val="24"/>
+          <w:lang w:val="fr-CA" w:eastAsia="zh-CN"/>
+        </w:rPr>
         <w:t>[</w:t>
       </w:r>
       <w:r>
@@ -1472,7 +1543,7 @@
           <w:szCs w:val="24"/>
           <w:lang w:val="fr-CA" w:eastAsia="zh-CN"/>
         </w:rPr>
-        <w:t>propriétés:</w:t>
+        <w:t>propriétés :</w:t>
       </w:r>
       <w:r>
         <w:rPr>
@@ -1599,7 +1670,37 @@
           <w:szCs w:val="24"/>
           <w:lang w:val="fr-CA" w:eastAsia="zh-CN"/>
         </w:rPr>
-        <w:t xml:space="preserve">propriétés: </w:t>
+        <w:t xml:space="preserve">la valeur existe déjà dans l’arbre, </w:t>
+      </w:r>
+      <w:r>
+        <w:rPr>
+          <w:rFonts w:asciiTheme="minorBidi" w:eastAsiaTheme="minorEastAsia" w:hAnsiTheme="minorBidi" w:cstheme="minorBidi"/>
+          <w:spacing w:val="-8"/>
+          <w:sz w:val="24"/>
+          <w:szCs w:val="24"/>
+          <w:lang w:val="fr-CA" w:eastAsia="zh-CN"/>
+        </w:rPr>
+        <w:t>propriétés</w:t>
+      </w:r>
+      <w:r>
+        <w:rPr>
+          <w:rFonts w:asciiTheme="minorBidi" w:eastAsiaTheme="minorEastAsia" w:hAnsiTheme="minorBidi" w:cstheme="minorBidi"/>
+          <w:spacing w:val="-8"/>
+          <w:sz w:val="24"/>
+          <w:szCs w:val="24"/>
+          <w:lang w:val="fr-CA" w:eastAsia="zh-CN"/>
+        </w:rPr>
+        <w:t xml:space="preserve"> </w:t>
+      </w:r>
+      <w:r>
+        <w:rPr>
+          <w:rFonts w:asciiTheme="minorBidi" w:eastAsiaTheme="minorEastAsia" w:hAnsiTheme="minorBidi" w:cstheme="minorBidi"/>
+          <w:spacing w:val="-8"/>
+          <w:sz w:val="24"/>
+          <w:szCs w:val="24"/>
+          <w:lang w:val="fr-CA" w:eastAsia="zh-CN"/>
+        </w:rPr>
+        <w:t xml:space="preserve">: </w:t>
       </w:r>
       <w:proofErr w:type="spellStart"/>
       <w:r>
@@ -1820,16 +1921,16 @@
           <w:spacing w:val="-8"/>
           <w:sz w:val="24"/>
           <w:szCs w:val="24"/>
-          <w:lang w:val="en-CA" w:eastAsia="zh-CN"/>
-        </w:rPr>
-      </w:pPr>
-      <w:r>
-        <w:rPr>
-          <w:rFonts w:asciiTheme="minorBidi" w:eastAsiaTheme="minorEastAsia" w:hAnsiTheme="minorBidi" w:cstheme="minorBidi"/>
-          <w:spacing w:val="-8"/>
-          <w:sz w:val="24"/>
-          <w:szCs w:val="24"/>
-          <w:lang w:val="en-CA" w:eastAsia="zh-CN"/>
+          <w:lang w:val="fr-CA" w:eastAsia="zh-CN"/>
+        </w:rPr>
+      </w:pPr>
+      <w:r>
+        <w:rPr>
+          <w:rFonts w:asciiTheme="minorBidi" w:eastAsiaTheme="minorEastAsia" w:hAnsiTheme="minorBidi" w:cstheme="minorBidi"/>
+          <w:spacing w:val="-8"/>
+          <w:sz w:val="24"/>
+          <w:szCs w:val="24"/>
+          <w:lang w:val="fr-CA" w:eastAsia="zh-CN"/>
         </w:rPr>
         <w:t>N</w:t>
       </w:r>
@@ -1839,7 +1940,7 @@
           <w:spacing w:val="-8"/>
           <w:sz w:val="24"/>
           <w:szCs w:val="24"/>
-          <w:lang w:val="en-CA" w:eastAsia="zh-CN"/>
+          <w:lang w:val="fr-CA" w:eastAsia="zh-CN"/>
         </w:rPr>
         <w:t>3</w:t>
       </w:r>
@@ -1849,9 +1950,94 @@
           <w:spacing w:val="-8"/>
           <w:sz w:val="24"/>
           <w:szCs w:val="24"/>
-          <w:lang w:val="en-CA" w:eastAsia="zh-CN"/>
-        </w:rPr>
-        <w:t xml:space="preserve"> = {N: root}</w:t>
+          <w:lang w:val="fr-CA" w:eastAsia="zh-CN"/>
+        </w:rPr>
+        <w:t xml:space="preserve"> = {</w:t>
+      </w:r>
+      <w:proofErr w:type="gramStart"/>
+      <w:r>
+        <w:rPr>
+          <w:rFonts w:asciiTheme="minorBidi" w:eastAsiaTheme="minorEastAsia" w:hAnsiTheme="minorBidi" w:cstheme="minorBidi"/>
+          <w:spacing w:val="-8"/>
+          <w:sz w:val="24"/>
+          <w:szCs w:val="24"/>
+          <w:lang w:val="fr-CA" w:eastAsia="zh-CN"/>
+        </w:rPr>
+        <w:t>N:</w:t>
+      </w:r>
+      <w:proofErr w:type="gramEnd"/>
+      <w:r>
+        <w:rPr>
+          <w:rFonts w:asciiTheme="minorBidi" w:eastAsiaTheme="minorEastAsia" w:hAnsiTheme="minorBidi" w:cstheme="minorBidi"/>
+          <w:spacing w:val="-8"/>
+          <w:sz w:val="24"/>
+          <w:szCs w:val="24"/>
+          <w:lang w:val="fr-CA" w:eastAsia="zh-CN"/>
+        </w:rPr>
+        <w:t xml:space="preserve"> </w:t>
+      </w:r>
+      <w:proofErr w:type="spellStart"/>
+      <w:r>
+        <w:rPr>
+          <w:rFonts w:asciiTheme="minorBidi" w:eastAsiaTheme="minorEastAsia" w:hAnsiTheme="minorBidi" w:cstheme="minorBidi"/>
+          <w:spacing w:val="-8"/>
+          <w:sz w:val="24"/>
+          <w:szCs w:val="24"/>
+          <w:lang w:val="fr-CA" w:eastAsia="zh-CN"/>
+        </w:rPr>
+        <w:t>root</w:t>
+      </w:r>
+      <w:proofErr w:type="spellEnd"/>
+      <w:r>
+        <w:rPr>
+          <w:rFonts w:asciiTheme="minorBidi" w:eastAsiaTheme="minorEastAsia" w:hAnsiTheme="minorBidi" w:cstheme="minorBidi"/>
+          <w:spacing w:val="-8"/>
+          <w:sz w:val="24"/>
+          <w:szCs w:val="24"/>
+          <w:lang w:val="fr-CA" w:eastAsia="zh-CN"/>
+        </w:rPr>
+        <w:t>}</w:t>
+      </w:r>
+      <w:r>
+        <w:rPr>
+          <w:rFonts w:asciiTheme="minorBidi" w:eastAsiaTheme="minorEastAsia" w:hAnsiTheme="minorBidi" w:cstheme="minorBidi"/>
+          <w:spacing w:val="-8"/>
+          <w:sz w:val="24"/>
+          <w:szCs w:val="24"/>
+          <w:lang w:val="fr-CA" w:eastAsia="zh-CN"/>
+        </w:rPr>
+        <w:tab/>
+      </w:r>
+      <w:r>
+        <w:rPr>
+          <w:rFonts w:asciiTheme="minorBidi" w:eastAsiaTheme="minorEastAsia" w:hAnsiTheme="minorBidi" w:cstheme="minorBidi"/>
+          <w:spacing w:val="-8"/>
+          <w:sz w:val="24"/>
+          <w:szCs w:val="24"/>
+          <w:lang w:val="fr-CA" w:eastAsia="zh-CN"/>
+        </w:rPr>
+        <w:tab/>
+      </w:r>
+      <w:r>
+        <w:rPr>
+          <w:rFonts w:asciiTheme="minorBidi" w:eastAsiaTheme="minorEastAsia" w:hAnsiTheme="minorBidi" w:cstheme="minorBidi"/>
+          <w:spacing w:val="-8"/>
+          <w:sz w:val="24"/>
+          <w:szCs w:val="24"/>
+          <w:lang w:val="fr-CA" w:eastAsia="zh-CN"/>
+        </w:rPr>
+        <w:tab/>
+      </w:r>
+      <w:r>
+        <w:rPr>
+          <w:rFonts w:asciiTheme="minorBidi" w:eastAsiaTheme="minorEastAsia" w:hAnsiTheme="minorBidi" w:cstheme="minorBidi"/>
+          <w:spacing w:val="-8"/>
+          <w:sz w:val="24"/>
+          <w:szCs w:val="24"/>
+          <w:lang w:val="fr-CA" w:eastAsia="zh-CN"/>
+        </w:rPr>
+        <w:tab/>
+        <w:t>[La racine contient des fils]</w:t>
       </w:r>
     </w:p>
     <w:p>
@@ -1865,16 +2051,16 @@
           <w:spacing w:val="-8"/>
           <w:sz w:val="24"/>
           <w:szCs w:val="24"/>
-          <w:lang w:val="en-CA" w:eastAsia="zh-CN"/>
-        </w:rPr>
-      </w:pPr>
-      <w:r>
-        <w:rPr>
-          <w:rFonts w:asciiTheme="minorBidi" w:eastAsiaTheme="minorEastAsia" w:hAnsiTheme="minorBidi" w:cstheme="minorBidi"/>
-          <w:spacing w:val="-8"/>
-          <w:sz w:val="24"/>
-          <w:szCs w:val="24"/>
-          <w:lang w:val="en-CA" w:eastAsia="zh-CN"/>
+          <w:lang w:val="fr-CA" w:eastAsia="zh-CN"/>
+        </w:rPr>
+      </w:pPr>
+      <w:r>
+        <w:rPr>
+          <w:rFonts w:asciiTheme="minorBidi" w:eastAsiaTheme="minorEastAsia" w:hAnsiTheme="minorBidi" w:cstheme="minorBidi"/>
+          <w:spacing w:val="-8"/>
+          <w:sz w:val="24"/>
+          <w:szCs w:val="24"/>
+          <w:lang w:val="fr-CA" w:eastAsia="zh-CN"/>
         </w:rPr>
         <w:t>N</w:t>
       </w:r>
@@ -1884,7 +2070,7 @@
           <w:spacing w:val="-8"/>
           <w:sz w:val="24"/>
           <w:szCs w:val="24"/>
-          <w:lang w:val="en-CA" w:eastAsia="zh-CN"/>
+          <w:lang w:val="fr-CA" w:eastAsia="zh-CN"/>
         </w:rPr>
         <w:t>4</w:t>
       </w:r>
@@ -1894,9 +2080,144 @@
           <w:spacing w:val="-8"/>
           <w:sz w:val="24"/>
           <w:szCs w:val="24"/>
-          <w:lang w:val="en-CA" w:eastAsia="zh-CN"/>
-        </w:rPr>
-        <w:t xml:space="preserve"> = {N: leaf}</w:t>
+          <w:lang w:val="fr-CA" w:eastAsia="zh-CN"/>
+        </w:rPr>
+        <w:t xml:space="preserve"> = {</w:t>
+      </w:r>
+      <w:proofErr w:type="gramStart"/>
+      <w:r>
+        <w:rPr>
+          <w:rFonts w:asciiTheme="minorBidi" w:eastAsiaTheme="minorEastAsia" w:hAnsiTheme="minorBidi" w:cstheme="minorBidi"/>
+          <w:spacing w:val="-8"/>
+          <w:sz w:val="24"/>
+          <w:szCs w:val="24"/>
+          <w:lang w:val="fr-CA" w:eastAsia="zh-CN"/>
+        </w:rPr>
+        <w:t>N:</w:t>
+      </w:r>
+      <w:proofErr w:type="gramEnd"/>
+      <w:r>
+        <w:rPr>
+          <w:rFonts w:asciiTheme="minorBidi" w:eastAsiaTheme="minorEastAsia" w:hAnsiTheme="minorBidi" w:cstheme="minorBidi"/>
+          <w:spacing w:val="-8"/>
+          <w:sz w:val="24"/>
+          <w:szCs w:val="24"/>
+          <w:lang w:val="fr-CA" w:eastAsia="zh-CN"/>
+        </w:rPr>
+        <w:t xml:space="preserve"> </w:t>
+      </w:r>
+      <w:proofErr w:type="spellStart"/>
+      <w:r>
+        <w:rPr>
+          <w:rFonts w:asciiTheme="minorBidi" w:eastAsiaTheme="minorEastAsia" w:hAnsiTheme="minorBidi" w:cstheme="minorBidi"/>
+          <w:spacing w:val="-8"/>
+          <w:sz w:val="24"/>
+          <w:szCs w:val="24"/>
+          <w:lang w:val="fr-CA" w:eastAsia="zh-CN"/>
+        </w:rPr>
+        <w:t>leaf</w:t>
+      </w:r>
+      <w:proofErr w:type="spellEnd"/>
+      <w:r>
+        <w:rPr>
+          <w:rFonts w:asciiTheme="minorBidi" w:eastAsiaTheme="minorEastAsia" w:hAnsiTheme="minorBidi" w:cstheme="minorBidi"/>
+          <w:spacing w:val="-8"/>
+          <w:sz w:val="24"/>
+          <w:szCs w:val="24"/>
+          <w:lang w:val="fr-CA" w:eastAsia="zh-CN"/>
+        </w:rPr>
+        <w:t>}</w:t>
+      </w:r>
+      <w:r>
+        <w:rPr>
+          <w:rFonts w:asciiTheme="minorBidi" w:eastAsiaTheme="minorEastAsia" w:hAnsiTheme="minorBidi" w:cstheme="minorBidi"/>
+          <w:spacing w:val="-8"/>
+          <w:sz w:val="24"/>
+          <w:szCs w:val="24"/>
+          <w:lang w:val="fr-CA" w:eastAsia="zh-CN"/>
+        </w:rPr>
+        <w:tab/>
+      </w:r>
+      <w:r>
+        <w:rPr>
+          <w:rFonts w:asciiTheme="minorBidi" w:eastAsiaTheme="minorEastAsia" w:hAnsiTheme="minorBidi" w:cstheme="minorBidi"/>
+          <w:spacing w:val="-8"/>
+          <w:sz w:val="24"/>
+          <w:szCs w:val="24"/>
+          <w:lang w:val="fr-CA" w:eastAsia="zh-CN"/>
+        </w:rPr>
+        <w:tab/>
+      </w:r>
+      <w:r>
+        <w:rPr>
+          <w:rFonts w:asciiTheme="minorBidi" w:eastAsiaTheme="minorEastAsia" w:hAnsiTheme="minorBidi" w:cstheme="minorBidi"/>
+          <w:spacing w:val="-8"/>
+          <w:sz w:val="24"/>
+          <w:szCs w:val="24"/>
+          <w:lang w:val="fr-CA" w:eastAsia="zh-CN"/>
+        </w:rPr>
+        <w:tab/>
+      </w:r>
+      <w:r>
+        <w:rPr>
+          <w:rFonts w:asciiTheme="minorBidi" w:eastAsiaTheme="minorEastAsia" w:hAnsiTheme="minorBidi" w:cstheme="minorBidi"/>
+          <w:spacing w:val="-8"/>
+          <w:sz w:val="24"/>
+          <w:szCs w:val="24"/>
+          <w:lang w:val="fr-CA" w:eastAsia="zh-CN"/>
+        </w:rPr>
+        <w:tab/>
+        <w:t>[</w:t>
+      </w:r>
+      <w:r>
+        <w:rPr>
+          <w:rFonts w:asciiTheme="minorBidi" w:eastAsiaTheme="minorEastAsia" w:hAnsiTheme="minorBidi" w:cstheme="minorBidi"/>
+          <w:spacing w:val="-8"/>
+          <w:sz w:val="24"/>
+          <w:szCs w:val="24"/>
+          <w:lang w:val="fr-CA" w:eastAsia="zh-CN"/>
+        </w:rPr>
+        <w:t xml:space="preserve">Le </w:t>
+      </w:r>
+      <w:r>
+        <w:rPr>
+          <w:rFonts w:asciiTheme="minorBidi" w:eastAsiaTheme="minorEastAsia" w:hAnsiTheme="minorBidi" w:cstheme="minorBidi"/>
+          <w:spacing w:val="-8"/>
+          <w:sz w:val="24"/>
+          <w:szCs w:val="24"/>
+          <w:lang w:val="fr-CA" w:eastAsia="zh-CN"/>
+        </w:rPr>
+        <w:t>nœud</w:t>
+      </w:r>
+      <w:r>
+        <w:rPr>
+          <w:rFonts w:asciiTheme="minorBidi" w:eastAsiaTheme="minorEastAsia" w:hAnsiTheme="minorBidi" w:cstheme="minorBidi"/>
+          <w:spacing w:val="-8"/>
+          <w:sz w:val="24"/>
+          <w:szCs w:val="24"/>
+          <w:lang w:val="fr-CA" w:eastAsia="zh-CN"/>
+        </w:rPr>
+        <w:t xml:space="preserve"> </w:t>
+      </w:r>
+      <w:r>
+        <w:rPr>
+          <w:rFonts w:asciiTheme="minorBidi" w:eastAsiaTheme="minorEastAsia" w:hAnsiTheme="minorBidi" w:cstheme="minorBidi"/>
+          <w:spacing w:val="-8"/>
+          <w:sz w:val="24"/>
+          <w:szCs w:val="24"/>
+          <w:lang w:val="fr-CA" w:eastAsia="zh-CN"/>
+        </w:rPr>
+        <w:t>ne contient pas de fils</w:t>
+      </w:r>
+      <w:r>
+        <w:rPr>
+          <w:rFonts w:asciiTheme="minorBidi" w:eastAsiaTheme="minorEastAsia" w:hAnsiTheme="minorBidi" w:cstheme="minorBidi"/>
+          <w:spacing w:val="-8"/>
+          <w:sz w:val="24"/>
+          <w:szCs w:val="24"/>
+          <w:lang w:val="fr-CA" w:eastAsia="zh-CN"/>
+        </w:rPr>
+        <w:t>]</w:t>
       </w:r>
     </w:p>
     <w:p>
@@ -1910,7 +2231,7 @@
           <w:spacing w:val="-8"/>
           <w:sz w:val="24"/>
           <w:szCs w:val="24"/>
-          <w:lang w:val="en-CA" w:eastAsia="zh-CN"/>
+          <w:lang w:val="fr-CA" w:eastAsia="zh-CN"/>
         </w:rPr>
       </w:pPr>
     </w:p>
@@ -1966,29 +2287,7 @@
           <w:szCs w:val="24"/>
           <w:lang w:val="fr-CA" w:eastAsia="zh-CN"/>
         </w:rPr>
-        <w:t xml:space="preserve">t1 = </w:t>
-      </w:r>
-      <w:proofErr w:type="gramStart"/>
-      <w:r>
-        <w:rPr>
-          <w:rFonts w:asciiTheme="minorBidi" w:eastAsiaTheme="minorEastAsia" w:hAnsiTheme="minorBidi" w:cstheme="minorBidi"/>
-          <w:spacing w:val="-8"/>
-          <w:sz w:val="24"/>
-          <w:szCs w:val="24"/>
-          <w:lang w:val="fr-CA" w:eastAsia="zh-CN"/>
-        </w:rPr>
-        <w:t>&lt;{</w:t>
-      </w:r>
-      <w:proofErr w:type="gramEnd"/>
-      <w:r>
-        <w:rPr>
-          <w:rFonts w:asciiTheme="minorBidi" w:eastAsiaTheme="minorEastAsia" w:hAnsiTheme="minorBidi" w:cstheme="minorBidi"/>
-          <w:spacing w:val="-8"/>
-          <w:sz w:val="24"/>
-          <w:szCs w:val="24"/>
-          <w:lang w:val="fr-CA" w:eastAsia="zh-CN"/>
-        </w:rPr>
-        <w:t>valeur = -420, N</w:t>
+        <w:t>t1 = &lt;</w:t>
       </w:r>
       <w:r>
         <w:rPr>
@@ -2008,6 +2307,26 @@
           <w:szCs w:val="24"/>
           <w:lang w:val="fr-CA" w:eastAsia="zh-CN"/>
         </w:rPr>
+        <w:t>{valeur = -420, N</w:t>
+      </w:r>
+      <w:r>
+        <w:rPr>
+          <w:rFonts w:asciiTheme="minorBidi" w:eastAsiaTheme="minorEastAsia" w:hAnsiTheme="minorBidi" w:cstheme="minorBidi"/>
+          <w:spacing w:val="-8"/>
+          <w:sz w:val="24"/>
+          <w:szCs w:val="24"/>
+          <w:lang w:val="fr-CA" w:eastAsia="zh-CN"/>
+        </w:rPr>
+        <w:t xml:space="preserve"> </w:t>
+      </w:r>
+      <w:r>
+        <w:rPr>
+          <w:rFonts w:asciiTheme="minorBidi" w:eastAsiaTheme="minorEastAsia" w:hAnsiTheme="minorBidi" w:cstheme="minorBidi"/>
+          <w:spacing w:val="-8"/>
+          <w:sz w:val="24"/>
+          <w:szCs w:val="24"/>
+          <w:lang w:val="fr-CA" w:eastAsia="zh-CN"/>
+        </w:rPr>
         <w:t xml:space="preserve">= None}, {-420 </w:t>
       </w:r>
       <w:proofErr w:type="spellStart"/>
@@ -2052,7 +2371,27 @@
           <w:szCs w:val="24"/>
           <w:lang w:val="fr-CA" w:eastAsia="zh-CN"/>
         </w:rPr>
-        <w:t>}&gt;</w:t>
+        <w:t>}</w:t>
+      </w:r>
+      <w:r>
+        <w:rPr>
+          <w:rFonts w:asciiTheme="minorBidi" w:eastAsiaTheme="minorEastAsia" w:hAnsiTheme="minorBidi" w:cstheme="minorBidi"/>
+          <w:spacing w:val="-8"/>
+          <w:sz w:val="24"/>
+          <w:szCs w:val="24"/>
+          <w:lang w:val="fr-CA" w:eastAsia="zh-CN"/>
+        </w:rPr>
+        <w:t xml:space="preserve"> </w:t>
+      </w:r>
+      <w:r>
+        <w:rPr>
+          <w:rFonts w:asciiTheme="minorBidi" w:eastAsiaTheme="minorEastAsia" w:hAnsiTheme="minorBidi" w:cstheme="minorBidi"/>
+          <w:spacing w:val="-8"/>
+          <w:sz w:val="24"/>
+          <w:szCs w:val="24"/>
+          <w:lang w:val="fr-CA" w:eastAsia="zh-CN"/>
+        </w:rPr>
+        <w:t>&gt;</w:t>
       </w:r>
     </w:p>
     <w:p>
@@ -2127,21 +2466,29 @@
           <w:szCs w:val="24"/>
           <w:lang w:val="en-CA" w:eastAsia="zh-CN"/>
         </w:rPr>
-        <w:t xml:space="preserve"> = </w:t>
-      </w:r>
-      <w:proofErr w:type="gramStart"/>
-      <w:r>
-        <w:rPr>
-          <w:rFonts w:asciiTheme="minorBidi" w:eastAsiaTheme="minorEastAsia" w:hAnsiTheme="minorBidi" w:cstheme="minorBidi"/>
-          <w:spacing w:val="-8"/>
-          <w:sz w:val="24"/>
-          <w:szCs w:val="24"/>
-          <w:lang w:val="en-CA" w:eastAsia="zh-CN"/>
-        </w:rPr>
-        <w:t>&lt;{</w:t>
+        <w:t xml:space="preserve"> = &lt;</w:t>
+      </w:r>
+      <w:r>
+        <w:rPr>
+          <w:rFonts w:asciiTheme="minorBidi" w:eastAsiaTheme="minorEastAsia" w:hAnsiTheme="minorBidi" w:cstheme="minorBidi"/>
+          <w:spacing w:val="-8"/>
+          <w:sz w:val="24"/>
+          <w:szCs w:val="24"/>
+          <w:lang w:val="en-CA" w:eastAsia="zh-CN"/>
+        </w:rPr>
+        <w:t xml:space="preserve"> </w:t>
+      </w:r>
+      <w:r>
+        <w:rPr>
+          <w:rFonts w:asciiTheme="minorBidi" w:eastAsiaTheme="minorEastAsia" w:hAnsiTheme="minorBidi" w:cstheme="minorBidi"/>
+          <w:spacing w:val="-8"/>
+          <w:sz w:val="24"/>
+          <w:szCs w:val="24"/>
+          <w:lang w:val="en-CA" w:eastAsia="zh-CN"/>
+        </w:rPr>
+        <w:t>{</w:t>
       </w:r>
       <w:proofErr w:type="spellStart"/>
-      <w:proofErr w:type="gramEnd"/>
       <w:r>
         <w:rPr>
           <w:rFonts w:asciiTheme="minorBidi" w:eastAsiaTheme="minorEastAsia" w:hAnsiTheme="minorBidi" w:cstheme="minorBidi"/>
@@ -2231,7 +2578,27 @@
           <w:szCs w:val="24"/>
           <w:lang w:val="en-CA" w:eastAsia="zh-CN"/>
         </w:rPr>
-        <w:t xml:space="preserve"> was inserted}&gt;</w:t>
+        <w:t xml:space="preserve"> was inserted}</w:t>
+      </w:r>
+      <w:r>
+        <w:rPr>
+          <w:rFonts w:asciiTheme="minorBidi" w:eastAsiaTheme="minorEastAsia" w:hAnsiTheme="minorBidi" w:cstheme="minorBidi"/>
+          <w:spacing w:val="-8"/>
+          <w:sz w:val="24"/>
+          <w:szCs w:val="24"/>
+          <w:lang w:val="en-CA" w:eastAsia="zh-CN"/>
+        </w:rPr>
+        <w:t xml:space="preserve"> </w:t>
+      </w:r>
+      <w:r>
+        <w:rPr>
+          <w:rFonts w:asciiTheme="minorBidi" w:eastAsiaTheme="minorEastAsia" w:hAnsiTheme="minorBidi" w:cstheme="minorBidi"/>
+          <w:spacing w:val="-8"/>
+          <w:sz w:val="24"/>
+          <w:szCs w:val="24"/>
+          <w:lang w:val="en-CA" w:eastAsia="zh-CN"/>
+        </w:rPr>
+        <w:t>&gt;</w:t>
       </w:r>
     </w:p>
     <w:p>
@@ -2286,21 +2653,29 @@
           <w:szCs w:val="24"/>
           <w:lang w:val="en-CA" w:eastAsia="zh-CN"/>
         </w:rPr>
-        <w:t xml:space="preserve">t3 = </w:t>
-      </w:r>
-      <w:proofErr w:type="gramStart"/>
-      <w:r>
-        <w:rPr>
-          <w:rFonts w:asciiTheme="minorBidi" w:eastAsiaTheme="minorEastAsia" w:hAnsiTheme="minorBidi" w:cstheme="minorBidi"/>
-          <w:spacing w:val="-8"/>
-          <w:sz w:val="24"/>
-          <w:szCs w:val="24"/>
-          <w:lang w:val="en-CA" w:eastAsia="zh-CN"/>
-        </w:rPr>
-        <w:t>&lt;{</w:t>
+        <w:t>t3 = &lt;</w:t>
+      </w:r>
+      <w:r>
+        <w:rPr>
+          <w:rFonts w:asciiTheme="minorBidi" w:eastAsiaTheme="minorEastAsia" w:hAnsiTheme="minorBidi" w:cstheme="minorBidi"/>
+          <w:spacing w:val="-8"/>
+          <w:sz w:val="24"/>
+          <w:szCs w:val="24"/>
+          <w:lang w:val="en-CA" w:eastAsia="zh-CN"/>
+        </w:rPr>
+        <w:t xml:space="preserve"> </w:t>
+      </w:r>
+      <w:r>
+        <w:rPr>
+          <w:rFonts w:asciiTheme="minorBidi" w:eastAsiaTheme="minorEastAsia" w:hAnsiTheme="minorBidi" w:cstheme="minorBidi"/>
+          <w:spacing w:val="-8"/>
+          <w:sz w:val="24"/>
+          <w:szCs w:val="24"/>
+          <w:lang w:val="en-CA" w:eastAsia="zh-CN"/>
+        </w:rPr>
+        <w:t>{</w:t>
       </w:r>
       <w:proofErr w:type="spellStart"/>
-      <w:proofErr w:type="gramEnd"/>
       <w:r>
         <w:rPr>
           <w:rFonts w:asciiTheme="minorBidi" w:eastAsiaTheme="minorEastAsia" w:hAnsiTheme="minorBidi" w:cstheme="minorBidi"/>
@@ -2360,7 +2735,27 @@
           <w:szCs w:val="24"/>
           <w:lang w:val="en-CA" w:eastAsia="zh-CN"/>
         </w:rPr>
-        <w:t>}&gt;</w:t>
+        <w:t>}</w:t>
+      </w:r>
+      <w:r>
+        <w:rPr>
+          <w:rFonts w:asciiTheme="minorBidi" w:eastAsiaTheme="minorEastAsia" w:hAnsiTheme="minorBidi" w:cstheme="minorBidi"/>
+          <w:spacing w:val="-8"/>
+          <w:sz w:val="24"/>
+          <w:szCs w:val="24"/>
+          <w:lang w:val="en-CA" w:eastAsia="zh-CN"/>
+        </w:rPr>
+        <w:t xml:space="preserve"> </w:t>
+      </w:r>
+      <w:r>
+        <w:rPr>
+          <w:rFonts w:asciiTheme="minorBidi" w:eastAsiaTheme="minorEastAsia" w:hAnsiTheme="minorBidi" w:cstheme="minorBidi"/>
+          <w:spacing w:val="-8"/>
+          <w:sz w:val="24"/>
+          <w:szCs w:val="24"/>
+          <w:lang w:val="en-CA" w:eastAsia="zh-CN"/>
+        </w:rPr>
+        <w:t>&gt;</w:t>
       </w:r>
     </w:p>
     <w:p>
@@ -2415,21 +2810,29 @@
           <w:szCs w:val="24"/>
           <w:lang w:val="en-CA" w:eastAsia="zh-CN"/>
         </w:rPr>
-        <w:t xml:space="preserve">t4 = </w:t>
-      </w:r>
-      <w:proofErr w:type="gramStart"/>
-      <w:r>
-        <w:rPr>
-          <w:rFonts w:asciiTheme="minorBidi" w:eastAsiaTheme="minorEastAsia" w:hAnsiTheme="minorBidi" w:cstheme="minorBidi"/>
-          <w:spacing w:val="-8"/>
-          <w:sz w:val="24"/>
-          <w:szCs w:val="24"/>
-          <w:lang w:val="en-CA" w:eastAsia="zh-CN"/>
-        </w:rPr>
-        <w:t>&lt;{</w:t>
+        <w:t>t4 = &lt;</w:t>
+      </w:r>
+      <w:r>
+        <w:rPr>
+          <w:rFonts w:asciiTheme="minorBidi" w:eastAsiaTheme="minorEastAsia" w:hAnsiTheme="minorBidi" w:cstheme="minorBidi"/>
+          <w:spacing w:val="-8"/>
+          <w:sz w:val="24"/>
+          <w:szCs w:val="24"/>
+          <w:lang w:val="en-CA" w:eastAsia="zh-CN"/>
+        </w:rPr>
+        <w:t xml:space="preserve"> </w:t>
+      </w:r>
+      <w:r>
+        <w:rPr>
+          <w:rFonts w:asciiTheme="minorBidi" w:eastAsiaTheme="minorEastAsia" w:hAnsiTheme="minorBidi" w:cstheme="minorBidi"/>
+          <w:spacing w:val="-8"/>
+          <w:sz w:val="24"/>
+          <w:szCs w:val="24"/>
+          <w:lang w:val="en-CA" w:eastAsia="zh-CN"/>
+        </w:rPr>
+        <w:t>{</w:t>
       </w:r>
       <w:proofErr w:type="spellStart"/>
-      <w:proofErr w:type="gramEnd"/>
       <w:r>
         <w:rPr>
           <w:rFonts w:asciiTheme="minorBidi" w:eastAsiaTheme="minorEastAsia" w:hAnsiTheme="minorBidi" w:cstheme="minorBidi"/>
@@ -2509,7 +2912,57 @@
           <w:szCs w:val="24"/>
           <w:lang w:val="en-CA" w:eastAsia="zh-CN"/>
         </w:rPr>
-        <w:t>}&gt;</w:t>
+        <w:t xml:space="preserve"> in</w:t>
+      </w:r>
+      <w:r>
+        <w:rPr>
+          <w:rFonts w:asciiTheme="minorBidi" w:eastAsiaTheme="minorEastAsia" w:hAnsiTheme="minorBidi" w:cstheme="minorBidi"/>
+          <w:spacing w:val="-8"/>
+          <w:sz w:val="24"/>
+          <w:szCs w:val="24"/>
+          <w:lang w:val="en-CA" w:eastAsia="zh-CN"/>
+        </w:rPr>
+        <w:t xml:space="preserve"> the</w:t>
+      </w:r>
+      <w:r>
+        <w:rPr>
+          <w:rFonts w:asciiTheme="minorBidi" w:eastAsiaTheme="minorEastAsia" w:hAnsiTheme="minorBidi" w:cstheme="minorBidi"/>
+          <w:spacing w:val="-8"/>
+          <w:sz w:val="24"/>
+          <w:szCs w:val="24"/>
+          <w:lang w:val="en-CA" w:eastAsia="zh-CN"/>
+        </w:rPr>
+        <w:t xml:space="preserve"> BST</w:t>
+      </w:r>
+      <w:r>
+        <w:rPr>
+          <w:rFonts w:asciiTheme="minorBidi" w:eastAsiaTheme="minorEastAsia" w:hAnsiTheme="minorBidi" w:cstheme="minorBidi"/>
+          <w:spacing w:val="-8"/>
+          <w:sz w:val="24"/>
+          <w:szCs w:val="24"/>
+          <w:lang w:val="en-CA" w:eastAsia="zh-CN"/>
+        </w:rPr>
+        <w:t>}</w:t>
+      </w:r>
+      <w:r>
+        <w:rPr>
+          <w:rFonts w:asciiTheme="minorBidi" w:eastAsiaTheme="minorEastAsia" w:hAnsiTheme="minorBidi" w:cstheme="minorBidi"/>
+          <w:spacing w:val="-8"/>
+          <w:sz w:val="24"/>
+          <w:szCs w:val="24"/>
+          <w:lang w:val="en-CA" w:eastAsia="zh-CN"/>
+        </w:rPr>
+        <w:t xml:space="preserve"> </w:t>
+      </w:r>
+      <w:r>
+        <w:rPr>
+          <w:rFonts w:asciiTheme="minorBidi" w:eastAsiaTheme="minorEastAsia" w:hAnsiTheme="minorBidi" w:cstheme="minorBidi"/>
+          <w:spacing w:val="-8"/>
+          <w:sz w:val="24"/>
+          <w:szCs w:val="24"/>
+          <w:lang w:val="en-CA" w:eastAsia="zh-CN"/>
+        </w:rPr>
+        <w:t>&gt;</w:t>
       </w:r>
     </w:p>
     <w:p>
@@ -2732,29 +3185,47 @@
           <w:szCs w:val="24"/>
           <w:lang w:val="en-CA" w:eastAsia="zh-CN"/>
         </w:rPr>
-        <w:t xml:space="preserve">B1 -&gt; t1 = </w:t>
-      </w:r>
-      <w:proofErr w:type="gramStart"/>
-      <w:r>
-        <w:rPr>
-          <w:rFonts w:asciiTheme="minorBidi" w:eastAsiaTheme="minorEastAsia" w:hAnsiTheme="minorBidi" w:cstheme="minorBidi"/>
-          <w:spacing w:val="-8"/>
-          <w:sz w:val="24"/>
-          <w:szCs w:val="24"/>
-          <w:lang w:val="en-CA" w:eastAsia="zh-CN"/>
-        </w:rPr>
-        <w:t>&lt;{</w:t>
-      </w:r>
-      <w:proofErr w:type="gramEnd"/>
-      <w:r>
-        <w:rPr>
-          <w:rFonts w:asciiTheme="minorBidi" w:eastAsiaTheme="minorEastAsia" w:hAnsiTheme="minorBidi" w:cstheme="minorBidi"/>
-          <w:spacing w:val="-8"/>
-          <w:sz w:val="24"/>
-          <w:szCs w:val="24"/>
-          <w:lang w:val="en-CA" w:eastAsia="zh-CN"/>
-        </w:rPr>
-        <w:t>B = None}, {The BST is empty}&gt;</w:t>
+        <w:t>B1 -&gt; t1 = &lt;</w:t>
+      </w:r>
+      <w:r>
+        <w:rPr>
+          <w:rFonts w:asciiTheme="minorBidi" w:eastAsiaTheme="minorEastAsia" w:hAnsiTheme="minorBidi" w:cstheme="minorBidi"/>
+          <w:spacing w:val="-8"/>
+          <w:sz w:val="24"/>
+          <w:szCs w:val="24"/>
+          <w:lang w:val="en-CA" w:eastAsia="zh-CN"/>
+        </w:rPr>
+        <w:t xml:space="preserve"> </w:t>
+      </w:r>
+      <w:r>
+        <w:rPr>
+          <w:rFonts w:asciiTheme="minorBidi" w:eastAsiaTheme="minorEastAsia" w:hAnsiTheme="minorBidi" w:cstheme="minorBidi"/>
+          <w:spacing w:val="-8"/>
+          <w:sz w:val="24"/>
+          <w:szCs w:val="24"/>
+          <w:lang w:val="en-CA" w:eastAsia="zh-CN"/>
+        </w:rPr>
+        <w:t>{B = None}, {The BST is empty}</w:t>
+      </w:r>
+      <w:r>
+        <w:rPr>
+          <w:rFonts w:asciiTheme="minorBidi" w:eastAsiaTheme="minorEastAsia" w:hAnsiTheme="minorBidi" w:cstheme="minorBidi"/>
+          <w:spacing w:val="-8"/>
+          <w:sz w:val="24"/>
+          <w:szCs w:val="24"/>
+          <w:lang w:val="en-CA" w:eastAsia="zh-CN"/>
+        </w:rPr>
+        <w:t xml:space="preserve"> </w:t>
+      </w:r>
+      <w:r>
+        <w:rPr>
+          <w:rFonts w:asciiTheme="minorBidi" w:eastAsiaTheme="minorEastAsia" w:hAnsiTheme="minorBidi" w:cstheme="minorBidi"/>
+          <w:spacing w:val="-8"/>
+          <w:sz w:val="24"/>
+          <w:szCs w:val="24"/>
+          <w:lang w:val="en-CA" w:eastAsia="zh-CN"/>
+        </w:rPr>
+        <w:t>&gt;</w:t>
       </w:r>
     </w:p>
     <w:p>
@@ -2779,49 +3250,57 @@
           <w:szCs w:val="24"/>
           <w:lang w:val="fr-CA" w:eastAsia="zh-CN"/>
         </w:rPr>
-        <w:t xml:space="preserve">B2 -&gt; t2 = </w:t>
-      </w:r>
-      <w:proofErr w:type="gramStart"/>
-      <w:r>
-        <w:rPr>
-          <w:rFonts w:asciiTheme="minorBidi" w:eastAsiaTheme="minorEastAsia" w:hAnsiTheme="minorBidi" w:cstheme="minorBidi"/>
-          <w:spacing w:val="-8"/>
-          <w:sz w:val="24"/>
-          <w:szCs w:val="24"/>
-          <w:lang w:val="fr-CA" w:eastAsia="zh-CN"/>
-        </w:rPr>
-        <w:t>&lt;{</w:t>
-      </w:r>
-      <w:proofErr w:type="gramEnd"/>
-      <w:r>
-        <w:rPr>
-          <w:rFonts w:asciiTheme="minorBidi" w:eastAsiaTheme="minorEastAsia" w:hAnsiTheme="minorBidi" w:cstheme="minorBidi"/>
-          <w:spacing w:val="-8"/>
-          <w:sz w:val="24"/>
-          <w:szCs w:val="24"/>
-          <w:lang w:val="fr-CA" w:eastAsia="zh-CN"/>
-        </w:rPr>
-        <w:t>B =</w:t>
-      </w:r>
-      <w:r>
-        <w:rPr>
-          <w:rFonts w:asciiTheme="minorBidi" w:eastAsiaTheme="minorEastAsia" w:hAnsiTheme="minorBidi" w:cstheme="minorBidi"/>
-          <w:spacing w:val="-8"/>
-          <w:sz w:val="24"/>
-          <w:szCs w:val="24"/>
-          <w:lang w:val="fr-CA" w:eastAsia="zh-CN"/>
-        </w:rPr>
-        <w:t xml:space="preserve"> 1,2,4 </w:t>
-      </w:r>
-      <w:r>
-        <w:rPr>
-          <w:rFonts w:asciiTheme="minorBidi" w:eastAsiaTheme="minorEastAsia" w:hAnsiTheme="minorBidi" w:cstheme="minorBidi"/>
-          <w:spacing w:val="-8"/>
-          <w:sz w:val="24"/>
-          <w:szCs w:val="24"/>
-          <w:lang w:val="fr-CA" w:eastAsia="zh-CN"/>
-        </w:rPr>
-        <w:t>}, {</w:t>
+        <w:t>B2 -&gt; t2 = &lt;</w:t>
+      </w:r>
+      <w:r>
+        <w:rPr>
+          <w:rFonts w:asciiTheme="minorBidi" w:eastAsiaTheme="minorEastAsia" w:hAnsiTheme="minorBidi" w:cstheme="minorBidi"/>
+          <w:spacing w:val="-8"/>
+          <w:sz w:val="24"/>
+          <w:szCs w:val="24"/>
+          <w:lang w:val="fr-CA" w:eastAsia="zh-CN"/>
+        </w:rPr>
+        <w:t xml:space="preserve"> </w:t>
+      </w:r>
+      <w:r>
+        <w:rPr>
+          <w:rFonts w:asciiTheme="minorBidi" w:eastAsiaTheme="minorEastAsia" w:hAnsiTheme="minorBidi" w:cstheme="minorBidi"/>
+          <w:spacing w:val="-8"/>
+          <w:sz w:val="24"/>
+          <w:szCs w:val="24"/>
+          <w:lang w:val="fr-CA" w:eastAsia="zh-CN"/>
+        </w:rPr>
+        <w:t>{B =</w:t>
+      </w:r>
+      <w:r>
+        <w:rPr>
+          <w:rFonts w:asciiTheme="minorBidi" w:eastAsiaTheme="minorEastAsia" w:hAnsiTheme="minorBidi" w:cstheme="minorBidi"/>
+          <w:spacing w:val="-8"/>
+          <w:sz w:val="24"/>
+          <w:szCs w:val="24"/>
+          <w:lang w:val="fr-CA" w:eastAsia="zh-CN"/>
+        </w:rPr>
+        <w:t xml:space="preserve"> 1,2,</w:t>
+      </w:r>
+      <w:r>
+        <w:rPr>
+          <w:rFonts w:asciiTheme="minorBidi" w:eastAsiaTheme="minorEastAsia" w:hAnsiTheme="minorBidi" w:cstheme="minorBidi"/>
+          <w:spacing w:val="-8"/>
+          <w:sz w:val="24"/>
+          <w:szCs w:val="24"/>
+          <w:lang w:val="fr-CA" w:eastAsia="zh-CN"/>
+        </w:rPr>
+        <w:t>4}</w:t>
+      </w:r>
+      <w:r>
+        <w:rPr>
+          <w:rFonts w:asciiTheme="minorBidi" w:eastAsiaTheme="minorEastAsia" w:hAnsiTheme="minorBidi" w:cstheme="minorBidi"/>
+          <w:spacing w:val="-8"/>
+          <w:sz w:val="24"/>
+          <w:szCs w:val="24"/>
+          <w:lang w:val="fr-CA" w:eastAsia="zh-CN"/>
+        </w:rPr>
+        <w:t>, {</w:t>
       </w:r>
       <w:r>
         <w:rPr>
@@ -2841,7 +3320,27 @@
           <w:szCs w:val="24"/>
           <w:lang w:val="fr-CA" w:eastAsia="zh-CN"/>
         </w:rPr>
-        <w:t>}&gt;</w:t>
+        <w:t>}</w:t>
+      </w:r>
+      <w:r>
+        <w:rPr>
+          <w:rFonts w:asciiTheme="minorBidi" w:eastAsiaTheme="minorEastAsia" w:hAnsiTheme="minorBidi" w:cstheme="minorBidi"/>
+          <w:spacing w:val="-8"/>
+          <w:sz w:val="24"/>
+          <w:szCs w:val="24"/>
+          <w:lang w:val="fr-CA" w:eastAsia="zh-CN"/>
+        </w:rPr>
+        <w:t xml:space="preserve"> </w:t>
+      </w:r>
+      <w:r>
+        <w:rPr>
+          <w:rFonts w:asciiTheme="minorBidi" w:eastAsiaTheme="minorEastAsia" w:hAnsiTheme="minorBidi" w:cstheme="minorBidi"/>
+          <w:spacing w:val="-8"/>
+          <w:sz w:val="24"/>
+          <w:szCs w:val="24"/>
+          <w:lang w:val="fr-CA" w:eastAsia="zh-CN"/>
+        </w:rPr>
+        <w:t>&gt;</w:t>
       </w:r>
     </w:p>
     <w:p>
@@ -3099,50 +3598,36 @@
           <w:spacing w:val="-8"/>
           <w:sz w:val="24"/>
           <w:szCs w:val="24"/>
-          <w:lang w:val="en-CA" w:eastAsia="zh-CN"/>
-        </w:rPr>
-      </w:pPr>
-      <w:proofErr w:type="gramStart"/>
-      <w:r>
-        <w:rPr>
-          <w:rFonts w:asciiTheme="minorBidi" w:eastAsiaTheme="minorEastAsia" w:hAnsiTheme="minorBidi" w:cstheme="minorBidi"/>
-          <w:spacing w:val="-8"/>
-          <w:sz w:val="24"/>
-          <w:szCs w:val="24"/>
-          <w:lang w:val="en-CA" w:eastAsia="zh-CN"/>
-        </w:rPr>
-        <w:t>N :</w:t>
-      </w:r>
-      <w:proofErr w:type="gramEnd"/>
-      <w:r>
-        <w:rPr>
-          <w:rFonts w:asciiTheme="minorBidi" w:eastAsiaTheme="minorEastAsia" w:hAnsiTheme="minorBidi" w:cstheme="minorBidi"/>
-          <w:spacing w:val="-8"/>
-          <w:sz w:val="24"/>
-          <w:szCs w:val="24"/>
-          <w:lang w:val="en-CA" w:eastAsia="zh-CN"/>
-        </w:rPr>
-        <w:t xml:space="preserve"> </w:t>
-      </w:r>
-      <w:proofErr w:type="spellStart"/>
-      <w:r>
-        <w:rPr>
-          <w:rFonts w:asciiTheme="minorBidi" w:eastAsiaTheme="minorEastAsia" w:hAnsiTheme="minorBidi" w:cstheme="minorBidi"/>
-          <w:spacing w:val="-8"/>
-          <w:sz w:val="24"/>
-          <w:szCs w:val="24"/>
-          <w:lang w:val="en-CA" w:eastAsia="zh-CN"/>
-        </w:rPr>
-        <w:t>nœud</w:t>
-      </w:r>
-      <w:proofErr w:type="spellEnd"/>
-      <w:r>
-        <w:rPr>
-          <w:rFonts w:asciiTheme="minorBidi" w:eastAsiaTheme="minorEastAsia" w:hAnsiTheme="minorBidi" w:cstheme="minorBidi"/>
-          <w:spacing w:val="-8"/>
-          <w:sz w:val="24"/>
-          <w:szCs w:val="24"/>
-          <w:lang w:val="en-CA" w:eastAsia="zh-CN"/>
+          <w:lang w:val="fr-CA" w:eastAsia="zh-CN"/>
+        </w:rPr>
+      </w:pPr>
+      <w:r>
+        <w:rPr>
+          <w:rFonts w:asciiTheme="minorBidi" w:eastAsiaTheme="minorEastAsia" w:hAnsiTheme="minorBidi" w:cstheme="minorBidi"/>
+          <w:spacing w:val="-8"/>
+          <w:sz w:val="24"/>
+          <w:szCs w:val="24"/>
+          <w:lang w:val="fr-CA" w:eastAsia="zh-CN"/>
+        </w:rPr>
+        <w:t>N : N</w:t>
+      </w:r>
+      <w:r>
+        <w:rPr>
+          <w:rFonts w:asciiTheme="minorBidi" w:eastAsiaTheme="minorEastAsia" w:hAnsiTheme="minorBidi" w:cstheme="minorBidi"/>
+          <w:spacing w:val="-8"/>
+          <w:sz w:val="24"/>
+          <w:szCs w:val="24"/>
+          <w:lang w:val="fr-CA" w:eastAsia="zh-CN"/>
+        </w:rPr>
+        <w:t>œud</w:t>
+      </w:r>
+      <w:r>
+        <w:rPr>
+          <w:rFonts w:asciiTheme="minorBidi" w:eastAsiaTheme="minorEastAsia" w:hAnsiTheme="minorBidi" w:cstheme="minorBidi"/>
+          <w:spacing w:val="-8"/>
+          <w:sz w:val="24"/>
+          <w:szCs w:val="24"/>
+          <w:lang w:val="fr-CA" w:eastAsia="zh-CN"/>
         </w:rPr>
         <w:t>.</w:t>
       </w:r>
@@ -3158,7 +3643,7 @@
           <w:spacing w:val="-8"/>
           <w:sz w:val="24"/>
           <w:szCs w:val="24"/>
-          <w:lang w:val="en-CA" w:eastAsia="zh-CN"/>
+          <w:lang w:val="fr-CA" w:eastAsia="zh-CN"/>
         </w:rPr>
       </w:pPr>
     </w:p>
@@ -3173,40 +3658,18 @@
           <w:spacing w:val="-8"/>
           <w:sz w:val="24"/>
           <w:szCs w:val="24"/>
-          <w:lang w:val="en-CA" w:eastAsia="zh-CN"/>
-        </w:rPr>
-      </w:pPr>
-      <w:r>
-        <w:rPr>
-          <w:rFonts w:asciiTheme="minorBidi" w:eastAsiaTheme="minorEastAsia" w:hAnsiTheme="minorBidi" w:cstheme="minorBidi"/>
-          <w:spacing w:val="-8"/>
-          <w:sz w:val="24"/>
-          <w:szCs w:val="24"/>
-          <w:lang w:val="en-CA" w:eastAsia="zh-CN"/>
-        </w:rPr>
-        <w:t>B</w:t>
-      </w:r>
-      <w:proofErr w:type="gramStart"/>
-      <w:r>
-        <w:rPr>
-          <w:rFonts w:asciiTheme="minorBidi" w:eastAsiaTheme="minorEastAsia" w:hAnsiTheme="minorBidi" w:cstheme="minorBidi"/>
-          <w:spacing w:val="-8"/>
-          <w:sz w:val="24"/>
-          <w:szCs w:val="24"/>
-          <w:lang w:val="en-CA" w:eastAsia="zh-CN"/>
-        </w:rPr>
-        <w:t>1 :</w:t>
-      </w:r>
-      <w:proofErr w:type="gramEnd"/>
-      <w:r>
-        <w:rPr>
-          <w:rFonts w:asciiTheme="minorBidi" w:eastAsiaTheme="minorEastAsia" w:hAnsiTheme="minorBidi" w:cstheme="minorBidi"/>
-          <w:spacing w:val="-8"/>
-          <w:sz w:val="24"/>
-          <w:szCs w:val="24"/>
-          <w:lang w:val="en-CA" w:eastAsia="zh-CN"/>
-        </w:rPr>
-        <w:t xml:space="preserve"> {B : None}</w:t>
+          <w:lang w:val="fr-CA" w:eastAsia="zh-CN"/>
+        </w:rPr>
+      </w:pPr>
+      <w:r>
+        <w:rPr>
+          <w:rFonts w:asciiTheme="minorBidi" w:eastAsiaTheme="minorEastAsia" w:hAnsiTheme="minorBidi" w:cstheme="minorBidi"/>
+          <w:spacing w:val="-8"/>
+          <w:sz w:val="24"/>
+          <w:szCs w:val="24"/>
+          <w:lang w:val="fr-CA" w:eastAsia="zh-CN"/>
+        </w:rPr>
+        <w:t>B1 : {B : None}</w:t>
       </w:r>
     </w:p>
     <w:p>
@@ -3281,7 +3744,29 @@
           <w:szCs w:val="24"/>
           <w:lang w:val="fr-CA" w:eastAsia="zh-CN"/>
         </w:rPr>
-        <w:t> : {N : not None}</w:t>
+        <w:t xml:space="preserve"> : {N : </w:t>
+      </w:r>
+      <w:proofErr w:type="spellStart"/>
+      <w:r>
+        <w:rPr>
+          <w:rFonts w:asciiTheme="minorBidi" w:eastAsiaTheme="minorEastAsia" w:hAnsiTheme="minorBidi" w:cstheme="minorBidi"/>
+          <w:spacing w:val="-8"/>
+          <w:sz w:val="24"/>
+          <w:szCs w:val="24"/>
+          <w:lang w:val="fr-CA" w:eastAsia="zh-CN"/>
+        </w:rPr>
+        <w:t>number</w:t>
+      </w:r>
+      <w:proofErr w:type="spellEnd"/>
+      <w:r>
+        <w:rPr>
+          <w:rFonts w:asciiTheme="minorBidi" w:eastAsiaTheme="minorEastAsia" w:hAnsiTheme="minorBidi" w:cstheme="minorBidi"/>
+          <w:spacing w:val="-8"/>
+          <w:sz w:val="24"/>
+          <w:szCs w:val="24"/>
+          <w:lang w:val="fr-CA" w:eastAsia="zh-CN"/>
+        </w:rPr>
+        <w:t>}</w:t>
       </w:r>
       <w:r>
         <w:rPr>
@@ -3323,18 +3808,16 @@
         </w:rPr>
         <w:t xml:space="preserve">[le </w:t>
       </w:r>
-      <w:proofErr w:type="spellStart"/>
-      <w:r>
-        <w:rPr>
-          <w:rFonts w:asciiTheme="minorBidi" w:eastAsiaTheme="minorEastAsia" w:hAnsiTheme="minorBidi" w:cstheme="minorBidi"/>
-          <w:spacing w:val="-8"/>
-          <w:sz w:val="24"/>
-          <w:szCs w:val="24"/>
-          <w:lang w:val="fr-CA" w:eastAsia="zh-CN"/>
-        </w:rPr>
-        <w:t>noeud</w:t>
-      </w:r>
-      <w:proofErr w:type="spellEnd"/>
+      <w:r>
+        <w:rPr>
+          <w:rFonts w:asciiTheme="minorBidi" w:eastAsiaTheme="minorEastAsia" w:hAnsiTheme="minorBidi" w:cstheme="minorBidi"/>
+          <w:spacing w:val="-8"/>
+          <w:sz w:val="24"/>
+          <w:szCs w:val="24"/>
+          <w:lang w:val="fr-CA" w:eastAsia="zh-CN"/>
+        </w:rPr>
+        <w:t>nœud</w:t>
+      </w:r>
       <w:r>
         <w:rPr>
           <w:rFonts w:asciiTheme="minorBidi" w:eastAsiaTheme="minorEastAsia" w:hAnsiTheme="minorBidi" w:cstheme="minorBidi"/>
@@ -3378,7 +3861,29 @@
           <w:szCs w:val="24"/>
           <w:lang w:val="fr-CA" w:eastAsia="zh-CN"/>
         </w:rPr>
-        <w:t> : {N : not None}</w:t>
+        <w:t xml:space="preserve"> : {N : </w:t>
+      </w:r>
+      <w:proofErr w:type="spellStart"/>
+      <w:r>
+        <w:rPr>
+          <w:rFonts w:asciiTheme="minorBidi" w:eastAsiaTheme="minorEastAsia" w:hAnsiTheme="minorBidi" w:cstheme="minorBidi"/>
+          <w:spacing w:val="-8"/>
+          <w:sz w:val="24"/>
+          <w:szCs w:val="24"/>
+          <w:lang w:val="fr-CA" w:eastAsia="zh-CN"/>
+        </w:rPr>
+        <w:t>number</w:t>
+      </w:r>
+      <w:proofErr w:type="spellEnd"/>
+      <w:r>
+        <w:rPr>
+          <w:rFonts w:asciiTheme="minorBidi" w:eastAsiaTheme="minorEastAsia" w:hAnsiTheme="minorBidi" w:cstheme="minorBidi"/>
+          <w:spacing w:val="-8"/>
+          <w:sz w:val="24"/>
+          <w:szCs w:val="24"/>
+          <w:lang w:val="fr-CA" w:eastAsia="zh-CN"/>
+        </w:rPr>
+        <w:t>}</w:t>
       </w:r>
       <w:r>
         <w:rPr>
@@ -3411,18 +3916,16 @@
         <w:tab/>
         <w:t xml:space="preserve">[le </w:t>
       </w:r>
-      <w:proofErr w:type="spellStart"/>
-      <w:r>
-        <w:rPr>
-          <w:rFonts w:asciiTheme="minorBidi" w:eastAsiaTheme="minorEastAsia" w:hAnsiTheme="minorBidi" w:cstheme="minorBidi"/>
-          <w:spacing w:val="-8"/>
-          <w:sz w:val="24"/>
-          <w:szCs w:val="24"/>
-          <w:lang w:val="fr-CA" w:eastAsia="zh-CN"/>
-        </w:rPr>
-        <w:t>noeud</w:t>
-      </w:r>
-      <w:proofErr w:type="spellEnd"/>
+      <w:r>
+        <w:rPr>
+          <w:rFonts w:asciiTheme="minorBidi" w:eastAsiaTheme="minorEastAsia" w:hAnsiTheme="minorBidi" w:cstheme="minorBidi"/>
+          <w:spacing w:val="-8"/>
+          <w:sz w:val="24"/>
+          <w:szCs w:val="24"/>
+          <w:lang w:val="fr-CA" w:eastAsia="zh-CN"/>
+        </w:rPr>
+        <w:t>nœud</w:t>
+      </w:r>
       <w:r>
         <w:rPr>
           <w:rFonts w:asciiTheme="minorBidi" w:eastAsiaTheme="minorEastAsia" w:hAnsiTheme="minorBidi" w:cstheme="minorBidi"/>
@@ -3433,19 +3936,6 @@
         </w:rPr>
         <w:t xml:space="preserve"> n’est pas dans l’arbre]</w:t>
       </w:r>
-    </w:p>
-    <w:p>
-      <w:pPr>
-        <w:spacing w:after="240"/>
-        <w:ind w:right="102"/>
-        <w:jc w:val="both"/>
-        <w:rPr>
-          <w:rFonts w:asciiTheme="minorBidi" w:hAnsiTheme="minorBidi"/>
-          <w:spacing w:val="-8"/>
-          <w:sz w:val="24"/>
-          <w:szCs w:val="24"/>
-        </w:rPr>
-      </w:pPr>
     </w:p>
     <w:p>
       <w:pPr>
@@ -3455,92 +3945,12 @@
         <w:jc w:val="both"/>
         <w:rPr>
           <w:rFonts w:asciiTheme="minorBidi" w:eastAsiaTheme="minorEastAsia" w:hAnsiTheme="minorBidi" w:cstheme="minorBidi"/>
-          <w:bCs/>
-          <w:spacing w:val="-8"/>
-          <w:sz w:val="24"/>
-          <w:szCs w:val="24"/>
-          <w:lang w:val="fr-CA" w:eastAsia="zh-CN"/>
-        </w:rPr>
-      </w:pPr>
-      <w:r>
-        <w:rPr>
-          <w:rFonts w:asciiTheme="minorBidi" w:eastAsiaTheme="minorEastAsia" w:hAnsiTheme="minorBidi" w:cstheme="minorBidi"/>
-          <w:bCs/>
-          <w:spacing w:val="-8"/>
-          <w:sz w:val="24"/>
-          <w:szCs w:val="24"/>
-          <w:lang w:val="fr-CA" w:eastAsia="zh-CN"/>
-        </w:rPr>
-        <w:t>B1N1</w:t>
-      </w:r>
-      <w:r>
-        <w:rPr>
-          <w:rFonts w:asciiTheme="minorBidi" w:eastAsiaTheme="minorEastAsia" w:hAnsiTheme="minorBidi" w:cstheme="minorBidi"/>
-          <w:bCs/>
-          <w:spacing w:val="-8"/>
-          <w:sz w:val="24"/>
-          <w:szCs w:val="24"/>
-          <w:lang w:val="fr-CA" w:eastAsia="zh-CN"/>
-        </w:rPr>
-        <w:t xml:space="preserve"> -&gt; t1 = </w:t>
-      </w:r>
-      <w:proofErr w:type="gramStart"/>
-      <w:r>
-        <w:rPr>
-          <w:rFonts w:asciiTheme="minorBidi" w:eastAsiaTheme="minorEastAsia" w:hAnsiTheme="minorBidi" w:cstheme="minorBidi"/>
-          <w:bCs/>
-          <w:spacing w:val="-8"/>
-          <w:sz w:val="24"/>
-          <w:szCs w:val="24"/>
-          <w:lang w:val="fr-CA" w:eastAsia="zh-CN"/>
-        </w:rPr>
-        <w:t>&lt;{</w:t>
-      </w:r>
-      <w:proofErr w:type="gramEnd"/>
-      <w:r>
-        <w:rPr>
-          <w:rFonts w:asciiTheme="minorBidi" w:eastAsiaTheme="minorEastAsia" w:hAnsiTheme="minorBidi" w:cstheme="minorBidi"/>
-          <w:bCs/>
-          <w:spacing w:val="-8"/>
-          <w:sz w:val="24"/>
-          <w:szCs w:val="24"/>
-          <w:lang w:val="fr-CA" w:eastAsia="zh-CN"/>
-        </w:rPr>
-        <w:t>B = None, N = None</w:t>
-      </w:r>
-      <w:r>
-        <w:rPr>
-          <w:rFonts w:asciiTheme="minorBidi" w:eastAsiaTheme="minorEastAsia" w:hAnsiTheme="minorBidi" w:cstheme="minorBidi"/>
-          <w:bCs/>
-          <w:spacing w:val="-8"/>
-          <w:sz w:val="24"/>
-          <w:szCs w:val="24"/>
-          <w:lang w:val="fr-CA" w:eastAsia="zh-CN"/>
-        </w:rPr>
-        <w:t>}</w:t>
-      </w:r>
-      <w:r>
-        <w:rPr>
-          <w:rFonts w:asciiTheme="minorBidi" w:eastAsiaTheme="minorEastAsia" w:hAnsiTheme="minorBidi" w:cstheme="minorBidi"/>
-          <w:bCs/>
-          <w:spacing w:val="-8"/>
-          <w:sz w:val="24"/>
-          <w:szCs w:val="24"/>
-          <w:lang w:val="fr-CA" w:eastAsia="zh-CN"/>
-        </w:rPr>
-        <w:t>, {Erreur}</w:t>
-      </w:r>
-      <w:r>
-        <w:rPr>
-          <w:rFonts w:asciiTheme="minorBidi" w:eastAsiaTheme="minorEastAsia" w:hAnsiTheme="minorBidi" w:cstheme="minorBidi"/>
-          <w:bCs/>
-          <w:spacing w:val="-8"/>
-          <w:sz w:val="24"/>
-          <w:szCs w:val="24"/>
-          <w:lang w:val="fr-CA" w:eastAsia="zh-CN"/>
-        </w:rPr>
-        <w:t>&gt;</w:t>
-      </w:r>
+          <w:spacing w:val="-8"/>
+          <w:sz w:val="24"/>
+          <w:szCs w:val="24"/>
+          <w:lang w:val="fr-CA" w:eastAsia="zh-CN"/>
+        </w:rPr>
+      </w:pPr>
     </w:p>
     <w:p>
       <w:pPr>
@@ -3550,67 +3960,39 @@
         <w:jc w:val="both"/>
         <w:rPr>
           <w:rFonts w:asciiTheme="minorBidi" w:eastAsiaTheme="minorEastAsia" w:hAnsiTheme="minorBidi" w:cstheme="minorBidi"/>
-          <w:spacing w:val="-8"/>
-          <w:sz w:val="24"/>
-          <w:szCs w:val="24"/>
-          <w:lang w:val="fr-CA" w:eastAsia="zh-CN"/>
-        </w:rPr>
-      </w:pPr>
-      <w:r>
-        <w:rPr>
-          <w:rFonts w:asciiTheme="minorBidi" w:eastAsiaTheme="minorEastAsia" w:hAnsiTheme="minorBidi" w:cstheme="minorBidi"/>
-          <w:spacing w:val="-8"/>
-          <w:sz w:val="24"/>
-          <w:szCs w:val="24"/>
-          <w:lang w:val="fr-CA" w:eastAsia="zh-CN"/>
-        </w:rPr>
-        <w:t>B1N2 -&gt;</w:t>
-      </w:r>
-      <w:r>
-        <w:rPr>
-          <w:rFonts w:asciiTheme="minorBidi" w:eastAsiaTheme="minorEastAsia" w:hAnsiTheme="minorBidi" w:cstheme="minorBidi"/>
-          <w:spacing w:val="-8"/>
-          <w:sz w:val="24"/>
-          <w:szCs w:val="24"/>
-          <w:lang w:val="fr-CA" w:eastAsia="zh-CN"/>
-        </w:rPr>
-        <w:t xml:space="preserve"> t2</w:t>
-      </w:r>
-      <w:r>
-        <w:rPr>
-          <w:rFonts w:asciiTheme="minorBidi" w:eastAsiaTheme="minorEastAsia" w:hAnsiTheme="minorBidi" w:cstheme="minorBidi"/>
-          <w:spacing w:val="-8"/>
-          <w:sz w:val="24"/>
-          <w:szCs w:val="24"/>
-          <w:lang w:val="fr-CA" w:eastAsia="zh-CN"/>
-        </w:rPr>
-        <w:t xml:space="preserve"> = </w:t>
-      </w:r>
-      <w:proofErr w:type="gramStart"/>
-      <w:r>
-        <w:rPr>
-          <w:rFonts w:asciiTheme="minorBidi" w:eastAsiaTheme="minorEastAsia" w:hAnsiTheme="minorBidi" w:cstheme="minorBidi"/>
-          <w:spacing w:val="-8"/>
-          <w:sz w:val="24"/>
-          <w:szCs w:val="24"/>
-          <w:lang w:val="fr-CA" w:eastAsia="zh-CN"/>
-        </w:rPr>
-        <w:t>&lt;{</w:t>
-      </w:r>
-      <w:proofErr w:type="gramEnd"/>
-      <w:r>
-        <w:rPr>
-          <w:rFonts w:asciiTheme="minorBidi" w:eastAsiaTheme="minorEastAsia" w:hAnsiTheme="minorBidi" w:cstheme="minorBidi"/>
-          <w:spacing w:val="-8"/>
-          <w:sz w:val="24"/>
-          <w:szCs w:val="24"/>
-          <w:lang w:val="fr-CA" w:eastAsia="zh-CN"/>
-        </w:rPr>
-        <w:t>B = None, N = not None}, {Erreur}&gt;</w:t>
-      </w:r>
-      <w:r>
-        <w:rPr>
-          <w:rFonts w:asciiTheme="minorBidi" w:eastAsiaTheme="minorEastAsia" w:hAnsiTheme="minorBidi" w:cstheme="minorBidi"/>
+          <w:bCs/>
+          <w:spacing w:val="-8"/>
+          <w:sz w:val="24"/>
+          <w:szCs w:val="24"/>
+          <w:lang w:val="fr-CA" w:eastAsia="zh-CN"/>
+        </w:rPr>
+      </w:pPr>
+      <w:r>
+        <w:rPr>
+          <w:rFonts w:asciiTheme="minorBidi" w:eastAsiaTheme="minorEastAsia" w:hAnsiTheme="minorBidi" w:cstheme="minorBidi"/>
+          <w:bCs/>
+          <w:spacing w:val="-8"/>
+          <w:sz w:val="24"/>
+          <w:szCs w:val="24"/>
+          <w:lang w:val="fr-CA" w:eastAsia="zh-CN"/>
+        </w:rPr>
+        <w:t>B1N1</w:t>
+      </w:r>
+      <w:r>
+        <w:rPr>
+          <w:rFonts w:asciiTheme="minorBidi" w:eastAsiaTheme="minorEastAsia" w:hAnsiTheme="minorBidi" w:cstheme="minorBidi"/>
+          <w:bCs/>
+          <w:spacing w:val="-8"/>
+          <w:sz w:val="24"/>
+          <w:szCs w:val="24"/>
+          <w:lang w:val="fr-CA" w:eastAsia="zh-CN"/>
+        </w:rPr>
+        <w:t xml:space="preserve"> -&gt; t1 = &lt;</w:t>
+      </w:r>
+      <w:r>
+        <w:rPr>
+          <w:rFonts w:asciiTheme="minorBidi" w:eastAsiaTheme="minorEastAsia" w:hAnsiTheme="minorBidi" w:cstheme="minorBidi"/>
+          <w:bCs/>
           <w:spacing w:val="-8"/>
           <w:sz w:val="24"/>
           <w:szCs w:val="24"/>
@@ -3621,14 +4003,92 @@
       <w:r>
         <w:rPr>
           <w:rFonts w:asciiTheme="minorBidi" w:eastAsiaTheme="minorEastAsia" w:hAnsiTheme="minorBidi" w:cstheme="minorBidi"/>
-          <w:b/>
           <w:bCs/>
           <w:spacing w:val="-8"/>
           <w:sz w:val="24"/>
           <w:szCs w:val="24"/>
           <w:lang w:val="fr-CA" w:eastAsia="zh-CN"/>
         </w:rPr>
-        <w:t>//impossible à tester, à justifier</w:t>
+        <w:t>{</w:t>
+      </w:r>
+      <w:r>
+        <w:rPr>
+          <w:rFonts w:asciiTheme="minorBidi" w:eastAsiaTheme="minorEastAsia" w:hAnsiTheme="minorBidi" w:cstheme="minorBidi"/>
+          <w:bCs/>
+          <w:spacing w:val="-8"/>
+          <w:sz w:val="24"/>
+          <w:szCs w:val="24"/>
+          <w:lang w:val="fr-CA" w:eastAsia="zh-CN"/>
+        </w:rPr>
+        <w:t>B = None, N = None</w:t>
+      </w:r>
+      <w:r>
+        <w:rPr>
+          <w:rFonts w:asciiTheme="minorBidi" w:eastAsiaTheme="minorEastAsia" w:hAnsiTheme="minorBidi" w:cstheme="minorBidi"/>
+          <w:bCs/>
+          <w:spacing w:val="-8"/>
+          <w:sz w:val="24"/>
+          <w:szCs w:val="24"/>
+          <w:lang w:val="fr-CA" w:eastAsia="zh-CN"/>
+        </w:rPr>
+        <w:t>}</w:t>
+      </w:r>
+      <w:r>
+        <w:rPr>
+          <w:rFonts w:asciiTheme="minorBidi" w:eastAsiaTheme="minorEastAsia" w:hAnsiTheme="minorBidi" w:cstheme="minorBidi"/>
+          <w:bCs/>
+          <w:spacing w:val="-8"/>
+          <w:sz w:val="24"/>
+          <w:szCs w:val="24"/>
+          <w:lang w:val="fr-CA" w:eastAsia="zh-CN"/>
+        </w:rPr>
+        <w:t>, {</w:t>
+      </w:r>
+      <w:proofErr w:type="spellStart"/>
+      <w:r>
+        <w:rPr>
+          <w:rFonts w:asciiTheme="minorBidi" w:eastAsiaTheme="minorEastAsia" w:hAnsiTheme="minorBidi" w:cstheme="minorBidi"/>
+          <w:bCs/>
+          <w:spacing w:val="-8"/>
+          <w:sz w:val="24"/>
+          <w:szCs w:val="24"/>
+          <w:lang w:val="fr-CA" w:eastAsia="zh-CN"/>
+        </w:rPr>
+        <w:t>Error</w:t>
+      </w:r>
+      <w:proofErr w:type="spellEnd"/>
+      <w:r>
+        <w:rPr>
+          <w:rFonts w:asciiTheme="minorBidi" w:eastAsiaTheme="minorEastAsia" w:hAnsiTheme="minorBidi" w:cstheme="minorBidi"/>
+          <w:bCs/>
+          <w:spacing w:val="-8"/>
+          <w:sz w:val="24"/>
+          <w:szCs w:val="24"/>
+          <w:lang w:val="fr-CA" w:eastAsia="zh-CN"/>
+        </w:rPr>
+        <w:t>}</w:t>
+      </w:r>
+      <w:r>
+        <w:rPr>
+          <w:rFonts w:asciiTheme="minorBidi" w:eastAsiaTheme="minorEastAsia" w:hAnsiTheme="minorBidi" w:cstheme="minorBidi"/>
+          <w:bCs/>
+          <w:spacing w:val="-8"/>
+          <w:sz w:val="24"/>
+          <w:szCs w:val="24"/>
+          <w:lang w:val="fr-CA" w:eastAsia="zh-CN"/>
+        </w:rPr>
+        <w:t xml:space="preserve"> </w:t>
+      </w:r>
+      <w:r>
+        <w:rPr>
+          <w:rFonts w:asciiTheme="minorBidi" w:eastAsiaTheme="minorEastAsia" w:hAnsiTheme="minorBidi" w:cstheme="minorBidi"/>
+          <w:bCs/>
+          <w:spacing w:val="-8"/>
+          <w:sz w:val="24"/>
+          <w:szCs w:val="24"/>
+          <w:lang w:val="fr-CA" w:eastAsia="zh-CN"/>
+        </w:rPr>
+        <w:t>&gt;</w:t>
       </w:r>
     </w:p>
     <w:p>
@@ -3639,13 +4099,75 @@
         <w:jc w:val="both"/>
         <w:rPr>
           <w:rFonts w:asciiTheme="minorBidi" w:eastAsiaTheme="minorEastAsia" w:hAnsiTheme="minorBidi" w:cstheme="minorBidi"/>
+          <w:b/>
           <w:bCs/>
           <w:spacing w:val="-8"/>
           <w:sz w:val="24"/>
           <w:szCs w:val="24"/>
-          <w:lang w:eastAsia="zh-CN"/>
-        </w:rPr>
-      </w:pPr>
+          <w:lang w:val="fr-CA" w:eastAsia="zh-CN"/>
+        </w:rPr>
+      </w:pPr>
+      <w:r>
+        <w:rPr>
+          <w:rFonts w:asciiTheme="minorBidi" w:eastAsiaTheme="minorEastAsia" w:hAnsiTheme="minorBidi" w:cstheme="minorBidi"/>
+          <w:spacing w:val="-8"/>
+          <w:sz w:val="24"/>
+          <w:szCs w:val="24"/>
+          <w:lang w:val="fr-CA" w:eastAsia="zh-CN"/>
+        </w:rPr>
+        <w:t>B1N2 -&gt;</w:t>
+      </w:r>
+      <w:r>
+        <w:rPr>
+          <w:rFonts w:asciiTheme="minorBidi" w:eastAsiaTheme="minorEastAsia" w:hAnsiTheme="minorBidi" w:cstheme="minorBidi"/>
+          <w:spacing w:val="-8"/>
+          <w:sz w:val="24"/>
+          <w:szCs w:val="24"/>
+          <w:lang w:val="fr-CA" w:eastAsia="zh-CN"/>
+        </w:rPr>
+        <w:t xml:space="preserve"> t2</w:t>
+      </w:r>
+      <w:r>
+        <w:rPr>
+          <w:rFonts w:asciiTheme="minorBidi" w:eastAsiaTheme="minorEastAsia" w:hAnsiTheme="minorBidi" w:cstheme="minorBidi"/>
+          <w:spacing w:val="-8"/>
+          <w:sz w:val="24"/>
+          <w:szCs w:val="24"/>
+          <w:lang w:val="fr-CA" w:eastAsia="zh-CN"/>
+        </w:rPr>
+        <w:t xml:space="preserve"> = </w:t>
+      </w:r>
+      <w:r>
+        <w:rPr>
+          <w:rFonts w:asciiTheme="minorBidi" w:eastAsiaTheme="minorEastAsia" w:hAnsiTheme="minorBidi" w:cstheme="minorBidi"/>
+          <w:spacing w:val="-8"/>
+          <w:sz w:val="24"/>
+          <w:szCs w:val="24"/>
+          <w:lang w:val="fr-CA" w:eastAsia="zh-CN"/>
+        </w:rPr>
+        <w:t>&lt;</w:t>
+      </w:r>
+      <w:r>
+        <w:rPr>
+          <w:rFonts w:asciiTheme="minorBidi" w:eastAsiaTheme="minorEastAsia" w:hAnsiTheme="minorBidi" w:cstheme="minorBidi"/>
+          <w:spacing w:val="-8"/>
+          <w:sz w:val="24"/>
+          <w:szCs w:val="24"/>
+          <w:lang w:val="fr-CA" w:eastAsia="zh-CN"/>
+        </w:rPr>
+        <w:t xml:space="preserve"> </w:t>
+      </w:r>
+      <w:r>
+        <w:rPr>
+          <w:rFonts w:asciiTheme="minorBidi" w:eastAsiaTheme="minorEastAsia" w:hAnsiTheme="minorBidi" w:cstheme="minorBidi"/>
+          <w:spacing w:val="-8"/>
+          <w:sz w:val="24"/>
+          <w:szCs w:val="24"/>
+          <w:lang w:val="fr-CA" w:eastAsia="zh-CN"/>
+        </w:rPr>
+        <w:t>{B = None, N = not None}, {</w:t>
+      </w:r>
+      <w:proofErr w:type="spellStart"/>
       <w:r>
         <w:rPr>
           <w:rFonts w:asciiTheme="minorBidi" w:eastAsiaTheme="minorEastAsia" w:hAnsiTheme="minorBidi" w:cstheme="minorBidi"/>
@@ -3653,90 +4175,84 @@
           <w:spacing w:val="-8"/>
           <w:sz w:val="24"/>
           <w:szCs w:val="24"/>
-          <w:lang w:eastAsia="zh-CN"/>
-        </w:rPr>
-        <w:t>B2N1 -&gt;</w:t>
-      </w:r>
-      <w:r>
-        <w:rPr>
-          <w:rFonts w:asciiTheme="minorBidi" w:eastAsiaTheme="minorEastAsia" w:hAnsiTheme="minorBidi" w:cstheme="minorBidi"/>
+          <w:lang w:val="fr-CA" w:eastAsia="zh-CN"/>
+        </w:rPr>
+        <w:t>Error</w:t>
+      </w:r>
+      <w:proofErr w:type="spellEnd"/>
+      <w:r>
+        <w:rPr>
+          <w:rFonts w:asciiTheme="minorBidi" w:eastAsiaTheme="minorEastAsia" w:hAnsiTheme="minorBidi" w:cstheme="minorBidi"/>
+          <w:spacing w:val="-8"/>
+          <w:sz w:val="24"/>
+          <w:szCs w:val="24"/>
+          <w:lang w:val="fr-CA" w:eastAsia="zh-CN"/>
+        </w:rPr>
+        <w:t>}</w:t>
+      </w:r>
+      <w:r>
+        <w:rPr>
+          <w:rFonts w:asciiTheme="minorBidi" w:eastAsiaTheme="minorEastAsia" w:hAnsiTheme="minorBidi" w:cstheme="minorBidi"/>
+          <w:spacing w:val="-8"/>
+          <w:sz w:val="24"/>
+          <w:szCs w:val="24"/>
+          <w:lang w:val="fr-CA" w:eastAsia="zh-CN"/>
+        </w:rPr>
+        <w:t xml:space="preserve"> </w:t>
+      </w:r>
+      <w:r>
+        <w:rPr>
+          <w:rFonts w:asciiTheme="minorBidi" w:eastAsiaTheme="minorEastAsia" w:hAnsiTheme="minorBidi" w:cstheme="minorBidi"/>
+          <w:spacing w:val="-8"/>
+          <w:sz w:val="24"/>
+          <w:szCs w:val="24"/>
+          <w:lang w:val="fr-CA" w:eastAsia="zh-CN"/>
+        </w:rPr>
+        <w:t>&gt;</w:t>
+      </w:r>
+      <w:r>
+        <w:rPr>
+          <w:rFonts w:asciiTheme="minorBidi" w:eastAsiaTheme="minorEastAsia" w:hAnsiTheme="minorBidi" w:cstheme="minorBidi"/>
+          <w:spacing w:val="-8"/>
+          <w:sz w:val="24"/>
+          <w:szCs w:val="24"/>
+          <w:lang w:val="fr-CA" w:eastAsia="zh-CN"/>
+        </w:rPr>
+        <w:t xml:space="preserve">  </w:t>
+      </w:r>
+      <w:r>
+        <w:rPr>
+          <w:rFonts w:asciiTheme="minorBidi" w:eastAsiaTheme="minorEastAsia" w:hAnsiTheme="minorBidi" w:cstheme="minorBidi"/>
+          <w:spacing w:val="-8"/>
+          <w:sz w:val="24"/>
+          <w:szCs w:val="24"/>
+          <w:lang w:val="fr-CA" w:eastAsia="zh-CN"/>
+        </w:rPr>
+        <w:t xml:space="preserve"> </w:t>
+      </w:r>
+      <w:r>
+        <w:rPr>
+          <w:rFonts w:asciiTheme="minorBidi" w:eastAsiaTheme="minorEastAsia" w:hAnsiTheme="minorBidi" w:cstheme="minorBidi"/>
+          <w:b/>
           <w:bCs/>
           <w:spacing w:val="-8"/>
           <w:sz w:val="24"/>
           <w:szCs w:val="24"/>
-          <w:lang w:eastAsia="zh-CN"/>
-        </w:rPr>
-        <w:t xml:space="preserve"> t3</w:t>
-      </w:r>
-      <w:r>
-        <w:rPr>
-          <w:rFonts w:asciiTheme="minorBidi" w:eastAsiaTheme="minorEastAsia" w:hAnsiTheme="minorBidi" w:cstheme="minorBidi"/>
+          <w:lang w:val="fr-CA" w:eastAsia="zh-CN"/>
+        </w:rPr>
+        <w:t xml:space="preserve">//impossible à tester, </w:t>
+      </w:r>
+      <w:r>
+        <w:rPr>
+          <w:rFonts w:asciiTheme="minorBidi" w:eastAsiaTheme="minorEastAsia" w:hAnsiTheme="minorBidi" w:cstheme="minorBidi"/>
+          <w:b/>
           <w:bCs/>
           <w:spacing w:val="-8"/>
           <w:sz w:val="24"/>
           <w:szCs w:val="24"/>
-          <w:lang w:eastAsia="zh-CN"/>
-        </w:rPr>
-        <w:t xml:space="preserve"> </w:t>
-      </w:r>
-      <w:proofErr w:type="gramStart"/>
-      <w:r>
-        <w:rPr>
-          <w:rFonts w:asciiTheme="minorBidi" w:eastAsiaTheme="minorEastAsia" w:hAnsiTheme="minorBidi" w:cstheme="minorBidi"/>
-          <w:bCs/>
-          <w:spacing w:val="-8"/>
-          <w:sz w:val="24"/>
-          <w:szCs w:val="24"/>
-          <w:lang w:eastAsia="zh-CN"/>
-        </w:rPr>
-        <w:t xml:space="preserve">= </w:t>
-      </w:r>
-      <w:r>
-        <w:rPr>
-          <w:rFonts w:asciiTheme="minorBidi" w:eastAsiaTheme="minorEastAsia" w:hAnsiTheme="minorBidi" w:cstheme="minorBidi"/>
-          <w:bCs/>
-          <w:spacing w:val="-8"/>
-          <w:sz w:val="24"/>
-          <w:szCs w:val="24"/>
-          <w:lang w:eastAsia="zh-CN"/>
-        </w:rPr>
-        <w:t xml:space="preserve"> &lt;</w:t>
-      </w:r>
-      <w:proofErr w:type="gramEnd"/>
-      <w:r>
-        <w:rPr>
-          <w:rFonts w:asciiTheme="minorBidi" w:eastAsiaTheme="minorEastAsia" w:hAnsiTheme="minorBidi" w:cstheme="minorBidi"/>
-          <w:bCs/>
-          <w:spacing w:val="-8"/>
-          <w:sz w:val="24"/>
-          <w:szCs w:val="24"/>
-          <w:lang w:eastAsia="zh-CN"/>
-        </w:rPr>
-        <w:t>{B = not None, N = None}, {</w:t>
-      </w:r>
-      <w:proofErr w:type="spellStart"/>
-      <w:r>
-        <w:rPr>
-          <w:rFonts w:asciiTheme="minorBidi" w:eastAsiaTheme="minorEastAsia" w:hAnsiTheme="minorBidi" w:cstheme="minorBidi"/>
-          <w:bCs/>
-          <w:spacing w:val="-8"/>
-          <w:sz w:val="24"/>
-          <w:szCs w:val="24"/>
-          <w:lang w:eastAsia="zh-CN"/>
-        </w:rPr>
-        <w:t>Erreur</w:t>
-      </w:r>
-      <w:proofErr w:type="spellEnd"/>
-      <w:r>
-        <w:rPr>
-          <w:rFonts w:asciiTheme="minorBidi" w:eastAsiaTheme="minorEastAsia" w:hAnsiTheme="minorBidi" w:cstheme="minorBidi"/>
-          <w:bCs/>
-          <w:spacing w:val="-8"/>
-          <w:sz w:val="24"/>
-          <w:szCs w:val="24"/>
-          <w:lang w:eastAsia="zh-CN"/>
-        </w:rPr>
-        <w:t>}&gt;</w:t>
+          <w:lang w:val="fr-CA" w:eastAsia="zh-CN"/>
+        </w:rPr>
+        <w:t>car dès qu’on insère un nœud dans l’arbre, l’arbre n’est plus « None »</w:t>
       </w:r>
     </w:p>
     <w:p>
@@ -3750,96 +4266,9 @@
           <w:spacing w:val="-8"/>
           <w:sz w:val="24"/>
           <w:szCs w:val="24"/>
-          <w:lang w:val="en-CA" w:eastAsia="zh-CN"/>
-        </w:rPr>
-      </w:pPr>
-      <w:r>
-        <w:rPr>
-          <w:rFonts w:asciiTheme="minorBidi" w:eastAsiaTheme="minorEastAsia" w:hAnsiTheme="minorBidi" w:cstheme="minorBidi"/>
-          <w:bCs/>
-          <w:spacing w:val="-8"/>
-          <w:sz w:val="24"/>
-          <w:szCs w:val="24"/>
-          <w:lang w:val="en-CA" w:eastAsia="zh-CN"/>
-        </w:rPr>
-        <w:t>B2N2 -&gt;</w:t>
-      </w:r>
-      <w:r>
-        <w:rPr>
-          <w:rFonts w:asciiTheme="minorBidi" w:eastAsiaTheme="minorEastAsia" w:hAnsiTheme="minorBidi" w:cstheme="minorBidi"/>
-          <w:bCs/>
-          <w:spacing w:val="-8"/>
-          <w:sz w:val="24"/>
-          <w:szCs w:val="24"/>
-          <w:lang w:val="en-CA" w:eastAsia="zh-CN"/>
-        </w:rPr>
-        <w:t xml:space="preserve"> t4</w:t>
-      </w:r>
-      <w:r>
-        <w:rPr>
-          <w:rFonts w:asciiTheme="minorBidi" w:eastAsiaTheme="minorEastAsia" w:hAnsiTheme="minorBidi" w:cstheme="minorBidi"/>
-          <w:bCs/>
-          <w:spacing w:val="-8"/>
-          <w:sz w:val="24"/>
-          <w:szCs w:val="24"/>
-          <w:lang w:val="en-CA" w:eastAsia="zh-CN"/>
-        </w:rPr>
-        <w:t xml:space="preserve"> = </w:t>
-      </w:r>
-      <w:proofErr w:type="gramStart"/>
-      <w:r>
-        <w:rPr>
-          <w:rFonts w:asciiTheme="minorBidi" w:eastAsiaTheme="minorEastAsia" w:hAnsiTheme="minorBidi" w:cstheme="minorBidi"/>
-          <w:bCs/>
-          <w:spacing w:val="-8"/>
-          <w:sz w:val="24"/>
-          <w:szCs w:val="24"/>
-          <w:lang w:val="en-CA" w:eastAsia="zh-CN"/>
-        </w:rPr>
-        <w:t>&lt;{</w:t>
-      </w:r>
-      <w:proofErr w:type="gramEnd"/>
-      <w:r>
-        <w:rPr>
-          <w:rFonts w:asciiTheme="minorBidi" w:eastAsiaTheme="minorEastAsia" w:hAnsiTheme="minorBidi" w:cstheme="minorBidi"/>
-          <w:bCs/>
-          <w:spacing w:val="-8"/>
-          <w:sz w:val="24"/>
-          <w:szCs w:val="24"/>
-          <w:lang w:val="en-CA" w:eastAsia="zh-CN"/>
-        </w:rPr>
-        <w:t>B = not None, N = not None},</w:t>
-      </w:r>
-      <w:r>
-        <w:rPr>
-          <w:rFonts w:asciiTheme="minorBidi" w:eastAsiaTheme="minorEastAsia" w:hAnsiTheme="minorBidi" w:cstheme="minorBidi"/>
-          <w:spacing w:val="-8"/>
-          <w:sz w:val="24"/>
-          <w:szCs w:val="24"/>
-          <w:lang w:val="en-CA" w:eastAsia="zh-CN"/>
-        </w:rPr>
-        <w:t xml:space="preserve"> {</w:t>
-      </w:r>
-      <w:r>
-        <w:rPr>
-          <w:rFonts w:asciiTheme="minorBidi" w:eastAsiaTheme="minorEastAsia" w:hAnsiTheme="minorBidi" w:cstheme="minorBidi"/>
-          <w:spacing w:val="-8"/>
-          <w:sz w:val="24"/>
-          <w:szCs w:val="24"/>
-          <w:lang w:val="en-CA" w:eastAsia="zh-CN"/>
-        </w:rPr>
-        <w:t>Deleted node with success</w:t>
-      </w:r>
-      <w:r>
-        <w:rPr>
-          <w:rFonts w:asciiTheme="minorBidi" w:eastAsiaTheme="minorEastAsia" w:hAnsiTheme="minorBidi" w:cstheme="minorBidi"/>
-          <w:spacing w:val="-8"/>
-          <w:sz w:val="24"/>
-          <w:szCs w:val="24"/>
-          <w:lang w:val="en-CA" w:eastAsia="zh-CN"/>
-        </w:rPr>
-        <w:t>}&gt;</w:t>
-      </w:r>
+          <w:lang w:val="fr-CA" w:eastAsia="zh-CN"/>
+        </w:rPr>
+      </w:pPr>
     </w:p>
     <w:p>
       <w:pPr>
@@ -3849,12 +4278,123 @@
         <w:jc w:val="both"/>
         <w:rPr>
           <w:rFonts w:asciiTheme="minorBidi" w:eastAsiaTheme="minorEastAsia" w:hAnsiTheme="minorBidi" w:cstheme="minorBidi"/>
-          <w:spacing w:val="-8"/>
-          <w:sz w:val="24"/>
-          <w:szCs w:val="24"/>
-          <w:lang w:val="en-CA" w:eastAsia="zh-CN"/>
-        </w:rPr>
-      </w:pPr>
+          <w:bCs/>
+          <w:spacing w:val="-8"/>
+          <w:sz w:val="24"/>
+          <w:szCs w:val="24"/>
+          <w:lang w:eastAsia="zh-CN"/>
+        </w:rPr>
+      </w:pPr>
+      <w:r>
+        <w:rPr>
+          <w:rFonts w:asciiTheme="minorBidi" w:eastAsiaTheme="minorEastAsia" w:hAnsiTheme="minorBidi" w:cstheme="minorBidi"/>
+          <w:bCs/>
+          <w:spacing w:val="-8"/>
+          <w:sz w:val="24"/>
+          <w:szCs w:val="24"/>
+          <w:lang w:eastAsia="zh-CN"/>
+        </w:rPr>
+        <w:t>B2N1 -&gt;</w:t>
+      </w:r>
+      <w:r>
+        <w:rPr>
+          <w:rFonts w:asciiTheme="minorBidi" w:eastAsiaTheme="minorEastAsia" w:hAnsiTheme="minorBidi" w:cstheme="minorBidi"/>
+          <w:bCs/>
+          <w:spacing w:val="-8"/>
+          <w:sz w:val="24"/>
+          <w:szCs w:val="24"/>
+          <w:lang w:eastAsia="zh-CN"/>
+        </w:rPr>
+        <w:t xml:space="preserve"> t3</w:t>
+      </w:r>
+      <w:r>
+        <w:rPr>
+          <w:rFonts w:asciiTheme="minorBidi" w:eastAsiaTheme="minorEastAsia" w:hAnsiTheme="minorBidi" w:cstheme="minorBidi"/>
+          <w:bCs/>
+          <w:spacing w:val="-8"/>
+          <w:sz w:val="24"/>
+          <w:szCs w:val="24"/>
+          <w:lang w:eastAsia="zh-CN"/>
+        </w:rPr>
+        <w:t xml:space="preserve"> = </w:t>
+      </w:r>
+      <w:r>
+        <w:rPr>
+          <w:rFonts w:asciiTheme="minorBidi" w:eastAsiaTheme="minorEastAsia" w:hAnsiTheme="minorBidi" w:cstheme="minorBidi"/>
+          <w:bCs/>
+          <w:spacing w:val="-8"/>
+          <w:sz w:val="24"/>
+          <w:szCs w:val="24"/>
+          <w:lang w:eastAsia="zh-CN"/>
+        </w:rPr>
+        <w:t>&lt;</w:t>
+      </w:r>
+      <w:r>
+        <w:rPr>
+          <w:rFonts w:asciiTheme="minorBidi" w:eastAsiaTheme="minorEastAsia" w:hAnsiTheme="minorBidi" w:cstheme="minorBidi"/>
+          <w:bCs/>
+          <w:spacing w:val="-8"/>
+          <w:sz w:val="24"/>
+          <w:szCs w:val="24"/>
+          <w:lang w:eastAsia="zh-CN"/>
+        </w:rPr>
+        <w:t xml:space="preserve"> </w:t>
+      </w:r>
+      <w:r>
+        <w:rPr>
+          <w:rFonts w:asciiTheme="minorBidi" w:eastAsiaTheme="minorEastAsia" w:hAnsiTheme="minorBidi" w:cstheme="minorBidi"/>
+          <w:bCs/>
+          <w:spacing w:val="-8"/>
+          <w:sz w:val="24"/>
+          <w:szCs w:val="24"/>
+          <w:lang w:eastAsia="zh-CN"/>
+        </w:rPr>
+        <w:t>{B = not None, N = None}, {</w:t>
+      </w:r>
+      <w:r>
+        <w:rPr>
+          <w:rFonts w:asciiTheme="minorBidi" w:eastAsiaTheme="minorEastAsia" w:hAnsiTheme="minorBidi" w:cstheme="minorBidi"/>
+          <w:bCs/>
+          <w:spacing w:val="-8"/>
+          <w:sz w:val="24"/>
+          <w:szCs w:val="24"/>
+          <w:lang w:eastAsia="zh-CN"/>
+        </w:rPr>
+        <w:t>Error</w:t>
+      </w:r>
+      <w:r>
+        <w:rPr>
+          <w:rFonts w:asciiTheme="minorBidi" w:eastAsiaTheme="minorEastAsia" w:hAnsiTheme="minorBidi" w:cstheme="minorBidi"/>
+          <w:bCs/>
+          <w:spacing w:val="-8"/>
+          <w:sz w:val="24"/>
+          <w:szCs w:val="24"/>
+          <w:lang w:eastAsia="zh-CN"/>
+        </w:rPr>
+        <w:t>}</w:t>
+      </w:r>
+      <w:r>
+        <w:rPr>
+          <w:rFonts w:asciiTheme="minorBidi" w:eastAsiaTheme="minorEastAsia" w:hAnsiTheme="minorBidi" w:cstheme="minorBidi"/>
+          <w:bCs/>
+          <w:spacing w:val="-8"/>
+          <w:sz w:val="24"/>
+          <w:szCs w:val="24"/>
+          <w:lang w:eastAsia="zh-CN"/>
+        </w:rPr>
+        <w:t xml:space="preserve"> </w:t>
+      </w:r>
+      <w:r>
+        <w:rPr>
+          <w:rFonts w:asciiTheme="minorBidi" w:eastAsiaTheme="minorEastAsia" w:hAnsiTheme="minorBidi" w:cstheme="minorBidi"/>
+          <w:bCs/>
+          <w:spacing w:val="-8"/>
+          <w:sz w:val="24"/>
+          <w:szCs w:val="24"/>
+          <w:lang w:eastAsia="zh-CN"/>
+        </w:rPr>
+        <w:t>&gt;</w:t>
+      </w:r>
     </w:p>
     <w:p>
       <w:pPr>
@@ -3870,6 +4410,102 @@
           <w:lang w:val="en-CA" w:eastAsia="zh-CN"/>
         </w:rPr>
       </w:pPr>
+      <w:r>
+        <w:rPr>
+          <w:rFonts w:asciiTheme="minorBidi" w:eastAsiaTheme="minorEastAsia" w:hAnsiTheme="minorBidi" w:cstheme="minorBidi"/>
+          <w:bCs/>
+          <w:spacing w:val="-8"/>
+          <w:sz w:val="24"/>
+          <w:szCs w:val="24"/>
+          <w:lang w:val="en-CA" w:eastAsia="zh-CN"/>
+        </w:rPr>
+        <w:t>B2N2 -&gt;</w:t>
+      </w:r>
+      <w:r>
+        <w:rPr>
+          <w:rFonts w:asciiTheme="minorBidi" w:eastAsiaTheme="minorEastAsia" w:hAnsiTheme="minorBidi" w:cstheme="minorBidi"/>
+          <w:bCs/>
+          <w:spacing w:val="-8"/>
+          <w:sz w:val="24"/>
+          <w:szCs w:val="24"/>
+          <w:lang w:val="en-CA" w:eastAsia="zh-CN"/>
+        </w:rPr>
+        <w:t xml:space="preserve"> t4</w:t>
+      </w:r>
+      <w:r>
+        <w:rPr>
+          <w:rFonts w:asciiTheme="minorBidi" w:eastAsiaTheme="minorEastAsia" w:hAnsiTheme="minorBidi" w:cstheme="minorBidi"/>
+          <w:bCs/>
+          <w:spacing w:val="-8"/>
+          <w:sz w:val="24"/>
+          <w:szCs w:val="24"/>
+          <w:lang w:val="en-CA" w:eastAsia="zh-CN"/>
+        </w:rPr>
+        <w:t xml:space="preserve"> = </w:t>
+      </w:r>
+      <w:r>
+        <w:rPr>
+          <w:rFonts w:asciiTheme="minorBidi" w:eastAsiaTheme="minorEastAsia" w:hAnsiTheme="minorBidi" w:cstheme="minorBidi"/>
+          <w:bCs/>
+          <w:spacing w:val="-8"/>
+          <w:sz w:val="24"/>
+          <w:szCs w:val="24"/>
+          <w:lang w:val="en-CA" w:eastAsia="zh-CN"/>
+        </w:rPr>
+        <w:t>&lt;</w:t>
+      </w:r>
+      <w:r>
+        <w:rPr>
+          <w:rFonts w:asciiTheme="minorBidi" w:eastAsiaTheme="minorEastAsia" w:hAnsiTheme="minorBidi" w:cstheme="minorBidi"/>
+          <w:bCs/>
+          <w:spacing w:val="-8"/>
+          <w:sz w:val="24"/>
+          <w:szCs w:val="24"/>
+          <w:lang w:val="en-CA" w:eastAsia="zh-CN"/>
+        </w:rPr>
+        <w:t xml:space="preserve"> </w:t>
+      </w:r>
+      <w:r>
+        <w:rPr>
+          <w:rFonts w:asciiTheme="minorBidi" w:eastAsiaTheme="minorEastAsia" w:hAnsiTheme="minorBidi" w:cstheme="minorBidi"/>
+          <w:bCs/>
+          <w:spacing w:val="-8"/>
+          <w:sz w:val="24"/>
+          <w:szCs w:val="24"/>
+          <w:lang w:val="en-CA" w:eastAsia="zh-CN"/>
+        </w:rPr>
+        <w:t>{B = not None, N = not None},</w:t>
+      </w:r>
+      <w:r>
+        <w:rPr>
+          <w:rFonts w:asciiTheme="minorBidi" w:eastAsiaTheme="minorEastAsia" w:hAnsiTheme="minorBidi" w:cstheme="minorBidi"/>
+          <w:spacing w:val="-8"/>
+          <w:sz w:val="24"/>
+          <w:szCs w:val="24"/>
+          <w:lang w:val="en-CA" w:eastAsia="zh-CN"/>
+        </w:rPr>
+        <w:t xml:space="preserve"> {</w:t>
+      </w:r>
+      <w:r>
+        <w:rPr>
+          <w:rFonts w:asciiTheme="minorBidi" w:eastAsiaTheme="minorEastAsia" w:hAnsiTheme="minorBidi" w:cstheme="minorBidi"/>
+          <w:spacing w:val="-8"/>
+          <w:sz w:val="24"/>
+          <w:szCs w:val="24"/>
+          <w:lang w:val="en-CA" w:eastAsia="zh-CN"/>
+        </w:rPr>
+        <w:t>Deleted node with success</w:t>
+      </w:r>
+      <w:r>
+        <w:rPr>
+          <w:rFonts w:asciiTheme="minorBidi" w:eastAsiaTheme="minorEastAsia" w:hAnsiTheme="minorBidi" w:cstheme="minorBidi"/>
+          <w:spacing w:val="-8"/>
+          <w:sz w:val="24"/>
+          <w:szCs w:val="24"/>
+          <w:lang w:val="en-CA" w:eastAsia="zh-CN"/>
+        </w:rPr>
+        <w:t>}&gt;</w:t>
+      </w:r>
     </w:p>
     <w:p>
       <w:pPr>
@@ -3882,231 +4518,9 @@
           <w:spacing w:val="-8"/>
           <w:sz w:val="24"/>
           <w:szCs w:val="24"/>
-          <w:lang w:val="fr-CA" w:eastAsia="zh-CN"/>
-        </w:rPr>
-      </w:pPr>
-      <w:r>
-        <w:rPr>
-          <w:rFonts w:asciiTheme="minorBidi" w:eastAsiaTheme="minorEastAsia" w:hAnsiTheme="minorBidi" w:cstheme="minorBidi"/>
-          <w:spacing w:val="-8"/>
-          <w:sz w:val="24"/>
-          <w:szCs w:val="24"/>
-          <w:lang w:val="fr-CA" w:eastAsia="zh-CN"/>
-        </w:rPr>
-        <w:t>4.3. Utilisez maintenant l’approche boîte</w:t>
-      </w:r>
-      <w:r>
-        <w:rPr>
-          <w:rFonts w:asciiTheme="minorBidi" w:eastAsiaTheme="minorEastAsia" w:hAnsiTheme="minorBidi" w:cstheme="minorBidi"/>
-          <w:spacing w:val="-8"/>
-          <w:sz w:val="24"/>
-          <w:szCs w:val="24"/>
-          <w:lang w:val="fr-CA" w:eastAsia="zh-CN"/>
-        </w:rPr>
-        <w:t xml:space="preserve"> blanche all-P-uses/</w:t>
-      </w:r>
-      <w:proofErr w:type="spellStart"/>
-      <w:r>
-        <w:rPr>
-          <w:rFonts w:asciiTheme="minorBidi" w:eastAsiaTheme="minorEastAsia" w:hAnsiTheme="minorBidi" w:cstheme="minorBidi"/>
-          <w:spacing w:val="-8"/>
-          <w:sz w:val="24"/>
-          <w:szCs w:val="24"/>
-          <w:lang w:val="fr-CA" w:eastAsia="zh-CN"/>
-        </w:rPr>
-        <w:t>some</w:t>
-      </w:r>
-      <w:proofErr w:type="spellEnd"/>
-      <w:r>
-        <w:rPr>
-          <w:rFonts w:asciiTheme="minorBidi" w:eastAsiaTheme="minorEastAsia" w:hAnsiTheme="minorBidi" w:cstheme="minorBidi"/>
-          <w:spacing w:val="-8"/>
-          <w:sz w:val="24"/>
-          <w:szCs w:val="24"/>
-          <w:lang w:val="fr-CA" w:eastAsia="zh-CN"/>
-        </w:rPr>
-        <w:t>-</w:t>
-      </w:r>
-      <w:proofErr w:type="spellStart"/>
-      <w:r>
-        <w:rPr>
-          <w:rFonts w:asciiTheme="minorBidi" w:eastAsiaTheme="minorEastAsia" w:hAnsiTheme="minorBidi" w:cstheme="minorBidi"/>
-          <w:spacing w:val="-8"/>
-          <w:sz w:val="24"/>
-          <w:szCs w:val="24"/>
-          <w:lang w:val="fr-CA" w:eastAsia="zh-CN"/>
-        </w:rPr>
-        <w:t>C-uses</w:t>
-      </w:r>
-      <w:proofErr w:type="spellEnd"/>
-      <w:r>
-        <w:rPr>
-          <w:rFonts w:asciiTheme="minorBidi" w:eastAsiaTheme="minorEastAsia" w:hAnsiTheme="minorBidi" w:cstheme="minorBidi"/>
-          <w:spacing w:val="-8"/>
-          <w:sz w:val="24"/>
-          <w:szCs w:val="24"/>
-          <w:lang w:val="fr-CA" w:eastAsia="zh-CN"/>
-        </w:rPr>
-        <w:t xml:space="preserve"> </w:t>
-      </w:r>
-      <w:r>
-        <w:rPr>
-          <w:rFonts w:asciiTheme="minorBidi" w:eastAsiaTheme="minorEastAsia" w:hAnsiTheme="minorBidi" w:cstheme="minorBidi"/>
-          <w:spacing w:val="-8"/>
-          <w:sz w:val="24"/>
-          <w:szCs w:val="24"/>
-          <w:lang w:val="fr-CA" w:eastAsia="zh-CN"/>
-        </w:rPr>
-        <w:t xml:space="preserve">(flot de données) sur la même opération (méthode </w:t>
-      </w:r>
-      <w:proofErr w:type="spellStart"/>
-      <w:r>
-        <w:rPr>
-          <w:rFonts w:asciiTheme="minorBidi" w:eastAsiaTheme="minorEastAsia" w:hAnsiTheme="minorBidi" w:cstheme="minorBidi"/>
-          <w:spacing w:val="-8"/>
-          <w:sz w:val="24"/>
-          <w:szCs w:val="24"/>
-          <w:lang w:val="fr-CA" w:eastAsia="zh-CN"/>
-        </w:rPr>
-        <w:t>delete_</w:t>
-      </w:r>
-      <w:proofErr w:type="gramStart"/>
-      <w:r>
-        <w:rPr>
-          <w:rFonts w:asciiTheme="minorBidi" w:eastAsiaTheme="minorEastAsia" w:hAnsiTheme="minorBidi" w:cstheme="minorBidi"/>
-          <w:spacing w:val="-8"/>
-          <w:sz w:val="24"/>
-          <w:szCs w:val="24"/>
-          <w:lang w:val="fr-CA" w:eastAsia="zh-CN"/>
-        </w:rPr>
-        <w:t>node</w:t>
-      </w:r>
-      <w:proofErr w:type="spellEnd"/>
-      <w:r>
-        <w:rPr>
-          <w:rFonts w:asciiTheme="minorBidi" w:eastAsiaTheme="minorEastAsia" w:hAnsiTheme="minorBidi" w:cstheme="minorBidi"/>
-          <w:spacing w:val="-8"/>
-          <w:sz w:val="24"/>
-          <w:szCs w:val="24"/>
-          <w:lang w:val="fr-CA" w:eastAsia="zh-CN"/>
-        </w:rPr>
-        <w:t>(</w:t>
-      </w:r>
-      <w:proofErr w:type="gramEnd"/>
-      <w:r>
-        <w:rPr>
-          <w:rFonts w:asciiTheme="minorBidi" w:eastAsiaTheme="minorEastAsia" w:hAnsiTheme="minorBidi" w:cstheme="minorBidi"/>
-          <w:spacing w:val="-8"/>
-          <w:sz w:val="24"/>
-          <w:szCs w:val="24"/>
-          <w:lang w:val="fr-CA" w:eastAsia="zh-CN"/>
-        </w:rPr>
-        <w:t>)) dans le</w:t>
-      </w:r>
-      <w:r>
-        <w:rPr>
-          <w:rFonts w:asciiTheme="minorBidi" w:eastAsiaTheme="minorEastAsia" w:hAnsiTheme="minorBidi" w:cstheme="minorBidi"/>
-          <w:spacing w:val="-8"/>
-          <w:sz w:val="24"/>
-          <w:szCs w:val="24"/>
-          <w:lang w:val="fr-CA" w:eastAsia="zh-CN"/>
-        </w:rPr>
-        <w:t xml:space="preserve"> </w:t>
-      </w:r>
-      <w:r>
-        <w:rPr>
-          <w:rFonts w:asciiTheme="minorBidi" w:eastAsiaTheme="minorEastAsia" w:hAnsiTheme="minorBidi" w:cstheme="minorBidi"/>
-          <w:spacing w:val="-8"/>
-          <w:sz w:val="24"/>
-          <w:szCs w:val="24"/>
-          <w:lang w:val="fr-CA" w:eastAsia="zh-CN"/>
-        </w:rPr>
-        <w:t>fichier BST.py que 4.2 (suppression de nœuds) en regardant le code</w:t>
-      </w:r>
-      <w:r>
-        <w:rPr>
-          <w:rFonts w:asciiTheme="minorBidi" w:eastAsiaTheme="minorEastAsia" w:hAnsiTheme="minorBidi" w:cstheme="minorBidi"/>
-          <w:spacing w:val="-8"/>
-          <w:sz w:val="24"/>
-          <w:szCs w:val="24"/>
-          <w:lang w:val="fr-CA" w:eastAsia="zh-CN"/>
-        </w:rPr>
-        <w:t xml:space="preserve"> </w:t>
-      </w:r>
-      <w:r>
-        <w:rPr>
-          <w:rFonts w:asciiTheme="minorBidi" w:eastAsiaTheme="minorEastAsia" w:hAnsiTheme="minorBidi" w:cstheme="minorBidi"/>
-          <w:spacing w:val="-8"/>
-          <w:sz w:val="24"/>
-          <w:szCs w:val="24"/>
-          <w:lang w:val="fr-CA" w:eastAsia="zh-CN"/>
-        </w:rPr>
-        <w:t>source joint à cet énoncé. Allez de nouveau jusqu’au niveau de l’écriture</w:t>
-      </w:r>
-      <w:r>
-        <w:rPr>
-          <w:rFonts w:asciiTheme="minorBidi" w:eastAsiaTheme="minorEastAsia" w:hAnsiTheme="minorBidi" w:cstheme="minorBidi"/>
-          <w:spacing w:val="-8"/>
-          <w:sz w:val="24"/>
-          <w:szCs w:val="24"/>
-          <w:lang w:val="fr-CA" w:eastAsia="zh-CN"/>
-        </w:rPr>
-        <w:t xml:space="preserve"> </w:t>
-      </w:r>
-      <w:r>
-        <w:rPr>
-          <w:rFonts w:asciiTheme="minorBidi" w:eastAsiaTheme="minorEastAsia" w:hAnsiTheme="minorBidi" w:cstheme="minorBidi"/>
-          <w:spacing w:val="-8"/>
-          <w:sz w:val="24"/>
-          <w:szCs w:val="24"/>
-          <w:lang w:val="fr-CA" w:eastAsia="zh-CN"/>
-        </w:rPr>
-        <w:t xml:space="preserve">des tests avec </w:t>
-      </w:r>
-      <w:proofErr w:type="spellStart"/>
-      <w:r>
-        <w:rPr>
-          <w:rFonts w:asciiTheme="minorBidi" w:eastAsiaTheme="minorEastAsia" w:hAnsiTheme="minorBidi" w:cstheme="minorBidi"/>
-          <w:spacing w:val="-8"/>
-          <w:sz w:val="24"/>
-          <w:szCs w:val="24"/>
-          <w:lang w:val="fr-CA" w:eastAsia="zh-CN"/>
-        </w:rPr>
-        <w:t>unittest</w:t>
-      </w:r>
-      <w:proofErr w:type="spellEnd"/>
-      <w:r>
-        <w:rPr>
-          <w:rFonts w:asciiTheme="minorBidi" w:eastAsiaTheme="minorEastAsia" w:hAnsiTheme="minorBidi" w:cstheme="minorBidi"/>
-          <w:spacing w:val="-8"/>
-          <w:sz w:val="24"/>
-          <w:szCs w:val="24"/>
-          <w:lang w:val="fr-CA" w:eastAsia="zh-CN"/>
-        </w:rPr>
-        <w:t>. Comparez vos résultats avec ceux de 4.2, qu’</w:t>
-      </w:r>
-      <w:proofErr w:type="spellStart"/>
-      <w:r>
-        <w:rPr>
-          <w:rFonts w:asciiTheme="minorBidi" w:eastAsiaTheme="minorEastAsia" w:hAnsiTheme="minorBidi" w:cstheme="minorBidi"/>
-          <w:spacing w:val="-8"/>
-          <w:sz w:val="24"/>
-          <w:szCs w:val="24"/>
-          <w:lang w:val="fr-CA" w:eastAsia="zh-CN"/>
-        </w:rPr>
-        <w:t>estce</w:t>
-      </w:r>
-      <w:proofErr w:type="spellEnd"/>
-      <w:r>
-        <w:rPr>
-          <w:rFonts w:asciiTheme="minorBidi" w:eastAsiaTheme="minorEastAsia" w:hAnsiTheme="minorBidi" w:cstheme="minorBidi"/>
-          <w:spacing w:val="-8"/>
-          <w:sz w:val="24"/>
-          <w:szCs w:val="24"/>
-          <w:lang w:val="fr-CA" w:eastAsia="zh-CN"/>
-        </w:rPr>
-        <w:t xml:space="preserve"> que vous remarquez? [6 points]</w:t>
-      </w:r>
+          <w:lang w:val="en-CA" w:eastAsia="zh-CN"/>
+        </w:rPr>
+      </w:pPr>
     </w:p>
     <w:p>
       <w:pPr>
@@ -4119,7 +4533,7 @@
           <w:spacing w:val="-8"/>
           <w:sz w:val="24"/>
           <w:szCs w:val="24"/>
-          <w:lang w:val="fr-CA" w:eastAsia="zh-CN"/>
+          <w:lang w:val="en-CA" w:eastAsia="zh-CN"/>
         </w:rPr>
       </w:pPr>
     </w:p>
@@ -4145,17 +4559,219 @@
           <w:szCs w:val="24"/>
           <w:lang w:val="fr-CA" w:eastAsia="zh-CN"/>
         </w:rPr>
-        <w:t>Nous remarquons que nous avons</w:t>
-      </w:r>
-      <w:r>
-        <w:rPr>
-          <w:rFonts w:asciiTheme="minorBidi" w:eastAsiaTheme="minorEastAsia" w:hAnsiTheme="minorBidi" w:cstheme="minorBidi"/>
-          <w:spacing w:val="-8"/>
-          <w:sz w:val="24"/>
-          <w:szCs w:val="24"/>
-          <w:lang w:val="fr-CA" w:eastAsia="zh-CN"/>
-        </w:rPr>
-        <w:t xml:space="preserve"> plus de tests pour le cas des tests de boîte blanche.</w:t>
+        <w:t>4.3. Utilisez maintenant l’approche boîte</w:t>
+      </w:r>
+      <w:r>
+        <w:rPr>
+          <w:rFonts w:asciiTheme="minorBidi" w:eastAsiaTheme="minorEastAsia" w:hAnsiTheme="minorBidi" w:cstheme="minorBidi"/>
+          <w:spacing w:val="-8"/>
+          <w:sz w:val="24"/>
+          <w:szCs w:val="24"/>
+          <w:lang w:val="fr-CA" w:eastAsia="zh-CN"/>
+        </w:rPr>
+        <w:t xml:space="preserve"> blanche all-P-uses/</w:t>
+      </w:r>
+      <w:proofErr w:type="spellStart"/>
+      <w:r>
+        <w:rPr>
+          <w:rFonts w:asciiTheme="minorBidi" w:eastAsiaTheme="minorEastAsia" w:hAnsiTheme="minorBidi" w:cstheme="minorBidi"/>
+          <w:spacing w:val="-8"/>
+          <w:sz w:val="24"/>
+          <w:szCs w:val="24"/>
+          <w:lang w:val="fr-CA" w:eastAsia="zh-CN"/>
+        </w:rPr>
+        <w:t>some</w:t>
+      </w:r>
+      <w:proofErr w:type="spellEnd"/>
+      <w:r>
+        <w:rPr>
+          <w:rFonts w:asciiTheme="minorBidi" w:eastAsiaTheme="minorEastAsia" w:hAnsiTheme="minorBidi" w:cstheme="minorBidi"/>
+          <w:spacing w:val="-8"/>
+          <w:sz w:val="24"/>
+          <w:szCs w:val="24"/>
+          <w:lang w:val="fr-CA" w:eastAsia="zh-CN"/>
+        </w:rPr>
+        <w:t>-</w:t>
+      </w:r>
+      <w:proofErr w:type="spellStart"/>
+      <w:r>
+        <w:rPr>
+          <w:rFonts w:asciiTheme="minorBidi" w:eastAsiaTheme="minorEastAsia" w:hAnsiTheme="minorBidi" w:cstheme="minorBidi"/>
+          <w:spacing w:val="-8"/>
+          <w:sz w:val="24"/>
+          <w:szCs w:val="24"/>
+          <w:lang w:val="fr-CA" w:eastAsia="zh-CN"/>
+        </w:rPr>
+        <w:t>C-uses</w:t>
+      </w:r>
+      <w:proofErr w:type="spellEnd"/>
+      <w:r>
+        <w:rPr>
+          <w:rFonts w:asciiTheme="minorBidi" w:eastAsiaTheme="minorEastAsia" w:hAnsiTheme="minorBidi" w:cstheme="minorBidi"/>
+          <w:spacing w:val="-8"/>
+          <w:sz w:val="24"/>
+          <w:szCs w:val="24"/>
+          <w:lang w:val="fr-CA" w:eastAsia="zh-CN"/>
+        </w:rPr>
+        <w:t xml:space="preserve"> </w:t>
+      </w:r>
+      <w:r>
+        <w:rPr>
+          <w:rFonts w:asciiTheme="minorBidi" w:eastAsiaTheme="minorEastAsia" w:hAnsiTheme="minorBidi" w:cstheme="minorBidi"/>
+          <w:spacing w:val="-8"/>
+          <w:sz w:val="24"/>
+          <w:szCs w:val="24"/>
+          <w:lang w:val="fr-CA" w:eastAsia="zh-CN"/>
+        </w:rPr>
+        <w:t xml:space="preserve">(flot de données) sur la même opération (méthode </w:t>
+      </w:r>
+      <w:proofErr w:type="spellStart"/>
+      <w:r>
+        <w:rPr>
+          <w:rFonts w:asciiTheme="minorBidi" w:eastAsiaTheme="minorEastAsia" w:hAnsiTheme="minorBidi" w:cstheme="minorBidi"/>
+          <w:spacing w:val="-8"/>
+          <w:sz w:val="24"/>
+          <w:szCs w:val="24"/>
+          <w:lang w:val="fr-CA" w:eastAsia="zh-CN"/>
+        </w:rPr>
+        <w:t>delete_</w:t>
+      </w:r>
+      <w:proofErr w:type="gramStart"/>
+      <w:r>
+        <w:rPr>
+          <w:rFonts w:asciiTheme="minorBidi" w:eastAsiaTheme="minorEastAsia" w:hAnsiTheme="minorBidi" w:cstheme="minorBidi"/>
+          <w:spacing w:val="-8"/>
+          <w:sz w:val="24"/>
+          <w:szCs w:val="24"/>
+          <w:lang w:val="fr-CA" w:eastAsia="zh-CN"/>
+        </w:rPr>
+        <w:t>node</w:t>
+      </w:r>
+      <w:proofErr w:type="spellEnd"/>
+      <w:r>
+        <w:rPr>
+          <w:rFonts w:asciiTheme="minorBidi" w:eastAsiaTheme="minorEastAsia" w:hAnsiTheme="minorBidi" w:cstheme="minorBidi"/>
+          <w:spacing w:val="-8"/>
+          <w:sz w:val="24"/>
+          <w:szCs w:val="24"/>
+          <w:lang w:val="fr-CA" w:eastAsia="zh-CN"/>
+        </w:rPr>
+        <w:t>(</w:t>
+      </w:r>
+      <w:proofErr w:type="gramEnd"/>
+      <w:r>
+        <w:rPr>
+          <w:rFonts w:asciiTheme="minorBidi" w:eastAsiaTheme="minorEastAsia" w:hAnsiTheme="minorBidi" w:cstheme="minorBidi"/>
+          <w:spacing w:val="-8"/>
+          <w:sz w:val="24"/>
+          <w:szCs w:val="24"/>
+          <w:lang w:val="fr-CA" w:eastAsia="zh-CN"/>
+        </w:rPr>
+        <w:t>)) dans le</w:t>
+      </w:r>
+      <w:r>
+        <w:rPr>
+          <w:rFonts w:asciiTheme="minorBidi" w:eastAsiaTheme="minorEastAsia" w:hAnsiTheme="minorBidi" w:cstheme="minorBidi"/>
+          <w:spacing w:val="-8"/>
+          <w:sz w:val="24"/>
+          <w:szCs w:val="24"/>
+          <w:lang w:val="fr-CA" w:eastAsia="zh-CN"/>
+        </w:rPr>
+        <w:t xml:space="preserve"> </w:t>
+      </w:r>
+      <w:r>
+        <w:rPr>
+          <w:rFonts w:asciiTheme="minorBidi" w:eastAsiaTheme="minorEastAsia" w:hAnsiTheme="minorBidi" w:cstheme="minorBidi"/>
+          <w:spacing w:val="-8"/>
+          <w:sz w:val="24"/>
+          <w:szCs w:val="24"/>
+          <w:lang w:val="fr-CA" w:eastAsia="zh-CN"/>
+        </w:rPr>
+        <w:t>fichier BST.py que 4.2 (suppression de nœuds) en regardant le code</w:t>
+      </w:r>
+      <w:r>
+        <w:rPr>
+          <w:rFonts w:asciiTheme="minorBidi" w:eastAsiaTheme="minorEastAsia" w:hAnsiTheme="minorBidi" w:cstheme="minorBidi"/>
+          <w:spacing w:val="-8"/>
+          <w:sz w:val="24"/>
+          <w:szCs w:val="24"/>
+          <w:lang w:val="fr-CA" w:eastAsia="zh-CN"/>
+        </w:rPr>
+        <w:t xml:space="preserve"> </w:t>
+      </w:r>
+      <w:r>
+        <w:rPr>
+          <w:rFonts w:asciiTheme="minorBidi" w:eastAsiaTheme="minorEastAsia" w:hAnsiTheme="minorBidi" w:cstheme="minorBidi"/>
+          <w:spacing w:val="-8"/>
+          <w:sz w:val="24"/>
+          <w:szCs w:val="24"/>
+          <w:lang w:val="fr-CA" w:eastAsia="zh-CN"/>
+        </w:rPr>
+        <w:t>source joint à cet énoncé. Allez de nouveau jusqu’au niveau de l’écriture</w:t>
+      </w:r>
+      <w:r>
+        <w:rPr>
+          <w:rFonts w:asciiTheme="minorBidi" w:eastAsiaTheme="minorEastAsia" w:hAnsiTheme="minorBidi" w:cstheme="minorBidi"/>
+          <w:spacing w:val="-8"/>
+          <w:sz w:val="24"/>
+          <w:szCs w:val="24"/>
+          <w:lang w:val="fr-CA" w:eastAsia="zh-CN"/>
+        </w:rPr>
+        <w:t xml:space="preserve"> </w:t>
+      </w:r>
+      <w:r>
+        <w:rPr>
+          <w:rFonts w:asciiTheme="minorBidi" w:eastAsiaTheme="minorEastAsia" w:hAnsiTheme="minorBidi" w:cstheme="minorBidi"/>
+          <w:spacing w:val="-8"/>
+          <w:sz w:val="24"/>
+          <w:szCs w:val="24"/>
+          <w:lang w:val="fr-CA" w:eastAsia="zh-CN"/>
+        </w:rPr>
+        <w:t xml:space="preserve">des tests avec </w:t>
+      </w:r>
+      <w:proofErr w:type="spellStart"/>
+      <w:r>
+        <w:rPr>
+          <w:rFonts w:asciiTheme="minorBidi" w:eastAsiaTheme="minorEastAsia" w:hAnsiTheme="minorBidi" w:cstheme="minorBidi"/>
+          <w:spacing w:val="-8"/>
+          <w:sz w:val="24"/>
+          <w:szCs w:val="24"/>
+          <w:lang w:val="fr-CA" w:eastAsia="zh-CN"/>
+        </w:rPr>
+        <w:t>unittest</w:t>
+      </w:r>
+      <w:proofErr w:type="spellEnd"/>
+      <w:r>
+        <w:rPr>
+          <w:rFonts w:asciiTheme="minorBidi" w:eastAsiaTheme="minorEastAsia" w:hAnsiTheme="minorBidi" w:cstheme="minorBidi"/>
+          <w:spacing w:val="-8"/>
+          <w:sz w:val="24"/>
+          <w:szCs w:val="24"/>
+          <w:lang w:val="fr-CA" w:eastAsia="zh-CN"/>
+        </w:rPr>
+        <w:t>. Comparez vos résultats avec ceux de 4.2, qu’</w:t>
+      </w:r>
+      <w:proofErr w:type="spellStart"/>
+      <w:r>
+        <w:rPr>
+          <w:rFonts w:asciiTheme="minorBidi" w:eastAsiaTheme="minorEastAsia" w:hAnsiTheme="minorBidi" w:cstheme="minorBidi"/>
+          <w:spacing w:val="-8"/>
+          <w:sz w:val="24"/>
+          <w:szCs w:val="24"/>
+          <w:lang w:val="fr-CA" w:eastAsia="zh-CN"/>
+        </w:rPr>
+        <w:t>estce</w:t>
+      </w:r>
+      <w:proofErr w:type="spellEnd"/>
+      <w:r>
+        <w:rPr>
+          <w:rFonts w:asciiTheme="minorBidi" w:eastAsiaTheme="minorEastAsia" w:hAnsiTheme="minorBidi" w:cstheme="minorBidi"/>
+          <w:spacing w:val="-8"/>
+          <w:sz w:val="24"/>
+          <w:szCs w:val="24"/>
+          <w:lang w:val="fr-CA" w:eastAsia="zh-CN"/>
+        </w:rPr>
+        <w:t xml:space="preserve"> que vous remarquez? [6 points]</w:t>
       </w:r>
     </w:p>
     <w:p>
@@ -4172,8 +4788,6 @@
           <w:lang w:val="fr-CA" w:eastAsia="zh-CN"/>
         </w:rPr>
       </w:pPr>
-      <w:bookmarkStart w:id="0" w:name="_GoBack"/>
-      <w:bookmarkEnd w:id="0"/>
     </w:p>
     <w:p>
       <w:pPr>
@@ -4189,6 +4803,26 @@
           <w:lang w:val="fr-CA" w:eastAsia="zh-CN"/>
         </w:rPr>
       </w:pPr>
+      <w:r>
+        <w:rPr>
+          <w:rFonts w:asciiTheme="minorBidi" w:eastAsiaTheme="minorEastAsia" w:hAnsiTheme="minorBidi" w:cstheme="minorBidi"/>
+          <w:spacing w:val="-8"/>
+          <w:sz w:val="24"/>
+          <w:szCs w:val="24"/>
+          <w:lang w:val="fr-CA" w:eastAsia="zh-CN"/>
+        </w:rPr>
+        <w:t>Nous remarquons que nous avons</w:t>
+      </w:r>
+      <w:r>
+        <w:rPr>
+          <w:rFonts w:asciiTheme="minorBidi" w:eastAsiaTheme="minorEastAsia" w:hAnsiTheme="minorBidi" w:cstheme="minorBidi"/>
+          <w:spacing w:val="-8"/>
+          <w:sz w:val="24"/>
+          <w:szCs w:val="24"/>
+          <w:lang w:val="fr-CA" w:eastAsia="zh-CN"/>
+        </w:rPr>
+        <w:t xml:space="preserve"> plus de tests pour le cas des tests de boîte blanche.</w:t>
+      </w:r>
     </w:p>
     <w:p>
       <w:pPr>
@@ -4197,6 +4831,1286 @@
         <w:ind w:right="102"/>
         <w:jc w:val="both"/>
         <w:rPr>
+          <w:rFonts w:asciiTheme="minorBidi" w:eastAsiaTheme="minorEastAsia" w:hAnsiTheme="minorBidi" w:cstheme="minorBidi"/>
+          <w:spacing w:val="-8"/>
+          <w:sz w:val="24"/>
+          <w:szCs w:val="24"/>
+          <w:lang w:val="fr-CA" w:eastAsia="zh-CN"/>
+        </w:rPr>
+      </w:pPr>
+    </w:p>
+    <w:p>
+      <w:pPr>
+        <w:pStyle w:val="Paragraphedeliste"/>
+        <w:spacing w:after="240"/>
+        <w:ind w:right="102"/>
+        <w:jc w:val="both"/>
+        <w:rPr>
+          <w:rFonts w:asciiTheme="minorBidi" w:eastAsiaTheme="minorEastAsia" w:hAnsiTheme="minorBidi" w:cstheme="minorBidi"/>
+          <w:spacing w:val="-8"/>
+          <w:sz w:val="24"/>
+          <w:szCs w:val="24"/>
+          <w:lang w:val="fr-CA" w:eastAsia="zh-CN"/>
+        </w:rPr>
+      </w:pPr>
+    </w:p>
+    <w:p>
+      <w:pPr>
+        <w:pStyle w:val="Paragraphedeliste"/>
+        <w:spacing w:after="240"/>
+        <w:ind w:right="102"/>
+        <w:jc w:val="both"/>
+        <w:rPr>
+          <w:rFonts w:asciiTheme="minorBidi" w:eastAsiaTheme="minorEastAsia" w:hAnsiTheme="minorBidi" w:cstheme="minorBidi"/>
+          <w:spacing w:val="-8"/>
+          <w:sz w:val="24"/>
+          <w:szCs w:val="24"/>
+          <w:lang w:val="fr-CA" w:eastAsia="zh-CN"/>
+        </w:rPr>
+      </w:pPr>
+      <w:r>
+        <w:rPr>
+          <w:rFonts w:asciiTheme="minorBidi" w:eastAsiaTheme="minorEastAsia" w:hAnsiTheme="minorBidi" w:cstheme="minorBidi"/>
+          <w:spacing w:val="-8"/>
+          <w:sz w:val="24"/>
+          <w:szCs w:val="24"/>
+          <w:lang w:val="fr-CA" w:eastAsia="zh-CN"/>
+        </w:rPr>
+        <w:t>4.4. Utilisez de nouveau l’approche boîte blanche all-P-uses/</w:t>
+      </w:r>
+      <w:proofErr w:type="spellStart"/>
+      <w:r>
+        <w:rPr>
+          <w:rFonts w:asciiTheme="minorBidi" w:eastAsiaTheme="minorEastAsia" w:hAnsiTheme="minorBidi" w:cstheme="minorBidi"/>
+          <w:spacing w:val="-8"/>
+          <w:sz w:val="24"/>
+          <w:szCs w:val="24"/>
+          <w:lang w:val="fr-CA" w:eastAsia="zh-CN"/>
+        </w:rPr>
+        <w:t>some</w:t>
+      </w:r>
+      <w:proofErr w:type="spellEnd"/>
+      <w:r>
+        <w:rPr>
+          <w:rFonts w:asciiTheme="minorBidi" w:eastAsiaTheme="minorEastAsia" w:hAnsiTheme="minorBidi" w:cstheme="minorBidi"/>
+          <w:spacing w:val="-8"/>
+          <w:sz w:val="24"/>
+          <w:szCs w:val="24"/>
+          <w:lang w:val="fr-CA" w:eastAsia="zh-CN"/>
+        </w:rPr>
+        <w:t>-</w:t>
+      </w:r>
+      <w:proofErr w:type="spellStart"/>
+      <w:r>
+        <w:rPr>
+          <w:rFonts w:asciiTheme="minorBidi" w:eastAsiaTheme="minorEastAsia" w:hAnsiTheme="minorBidi" w:cstheme="minorBidi"/>
+          <w:spacing w:val="-8"/>
+          <w:sz w:val="24"/>
+          <w:szCs w:val="24"/>
+          <w:lang w:val="fr-CA" w:eastAsia="zh-CN"/>
+        </w:rPr>
+        <w:t>C-uses</w:t>
+      </w:r>
+      <w:proofErr w:type="spellEnd"/>
+      <w:r>
+        <w:rPr>
+          <w:rFonts w:asciiTheme="minorBidi" w:eastAsiaTheme="minorEastAsia" w:hAnsiTheme="minorBidi" w:cstheme="minorBidi"/>
+          <w:spacing w:val="-8"/>
+          <w:sz w:val="24"/>
+          <w:szCs w:val="24"/>
+          <w:lang w:val="fr-CA" w:eastAsia="zh-CN"/>
+        </w:rPr>
+        <w:t xml:space="preserve"> </w:t>
+      </w:r>
+      <w:r>
+        <w:rPr>
+          <w:rFonts w:asciiTheme="minorBidi" w:eastAsiaTheme="minorEastAsia" w:hAnsiTheme="minorBidi" w:cstheme="minorBidi"/>
+          <w:spacing w:val="-8"/>
+          <w:sz w:val="24"/>
+          <w:szCs w:val="24"/>
+          <w:lang w:val="fr-CA" w:eastAsia="zh-CN"/>
+        </w:rPr>
+        <w:t xml:space="preserve">(flot de données), cette fois-ci sur la méthode </w:t>
+      </w:r>
+      <w:proofErr w:type="spellStart"/>
+      <w:proofErr w:type="gramStart"/>
+      <w:r>
+        <w:rPr>
+          <w:rFonts w:asciiTheme="minorBidi" w:eastAsiaTheme="minorEastAsia" w:hAnsiTheme="minorBidi" w:cstheme="minorBidi"/>
+          <w:spacing w:val="-8"/>
+          <w:sz w:val="24"/>
+          <w:szCs w:val="24"/>
+          <w:lang w:val="fr-CA" w:eastAsia="zh-CN"/>
+        </w:rPr>
+        <w:t>invertTree</w:t>
+      </w:r>
+      <w:proofErr w:type="spellEnd"/>
+      <w:r>
+        <w:rPr>
+          <w:rFonts w:asciiTheme="minorBidi" w:eastAsiaTheme="minorEastAsia" w:hAnsiTheme="minorBidi" w:cstheme="minorBidi"/>
+          <w:spacing w:val="-8"/>
+          <w:sz w:val="24"/>
+          <w:szCs w:val="24"/>
+          <w:lang w:val="fr-CA" w:eastAsia="zh-CN"/>
+        </w:rPr>
+        <w:t>(</w:t>
+      </w:r>
+      <w:proofErr w:type="gramEnd"/>
+      <w:r>
+        <w:rPr>
+          <w:rFonts w:asciiTheme="minorBidi" w:eastAsiaTheme="minorEastAsia" w:hAnsiTheme="minorBidi" w:cstheme="minorBidi"/>
+          <w:spacing w:val="-8"/>
+          <w:sz w:val="24"/>
+          <w:szCs w:val="24"/>
+          <w:lang w:val="fr-CA" w:eastAsia="zh-CN"/>
+        </w:rPr>
+        <w:t>) dans</w:t>
+      </w:r>
+      <w:r>
+        <w:rPr>
+          <w:rFonts w:asciiTheme="minorBidi" w:eastAsiaTheme="minorEastAsia" w:hAnsiTheme="minorBidi" w:cstheme="minorBidi"/>
+          <w:spacing w:val="-8"/>
+          <w:sz w:val="24"/>
+          <w:szCs w:val="24"/>
+          <w:lang w:val="fr-CA" w:eastAsia="zh-CN"/>
+        </w:rPr>
+        <w:t xml:space="preserve"> </w:t>
+      </w:r>
+      <w:r>
+        <w:rPr>
+          <w:rFonts w:asciiTheme="minorBidi" w:eastAsiaTheme="minorEastAsia" w:hAnsiTheme="minorBidi" w:cstheme="minorBidi"/>
+          <w:spacing w:val="-8"/>
+          <w:sz w:val="24"/>
+          <w:szCs w:val="24"/>
+          <w:lang w:val="fr-CA" w:eastAsia="zh-CN"/>
+        </w:rPr>
+        <w:t>le fichier</w:t>
+      </w:r>
+      <w:r>
+        <w:rPr>
+          <w:rFonts w:asciiTheme="minorBidi" w:eastAsiaTheme="minorEastAsia" w:hAnsiTheme="minorBidi" w:cstheme="minorBidi"/>
+          <w:spacing w:val="-8"/>
+          <w:sz w:val="24"/>
+          <w:szCs w:val="24"/>
+          <w:lang w:val="fr-CA" w:eastAsia="zh-CN"/>
+        </w:rPr>
+        <w:t xml:space="preserve"> </w:t>
+      </w:r>
+      <w:r>
+        <w:rPr>
+          <w:rFonts w:asciiTheme="minorBidi" w:eastAsiaTheme="minorEastAsia" w:hAnsiTheme="minorBidi" w:cstheme="minorBidi"/>
+          <w:spacing w:val="-8"/>
+          <w:sz w:val="24"/>
+          <w:szCs w:val="24"/>
+          <w:lang w:val="fr-CA" w:eastAsia="zh-CN"/>
+        </w:rPr>
+        <w:t>BST.py (inversion de l’arbre). Dans votre rapport, il faut aller jusqu’au</w:t>
+      </w:r>
+      <w:r>
+        <w:rPr>
+          <w:rFonts w:asciiTheme="minorBidi" w:eastAsiaTheme="minorEastAsia" w:hAnsiTheme="minorBidi" w:cstheme="minorBidi"/>
+          <w:spacing w:val="-8"/>
+          <w:sz w:val="24"/>
+          <w:szCs w:val="24"/>
+          <w:lang w:val="fr-CA" w:eastAsia="zh-CN"/>
+        </w:rPr>
+        <w:t xml:space="preserve"> </w:t>
+      </w:r>
+      <w:r>
+        <w:rPr>
+          <w:rFonts w:asciiTheme="minorBidi" w:eastAsiaTheme="minorEastAsia" w:hAnsiTheme="minorBidi" w:cstheme="minorBidi"/>
+          <w:spacing w:val="-8"/>
+          <w:sz w:val="24"/>
+          <w:szCs w:val="24"/>
+          <w:lang w:val="fr-CA" w:eastAsia="zh-CN"/>
+        </w:rPr>
+        <w:t xml:space="preserve">niveau des cas de test, </w:t>
+      </w:r>
+      <w:r>
+        <w:rPr>
+          <w:rFonts w:asciiTheme="minorBidi" w:eastAsiaTheme="minorEastAsia" w:hAnsiTheme="minorBidi" w:cstheme="minorBidi"/>
+          <w:b/>
+          <w:spacing w:val="-8"/>
+          <w:sz w:val="24"/>
+          <w:szCs w:val="24"/>
+          <w:lang w:val="fr-CA" w:eastAsia="zh-CN"/>
+        </w:rPr>
+        <w:t xml:space="preserve">**pas** </w:t>
+      </w:r>
+      <w:r>
+        <w:rPr>
+          <w:rFonts w:asciiTheme="minorBidi" w:eastAsiaTheme="minorEastAsia" w:hAnsiTheme="minorBidi" w:cstheme="minorBidi"/>
+          <w:spacing w:val="-8"/>
+          <w:sz w:val="24"/>
+          <w:szCs w:val="24"/>
+          <w:lang w:val="fr-CA" w:eastAsia="zh-CN"/>
+        </w:rPr>
+        <w:t>l’écriture des tests avec l’échafaudage</w:t>
+      </w:r>
+      <w:r>
+        <w:rPr>
+          <w:rFonts w:asciiTheme="minorBidi" w:eastAsiaTheme="minorEastAsia" w:hAnsiTheme="minorBidi" w:cstheme="minorBidi"/>
+          <w:spacing w:val="-8"/>
+          <w:sz w:val="24"/>
+          <w:szCs w:val="24"/>
+          <w:lang w:val="fr-CA" w:eastAsia="zh-CN"/>
+        </w:rPr>
+        <w:t xml:space="preserve"> </w:t>
+      </w:r>
+      <w:proofErr w:type="spellStart"/>
+      <w:r>
+        <w:rPr>
+          <w:rFonts w:asciiTheme="minorBidi" w:eastAsiaTheme="minorEastAsia" w:hAnsiTheme="minorBidi" w:cstheme="minorBidi"/>
+          <w:spacing w:val="-8"/>
+          <w:sz w:val="24"/>
+          <w:szCs w:val="24"/>
+          <w:lang w:val="fr-CA" w:eastAsia="zh-CN"/>
+        </w:rPr>
+        <w:t>unittest</w:t>
+      </w:r>
+      <w:proofErr w:type="spellEnd"/>
+      <w:r>
+        <w:rPr>
+          <w:rFonts w:asciiTheme="minorBidi" w:eastAsiaTheme="minorEastAsia" w:hAnsiTheme="minorBidi" w:cstheme="minorBidi"/>
+          <w:spacing w:val="-8"/>
+          <w:sz w:val="24"/>
+          <w:szCs w:val="24"/>
+          <w:lang w:val="fr-CA" w:eastAsia="zh-CN"/>
+        </w:rPr>
+        <w:t>. [4 points]</w:t>
+      </w:r>
+      <w:r>
+        <w:rPr>
+          <w:rFonts w:asciiTheme="minorBidi" w:eastAsiaTheme="minorEastAsia" w:hAnsiTheme="minorBidi" w:cstheme="minorBidi"/>
+          <w:spacing w:val="-8"/>
+          <w:sz w:val="24"/>
+          <w:szCs w:val="24"/>
+          <w:lang w:val="fr-CA" w:eastAsia="zh-CN"/>
+        </w:rPr>
+        <w:cr/>
+      </w:r>
+    </w:p>
+    <w:p>
+      <w:pPr>
+        <w:pStyle w:val="Paragraphedeliste"/>
+        <w:spacing w:after="240"/>
+        <w:ind w:right="102"/>
+        <w:jc w:val="both"/>
+        <w:rPr>
+          <w:rFonts w:asciiTheme="minorBidi" w:eastAsiaTheme="minorEastAsia" w:hAnsiTheme="minorBidi" w:cstheme="minorBidi"/>
+          <w:b/>
+          <w:spacing w:val="-8"/>
+          <w:sz w:val="24"/>
+          <w:szCs w:val="24"/>
+          <w:lang w:val="fr-CA" w:eastAsia="zh-CN"/>
+        </w:rPr>
+      </w:pPr>
+      <w:r>
+        <w:rPr>
+          <w:rFonts w:asciiTheme="minorBidi" w:eastAsiaTheme="minorEastAsia" w:hAnsiTheme="minorBidi" w:cstheme="minorBidi"/>
+          <w:b/>
+          <w:spacing w:val="-8"/>
+          <w:sz w:val="24"/>
+          <w:szCs w:val="24"/>
+          <w:lang w:val="fr-CA" w:eastAsia="zh-CN"/>
+        </w:rPr>
+        <w:t xml:space="preserve">Roman : c’est la fonction </w:t>
+      </w:r>
+      <w:proofErr w:type="spellStart"/>
+      <w:r>
+        <w:rPr>
+          <w:rFonts w:asciiTheme="minorBidi" w:eastAsiaTheme="minorEastAsia" w:hAnsiTheme="minorBidi" w:cstheme="minorBidi"/>
+          <w:b/>
+          <w:spacing w:val="-8"/>
+          <w:sz w:val="24"/>
+          <w:szCs w:val="24"/>
+          <w:lang w:val="fr-CA" w:eastAsia="zh-CN"/>
+        </w:rPr>
+        <w:t>reversetree</w:t>
+      </w:r>
+      <w:proofErr w:type="spellEnd"/>
+      <w:r>
+        <w:rPr>
+          <w:rFonts w:asciiTheme="minorBidi" w:eastAsiaTheme="minorEastAsia" w:hAnsiTheme="minorBidi" w:cstheme="minorBidi"/>
+          <w:b/>
+          <w:spacing w:val="-8"/>
+          <w:sz w:val="24"/>
+          <w:szCs w:val="24"/>
+          <w:lang w:val="fr-CA" w:eastAsia="zh-CN"/>
+        </w:rPr>
+        <w:t xml:space="preserve"> et non </w:t>
+      </w:r>
+      <w:proofErr w:type="spellStart"/>
+      <w:r>
+        <w:rPr>
+          <w:rFonts w:asciiTheme="minorBidi" w:eastAsiaTheme="minorEastAsia" w:hAnsiTheme="minorBidi" w:cstheme="minorBidi"/>
+          <w:b/>
+          <w:spacing w:val="-8"/>
+          <w:sz w:val="24"/>
+          <w:szCs w:val="24"/>
+          <w:lang w:val="fr-CA" w:eastAsia="zh-CN"/>
+        </w:rPr>
+        <w:t>invertTree</w:t>
+      </w:r>
+      <w:proofErr w:type="spellEnd"/>
+      <w:r>
+        <w:rPr>
+          <w:rFonts w:asciiTheme="minorBidi" w:eastAsiaTheme="minorEastAsia" w:hAnsiTheme="minorBidi" w:cstheme="minorBidi"/>
+          <w:b/>
+          <w:spacing w:val="-8"/>
+          <w:sz w:val="24"/>
+          <w:szCs w:val="24"/>
+          <w:lang w:val="fr-CA" w:eastAsia="zh-CN"/>
+        </w:rPr>
+        <w:t xml:space="preserve"> qui n’existe pas…</w:t>
+      </w:r>
+    </w:p>
+    <w:p>
+      <w:pPr>
+        <w:pStyle w:val="Paragraphedeliste"/>
+        <w:spacing w:after="240"/>
+        <w:ind w:right="102"/>
+        <w:jc w:val="both"/>
+        <w:rPr>
+          <w:rFonts w:asciiTheme="minorBidi" w:eastAsiaTheme="minorEastAsia" w:hAnsiTheme="minorBidi" w:cstheme="minorBidi"/>
+          <w:spacing w:val="-8"/>
+          <w:sz w:val="24"/>
+          <w:szCs w:val="24"/>
+          <w:lang w:val="fr-CA" w:eastAsia="zh-CN"/>
+        </w:rPr>
+      </w:pPr>
+    </w:p>
+    <w:p>
+      <w:pPr>
+        <w:pStyle w:val="Paragraphedeliste"/>
+        <w:spacing w:after="240"/>
+        <w:ind w:right="102"/>
+        <w:jc w:val="both"/>
+        <w:rPr>
+          <w:rFonts w:asciiTheme="minorBidi" w:eastAsiaTheme="minorEastAsia" w:hAnsiTheme="minorBidi" w:cstheme="minorBidi"/>
+          <w:spacing w:val="-8"/>
+          <w:sz w:val="28"/>
+          <w:szCs w:val="24"/>
+          <w:u w:val="single"/>
+          <w:lang w:val="fr-CA" w:eastAsia="zh-CN"/>
+        </w:rPr>
+      </w:pPr>
+      <w:r>
+        <w:rPr>
+          <w:rFonts w:asciiTheme="minorBidi" w:eastAsiaTheme="minorEastAsia" w:hAnsiTheme="minorBidi" w:cstheme="minorBidi"/>
+          <w:spacing w:val="-8"/>
+          <w:sz w:val="28"/>
+          <w:szCs w:val="24"/>
+          <w:u w:val="single"/>
+          <w:lang w:val="fr-CA" w:eastAsia="zh-CN"/>
+        </w:rPr>
+        <w:t>Cas de test pour</w:t>
+      </w:r>
+      <w:r>
+        <w:rPr>
+          <w:rFonts w:asciiTheme="minorBidi" w:eastAsiaTheme="minorEastAsia" w:hAnsiTheme="minorBidi" w:cstheme="minorBidi"/>
+          <w:spacing w:val="-8"/>
+          <w:sz w:val="28"/>
+          <w:szCs w:val="24"/>
+          <w:u w:val="single"/>
+          <w:lang w:val="fr-CA" w:eastAsia="zh-CN"/>
+        </w:rPr>
+        <w:t xml:space="preserve"> l’inversion</w:t>
+      </w:r>
+    </w:p>
+    <w:p>
+      <w:pPr>
+        <w:pStyle w:val="Paragraphedeliste"/>
+        <w:spacing w:after="240"/>
+        <w:ind w:right="102"/>
+        <w:jc w:val="both"/>
+        <w:rPr>
+          <w:rFonts w:asciiTheme="minorBidi" w:eastAsiaTheme="minorEastAsia" w:hAnsiTheme="minorBidi" w:cstheme="minorBidi"/>
+          <w:spacing w:val="-8"/>
+          <w:sz w:val="24"/>
+          <w:szCs w:val="24"/>
+          <w:lang w:val="fr-CA" w:eastAsia="zh-CN"/>
+        </w:rPr>
+      </w:pPr>
+      <w:r>
+        <w:rPr>
+          <w:rFonts w:asciiTheme="minorBidi" w:eastAsiaTheme="minorEastAsia" w:hAnsiTheme="minorBidi" w:cstheme="minorBidi"/>
+          <w:spacing w:val="-8"/>
+          <w:sz w:val="24"/>
+          <w:szCs w:val="24"/>
+          <w:lang w:val="fr-CA" w:eastAsia="zh-CN"/>
+        </w:rPr>
+        <w:t>B : BST.</w:t>
+      </w:r>
+    </w:p>
+    <w:p>
+      <w:pPr>
+        <w:pStyle w:val="Paragraphedeliste"/>
+        <w:spacing w:after="240"/>
+        <w:ind w:right="102"/>
+        <w:jc w:val="both"/>
+        <w:rPr>
+          <w:rFonts w:asciiTheme="minorBidi" w:eastAsiaTheme="minorEastAsia" w:hAnsiTheme="minorBidi" w:cstheme="minorBidi"/>
+          <w:spacing w:val="-8"/>
+          <w:sz w:val="24"/>
+          <w:szCs w:val="24"/>
+          <w:lang w:val="fr-CA" w:eastAsia="zh-CN"/>
+        </w:rPr>
+      </w:pPr>
+      <w:r>
+        <w:rPr>
+          <w:rFonts w:asciiTheme="minorBidi" w:eastAsiaTheme="minorEastAsia" w:hAnsiTheme="minorBidi" w:cstheme="minorBidi"/>
+          <w:spacing w:val="-8"/>
+          <w:sz w:val="24"/>
+          <w:szCs w:val="24"/>
+          <w:lang w:val="fr-CA" w:eastAsia="zh-CN"/>
+        </w:rPr>
+        <w:t>N</w:t>
+      </w:r>
+      <w:r>
+        <w:rPr>
+          <w:rFonts w:asciiTheme="minorBidi" w:eastAsiaTheme="minorEastAsia" w:hAnsiTheme="minorBidi" w:cstheme="minorBidi"/>
+          <w:spacing w:val="-8"/>
+          <w:sz w:val="24"/>
+          <w:szCs w:val="24"/>
+          <w:lang w:val="fr-CA" w:eastAsia="zh-CN"/>
+        </w:rPr>
+        <w:t xml:space="preserve"> </w:t>
+      </w:r>
+      <w:r>
+        <w:rPr>
+          <w:rFonts w:asciiTheme="minorBidi" w:eastAsiaTheme="minorEastAsia" w:hAnsiTheme="minorBidi" w:cstheme="minorBidi"/>
+          <w:spacing w:val="-8"/>
+          <w:sz w:val="24"/>
+          <w:szCs w:val="24"/>
+          <w:lang w:val="fr-CA" w:eastAsia="zh-CN"/>
+        </w:rPr>
+        <w:t>:</w:t>
+      </w:r>
+      <w:r>
+        <w:rPr>
+          <w:rFonts w:asciiTheme="minorBidi" w:eastAsiaTheme="minorEastAsia" w:hAnsiTheme="minorBidi" w:cstheme="minorBidi"/>
+          <w:spacing w:val="-8"/>
+          <w:sz w:val="24"/>
+          <w:szCs w:val="24"/>
+          <w:lang w:val="fr-CA" w:eastAsia="zh-CN"/>
+        </w:rPr>
+        <w:t xml:space="preserve"> </w:t>
+      </w:r>
+      <w:r>
+        <w:rPr>
+          <w:rFonts w:asciiTheme="minorBidi" w:eastAsiaTheme="minorEastAsia" w:hAnsiTheme="minorBidi" w:cstheme="minorBidi"/>
+          <w:spacing w:val="-8"/>
+          <w:sz w:val="24"/>
+          <w:szCs w:val="24"/>
+          <w:lang w:val="fr-CA" w:eastAsia="zh-CN"/>
+        </w:rPr>
+        <w:t>N</w:t>
+      </w:r>
+      <w:r>
+        <w:rPr>
+          <w:rFonts w:asciiTheme="minorBidi" w:eastAsiaTheme="minorEastAsia" w:hAnsiTheme="minorBidi" w:cstheme="minorBidi"/>
+          <w:spacing w:val="-8"/>
+          <w:sz w:val="24"/>
+          <w:szCs w:val="24"/>
+          <w:lang w:val="fr-CA" w:eastAsia="zh-CN"/>
+        </w:rPr>
+        <w:t>œud</w:t>
+      </w:r>
+      <w:r>
+        <w:rPr>
+          <w:rFonts w:asciiTheme="minorBidi" w:eastAsiaTheme="minorEastAsia" w:hAnsiTheme="minorBidi" w:cstheme="minorBidi"/>
+          <w:spacing w:val="-8"/>
+          <w:sz w:val="24"/>
+          <w:szCs w:val="24"/>
+          <w:lang w:val="fr-CA" w:eastAsia="zh-CN"/>
+        </w:rPr>
+        <w:t>.</w:t>
+      </w:r>
+    </w:p>
+    <w:p>
+      <w:pPr>
+        <w:pStyle w:val="Paragraphedeliste"/>
+        <w:spacing w:after="240"/>
+        <w:ind w:right="102"/>
+        <w:jc w:val="both"/>
+        <w:rPr>
+          <w:rFonts w:asciiTheme="minorBidi" w:eastAsiaTheme="minorEastAsia" w:hAnsiTheme="minorBidi" w:cstheme="minorBidi"/>
+          <w:spacing w:val="-8"/>
+          <w:sz w:val="24"/>
+          <w:szCs w:val="24"/>
+          <w:lang w:val="fr-CA" w:eastAsia="zh-CN"/>
+        </w:rPr>
+      </w:pPr>
+    </w:p>
+    <w:p>
+      <w:pPr>
+        <w:pStyle w:val="Paragraphedeliste"/>
+        <w:spacing w:after="240"/>
+        <w:ind w:right="102"/>
+        <w:jc w:val="both"/>
+        <w:rPr>
+          <w:rFonts w:asciiTheme="minorBidi" w:eastAsiaTheme="minorEastAsia" w:hAnsiTheme="minorBidi" w:cstheme="minorBidi"/>
+          <w:spacing w:val="-8"/>
+          <w:sz w:val="24"/>
+          <w:szCs w:val="24"/>
+          <w:lang w:val="en-CA" w:eastAsia="zh-CN"/>
+        </w:rPr>
+      </w:pPr>
+      <w:r>
+        <w:rPr>
+          <w:rFonts w:asciiTheme="minorBidi" w:eastAsiaTheme="minorEastAsia" w:hAnsiTheme="minorBidi" w:cstheme="minorBidi"/>
+          <w:spacing w:val="-8"/>
+          <w:sz w:val="24"/>
+          <w:szCs w:val="24"/>
+          <w:lang w:val="en-CA" w:eastAsia="zh-CN"/>
+        </w:rPr>
+        <w:t>B</w:t>
+      </w:r>
+      <w:r>
+        <w:rPr>
+          <w:rFonts w:asciiTheme="minorBidi" w:eastAsiaTheme="minorEastAsia" w:hAnsiTheme="minorBidi" w:cstheme="minorBidi"/>
+          <w:spacing w:val="-8"/>
+          <w:sz w:val="24"/>
+          <w:szCs w:val="24"/>
+          <w:lang w:val="en-CA" w:eastAsia="zh-CN"/>
+        </w:rPr>
+        <w:t>1 = {</w:t>
+      </w:r>
+      <w:r>
+        <w:rPr>
+          <w:rFonts w:asciiTheme="minorBidi" w:eastAsiaTheme="minorEastAsia" w:hAnsiTheme="minorBidi" w:cstheme="minorBidi"/>
+          <w:spacing w:val="-8"/>
+          <w:sz w:val="24"/>
+          <w:szCs w:val="24"/>
+          <w:lang w:val="en-CA" w:eastAsia="zh-CN"/>
+        </w:rPr>
+        <w:t>B</w:t>
+      </w:r>
+      <w:r>
+        <w:rPr>
+          <w:rFonts w:asciiTheme="minorBidi" w:eastAsiaTheme="minorEastAsia" w:hAnsiTheme="minorBidi" w:cstheme="minorBidi"/>
+          <w:spacing w:val="-8"/>
+          <w:sz w:val="24"/>
+          <w:szCs w:val="24"/>
+          <w:lang w:val="en-CA" w:eastAsia="zh-CN"/>
+        </w:rPr>
+        <w:t xml:space="preserve">: None} </w:t>
+      </w:r>
+    </w:p>
+    <w:p>
+      <w:pPr>
+        <w:pStyle w:val="Paragraphedeliste"/>
+        <w:spacing w:after="240"/>
+        <w:ind w:right="102"/>
+        <w:jc w:val="both"/>
+        <w:rPr>
+          <w:rFonts w:asciiTheme="minorBidi" w:eastAsiaTheme="minorEastAsia" w:hAnsiTheme="minorBidi" w:cstheme="minorBidi"/>
+          <w:spacing w:val="-8"/>
+          <w:sz w:val="24"/>
+          <w:szCs w:val="24"/>
+          <w:lang w:val="en-CA" w:eastAsia="zh-CN"/>
+        </w:rPr>
+      </w:pPr>
+      <w:r>
+        <w:rPr>
+          <w:rFonts w:asciiTheme="minorBidi" w:eastAsiaTheme="minorEastAsia" w:hAnsiTheme="minorBidi" w:cstheme="minorBidi"/>
+          <w:spacing w:val="-8"/>
+          <w:sz w:val="24"/>
+          <w:szCs w:val="24"/>
+          <w:lang w:val="en-CA" w:eastAsia="zh-CN"/>
+        </w:rPr>
+        <w:t>B2 = {B</w:t>
+      </w:r>
+      <w:r>
+        <w:rPr>
+          <w:rFonts w:asciiTheme="minorBidi" w:eastAsiaTheme="minorEastAsia" w:hAnsiTheme="minorBidi" w:cstheme="minorBidi"/>
+          <w:spacing w:val="-8"/>
+          <w:sz w:val="24"/>
+          <w:szCs w:val="24"/>
+          <w:lang w:val="en-CA" w:eastAsia="zh-CN"/>
+        </w:rPr>
+        <w:t>: not None}</w:t>
+      </w:r>
+    </w:p>
+    <w:p>
+      <w:pPr>
+        <w:pStyle w:val="Paragraphedeliste"/>
+        <w:spacing w:after="240"/>
+        <w:ind w:right="102"/>
+        <w:jc w:val="both"/>
+        <w:rPr>
+          <w:rFonts w:asciiTheme="minorBidi" w:eastAsiaTheme="minorEastAsia" w:hAnsiTheme="minorBidi" w:cstheme="minorBidi"/>
+          <w:spacing w:val="-8"/>
+          <w:sz w:val="22"/>
+          <w:szCs w:val="22"/>
+          <w:lang w:eastAsia="zh-CN"/>
+        </w:rPr>
+      </w:pPr>
+    </w:p>
+    <w:p>
+      <w:pPr>
+        <w:pStyle w:val="Paragraphedeliste"/>
+        <w:spacing w:after="240"/>
+        <w:ind w:right="102"/>
+        <w:jc w:val="both"/>
+        <w:rPr>
+          <w:rFonts w:asciiTheme="minorBidi" w:eastAsiaTheme="minorEastAsia" w:hAnsiTheme="minorBidi" w:cstheme="minorBidi"/>
+          <w:spacing w:val="-8"/>
+          <w:sz w:val="24"/>
+          <w:szCs w:val="24"/>
+          <w:lang w:val="en-CA" w:eastAsia="zh-CN"/>
+        </w:rPr>
+      </w:pPr>
+      <w:r>
+        <w:rPr>
+          <w:rFonts w:asciiTheme="minorBidi" w:eastAsiaTheme="minorEastAsia" w:hAnsiTheme="minorBidi" w:cstheme="minorBidi"/>
+          <w:spacing w:val="-8"/>
+          <w:sz w:val="24"/>
+          <w:szCs w:val="24"/>
+          <w:lang w:val="en-CA" w:eastAsia="zh-CN"/>
+        </w:rPr>
+        <w:t>N</w:t>
+      </w:r>
+      <w:r>
+        <w:rPr>
+          <w:rFonts w:asciiTheme="minorBidi" w:eastAsiaTheme="minorEastAsia" w:hAnsiTheme="minorBidi" w:cstheme="minorBidi"/>
+          <w:spacing w:val="-8"/>
+          <w:sz w:val="24"/>
+          <w:szCs w:val="24"/>
+          <w:lang w:val="en-CA" w:eastAsia="zh-CN"/>
+        </w:rPr>
+        <w:t>1 = {</w:t>
+      </w:r>
+      <w:r>
+        <w:rPr>
+          <w:rFonts w:asciiTheme="minorBidi" w:eastAsiaTheme="minorEastAsia" w:hAnsiTheme="minorBidi" w:cstheme="minorBidi"/>
+          <w:spacing w:val="-8"/>
+          <w:sz w:val="24"/>
+          <w:szCs w:val="24"/>
+          <w:lang w:val="en-CA" w:eastAsia="zh-CN"/>
+        </w:rPr>
+        <w:t>N</w:t>
+      </w:r>
+      <w:r>
+        <w:rPr>
+          <w:rFonts w:asciiTheme="minorBidi" w:eastAsiaTheme="minorEastAsia" w:hAnsiTheme="minorBidi" w:cstheme="minorBidi"/>
+          <w:spacing w:val="-8"/>
+          <w:sz w:val="24"/>
+          <w:szCs w:val="24"/>
+          <w:lang w:val="en-CA" w:eastAsia="zh-CN"/>
+        </w:rPr>
+        <w:t xml:space="preserve">: None} </w:t>
+      </w:r>
+    </w:p>
+    <w:p>
+      <w:pPr>
+        <w:pStyle w:val="Paragraphedeliste"/>
+        <w:spacing w:after="240"/>
+        <w:ind w:right="102"/>
+        <w:jc w:val="both"/>
+        <w:rPr>
+          <w:rFonts w:asciiTheme="minorBidi" w:eastAsiaTheme="minorEastAsia" w:hAnsiTheme="minorBidi" w:cstheme="minorBidi"/>
+          <w:spacing w:val="-8"/>
+          <w:sz w:val="24"/>
+          <w:szCs w:val="24"/>
+          <w:lang w:val="en-CA" w:eastAsia="zh-CN"/>
+        </w:rPr>
+      </w:pPr>
+      <w:r>
+        <w:rPr>
+          <w:rFonts w:asciiTheme="minorBidi" w:eastAsiaTheme="minorEastAsia" w:hAnsiTheme="minorBidi" w:cstheme="minorBidi"/>
+          <w:spacing w:val="-8"/>
+          <w:sz w:val="24"/>
+          <w:szCs w:val="24"/>
+          <w:lang w:val="en-CA" w:eastAsia="zh-CN"/>
+        </w:rPr>
+        <w:t>N</w:t>
+      </w:r>
+      <w:r>
+        <w:rPr>
+          <w:rFonts w:asciiTheme="minorBidi" w:eastAsiaTheme="minorEastAsia" w:hAnsiTheme="minorBidi" w:cstheme="minorBidi"/>
+          <w:spacing w:val="-8"/>
+          <w:sz w:val="24"/>
+          <w:szCs w:val="24"/>
+          <w:lang w:val="en-CA" w:eastAsia="zh-CN"/>
+        </w:rPr>
+        <w:t>2 = {N</w:t>
+      </w:r>
+      <w:r>
+        <w:rPr>
+          <w:rFonts w:asciiTheme="minorBidi" w:eastAsiaTheme="minorEastAsia" w:hAnsiTheme="minorBidi" w:cstheme="minorBidi"/>
+          <w:spacing w:val="-8"/>
+          <w:sz w:val="24"/>
+          <w:szCs w:val="24"/>
+          <w:lang w:val="en-CA" w:eastAsia="zh-CN"/>
+        </w:rPr>
+        <w:t xml:space="preserve">: </w:t>
+      </w:r>
+      <w:proofErr w:type="spellStart"/>
+      <w:r>
+        <w:rPr>
+          <w:rFonts w:asciiTheme="minorBidi" w:eastAsiaTheme="minorEastAsia" w:hAnsiTheme="minorBidi" w:cstheme="minorBidi"/>
+          <w:spacing w:val="-8"/>
+          <w:sz w:val="24"/>
+          <w:szCs w:val="24"/>
+          <w:lang w:val="fr-CA" w:eastAsia="zh-CN"/>
+        </w:rPr>
+        <w:t>number</w:t>
+      </w:r>
+      <w:proofErr w:type="spellEnd"/>
+      <w:r>
+        <w:rPr>
+          <w:rFonts w:asciiTheme="minorBidi" w:eastAsiaTheme="minorEastAsia" w:hAnsiTheme="minorBidi" w:cstheme="minorBidi"/>
+          <w:spacing w:val="-8"/>
+          <w:sz w:val="24"/>
+          <w:szCs w:val="24"/>
+          <w:lang w:val="en-CA" w:eastAsia="zh-CN"/>
+        </w:rPr>
+        <w:t>}</w:t>
+      </w:r>
+    </w:p>
+    <w:p>
+      <w:pPr>
+        <w:pStyle w:val="Paragraphedeliste"/>
+        <w:spacing w:after="240"/>
+        <w:ind w:right="102"/>
+        <w:jc w:val="both"/>
+        <w:rPr>
+          <w:rFonts w:asciiTheme="minorBidi" w:eastAsiaTheme="minorEastAsia" w:hAnsiTheme="minorBidi" w:cstheme="minorBidi"/>
+          <w:spacing w:val="-8"/>
+          <w:sz w:val="28"/>
+          <w:szCs w:val="24"/>
+          <w:u w:val="single"/>
+          <w:lang w:val="en-CA" w:eastAsia="zh-CN"/>
+        </w:rPr>
+      </w:pPr>
+    </w:p>
+    <w:p>
+      <w:pPr>
+        <w:pStyle w:val="Paragraphedeliste"/>
+        <w:spacing w:after="240"/>
+        <w:ind w:right="102"/>
+        <w:jc w:val="both"/>
+        <w:rPr>
+          <w:rFonts w:asciiTheme="minorBidi" w:eastAsiaTheme="minorEastAsia" w:hAnsiTheme="minorBidi" w:cstheme="minorBidi"/>
+          <w:spacing w:val="-8"/>
+          <w:sz w:val="24"/>
+          <w:szCs w:val="24"/>
+          <w:lang w:val="en-CA" w:eastAsia="zh-CN"/>
+        </w:rPr>
+      </w:pPr>
+      <w:r>
+        <w:rPr>
+          <w:rFonts w:asciiTheme="minorBidi" w:eastAsiaTheme="minorEastAsia" w:hAnsiTheme="minorBidi" w:cstheme="minorBidi"/>
+          <w:spacing w:val="-8"/>
+          <w:sz w:val="24"/>
+          <w:szCs w:val="24"/>
+          <w:lang w:val="en-CA" w:eastAsia="zh-CN"/>
+        </w:rPr>
+        <w:t>B1</w:t>
+      </w:r>
+      <w:r>
+        <w:rPr>
+          <w:rFonts w:asciiTheme="minorBidi" w:eastAsiaTheme="minorEastAsia" w:hAnsiTheme="minorBidi" w:cstheme="minorBidi"/>
+          <w:spacing w:val="-8"/>
+          <w:sz w:val="24"/>
+          <w:szCs w:val="24"/>
+          <w:lang w:val="en-CA" w:eastAsia="zh-CN"/>
+        </w:rPr>
+        <w:t>N1</w:t>
+      </w:r>
+      <w:r>
+        <w:rPr>
+          <w:rFonts w:asciiTheme="minorBidi" w:eastAsiaTheme="minorEastAsia" w:hAnsiTheme="minorBidi" w:cstheme="minorBidi"/>
+          <w:spacing w:val="-8"/>
+          <w:sz w:val="24"/>
+          <w:szCs w:val="24"/>
+          <w:lang w:val="en-CA" w:eastAsia="zh-CN"/>
+        </w:rPr>
+        <w:t xml:space="preserve"> -&gt; t1 = &lt;</w:t>
+      </w:r>
+      <w:r>
+        <w:rPr>
+          <w:rFonts w:asciiTheme="minorBidi" w:eastAsiaTheme="minorEastAsia" w:hAnsiTheme="minorBidi" w:cstheme="minorBidi"/>
+          <w:spacing w:val="-8"/>
+          <w:sz w:val="24"/>
+          <w:szCs w:val="24"/>
+          <w:lang w:val="en-CA" w:eastAsia="zh-CN"/>
+        </w:rPr>
+        <w:t xml:space="preserve"> </w:t>
+      </w:r>
+      <w:r>
+        <w:rPr>
+          <w:rFonts w:asciiTheme="minorBidi" w:eastAsiaTheme="minorEastAsia" w:hAnsiTheme="minorBidi" w:cstheme="minorBidi"/>
+          <w:spacing w:val="-8"/>
+          <w:sz w:val="24"/>
+          <w:szCs w:val="24"/>
+          <w:lang w:val="en-CA" w:eastAsia="zh-CN"/>
+        </w:rPr>
+        <w:t>{B = None</w:t>
+      </w:r>
+      <w:r>
+        <w:rPr>
+          <w:rFonts w:asciiTheme="minorBidi" w:eastAsiaTheme="minorEastAsia" w:hAnsiTheme="minorBidi" w:cstheme="minorBidi"/>
+          <w:spacing w:val="-8"/>
+          <w:sz w:val="24"/>
+          <w:szCs w:val="24"/>
+          <w:lang w:val="en-CA" w:eastAsia="zh-CN"/>
+        </w:rPr>
+        <w:t>, N = None</w:t>
+      </w:r>
+      <w:r>
+        <w:rPr>
+          <w:rFonts w:asciiTheme="minorBidi" w:eastAsiaTheme="minorEastAsia" w:hAnsiTheme="minorBidi" w:cstheme="minorBidi"/>
+          <w:spacing w:val="-8"/>
+          <w:sz w:val="24"/>
+          <w:szCs w:val="24"/>
+          <w:lang w:val="en-CA" w:eastAsia="zh-CN"/>
+        </w:rPr>
+        <w:t>}, {return value = None</w:t>
+      </w:r>
+      <w:r>
+        <w:rPr>
+          <w:rFonts w:asciiTheme="minorBidi" w:eastAsiaTheme="minorEastAsia" w:hAnsiTheme="minorBidi" w:cstheme="minorBidi"/>
+          <w:spacing w:val="-8"/>
+          <w:sz w:val="24"/>
+          <w:szCs w:val="24"/>
+          <w:lang w:val="en-CA" w:eastAsia="zh-CN"/>
+        </w:rPr>
+        <w:t>}</w:t>
+      </w:r>
+      <w:r>
+        <w:rPr>
+          <w:rFonts w:asciiTheme="minorBidi" w:eastAsiaTheme="minorEastAsia" w:hAnsiTheme="minorBidi" w:cstheme="minorBidi"/>
+          <w:spacing w:val="-8"/>
+          <w:sz w:val="24"/>
+          <w:szCs w:val="24"/>
+          <w:lang w:val="en-CA" w:eastAsia="zh-CN"/>
+        </w:rPr>
+        <w:t xml:space="preserve"> </w:t>
+      </w:r>
+      <w:r>
+        <w:rPr>
+          <w:rFonts w:asciiTheme="minorBidi" w:eastAsiaTheme="minorEastAsia" w:hAnsiTheme="minorBidi" w:cstheme="minorBidi"/>
+          <w:spacing w:val="-8"/>
+          <w:sz w:val="24"/>
+          <w:szCs w:val="24"/>
+          <w:lang w:val="en-CA" w:eastAsia="zh-CN"/>
+        </w:rPr>
+        <w:t>&gt;</w:t>
+      </w:r>
+    </w:p>
+    <w:p>
+      <w:pPr>
+        <w:pStyle w:val="Paragraphedeliste"/>
+        <w:spacing w:after="240"/>
+        <w:ind w:right="102"/>
+        <w:jc w:val="both"/>
+        <w:rPr>
+          <w:rFonts w:asciiTheme="minorBidi" w:eastAsiaTheme="minorEastAsia" w:hAnsiTheme="minorBidi" w:cstheme="minorBidi"/>
+          <w:spacing w:val="-8"/>
+          <w:sz w:val="24"/>
+          <w:szCs w:val="24"/>
+          <w:lang w:val="en-CA" w:eastAsia="zh-CN"/>
+        </w:rPr>
+      </w:pPr>
+      <w:r>
+        <w:rPr>
+          <w:rFonts w:asciiTheme="minorBidi" w:eastAsiaTheme="minorEastAsia" w:hAnsiTheme="minorBidi" w:cstheme="minorBidi"/>
+          <w:spacing w:val="-8"/>
+          <w:sz w:val="24"/>
+          <w:szCs w:val="24"/>
+          <w:lang w:val="en-CA" w:eastAsia="zh-CN"/>
+        </w:rPr>
+        <w:t>B1N2</w:t>
+      </w:r>
+      <w:r>
+        <w:rPr>
+          <w:rFonts w:asciiTheme="minorBidi" w:eastAsiaTheme="minorEastAsia" w:hAnsiTheme="minorBidi" w:cstheme="minorBidi"/>
+          <w:spacing w:val="-8"/>
+          <w:sz w:val="24"/>
+          <w:szCs w:val="24"/>
+          <w:lang w:val="en-CA" w:eastAsia="zh-CN"/>
+        </w:rPr>
+        <w:t xml:space="preserve"> -&gt; t2 = &lt; {B =</w:t>
+      </w:r>
+      <w:r>
+        <w:rPr>
+          <w:rFonts w:asciiTheme="minorBidi" w:eastAsiaTheme="minorEastAsia" w:hAnsiTheme="minorBidi" w:cstheme="minorBidi"/>
+          <w:spacing w:val="-8"/>
+          <w:sz w:val="24"/>
+          <w:szCs w:val="24"/>
+          <w:lang w:val="en-CA" w:eastAsia="zh-CN"/>
+        </w:rPr>
+        <w:t xml:space="preserve"> None, </w:t>
+      </w:r>
+      <w:r>
+        <w:rPr>
+          <w:rFonts w:asciiTheme="minorBidi" w:eastAsiaTheme="minorEastAsia" w:hAnsiTheme="minorBidi" w:cstheme="minorBidi"/>
+          <w:spacing w:val="-8"/>
+          <w:sz w:val="24"/>
+          <w:szCs w:val="24"/>
+          <w:lang w:val="en-CA" w:eastAsia="zh-CN"/>
+        </w:rPr>
+        <w:t>N = 3</w:t>
+      </w:r>
+      <w:r>
+        <w:rPr>
+          <w:rFonts w:asciiTheme="minorBidi" w:eastAsiaTheme="minorEastAsia" w:hAnsiTheme="minorBidi" w:cstheme="minorBidi"/>
+          <w:spacing w:val="-8"/>
+          <w:sz w:val="24"/>
+          <w:szCs w:val="24"/>
+          <w:lang w:val="en-CA" w:eastAsia="zh-CN"/>
+        </w:rPr>
+        <w:t>}, {</w:t>
+      </w:r>
+      <w:r>
+        <w:rPr>
+          <w:rFonts w:asciiTheme="minorBidi" w:eastAsiaTheme="minorEastAsia" w:hAnsiTheme="minorBidi" w:cstheme="minorBidi"/>
+          <w:spacing w:val="-8"/>
+          <w:sz w:val="24"/>
+          <w:szCs w:val="24"/>
+          <w:lang w:val="en-CA" w:eastAsia="zh-CN"/>
+        </w:rPr>
+        <w:t>return value = None</w:t>
+      </w:r>
+      <w:r>
+        <w:rPr>
+          <w:rFonts w:asciiTheme="minorBidi" w:eastAsiaTheme="minorEastAsia" w:hAnsiTheme="minorBidi" w:cstheme="minorBidi"/>
+          <w:spacing w:val="-8"/>
+          <w:sz w:val="24"/>
+          <w:szCs w:val="24"/>
+          <w:lang w:val="en-CA" w:eastAsia="zh-CN"/>
+        </w:rPr>
+        <w:t>}</w:t>
+      </w:r>
+      <w:r>
+        <w:rPr>
+          <w:rFonts w:asciiTheme="minorBidi" w:eastAsiaTheme="minorEastAsia" w:hAnsiTheme="minorBidi" w:cstheme="minorBidi"/>
+          <w:spacing w:val="-8"/>
+          <w:sz w:val="24"/>
+          <w:szCs w:val="24"/>
+          <w:lang w:val="en-CA" w:eastAsia="zh-CN"/>
+        </w:rPr>
+        <w:t xml:space="preserve"> </w:t>
+      </w:r>
+      <w:r>
+        <w:rPr>
+          <w:rFonts w:asciiTheme="minorBidi" w:eastAsiaTheme="minorEastAsia" w:hAnsiTheme="minorBidi" w:cstheme="minorBidi"/>
+          <w:spacing w:val="-8"/>
+          <w:sz w:val="24"/>
+          <w:szCs w:val="24"/>
+          <w:lang w:val="en-CA" w:eastAsia="zh-CN"/>
+        </w:rPr>
+        <w:t>&gt;</w:t>
+      </w:r>
+    </w:p>
+    <w:p>
+      <w:pPr>
+        <w:pStyle w:val="Paragraphedeliste"/>
+        <w:spacing w:after="240"/>
+        <w:ind w:right="102"/>
+        <w:jc w:val="both"/>
+        <w:rPr>
+          <w:rFonts w:asciiTheme="minorBidi" w:eastAsiaTheme="minorEastAsia" w:hAnsiTheme="minorBidi" w:cstheme="minorBidi"/>
+          <w:spacing w:val="-8"/>
+          <w:sz w:val="24"/>
+          <w:szCs w:val="24"/>
+          <w:lang w:val="fr-CA" w:eastAsia="zh-CN"/>
+        </w:rPr>
+      </w:pPr>
+      <w:r>
+        <w:rPr>
+          <w:rFonts w:asciiTheme="minorBidi" w:eastAsiaTheme="minorEastAsia" w:hAnsiTheme="minorBidi" w:cstheme="minorBidi"/>
+          <w:spacing w:val="-8"/>
+          <w:sz w:val="24"/>
+          <w:szCs w:val="24"/>
+          <w:lang w:val="fr-CA" w:eastAsia="zh-CN"/>
+        </w:rPr>
+        <w:t>B2</w:t>
+      </w:r>
+      <w:r>
+        <w:rPr>
+          <w:rFonts w:asciiTheme="minorBidi" w:eastAsiaTheme="minorEastAsia" w:hAnsiTheme="minorBidi" w:cstheme="minorBidi"/>
+          <w:spacing w:val="-8"/>
+          <w:sz w:val="24"/>
+          <w:szCs w:val="24"/>
+          <w:lang w:val="fr-CA" w:eastAsia="zh-CN"/>
+        </w:rPr>
+        <w:t>N</w:t>
+      </w:r>
+      <w:r>
+        <w:rPr>
+          <w:rFonts w:asciiTheme="minorBidi" w:eastAsiaTheme="minorEastAsia" w:hAnsiTheme="minorBidi" w:cstheme="minorBidi"/>
+          <w:spacing w:val="-8"/>
+          <w:sz w:val="24"/>
+          <w:szCs w:val="24"/>
+          <w:lang w:val="fr-CA" w:eastAsia="zh-CN"/>
+        </w:rPr>
+        <w:t>1</w:t>
+      </w:r>
+      <w:r>
+        <w:rPr>
+          <w:rFonts w:asciiTheme="minorBidi" w:eastAsiaTheme="minorEastAsia" w:hAnsiTheme="minorBidi" w:cstheme="minorBidi"/>
+          <w:spacing w:val="-8"/>
+          <w:sz w:val="24"/>
+          <w:szCs w:val="24"/>
+          <w:lang w:val="fr-CA" w:eastAsia="zh-CN"/>
+        </w:rPr>
+        <w:t xml:space="preserve"> -&gt; t3</w:t>
+      </w:r>
+      <w:r>
+        <w:rPr>
+          <w:rFonts w:asciiTheme="minorBidi" w:eastAsiaTheme="minorEastAsia" w:hAnsiTheme="minorBidi" w:cstheme="minorBidi"/>
+          <w:spacing w:val="-8"/>
+          <w:sz w:val="24"/>
+          <w:szCs w:val="24"/>
+          <w:lang w:val="fr-CA" w:eastAsia="zh-CN"/>
+        </w:rPr>
+        <w:t xml:space="preserve"> = &lt; {B = 1,2,4</w:t>
+      </w:r>
+      <w:r>
+        <w:rPr>
+          <w:rFonts w:asciiTheme="minorBidi" w:eastAsiaTheme="minorEastAsia" w:hAnsiTheme="minorBidi" w:cstheme="minorBidi"/>
+          <w:spacing w:val="-8"/>
+          <w:sz w:val="24"/>
+          <w:szCs w:val="24"/>
+          <w:lang w:val="fr-CA" w:eastAsia="zh-CN"/>
+        </w:rPr>
+        <w:t xml:space="preserve">, </w:t>
+      </w:r>
+      <w:r>
+        <w:rPr>
+          <w:rFonts w:asciiTheme="minorBidi" w:eastAsiaTheme="minorEastAsia" w:hAnsiTheme="minorBidi" w:cstheme="minorBidi"/>
+          <w:b/>
+          <w:spacing w:val="-8"/>
+          <w:sz w:val="24"/>
+          <w:szCs w:val="24"/>
+          <w:lang w:val="fr-CA" w:eastAsia="zh-CN"/>
+        </w:rPr>
+        <w:t xml:space="preserve">N </w:t>
+      </w:r>
+      <w:r>
+        <w:rPr>
+          <w:rFonts w:asciiTheme="minorBidi" w:eastAsiaTheme="minorEastAsia" w:hAnsiTheme="minorBidi" w:cstheme="minorBidi"/>
+          <w:b/>
+          <w:spacing w:val="-8"/>
+          <w:sz w:val="24"/>
+          <w:szCs w:val="24"/>
+          <w:lang w:val="fr-CA" w:eastAsia="zh-CN"/>
+        </w:rPr>
+        <w:t>= None</w:t>
+      </w:r>
+      <w:r>
+        <w:rPr>
+          <w:rFonts w:asciiTheme="minorBidi" w:eastAsiaTheme="minorEastAsia" w:hAnsiTheme="minorBidi" w:cstheme="minorBidi"/>
+          <w:spacing w:val="-8"/>
+          <w:sz w:val="24"/>
+          <w:szCs w:val="24"/>
+          <w:lang w:val="fr-CA" w:eastAsia="zh-CN"/>
+        </w:rPr>
+        <w:t>}, {</w:t>
+      </w:r>
+      <w:r>
+        <w:rPr>
+          <w:rFonts w:asciiTheme="minorBidi" w:eastAsiaTheme="minorEastAsia" w:hAnsiTheme="minorBidi" w:cstheme="minorBidi"/>
+          <w:spacing w:val="-8"/>
+          <w:sz w:val="24"/>
+          <w:szCs w:val="24"/>
+          <w:lang w:val="fr-CA" w:eastAsia="zh-CN"/>
+        </w:rPr>
+        <w:t xml:space="preserve">B = </w:t>
+      </w:r>
+      <w:r>
+        <w:rPr>
+          <w:rFonts w:asciiTheme="minorBidi" w:eastAsiaTheme="minorEastAsia" w:hAnsiTheme="minorBidi" w:cstheme="minorBidi"/>
+          <w:spacing w:val="-8"/>
+          <w:sz w:val="24"/>
+          <w:szCs w:val="24"/>
+          <w:lang w:val="fr-CA" w:eastAsia="zh-CN"/>
+        </w:rPr>
+        <w:t>4,2,1</w:t>
+      </w:r>
+      <w:r>
+        <w:rPr>
+          <w:rFonts w:asciiTheme="minorBidi" w:eastAsiaTheme="minorEastAsia" w:hAnsiTheme="minorBidi" w:cstheme="minorBidi"/>
+          <w:spacing w:val="-8"/>
+          <w:sz w:val="24"/>
+          <w:szCs w:val="24"/>
+          <w:lang w:val="fr-CA" w:eastAsia="zh-CN"/>
+        </w:rPr>
+        <w:t>}</w:t>
+      </w:r>
+      <w:r>
+        <w:rPr>
+          <w:rFonts w:asciiTheme="minorBidi" w:eastAsiaTheme="minorEastAsia" w:hAnsiTheme="minorBidi" w:cstheme="minorBidi"/>
+          <w:spacing w:val="-8"/>
+          <w:sz w:val="24"/>
+          <w:szCs w:val="24"/>
+          <w:lang w:val="fr-CA" w:eastAsia="zh-CN"/>
+        </w:rPr>
+        <w:t xml:space="preserve"> </w:t>
+      </w:r>
+      <w:r>
+        <w:rPr>
+          <w:rFonts w:asciiTheme="minorBidi" w:eastAsiaTheme="minorEastAsia" w:hAnsiTheme="minorBidi" w:cstheme="minorBidi"/>
+          <w:spacing w:val="-8"/>
+          <w:sz w:val="24"/>
+          <w:szCs w:val="24"/>
+          <w:lang w:val="fr-CA" w:eastAsia="zh-CN"/>
+        </w:rPr>
+        <w:t>&gt;</w:t>
+      </w:r>
+    </w:p>
+    <w:p>
+      <w:pPr>
+        <w:pStyle w:val="Paragraphedeliste"/>
+        <w:spacing w:after="240"/>
+        <w:ind w:right="102"/>
+        <w:jc w:val="both"/>
+        <w:rPr>
+          <w:rFonts w:asciiTheme="minorBidi" w:eastAsiaTheme="minorEastAsia" w:hAnsiTheme="minorBidi" w:cstheme="minorBidi"/>
+          <w:spacing w:val="-8"/>
+          <w:sz w:val="24"/>
+          <w:szCs w:val="24"/>
+          <w:lang w:val="fr-CA" w:eastAsia="zh-CN"/>
+        </w:rPr>
+      </w:pPr>
+      <w:r>
+        <w:rPr>
+          <w:rFonts w:asciiTheme="minorBidi" w:eastAsiaTheme="minorEastAsia" w:hAnsiTheme="minorBidi" w:cstheme="minorBidi"/>
+          <w:spacing w:val="-8"/>
+          <w:sz w:val="24"/>
+          <w:szCs w:val="24"/>
+          <w:lang w:val="fr-CA" w:eastAsia="zh-CN"/>
+        </w:rPr>
+        <w:t>B2</w:t>
+      </w:r>
+      <w:r>
+        <w:rPr>
+          <w:rFonts w:asciiTheme="minorBidi" w:eastAsiaTheme="minorEastAsia" w:hAnsiTheme="minorBidi" w:cstheme="minorBidi"/>
+          <w:spacing w:val="-8"/>
+          <w:sz w:val="24"/>
+          <w:szCs w:val="24"/>
+          <w:lang w:val="fr-CA" w:eastAsia="zh-CN"/>
+        </w:rPr>
+        <w:t>N2</w:t>
+      </w:r>
+      <w:r>
+        <w:rPr>
+          <w:rFonts w:asciiTheme="minorBidi" w:eastAsiaTheme="minorEastAsia" w:hAnsiTheme="minorBidi" w:cstheme="minorBidi"/>
+          <w:spacing w:val="-8"/>
+          <w:sz w:val="24"/>
+          <w:szCs w:val="24"/>
+          <w:lang w:val="fr-CA" w:eastAsia="zh-CN"/>
+        </w:rPr>
+        <w:t xml:space="preserve"> -&gt; t4</w:t>
+      </w:r>
+      <w:r>
+        <w:rPr>
+          <w:rFonts w:asciiTheme="minorBidi" w:eastAsiaTheme="minorEastAsia" w:hAnsiTheme="minorBidi" w:cstheme="minorBidi"/>
+          <w:spacing w:val="-8"/>
+          <w:sz w:val="24"/>
+          <w:szCs w:val="24"/>
+          <w:lang w:val="fr-CA" w:eastAsia="zh-CN"/>
+        </w:rPr>
+        <w:t xml:space="preserve"> = &lt; {B = 1,2,4</w:t>
+      </w:r>
+      <w:r>
+        <w:rPr>
+          <w:rFonts w:asciiTheme="minorBidi" w:eastAsiaTheme="minorEastAsia" w:hAnsiTheme="minorBidi" w:cstheme="minorBidi"/>
+          <w:spacing w:val="-8"/>
+          <w:sz w:val="24"/>
+          <w:szCs w:val="24"/>
+          <w:lang w:val="fr-CA" w:eastAsia="zh-CN"/>
+        </w:rPr>
+        <w:t xml:space="preserve">, </w:t>
+      </w:r>
+      <w:r>
+        <w:rPr>
+          <w:rFonts w:asciiTheme="minorBidi" w:eastAsiaTheme="minorEastAsia" w:hAnsiTheme="minorBidi" w:cstheme="minorBidi"/>
+          <w:b/>
+          <w:spacing w:val="-8"/>
+          <w:sz w:val="24"/>
+          <w:szCs w:val="24"/>
+          <w:lang w:val="fr-CA" w:eastAsia="zh-CN"/>
+        </w:rPr>
+        <w:t>N = 1</w:t>
+      </w:r>
+      <w:r>
+        <w:rPr>
+          <w:rFonts w:asciiTheme="minorBidi" w:eastAsiaTheme="minorEastAsia" w:hAnsiTheme="minorBidi" w:cstheme="minorBidi"/>
+          <w:spacing w:val="-8"/>
+          <w:sz w:val="24"/>
+          <w:szCs w:val="24"/>
+          <w:lang w:val="fr-CA" w:eastAsia="zh-CN"/>
+        </w:rPr>
+        <w:t>}, {</w:t>
+      </w:r>
+      <w:r>
+        <w:rPr>
+          <w:rFonts w:asciiTheme="minorBidi" w:eastAsiaTheme="minorEastAsia" w:hAnsiTheme="minorBidi" w:cstheme="minorBidi"/>
+          <w:spacing w:val="-8"/>
+          <w:sz w:val="24"/>
+          <w:szCs w:val="24"/>
+          <w:lang w:val="fr-CA" w:eastAsia="zh-CN"/>
+        </w:rPr>
+        <w:t>B = 4,2,1</w:t>
+      </w:r>
+      <w:r>
+        <w:rPr>
+          <w:rFonts w:asciiTheme="minorBidi" w:eastAsiaTheme="minorEastAsia" w:hAnsiTheme="minorBidi" w:cstheme="minorBidi"/>
+          <w:spacing w:val="-8"/>
+          <w:sz w:val="24"/>
+          <w:szCs w:val="24"/>
+          <w:lang w:val="fr-CA" w:eastAsia="zh-CN"/>
+        </w:rPr>
+        <w:t>}</w:t>
+      </w:r>
+      <w:r>
+        <w:rPr>
+          <w:rFonts w:asciiTheme="minorBidi" w:eastAsiaTheme="minorEastAsia" w:hAnsiTheme="minorBidi" w:cstheme="minorBidi"/>
+          <w:spacing w:val="-8"/>
+          <w:sz w:val="24"/>
+          <w:szCs w:val="24"/>
+          <w:lang w:val="fr-CA" w:eastAsia="zh-CN"/>
+        </w:rPr>
+        <w:t xml:space="preserve"> </w:t>
+      </w:r>
+      <w:r>
+        <w:rPr>
+          <w:rFonts w:asciiTheme="minorBidi" w:eastAsiaTheme="minorEastAsia" w:hAnsiTheme="minorBidi" w:cstheme="minorBidi"/>
+          <w:spacing w:val="-8"/>
+          <w:sz w:val="24"/>
+          <w:szCs w:val="24"/>
+          <w:lang w:val="fr-CA" w:eastAsia="zh-CN"/>
+        </w:rPr>
+        <w:t>&gt;</w:t>
+      </w:r>
+    </w:p>
+    <w:p>
+      <w:pPr>
+        <w:pStyle w:val="Paragraphedeliste"/>
+        <w:spacing w:after="240"/>
+        <w:ind w:right="102"/>
+        <w:jc w:val="both"/>
+        <w:rPr>
+          <w:rFonts w:asciiTheme="minorBidi" w:eastAsiaTheme="minorEastAsia" w:hAnsiTheme="minorBidi" w:cstheme="minorBidi"/>
+          <w:spacing w:val="-8"/>
+          <w:sz w:val="24"/>
+          <w:szCs w:val="24"/>
+          <w:lang w:val="fr-CA" w:eastAsia="zh-CN"/>
+        </w:rPr>
+      </w:pPr>
+    </w:p>
+    <w:p>
+      <w:pPr>
+        <w:pStyle w:val="Paragraphedeliste"/>
+        <w:spacing w:after="240"/>
+        <w:ind w:right="102"/>
+        <w:jc w:val="both"/>
+        <w:rPr>
           <w:rFonts w:ascii="Arial Rounded MT Bold" w:eastAsiaTheme="minorEastAsia" w:hAnsi="Arial Rounded MT Bold" w:cstheme="minorBidi"/>
           <w:spacing w:val="-8"/>
           <w:sz w:val="28"/>
@@ -4206,224 +6120,33 @@
       </w:pPr>
       <w:r>
         <w:rPr>
-          <w:rFonts w:asciiTheme="minorBidi" w:eastAsiaTheme="minorEastAsia" w:hAnsiTheme="minorBidi" w:cstheme="minorBidi"/>
-          <w:spacing w:val="-8"/>
-          <w:sz w:val="24"/>
-          <w:szCs w:val="24"/>
-          <w:lang w:val="fr-CA" w:eastAsia="zh-CN"/>
-        </w:rPr>
-        <w:t>4.4. Utilisez de nouveau l’approche boîte blanche all-P-uses/</w:t>
-      </w:r>
-      <w:proofErr w:type="spellStart"/>
-      <w:r>
-        <w:rPr>
-          <w:rFonts w:asciiTheme="minorBidi" w:eastAsiaTheme="minorEastAsia" w:hAnsiTheme="minorBidi" w:cstheme="minorBidi"/>
-          <w:spacing w:val="-8"/>
-          <w:sz w:val="24"/>
-          <w:szCs w:val="24"/>
-          <w:lang w:val="fr-CA" w:eastAsia="zh-CN"/>
-        </w:rPr>
-        <w:t>some</w:t>
-      </w:r>
-      <w:proofErr w:type="spellEnd"/>
-      <w:r>
-        <w:rPr>
-          <w:rFonts w:asciiTheme="minorBidi" w:eastAsiaTheme="minorEastAsia" w:hAnsiTheme="minorBidi" w:cstheme="minorBidi"/>
-          <w:spacing w:val="-8"/>
-          <w:sz w:val="24"/>
-          <w:szCs w:val="24"/>
-          <w:lang w:val="fr-CA" w:eastAsia="zh-CN"/>
-        </w:rPr>
-        <w:t>-</w:t>
-      </w:r>
-      <w:proofErr w:type="spellStart"/>
-      <w:r>
-        <w:rPr>
-          <w:rFonts w:asciiTheme="minorBidi" w:eastAsiaTheme="minorEastAsia" w:hAnsiTheme="minorBidi" w:cstheme="minorBidi"/>
-          <w:spacing w:val="-8"/>
-          <w:sz w:val="24"/>
-          <w:szCs w:val="24"/>
-          <w:lang w:val="fr-CA" w:eastAsia="zh-CN"/>
-        </w:rPr>
-        <w:t>C-uses</w:t>
-      </w:r>
-      <w:proofErr w:type="spellEnd"/>
-      <w:r>
-        <w:rPr>
-          <w:rFonts w:asciiTheme="minorBidi" w:eastAsiaTheme="minorEastAsia" w:hAnsiTheme="minorBidi" w:cstheme="minorBidi"/>
-          <w:spacing w:val="-8"/>
-          <w:sz w:val="24"/>
-          <w:szCs w:val="24"/>
-          <w:lang w:val="fr-CA" w:eastAsia="zh-CN"/>
-        </w:rPr>
-        <w:t xml:space="preserve"> </w:t>
-      </w:r>
-      <w:r>
-        <w:rPr>
-          <w:rFonts w:asciiTheme="minorBidi" w:eastAsiaTheme="minorEastAsia" w:hAnsiTheme="minorBidi" w:cstheme="minorBidi"/>
-          <w:spacing w:val="-8"/>
-          <w:sz w:val="24"/>
-          <w:szCs w:val="24"/>
-          <w:lang w:val="fr-CA" w:eastAsia="zh-CN"/>
-        </w:rPr>
-        <w:t xml:space="preserve">(flot de données), cette fois-ci sur la méthode </w:t>
-      </w:r>
-      <w:proofErr w:type="spellStart"/>
-      <w:proofErr w:type="gramStart"/>
-      <w:r>
-        <w:rPr>
-          <w:rFonts w:asciiTheme="minorBidi" w:eastAsiaTheme="minorEastAsia" w:hAnsiTheme="minorBidi" w:cstheme="minorBidi"/>
-          <w:spacing w:val="-8"/>
-          <w:sz w:val="24"/>
-          <w:szCs w:val="24"/>
-          <w:lang w:val="fr-CA" w:eastAsia="zh-CN"/>
-        </w:rPr>
-        <w:t>invertTree</w:t>
-      </w:r>
-      <w:proofErr w:type="spellEnd"/>
-      <w:r>
-        <w:rPr>
-          <w:rFonts w:asciiTheme="minorBidi" w:eastAsiaTheme="minorEastAsia" w:hAnsiTheme="minorBidi" w:cstheme="minorBidi"/>
-          <w:spacing w:val="-8"/>
-          <w:sz w:val="24"/>
-          <w:szCs w:val="24"/>
-          <w:lang w:val="fr-CA" w:eastAsia="zh-CN"/>
-        </w:rPr>
-        <w:t>(</w:t>
-      </w:r>
-      <w:proofErr w:type="gramEnd"/>
-      <w:r>
-        <w:rPr>
-          <w:rFonts w:asciiTheme="minorBidi" w:eastAsiaTheme="minorEastAsia" w:hAnsiTheme="minorBidi" w:cstheme="minorBidi"/>
-          <w:spacing w:val="-8"/>
-          <w:sz w:val="24"/>
-          <w:szCs w:val="24"/>
-          <w:lang w:val="fr-CA" w:eastAsia="zh-CN"/>
-        </w:rPr>
-        <w:t>) dans</w:t>
-      </w:r>
-      <w:r>
-        <w:rPr>
-          <w:rFonts w:asciiTheme="minorBidi" w:eastAsiaTheme="minorEastAsia" w:hAnsiTheme="minorBidi" w:cstheme="minorBidi"/>
-          <w:spacing w:val="-8"/>
-          <w:sz w:val="24"/>
-          <w:szCs w:val="24"/>
-          <w:lang w:val="fr-CA" w:eastAsia="zh-CN"/>
-        </w:rPr>
-        <w:t xml:space="preserve"> </w:t>
-      </w:r>
-      <w:r>
-        <w:rPr>
-          <w:rFonts w:asciiTheme="minorBidi" w:eastAsiaTheme="minorEastAsia" w:hAnsiTheme="minorBidi" w:cstheme="minorBidi"/>
-          <w:spacing w:val="-8"/>
-          <w:sz w:val="24"/>
-          <w:szCs w:val="24"/>
-          <w:lang w:val="fr-CA" w:eastAsia="zh-CN"/>
-        </w:rPr>
-        <w:t>le fichier</w:t>
-      </w:r>
-      <w:r>
-        <w:rPr>
-          <w:rFonts w:asciiTheme="minorBidi" w:eastAsiaTheme="minorEastAsia" w:hAnsiTheme="minorBidi" w:cstheme="minorBidi"/>
-          <w:spacing w:val="-8"/>
-          <w:sz w:val="24"/>
-          <w:szCs w:val="24"/>
-          <w:lang w:val="fr-CA" w:eastAsia="zh-CN"/>
-        </w:rPr>
-        <w:t xml:space="preserve"> </w:t>
-      </w:r>
-      <w:r>
-        <w:rPr>
-          <w:rFonts w:asciiTheme="minorBidi" w:eastAsiaTheme="minorEastAsia" w:hAnsiTheme="minorBidi" w:cstheme="minorBidi"/>
-          <w:spacing w:val="-8"/>
-          <w:sz w:val="24"/>
-          <w:szCs w:val="24"/>
-          <w:lang w:val="fr-CA" w:eastAsia="zh-CN"/>
-        </w:rPr>
-        <w:t>BST.py (inversion de l’arbre). Dans votre rapport, il faut aller jusqu’au</w:t>
-      </w:r>
-      <w:r>
-        <w:rPr>
-          <w:rFonts w:asciiTheme="minorBidi" w:eastAsiaTheme="minorEastAsia" w:hAnsiTheme="minorBidi" w:cstheme="minorBidi"/>
-          <w:spacing w:val="-8"/>
-          <w:sz w:val="24"/>
-          <w:szCs w:val="24"/>
-          <w:lang w:val="fr-CA" w:eastAsia="zh-CN"/>
-        </w:rPr>
-        <w:t xml:space="preserve"> </w:t>
-      </w:r>
-      <w:r>
-        <w:rPr>
-          <w:rFonts w:asciiTheme="minorBidi" w:eastAsiaTheme="minorEastAsia" w:hAnsiTheme="minorBidi" w:cstheme="minorBidi"/>
-          <w:spacing w:val="-8"/>
-          <w:sz w:val="24"/>
-          <w:szCs w:val="24"/>
-          <w:lang w:val="fr-CA" w:eastAsia="zh-CN"/>
-        </w:rPr>
-        <w:t xml:space="preserve">niveau des cas de test, </w:t>
-      </w:r>
-      <w:r>
-        <w:rPr>
-          <w:rFonts w:asciiTheme="minorBidi" w:eastAsiaTheme="minorEastAsia" w:hAnsiTheme="minorBidi" w:cstheme="minorBidi"/>
-          <w:b/>
-          <w:spacing w:val="-8"/>
-          <w:sz w:val="24"/>
-          <w:szCs w:val="24"/>
-          <w:lang w:val="fr-CA" w:eastAsia="zh-CN"/>
-        </w:rPr>
-        <w:t xml:space="preserve">**pas** </w:t>
-      </w:r>
-      <w:r>
-        <w:rPr>
-          <w:rFonts w:asciiTheme="minorBidi" w:eastAsiaTheme="minorEastAsia" w:hAnsiTheme="minorBidi" w:cstheme="minorBidi"/>
-          <w:spacing w:val="-8"/>
-          <w:sz w:val="24"/>
-          <w:szCs w:val="24"/>
-          <w:lang w:val="fr-CA" w:eastAsia="zh-CN"/>
-        </w:rPr>
-        <w:t>l’écriture des tests avec l’échafaudage</w:t>
-      </w:r>
-      <w:r>
-        <w:rPr>
-          <w:rFonts w:asciiTheme="minorBidi" w:eastAsiaTheme="minorEastAsia" w:hAnsiTheme="minorBidi" w:cstheme="minorBidi"/>
-          <w:spacing w:val="-8"/>
-          <w:sz w:val="24"/>
-          <w:szCs w:val="24"/>
-          <w:lang w:val="fr-CA" w:eastAsia="zh-CN"/>
-        </w:rPr>
-        <w:t xml:space="preserve"> </w:t>
-      </w:r>
-      <w:proofErr w:type="spellStart"/>
-      <w:r>
-        <w:rPr>
-          <w:rFonts w:asciiTheme="minorBidi" w:eastAsiaTheme="minorEastAsia" w:hAnsiTheme="minorBidi" w:cstheme="minorBidi"/>
-          <w:spacing w:val="-8"/>
-          <w:sz w:val="24"/>
-          <w:szCs w:val="24"/>
-          <w:lang w:val="fr-CA" w:eastAsia="zh-CN"/>
-        </w:rPr>
-        <w:t>unittest</w:t>
-      </w:r>
-      <w:proofErr w:type="spellEnd"/>
-      <w:r>
-        <w:rPr>
-          <w:rFonts w:asciiTheme="minorBidi" w:eastAsiaTheme="minorEastAsia" w:hAnsiTheme="minorBidi" w:cstheme="minorBidi"/>
-          <w:spacing w:val="-8"/>
-          <w:sz w:val="24"/>
-          <w:szCs w:val="24"/>
-          <w:lang w:val="fr-CA" w:eastAsia="zh-CN"/>
-        </w:rPr>
-        <w:t>. [4 points]</w:t>
-      </w:r>
-      <w:r>
-        <w:rPr>
-          <w:rFonts w:asciiTheme="minorBidi" w:eastAsiaTheme="minorEastAsia" w:hAnsiTheme="minorBidi" w:cstheme="minorBidi"/>
-          <w:spacing w:val="-8"/>
-          <w:sz w:val="24"/>
-          <w:szCs w:val="24"/>
-          <w:lang w:val="fr-CA" w:eastAsia="zh-CN"/>
-        </w:rPr>
-        <w:cr/>
+          <w:rFonts w:ascii="Arial Rounded MT Bold" w:eastAsiaTheme="minorEastAsia" w:hAnsi="Arial Rounded MT Bold" w:cstheme="minorBidi"/>
+          <w:spacing w:val="-8"/>
+          <w:sz w:val="28"/>
+          <w:szCs w:val="28"/>
+          <w:lang w:val="fr-CA" w:eastAsia="zh-CN"/>
+        </w:rPr>
+        <w:t xml:space="preserve">Roman : je ne suis pas trop sûr pour les valeurs de N, car à chaque itération le nœud à inverser change… alors je ne suis pas sûr de la façon de représenter </w:t>
+      </w:r>
+      <w:r>
+        <w:rPr>
+          <w:rFonts w:ascii="Arial Rounded MT Bold" w:eastAsiaTheme="minorEastAsia" w:hAnsi="Arial Rounded MT Bold" w:cstheme="minorBidi"/>
+          <w:spacing w:val="-8"/>
+          <w:sz w:val="28"/>
+          <w:szCs w:val="28"/>
+          <w:lang w:val="fr-CA" w:eastAsia="zh-CN"/>
+        </w:rPr>
+        <w:t>ç</w:t>
+      </w:r>
+      <w:r>
+        <w:rPr>
+          <w:rFonts w:ascii="Arial Rounded MT Bold" w:eastAsiaTheme="minorEastAsia" w:hAnsi="Arial Rounded MT Bold" w:cstheme="minorBidi"/>
+          <w:spacing w:val="-8"/>
+          <w:sz w:val="28"/>
+          <w:szCs w:val="28"/>
+          <w:lang w:val="fr-CA" w:eastAsia="zh-CN"/>
+        </w:rPr>
+        <w:t>a…</w:t>
       </w:r>
     </w:p>
     <w:sectPr>
@@ -7082,7 +8805,7 @@
 </file>
 
 <file path=customXml/itemProps1.xml><?xml version="1.0" encoding="utf-8"?>
-<ds:datastoreItem xmlns:ds="http://schemas.openxmlformats.org/officeDocument/2006/customXml" ds:itemID="{EDBA87AD-CDF7-49DD-A170-A9477CDF37E3}">
+<ds:datastoreItem xmlns:ds="http://schemas.openxmlformats.org/officeDocument/2006/customXml" ds:itemID="{3494D623-C17D-4237-B801-CE678CC5D8CD}">
   <ds:schemaRefs>
     <ds:schemaRef ds:uri="http://schemas.openxmlformats.org/officeDocument/2006/bibliography"/>
   </ds:schemaRefs>

</xml_diff>

<commit_message>
HP : Minor formatting
</commit_message>
<xml_diff>
--- a/TP2/TP2_Log3430_201.docx
+++ b/TP2/TP2_Log3430_201.docx
@@ -4082,7 +4082,7 @@
           <w:spacing w:val="-8"/>
           <w:sz w:val="24"/>
           <w:szCs w:val="24"/>
-          <w:lang w:val="fr-CA" w:eastAsia="zh-CN"/>
+          <w:lang w:val="en-CA" w:eastAsia="zh-CN"/>
         </w:rPr>
       </w:pPr>
       <w:r>
@@ -4092,7 +4092,7 @@
           <w:spacing w:val="-8"/>
           <w:sz w:val="24"/>
           <w:szCs w:val="24"/>
-          <w:lang w:val="fr-CA" w:eastAsia="zh-CN"/>
+          <w:lang w:val="en-CA" w:eastAsia="zh-CN"/>
         </w:rPr>
         <w:t>B1N1</w:t>
       </w:r>
@@ -4103,7 +4103,7 @@
           <w:spacing w:val="-8"/>
           <w:sz w:val="24"/>
           <w:szCs w:val="24"/>
-          <w:lang w:val="fr-CA" w:eastAsia="zh-CN"/>
+          <w:lang w:val="en-CA" w:eastAsia="zh-CN"/>
         </w:rPr>
         <w:t xml:space="preserve"> -&gt; t1 = &lt;</w:t>
       </w:r>
@@ -4114,7 +4114,7 @@
           <w:spacing w:val="-8"/>
           <w:sz w:val="24"/>
           <w:szCs w:val="24"/>
-          <w:lang w:val="fr-CA" w:eastAsia="zh-CN"/>
+          <w:lang w:val="en-CA" w:eastAsia="zh-CN"/>
         </w:rPr>
         <w:t xml:space="preserve"> </w:t>
       </w:r>
@@ -4125,7 +4125,7 @@
           <w:spacing w:val="-8"/>
           <w:sz w:val="24"/>
           <w:szCs w:val="24"/>
-          <w:lang w:val="fr-CA" w:eastAsia="zh-CN"/>
+          <w:lang w:val="en-CA" w:eastAsia="zh-CN"/>
         </w:rPr>
         <w:t>{</w:t>
       </w:r>
@@ -4136,7 +4136,7 @@
           <w:spacing w:val="-8"/>
           <w:sz w:val="24"/>
           <w:szCs w:val="24"/>
-          <w:lang w:val="fr-CA" w:eastAsia="zh-CN"/>
+          <w:lang w:val="en-CA" w:eastAsia="zh-CN"/>
         </w:rPr>
         <w:t>B = None, N = None</w:t>
       </w:r>
@@ -4147,7 +4147,7 @@
           <w:spacing w:val="-8"/>
           <w:sz w:val="24"/>
           <w:szCs w:val="24"/>
-          <w:lang w:val="fr-CA" w:eastAsia="zh-CN"/>
+          <w:lang w:val="en-CA" w:eastAsia="zh-CN"/>
         </w:rPr>
         <w:t>}</w:t>
       </w:r>
@@ -4158,11 +4158,10 @@
           <w:spacing w:val="-8"/>
           <w:sz w:val="24"/>
           <w:szCs w:val="24"/>
-          <w:lang w:val="fr-CA" w:eastAsia="zh-CN"/>
+          <w:lang w:val="en-CA" w:eastAsia="zh-CN"/>
         </w:rPr>
         <w:t>, {</w:t>
       </w:r>
-      <w:proofErr w:type="spellStart"/>
       <w:r>
         <w:rPr>
           <w:rFonts w:asciiTheme="minorBidi" w:eastAsiaTheme="minorEastAsia" w:hAnsiTheme="minorBidi" w:cstheme="minorBidi"/>
@@ -4170,11 +4169,10 @@
           <w:spacing w:val="-8"/>
           <w:sz w:val="24"/>
           <w:szCs w:val="24"/>
-          <w:lang w:val="fr-CA" w:eastAsia="zh-CN"/>
+          <w:lang w:val="en-CA" w:eastAsia="zh-CN"/>
         </w:rPr>
         <w:t>Error</w:t>
       </w:r>
-      <w:proofErr w:type="spellEnd"/>
       <w:r>
         <w:rPr>
           <w:rFonts w:asciiTheme="minorBidi" w:eastAsiaTheme="minorEastAsia" w:hAnsiTheme="minorBidi" w:cstheme="minorBidi"/>
@@ -4182,7 +4180,7 @@
           <w:spacing w:val="-8"/>
           <w:sz w:val="24"/>
           <w:szCs w:val="24"/>
-          <w:lang w:val="fr-CA" w:eastAsia="zh-CN"/>
+          <w:lang w:val="en-CA" w:eastAsia="zh-CN"/>
         </w:rPr>
         <w:t>}</w:t>
       </w:r>
@@ -4193,7 +4191,7 @@
           <w:spacing w:val="-8"/>
           <w:sz w:val="24"/>
           <w:szCs w:val="24"/>
-          <w:lang w:val="fr-CA" w:eastAsia="zh-CN"/>
+          <w:lang w:val="en-CA" w:eastAsia="zh-CN"/>
         </w:rPr>
         <w:t xml:space="preserve"> </w:t>
       </w:r>
@@ -4204,7 +4202,7 @@
           <w:spacing w:val="-8"/>
           <w:sz w:val="24"/>
           <w:szCs w:val="24"/>
-          <w:lang w:val="fr-CA" w:eastAsia="zh-CN"/>
+          <w:lang w:val="en-CA" w:eastAsia="zh-CN"/>
         </w:rPr>
         <w:t>&gt;</w:t>
       </w:r>
@@ -4222,16 +4220,16 @@
           <w:spacing w:val="-8"/>
           <w:sz w:val="24"/>
           <w:szCs w:val="24"/>
-          <w:lang w:val="fr-CA" w:eastAsia="zh-CN"/>
-        </w:rPr>
-      </w:pPr>
-      <w:r>
-        <w:rPr>
-          <w:rFonts w:asciiTheme="minorBidi" w:eastAsiaTheme="minorEastAsia" w:hAnsiTheme="minorBidi" w:cstheme="minorBidi"/>
-          <w:spacing w:val="-8"/>
-          <w:sz w:val="24"/>
-          <w:szCs w:val="24"/>
-          <w:lang w:val="fr-CA" w:eastAsia="zh-CN"/>
+          <w:lang w:val="en-CA" w:eastAsia="zh-CN"/>
+        </w:rPr>
+      </w:pPr>
+      <w:r>
+        <w:rPr>
+          <w:rFonts w:asciiTheme="minorBidi" w:eastAsiaTheme="minorEastAsia" w:hAnsiTheme="minorBidi" w:cstheme="minorBidi"/>
+          <w:spacing w:val="-8"/>
+          <w:sz w:val="24"/>
+          <w:szCs w:val="24"/>
+          <w:lang w:val="en-CA" w:eastAsia="zh-CN"/>
         </w:rPr>
         <w:t>B1N2 -&gt;</w:t>
       </w:r>
@@ -4241,7 +4239,7 @@
           <w:spacing w:val="-8"/>
           <w:sz w:val="24"/>
           <w:szCs w:val="24"/>
-          <w:lang w:val="fr-CA" w:eastAsia="zh-CN"/>
+          <w:lang w:val="en-CA" w:eastAsia="zh-CN"/>
         </w:rPr>
         <w:t xml:space="preserve"> t2</w:t>
       </w:r>
@@ -4251,7 +4249,7 @@
           <w:spacing w:val="-8"/>
           <w:sz w:val="24"/>
           <w:szCs w:val="24"/>
-          <w:lang w:val="fr-CA" w:eastAsia="zh-CN"/>
+          <w:lang w:val="en-CA" w:eastAsia="zh-CN"/>
         </w:rPr>
         <w:t xml:space="preserve"> = </w:t>
       </w:r>
@@ -4261,7 +4259,7 @@
           <w:spacing w:val="-8"/>
           <w:sz w:val="24"/>
           <w:szCs w:val="24"/>
-          <w:lang w:val="fr-CA" w:eastAsia="zh-CN"/>
+          <w:lang w:val="en-CA" w:eastAsia="zh-CN"/>
         </w:rPr>
         <w:t>&lt;</w:t>
       </w:r>
@@ -4271,7 +4269,7 @@
           <w:spacing w:val="-8"/>
           <w:sz w:val="24"/>
           <w:szCs w:val="24"/>
-          <w:lang w:val="fr-CA" w:eastAsia="zh-CN"/>
+          <w:lang w:val="en-CA" w:eastAsia="zh-CN"/>
         </w:rPr>
         <w:t xml:space="preserve"> </w:t>
       </w:r>
@@ -4281,11 +4279,10 @@
           <w:spacing w:val="-8"/>
           <w:sz w:val="24"/>
           <w:szCs w:val="24"/>
-          <w:lang w:val="fr-CA" w:eastAsia="zh-CN"/>
+          <w:lang w:val="en-CA" w:eastAsia="zh-CN"/>
         </w:rPr>
         <w:t>{B = None, N = not None}, {</w:t>
       </w:r>
-      <w:proofErr w:type="spellStart"/>
       <w:r>
         <w:rPr>
           <w:rFonts w:asciiTheme="minorBidi" w:eastAsiaTheme="minorEastAsia" w:hAnsiTheme="minorBidi" w:cstheme="minorBidi"/>
@@ -4293,18 +4290,17 @@
           <w:spacing w:val="-8"/>
           <w:sz w:val="24"/>
           <w:szCs w:val="24"/>
-          <w:lang w:val="fr-CA" w:eastAsia="zh-CN"/>
+          <w:lang w:val="en-CA" w:eastAsia="zh-CN"/>
         </w:rPr>
         <w:t>Error</w:t>
       </w:r>
-      <w:proofErr w:type="spellEnd"/>
-      <w:r>
-        <w:rPr>
-          <w:rFonts w:asciiTheme="minorBidi" w:eastAsiaTheme="minorEastAsia" w:hAnsiTheme="minorBidi" w:cstheme="minorBidi"/>
-          <w:spacing w:val="-8"/>
-          <w:sz w:val="24"/>
-          <w:szCs w:val="24"/>
-          <w:lang w:val="fr-CA" w:eastAsia="zh-CN"/>
+      <w:r>
+        <w:rPr>
+          <w:rFonts w:asciiTheme="minorBidi" w:eastAsiaTheme="minorEastAsia" w:hAnsiTheme="minorBidi" w:cstheme="minorBidi"/>
+          <w:spacing w:val="-8"/>
+          <w:sz w:val="24"/>
+          <w:szCs w:val="24"/>
+          <w:lang w:val="en-CA" w:eastAsia="zh-CN"/>
         </w:rPr>
         <w:t>}</w:t>
       </w:r>
@@ -4314,7 +4310,7 @@
           <w:spacing w:val="-8"/>
           <w:sz w:val="24"/>
           <w:szCs w:val="24"/>
-          <w:lang w:val="fr-CA" w:eastAsia="zh-CN"/>
+          <w:lang w:val="en-CA" w:eastAsia="zh-CN"/>
         </w:rPr>
         <w:t xml:space="preserve"> </w:t>
       </w:r>
@@ -4324,7 +4320,7 @@
           <w:spacing w:val="-8"/>
           <w:sz w:val="24"/>
           <w:szCs w:val="24"/>
-          <w:lang w:val="fr-CA" w:eastAsia="zh-CN"/>
+          <w:lang w:val="en-CA" w:eastAsia="zh-CN"/>
         </w:rPr>
         <w:t>&gt;</w:t>
       </w:r>
@@ -4340,7 +4336,7 @@
           <w:spacing w:val="-8"/>
           <w:sz w:val="24"/>
           <w:szCs w:val="24"/>
-          <w:lang w:val="fr-CA" w:eastAsia="zh-CN"/>
+          <w:lang w:val="en-CA" w:eastAsia="zh-CN"/>
         </w:rPr>
       </w:pPr>
     </w:p>
@@ -5341,27 +5337,14 @@
                             <w:r>
                               <w:t xml:space="preserve">Figure </w:t>
                             </w:r>
-                            <w:r>
-                              <w:fldChar w:fldCharType="begin"/>
-                            </w:r>
-                            <w:r>
-                              <w:instrText xml:space="preserve"> SEQ Figure \* ARABIC </w:instrText>
-                            </w:r>
-                            <w:r>
-                              <w:fldChar w:fldCharType="separate"/>
-                            </w:r>
-                            <w:r>
-                              <w:rPr>
-                                <w:noProof/>
-                              </w:rPr>
-                              <w:t>1</w:t>
-                            </w:r>
-                            <w:r>
-                              <w:rPr>
-                                <w:noProof/>
-                              </w:rPr>
-                              <w:fldChar w:fldCharType="end"/>
-                            </w:r>
+                            <w:fldSimple w:instr=" SEQ Figure \* ARABIC ">
+                              <w:r>
+                                <w:rPr>
+                                  <w:noProof/>
+                                </w:rPr>
+                                <w:t>1</w:t>
+                              </w:r>
+                            </w:fldSimple>
                             <w:r>
                               <w:t xml:space="preserve">: Diagramme de flot de contrôle de la méthode </w:t>
                             </w:r>
@@ -5414,27 +5397,14 @@
                       <w:r>
                         <w:t xml:space="preserve">Figure </w:t>
                       </w:r>
-                      <w:r>
-                        <w:fldChar w:fldCharType="begin"/>
-                      </w:r>
-                      <w:r>
-                        <w:instrText xml:space="preserve"> SEQ Figure \* ARABIC </w:instrText>
-                      </w:r>
-                      <w:r>
-                        <w:fldChar w:fldCharType="separate"/>
-                      </w:r>
-                      <w:r>
-                        <w:rPr>
-                          <w:noProof/>
-                        </w:rPr>
-                        <w:t>1</w:t>
-                      </w:r>
-                      <w:r>
-                        <w:rPr>
-                          <w:noProof/>
-                        </w:rPr>
-                        <w:fldChar w:fldCharType="end"/>
-                      </w:r>
+                      <w:fldSimple w:instr=" SEQ Figure \* ARABIC ">
+                        <w:r>
+                          <w:rPr>
+                            <w:noProof/>
+                          </w:rPr>
+                          <w:t>1</w:t>
+                        </w:r>
+                      </w:fldSimple>
                       <w:r>
                         <w:t xml:space="preserve">: Diagramme de flot de contrôle de la méthode </w:t>
                       </w:r>
@@ -5452,6 +5422,7 @@
           </mc:Fallback>
         </mc:AlternateContent>
       </w:r>
+      <w:bookmarkStart w:id="0" w:name="_GoBack"/>
       <w:r>
         <w:rPr>
           <w:noProof/>
@@ -5516,12 +5487,13 @@
           </wp:anchor>
         </w:drawing>
       </w:r>
+      <w:bookmarkEnd w:id="0"/>
     </w:p>
     <w:p>
       <w:pPr>
         <w:pStyle w:val="ListParagraph"/>
         <w:spacing w:after="240"/>
-        <w:ind w:right="102"/>
+        <w:ind w:left="0" w:right="102"/>
         <w:jc w:val="both"/>
         <w:rPr>
           <w:rFonts w:asciiTheme="minorBidi" w:eastAsiaTheme="minorEastAsia" w:hAnsiTheme="minorBidi" w:cstheme="minorBidi"/>
@@ -5758,7 +5730,7 @@
       <w:pPr>
         <w:pStyle w:val="ListParagraph"/>
         <w:spacing w:after="240"/>
-        <w:ind w:right="102"/>
+        <w:ind w:left="0" w:right="102"/>
         <w:jc w:val="both"/>
         <w:rPr>
           <w:rFonts w:asciiTheme="minorBidi" w:eastAsiaTheme="minorEastAsia" w:hAnsiTheme="minorBidi" w:cstheme="minorBidi"/>
@@ -5785,7 +5757,7 @@
       <w:pPr>
         <w:pStyle w:val="ListParagraph"/>
         <w:spacing w:after="240"/>
-        <w:ind w:right="102"/>
+        <w:ind w:left="0" w:right="102"/>
         <w:jc w:val="both"/>
         <w:rPr>
           <w:rFonts w:asciiTheme="minorBidi" w:eastAsiaTheme="minorEastAsia" w:hAnsiTheme="minorBidi" w:cstheme="minorBidi"/>
@@ -5810,24 +5782,23 @@
       <w:pPr>
         <w:pStyle w:val="ListParagraph"/>
         <w:spacing w:after="240"/>
-        <w:ind w:right="102"/>
+        <w:ind w:left="0" w:right="102"/>
         <w:jc w:val="both"/>
         <w:rPr>
           <w:rFonts w:asciiTheme="minorBidi" w:eastAsiaTheme="minorEastAsia" w:hAnsiTheme="minorBidi" w:cstheme="minorBidi"/>
           <w:spacing w:val="-8"/>
           <w:sz w:val="24"/>
           <w:szCs w:val="24"/>
-          <w:lang w:val="en-CA" w:eastAsia="zh-CN"/>
-        </w:rPr>
-      </w:pPr>
-      <w:proofErr w:type="gramStart"/>
-      <w:r>
-        <w:rPr>
-          <w:rFonts w:asciiTheme="minorBidi" w:eastAsiaTheme="minorEastAsia" w:hAnsiTheme="minorBidi" w:cstheme="minorBidi"/>
-          <w:spacing w:val="-8"/>
-          <w:sz w:val="24"/>
-          <w:szCs w:val="24"/>
-          <w:lang w:val="en-CA" w:eastAsia="zh-CN"/>
+          <w:lang w:val="fr-FR" w:eastAsia="zh-CN"/>
+        </w:rPr>
+      </w:pPr>
+      <w:r>
+        <w:rPr>
+          <w:rFonts w:asciiTheme="minorBidi" w:eastAsiaTheme="minorEastAsia" w:hAnsiTheme="minorBidi" w:cstheme="minorBidi"/>
+          <w:spacing w:val="-8"/>
+          <w:sz w:val="24"/>
+          <w:szCs w:val="24"/>
+          <w:lang w:val="fr-FR" w:eastAsia="zh-CN"/>
         </w:rPr>
         <w:t>N</w:t>
       </w:r>
@@ -5837,7 +5808,7 @@
           <w:spacing w:val="-8"/>
           <w:sz w:val="24"/>
           <w:szCs w:val="24"/>
-          <w:lang w:val="en-CA" w:eastAsia="zh-CN"/>
+          <w:lang w:val="fr-FR" w:eastAsia="zh-CN"/>
         </w:rPr>
         <w:t xml:space="preserve"> </w:t>
       </w:r>
@@ -5847,29 +5818,27 @@
           <w:spacing w:val="-8"/>
           <w:sz w:val="24"/>
           <w:szCs w:val="24"/>
-          <w:lang w:val="en-CA" w:eastAsia="zh-CN"/>
+          <w:lang w:val="fr-FR" w:eastAsia="zh-CN"/>
         </w:rPr>
         <w:t>:</w:t>
       </w:r>
-      <w:proofErr w:type="gramEnd"/>
-      <w:r>
-        <w:rPr>
-          <w:rFonts w:asciiTheme="minorBidi" w:eastAsiaTheme="minorEastAsia" w:hAnsiTheme="minorBidi" w:cstheme="minorBidi"/>
-          <w:spacing w:val="-8"/>
-          <w:sz w:val="24"/>
-          <w:szCs w:val="24"/>
-          <w:lang w:val="en-CA" w:eastAsia="zh-CN"/>
+      <w:r>
+        <w:rPr>
+          <w:rFonts w:asciiTheme="minorBidi" w:eastAsiaTheme="minorEastAsia" w:hAnsiTheme="minorBidi" w:cstheme="minorBidi"/>
+          <w:spacing w:val="-8"/>
+          <w:sz w:val="24"/>
+          <w:szCs w:val="24"/>
+          <w:lang w:val="fr-FR" w:eastAsia="zh-CN"/>
         </w:rPr>
         <w:t xml:space="preserve"> </w:t>
       </w:r>
-      <w:proofErr w:type="spellStart"/>
-      <w:r>
-        <w:rPr>
-          <w:rFonts w:asciiTheme="minorBidi" w:eastAsiaTheme="minorEastAsia" w:hAnsiTheme="minorBidi" w:cstheme="minorBidi"/>
-          <w:spacing w:val="-8"/>
-          <w:sz w:val="24"/>
-          <w:szCs w:val="24"/>
-          <w:lang w:val="en-CA" w:eastAsia="zh-CN"/>
+      <w:r>
+        <w:rPr>
+          <w:rFonts w:asciiTheme="minorBidi" w:eastAsiaTheme="minorEastAsia" w:hAnsiTheme="minorBidi" w:cstheme="minorBidi"/>
+          <w:spacing w:val="-8"/>
+          <w:sz w:val="24"/>
+          <w:szCs w:val="24"/>
+          <w:lang w:val="fr-FR" w:eastAsia="zh-CN"/>
         </w:rPr>
         <w:t>N</w:t>
       </w:r>
@@ -5879,18 +5848,17 @@
           <w:spacing w:val="-8"/>
           <w:sz w:val="24"/>
           <w:szCs w:val="24"/>
-          <w:lang w:val="en-CA" w:eastAsia="zh-CN"/>
+          <w:lang w:val="fr-FR" w:eastAsia="zh-CN"/>
         </w:rPr>
         <w:t>œud</w:t>
       </w:r>
-      <w:proofErr w:type="spellEnd"/>
-      <w:r>
-        <w:rPr>
-          <w:rFonts w:asciiTheme="minorBidi" w:eastAsiaTheme="minorEastAsia" w:hAnsiTheme="minorBidi" w:cstheme="minorBidi"/>
-          <w:spacing w:val="-8"/>
-          <w:sz w:val="24"/>
-          <w:szCs w:val="24"/>
-          <w:lang w:val="en-CA" w:eastAsia="zh-CN"/>
+      <w:r>
+        <w:rPr>
+          <w:rFonts w:asciiTheme="minorBidi" w:eastAsiaTheme="minorEastAsia" w:hAnsiTheme="minorBidi" w:cstheme="minorBidi"/>
+          <w:spacing w:val="-8"/>
+          <w:sz w:val="24"/>
+          <w:szCs w:val="24"/>
+          <w:lang w:val="fr-FR" w:eastAsia="zh-CN"/>
         </w:rPr>
         <w:t>.</w:t>
       </w:r>
@@ -5899,14 +5867,14 @@
       <w:pPr>
         <w:pStyle w:val="ListParagraph"/>
         <w:spacing w:after="240"/>
-        <w:ind w:right="102"/>
+        <w:ind w:left="0" w:right="102"/>
         <w:jc w:val="both"/>
         <w:rPr>
           <w:rFonts w:asciiTheme="minorBidi" w:eastAsiaTheme="minorEastAsia" w:hAnsiTheme="minorBidi" w:cstheme="minorBidi"/>
           <w:spacing w:val="-8"/>
           <w:sz w:val="24"/>
           <w:szCs w:val="24"/>
-          <w:lang w:val="en-CA" w:eastAsia="zh-CN"/>
+          <w:lang w:val="fr-FR" w:eastAsia="zh-CN"/>
         </w:rPr>
       </w:pPr>
     </w:p>
@@ -5914,62 +5882,32 @@
       <w:pPr>
         <w:pStyle w:val="ListParagraph"/>
         <w:spacing w:after="240"/>
-        <w:ind w:right="102"/>
+        <w:ind w:left="0" w:right="102"/>
         <w:jc w:val="both"/>
         <w:rPr>
           <w:rFonts w:asciiTheme="minorBidi" w:eastAsiaTheme="minorEastAsia" w:hAnsiTheme="minorBidi" w:cstheme="minorBidi"/>
           <w:spacing w:val="-8"/>
           <w:sz w:val="24"/>
           <w:szCs w:val="24"/>
-          <w:lang w:val="en-CA" w:eastAsia="zh-CN"/>
-        </w:rPr>
-      </w:pPr>
-      <w:r>
-        <w:rPr>
-          <w:rFonts w:asciiTheme="minorBidi" w:eastAsiaTheme="minorEastAsia" w:hAnsiTheme="minorBidi" w:cstheme="minorBidi"/>
-          <w:spacing w:val="-8"/>
-          <w:sz w:val="24"/>
-          <w:szCs w:val="24"/>
-          <w:lang w:val="en-CA" w:eastAsia="zh-CN"/>
-        </w:rPr>
-        <w:t>B</w:t>
-      </w:r>
-      <w:r>
-        <w:rPr>
-          <w:rFonts w:asciiTheme="minorBidi" w:eastAsiaTheme="minorEastAsia" w:hAnsiTheme="minorBidi" w:cstheme="minorBidi"/>
-          <w:spacing w:val="-8"/>
-          <w:sz w:val="24"/>
-          <w:szCs w:val="24"/>
-          <w:lang w:val="en-CA" w:eastAsia="zh-CN"/>
-        </w:rPr>
-        <w:t>1 = {</w:t>
-      </w:r>
-      <w:r>
-        <w:rPr>
-          <w:rFonts w:asciiTheme="minorBidi" w:eastAsiaTheme="minorEastAsia" w:hAnsiTheme="minorBidi" w:cstheme="minorBidi"/>
-          <w:spacing w:val="-8"/>
-          <w:sz w:val="24"/>
-          <w:szCs w:val="24"/>
-          <w:lang w:val="en-CA" w:eastAsia="zh-CN"/>
-        </w:rPr>
-        <w:t>B</w:t>
-      </w:r>
-      <w:r>
-        <w:rPr>
-          <w:rFonts w:asciiTheme="minorBidi" w:eastAsiaTheme="minorEastAsia" w:hAnsiTheme="minorBidi" w:cstheme="minorBidi"/>
-          <w:spacing w:val="-8"/>
-          <w:sz w:val="24"/>
-          <w:szCs w:val="24"/>
-          <w:lang w:val="en-CA" w:eastAsia="zh-CN"/>
-        </w:rPr>
-        <w:t xml:space="preserve">: None} </w:t>
+          <w:lang w:val="fr-FR" w:eastAsia="zh-CN"/>
+        </w:rPr>
+      </w:pPr>
+      <w:r>
+        <w:rPr>
+          <w:rFonts w:asciiTheme="minorBidi" w:eastAsiaTheme="minorEastAsia" w:hAnsiTheme="minorBidi" w:cstheme="minorBidi"/>
+          <w:spacing w:val="-8"/>
+          <w:sz w:val="24"/>
+          <w:szCs w:val="24"/>
+          <w:lang w:val="fr-FR" w:eastAsia="zh-CN"/>
+        </w:rPr>
+        <w:t xml:space="preserve">B1 = {B: None} </w:t>
       </w:r>
     </w:p>
     <w:p>
       <w:pPr>
         <w:pStyle w:val="ListParagraph"/>
         <w:spacing w:after="240"/>
-        <w:ind w:right="102"/>
+        <w:ind w:left="0" w:right="102"/>
         <w:jc w:val="both"/>
         <w:rPr>
           <w:rFonts w:asciiTheme="minorBidi" w:eastAsiaTheme="minorEastAsia" w:hAnsiTheme="minorBidi" w:cstheme="minorBidi"/>
@@ -6004,7 +5942,7 @@
       <w:pPr>
         <w:pStyle w:val="ListParagraph"/>
         <w:spacing w:after="240"/>
-        <w:ind w:right="102"/>
+        <w:ind w:left="0" w:right="102"/>
         <w:jc w:val="both"/>
         <w:rPr>
           <w:rFonts w:asciiTheme="minorBidi" w:eastAsiaTheme="minorEastAsia" w:hAnsiTheme="minorBidi" w:cstheme="minorBidi"/>
@@ -6019,7 +5957,7 @@
       <w:pPr>
         <w:pStyle w:val="ListParagraph"/>
         <w:spacing w:after="240"/>
-        <w:ind w:right="102"/>
+        <w:ind w:left="0" w:right="102"/>
         <w:jc w:val="both"/>
         <w:rPr>
           <w:rFonts w:asciiTheme="minorBidi" w:eastAsiaTheme="minorEastAsia" w:hAnsiTheme="minorBidi" w:cstheme="minorBidi"/>
@@ -6074,7 +6012,7 @@
       <w:pPr>
         <w:pStyle w:val="ListParagraph"/>
         <w:spacing w:after="240"/>
-        <w:ind w:right="102"/>
+        <w:ind w:left="0" w:right="102"/>
         <w:jc w:val="both"/>
         <w:rPr>
           <w:rFonts w:asciiTheme="minorBidi" w:eastAsiaTheme="minorEastAsia" w:hAnsiTheme="minorBidi" w:cstheme="minorBidi"/>
@@ -6139,7 +6077,7 @@
       <w:pPr>
         <w:pStyle w:val="ListParagraph"/>
         <w:spacing w:after="240"/>
-        <w:ind w:right="102"/>
+        <w:ind w:left="0" w:right="102"/>
         <w:jc w:val="both"/>
         <w:rPr>
           <w:rFonts w:asciiTheme="minorBidi" w:eastAsiaTheme="minorEastAsia" w:hAnsiTheme="minorBidi" w:cstheme="minorBidi"/>
@@ -6155,7 +6093,7 @@
       <w:pPr>
         <w:pStyle w:val="ListParagraph"/>
         <w:spacing w:after="240"/>
-        <w:ind w:right="102"/>
+        <w:ind w:left="0" w:right="102"/>
         <w:jc w:val="both"/>
         <w:rPr>
           <w:rFonts w:asciiTheme="minorBidi" w:eastAsiaTheme="minorEastAsia" w:hAnsiTheme="minorBidi" w:cstheme="minorBidi"/>
@@ -6270,7 +6208,7 @@
       <w:pPr>
         <w:pStyle w:val="ListParagraph"/>
         <w:spacing w:after="240"/>
-        <w:ind w:right="102"/>
+        <w:ind w:left="0" w:right="102"/>
         <w:jc w:val="both"/>
         <w:rPr>
           <w:rFonts w:asciiTheme="minorBidi" w:eastAsiaTheme="minorEastAsia" w:hAnsiTheme="minorBidi" w:cstheme="minorBidi"/>
@@ -6375,7 +6313,7 @@
       <w:pPr>
         <w:pStyle w:val="ListParagraph"/>
         <w:spacing w:after="240"/>
-        <w:ind w:right="102"/>
+        <w:ind w:left="0" w:right="102"/>
         <w:jc w:val="both"/>
         <w:rPr>
           <w:rFonts w:asciiTheme="minorBidi" w:eastAsiaTheme="minorEastAsia" w:hAnsiTheme="minorBidi" w:cstheme="minorBidi"/>
@@ -6512,7 +6450,7 @@
       <w:pPr>
         <w:pStyle w:val="ListParagraph"/>
         <w:spacing w:after="240"/>
-        <w:ind w:right="102"/>
+        <w:ind w:left="0" w:right="102"/>
         <w:jc w:val="both"/>
         <w:rPr>
           <w:rFonts w:asciiTheme="minorBidi" w:eastAsiaTheme="minorEastAsia" w:hAnsiTheme="minorBidi" w:cstheme="minorBidi"/>
@@ -6623,14 +6561,12 @@
         </w:rPr>
         <w:t>&gt;</w:t>
       </w:r>
-      <w:bookmarkStart w:id="0" w:name="_GoBack"/>
-      <w:bookmarkEnd w:id="0"/>
     </w:p>
     <w:p>
       <w:pPr>
         <w:pStyle w:val="ListParagraph"/>
         <w:spacing w:after="240"/>
-        <w:ind w:right="102"/>
+        <w:ind w:left="0" w:right="102"/>
         <w:jc w:val="both"/>
         <w:rPr>
           <w:rFonts w:asciiTheme="minorBidi" w:eastAsiaTheme="minorEastAsia" w:hAnsiTheme="minorBidi" w:cstheme="minorBidi"/>
@@ -6645,7 +6581,7 @@
       <w:pPr>
         <w:pStyle w:val="ListParagraph"/>
         <w:spacing w:after="240"/>
-        <w:ind w:right="102"/>
+        <w:ind w:left="0" w:right="102"/>
         <w:jc w:val="both"/>
         <w:rPr>
           <w:rFonts w:ascii="Arial Rounded MT Bold" w:eastAsiaTheme="minorEastAsia" w:hAnsi="Arial Rounded MT Bold" w:cstheme="minorBidi"/>
@@ -9459,7 +9395,7 @@
 </file>
 
 <file path=customXml/itemProps1.xml><?xml version="1.0" encoding="utf-8"?>
-<ds:datastoreItem xmlns:ds="http://schemas.openxmlformats.org/officeDocument/2006/customXml" ds:itemID="{754FCD72-9329-45FB-9B2B-506C20F8396D}">
+<ds:datastoreItem xmlns:ds="http://schemas.openxmlformats.org/officeDocument/2006/customXml" ds:itemID="{4F761C93-91FC-4725-8352-586AAFD19C2B}">
   <ds:schemaRefs>
     <ds:schemaRef ds:uri="http://schemas.openxmlformats.org/officeDocument/2006/bibliography"/>
   </ds:schemaRefs>

</xml_diff>

<commit_message>
GT: Question 4 avec path
</commit_message>
<xml_diff>
--- a/TP2/TP2_Log3430_201.docx
+++ b/TP2/TP2_Log3430_201.docx
@@ -418,9 +418,8 @@
           <w:sz w:val="24"/>
           <w:szCs w:val="24"/>
         </w:rPr>
-        <w:t xml:space="preserve">Gabriel </w:t>
-      </w:r>
-      <w:proofErr w:type="spellStart"/>
+        <w:t>Gabriel Tagliabracci (</w:t>
+      </w:r>
       <w:r>
         <w:rPr>
           <w:rFonts w:ascii="Arial Rounded MT Bold" w:hAnsi="Arial Rounded MT Bold"/>
@@ -429,9 +428,8 @@
           <w:sz w:val="24"/>
           <w:szCs w:val="24"/>
         </w:rPr>
-        <w:t>Tagliabracci</w:t>
-      </w:r>
-      <w:proofErr w:type="spellEnd"/>
+        <w:t>1935775</w:t>
+      </w:r>
       <w:r>
         <w:rPr>
           <w:rFonts w:ascii="Arial Rounded MT Bold" w:hAnsi="Arial Rounded MT Bold"/>
@@ -440,9 +438,14 @@
           <w:sz w:val="24"/>
           <w:szCs w:val="24"/>
         </w:rPr>
-        <w:t xml:space="preserve"> (</w:t>
-      </w:r>
-      <w:r>
+        <w:t>)</w:t>
+      </w:r>
+    </w:p>
+    <w:p>
+      <w:pPr>
+        <w:spacing w:before="66"/>
+        <w:ind w:left="2670" w:right="2670"/>
+        <w:jc w:val="center"/>
         <w:rPr>
           <w:rFonts w:ascii="Arial Rounded MT Bold" w:hAnsi="Arial Rounded MT Bold"/>
           <w:spacing w:val="-7"/>
@@ -450,9 +453,13 @@
           <w:sz w:val="24"/>
           <w:szCs w:val="24"/>
         </w:rPr>
-        <w:t>1935775</w:t>
-      </w:r>
-      <w:r>
+      </w:pPr>
+    </w:p>
+    <w:p>
+      <w:pPr>
+        <w:spacing w:before="66"/>
+        <w:ind w:left="2670" w:right="2670"/>
+        <w:jc w:val="center"/>
         <w:rPr>
           <w:rFonts w:ascii="Arial Rounded MT Bold" w:hAnsi="Arial Rounded MT Bold"/>
           <w:spacing w:val="-7"/>
@@ -460,8 +467,7 @@
           <w:sz w:val="24"/>
           <w:szCs w:val="24"/>
         </w:rPr>
-        <w:t>)</w:t>
-      </w:r>
+      </w:pPr>
     </w:p>
     <w:p>
       <w:pPr>
@@ -476,6 +482,36 @@
           <w:szCs w:val="24"/>
         </w:rPr>
       </w:pPr>
+      <w:r>
+        <w:rPr>
+          <w:rFonts w:ascii="Arial Rounded MT Bold" w:hAnsi="Arial Rounded MT Bold"/>
+          <w:spacing w:val="-7"/>
+          <w:w w:val="103"/>
+          <w:sz w:val="24"/>
+          <w:szCs w:val="24"/>
+        </w:rPr>
+        <w:t>Groupe :</w:t>
+      </w:r>
+      <w:r>
+        <w:rPr>
+          <w:rFonts w:ascii="Arial Rounded MT Bold" w:hAnsi="Arial Rounded MT Bold"/>
+          <w:spacing w:val="-7"/>
+          <w:w w:val="103"/>
+          <w:sz w:val="24"/>
+          <w:szCs w:val="24"/>
+        </w:rPr>
+        <w:t xml:space="preserve"> </w:t>
+      </w:r>
+      <w:r>
+        <w:rPr>
+          <w:rFonts w:ascii="Arial Rounded MT Bold" w:hAnsi="Arial Rounded MT Bold"/>
+          <w:spacing w:val="-7"/>
+          <w:w w:val="103"/>
+          <w:sz w:val="24"/>
+          <w:szCs w:val="24"/>
+        </w:rPr>
+        <w:t>02</w:t>
+      </w:r>
     </w:p>
     <w:p>
       <w:pPr>
@@ -512,9 +548,14 @@
           <w:sz w:val="24"/>
           <w:szCs w:val="24"/>
         </w:rPr>
-        <w:t>Groupe :</w:t>
-      </w:r>
-      <w:r>
+        <w:t>Soumis à Noureddine Kerzazi</w:t>
+      </w:r>
+    </w:p>
+    <w:p>
+      <w:pPr>
+        <w:spacing w:before="66"/>
+        <w:ind w:left="2670" w:right="2670"/>
+        <w:jc w:val="center"/>
         <w:rPr>
           <w:rFonts w:ascii="Arial Rounded MT Bold" w:hAnsi="Arial Rounded MT Bold"/>
           <w:spacing w:val="-7"/>
@@ -522,9 +563,13 @@
           <w:sz w:val="24"/>
           <w:szCs w:val="24"/>
         </w:rPr>
-        <w:t xml:space="preserve"> </w:t>
-      </w:r>
-      <w:r>
+      </w:pPr>
+    </w:p>
+    <w:p>
+      <w:pPr>
+        <w:spacing w:before="66"/>
+        <w:ind w:left="2670" w:right="2670"/>
+        <w:jc w:val="center"/>
         <w:rPr>
           <w:rFonts w:ascii="Arial Rounded MT Bold" w:hAnsi="Arial Rounded MT Bold"/>
           <w:spacing w:val="-7"/>
@@ -532,8 +577,7 @@
           <w:sz w:val="24"/>
           <w:szCs w:val="24"/>
         </w:rPr>
-        <w:t>02</w:t>
-      </w:r>
+      </w:pPr>
     </w:p>
     <w:p>
       <w:pPr>
@@ -570,84 +614,6 @@
           <w:sz w:val="24"/>
           <w:szCs w:val="24"/>
         </w:rPr>
-        <w:t xml:space="preserve">Soumis à Noureddine </w:t>
-      </w:r>
-      <w:proofErr w:type="spellStart"/>
-      <w:r>
-        <w:rPr>
-          <w:rFonts w:ascii="Arial Rounded MT Bold" w:hAnsi="Arial Rounded MT Bold"/>
-          <w:spacing w:val="-7"/>
-          <w:w w:val="103"/>
-          <w:sz w:val="24"/>
-          <w:szCs w:val="24"/>
-        </w:rPr>
-        <w:t>Kerzazi</w:t>
-      </w:r>
-      <w:proofErr w:type="spellEnd"/>
-    </w:p>
-    <w:p>
-      <w:pPr>
-        <w:spacing w:before="66"/>
-        <w:ind w:left="2670" w:right="2670"/>
-        <w:jc w:val="center"/>
-        <w:rPr>
-          <w:rFonts w:ascii="Arial Rounded MT Bold" w:hAnsi="Arial Rounded MT Bold"/>
-          <w:spacing w:val="-7"/>
-          <w:w w:val="103"/>
-          <w:sz w:val="24"/>
-          <w:szCs w:val="24"/>
-        </w:rPr>
-      </w:pPr>
-    </w:p>
-    <w:p>
-      <w:pPr>
-        <w:spacing w:before="66"/>
-        <w:ind w:left="2670" w:right="2670"/>
-        <w:jc w:val="center"/>
-        <w:rPr>
-          <w:rFonts w:ascii="Arial Rounded MT Bold" w:hAnsi="Arial Rounded MT Bold"/>
-          <w:spacing w:val="-7"/>
-          <w:w w:val="103"/>
-          <w:sz w:val="24"/>
-          <w:szCs w:val="24"/>
-        </w:rPr>
-      </w:pPr>
-    </w:p>
-    <w:p>
-      <w:pPr>
-        <w:spacing w:before="66"/>
-        <w:ind w:left="2670" w:right="2670"/>
-        <w:jc w:val="center"/>
-        <w:rPr>
-          <w:rFonts w:ascii="Arial Rounded MT Bold" w:hAnsi="Arial Rounded MT Bold"/>
-          <w:spacing w:val="-7"/>
-          <w:w w:val="103"/>
-          <w:sz w:val="24"/>
-          <w:szCs w:val="24"/>
-        </w:rPr>
-      </w:pPr>
-    </w:p>
-    <w:p>
-      <w:pPr>
-        <w:spacing w:before="66"/>
-        <w:ind w:left="2670" w:right="2670"/>
-        <w:jc w:val="center"/>
-        <w:rPr>
-          <w:rFonts w:ascii="Arial Rounded MT Bold" w:hAnsi="Arial Rounded MT Bold"/>
-          <w:spacing w:val="-7"/>
-          <w:w w:val="103"/>
-          <w:sz w:val="24"/>
-          <w:szCs w:val="24"/>
-        </w:rPr>
-      </w:pPr>
-      <w:r>
-        <w:rPr>
-          <w:rFonts w:ascii="Arial Rounded MT Bold" w:hAnsi="Arial Rounded MT Bold"/>
-          <w:spacing w:val="-7"/>
-          <w:w w:val="103"/>
-          <w:sz w:val="24"/>
-          <w:szCs w:val="24"/>
-        </w:rPr>
         <w:t>Hiver 2020</w:t>
       </w:r>
     </w:p>
@@ -730,20 +696,8 @@
           <w:szCs w:val="24"/>
           <w:lang w:val="fr-CA" w:eastAsia="zh-CN"/>
         </w:rPr>
-        <w:t xml:space="preserve"> Pour afficher la liste des nœuds en ordre (</w:t>
-      </w:r>
-      <w:proofErr w:type="spellStart"/>
-      <w:r>
-        <w:rPr>
-          <w:rFonts w:asciiTheme="minorBidi" w:eastAsiaTheme="minorEastAsia" w:hAnsiTheme="minorBidi" w:cstheme="minorBidi"/>
-          <w:spacing w:val="-8"/>
-          <w:sz w:val="24"/>
-          <w:szCs w:val="24"/>
-          <w:lang w:val="fr-CA" w:eastAsia="zh-CN"/>
-        </w:rPr>
-        <w:t>inorder</w:t>
-      </w:r>
-      <w:proofErr w:type="spellEnd"/>
+        <w:t xml:space="preserve"> Pour afficher la liste des nœuds en ordre (inorder traversal), on</w:t>
+      </w:r>
       <w:r>
         <w:rPr>
           <w:rFonts w:asciiTheme="minorBidi" w:eastAsiaTheme="minorEastAsia" w:hAnsiTheme="minorBidi" w:cstheme="minorBidi"/>
@@ -754,27 +708,55 @@
         </w:rPr>
         <w:t xml:space="preserve"> </w:t>
       </w:r>
-      <w:proofErr w:type="spellStart"/>
-      <w:r>
-        <w:rPr>
-          <w:rFonts w:asciiTheme="minorBidi" w:eastAsiaTheme="minorEastAsia" w:hAnsiTheme="minorBidi" w:cstheme="minorBidi"/>
-          <w:spacing w:val="-8"/>
-          <w:sz w:val="24"/>
-          <w:szCs w:val="24"/>
-          <w:lang w:val="fr-CA" w:eastAsia="zh-CN"/>
-        </w:rPr>
-        <w:t>traversal</w:t>
-      </w:r>
-      <w:proofErr w:type="spellEnd"/>
-      <w:r>
-        <w:rPr>
-          <w:rFonts w:asciiTheme="minorBidi" w:eastAsiaTheme="minorEastAsia" w:hAnsiTheme="minorBidi" w:cstheme="minorBidi"/>
-          <w:spacing w:val="-8"/>
-          <w:sz w:val="24"/>
-          <w:szCs w:val="24"/>
-          <w:lang w:val="fr-CA" w:eastAsia="zh-CN"/>
-        </w:rPr>
-        <w:t>), on</w:t>
+      <w:r>
+        <w:rPr>
+          <w:rFonts w:asciiTheme="minorBidi" w:eastAsiaTheme="minorEastAsia" w:hAnsiTheme="minorBidi" w:cstheme="minorBidi"/>
+          <w:spacing w:val="-8"/>
+          <w:sz w:val="24"/>
+          <w:szCs w:val="24"/>
+          <w:lang w:val="fr-CA" w:eastAsia="zh-CN"/>
+        </w:rPr>
+        <w:t>exploite la propriété de base d’un BST po</w:t>
+      </w:r>
+      <w:r>
+        <w:rPr>
+          <w:rFonts w:asciiTheme="minorBidi" w:eastAsiaTheme="minorEastAsia" w:hAnsiTheme="minorBidi" w:cstheme="minorBidi"/>
+          <w:spacing w:val="-8"/>
+          <w:sz w:val="24"/>
+          <w:szCs w:val="24"/>
+          <w:lang w:val="fr-CA" w:eastAsia="zh-CN"/>
+        </w:rPr>
+        <w:t xml:space="preserve">ur lire les nœuds de l’arbre de </w:t>
+      </w:r>
+      <w:r>
+        <w:rPr>
+          <w:rFonts w:asciiTheme="minorBidi" w:eastAsiaTheme="minorEastAsia" w:hAnsiTheme="minorBidi" w:cstheme="minorBidi"/>
+          <w:spacing w:val="-8"/>
+          <w:sz w:val="24"/>
+          <w:szCs w:val="24"/>
+          <w:lang w:val="fr-CA" w:eastAsia="zh-CN"/>
+        </w:rPr>
+        <w:t>gauche à droite. Utilisez l’approch</w:t>
+      </w:r>
+      <w:r>
+        <w:rPr>
+          <w:rFonts w:asciiTheme="minorBidi" w:eastAsiaTheme="minorEastAsia" w:hAnsiTheme="minorBidi" w:cstheme="minorBidi"/>
+          <w:spacing w:val="-8"/>
+          <w:sz w:val="24"/>
+          <w:szCs w:val="24"/>
+          <w:lang w:val="fr-CA" w:eastAsia="zh-CN"/>
+        </w:rPr>
+        <w:t xml:space="preserve">e de partition de catégories EC </w:t>
+      </w:r>
+      <w:r>
+        <w:rPr>
+          <w:rFonts w:asciiTheme="minorBidi" w:eastAsiaTheme="minorEastAsia" w:hAnsiTheme="minorBidi" w:cstheme="minorBidi"/>
+          <w:spacing w:val="-8"/>
+          <w:sz w:val="24"/>
+          <w:szCs w:val="24"/>
+          <w:lang w:val="fr-CA" w:eastAsia="zh-CN"/>
+        </w:rPr>
+        <w:t>pour</w:t>
       </w:r>
       <w:r>
         <w:rPr>
@@ -794,47 +776,28 @@
           <w:szCs w:val="24"/>
           <w:lang w:val="fr-CA" w:eastAsia="zh-CN"/>
         </w:rPr>
-        <w:t>exploite la propriété de base d’un BST po</w:t>
-      </w:r>
-      <w:r>
-        <w:rPr>
-          <w:rFonts w:asciiTheme="minorBidi" w:eastAsiaTheme="minorEastAsia" w:hAnsiTheme="minorBidi" w:cstheme="minorBidi"/>
-          <w:spacing w:val="-8"/>
-          <w:sz w:val="24"/>
-          <w:szCs w:val="24"/>
-          <w:lang w:val="fr-CA" w:eastAsia="zh-CN"/>
-        </w:rPr>
-        <w:t xml:space="preserve">ur lire les nœuds de l’arbre de </w:t>
-      </w:r>
-      <w:r>
-        <w:rPr>
-          <w:rFonts w:asciiTheme="minorBidi" w:eastAsiaTheme="minorEastAsia" w:hAnsiTheme="minorBidi" w:cstheme="minorBidi"/>
-          <w:spacing w:val="-8"/>
-          <w:sz w:val="24"/>
-          <w:szCs w:val="24"/>
-          <w:lang w:val="fr-CA" w:eastAsia="zh-CN"/>
-        </w:rPr>
-        <w:t>gauche à droite. Utilisez l’approch</w:t>
-      </w:r>
-      <w:r>
-        <w:rPr>
-          <w:rFonts w:asciiTheme="minorBidi" w:eastAsiaTheme="minorEastAsia" w:hAnsiTheme="minorBidi" w:cstheme="minorBidi"/>
-          <w:spacing w:val="-8"/>
-          <w:sz w:val="24"/>
-          <w:szCs w:val="24"/>
-          <w:lang w:val="fr-CA" w:eastAsia="zh-CN"/>
-        </w:rPr>
-        <w:t xml:space="preserve">e de partition de catégories EC </w:t>
-      </w:r>
-      <w:r>
-        <w:rPr>
-          <w:rFonts w:asciiTheme="minorBidi" w:eastAsiaTheme="minorEastAsia" w:hAnsiTheme="minorBidi" w:cstheme="minorBidi"/>
-          <w:spacing w:val="-8"/>
-          <w:sz w:val="24"/>
-          <w:szCs w:val="24"/>
-          <w:lang w:val="fr-CA" w:eastAsia="zh-CN"/>
-        </w:rPr>
-        <w:t>pour</w:t>
+        <w:t xml:space="preserve">tester les opérations </w:t>
+      </w:r>
+      <w:r>
+        <w:rPr>
+          <w:rFonts w:asciiTheme="minorBidi" w:eastAsiaTheme="minorEastAsia" w:hAnsiTheme="minorBidi" w:cstheme="minorBidi"/>
+          <w:b/>
+          <w:spacing w:val="-8"/>
+          <w:sz w:val="24"/>
+          <w:szCs w:val="24"/>
+          <w:lang w:val="fr-CA" w:eastAsia="zh-CN"/>
+        </w:rPr>
+        <w:t>d’insertion et d’affichage</w:t>
+      </w:r>
+      <w:r>
+        <w:rPr>
+          <w:rFonts w:asciiTheme="minorBidi" w:eastAsiaTheme="minorEastAsia" w:hAnsiTheme="minorBidi" w:cstheme="minorBidi"/>
+          <w:spacing w:val="-8"/>
+          <w:sz w:val="24"/>
+          <w:szCs w:val="24"/>
+          <w:lang w:val="fr-CA" w:eastAsia="zh-CN"/>
+        </w:rPr>
+        <w:t>. Astuce : considérez la</w:t>
       </w:r>
       <w:r>
         <w:rPr>
@@ -854,28 +817,7 @@
           <w:szCs w:val="24"/>
           <w:lang w:val="fr-CA" w:eastAsia="zh-CN"/>
         </w:rPr>
-        <w:t xml:space="preserve">tester les opérations </w:t>
-      </w:r>
-      <w:r>
-        <w:rPr>
-          <w:rFonts w:asciiTheme="minorBidi" w:eastAsiaTheme="minorEastAsia" w:hAnsiTheme="minorBidi" w:cstheme="minorBidi"/>
-          <w:b/>
-          <w:spacing w:val="-8"/>
-          <w:sz w:val="24"/>
-          <w:szCs w:val="24"/>
-          <w:lang w:val="fr-CA" w:eastAsia="zh-CN"/>
-        </w:rPr>
-        <w:t>d’insertion et d’affichage</w:t>
-      </w:r>
-      <w:r>
-        <w:rPr>
-          <w:rFonts w:asciiTheme="minorBidi" w:eastAsiaTheme="minorEastAsia" w:hAnsiTheme="minorBidi" w:cstheme="minorBidi"/>
-          <w:spacing w:val="-8"/>
-          <w:sz w:val="24"/>
-          <w:szCs w:val="24"/>
-          <w:lang w:val="fr-CA" w:eastAsia="zh-CN"/>
-        </w:rPr>
-        <w:t>. Astuce : considérez la</w:t>
+        <w:t>propriété « le BST est trié correctement » comme une des catégories.</w:t>
       </w:r>
       <w:r>
         <w:rPr>
@@ -895,7 +837,7 @@
           <w:szCs w:val="24"/>
           <w:lang w:val="fr-CA" w:eastAsia="zh-CN"/>
         </w:rPr>
-        <w:t>propriété « le BST est trié correctement » comme une des catégories.</w:t>
+        <w:t>Dans votre rapport, il faut aller jusqu’au niveau des cas de test, **pas**</w:t>
       </w:r>
       <w:r>
         <w:rPr>
@@ -915,7 +857,224 @@
           <w:szCs w:val="24"/>
           <w:lang w:val="fr-CA" w:eastAsia="zh-CN"/>
         </w:rPr>
-        <w:t>Dans votre rapport, il faut aller jusqu’au niveau des cas de test, **pas**</w:t>
+        <w:t>l’écriture des tests avec l’échafaudage unittest. [4 points]</w:t>
+      </w:r>
+    </w:p>
+    <w:p>
+      <w:pPr>
+        <w:pStyle w:val="ListParagraph"/>
+        <w:spacing w:after="240"/>
+        <w:ind w:left="0" w:right="102"/>
+        <w:jc w:val="both"/>
+        <w:rPr>
+          <w:rFonts w:asciiTheme="minorBidi" w:eastAsiaTheme="minorEastAsia" w:hAnsiTheme="minorBidi" w:cstheme="minorBidi"/>
+          <w:spacing w:val="-8"/>
+          <w:sz w:val="24"/>
+          <w:szCs w:val="24"/>
+          <w:lang w:val="fr-CA" w:eastAsia="zh-CN"/>
+        </w:rPr>
+      </w:pPr>
+    </w:p>
+    <w:p>
+      <w:pPr>
+        <w:pStyle w:val="ListParagraph"/>
+        <w:spacing w:after="240"/>
+        <w:ind w:left="0" w:right="102"/>
+        <w:jc w:val="both"/>
+        <w:rPr>
+          <w:rFonts w:asciiTheme="minorBidi" w:eastAsiaTheme="minorEastAsia" w:hAnsiTheme="minorBidi" w:cstheme="minorBidi"/>
+          <w:spacing w:val="-8"/>
+          <w:sz w:val="24"/>
+          <w:szCs w:val="24"/>
+          <w:u w:val="single"/>
+          <w:lang w:val="fr-CA" w:eastAsia="zh-CN"/>
+        </w:rPr>
+      </w:pPr>
+      <w:r>
+        <w:rPr>
+          <w:rFonts w:asciiTheme="minorBidi" w:eastAsiaTheme="minorEastAsia" w:hAnsiTheme="minorBidi" w:cstheme="minorBidi"/>
+          <w:spacing w:val="-8"/>
+          <w:sz w:val="24"/>
+          <w:szCs w:val="24"/>
+          <w:u w:val="single"/>
+          <w:lang w:val="fr-CA" w:eastAsia="zh-CN"/>
+        </w:rPr>
+        <w:t>Cas de test pour l’insertion</w:t>
+      </w:r>
+    </w:p>
+    <w:p>
+      <w:pPr>
+        <w:pStyle w:val="ListParagraph"/>
+        <w:spacing w:after="240"/>
+        <w:ind w:left="0" w:right="102"/>
+        <w:jc w:val="both"/>
+        <w:rPr>
+          <w:rFonts w:asciiTheme="minorBidi" w:eastAsiaTheme="minorEastAsia" w:hAnsiTheme="minorBidi" w:cstheme="minorBidi"/>
+          <w:spacing w:val="-8"/>
+          <w:sz w:val="24"/>
+          <w:szCs w:val="24"/>
+          <w:lang w:val="fr-CA" w:eastAsia="zh-CN"/>
+        </w:rPr>
+      </w:pPr>
+      <w:r>
+        <w:rPr>
+          <w:rFonts w:asciiTheme="minorBidi" w:eastAsiaTheme="minorEastAsia" w:hAnsiTheme="minorBidi" w:cstheme="minorBidi"/>
+          <w:spacing w:val="-8"/>
+          <w:sz w:val="24"/>
+          <w:szCs w:val="24"/>
+          <w:lang w:val="fr-CA" w:eastAsia="zh-CN"/>
+        </w:rPr>
+        <w:t xml:space="preserve">V : </w:t>
+      </w:r>
+      <w:r>
+        <w:rPr>
+          <w:rFonts w:asciiTheme="minorBidi" w:eastAsiaTheme="minorEastAsia" w:hAnsiTheme="minorBidi" w:cstheme="minorBidi"/>
+          <w:spacing w:val="-8"/>
+          <w:sz w:val="24"/>
+          <w:szCs w:val="24"/>
+          <w:lang w:val="fr-CA" w:eastAsia="zh-CN"/>
+        </w:rPr>
+        <w:t>number.</w:t>
+      </w:r>
+    </w:p>
+    <w:p>
+      <w:pPr>
+        <w:pStyle w:val="ListParagraph"/>
+        <w:spacing w:after="240"/>
+        <w:ind w:left="0" w:right="102"/>
+        <w:jc w:val="both"/>
+        <w:rPr>
+          <w:rFonts w:asciiTheme="minorBidi" w:eastAsiaTheme="minorEastAsia" w:hAnsiTheme="minorBidi" w:cstheme="minorBidi"/>
+          <w:spacing w:val="-8"/>
+          <w:sz w:val="24"/>
+          <w:szCs w:val="24"/>
+          <w:lang w:val="fr-CA" w:eastAsia="zh-CN"/>
+        </w:rPr>
+      </w:pPr>
+      <w:r>
+        <w:rPr>
+          <w:rFonts w:asciiTheme="minorBidi" w:eastAsiaTheme="minorEastAsia" w:hAnsiTheme="minorBidi" w:cstheme="minorBidi"/>
+          <w:spacing w:val="-8"/>
+          <w:sz w:val="24"/>
+          <w:szCs w:val="24"/>
+          <w:lang w:val="fr-CA" w:eastAsia="zh-CN"/>
+        </w:rPr>
+        <w:t>O : n’importe quoi.</w:t>
+      </w:r>
+      <w:r>
+        <w:rPr>
+          <w:rFonts w:asciiTheme="minorBidi" w:eastAsiaTheme="minorEastAsia" w:hAnsiTheme="minorBidi" w:cstheme="minorBidi"/>
+          <w:spacing w:val="-8"/>
+          <w:sz w:val="24"/>
+          <w:szCs w:val="24"/>
+          <w:lang w:val="fr-CA" w:eastAsia="zh-CN"/>
+        </w:rPr>
+        <w:t xml:space="preserve"> Ça peut être un objet ou un String</w:t>
+      </w:r>
+    </w:p>
+    <w:p>
+      <w:pPr>
+        <w:pStyle w:val="ListParagraph"/>
+        <w:spacing w:after="240"/>
+        <w:ind w:left="0" w:right="102"/>
+        <w:jc w:val="both"/>
+        <w:rPr>
+          <w:rFonts w:asciiTheme="minorBidi" w:eastAsiaTheme="minorEastAsia" w:hAnsiTheme="minorBidi" w:cstheme="minorBidi"/>
+          <w:spacing w:val="-8"/>
+          <w:sz w:val="24"/>
+          <w:szCs w:val="24"/>
+          <w:lang w:val="fr-CA" w:eastAsia="zh-CN"/>
+        </w:rPr>
+      </w:pPr>
+      <w:r>
+        <w:rPr>
+          <w:rFonts w:asciiTheme="minorBidi" w:eastAsiaTheme="minorEastAsia" w:hAnsiTheme="minorBidi" w:cstheme="minorBidi"/>
+          <w:spacing w:val="-8"/>
+          <w:sz w:val="24"/>
+          <w:szCs w:val="24"/>
+          <w:lang w:val="fr-CA" w:eastAsia="zh-CN"/>
+        </w:rPr>
+        <w:t xml:space="preserve">N : </w:t>
+      </w:r>
+      <w:r>
+        <w:rPr>
+          <w:rFonts w:asciiTheme="minorBidi" w:eastAsiaTheme="minorEastAsia" w:hAnsiTheme="minorBidi" w:cstheme="minorBidi"/>
+          <w:spacing w:val="-8"/>
+          <w:sz w:val="24"/>
+          <w:szCs w:val="24"/>
+          <w:lang w:val="fr-CA" w:eastAsia="zh-CN"/>
+        </w:rPr>
+        <w:t>nœud.</w:t>
+      </w:r>
+    </w:p>
+    <w:p>
+      <w:pPr>
+        <w:pStyle w:val="ListParagraph"/>
+        <w:spacing w:after="240"/>
+        <w:ind w:left="0" w:right="102"/>
+        <w:jc w:val="both"/>
+        <w:rPr>
+          <w:rFonts w:asciiTheme="minorBidi" w:eastAsiaTheme="minorEastAsia" w:hAnsiTheme="minorBidi" w:cstheme="minorBidi"/>
+          <w:spacing w:val="-8"/>
+          <w:sz w:val="24"/>
+          <w:szCs w:val="24"/>
+          <w:lang w:val="fr-CA" w:eastAsia="zh-CN"/>
+        </w:rPr>
+      </w:pPr>
+    </w:p>
+    <w:p>
+      <w:pPr>
+        <w:pStyle w:val="ListParagraph"/>
+        <w:spacing w:after="240"/>
+        <w:ind w:left="0" w:right="102"/>
+        <w:jc w:val="both"/>
+        <w:rPr>
+          <w:rFonts w:asciiTheme="minorBidi" w:eastAsiaTheme="minorEastAsia" w:hAnsiTheme="minorBidi" w:cstheme="minorBidi"/>
+          <w:spacing w:val="-8"/>
+          <w:sz w:val="24"/>
+          <w:szCs w:val="24"/>
+          <w:lang w:val="fr-CA" w:eastAsia="zh-CN"/>
+        </w:rPr>
+      </w:pPr>
+      <w:r>
+        <w:rPr>
+          <w:rFonts w:asciiTheme="minorBidi" w:eastAsiaTheme="minorEastAsia" w:hAnsiTheme="minorBidi" w:cstheme="minorBidi"/>
+          <w:spacing w:val="-8"/>
+          <w:sz w:val="24"/>
+          <w:szCs w:val="24"/>
+          <w:lang w:val="fr-CA" w:eastAsia="zh-CN"/>
+        </w:rPr>
+        <w:t>V</w:t>
+      </w:r>
+      <w:r>
+        <w:rPr>
+          <w:rFonts w:asciiTheme="minorBidi" w:eastAsiaTheme="minorEastAsia" w:hAnsiTheme="minorBidi" w:cstheme="minorBidi"/>
+          <w:spacing w:val="-8"/>
+          <w:sz w:val="24"/>
+          <w:szCs w:val="24"/>
+          <w:lang w:val="fr-CA" w:eastAsia="zh-CN"/>
+        </w:rPr>
+        <w:t>1</w:t>
+      </w:r>
+      <w:r>
+        <w:rPr>
+          <w:rFonts w:asciiTheme="minorBidi" w:eastAsiaTheme="minorEastAsia" w:hAnsiTheme="minorBidi" w:cstheme="minorBidi"/>
+          <w:spacing w:val="-8"/>
+          <w:sz w:val="24"/>
+          <w:szCs w:val="24"/>
+          <w:lang w:val="fr-CA" w:eastAsia="zh-CN"/>
+        </w:rPr>
+        <w:t xml:space="preserve"> = {</w:t>
+      </w:r>
+      <w:r>
+        <w:rPr>
+          <w:rFonts w:asciiTheme="minorBidi" w:eastAsiaTheme="minorEastAsia" w:hAnsiTheme="minorBidi" w:cstheme="minorBidi"/>
+          <w:spacing w:val="-8"/>
+          <w:sz w:val="24"/>
+          <w:szCs w:val="24"/>
+          <w:lang w:val="fr-CA" w:eastAsia="zh-CN"/>
+        </w:rPr>
+        <w:t>valeur</w:t>
       </w:r>
       <w:r>
         <w:rPr>
@@ -935,98 +1094,88 @@
           <w:szCs w:val="24"/>
           <w:lang w:val="fr-CA" w:eastAsia="zh-CN"/>
         </w:rPr>
-        <w:t xml:space="preserve">l’écriture des tests avec l’échafaudage </w:t>
-      </w:r>
-      <w:proofErr w:type="spellStart"/>
-      <w:r>
-        <w:rPr>
-          <w:rFonts w:asciiTheme="minorBidi" w:eastAsiaTheme="minorEastAsia" w:hAnsiTheme="minorBidi" w:cstheme="minorBidi"/>
-          <w:spacing w:val="-8"/>
-          <w:sz w:val="24"/>
-          <w:szCs w:val="24"/>
-          <w:lang w:val="fr-CA" w:eastAsia="zh-CN"/>
-        </w:rPr>
-        <w:t>unittest</w:t>
-      </w:r>
-      <w:proofErr w:type="spellEnd"/>
-      <w:r>
-        <w:rPr>
-          <w:rFonts w:asciiTheme="minorBidi" w:eastAsiaTheme="minorEastAsia" w:hAnsiTheme="minorBidi" w:cstheme="minorBidi"/>
-          <w:spacing w:val="-8"/>
-          <w:sz w:val="24"/>
-          <w:szCs w:val="24"/>
-          <w:lang w:val="fr-CA" w:eastAsia="zh-CN"/>
-        </w:rPr>
-        <w:t>. [4 points]</w:t>
-      </w:r>
-    </w:p>
-    <w:p>
-      <w:pPr>
-        <w:pStyle w:val="ListParagraph"/>
-        <w:spacing w:after="240"/>
-        <w:ind w:left="0" w:right="102"/>
-        <w:jc w:val="both"/>
-        <w:rPr>
-          <w:rFonts w:asciiTheme="minorBidi" w:eastAsiaTheme="minorEastAsia" w:hAnsiTheme="minorBidi" w:cstheme="minorBidi"/>
-          <w:spacing w:val="-8"/>
-          <w:sz w:val="24"/>
-          <w:szCs w:val="24"/>
-          <w:lang w:val="fr-CA" w:eastAsia="zh-CN"/>
-        </w:rPr>
-      </w:pPr>
-    </w:p>
-    <w:p>
-      <w:pPr>
-        <w:pStyle w:val="ListParagraph"/>
-        <w:spacing w:after="240"/>
-        <w:ind w:left="0" w:right="102"/>
-        <w:jc w:val="both"/>
-        <w:rPr>
-          <w:rFonts w:asciiTheme="minorBidi" w:eastAsiaTheme="minorEastAsia" w:hAnsiTheme="minorBidi" w:cstheme="minorBidi"/>
-          <w:spacing w:val="-8"/>
-          <w:sz w:val="24"/>
-          <w:szCs w:val="24"/>
-          <w:u w:val="single"/>
-          <w:lang w:val="fr-CA" w:eastAsia="zh-CN"/>
-        </w:rPr>
-      </w:pPr>
-      <w:r>
-        <w:rPr>
-          <w:rFonts w:asciiTheme="minorBidi" w:eastAsiaTheme="minorEastAsia" w:hAnsiTheme="minorBidi" w:cstheme="minorBidi"/>
-          <w:spacing w:val="-8"/>
-          <w:sz w:val="24"/>
-          <w:szCs w:val="24"/>
-          <w:u w:val="single"/>
-          <w:lang w:val="fr-CA" w:eastAsia="zh-CN"/>
-        </w:rPr>
-        <w:t>Cas de test pour l’insertion</w:t>
-      </w:r>
-    </w:p>
-    <w:p>
-      <w:pPr>
-        <w:pStyle w:val="ListParagraph"/>
-        <w:spacing w:after="240"/>
-        <w:ind w:left="0" w:right="102"/>
-        <w:jc w:val="both"/>
-        <w:rPr>
-          <w:rFonts w:asciiTheme="minorBidi" w:eastAsiaTheme="minorEastAsia" w:hAnsiTheme="minorBidi" w:cstheme="minorBidi"/>
-          <w:spacing w:val="-8"/>
-          <w:sz w:val="24"/>
-          <w:szCs w:val="24"/>
-          <w:lang w:val="fr-CA" w:eastAsia="zh-CN"/>
-        </w:rPr>
-      </w:pPr>
-      <w:r>
-        <w:rPr>
-          <w:rFonts w:asciiTheme="minorBidi" w:eastAsiaTheme="minorEastAsia" w:hAnsiTheme="minorBidi" w:cstheme="minorBidi"/>
-          <w:spacing w:val="-8"/>
-          <w:sz w:val="24"/>
-          <w:szCs w:val="24"/>
-          <w:lang w:val="fr-CA" w:eastAsia="zh-CN"/>
-        </w:rPr>
-        <w:t xml:space="preserve">V : </w:t>
-      </w:r>
-      <w:proofErr w:type="spellStart"/>
+        <w:t>&lt; 0</w:t>
+      </w:r>
+      <w:r>
+        <w:rPr>
+          <w:rFonts w:asciiTheme="minorBidi" w:eastAsiaTheme="minorEastAsia" w:hAnsiTheme="minorBidi" w:cstheme="minorBidi"/>
+          <w:spacing w:val="-8"/>
+          <w:sz w:val="24"/>
+          <w:szCs w:val="24"/>
+          <w:lang w:val="fr-CA" w:eastAsia="zh-CN"/>
+        </w:rPr>
+        <w:t>}</w:t>
+      </w:r>
+      <w:r>
+        <w:rPr>
+          <w:rFonts w:asciiTheme="minorBidi" w:eastAsiaTheme="minorEastAsia" w:hAnsiTheme="minorBidi" w:cstheme="minorBidi"/>
+          <w:spacing w:val="-8"/>
+          <w:sz w:val="24"/>
+          <w:szCs w:val="24"/>
+          <w:lang w:val="fr-CA" w:eastAsia="zh-CN"/>
+        </w:rPr>
+        <w:tab/>
+      </w:r>
+      <w:r>
+        <w:rPr>
+          <w:rFonts w:asciiTheme="minorBidi" w:eastAsiaTheme="minorEastAsia" w:hAnsiTheme="minorBidi" w:cstheme="minorBidi"/>
+          <w:spacing w:val="-8"/>
+          <w:sz w:val="24"/>
+          <w:szCs w:val="24"/>
+          <w:lang w:val="fr-CA" w:eastAsia="zh-CN"/>
+        </w:rPr>
+        <w:tab/>
+      </w:r>
+      <w:r>
+        <w:rPr>
+          <w:rFonts w:asciiTheme="minorBidi" w:eastAsiaTheme="minorEastAsia" w:hAnsiTheme="minorBidi" w:cstheme="minorBidi"/>
+          <w:spacing w:val="-8"/>
+          <w:sz w:val="24"/>
+          <w:szCs w:val="24"/>
+          <w:lang w:val="fr-CA" w:eastAsia="zh-CN"/>
+        </w:rPr>
+        <w:tab/>
+      </w:r>
+      <w:r>
+        <w:rPr>
+          <w:rFonts w:asciiTheme="minorBidi" w:eastAsiaTheme="minorEastAsia" w:hAnsiTheme="minorBidi" w:cstheme="minorBidi"/>
+          <w:spacing w:val="-8"/>
+          <w:sz w:val="24"/>
+          <w:szCs w:val="24"/>
+          <w:lang w:val="fr-CA" w:eastAsia="zh-CN"/>
+        </w:rPr>
+        <w:t>[</w:t>
+      </w:r>
+      <w:r>
+        <w:rPr>
+          <w:rFonts w:asciiTheme="minorBidi" w:eastAsiaTheme="minorEastAsia" w:hAnsiTheme="minorBidi" w:cstheme="minorBidi"/>
+          <w:spacing w:val="-8"/>
+          <w:sz w:val="24"/>
+          <w:szCs w:val="24"/>
+          <w:lang w:val="fr-CA" w:eastAsia="zh-CN"/>
+        </w:rPr>
+        <w:t>propriétés</w:t>
+      </w:r>
+      <w:r>
+        <w:rPr>
+          <w:rFonts w:asciiTheme="minorBidi" w:eastAsiaTheme="minorEastAsia" w:hAnsiTheme="minorBidi" w:cstheme="minorBidi"/>
+          <w:spacing w:val="-8"/>
+          <w:sz w:val="24"/>
+          <w:szCs w:val="24"/>
+          <w:lang w:val="fr-CA" w:eastAsia="zh-CN"/>
+        </w:rPr>
+        <w:t xml:space="preserve"> </w:t>
+      </w:r>
+      <w:r>
+        <w:rPr>
+          <w:rFonts w:asciiTheme="minorBidi" w:eastAsiaTheme="minorEastAsia" w:hAnsiTheme="minorBidi" w:cstheme="minorBidi"/>
+          <w:spacing w:val="-8"/>
+          <w:sz w:val="24"/>
+          <w:szCs w:val="24"/>
+          <w:lang w:val="fr-CA" w:eastAsia="zh-CN"/>
+        </w:rPr>
+        <w:t xml:space="preserve">: </w:t>
+      </w:r>
       <w:r>
         <w:rPr>
           <w:rFonts w:asciiTheme="minorBidi" w:eastAsiaTheme="minorEastAsia" w:hAnsiTheme="minorBidi" w:cstheme="minorBidi"/>
@@ -1037,102 +1186,131 @@
         </w:rPr>
         <w:t>number</w:t>
       </w:r>
-      <w:proofErr w:type="spellEnd"/>
-      <w:r>
-        <w:rPr>
-          <w:rFonts w:asciiTheme="minorBidi" w:eastAsiaTheme="minorEastAsia" w:hAnsiTheme="minorBidi" w:cstheme="minorBidi"/>
-          <w:spacing w:val="-8"/>
-          <w:sz w:val="24"/>
-          <w:szCs w:val="24"/>
-          <w:lang w:val="fr-CA" w:eastAsia="zh-CN"/>
-        </w:rPr>
-        <w:t>.</w:t>
-      </w:r>
-    </w:p>
-    <w:p>
-      <w:pPr>
-        <w:pStyle w:val="ListParagraph"/>
-        <w:spacing w:after="240"/>
-        <w:ind w:left="0" w:right="102"/>
-        <w:jc w:val="both"/>
-        <w:rPr>
-          <w:rFonts w:asciiTheme="minorBidi" w:eastAsiaTheme="minorEastAsia" w:hAnsiTheme="minorBidi" w:cstheme="minorBidi"/>
-          <w:spacing w:val="-8"/>
-          <w:sz w:val="24"/>
-          <w:szCs w:val="24"/>
-          <w:lang w:val="fr-CA" w:eastAsia="zh-CN"/>
-        </w:rPr>
-      </w:pPr>
-      <w:r>
-        <w:rPr>
-          <w:rFonts w:asciiTheme="minorBidi" w:eastAsiaTheme="minorEastAsia" w:hAnsiTheme="minorBidi" w:cstheme="minorBidi"/>
-          <w:spacing w:val="-8"/>
-          <w:sz w:val="24"/>
-          <w:szCs w:val="24"/>
-          <w:lang w:val="fr-CA" w:eastAsia="zh-CN"/>
-        </w:rPr>
-        <w:t>O : n’importe quoi.</w:t>
-      </w:r>
-      <w:r>
-        <w:rPr>
-          <w:rFonts w:asciiTheme="minorBidi" w:eastAsiaTheme="minorEastAsia" w:hAnsiTheme="minorBidi" w:cstheme="minorBidi"/>
-          <w:spacing w:val="-8"/>
-          <w:sz w:val="24"/>
-          <w:szCs w:val="24"/>
-          <w:lang w:val="fr-CA" w:eastAsia="zh-CN"/>
-        </w:rPr>
-        <w:t xml:space="preserve"> Ça peut être un objet ou un String</w:t>
-      </w:r>
-    </w:p>
-    <w:p>
-      <w:pPr>
-        <w:pStyle w:val="ListParagraph"/>
-        <w:spacing w:after="240"/>
-        <w:ind w:left="0" w:right="102"/>
-        <w:jc w:val="both"/>
-        <w:rPr>
-          <w:rFonts w:asciiTheme="minorBidi" w:eastAsiaTheme="minorEastAsia" w:hAnsiTheme="minorBidi" w:cstheme="minorBidi"/>
-          <w:spacing w:val="-8"/>
-          <w:sz w:val="24"/>
-          <w:szCs w:val="24"/>
-          <w:lang w:val="fr-CA" w:eastAsia="zh-CN"/>
-        </w:rPr>
-      </w:pPr>
-      <w:r>
-        <w:rPr>
-          <w:rFonts w:asciiTheme="minorBidi" w:eastAsiaTheme="minorEastAsia" w:hAnsiTheme="minorBidi" w:cstheme="minorBidi"/>
-          <w:spacing w:val="-8"/>
-          <w:sz w:val="24"/>
-          <w:szCs w:val="24"/>
-          <w:lang w:val="fr-CA" w:eastAsia="zh-CN"/>
-        </w:rPr>
-        <w:t xml:space="preserve">N : </w:t>
-      </w:r>
-      <w:r>
-        <w:rPr>
-          <w:rFonts w:asciiTheme="minorBidi" w:eastAsiaTheme="minorEastAsia" w:hAnsiTheme="minorBidi" w:cstheme="minorBidi"/>
-          <w:spacing w:val="-8"/>
-          <w:sz w:val="24"/>
-          <w:szCs w:val="24"/>
-          <w:lang w:val="fr-CA" w:eastAsia="zh-CN"/>
-        </w:rPr>
-        <w:t>nœud.</w:t>
-      </w:r>
-    </w:p>
-    <w:p>
-      <w:pPr>
-        <w:pStyle w:val="ListParagraph"/>
-        <w:spacing w:after="240"/>
-        <w:ind w:left="0" w:right="102"/>
-        <w:jc w:val="both"/>
-        <w:rPr>
-          <w:rFonts w:asciiTheme="minorBidi" w:eastAsiaTheme="minorEastAsia" w:hAnsiTheme="minorBidi" w:cstheme="minorBidi"/>
-          <w:spacing w:val="-8"/>
-          <w:sz w:val="24"/>
-          <w:szCs w:val="24"/>
-          <w:lang w:val="fr-CA" w:eastAsia="zh-CN"/>
-        </w:rPr>
-      </w:pPr>
+      <w:r>
+        <w:rPr>
+          <w:rFonts w:asciiTheme="minorBidi" w:eastAsiaTheme="minorEastAsia" w:hAnsiTheme="minorBidi" w:cstheme="minorBidi"/>
+          <w:spacing w:val="-8"/>
+          <w:sz w:val="24"/>
+          <w:szCs w:val="24"/>
+          <w:lang w:val="fr-CA" w:eastAsia="zh-CN"/>
+        </w:rPr>
+        <w:t>]</w:t>
+      </w:r>
+      <w:r>
+        <w:rPr>
+          <w:rFonts w:asciiTheme="minorBidi" w:eastAsiaTheme="minorEastAsia" w:hAnsiTheme="minorBidi" w:cstheme="minorBidi"/>
+          <w:spacing w:val="-8"/>
+          <w:sz w:val="24"/>
+          <w:szCs w:val="24"/>
+          <w:lang w:val="fr-CA" w:eastAsia="zh-CN"/>
+        </w:rPr>
+        <w:t xml:space="preserve"> </w:t>
+      </w:r>
+      <w:r>
+        <w:rPr>
+          <w:rFonts w:asciiTheme="minorBidi" w:eastAsiaTheme="minorEastAsia" w:hAnsiTheme="minorBidi" w:cstheme="minorBidi"/>
+          <w:spacing w:val="-8"/>
+          <w:sz w:val="24"/>
+          <w:szCs w:val="24"/>
+          <w:lang w:val="fr-CA" w:eastAsia="zh-CN"/>
+        </w:rPr>
+        <w:t xml:space="preserve"> </w:t>
+      </w:r>
+    </w:p>
+    <w:p>
+      <w:pPr>
+        <w:pStyle w:val="ListParagraph"/>
+        <w:spacing w:after="240"/>
+        <w:ind w:left="0" w:right="102"/>
+        <w:jc w:val="both"/>
+        <w:rPr>
+          <w:rFonts w:asciiTheme="minorBidi" w:eastAsiaTheme="minorEastAsia" w:hAnsiTheme="minorBidi" w:cstheme="minorBidi"/>
+          <w:spacing w:val="-8"/>
+          <w:sz w:val="24"/>
+          <w:szCs w:val="24"/>
+          <w:lang w:val="fr-CA" w:eastAsia="zh-CN"/>
+        </w:rPr>
+      </w:pPr>
+      <w:r>
+        <w:rPr>
+          <w:rFonts w:asciiTheme="minorBidi" w:eastAsiaTheme="minorEastAsia" w:hAnsiTheme="minorBidi" w:cstheme="minorBidi"/>
+          <w:spacing w:val="-8"/>
+          <w:sz w:val="24"/>
+          <w:szCs w:val="24"/>
+          <w:lang w:val="fr-CA" w:eastAsia="zh-CN"/>
+        </w:rPr>
+        <w:t>V2 = {0 &lt; valeur &lt; ∞}</w:t>
+      </w:r>
+      <w:r>
+        <w:rPr>
+          <w:rFonts w:asciiTheme="minorBidi" w:eastAsiaTheme="minorEastAsia" w:hAnsiTheme="minorBidi" w:cstheme="minorBidi"/>
+          <w:spacing w:val="-8"/>
+          <w:sz w:val="24"/>
+          <w:szCs w:val="24"/>
+          <w:lang w:val="fr-CA" w:eastAsia="zh-CN"/>
+        </w:rPr>
+        <w:tab/>
+      </w:r>
+      <w:r>
+        <w:rPr>
+          <w:rFonts w:asciiTheme="minorBidi" w:eastAsiaTheme="minorEastAsia" w:hAnsiTheme="minorBidi" w:cstheme="minorBidi"/>
+          <w:spacing w:val="-8"/>
+          <w:sz w:val="24"/>
+          <w:szCs w:val="24"/>
+          <w:lang w:val="fr-CA" w:eastAsia="zh-CN"/>
+        </w:rPr>
+        <w:tab/>
+      </w:r>
+      <w:r>
+        <w:rPr>
+          <w:rFonts w:asciiTheme="minorBidi" w:eastAsiaTheme="minorEastAsia" w:hAnsiTheme="minorBidi" w:cstheme="minorBidi"/>
+          <w:spacing w:val="-8"/>
+          <w:sz w:val="24"/>
+          <w:szCs w:val="24"/>
+          <w:lang w:val="fr-CA" w:eastAsia="zh-CN"/>
+        </w:rPr>
+        <w:tab/>
+      </w:r>
+      <w:r>
+        <w:rPr>
+          <w:rFonts w:asciiTheme="minorBidi" w:eastAsiaTheme="minorEastAsia" w:hAnsiTheme="minorBidi" w:cstheme="minorBidi"/>
+          <w:spacing w:val="-8"/>
+          <w:sz w:val="24"/>
+          <w:szCs w:val="24"/>
+          <w:lang w:val="fr-CA" w:eastAsia="zh-CN"/>
+        </w:rPr>
+        <w:t>[</w:t>
+      </w:r>
+      <w:r>
+        <w:rPr>
+          <w:rFonts w:asciiTheme="minorBidi" w:eastAsiaTheme="minorEastAsia" w:hAnsiTheme="minorBidi" w:cstheme="minorBidi"/>
+          <w:spacing w:val="-8"/>
+          <w:sz w:val="24"/>
+          <w:szCs w:val="24"/>
+          <w:lang w:val="fr-CA" w:eastAsia="zh-CN"/>
+        </w:rPr>
+        <w:t>propriétés :</w:t>
+      </w:r>
+      <w:r>
+        <w:rPr>
+          <w:rFonts w:asciiTheme="minorBidi" w:eastAsiaTheme="minorEastAsia" w:hAnsiTheme="minorBidi" w:cstheme="minorBidi"/>
+          <w:spacing w:val="-8"/>
+          <w:sz w:val="24"/>
+          <w:szCs w:val="24"/>
+          <w:lang w:val="fr-CA" w:eastAsia="zh-CN"/>
+        </w:rPr>
+        <w:t xml:space="preserve"> </w:t>
+      </w:r>
+      <w:r>
+        <w:rPr>
+          <w:rFonts w:asciiTheme="minorBidi" w:eastAsiaTheme="minorEastAsia" w:hAnsiTheme="minorBidi" w:cstheme="minorBidi"/>
+          <w:spacing w:val="-8"/>
+          <w:sz w:val="24"/>
+          <w:szCs w:val="24"/>
+          <w:lang w:val="fr-CA" w:eastAsia="zh-CN"/>
+        </w:rPr>
+        <w:t xml:space="preserve"> number]</w:t>
+      </w:r>
     </w:p>
     <w:p>
       <w:pPr>
@@ -1166,27 +1344,77 @@
           <w:szCs w:val="24"/>
           <w:lang w:val="fr-CA" w:eastAsia="zh-CN"/>
         </w:rPr>
-        <w:t>1</w:t>
-      </w:r>
-      <w:r>
-        <w:rPr>
-          <w:rFonts w:asciiTheme="minorBidi" w:eastAsiaTheme="minorEastAsia" w:hAnsiTheme="minorBidi" w:cstheme="minorBidi"/>
-          <w:spacing w:val="-8"/>
-          <w:sz w:val="24"/>
-          <w:szCs w:val="24"/>
-          <w:lang w:val="fr-CA" w:eastAsia="zh-CN"/>
-        </w:rPr>
-        <w:t xml:space="preserve"> = {</w:t>
-      </w:r>
-      <w:r>
-        <w:rPr>
-          <w:rFonts w:asciiTheme="minorBidi" w:eastAsiaTheme="minorEastAsia" w:hAnsiTheme="minorBidi" w:cstheme="minorBidi"/>
-          <w:spacing w:val="-8"/>
-          <w:sz w:val="24"/>
-          <w:szCs w:val="24"/>
-          <w:lang w:val="fr-CA" w:eastAsia="zh-CN"/>
-        </w:rPr>
-        <w:t>valeur</w:t>
+        <w:t>3</w:t>
+      </w:r>
+      <w:r>
+        <w:rPr>
+          <w:rFonts w:asciiTheme="minorBidi" w:eastAsiaTheme="minorEastAsia" w:hAnsiTheme="minorBidi" w:cstheme="minorBidi"/>
+          <w:spacing w:val="-8"/>
+          <w:sz w:val="24"/>
+          <w:szCs w:val="24"/>
+          <w:lang w:val="fr-CA" w:eastAsia="zh-CN"/>
+        </w:rPr>
+        <w:t xml:space="preserve"> = {valeur = O}</w:t>
+      </w:r>
+      <w:r>
+        <w:rPr>
+          <w:rFonts w:asciiTheme="minorBidi" w:eastAsiaTheme="minorEastAsia" w:hAnsiTheme="minorBidi" w:cstheme="minorBidi"/>
+          <w:spacing w:val="-8"/>
+          <w:sz w:val="24"/>
+          <w:szCs w:val="24"/>
+          <w:lang w:val="fr-CA" w:eastAsia="zh-CN"/>
+        </w:rPr>
+        <w:tab/>
+      </w:r>
+      <w:r>
+        <w:rPr>
+          <w:rFonts w:asciiTheme="minorBidi" w:eastAsiaTheme="minorEastAsia" w:hAnsiTheme="minorBidi" w:cstheme="minorBidi"/>
+          <w:spacing w:val="-8"/>
+          <w:sz w:val="24"/>
+          <w:szCs w:val="24"/>
+          <w:lang w:val="fr-CA" w:eastAsia="zh-CN"/>
+        </w:rPr>
+        <w:tab/>
+      </w:r>
+      <w:r>
+        <w:rPr>
+          <w:rFonts w:asciiTheme="minorBidi" w:eastAsiaTheme="minorEastAsia" w:hAnsiTheme="minorBidi" w:cstheme="minorBidi"/>
+          <w:spacing w:val="-8"/>
+          <w:sz w:val="24"/>
+          <w:szCs w:val="24"/>
+          <w:lang w:val="fr-CA" w:eastAsia="zh-CN"/>
+        </w:rPr>
+        <w:tab/>
+      </w:r>
+      <w:r>
+        <w:rPr>
+          <w:rFonts w:asciiTheme="minorBidi" w:eastAsiaTheme="minorEastAsia" w:hAnsiTheme="minorBidi" w:cstheme="minorBidi"/>
+          <w:spacing w:val="-8"/>
+          <w:sz w:val="24"/>
+          <w:szCs w:val="24"/>
+          <w:lang w:val="fr-CA" w:eastAsia="zh-CN"/>
+        </w:rPr>
+        <w:t>[</w:t>
+      </w:r>
+      <w:r>
+        <w:rPr>
+          <w:rFonts w:asciiTheme="minorBidi" w:eastAsiaTheme="minorEastAsia" w:hAnsiTheme="minorBidi" w:cstheme="minorBidi"/>
+          <w:spacing w:val="-8"/>
+          <w:sz w:val="24"/>
+          <w:szCs w:val="24"/>
+          <w:lang w:val="fr-CA" w:eastAsia="zh-CN"/>
+        </w:rPr>
+        <w:t xml:space="preserve">erreur, </w:t>
+      </w:r>
+      <w:r>
+        <w:rPr>
+          <w:rFonts w:asciiTheme="minorBidi" w:eastAsiaTheme="minorEastAsia" w:hAnsiTheme="minorBidi" w:cstheme="minorBidi"/>
+          <w:spacing w:val="-8"/>
+          <w:sz w:val="24"/>
+          <w:szCs w:val="24"/>
+          <w:lang w:val="fr-CA" w:eastAsia="zh-CN"/>
+        </w:rPr>
+        <w:t>propriétés :</w:t>
       </w:r>
       <w:r>
         <w:rPr>
@@ -1206,17 +1434,72 @@
           <w:szCs w:val="24"/>
           <w:lang w:val="fr-CA" w:eastAsia="zh-CN"/>
         </w:rPr>
-        <w:t>&lt; 0</w:t>
-      </w:r>
-      <w:r>
-        <w:rPr>
-          <w:rFonts w:asciiTheme="minorBidi" w:eastAsiaTheme="minorEastAsia" w:hAnsiTheme="minorBidi" w:cstheme="minorBidi"/>
-          <w:spacing w:val="-8"/>
-          <w:sz w:val="24"/>
-          <w:szCs w:val="24"/>
-          <w:lang w:val="fr-CA" w:eastAsia="zh-CN"/>
-        </w:rPr>
-        <w:t>}</w:t>
+        <w:t xml:space="preserve">n’est pas un </w:t>
+      </w:r>
+      <w:r>
+        <w:rPr>
+          <w:rFonts w:asciiTheme="minorBidi" w:eastAsiaTheme="minorEastAsia" w:hAnsiTheme="minorBidi" w:cstheme="minorBidi"/>
+          <w:spacing w:val="-8"/>
+          <w:sz w:val="24"/>
+          <w:szCs w:val="24"/>
+          <w:lang w:val="fr-CA" w:eastAsia="zh-CN"/>
+        </w:rPr>
+        <w:t>number</w:t>
+      </w:r>
+      <w:r>
+        <w:rPr>
+          <w:rFonts w:asciiTheme="minorBidi" w:eastAsiaTheme="minorEastAsia" w:hAnsiTheme="minorBidi" w:cstheme="minorBidi"/>
+          <w:spacing w:val="-8"/>
+          <w:sz w:val="24"/>
+          <w:szCs w:val="24"/>
+          <w:lang w:val="fr-CA" w:eastAsia="zh-CN"/>
+        </w:rPr>
+        <w:t>]</w:t>
+      </w:r>
+    </w:p>
+    <w:p>
+      <w:pPr>
+        <w:pStyle w:val="ListParagraph"/>
+        <w:spacing w:after="240"/>
+        <w:ind w:left="0" w:right="102"/>
+        <w:jc w:val="both"/>
+        <w:rPr>
+          <w:rFonts w:asciiTheme="minorBidi" w:eastAsiaTheme="minorEastAsia" w:hAnsiTheme="minorBidi" w:cstheme="minorBidi"/>
+          <w:spacing w:val="-8"/>
+          <w:sz w:val="24"/>
+          <w:szCs w:val="24"/>
+          <w:lang w:val="fr-CA" w:eastAsia="zh-CN"/>
+        </w:rPr>
+      </w:pPr>
+      <w:r>
+        <w:rPr>
+          <w:rFonts w:asciiTheme="minorBidi" w:eastAsiaTheme="minorEastAsia" w:hAnsiTheme="minorBidi" w:cstheme="minorBidi"/>
+          <w:spacing w:val="-8"/>
+          <w:sz w:val="24"/>
+          <w:szCs w:val="24"/>
+          <w:lang w:val="fr-CA" w:eastAsia="zh-CN"/>
+        </w:rPr>
+        <w:t>V</w:t>
+      </w:r>
+      <w:r>
+        <w:rPr>
+          <w:rFonts w:asciiTheme="minorBidi" w:eastAsiaTheme="minorEastAsia" w:hAnsiTheme="minorBidi" w:cstheme="minorBidi"/>
+          <w:spacing w:val="-8"/>
+          <w:sz w:val="24"/>
+          <w:szCs w:val="24"/>
+          <w:lang w:val="fr-CA" w:eastAsia="zh-CN"/>
+        </w:rPr>
+        <w:t>4</w:t>
+      </w:r>
+      <w:r>
+        <w:rPr>
+          <w:rFonts w:asciiTheme="minorBidi" w:eastAsiaTheme="minorEastAsia" w:hAnsiTheme="minorBidi" w:cstheme="minorBidi"/>
+          <w:spacing w:val="-8"/>
+          <w:sz w:val="24"/>
+          <w:szCs w:val="24"/>
+          <w:lang w:val="fr-CA" w:eastAsia="zh-CN"/>
+        </w:rPr>
+        <w:t xml:space="preserve"> = {valeur = valeur}</w:t>
       </w:r>
       <w:r>
         <w:rPr>
@@ -1246,16 +1529,6 @@
           <w:szCs w:val="24"/>
           <w:lang w:val="fr-CA" w:eastAsia="zh-CN"/>
         </w:rPr>
-        <w:tab/>
-      </w:r>
-      <w:r>
-        <w:rPr>
-          <w:rFonts w:asciiTheme="minorBidi" w:eastAsiaTheme="minorEastAsia" w:hAnsiTheme="minorBidi" w:cstheme="minorBidi"/>
-          <w:spacing w:val="-8"/>
-          <w:sz w:val="24"/>
-          <w:szCs w:val="24"/>
-          <w:lang w:val="fr-CA" w:eastAsia="zh-CN"/>
-        </w:rPr>
         <w:t>[</w:t>
       </w:r>
       <w:r>
@@ -1266,6 +1539,16 @@
           <w:szCs w:val="24"/>
           <w:lang w:val="fr-CA" w:eastAsia="zh-CN"/>
         </w:rPr>
+        <w:t xml:space="preserve">la valeur existe déjà dans l’arbre, </w:t>
+      </w:r>
+      <w:r>
+        <w:rPr>
+          <w:rFonts w:asciiTheme="minorBidi" w:eastAsiaTheme="minorEastAsia" w:hAnsiTheme="minorBidi" w:cstheme="minorBidi"/>
+          <w:spacing w:val="-8"/>
+          <w:sz w:val="24"/>
+          <w:szCs w:val="24"/>
+          <w:lang w:val="fr-CA" w:eastAsia="zh-CN"/>
+        </w:rPr>
         <w:t>propriétés</w:t>
       </w:r>
       <w:r>
@@ -1288,7 +1571,6 @@
         </w:rPr>
         <w:t xml:space="preserve">: </w:t>
       </w:r>
-      <w:proofErr w:type="spellStart"/>
       <w:r>
         <w:rPr>
           <w:rFonts w:asciiTheme="minorBidi" w:eastAsiaTheme="minorEastAsia" w:hAnsiTheme="minorBidi" w:cstheme="minorBidi"/>
@@ -1299,428 +1581,6 @@
         </w:rPr>
         <w:t>number</w:t>
       </w:r>
-      <w:proofErr w:type="spellEnd"/>
-      <w:r>
-        <w:rPr>
-          <w:rFonts w:asciiTheme="minorBidi" w:eastAsiaTheme="minorEastAsia" w:hAnsiTheme="minorBidi" w:cstheme="minorBidi"/>
-          <w:spacing w:val="-8"/>
-          <w:sz w:val="24"/>
-          <w:szCs w:val="24"/>
-          <w:lang w:val="fr-CA" w:eastAsia="zh-CN"/>
-        </w:rPr>
-        <w:t>]</w:t>
-      </w:r>
-      <w:r>
-        <w:rPr>
-          <w:rFonts w:asciiTheme="minorBidi" w:eastAsiaTheme="minorEastAsia" w:hAnsiTheme="minorBidi" w:cstheme="minorBidi"/>
-          <w:spacing w:val="-8"/>
-          <w:sz w:val="24"/>
-          <w:szCs w:val="24"/>
-          <w:lang w:val="fr-CA" w:eastAsia="zh-CN"/>
-        </w:rPr>
-        <w:t xml:space="preserve"> </w:t>
-      </w:r>
-      <w:r>
-        <w:rPr>
-          <w:rFonts w:asciiTheme="minorBidi" w:eastAsiaTheme="minorEastAsia" w:hAnsiTheme="minorBidi" w:cstheme="minorBidi"/>
-          <w:spacing w:val="-8"/>
-          <w:sz w:val="24"/>
-          <w:szCs w:val="24"/>
-          <w:lang w:val="fr-CA" w:eastAsia="zh-CN"/>
-        </w:rPr>
-        <w:t xml:space="preserve"> </w:t>
-      </w:r>
-    </w:p>
-    <w:p>
-      <w:pPr>
-        <w:pStyle w:val="ListParagraph"/>
-        <w:spacing w:after="240"/>
-        <w:ind w:left="0" w:right="102"/>
-        <w:jc w:val="both"/>
-        <w:rPr>
-          <w:rFonts w:asciiTheme="minorBidi" w:eastAsiaTheme="minorEastAsia" w:hAnsiTheme="minorBidi" w:cstheme="minorBidi"/>
-          <w:spacing w:val="-8"/>
-          <w:sz w:val="24"/>
-          <w:szCs w:val="24"/>
-          <w:lang w:val="fr-CA" w:eastAsia="zh-CN"/>
-        </w:rPr>
-      </w:pPr>
-      <w:r>
-        <w:rPr>
-          <w:rFonts w:asciiTheme="minorBidi" w:eastAsiaTheme="minorEastAsia" w:hAnsiTheme="minorBidi" w:cstheme="minorBidi"/>
-          <w:spacing w:val="-8"/>
-          <w:sz w:val="24"/>
-          <w:szCs w:val="24"/>
-          <w:lang w:val="fr-CA" w:eastAsia="zh-CN"/>
-        </w:rPr>
-        <w:t>V2 = {0 &lt; valeur &lt; ∞}</w:t>
-      </w:r>
-      <w:r>
-        <w:rPr>
-          <w:rFonts w:asciiTheme="minorBidi" w:eastAsiaTheme="minorEastAsia" w:hAnsiTheme="minorBidi" w:cstheme="minorBidi"/>
-          <w:spacing w:val="-8"/>
-          <w:sz w:val="24"/>
-          <w:szCs w:val="24"/>
-          <w:lang w:val="fr-CA" w:eastAsia="zh-CN"/>
-        </w:rPr>
-        <w:tab/>
-      </w:r>
-      <w:r>
-        <w:rPr>
-          <w:rFonts w:asciiTheme="minorBidi" w:eastAsiaTheme="minorEastAsia" w:hAnsiTheme="minorBidi" w:cstheme="minorBidi"/>
-          <w:spacing w:val="-8"/>
-          <w:sz w:val="24"/>
-          <w:szCs w:val="24"/>
-          <w:lang w:val="fr-CA" w:eastAsia="zh-CN"/>
-        </w:rPr>
-        <w:tab/>
-      </w:r>
-      <w:r>
-        <w:rPr>
-          <w:rFonts w:asciiTheme="minorBidi" w:eastAsiaTheme="minorEastAsia" w:hAnsiTheme="minorBidi" w:cstheme="minorBidi"/>
-          <w:spacing w:val="-8"/>
-          <w:sz w:val="24"/>
-          <w:szCs w:val="24"/>
-          <w:lang w:val="fr-CA" w:eastAsia="zh-CN"/>
-        </w:rPr>
-        <w:tab/>
-      </w:r>
-      <w:r>
-        <w:rPr>
-          <w:rFonts w:asciiTheme="minorBidi" w:eastAsiaTheme="minorEastAsia" w:hAnsiTheme="minorBidi" w:cstheme="minorBidi"/>
-          <w:spacing w:val="-8"/>
-          <w:sz w:val="24"/>
-          <w:szCs w:val="24"/>
-          <w:lang w:val="fr-CA" w:eastAsia="zh-CN"/>
-        </w:rPr>
-        <w:t>[</w:t>
-      </w:r>
-      <w:r>
-        <w:rPr>
-          <w:rFonts w:asciiTheme="minorBidi" w:eastAsiaTheme="minorEastAsia" w:hAnsiTheme="minorBidi" w:cstheme="minorBidi"/>
-          <w:spacing w:val="-8"/>
-          <w:sz w:val="24"/>
-          <w:szCs w:val="24"/>
-          <w:lang w:val="fr-CA" w:eastAsia="zh-CN"/>
-        </w:rPr>
-        <w:t>propriétés :</w:t>
-      </w:r>
-      <w:r>
-        <w:rPr>
-          <w:rFonts w:asciiTheme="minorBidi" w:eastAsiaTheme="minorEastAsia" w:hAnsiTheme="minorBidi" w:cstheme="minorBidi"/>
-          <w:spacing w:val="-8"/>
-          <w:sz w:val="24"/>
-          <w:szCs w:val="24"/>
-          <w:lang w:val="fr-CA" w:eastAsia="zh-CN"/>
-        </w:rPr>
-        <w:t xml:space="preserve"> </w:t>
-      </w:r>
-      <w:r>
-        <w:rPr>
-          <w:rFonts w:asciiTheme="minorBidi" w:eastAsiaTheme="minorEastAsia" w:hAnsiTheme="minorBidi" w:cstheme="minorBidi"/>
-          <w:spacing w:val="-8"/>
-          <w:sz w:val="24"/>
-          <w:szCs w:val="24"/>
-          <w:lang w:val="fr-CA" w:eastAsia="zh-CN"/>
-        </w:rPr>
-        <w:t xml:space="preserve"> </w:t>
-      </w:r>
-      <w:proofErr w:type="spellStart"/>
-      <w:r>
-        <w:rPr>
-          <w:rFonts w:asciiTheme="minorBidi" w:eastAsiaTheme="minorEastAsia" w:hAnsiTheme="minorBidi" w:cstheme="minorBidi"/>
-          <w:spacing w:val="-8"/>
-          <w:sz w:val="24"/>
-          <w:szCs w:val="24"/>
-          <w:lang w:val="fr-CA" w:eastAsia="zh-CN"/>
-        </w:rPr>
-        <w:t>number</w:t>
-      </w:r>
-      <w:proofErr w:type="spellEnd"/>
-      <w:r>
-        <w:rPr>
-          <w:rFonts w:asciiTheme="minorBidi" w:eastAsiaTheme="minorEastAsia" w:hAnsiTheme="minorBidi" w:cstheme="minorBidi"/>
-          <w:spacing w:val="-8"/>
-          <w:sz w:val="24"/>
-          <w:szCs w:val="24"/>
-          <w:lang w:val="fr-CA" w:eastAsia="zh-CN"/>
-        </w:rPr>
-        <w:t>]</w:t>
-      </w:r>
-    </w:p>
-    <w:p>
-      <w:pPr>
-        <w:pStyle w:val="ListParagraph"/>
-        <w:spacing w:after="240"/>
-        <w:ind w:left="0" w:right="102"/>
-        <w:jc w:val="both"/>
-        <w:rPr>
-          <w:rFonts w:asciiTheme="minorBidi" w:eastAsiaTheme="minorEastAsia" w:hAnsiTheme="minorBidi" w:cstheme="minorBidi"/>
-          <w:spacing w:val="-8"/>
-          <w:sz w:val="24"/>
-          <w:szCs w:val="24"/>
-          <w:lang w:val="fr-CA" w:eastAsia="zh-CN"/>
-        </w:rPr>
-      </w:pPr>
-      <w:r>
-        <w:rPr>
-          <w:rFonts w:asciiTheme="minorBidi" w:eastAsiaTheme="minorEastAsia" w:hAnsiTheme="minorBidi" w:cstheme="minorBidi"/>
-          <w:spacing w:val="-8"/>
-          <w:sz w:val="24"/>
-          <w:szCs w:val="24"/>
-          <w:lang w:val="fr-CA" w:eastAsia="zh-CN"/>
-        </w:rPr>
-        <w:t>V</w:t>
-      </w:r>
-      <w:r>
-        <w:rPr>
-          <w:rFonts w:asciiTheme="minorBidi" w:eastAsiaTheme="minorEastAsia" w:hAnsiTheme="minorBidi" w:cstheme="minorBidi"/>
-          <w:spacing w:val="-8"/>
-          <w:sz w:val="24"/>
-          <w:szCs w:val="24"/>
-          <w:lang w:val="fr-CA" w:eastAsia="zh-CN"/>
-        </w:rPr>
-        <w:t>3</w:t>
-      </w:r>
-      <w:r>
-        <w:rPr>
-          <w:rFonts w:asciiTheme="minorBidi" w:eastAsiaTheme="minorEastAsia" w:hAnsiTheme="minorBidi" w:cstheme="minorBidi"/>
-          <w:spacing w:val="-8"/>
-          <w:sz w:val="24"/>
-          <w:szCs w:val="24"/>
-          <w:lang w:val="fr-CA" w:eastAsia="zh-CN"/>
-        </w:rPr>
-        <w:t xml:space="preserve"> = {valeur = O}</w:t>
-      </w:r>
-      <w:r>
-        <w:rPr>
-          <w:rFonts w:asciiTheme="minorBidi" w:eastAsiaTheme="minorEastAsia" w:hAnsiTheme="minorBidi" w:cstheme="minorBidi"/>
-          <w:spacing w:val="-8"/>
-          <w:sz w:val="24"/>
-          <w:szCs w:val="24"/>
-          <w:lang w:val="fr-CA" w:eastAsia="zh-CN"/>
-        </w:rPr>
-        <w:tab/>
-      </w:r>
-      <w:r>
-        <w:rPr>
-          <w:rFonts w:asciiTheme="minorBidi" w:eastAsiaTheme="minorEastAsia" w:hAnsiTheme="minorBidi" w:cstheme="minorBidi"/>
-          <w:spacing w:val="-8"/>
-          <w:sz w:val="24"/>
-          <w:szCs w:val="24"/>
-          <w:lang w:val="fr-CA" w:eastAsia="zh-CN"/>
-        </w:rPr>
-        <w:tab/>
-      </w:r>
-      <w:r>
-        <w:rPr>
-          <w:rFonts w:asciiTheme="minorBidi" w:eastAsiaTheme="minorEastAsia" w:hAnsiTheme="minorBidi" w:cstheme="minorBidi"/>
-          <w:spacing w:val="-8"/>
-          <w:sz w:val="24"/>
-          <w:szCs w:val="24"/>
-          <w:lang w:val="fr-CA" w:eastAsia="zh-CN"/>
-        </w:rPr>
-        <w:tab/>
-      </w:r>
-      <w:r>
-        <w:rPr>
-          <w:rFonts w:asciiTheme="minorBidi" w:eastAsiaTheme="minorEastAsia" w:hAnsiTheme="minorBidi" w:cstheme="minorBidi"/>
-          <w:spacing w:val="-8"/>
-          <w:sz w:val="24"/>
-          <w:szCs w:val="24"/>
-          <w:lang w:val="fr-CA" w:eastAsia="zh-CN"/>
-        </w:rPr>
-        <w:t>[</w:t>
-      </w:r>
-      <w:r>
-        <w:rPr>
-          <w:rFonts w:asciiTheme="minorBidi" w:eastAsiaTheme="minorEastAsia" w:hAnsiTheme="minorBidi" w:cstheme="minorBidi"/>
-          <w:spacing w:val="-8"/>
-          <w:sz w:val="24"/>
-          <w:szCs w:val="24"/>
-          <w:lang w:val="fr-CA" w:eastAsia="zh-CN"/>
-        </w:rPr>
-        <w:t xml:space="preserve">erreur, </w:t>
-      </w:r>
-      <w:r>
-        <w:rPr>
-          <w:rFonts w:asciiTheme="minorBidi" w:eastAsiaTheme="minorEastAsia" w:hAnsiTheme="minorBidi" w:cstheme="minorBidi"/>
-          <w:spacing w:val="-8"/>
-          <w:sz w:val="24"/>
-          <w:szCs w:val="24"/>
-          <w:lang w:val="fr-CA" w:eastAsia="zh-CN"/>
-        </w:rPr>
-        <w:t>propriétés :</w:t>
-      </w:r>
-      <w:r>
-        <w:rPr>
-          <w:rFonts w:asciiTheme="minorBidi" w:eastAsiaTheme="minorEastAsia" w:hAnsiTheme="minorBidi" w:cstheme="minorBidi"/>
-          <w:spacing w:val="-8"/>
-          <w:sz w:val="24"/>
-          <w:szCs w:val="24"/>
-          <w:lang w:val="fr-CA" w:eastAsia="zh-CN"/>
-        </w:rPr>
-        <w:t xml:space="preserve"> </w:t>
-      </w:r>
-      <w:r>
-        <w:rPr>
-          <w:rFonts w:asciiTheme="minorBidi" w:eastAsiaTheme="minorEastAsia" w:hAnsiTheme="minorBidi" w:cstheme="minorBidi"/>
-          <w:spacing w:val="-8"/>
-          <w:sz w:val="24"/>
-          <w:szCs w:val="24"/>
-          <w:lang w:val="fr-CA" w:eastAsia="zh-CN"/>
-        </w:rPr>
-        <w:t xml:space="preserve">n’est pas un </w:t>
-      </w:r>
-      <w:proofErr w:type="spellStart"/>
-      <w:r>
-        <w:rPr>
-          <w:rFonts w:asciiTheme="minorBidi" w:eastAsiaTheme="minorEastAsia" w:hAnsiTheme="minorBidi" w:cstheme="minorBidi"/>
-          <w:spacing w:val="-8"/>
-          <w:sz w:val="24"/>
-          <w:szCs w:val="24"/>
-          <w:lang w:val="fr-CA" w:eastAsia="zh-CN"/>
-        </w:rPr>
-        <w:t>number</w:t>
-      </w:r>
-      <w:proofErr w:type="spellEnd"/>
-      <w:r>
-        <w:rPr>
-          <w:rFonts w:asciiTheme="minorBidi" w:eastAsiaTheme="minorEastAsia" w:hAnsiTheme="minorBidi" w:cstheme="minorBidi"/>
-          <w:spacing w:val="-8"/>
-          <w:sz w:val="24"/>
-          <w:szCs w:val="24"/>
-          <w:lang w:val="fr-CA" w:eastAsia="zh-CN"/>
-        </w:rPr>
-        <w:t>]</w:t>
-      </w:r>
-    </w:p>
-    <w:p>
-      <w:pPr>
-        <w:pStyle w:val="ListParagraph"/>
-        <w:spacing w:after="240"/>
-        <w:ind w:left="0" w:right="102"/>
-        <w:jc w:val="both"/>
-        <w:rPr>
-          <w:rFonts w:asciiTheme="minorBidi" w:eastAsiaTheme="minorEastAsia" w:hAnsiTheme="minorBidi" w:cstheme="minorBidi"/>
-          <w:spacing w:val="-8"/>
-          <w:sz w:val="24"/>
-          <w:szCs w:val="24"/>
-          <w:lang w:val="fr-CA" w:eastAsia="zh-CN"/>
-        </w:rPr>
-      </w:pPr>
-      <w:r>
-        <w:rPr>
-          <w:rFonts w:asciiTheme="minorBidi" w:eastAsiaTheme="minorEastAsia" w:hAnsiTheme="minorBidi" w:cstheme="minorBidi"/>
-          <w:spacing w:val="-8"/>
-          <w:sz w:val="24"/>
-          <w:szCs w:val="24"/>
-          <w:lang w:val="fr-CA" w:eastAsia="zh-CN"/>
-        </w:rPr>
-        <w:t>V</w:t>
-      </w:r>
-      <w:r>
-        <w:rPr>
-          <w:rFonts w:asciiTheme="minorBidi" w:eastAsiaTheme="minorEastAsia" w:hAnsiTheme="minorBidi" w:cstheme="minorBidi"/>
-          <w:spacing w:val="-8"/>
-          <w:sz w:val="24"/>
-          <w:szCs w:val="24"/>
-          <w:lang w:val="fr-CA" w:eastAsia="zh-CN"/>
-        </w:rPr>
-        <w:t>4</w:t>
-      </w:r>
-      <w:r>
-        <w:rPr>
-          <w:rFonts w:asciiTheme="minorBidi" w:eastAsiaTheme="minorEastAsia" w:hAnsiTheme="minorBidi" w:cstheme="minorBidi"/>
-          <w:spacing w:val="-8"/>
-          <w:sz w:val="24"/>
-          <w:szCs w:val="24"/>
-          <w:lang w:val="fr-CA" w:eastAsia="zh-CN"/>
-        </w:rPr>
-        <w:t xml:space="preserve"> = {valeur = valeur}</w:t>
-      </w:r>
-      <w:r>
-        <w:rPr>
-          <w:rFonts w:asciiTheme="minorBidi" w:eastAsiaTheme="minorEastAsia" w:hAnsiTheme="minorBidi" w:cstheme="minorBidi"/>
-          <w:spacing w:val="-8"/>
-          <w:sz w:val="24"/>
-          <w:szCs w:val="24"/>
-          <w:lang w:val="fr-CA" w:eastAsia="zh-CN"/>
-        </w:rPr>
-        <w:tab/>
-      </w:r>
-      <w:r>
-        <w:rPr>
-          <w:rFonts w:asciiTheme="minorBidi" w:eastAsiaTheme="minorEastAsia" w:hAnsiTheme="minorBidi" w:cstheme="minorBidi"/>
-          <w:spacing w:val="-8"/>
-          <w:sz w:val="24"/>
-          <w:szCs w:val="24"/>
-          <w:lang w:val="fr-CA" w:eastAsia="zh-CN"/>
-        </w:rPr>
-        <w:tab/>
-      </w:r>
-      <w:r>
-        <w:rPr>
-          <w:rFonts w:asciiTheme="minorBidi" w:eastAsiaTheme="minorEastAsia" w:hAnsiTheme="minorBidi" w:cstheme="minorBidi"/>
-          <w:spacing w:val="-8"/>
-          <w:sz w:val="24"/>
-          <w:szCs w:val="24"/>
-          <w:lang w:val="fr-CA" w:eastAsia="zh-CN"/>
-        </w:rPr>
-        <w:t>[</w:t>
-      </w:r>
-      <w:r>
-        <w:rPr>
-          <w:rFonts w:asciiTheme="minorBidi" w:eastAsiaTheme="minorEastAsia" w:hAnsiTheme="minorBidi" w:cstheme="minorBidi"/>
-          <w:spacing w:val="-8"/>
-          <w:sz w:val="24"/>
-          <w:szCs w:val="24"/>
-          <w:lang w:val="fr-CA" w:eastAsia="zh-CN"/>
-        </w:rPr>
-        <w:t xml:space="preserve">la valeur existe déjà dans l’arbre, </w:t>
-      </w:r>
-      <w:r>
-        <w:rPr>
-          <w:rFonts w:asciiTheme="minorBidi" w:eastAsiaTheme="minorEastAsia" w:hAnsiTheme="minorBidi" w:cstheme="minorBidi"/>
-          <w:spacing w:val="-8"/>
-          <w:sz w:val="24"/>
-          <w:szCs w:val="24"/>
-          <w:lang w:val="fr-CA" w:eastAsia="zh-CN"/>
-        </w:rPr>
-        <w:t>propriétés</w:t>
-      </w:r>
-      <w:r>
-        <w:rPr>
-          <w:rFonts w:asciiTheme="minorBidi" w:eastAsiaTheme="minorEastAsia" w:hAnsiTheme="minorBidi" w:cstheme="minorBidi"/>
-          <w:spacing w:val="-8"/>
-          <w:sz w:val="24"/>
-          <w:szCs w:val="24"/>
-          <w:lang w:val="fr-CA" w:eastAsia="zh-CN"/>
-        </w:rPr>
-        <w:t xml:space="preserve"> </w:t>
-      </w:r>
-      <w:r>
-        <w:rPr>
-          <w:rFonts w:asciiTheme="minorBidi" w:eastAsiaTheme="minorEastAsia" w:hAnsiTheme="minorBidi" w:cstheme="minorBidi"/>
-          <w:spacing w:val="-8"/>
-          <w:sz w:val="24"/>
-          <w:szCs w:val="24"/>
-          <w:lang w:val="fr-CA" w:eastAsia="zh-CN"/>
-        </w:rPr>
-        <w:t xml:space="preserve">: </w:t>
-      </w:r>
-      <w:proofErr w:type="spellStart"/>
-      <w:r>
-        <w:rPr>
-          <w:rFonts w:asciiTheme="minorBidi" w:eastAsiaTheme="minorEastAsia" w:hAnsiTheme="minorBidi" w:cstheme="minorBidi"/>
-          <w:spacing w:val="-8"/>
-          <w:sz w:val="24"/>
-          <w:szCs w:val="24"/>
-          <w:lang w:val="fr-CA" w:eastAsia="zh-CN"/>
-        </w:rPr>
-        <w:t>number</w:t>
-      </w:r>
-      <w:proofErr w:type="spellEnd"/>
       <w:r>
         <w:rPr>
           <w:rFonts w:asciiTheme="minorBidi" w:eastAsiaTheme="minorEastAsia" w:hAnsiTheme="minorBidi" w:cstheme="minorBidi"/>
@@ -2045,29 +1905,7 @@
           <w:szCs w:val="24"/>
           <w:lang w:val="fr-CA" w:eastAsia="zh-CN"/>
         </w:rPr>
-        <w:t xml:space="preserve"> = {N: </w:t>
-      </w:r>
-      <w:proofErr w:type="spellStart"/>
-      <w:r>
-        <w:rPr>
-          <w:rFonts w:asciiTheme="minorBidi" w:eastAsiaTheme="minorEastAsia" w:hAnsiTheme="minorBidi" w:cstheme="minorBidi"/>
-          <w:spacing w:val="-8"/>
-          <w:sz w:val="24"/>
-          <w:szCs w:val="24"/>
-          <w:lang w:val="fr-CA" w:eastAsia="zh-CN"/>
-        </w:rPr>
-        <w:t>leaf</w:t>
-      </w:r>
-      <w:proofErr w:type="spellEnd"/>
-      <w:r>
-        <w:rPr>
-          <w:rFonts w:asciiTheme="minorBidi" w:eastAsiaTheme="minorEastAsia" w:hAnsiTheme="minorBidi" w:cstheme="minorBidi"/>
-          <w:spacing w:val="-8"/>
-          <w:sz w:val="24"/>
-          <w:szCs w:val="24"/>
-          <w:lang w:val="fr-CA" w:eastAsia="zh-CN"/>
-        </w:rPr>
-        <w:t>}</w:t>
+        <w:t xml:space="preserve"> = {N: leaf}</w:t>
       </w:r>
       <w:r>
         <w:rPr>
@@ -2268,51 +2106,7 @@
           <w:szCs w:val="24"/>
           <w:lang w:val="fr-CA" w:eastAsia="zh-CN"/>
         </w:rPr>
-        <w:t xml:space="preserve">= None}, {-420 </w:t>
-      </w:r>
-      <w:proofErr w:type="spellStart"/>
-      <w:r>
-        <w:rPr>
-          <w:rFonts w:asciiTheme="minorBidi" w:eastAsiaTheme="minorEastAsia" w:hAnsiTheme="minorBidi" w:cstheme="minorBidi"/>
-          <w:spacing w:val="-8"/>
-          <w:sz w:val="24"/>
-          <w:szCs w:val="24"/>
-          <w:lang w:val="fr-CA" w:eastAsia="zh-CN"/>
-        </w:rPr>
-        <w:t>was</w:t>
-      </w:r>
-      <w:proofErr w:type="spellEnd"/>
-      <w:r>
-        <w:rPr>
-          <w:rFonts w:asciiTheme="minorBidi" w:eastAsiaTheme="minorEastAsia" w:hAnsiTheme="minorBidi" w:cstheme="minorBidi"/>
-          <w:spacing w:val="-8"/>
-          <w:sz w:val="24"/>
-          <w:szCs w:val="24"/>
-          <w:lang w:val="fr-CA" w:eastAsia="zh-CN"/>
-        </w:rPr>
-        <w:t xml:space="preserve"> </w:t>
-      </w:r>
-      <w:proofErr w:type="spellStart"/>
-      <w:r>
-        <w:rPr>
-          <w:rFonts w:asciiTheme="minorBidi" w:eastAsiaTheme="minorEastAsia" w:hAnsiTheme="minorBidi" w:cstheme="minorBidi"/>
-          <w:spacing w:val="-8"/>
-          <w:sz w:val="24"/>
-          <w:szCs w:val="24"/>
-          <w:lang w:val="fr-CA" w:eastAsia="zh-CN"/>
-        </w:rPr>
-        <w:t>inserted</w:t>
-      </w:r>
-      <w:proofErr w:type="spellEnd"/>
-      <w:r>
-        <w:rPr>
-          <w:rFonts w:asciiTheme="minorBidi" w:eastAsiaTheme="minorEastAsia" w:hAnsiTheme="minorBidi" w:cstheme="minorBidi"/>
-          <w:spacing w:val="-8"/>
-          <w:sz w:val="24"/>
-          <w:szCs w:val="24"/>
-          <w:lang w:val="fr-CA" w:eastAsia="zh-CN"/>
-        </w:rPr>
-        <w:t>}</w:t>
+        <w:t>= None}, {-420 was inserted}</w:t>
       </w:r>
       <w:r>
         <w:rPr>
@@ -3494,51 +3288,7 @@
           <w:szCs w:val="24"/>
           <w:lang w:val="fr-CA" w:eastAsia="zh-CN"/>
         </w:rPr>
-        <w:t xml:space="preserve">(méthode </w:t>
-      </w:r>
-      <w:proofErr w:type="spellStart"/>
-      <w:r>
-        <w:rPr>
-          <w:rFonts w:asciiTheme="minorBidi" w:eastAsiaTheme="minorEastAsia" w:hAnsiTheme="minorBidi" w:cstheme="minorBidi"/>
-          <w:spacing w:val="-8"/>
-          <w:sz w:val="24"/>
-          <w:szCs w:val="24"/>
-          <w:lang w:val="fr-CA" w:eastAsia="zh-CN"/>
-        </w:rPr>
-        <w:t>delete_</w:t>
-      </w:r>
-      <w:proofErr w:type="gramStart"/>
-      <w:r>
-        <w:rPr>
-          <w:rFonts w:asciiTheme="minorBidi" w:eastAsiaTheme="minorEastAsia" w:hAnsiTheme="minorBidi" w:cstheme="minorBidi"/>
-          <w:spacing w:val="-8"/>
-          <w:sz w:val="24"/>
-          <w:szCs w:val="24"/>
-          <w:lang w:val="fr-CA" w:eastAsia="zh-CN"/>
-        </w:rPr>
-        <w:t>node</w:t>
-      </w:r>
-      <w:proofErr w:type="spellEnd"/>
-      <w:r>
-        <w:rPr>
-          <w:rFonts w:asciiTheme="minorBidi" w:eastAsiaTheme="minorEastAsia" w:hAnsiTheme="minorBidi" w:cstheme="minorBidi"/>
-          <w:spacing w:val="-8"/>
-          <w:sz w:val="24"/>
-          <w:szCs w:val="24"/>
-          <w:lang w:val="fr-CA" w:eastAsia="zh-CN"/>
-        </w:rPr>
-        <w:t>(</w:t>
-      </w:r>
-      <w:proofErr w:type="gramEnd"/>
-      <w:r>
-        <w:rPr>
-          <w:rFonts w:asciiTheme="minorBidi" w:eastAsiaTheme="minorEastAsia" w:hAnsiTheme="minorBidi" w:cstheme="minorBidi"/>
-          <w:spacing w:val="-8"/>
-          <w:sz w:val="24"/>
-          <w:szCs w:val="24"/>
-          <w:lang w:val="fr-CA" w:eastAsia="zh-CN"/>
-        </w:rPr>
-        <w:t>)) dans le fichier BST.py. Allez jusqu’au niveau de</w:t>
+        <w:t>(méthode delete_node()) dans le fichier BST.py. Allez jusqu’au niveau de</w:t>
       </w:r>
       <w:r>
         <w:rPr>
@@ -3558,29 +3308,7 @@
           <w:szCs w:val="24"/>
           <w:lang w:val="fr-CA" w:eastAsia="zh-CN"/>
         </w:rPr>
-        <w:t xml:space="preserve">l’écriture des tests avec </w:t>
-      </w:r>
-      <w:proofErr w:type="spellStart"/>
-      <w:r>
-        <w:rPr>
-          <w:rFonts w:asciiTheme="minorBidi" w:eastAsiaTheme="minorEastAsia" w:hAnsiTheme="minorBidi" w:cstheme="minorBidi"/>
-          <w:spacing w:val="-8"/>
-          <w:sz w:val="24"/>
-          <w:szCs w:val="24"/>
-          <w:lang w:val="fr-CA" w:eastAsia="zh-CN"/>
-        </w:rPr>
-        <w:t>unittest</w:t>
-      </w:r>
-      <w:proofErr w:type="spellEnd"/>
-      <w:r>
-        <w:rPr>
-          <w:rFonts w:asciiTheme="minorBidi" w:eastAsiaTheme="minorEastAsia" w:hAnsiTheme="minorBidi" w:cstheme="minorBidi"/>
-          <w:spacing w:val="-8"/>
-          <w:sz w:val="24"/>
-          <w:szCs w:val="24"/>
-          <w:lang w:val="fr-CA" w:eastAsia="zh-CN"/>
-        </w:rPr>
-        <w:t>. [6 points]</w:t>
+        <w:t>l’écriture des tests avec unittest. [6 points]</w:t>
       </w:r>
     </w:p>
     <w:p>
@@ -3864,7 +3592,6 @@
         </w:rPr>
         <w:t xml:space="preserve"> : {N : </w:t>
       </w:r>
-      <w:proofErr w:type="spellStart"/>
       <w:r>
         <w:rPr>
           <w:rFonts w:asciiTheme="minorBidi" w:eastAsiaTheme="minorEastAsia" w:hAnsiTheme="minorBidi" w:cstheme="minorBidi"/>
@@ -3875,7 +3602,6 @@
         </w:rPr>
         <w:t>number</w:t>
       </w:r>
-      <w:proofErr w:type="spellEnd"/>
       <w:r>
         <w:rPr>
           <w:rFonts w:asciiTheme="minorBidi" w:eastAsiaTheme="minorEastAsia" w:hAnsiTheme="minorBidi" w:cstheme="minorBidi"/>
@@ -3979,20 +3705,8 @@
           <w:szCs w:val="24"/>
           <w:lang w:val="fr-CA" w:eastAsia="zh-CN"/>
         </w:rPr>
-        <w:t xml:space="preserve"> : {N : </w:t>
-      </w:r>
-      <w:proofErr w:type="spellStart"/>
-      <w:r>
-        <w:rPr>
-          <w:rFonts w:asciiTheme="minorBidi" w:eastAsiaTheme="minorEastAsia" w:hAnsiTheme="minorBidi" w:cstheme="minorBidi"/>
-          <w:spacing w:val="-8"/>
-          <w:sz w:val="24"/>
-          <w:szCs w:val="24"/>
-          <w:lang w:val="fr-CA" w:eastAsia="zh-CN"/>
-        </w:rPr>
-        <w:t>number</w:t>
-      </w:r>
-      <w:proofErr w:type="spellEnd"/>
+        <w:t> : {N : number</w:t>
+      </w:r>
       <w:r>
         <w:rPr>
           <w:rFonts w:asciiTheme="minorBidi" w:eastAsiaTheme="minorEastAsia" w:hAnsiTheme="minorBidi" w:cstheme="minorBidi"/>
@@ -4696,83 +4410,17 @@
           <w:szCs w:val="24"/>
           <w:lang w:val="fr-CA" w:eastAsia="zh-CN"/>
         </w:rPr>
-        <w:t xml:space="preserve"> blanche all-P-uses/</w:t>
-      </w:r>
-      <w:proofErr w:type="spellStart"/>
-      <w:r>
-        <w:rPr>
-          <w:rFonts w:asciiTheme="minorBidi" w:eastAsiaTheme="minorEastAsia" w:hAnsiTheme="minorBidi" w:cstheme="minorBidi"/>
-          <w:spacing w:val="-8"/>
-          <w:sz w:val="24"/>
-          <w:szCs w:val="24"/>
-          <w:lang w:val="fr-CA" w:eastAsia="zh-CN"/>
-        </w:rPr>
-        <w:t>some</w:t>
-      </w:r>
-      <w:proofErr w:type="spellEnd"/>
-      <w:r>
-        <w:rPr>
-          <w:rFonts w:asciiTheme="minorBidi" w:eastAsiaTheme="minorEastAsia" w:hAnsiTheme="minorBidi" w:cstheme="minorBidi"/>
-          <w:spacing w:val="-8"/>
-          <w:sz w:val="24"/>
-          <w:szCs w:val="24"/>
-          <w:lang w:val="fr-CA" w:eastAsia="zh-CN"/>
-        </w:rPr>
-        <w:t xml:space="preserve">-C-uses </w:t>
-      </w:r>
-      <w:r>
-        <w:rPr>
-          <w:rFonts w:asciiTheme="minorBidi" w:eastAsiaTheme="minorEastAsia" w:hAnsiTheme="minorBidi" w:cstheme="minorBidi"/>
-          <w:spacing w:val="-8"/>
-          <w:sz w:val="24"/>
-          <w:szCs w:val="24"/>
-          <w:lang w:val="fr-CA" w:eastAsia="zh-CN"/>
-        </w:rPr>
-        <w:t xml:space="preserve">(flot de données) sur la même opération (méthode </w:t>
-      </w:r>
-      <w:proofErr w:type="spellStart"/>
-      <w:r>
-        <w:rPr>
-          <w:rFonts w:asciiTheme="minorBidi" w:eastAsiaTheme="minorEastAsia" w:hAnsiTheme="minorBidi" w:cstheme="minorBidi"/>
-          <w:spacing w:val="-8"/>
-          <w:sz w:val="24"/>
-          <w:szCs w:val="24"/>
-          <w:lang w:val="fr-CA" w:eastAsia="zh-CN"/>
-        </w:rPr>
-        <w:t>delete_</w:t>
-      </w:r>
-      <w:proofErr w:type="gramStart"/>
-      <w:r>
-        <w:rPr>
-          <w:rFonts w:asciiTheme="minorBidi" w:eastAsiaTheme="minorEastAsia" w:hAnsiTheme="minorBidi" w:cstheme="minorBidi"/>
-          <w:spacing w:val="-8"/>
-          <w:sz w:val="24"/>
-          <w:szCs w:val="24"/>
-          <w:lang w:val="fr-CA" w:eastAsia="zh-CN"/>
-        </w:rPr>
-        <w:t>node</w:t>
-      </w:r>
-      <w:proofErr w:type="spellEnd"/>
-      <w:r>
-        <w:rPr>
-          <w:rFonts w:asciiTheme="minorBidi" w:eastAsiaTheme="minorEastAsia" w:hAnsiTheme="minorBidi" w:cstheme="minorBidi"/>
-          <w:spacing w:val="-8"/>
-          <w:sz w:val="24"/>
-          <w:szCs w:val="24"/>
-          <w:lang w:val="fr-CA" w:eastAsia="zh-CN"/>
-        </w:rPr>
-        <w:t>(</w:t>
-      </w:r>
-      <w:proofErr w:type="gramEnd"/>
-      <w:r>
-        <w:rPr>
-          <w:rFonts w:asciiTheme="minorBidi" w:eastAsiaTheme="minorEastAsia" w:hAnsiTheme="minorBidi" w:cstheme="minorBidi"/>
-          <w:spacing w:val="-8"/>
-          <w:sz w:val="24"/>
-          <w:szCs w:val="24"/>
-          <w:lang w:val="fr-CA" w:eastAsia="zh-CN"/>
-        </w:rPr>
-        <w:t>)) dans le</w:t>
+        <w:t xml:space="preserve"> blanche all-P-uses/some-C-uses </w:t>
+      </w:r>
+      <w:r>
+        <w:rPr>
+          <w:rFonts w:asciiTheme="minorBidi" w:eastAsiaTheme="minorEastAsia" w:hAnsiTheme="minorBidi" w:cstheme="minorBidi"/>
+          <w:spacing w:val="-8"/>
+          <w:sz w:val="24"/>
+          <w:szCs w:val="24"/>
+          <w:lang w:val="fr-CA" w:eastAsia="zh-CN"/>
+        </w:rPr>
+        <w:t>(flot de données) sur la même opération (méthode delete_node()) dans le</w:t>
       </w:r>
       <w:r>
         <w:rPr>
@@ -4832,29 +4480,7 @@
           <w:szCs w:val="24"/>
           <w:lang w:val="fr-CA" w:eastAsia="zh-CN"/>
         </w:rPr>
-        <w:t xml:space="preserve">des tests avec </w:t>
-      </w:r>
-      <w:proofErr w:type="spellStart"/>
-      <w:r>
-        <w:rPr>
-          <w:rFonts w:asciiTheme="minorBidi" w:eastAsiaTheme="minorEastAsia" w:hAnsiTheme="minorBidi" w:cstheme="minorBidi"/>
-          <w:spacing w:val="-8"/>
-          <w:sz w:val="24"/>
-          <w:szCs w:val="24"/>
-          <w:lang w:val="fr-CA" w:eastAsia="zh-CN"/>
-        </w:rPr>
-        <w:t>unittest</w:t>
-      </w:r>
-      <w:proofErr w:type="spellEnd"/>
-      <w:r>
-        <w:rPr>
-          <w:rFonts w:asciiTheme="minorBidi" w:eastAsiaTheme="minorEastAsia" w:hAnsiTheme="minorBidi" w:cstheme="minorBidi"/>
-          <w:spacing w:val="-8"/>
-          <w:sz w:val="24"/>
-          <w:szCs w:val="24"/>
-          <w:lang w:val="fr-CA" w:eastAsia="zh-CN"/>
-        </w:rPr>
-        <w:t>. Comparez vos résultats avec ceux de 4.2, qu’est</w:t>
+        <w:t>des tests avec unittest. Comparez vos résultats avec ceux de 4.2, qu’est</w:t>
       </w:r>
       <w:r>
         <w:rPr>
@@ -5337,22 +4963,30 @@
                             <w:r>
                               <w:t xml:space="preserve">Figure </w:t>
                             </w:r>
-                            <w:fldSimple w:instr=" SEQ Figure \* ARABIC ">
-                              <w:r>
-                                <w:rPr>
-                                  <w:noProof/>
-                                </w:rPr>
-                                <w:t>1</w:t>
-                              </w:r>
-                            </w:fldSimple>
                             <w:r>
-                              <w:t xml:space="preserve">: Diagramme de flot de contrôle de la méthode </w:t>
+                              <w:fldChar w:fldCharType="begin"/>
                             </w:r>
-                            <w:proofErr w:type="spellStart"/>
                             <w:r>
-                              <w:t>delete_node</w:t>
+                              <w:instrText xml:space="preserve"> SEQ Figure \* ARABIC </w:instrText>
                             </w:r>
-                            <w:proofErr w:type="spellEnd"/>
+                            <w:r>
+                              <w:fldChar w:fldCharType="separate"/>
+                            </w:r>
+                            <w:r>
+                              <w:rPr>
+                                <w:noProof/>
+                              </w:rPr>
+                              <w:t>1</w:t>
+                            </w:r>
+                            <w:r>
+                              <w:rPr>
+                                <w:noProof/>
+                              </w:rPr>
+                              <w:fldChar w:fldCharType="end"/>
+                            </w:r>
+                            <w:r>
+                              <w:t>: Diagramme de flot de contrôle de la méthode delete_node</w:t>
+                            </w:r>
                           </w:p>
                         </w:txbxContent>
                       </wps:txbx>
@@ -5422,7 +5056,6 @@
           </mc:Fallback>
         </mc:AlternateContent>
       </w:r>
-      <w:bookmarkStart w:id="0" w:name="_GoBack"/>
       <w:r>
         <w:rPr>
           <w:noProof/>
@@ -5487,7 +5120,6 @@
           </wp:anchor>
         </w:drawing>
       </w:r>
-      <w:bookmarkEnd w:id="0"/>
     </w:p>
     <w:p>
       <w:pPr>
@@ -5524,29 +5156,7 @@
           <w:szCs w:val="24"/>
           <w:lang w:val="fr-CA" w:eastAsia="zh-CN"/>
         </w:rPr>
-        <w:t xml:space="preserve"> Utilisez de nouveau l’approche boîte blanche all-P-uses/</w:t>
-      </w:r>
-      <w:proofErr w:type="spellStart"/>
-      <w:r>
-        <w:rPr>
-          <w:rFonts w:asciiTheme="minorBidi" w:eastAsiaTheme="minorEastAsia" w:hAnsiTheme="minorBidi" w:cstheme="minorBidi"/>
-          <w:spacing w:val="-8"/>
-          <w:sz w:val="24"/>
-          <w:szCs w:val="24"/>
-          <w:lang w:val="fr-CA" w:eastAsia="zh-CN"/>
-        </w:rPr>
-        <w:t>some</w:t>
-      </w:r>
-      <w:proofErr w:type="spellEnd"/>
-      <w:r>
-        <w:rPr>
-          <w:rFonts w:asciiTheme="minorBidi" w:eastAsiaTheme="minorEastAsia" w:hAnsiTheme="minorBidi" w:cstheme="minorBidi"/>
-          <w:spacing w:val="-8"/>
-          <w:sz w:val="24"/>
-          <w:szCs w:val="24"/>
-          <w:lang w:val="fr-CA" w:eastAsia="zh-CN"/>
-        </w:rPr>
-        <w:t>-C-uses</w:t>
+        <w:t xml:space="preserve"> Utilisez de nouveau l’approche boîte blanche all-P-uses/some-C-uses</w:t>
       </w:r>
       <w:r>
         <w:rPr>
@@ -5566,41 +5176,7 @@
           <w:szCs w:val="24"/>
           <w:lang w:val="fr-CA" w:eastAsia="zh-CN"/>
         </w:rPr>
-        <w:t xml:space="preserve">(flot de données), cette fois-ci sur la méthode </w:t>
-      </w:r>
-      <w:proofErr w:type="spellStart"/>
-      <w:proofErr w:type="gramStart"/>
-      <w:r>
-        <w:rPr>
-          <w:rFonts w:asciiTheme="minorBidi" w:eastAsiaTheme="minorEastAsia" w:hAnsiTheme="minorBidi" w:cstheme="minorBidi"/>
-          <w:spacing w:val="-8"/>
-          <w:sz w:val="24"/>
-          <w:szCs w:val="24"/>
-          <w:lang w:val="fr-CA" w:eastAsia="zh-CN"/>
-        </w:rPr>
-        <w:t>invertTree</w:t>
-      </w:r>
-      <w:proofErr w:type="spellEnd"/>
-      <w:r>
-        <w:rPr>
-          <w:rFonts w:asciiTheme="minorBidi" w:eastAsiaTheme="minorEastAsia" w:hAnsiTheme="minorBidi" w:cstheme="minorBidi"/>
-          <w:spacing w:val="-8"/>
-          <w:sz w:val="24"/>
-          <w:szCs w:val="24"/>
-          <w:lang w:val="fr-CA" w:eastAsia="zh-CN"/>
-        </w:rPr>
-        <w:t>(</w:t>
-      </w:r>
-      <w:proofErr w:type="gramEnd"/>
-      <w:r>
-        <w:rPr>
-          <w:rFonts w:asciiTheme="minorBidi" w:eastAsiaTheme="minorEastAsia" w:hAnsiTheme="minorBidi" w:cstheme="minorBidi"/>
-          <w:spacing w:val="-8"/>
-          <w:sz w:val="24"/>
-          <w:szCs w:val="24"/>
-          <w:lang w:val="fr-CA" w:eastAsia="zh-CN"/>
-        </w:rPr>
-        <w:t>) dans</w:t>
+        <w:t>(flot de données), cette fois-ci sur la méthode invertTree() dans</w:t>
       </w:r>
       <w:r>
         <w:rPr>
@@ -5693,27 +5269,15 @@
         </w:rPr>
         <w:t xml:space="preserve"> </w:t>
       </w:r>
-      <w:proofErr w:type="spellStart"/>
-      <w:r>
-        <w:rPr>
-          <w:rFonts w:asciiTheme="minorBidi" w:eastAsiaTheme="minorEastAsia" w:hAnsiTheme="minorBidi" w:cstheme="minorBidi"/>
-          <w:spacing w:val="-8"/>
-          <w:sz w:val="24"/>
-          <w:szCs w:val="24"/>
-          <w:lang w:val="fr-CA" w:eastAsia="zh-CN"/>
-        </w:rPr>
-        <w:t>unittest</w:t>
-      </w:r>
-      <w:proofErr w:type="spellEnd"/>
-      <w:r>
-        <w:rPr>
-          <w:rFonts w:asciiTheme="minorBidi" w:eastAsiaTheme="minorEastAsia" w:hAnsiTheme="minorBidi" w:cstheme="minorBidi"/>
-          <w:spacing w:val="-8"/>
-          <w:sz w:val="24"/>
-          <w:szCs w:val="24"/>
-          <w:lang w:val="fr-CA" w:eastAsia="zh-CN"/>
-        </w:rPr>
-        <w:t>. [4 points]</w:t>
+      <w:r>
+        <w:rPr>
+          <w:rFonts w:asciiTheme="minorBidi" w:eastAsiaTheme="minorEastAsia" w:hAnsiTheme="minorBidi" w:cstheme="minorBidi"/>
+          <w:spacing w:val="-8"/>
+          <w:sz w:val="24"/>
+          <w:szCs w:val="24"/>
+          <w:lang w:val="fr-CA" w:eastAsia="zh-CN"/>
+        </w:rPr>
+        <w:t>unittest. [4 points]</w:t>
       </w:r>
       <w:r>
         <w:rPr>
@@ -5752,6 +5316,36 @@
         </w:rPr>
         <w:t>Cas de test pour l’inversion</w:t>
       </w:r>
+      <w:r>
+        <w:rPr>
+          <w:rFonts w:asciiTheme="minorBidi" w:eastAsiaTheme="minorEastAsia" w:hAnsiTheme="minorBidi" w:cstheme="minorBidi"/>
+          <w:spacing w:val="-8"/>
+          <w:sz w:val="24"/>
+          <w:szCs w:val="22"/>
+          <w:lang w:val="fr-CA" w:eastAsia="zh-CN"/>
+        </w:rPr>
+        <w:t xml:space="preserve"> (_reverseTre</w:t>
+      </w:r>
+      <w:r>
+        <w:rPr>
+          <w:rFonts w:asciiTheme="minorBidi" w:eastAsiaTheme="minorEastAsia" w:hAnsiTheme="minorBidi" w:cstheme="minorBidi"/>
+          <w:spacing w:val="-8"/>
+          <w:sz w:val="24"/>
+          <w:szCs w:val="22"/>
+          <w:lang w:val="fr-CA" w:eastAsia="zh-CN"/>
+        </w:rPr>
+        <w:t>e()</w:t>
+      </w:r>
+      <w:r>
+        <w:rPr>
+          <w:rFonts w:asciiTheme="minorBidi" w:eastAsiaTheme="minorEastAsia" w:hAnsiTheme="minorBidi" w:cstheme="minorBidi"/>
+          <w:spacing w:val="-8"/>
+          <w:sz w:val="24"/>
+          <w:szCs w:val="22"/>
+          <w:lang w:val="fr-CA" w:eastAsia="zh-CN"/>
+        </w:rPr>
+        <w:t>)</w:t>
+      </w:r>
     </w:p>
     <w:p>
       <w:pPr>
@@ -5889,16 +5483,16 @@
           <w:spacing w:val="-8"/>
           <w:sz w:val="24"/>
           <w:szCs w:val="24"/>
-          <w:lang w:val="fr-FR" w:eastAsia="zh-CN"/>
-        </w:rPr>
-      </w:pPr>
-      <w:r>
-        <w:rPr>
-          <w:rFonts w:asciiTheme="minorBidi" w:eastAsiaTheme="minorEastAsia" w:hAnsiTheme="minorBidi" w:cstheme="minorBidi"/>
-          <w:spacing w:val="-8"/>
-          <w:sz w:val="24"/>
-          <w:szCs w:val="24"/>
-          <w:lang w:val="fr-FR" w:eastAsia="zh-CN"/>
+          <w:lang w:val="en-CA" w:eastAsia="zh-CN"/>
+        </w:rPr>
+      </w:pPr>
+      <w:r>
+        <w:rPr>
+          <w:rFonts w:asciiTheme="minorBidi" w:eastAsiaTheme="minorEastAsia" w:hAnsiTheme="minorBidi" w:cstheme="minorBidi"/>
+          <w:spacing w:val="-8"/>
+          <w:sz w:val="24"/>
+          <w:szCs w:val="24"/>
+          <w:lang w:val="en-CA" w:eastAsia="zh-CN"/>
         </w:rPr>
         <w:t xml:space="preserve">B1 = {B: None} </w:t>
       </w:r>
@@ -5935,7 +5529,27 @@
           <w:szCs w:val="24"/>
           <w:lang w:val="en-CA" w:eastAsia="zh-CN"/>
         </w:rPr>
-        <w:t>: not None}</w:t>
+        <w:t xml:space="preserve">: </w:t>
+      </w:r>
+      <w:r>
+        <w:rPr>
+          <w:rFonts w:asciiTheme="minorBidi" w:eastAsiaTheme="minorEastAsia" w:hAnsiTheme="minorBidi" w:cstheme="minorBidi"/>
+          <w:spacing w:val="-8"/>
+          <w:sz w:val="24"/>
+          <w:szCs w:val="24"/>
+          <w:lang w:val="en-CA" w:eastAsia="zh-CN"/>
+        </w:rPr>
+        <w:t>not None</w:t>
+      </w:r>
+      <w:r>
+        <w:rPr>
+          <w:rFonts w:asciiTheme="minorBidi" w:eastAsiaTheme="minorEastAsia" w:hAnsiTheme="minorBidi" w:cstheme="minorBidi"/>
+          <w:spacing w:val="-8"/>
+          <w:sz w:val="24"/>
+          <w:szCs w:val="24"/>
+          <w:lang w:val="en-CA" w:eastAsia="zh-CN"/>
+        </w:rPr>
+        <w:t>}</w:t>
       </w:r>
     </w:p>
     <w:p>
@@ -6320,16 +5934,16 @@
           <w:spacing w:val="-8"/>
           <w:sz w:val="24"/>
           <w:szCs w:val="24"/>
-          <w:lang w:val="fr-CA" w:eastAsia="zh-CN"/>
-        </w:rPr>
-      </w:pPr>
-      <w:r>
-        <w:rPr>
-          <w:rFonts w:asciiTheme="minorBidi" w:eastAsiaTheme="minorEastAsia" w:hAnsiTheme="minorBidi" w:cstheme="minorBidi"/>
-          <w:spacing w:val="-8"/>
-          <w:sz w:val="24"/>
-          <w:szCs w:val="24"/>
-          <w:lang w:val="fr-CA" w:eastAsia="zh-CN"/>
+          <w:lang w:val="en-CA" w:eastAsia="zh-CN"/>
+        </w:rPr>
+      </w:pPr>
+      <w:r>
+        <w:rPr>
+          <w:rFonts w:asciiTheme="minorBidi" w:eastAsiaTheme="minorEastAsia" w:hAnsiTheme="minorBidi" w:cstheme="minorBidi"/>
+          <w:spacing w:val="-8"/>
+          <w:sz w:val="24"/>
+          <w:szCs w:val="24"/>
+          <w:lang w:val="en-CA" w:eastAsia="zh-CN"/>
         </w:rPr>
         <w:t>B2N1</w:t>
       </w:r>
@@ -6339,7 +5953,7 @@
           <w:spacing w:val="-8"/>
           <w:sz w:val="24"/>
           <w:szCs w:val="24"/>
-          <w:lang w:val="fr-CA" w:eastAsia="zh-CN"/>
+          <w:lang w:val="en-CA" w:eastAsia="zh-CN"/>
         </w:rPr>
         <w:t xml:space="preserve"> -&gt; t3</w:t>
       </w:r>
@@ -6349,17 +5963,17 @@
           <w:spacing w:val="-8"/>
           <w:sz w:val="24"/>
           <w:szCs w:val="24"/>
-          <w:lang w:val="fr-CA" w:eastAsia="zh-CN"/>
-        </w:rPr>
-        <w:t xml:space="preserve"> = &lt; {B = 1,2,4</w:t>
-      </w:r>
-      <w:r>
-        <w:rPr>
-          <w:rFonts w:asciiTheme="minorBidi" w:eastAsiaTheme="minorEastAsia" w:hAnsiTheme="minorBidi" w:cstheme="minorBidi"/>
-          <w:spacing w:val="-8"/>
-          <w:sz w:val="24"/>
-          <w:szCs w:val="24"/>
-          <w:lang w:val="fr-CA" w:eastAsia="zh-CN"/>
+          <w:lang w:val="en-CA" w:eastAsia="zh-CN"/>
+        </w:rPr>
+        <w:t xml:space="preserve"> = &lt; {B = 1</w:t>
+      </w:r>
+      <w:r>
+        <w:rPr>
+          <w:rFonts w:asciiTheme="minorBidi" w:eastAsiaTheme="minorEastAsia" w:hAnsiTheme="minorBidi" w:cstheme="minorBidi"/>
+          <w:spacing w:val="-8"/>
+          <w:sz w:val="24"/>
+          <w:szCs w:val="24"/>
+          <w:lang w:val="en-CA" w:eastAsia="zh-CN"/>
         </w:rPr>
         <w:t xml:space="preserve">, </w:t>
       </w:r>
@@ -6370,7 +5984,7 @@
           <w:spacing w:val="-8"/>
           <w:sz w:val="24"/>
           <w:szCs w:val="24"/>
-          <w:lang w:val="fr-CA" w:eastAsia="zh-CN"/>
+          <w:lang w:val="en-CA" w:eastAsia="zh-CN"/>
         </w:rPr>
         <w:t xml:space="preserve">N </w:t>
       </w:r>
@@ -6381,7 +5995,7 @@
           <w:spacing w:val="-8"/>
           <w:sz w:val="24"/>
           <w:szCs w:val="24"/>
-          <w:lang w:val="fr-CA" w:eastAsia="zh-CN"/>
+          <w:lang w:val="en-CA" w:eastAsia="zh-CN"/>
         </w:rPr>
         <w:t>= None</w:t>
       </w:r>
@@ -6391,7 +6005,7 @@
           <w:spacing w:val="-8"/>
           <w:sz w:val="24"/>
           <w:szCs w:val="24"/>
-          <w:lang w:val="fr-CA" w:eastAsia="zh-CN"/>
+          <w:lang w:val="en-CA" w:eastAsia="zh-CN"/>
         </w:rPr>
         <w:t>}, {</w:t>
       </w:r>
@@ -6401,7 +6015,134 @@
           <w:spacing w:val="-8"/>
           <w:sz w:val="24"/>
           <w:szCs w:val="24"/>
-          <w:lang w:val="fr-CA" w:eastAsia="zh-CN"/>
+          <w:lang w:val="en-CA" w:eastAsia="zh-CN"/>
+        </w:rPr>
+        <w:t>return value = None</w:t>
+      </w:r>
+      <w:r>
+        <w:rPr>
+          <w:rFonts w:asciiTheme="minorBidi" w:eastAsiaTheme="minorEastAsia" w:hAnsiTheme="minorBidi" w:cstheme="minorBidi"/>
+          <w:spacing w:val="-8"/>
+          <w:sz w:val="24"/>
+          <w:szCs w:val="24"/>
+          <w:lang w:val="en-CA" w:eastAsia="zh-CN"/>
+        </w:rPr>
+        <w:t>}</w:t>
+      </w:r>
+      <w:r>
+        <w:rPr>
+          <w:rFonts w:asciiTheme="minorBidi" w:eastAsiaTheme="minorEastAsia" w:hAnsiTheme="minorBidi" w:cstheme="minorBidi"/>
+          <w:spacing w:val="-8"/>
+          <w:sz w:val="24"/>
+          <w:szCs w:val="24"/>
+          <w:lang w:val="en-CA" w:eastAsia="zh-CN"/>
+        </w:rPr>
+        <w:t xml:space="preserve"> </w:t>
+      </w:r>
+      <w:r>
+        <w:rPr>
+          <w:rFonts w:asciiTheme="minorBidi" w:eastAsiaTheme="minorEastAsia" w:hAnsiTheme="minorBidi" w:cstheme="minorBidi"/>
+          <w:spacing w:val="-8"/>
+          <w:sz w:val="24"/>
+          <w:szCs w:val="24"/>
+          <w:lang w:val="en-CA" w:eastAsia="zh-CN"/>
+        </w:rPr>
+        <w:t>&gt;</w:t>
+      </w:r>
+    </w:p>
+    <w:p>
+      <w:pPr>
+        <w:pStyle w:val="ListParagraph"/>
+        <w:spacing w:after="240"/>
+        <w:ind w:left="0" w:right="102"/>
+        <w:jc w:val="both"/>
+        <w:rPr>
+          <w:rFonts w:asciiTheme="minorBidi" w:eastAsiaTheme="minorEastAsia" w:hAnsiTheme="minorBidi" w:cstheme="minorBidi"/>
+          <w:spacing w:val="-8"/>
+          <w:sz w:val="24"/>
+          <w:szCs w:val="24"/>
+          <w:lang w:val="en-CA" w:eastAsia="zh-CN"/>
+        </w:rPr>
+      </w:pPr>
+      <w:r>
+        <w:rPr>
+          <w:rFonts w:asciiTheme="minorBidi" w:eastAsiaTheme="minorEastAsia" w:hAnsiTheme="minorBidi" w:cstheme="minorBidi"/>
+          <w:spacing w:val="-8"/>
+          <w:sz w:val="24"/>
+          <w:szCs w:val="24"/>
+          <w:lang w:val="en-CA" w:eastAsia="zh-CN"/>
+        </w:rPr>
+        <w:t>B2N2</w:t>
+      </w:r>
+      <w:r>
+        <w:rPr>
+          <w:rFonts w:asciiTheme="minorBidi" w:eastAsiaTheme="minorEastAsia" w:hAnsiTheme="minorBidi" w:cstheme="minorBidi"/>
+          <w:spacing w:val="-8"/>
+          <w:sz w:val="24"/>
+          <w:szCs w:val="24"/>
+          <w:lang w:val="en-CA" w:eastAsia="zh-CN"/>
+        </w:rPr>
+        <w:t xml:space="preserve"> -&gt; t4</w:t>
+      </w:r>
+      <w:r>
+        <w:rPr>
+          <w:rFonts w:asciiTheme="minorBidi" w:eastAsiaTheme="minorEastAsia" w:hAnsiTheme="minorBidi" w:cstheme="minorBidi"/>
+          <w:spacing w:val="-8"/>
+          <w:sz w:val="24"/>
+          <w:szCs w:val="24"/>
+          <w:lang w:val="en-CA" w:eastAsia="zh-CN"/>
+        </w:rPr>
+        <w:t xml:space="preserve"> = &lt; {B = </w:t>
+      </w:r>
+      <w:r>
+        <w:rPr>
+          <w:rFonts w:asciiTheme="minorBidi" w:eastAsiaTheme="minorEastAsia" w:hAnsiTheme="minorBidi" w:cstheme="minorBidi"/>
+          <w:spacing w:val="-8"/>
+          <w:sz w:val="24"/>
+          <w:szCs w:val="24"/>
+          <w:lang w:val="en-CA" w:eastAsia="zh-CN"/>
+        </w:rPr>
+        <w:t xml:space="preserve">2, 1, 3, </w:t>
+      </w:r>
+      <w:r>
+        <w:rPr>
+          <w:rFonts w:asciiTheme="minorBidi" w:eastAsiaTheme="minorEastAsia" w:hAnsiTheme="minorBidi" w:cstheme="minorBidi"/>
+          <w:bCs/>
+          <w:spacing w:val="-8"/>
+          <w:sz w:val="24"/>
+          <w:szCs w:val="24"/>
+          <w:lang w:val="en-CA" w:eastAsia="zh-CN"/>
+        </w:rPr>
+        <w:t xml:space="preserve">N = </w:t>
+      </w:r>
+      <w:r>
+        <w:rPr>
+          <w:rFonts w:asciiTheme="minorBidi" w:eastAsiaTheme="minorEastAsia" w:hAnsiTheme="minorBidi" w:cstheme="minorBidi"/>
+          <w:bCs/>
+          <w:spacing w:val="-8"/>
+          <w:sz w:val="24"/>
+          <w:szCs w:val="24"/>
+          <w:lang w:val="en-CA" w:eastAsia="zh-CN"/>
+        </w:rPr>
+        <w:t>2</w:t>
+      </w:r>
+      <w:r>
+        <w:rPr>
+          <w:rFonts w:asciiTheme="minorBidi" w:eastAsiaTheme="minorEastAsia" w:hAnsiTheme="minorBidi" w:cstheme="minorBidi"/>
+          <w:spacing w:val="-8"/>
+          <w:sz w:val="24"/>
+          <w:szCs w:val="24"/>
+          <w:lang w:val="en-CA" w:eastAsia="zh-CN"/>
+        </w:rPr>
+        <w:t>}, {</w:t>
+      </w:r>
+      <w:r>
+        <w:rPr>
+          <w:rFonts w:asciiTheme="minorBidi" w:eastAsiaTheme="minorEastAsia" w:hAnsiTheme="minorBidi" w:cstheme="minorBidi"/>
+          <w:spacing w:val="-8"/>
+          <w:sz w:val="24"/>
+          <w:szCs w:val="24"/>
+          <w:lang w:val="en-CA" w:eastAsia="zh-CN"/>
         </w:rPr>
         <w:t xml:space="preserve">B = </w:t>
       </w:r>
@@ -6411,17 +6152,17 @@
           <w:spacing w:val="-8"/>
           <w:sz w:val="24"/>
           <w:szCs w:val="24"/>
-          <w:lang w:val="fr-CA" w:eastAsia="zh-CN"/>
-        </w:rPr>
-        <w:t>4,2,1</w:t>
-      </w:r>
-      <w:r>
-        <w:rPr>
-          <w:rFonts w:asciiTheme="minorBidi" w:eastAsiaTheme="minorEastAsia" w:hAnsiTheme="minorBidi" w:cstheme="minorBidi"/>
-          <w:spacing w:val="-8"/>
-          <w:sz w:val="24"/>
-          <w:szCs w:val="24"/>
-          <w:lang w:val="fr-CA" w:eastAsia="zh-CN"/>
+          <w:lang w:val="en-CA" w:eastAsia="zh-CN"/>
+        </w:rPr>
+        <w:t>2, 3, 1</w:t>
+      </w:r>
+      <w:r>
+        <w:rPr>
+          <w:rFonts w:asciiTheme="minorBidi" w:eastAsiaTheme="minorEastAsia" w:hAnsiTheme="minorBidi" w:cstheme="minorBidi"/>
+          <w:spacing w:val="-8"/>
+          <w:sz w:val="24"/>
+          <w:szCs w:val="24"/>
+          <w:lang w:val="en-CA" w:eastAsia="zh-CN"/>
         </w:rPr>
         <w:t>}</w:t>
       </w:r>
@@ -6431,7 +6172,7 @@
           <w:spacing w:val="-8"/>
           <w:sz w:val="24"/>
           <w:szCs w:val="24"/>
-          <w:lang w:val="fr-CA" w:eastAsia="zh-CN"/>
+          <w:lang w:val="en-CA" w:eastAsia="zh-CN"/>
         </w:rPr>
         <w:t xml:space="preserve"> </w:t>
       </w:r>
@@ -6441,7 +6182,7 @@
           <w:spacing w:val="-8"/>
           <w:sz w:val="24"/>
           <w:szCs w:val="24"/>
-          <w:lang w:val="fr-CA" w:eastAsia="zh-CN"/>
+          <w:lang w:val="en-CA" w:eastAsia="zh-CN"/>
         </w:rPr>
         <w:t>&gt;</w:t>
       </w:r>
@@ -6457,87 +6198,332 @@
           <w:spacing w:val="-8"/>
           <w:sz w:val="24"/>
           <w:szCs w:val="24"/>
-          <w:lang w:val="fr-CA" w:eastAsia="zh-CN"/>
-        </w:rPr>
-      </w:pPr>
-      <w:r>
-        <w:rPr>
-          <w:rFonts w:asciiTheme="minorBidi" w:eastAsiaTheme="minorEastAsia" w:hAnsiTheme="minorBidi" w:cstheme="minorBidi"/>
-          <w:spacing w:val="-8"/>
-          <w:sz w:val="24"/>
-          <w:szCs w:val="24"/>
-          <w:lang w:val="fr-CA" w:eastAsia="zh-CN"/>
-        </w:rPr>
-        <w:t>B2N2</w:t>
-      </w:r>
-      <w:r>
-        <w:rPr>
-          <w:rFonts w:asciiTheme="minorBidi" w:eastAsiaTheme="minorEastAsia" w:hAnsiTheme="minorBidi" w:cstheme="minorBidi"/>
-          <w:spacing w:val="-8"/>
-          <w:sz w:val="24"/>
-          <w:szCs w:val="24"/>
-          <w:lang w:val="fr-CA" w:eastAsia="zh-CN"/>
-        </w:rPr>
-        <w:t xml:space="preserve"> -&gt; t4</w:t>
-      </w:r>
-      <w:r>
-        <w:rPr>
-          <w:rFonts w:asciiTheme="minorBidi" w:eastAsiaTheme="minorEastAsia" w:hAnsiTheme="minorBidi" w:cstheme="minorBidi"/>
-          <w:spacing w:val="-8"/>
-          <w:sz w:val="24"/>
-          <w:szCs w:val="24"/>
-          <w:lang w:val="fr-CA" w:eastAsia="zh-CN"/>
-        </w:rPr>
-        <w:t xml:space="preserve"> = &lt; {B = 1,2,4</w:t>
-      </w:r>
-      <w:r>
-        <w:rPr>
-          <w:rFonts w:asciiTheme="minorBidi" w:eastAsiaTheme="minorEastAsia" w:hAnsiTheme="minorBidi" w:cstheme="minorBidi"/>
-          <w:spacing w:val="-8"/>
-          <w:sz w:val="24"/>
-          <w:szCs w:val="24"/>
-          <w:lang w:val="fr-CA" w:eastAsia="zh-CN"/>
-        </w:rPr>
-        <w:t xml:space="preserve">, </w:t>
-      </w:r>
-      <w:r>
-        <w:rPr>
-          <w:rFonts w:asciiTheme="minorBidi" w:eastAsiaTheme="minorEastAsia" w:hAnsiTheme="minorBidi" w:cstheme="minorBidi"/>
-          <w:bCs/>
-          <w:spacing w:val="-8"/>
-          <w:sz w:val="24"/>
-          <w:szCs w:val="24"/>
-          <w:lang w:val="fr-CA" w:eastAsia="zh-CN"/>
-        </w:rPr>
-        <w:t>N = 1</w:t>
-      </w:r>
-      <w:r>
-        <w:rPr>
-          <w:rFonts w:asciiTheme="minorBidi" w:eastAsiaTheme="minorEastAsia" w:hAnsiTheme="minorBidi" w:cstheme="minorBidi"/>
-          <w:spacing w:val="-8"/>
-          <w:sz w:val="24"/>
-          <w:szCs w:val="24"/>
-          <w:lang w:val="fr-CA" w:eastAsia="zh-CN"/>
-        </w:rPr>
-        <w:t>}, {</w:t>
-      </w:r>
-      <w:r>
-        <w:rPr>
-          <w:rFonts w:asciiTheme="minorBidi" w:eastAsiaTheme="minorEastAsia" w:hAnsiTheme="minorBidi" w:cstheme="minorBidi"/>
-          <w:spacing w:val="-8"/>
-          <w:sz w:val="24"/>
-          <w:szCs w:val="24"/>
-          <w:lang w:val="fr-CA" w:eastAsia="zh-CN"/>
-        </w:rPr>
-        <w:t>B = 4,2,1</w:t>
-      </w:r>
-      <w:r>
-        <w:rPr>
-          <w:rFonts w:asciiTheme="minorBidi" w:eastAsiaTheme="minorEastAsia" w:hAnsiTheme="minorBidi" w:cstheme="minorBidi"/>
-          <w:spacing w:val="-8"/>
-          <w:sz w:val="24"/>
-          <w:szCs w:val="24"/>
-          <w:lang w:val="fr-CA" w:eastAsia="zh-CN"/>
+          <w:lang w:val="en-CA" w:eastAsia="zh-CN"/>
+        </w:rPr>
+      </w:pPr>
+    </w:p>
+    <w:p>
+      <w:pPr>
+        <w:pStyle w:val="ListParagraph"/>
+        <w:spacing w:after="240"/>
+        <w:ind w:left="0" w:right="102"/>
+        <w:jc w:val="both"/>
+        <w:rPr>
+          <w:rFonts w:asciiTheme="minorBidi" w:eastAsiaTheme="minorEastAsia" w:hAnsiTheme="minorBidi" w:cstheme="minorBidi"/>
+          <w:spacing w:val="-8"/>
+          <w:sz w:val="24"/>
+          <w:szCs w:val="24"/>
+          <w:lang w:val="en-CA" w:eastAsia="zh-CN"/>
+        </w:rPr>
+      </w:pPr>
+      <w:r>
+        <w:rPr>
+          <w:rFonts w:asciiTheme="minorBidi" w:eastAsiaTheme="minorEastAsia" w:hAnsiTheme="minorBidi" w:cstheme="minorBidi"/>
+          <w:spacing w:val="-8"/>
+          <w:sz w:val="24"/>
+          <w:szCs w:val="24"/>
+          <w:lang w:val="en-CA" w:eastAsia="zh-CN"/>
+        </w:rPr>
+        <w:t>Path1 = {A, B, E}</w:t>
+      </w:r>
+    </w:p>
+    <w:p>
+      <w:pPr>
+        <w:pStyle w:val="ListParagraph"/>
+        <w:spacing w:after="240"/>
+        <w:ind w:left="0" w:right="102"/>
+        <w:jc w:val="both"/>
+        <w:rPr>
+          <w:rFonts w:asciiTheme="minorBidi" w:eastAsiaTheme="minorEastAsia" w:hAnsiTheme="minorBidi" w:cstheme="minorBidi"/>
+          <w:spacing w:val="-8"/>
+          <w:sz w:val="24"/>
+          <w:szCs w:val="24"/>
+          <w:lang w:val="en-CA" w:eastAsia="zh-CN"/>
+        </w:rPr>
+      </w:pPr>
+      <w:r>
+        <w:rPr>
+          <w:rFonts w:asciiTheme="minorBidi" w:eastAsiaTheme="minorEastAsia" w:hAnsiTheme="minorBidi" w:cstheme="minorBidi"/>
+          <w:spacing w:val="-8"/>
+          <w:sz w:val="24"/>
+          <w:szCs w:val="24"/>
+          <w:lang w:val="en-CA" w:eastAsia="zh-CN"/>
+        </w:rPr>
+        <w:t>Path2 = {A, C, E}</w:t>
+      </w:r>
+    </w:p>
+    <w:p>
+      <w:pPr>
+        <w:pStyle w:val="ListParagraph"/>
+        <w:spacing w:after="240"/>
+        <w:ind w:left="0" w:right="102"/>
+        <w:jc w:val="both"/>
+        <w:rPr>
+          <w:rFonts w:asciiTheme="minorBidi" w:eastAsiaTheme="minorEastAsia" w:hAnsiTheme="minorBidi" w:cstheme="minorBidi"/>
+          <w:spacing w:val="-8"/>
+          <w:sz w:val="24"/>
+          <w:szCs w:val="24"/>
+          <w:lang w:val="en-CA" w:eastAsia="zh-CN"/>
+        </w:rPr>
+      </w:pPr>
+      <w:r>
+        <w:rPr>
+          <w:rFonts w:asciiTheme="minorBidi" w:eastAsiaTheme="minorEastAsia" w:hAnsiTheme="minorBidi" w:cstheme="minorBidi"/>
+          <w:spacing w:val="-8"/>
+          <w:sz w:val="24"/>
+          <w:szCs w:val="24"/>
+          <w:lang w:val="en-CA" w:eastAsia="zh-CN"/>
+        </w:rPr>
+        <w:t>Path3 = {A, B, E}</w:t>
+      </w:r>
+    </w:p>
+    <w:p>
+      <w:pPr>
+        <w:pStyle w:val="ListParagraph"/>
+        <w:spacing w:after="240"/>
+        <w:ind w:left="0" w:right="102"/>
+        <w:jc w:val="both"/>
+        <w:rPr>
+          <w:rFonts w:asciiTheme="minorBidi" w:eastAsiaTheme="minorEastAsia" w:hAnsiTheme="minorBidi" w:cstheme="minorBidi"/>
+          <w:spacing w:val="-8"/>
+          <w:sz w:val="24"/>
+          <w:szCs w:val="24"/>
+          <w:lang w:val="en-CA" w:eastAsia="zh-CN"/>
+        </w:rPr>
+      </w:pPr>
+      <w:r>
+        <w:rPr>
+          <w:rFonts w:asciiTheme="minorBidi" w:eastAsiaTheme="minorEastAsia" w:hAnsiTheme="minorBidi" w:cstheme="minorBidi"/>
+          <w:spacing w:val="-8"/>
+          <w:sz w:val="24"/>
+          <w:szCs w:val="24"/>
+          <w:lang w:val="en-CA" w:eastAsia="zh-CN"/>
+        </w:rPr>
+        <w:t>Path4 = {A, C, D, E}</w:t>
+      </w:r>
+    </w:p>
+    <w:p>
+      <w:pPr>
+        <w:pStyle w:val="ListParagraph"/>
+        <w:spacing w:after="240"/>
+        <w:ind w:left="0" w:right="102"/>
+        <w:jc w:val="both"/>
+        <w:rPr>
+          <w:rFonts w:asciiTheme="minorBidi" w:eastAsiaTheme="minorEastAsia" w:hAnsiTheme="minorBidi" w:cstheme="minorBidi"/>
+          <w:spacing w:val="-8"/>
+          <w:sz w:val="24"/>
+          <w:szCs w:val="24"/>
+          <w:lang w:val="en-CA" w:eastAsia="zh-CN"/>
+        </w:rPr>
+      </w:pPr>
+    </w:p>
+    <w:p>
+      <w:pPr>
+        <w:pStyle w:val="ListParagraph"/>
+        <w:spacing w:after="240"/>
+        <w:ind w:left="0" w:right="102"/>
+        <w:jc w:val="both"/>
+        <w:rPr>
+          <w:rFonts w:asciiTheme="minorBidi" w:eastAsiaTheme="minorEastAsia" w:hAnsiTheme="minorBidi" w:cstheme="minorBidi"/>
+          <w:spacing w:val="-8"/>
+          <w:sz w:val="24"/>
+          <w:szCs w:val="24"/>
+          <w:lang w:val="en-CA" w:eastAsia="zh-CN"/>
+        </w:rPr>
+      </w:pPr>
+    </w:p>
+    <w:p>
+      <w:pPr>
+        <w:pStyle w:val="ListParagraph"/>
+        <w:spacing w:after="240"/>
+        <w:ind w:left="0" w:right="102"/>
+        <w:jc w:val="both"/>
+        <w:rPr>
+          <w:rFonts w:asciiTheme="minorBidi" w:eastAsiaTheme="minorEastAsia" w:hAnsiTheme="minorBidi" w:cstheme="minorBidi"/>
+          <w:spacing w:val="-8"/>
+          <w:sz w:val="24"/>
+          <w:szCs w:val="24"/>
+          <w:lang w:val="fr-CA" w:eastAsia="zh-CN"/>
+        </w:rPr>
+      </w:pPr>
+      <w:r>
+        <w:rPr>
+          <w:rFonts w:asciiTheme="minorBidi" w:eastAsiaTheme="minorEastAsia" w:hAnsiTheme="minorBidi" w:cstheme="minorBidi"/>
+          <w:spacing w:val="-8"/>
+          <w:sz w:val="24"/>
+          <w:szCs w:val="24"/>
+          <w:u w:val="single"/>
+          <w:lang w:val="fr-CA" w:eastAsia="zh-CN"/>
+        </w:rPr>
+        <w:t>Cas de test pour l’inversion</w:t>
+      </w:r>
+      <w:r>
+        <w:rPr>
+          <w:rFonts w:asciiTheme="minorBidi" w:eastAsiaTheme="minorEastAsia" w:hAnsiTheme="minorBidi" w:cstheme="minorBidi"/>
+          <w:spacing w:val="-8"/>
+          <w:sz w:val="24"/>
+          <w:szCs w:val="24"/>
+          <w:lang w:val="fr-CA" w:eastAsia="zh-CN"/>
+        </w:rPr>
+        <w:t xml:space="preserve"> (reverseTree())</w:t>
+      </w:r>
+    </w:p>
+    <w:p>
+      <w:pPr>
+        <w:pStyle w:val="ListParagraph"/>
+        <w:spacing w:after="240"/>
+        <w:ind w:left="0" w:right="102"/>
+        <w:jc w:val="both"/>
+        <w:rPr>
+          <w:rFonts w:asciiTheme="minorBidi" w:eastAsiaTheme="minorEastAsia" w:hAnsiTheme="minorBidi" w:cstheme="minorBidi"/>
+          <w:spacing w:val="-8"/>
+          <w:sz w:val="24"/>
+          <w:szCs w:val="24"/>
+          <w:lang w:val="fr-CA" w:eastAsia="zh-CN"/>
+        </w:rPr>
+      </w:pPr>
+      <w:r>
+        <w:rPr>
+          <w:rFonts w:asciiTheme="minorBidi" w:eastAsiaTheme="minorEastAsia" w:hAnsiTheme="minorBidi" w:cstheme="minorBidi"/>
+          <w:spacing w:val="-8"/>
+          <w:sz w:val="24"/>
+          <w:szCs w:val="24"/>
+          <w:lang w:val="fr-CA" w:eastAsia="zh-CN"/>
+        </w:rPr>
+        <w:t>B : BST.</w:t>
+      </w:r>
+    </w:p>
+    <w:p>
+      <w:pPr>
+        <w:pStyle w:val="ListParagraph"/>
+        <w:spacing w:after="240"/>
+        <w:ind w:left="0" w:right="102"/>
+        <w:jc w:val="both"/>
+        <w:rPr>
+          <w:rFonts w:asciiTheme="minorBidi" w:eastAsiaTheme="minorEastAsia" w:hAnsiTheme="minorBidi" w:cstheme="minorBidi"/>
+          <w:spacing w:val="-8"/>
+          <w:sz w:val="24"/>
+          <w:szCs w:val="24"/>
+          <w:lang w:val="fr-CA" w:eastAsia="zh-CN"/>
+        </w:rPr>
+      </w:pPr>
+    </w:p>
+    <w:p>
+      <w:pPr>
+        <w:pStyle w:val="ListParagraph"/>
+        <w:spacing w:after="240"/>
+        <w:ind w:left="0" w:right="102"/>
+        <w:jc w:val="both"/>
+        <w:rPr>
+          <w:rFonts w:asciiTheme="minorBidi" w:eastAsiaTheme="minorEastAsia" w:hAnsiTheme="minorBidi" w:cstheme="minorBidi"/>
+          <w:spacing w:val="-8"/>
+          <w:sz w:val="24"/>
+          <w:szCs w:val="24"/>
+          <w:lang w:val="en-CA" w:eastAsia="zh-CN"/>
+        </w:rPr>
+      </w:pPr>
+      <w:r>
+        <w:rPr>
+          <w:rFonts w:asciiTheme="minorBidi" w:eastAsiaTheme="minorEastAsia" w:hAnsiTheme="minorBidi" w:cstheme="minorBidi"/>
+          <w:spacing w:val="-8"/>
+          <w:sz w:val="24"/>
+          <w:szCs w:val="24"/>
+          <w:lang w:val="en-CA" w:eastAsia="zh-CN"/>
+        </w:rPr>
+        <w:t xml:space="preserve">B1 = </w:t>
+      </w:r>
+      <w:r>
+        <w:rPr>
+          <w:rFonts w:asciiTheme="minorBidi" w:eastAsiaTheme="minorEastAsia" w:hAnsiTheme="minorBidi" w:cstheme="minorBidi"/>
+          <w:spacing w:val="-8"/>
+          <w:sz w:val="24"/>
+          <w:szCs w:val="24"/>
+          <w:lang w:val="en-CA" w:eastAsia="zh-CN"/>
+        </w:rPr>
+        <w:t>{B: None}</w:t>
+      </w:r>
+    </w:p>
+    <w:p>
+      <w:pPr>
+        <w:pStyle w:val="ListParagraph"/>
+        <w:spacing w:after="240"/>
+        <w:ind w:left="0" w:right="102"/>
+        <w:jc w:val="both"/>
+        <w:rPr>
+          <w:rFonts w:asciiTheme="minorBidi" w:eastAsiaTheme="minorEastAsia" w:hAnsiTheme="minorBidi" w:cstheme="minorBidi"/>
+          <w:spacing w:val="-8"/>
+          <w:sz w:val="24"/>
+          <w:szCs w:val="24"/>
+          <w:lang w:val="en-CA" w:eastAsia="zh-CN"/>
+        </w:rPr>
+      </w:pPr>
+      <w:r>
+        <w:rPr>
+          <w:rFonts w:asciiTheme="minorBidi" w:eastAsiaTheme="minorEastAsia" w:hAnsiTheme="minorBidi" w:cstheme="minorBidi"/>
+          <w:spacing w:val="-8"/>
+          <w:sz w:val="24"/>
+          <w:szCs w:val="24"/>
+          <w:lang w:val="en-CA" w:eastAsia="zh-CN"/>
+        </w:rPr>
+        <w:t>B2 = {B: not None}</w:t>
+      </w:r>
+    </w:p>
+    <w:p>
+      <w:pPr>
+        <w:pStyle w:val="ListParagraph"/>
+        <w:spacing w:after="240"/>
+        <w:ind w:left="0" w:right="102"/>
+        <w:jc w:val="both"/>
+        <w:rPr>
+          <w:rFonts w:asciiTheme="minorBidi" w:eastAsiaTheme="minorEastAsia" w:hAnsiTheme="minorBidi" w:cstheme="minorBidi"/>
+          <w:spacing w:val="-8"/>
+          <w:sz w:val="24"/>
+          <w:szCs w:val="24"/>
+          <w:lang w:val="en-CA" w:eastAsia="zh-CN"/>
+        </w:rPr>
+      </w:pPr>
+    </w:p>
+    <w:p>
+      <w:pPr>
+        <w:pStyle w:val="ListParagraph"/>
+        <w:spacing w:after="240"/>
+        <w:ind w:left="0" w:right="102"/>
+        <w:jc w:val="both"/>
+        <w:rPr>
+          <w:rFonts w:asciiTheme="minorBidi" w:eastAsiaTheme="minorEastAsia" w:hAnsiTheme="minorBidi" w:cstheme="minorBidi"/>
+          <w:spacing w:val="-8"/>
+          <w:sz w:val="24"/>
+          <w:szCs w:val="24"/>
+          <w:lang w:val="en-CA" w:eastAsia="zh-CN"/>
+        </w:rPr>
+      </w:pPr>
+      <w:r>
+        <w:rPr>
+          <w:rFonts w:asciiTheme="minorBidi" w:eastAsiaTheme="minorEastAsia" w:hAnsiTheme="minorBidi" w:cstheme="minorBidi"/>
+          <w:spacing w:val="-8"/>
+          <w:sz w:val="24"/>
+          <w:szCs w:val="24"/>
+          <w:lang w:val="en-CA" w:eastAsia="zh-CN"/>
+        </w:rPr>
+        <w:t>B1 -&gt; t1 = &lt;</w:t>
+      </w:r>
+      <w:r>
+        <w:rPr>
+          <w:rFonts w:asciiTheme="minorBidi" w:eastAsiaTheme="minorEastAsia" w:hAnsiTheme="minorBidi" w:cstheme="minorBidi"/>
+          <w:spacing w:val="-8"/>
+          <w:sz w:val="24"/>
+          <w:szCs w:val="24"/>
+          <w:lang w:val="en-CA" w:eastAsia="zh-CN"/>
+        </w:rPr>
+        <w:t xml:space="preserve"> {B = None}, {return value = None</w:t>
+      </w:r>
+      <w:r>
+        <w:rPr>
+          <w:rFonts w:asciiTheme="minorBidi" w:eastAsiaTheme="minorEastAsia" w:hAnsiTheme="minorBidi" w:cstheme="minorBidi"/>
+          <w:spacing w:val="-8"/>
+          <w:sz w:val="24"/>
+          <w:szCs w:val="24"/>
+          <w:lang w:val="en-CA" w:eastAsia="zh-CN"/>
         </w:rPr>
         <w:t>}</w:t>
       </w:r>
@@ -6547,7 +6533,7 @@
           <w:spacing w:val="-8"/>
           <w:sz w:val="24"/>
           <w:szCs w:val="24"/>
-          <w:lang w:val="fr-CA" w:eastAsia="zh-CN"/>
+          <w:lang w:val="en-CA" w:eastAsia="zh-CN"/>
         </w:rPr>
         <w:t xml:space="preserve"> </w:t>
       </w:r>
@@ -6557,7 +6543,7 @@
           <w:spacing w:val="-8"/>
           <w:sz w:val="24"/>
           <w:szCs w:val="24"/>
-          <w:lang w:val="fr-CA" w:eastAsia="zh-CN"/>
+          <w:lang w:val="en-CA" w:eastAsia="zh-CN"/>
         </w:rPr>
         <w:t>&gt;</w:t>
       </w:r>
@@ -6573,9 +6559,144 @@
           <w:spacing w:val="-8"/>
           <w:sz w:val="24"/>
           <w:szCs w:val="24"/>
-          <w:lang w:val="fr-CA" w:eastAsia="zh-CN"/>
-        </w:rPr>
-      </w:pPr>
+          <w:lang w:val="en-CA" w:eastAsia="zh-CN"/>
+        </w:rPr>
+      </w:pPr>
+      <w:r>
+        <w:rPr>
+          <w:rFonts w:asciiTheme="minorBidi" w:eastAsiaTheme="minorEastAsia" w:hAnsiTheme="minorBidi" w:cstheme="minorBidi"/>
+          <w:spacing w:val="-8"/>
+          <w:sz w:val="24"/>
+          <w:szCs w:val="24"/>
+          <w:lang w:val="en-CA" w:eastAsia="zh-CN"/>
+        </w:rPr>
+        <w:t>B2 -&gt; t</w:t>
+      </w:r>
+      <w:r>
+        <w:rPr>
+          <w:rFonts w:asciiTheme="minorBidi" w:eastAsiaTheme="minorEastAsia" w:hAnsiTheme="minorBidi" w:cstheme="minorBidi"/>
+          <w:spacing w:val="-8"/>
+          <w:sz w:val="24"/>
+          <w:szCs w:val="24"/>
+          <w:lang w:val="en-CA" w:eastAsia="zh-CN"/>
+        </w:rPr>
+        <w:t>2</w:t>
+      </w:r>
+      <w:r>
+        <w:rPr>
+          <w:rFonts w:asciiTheme="minorBidi" w:eastAsiaTheme="minorEastAsia" w:hAnsiTheme="minorBidi" w:cstheme="minorBidi"/>
+          <w:spacing w:val="-8"/>
+          <w:sz w:val="24"/>
+          <w:szCs w:val="24"/>
+          <w:lang w:val="en-CA" w:eastAsia="zh-CN"/>
+        </w:rPr>
+        <w:t xml:space="preserve"> = &lt; {B = </w:t>
+      </w:r>
+      <w:r>
+        <w:rPr>
+          <w:rFonts w:asciiTheme="minorBidi" w:eastAsiaTheme="minorEastAsia" w:hAnsiTheme="minorBidi" w:cstheme="minorBidi"/>
+          <w:spacing w:val="-8"/>
+          <w:sz w:val="24"/>
+          <w:szCs w:val="24"/>
+          <w:lang w:val="en-CA" w:eastAsia="zh-CN"/>
+        </w:rPr>
+        <w:t>2</w:t>
+      </w:r>
+      <w:r>
+        <w:rPr>
+          <w:rFonts w:asciiTheme="minorBidi" w:eastAsiaTheme="minorEastAsia" w:hAnsiTheme="minorBidi" w:cstheme="minorBidi"/>
+          <w:spacing w:val="-8"/>
+          <w:sz w:val="24"/>
+          <w:szCs w:val="24"/>
+          <w:lang w:val="en-CA" w:eastAsia="zh-CN"/>
+        </w:rPr>
+        <w:t xml:space="preserve">}, {return value = </w:t>
+      </w:r>
+      <w:r>
+        <w:rPr>
+          <w:rFonts w:asciiTheme="minorBidi" w:eastAsiaTheme="minorEastAsia" w:hAnsiTheme="minorBidi" w:cstheme="minorBidi"/>
+          <w:spacing w:val="-8"/>
+          <w:sz w:val="24"/>
+          <w:szCs w:val="24"/>
+          <w:lang w:val="en-CA" w:eastAsia="zh-CN"/>
+        </w:rPr>
+        <w:t>2</w:t>
+      </w:r>
+      <w:r>
+        <w:rPr>
+          <w:rFonts w:asciiTheme="minorBidi" w:eastAsiaTheme="minorEastAsia" w:hAnsiTheme="minorBidi" w:cstheme="minorBidi"/>
+          <w:spacing w:val="-8"/>
+          <w:sz w:val="24"/>
+          <w:szCs w:val="24"/>
+          <w:lang w:val="en-CA" w:eastAsia="zh-CN"/>
+        </w:rPr>
+        <w:t>} &gt;</w:t>
+      </w:r>
+    </w:p>
+    <w:p>
+      <w:pPr>
+        <w:pStyle w:val="ListParagraph"/>
+        <w:spacing w:after="240"/>
+        <w:ind w:left="0" w:right="102"/>
+        <w:jc w:val="both"/>
+        <w:rPr>
+          <w:rFonts w:asciiTheme="minorBidi" w:eastAsiaTheme="minorEastAsia" w:hAnsiTheme="minorBidi" w:cstheme="minorBidi"/>
+          <w:spacing w:val="-8"/>
+          <w:sz w:val="24"/>
+          <w:szCs w:val="24"/>
+          <w:lang w:val="en-CA" w:eastAsia="zh-CN"/>
+        </w:rPr>
+      </w:pPr>
+    </w:p>
+    <w:p>
+      <w:pPr>
+        <w:pStyle w:val="ListParagraph"/>
+        <w:spacing w:after="240"/>
+        <w:ind w:left="0" w:right="102"/>
+        <w:jc w:val="both"/>
+        <w:rPr>
+          <w:rFonts w:asciiTheme="minorBidi" w:eastAsiaTheme="minorEastAsia" w:hAnsiTheme="minorBidi" w:cstheme="minorBidi"/>
+          <w:spacing w:val="-8"/>
+          <w:sz w:val="24"/>
+          <w:szCs w:val="24"/>
+          <w:lang w:val="en-CA" w:eastAsia="zh-CN"/>
+        </w:rPr>
+      </w:pPr>
+      <w:r>
+        <w:rPr>
+          <w:rFonts w:asciiTheme="minorBidi" w:eastAsiaTheme="minorEastAsia" w:hAnsiTheme="minorBidi" w:cstheme="minorBidi"/>
+          <w:spacing w:val="-8"/>
+          <w:sz w:val="24"/>
+          <w:szCs w:val="24"/>
+          <w:lang w:val="en-CA" w:eastAsia="zh-CN"/>
+        </w:rPr>
+        <w:t>Path1 = {A, C, D}</w:t>
+      </w:r>
+    </w:p>
+    <w:p>
+      <w:pPr>
+        <w:pStyle w:val="ListParagraph"/>
+        <w:spacing w:after="240"/>
+        <w:ind w:left="0" w:right="102"/>
+        <w:jc w:val="both"/>
+        <w:rPr>
+          <w:rFonts w:asciiTheme="minorBidi" w:eastAsiaTheme="minorEastAsia" w:hAnsiTheme="minorBidi" w:cstheme="minorBidi"/>
+          <w:spacing w:val="-8"/>
+          <w:sz w:val="24"/>
+          <w:szCs w:val="24"/>
+          <w:lang w:val="en-CA" w:eastAsia="zh-CN"/>
+        </w:rPr>
+      </w:pPr>
+      <w:r>
+        <w:rPr>
+          <w:rFonts w:asciiTheme="minorBidi" w:eastAsiaTheme="minorEastAsia" w:hAnsiTheme="minorBidi" w:cstheme="minorBidi"/>
+          <w:spacing w:val="-8"/>
+          <w:sz w:val="24"/>
+          <w:szCs w:val="24"/>
+          <w:lang w:val="en-CA" w:eastAsia="zh-CN"/>
+        </w:rPr>
+        <w:t>Path2 = {A, B, D}</w:t>
+      </w:r>
     </w:p>
     <w:p>
       <w:pPr>
@@ -6591,36 +6712,8 @@
           <w:lang w:val="fr-CA" w:eastAsia="zh-CN"/>
         </w:rPr>
       </w:pPr>
-      <w:r>
-        <w:rPr>
-          <w:rFonts w:ascii="Arial Rounded MT Bold" w:eastAsiaTheme="minorEastAsia" w:hAnsi="Arial Rounded MT Bold" w:cstheme="minorBidi"/>
-          <w:spacing w:val="-8"/>
-          <w:sz w:val="28"/>
-          <w:szCs w:val="28"/>
-          <w:lang w:val="fr-CA" w:eastAsia="zh-CN"/>
-        </w:rPr>
-        <w:t xml:space="preserve">Roman : je ne suis pas trop sûr pour les valeurs de N, car à chaque itération le nœud à inverser change… alors je ne suis pas sûr de la façon de représenter </w:t>
-      </w:r>
-      <w:r>
-        <w:rPr>
-          <w:rFonts w:ascii="Arial Rounded MT Bold" w:eastAsiaTheme="minorEastAsia" w:hAnsi="Arial Rounded MT Bold" w:cstheme="minorBidi"/>
-          <w:spacing w:val="-8"/>
-          <w:sz w:val="28"/>
-          <w:szCs w:val="28"/>
-          <w:lang w:val="fr-CA" w:eastAsia="zh-CN"/>
-        </w:rPr>
-        <w:t>ç</w:t>
-      </w:r>
-      <w:r>
-        <w:rPr>
-          <w:rFonts w:ascii="Arial Rounded MT Bold" w:eastAsiaTheme="minorEastAsia" w:hAnsi="Arial Rounded MT Bold" w:cstheme="minorBidi"/>
-          <w:spacing w:val="-8"/>
-          <w:sz w:val="28"/>
-          <w:szCs w:val="28"/>
-          <w:lang w:val="fr-CA" w:eastAsia="zh-CN"/>
-        </w:rPr>
-        <w:t>a…</w:t>
-      </w:r>
+      <w:bookmarkStart w:id="0" w:name="_GoBack"/>
+      <w:bookmarkEnd w:id="0"/>
     </w:p>
     <w:sectPr>
       <w:headerReference w:type="even" r:id="rId10"/>
@@ -8061,7 +8154,7 @@
       </w:pPr>
     </w:pPrDefault>
   </w:docDefaults>
-  <w:latentStyles w:defLockedState="0" w:defUIPriority="99" w:defSemiHidden="0" w:defUnhideWhenUsed="0" w:defQFormat="0" w:count="377">
+  <w:latentStyles w:defLockedState="0" w:defUIPriority="99" w:defSemiHidden="0" w:defUnhideWhenUsed="0" w:defQFormat="0" w:count="376">
     <w:lsdException w:name="Normal" w:uiPriority="0" w:qFormat="1"/>
     <w:lsdException w:name="heading 1" w:uiPriority="9" w:qFormat="1"/>
     <w:lsdException w:name="heading 2" w:semiHidden="1" w:uiPriority="9" w:unhideWhenUsed="1" w:qFormat="1"/>
@@ -8438,7 +8531,6 @@
     <w:lsdException w:name="Hashtag" w:semiHidden="1" w:unhideWhenUsed="1"/>
     <w:lsdException w:name="Unresolved Mention" w:semiHidden="1" w:unhideWhenUsed="1"/>
     <w:lsdException w:name="Smart Link" w:semiHidden="1" w:unhideWhenUsed="1"/>
-    <w:lsdException w:name="Smart Link Error" w:semiHidden="1" w:unhideWhenUsed="1"/>
   </w:latentStyles>
   <w:style w:type="paragraph" w:default="1" w:styleId="Normal">
     <w:name w:val="Normal"/>
@@ -9395,7 +9487,7 @@
 </file>
 
 <file path=customXml/itemProps1.xml><?xml version="1.0" encoding="utf-8"?>
-<ds:datastoreItem xmlns:ds="http://schemas.openxmlformats.org/officeDocument/2006/customXml" ds:itemID="{4F761C93-91FC-4725-8352-586AAFD19C2B}">
+<ds:datastoreItem xmlns:ds="http://schemas.openxmlformats.org/officeDocument/2006/customXml" ds:itemID="{BBF98C3F-DC4D-490D-B93C-F0F2D7C353D0}">
   <ds:schemaRefs>
     <ds:schemaRef ds:uri="http://schemas.openxmlformats.org/officeDocument/2006/bibliography"/>
   </ds:schemaRefs>

</xml_diff>

<commit_message>
Ajout pour small boy
</commit_message>
<xml_diff>
--- a/TP2/TP2_Log3430_201.docx
+++ b/TP2/TP2_Log3430_201.docx
@@ -619,7 +619,7 @@
     </w:p>
     <w:p>
       <w:pPr>
-        <w:pStyle w:val="ListParagraph"/>
+        <w:pStyle w:val="Paragraphedeliste"/>
         <w:spacing w:after="240"/>
         <w:ind w:left="0" w:right="102"/>
         <w:jc w:val="both"/>
@@ -649,22 +649,22 @@
     </w:p>
     <w:p>
       <w:pPr>
-        <w:pStyle w:val="ListParagraph"/>
-        <w:spacing w:after="240"/>
-        <w:ind w:left="0" w:right="102"/>
-        <w:jc w:val="both"/>
-        <w:rPr>
-          <w:rFonts w:asciiTheme="minorBidi" w:eastAsiaTheme="minorEastAsia" w:hAnsiTheme="minorBidi" w:cstheme="minorBidi"/>
-          <w:spacing w:val="-8"/>
-          <w:sz w:val="24"/>
-          <w:szCs w:val="24"/>
-          <w:lang w:val="fr-CA" w:eastAsia="zh-CN"/>
-        </w:rPr>
-      </w:pPr>
-    </w:p>
-    <w:p>
-      <w:pPr>
-        <w:pStyle w:val="ListParagraph"/>
+        <w:pStyle w:val="Paragraphedeliste"/>
+        <w:spacing w:after="240"/>
+        <w:ind w:left="0" w:right="102"/>
+        <w:jc w:val="both"/>
+        <w:rPr>
+          <w:rFonts w:asciiTheme="minorBidi" w:eastAsiaTheme="minorEastAsia" w:hAnsiTheme="minorBidi" w:cstheme="minorBidi"/>
+          <w:spacing w:val="-8"/>
+          <w:sz w:val="24"/>
+          <w:szCs w:val="24"/>
+          <w:lang w:val="fr-CA" w:eastAsia="zh-CN"/>
+        </w:rPr>
+      </w:pPr>
+    </w:p>
+    <w:p>
+      <w:pPr>
+        <w:pStyle w:val="Paragraphedeliste"/>
         <w:spacing w:after="240"/>
         <w:ind w:left="0" w:right="102"/>
         <w:jc w:val="both"/>
@@ -862,22 +862,22 @@
     </w:p>
     <w:p>
       <w:pPr>
-        <w:pStyle w:val="ListParagraph"/>
-        <w:spacing w:after="240"/>
-        <w:ind w:left="0" w:right="102"/>
-        <w:jc w:val="both"/>
-        <w:rPr>
-          <w:rFonts w:asciiTheme="minorBidi" w:eastAsiaTheme="minorEastAsia" w:hAnsiTheme="minorBidi" w:cstheme="minorBidi"/>
-          <w:spacing w:val="-8"/>
-          <w:sz w:val="24"/>
-          <w:szCs w:val="24"/>
-          <w:lang w:val="fr-CA" w:eastAsia="zh-CN"/>
-        </w:rPr>
-      </w:pPr>
-    </w:p>
-    <w:p>
-      <w:pPr>
-        <w:pStyle w:val="ListParagraph"/>
+        <w:pStyle w:val="Paragraphedeliste"/>
+        <w:spacing w:after="240"/>
+        <w:ind w:left="0" w:right="102"/>
+        <w:jc w:val="both"/>
+        <w:rPr>
+          <w:rFonts w:asciiTheme="minorBidi" w:eastAsiaTheme="minorEastAsia" w:hAnsiTheme="minorBidi" w:cstheme="minorBidi"/>
+          <w:spacing w:val="-8"/>
+          <w:sz w:val="24"/>
+          <w:szCs w:val="24"/>
+          <w:lang w:val="fr-CA" w:eastAsia="zh-CN"/>
+        </w:rPr>
+      </w:pPr>
+    </w:p>
+    <w:p>
+      <w:pPr>
+        <w:pStyle w:val="Paragraphedeliste"/>
         <w:spacing w:after="240"/>
         <w:ind w:left="0" w:right="102"/>
         <w:jc w:val="both"/>
@@ -904,7 +904,7 @@
     </w:p>
     <w:p>
       <w:pPr>
-        <w:pStyle w:val="ListParagraph"/>
+        <w:pStyle w:val="Paragraphedeliste"/>
         <w:spacing w:after="240"/>
         <w:ind w:left="0" w:right="102"/>
         <w:jc w:val="both"/>
@@ -939,7 +939,7 @@
     </w:p>
     <w:p>
       <w:pPr>
-        <w:pStyle w:val="ListParagraph"/>
+        <w:pStyle w:val="Paragraphedeliste"/>
         <w:spacing w:after="240"/>
         <w:ind w:left="0" w:right="102"/>
         <w:jc w:val="both"/>
@@ -974,7 +974,7 @@
     </w:p>
     <w:p>
       <w:pPr>
-        <w:pStyle w:val="ListParagraph"/>
+        <w:pStyle w:val="Paragraphedeliste"/>
         <w:spacing w:after="240"/>
         <w:ind w:left="0" w:right="102"/>
         <w:jc w:val="both"/>
@@ -1009,22 +1009,22 @@
     </w:p>
     <w:p>
       <w:pPr>
-        <w:pStyle w:val="ListParagraph"/>
-        <w:spacing w:after="240"/>
-        <w:ind w:left="0" w:right="102"/>
-        <w:jc w:val="both"/>
-        <w:rPr>
-          <w:rFonts w:asciiTheme="minorBidi" w:eastAsiaTheme="minorEastAsia" w:hAnsiTheme="minorBidi" w:cstheme="minorBidi"/>
-          <w:spacing w:val="-8"/>
-          <w:sz w:val="24"/>
-          <w:szCs w:val="24"/>
-          <w:lang w:val="fr-CA" w:eastAsia="zh-CN"/>
-        </w:rPr>
-      </w:pPr>
-    </w:p>
-    <w:p>
-      <w:pPr>
-        <w:pStyle w:val="ListParagraph"/>
+        <w:pStyle w:val="Paragraphedeliste"/>
+        <w:spacing w:after="240"/>
+        <w:ind w:left="0" w:right="102"/>
+        <w:jc w:val="both"/>
+        <w:rPr>
+          <w:rFonts w:asciiTheme="minorBidi" w:eastAsiaTheme="minorEastAsia" w:hAnsiTheme="minorBidi" w:cstheme="minorBidi"/>
+          <w:spacing w:val="-8"/>
+          <w:sz w:val="24"/>
+          <w:szCs w:val="24"/>
+          <w:lang w:val="fr-CA" w:eastAsia="zh-CN"/>
+        </w:rPr>
+      </w:pPr>
+    </w:p>
+    <w:p>
+      <w:pPr>
+        <w:pStyle w:val="Paragraphedeliste"/>
         <w:spacing w:after="240"/>
         <w:ind w:left="0" w:right="102"/>
         <w:jc w:val="both"/>
@@ -1219,7 +1219,7 @@
     </w:p>
     <w:p>
       <w:pPr>
-        <w:pStyle w:val="ListParagraph"/>
+        <w:pStyle w:val="Paragraphedeliste"/>
         <w:spacing w:after="240"/>
         <w:ind w:left="0" w:right="102"/>
         <w:jc w:val="both"/>
@@ -1314,7 +1314,7 @@
     </w:p>
     <w:p>
       <w:pPr>
-        <w:pStyle w:val="ListParagraph"/>
+        <w:pStyle w:val="Paragraphedeliste"/>
         <w:spacing w:after="240"/>
         <w:ind w:left="0" w:right="102"/>
         <w:jc w:val="both"/>
@@ -1459,7 +1459,7 @@
     </w:p>
     <w:p>
       <w:pPr>
-        <w:pStyle w:val="ListParagraph"/>
+        <w:pStyle w:val="Paragraphedeliste"/>
         <w:spacing w:after="240"/>
         <w:ind w:left="0" w:right="102"/>
         <w:jc w:val="both"/>
@@ -1594,22 +1594,22 @@
     </w:p>
     <w:p>
       <w:pPr>
-        <w:pStyle w:val="ListParagraph"/>
-        <w:spacing w:after="240"/>
-        <w:ind w:left="0" w:right="102"/>
-        <w:jc w:val="both"/>
-        <w:rPr>
-          <w:rFonts w:asciiTheme="minorBidi" w:eastAsiaTheme="minorEastAsia" w:hAnsiTheme="minorBidi" w:cstheme="minorBidi"/>
-          <w:spacing w:val="-8"/>
-          <w:sz w:val="24"/>
-          <w:szCs w:val="24"/>
-          <w:lang w:val="fr-CA" w:eastAsia="zh-CN"/>
-        </w:rPr>
-      </w:pPr>
-    </w:p>
-    <w:p>
-      <w:pPr>
-        <w:pStyle w:val="ListParagraph"/>
+        <w:pStyle w:val="Paragraphedeliste"/>
+        <w:spacing w:after="240"/>
+        <w:ind w:left="0" w:right="102"/>
+        <w:jc w:val="both"/>
+        <w:rPr>
+          <w:rFonts w:asciiTheme="minorBidi" w:eastAsiaTheme="minorEastAsia" w:hAnsiTheme="minorBidi" w:cstheme="minorBidi"/>
+          <w:spacing w:val="-8"/>
+          <w:sz w:val="24"/>
+          <w:szCs w:val="24"/>
+          <w:lang w:val="fr-CA" w:eastAsia="zh-CN"/>
+        </w:rPr>
+      </w:pPr>
+    </w:p>
+    <w:p>
+      <w:pPr>
+        <w:pStyle w:val="Paragraphedeliste"/>
         <w:spacing w:after="240"/>
         <w:ind w:left="0" w:right="102"/>
         <w:jc w:val="both"/>
@@ -1694,7 +1694,7 @@
     </w:p>
     <w:p>
       <w:pPr>
-        <w:pStyle w:val="ListParagraph"/>
+        <w:pStyle w:val="Paragraphedeliste"/>
         <w:spacing w:after="240"/>
         <w:ind w:left="0" w:right="102"/>
         <w:jc w:val="both"/>
@@ -1779,7 +1779,7 @@
     </w:p>
     <w:p>
       <w:pPr>
-        <w:pStyle w:val="ListParagraph"/>
+        <w:pStyle w:val="Paragraphedeliste"/>
         <w:spacing w:after="240"/>
         <w:ind w:left="0" w:right="102"/>
         <w:jc w:val="both"/>
@@ -1865,7 +1865,7 @@
     </w:p>
     <w:p>
       <w:pPr>
-        <w:pStyle w:val="ListParagraph"/>
+        <w:pStyle w:val="Paragraphedeliste"/>
         <w:spacing w:after="240"/>
         <w:ind w:left="0" w:right="102"/>
         <w:jc w:val="both"/>
@@ -2001,22 +2001,22 @@
     </w:p>
     <w:p>
       <w:pPr>
-        <w:pStyle w:val="ListParagraph"/>
-        <w:spacing w:after="240"/>
-        <w:ind w:left="0" w:right="102"/>
-        <w:jc w:val="both"/>
-        <w:rPr>
-          <w:rFonts w:asciiTheme="minorBidi" w:eastAsiaTheme="minorEastAsia" w:hAnsiTheme="minorBidi" w:cstheme="minorBidi"/>
-          <w:spacing w:val="-8"/>
-          <w:sz w:val="24"/>
-          <w:szCs w:val="24"/>
-          <w:lang w:val="fr-CA" w:eastAsia="zh-CN"/>
-        </w:rPr>
-      </w:pPr>
-    </w:p>
-    <w:p>
-      <w:pPr>
-        <w:pStyle w:val="ListParagraph"/>
+        <w:pStyle w:val="Paragraphedeliste"/>
+        <w:spacing w:after="240"/>
+        <w:ind w:left="0" w:right="102"/>
+        <w:jc w:val="both"/>
+        <w:rPr>
+          <w:rFonts w:asciiTheme="minorBidi" w:eastAsiaTheme="minorEastAsia" w:hAnsiTheme="minorBidi" w:cstheme="minorBidi"/>
+          <w:spacing w:val="-8"/>
+          <w:sz w:val="24"/>
+          <w:szCs w:val="24"/>
+          <w:lang w:val="fr-CA" w:eastAsia="zh-CN"/>
+        </w:rPr>
+      </w:pPr>
+    </w:p>
+    <w:p>
+      <w:pPr>
+        <w:pStyle w:val="Paragraphedeliste"/>
         <w:spacing w:after="240"/>
         <w:ind w:left="0" w:right="102"/>
         <w:jc w:val="both"/>
@@ -2131,7 +2131,7 @@
     </w:p>
     <w:p>
       <w:pPr>
-        <w:pStyle w:val="ListParagraph"/>
+        <w:pStyle w:val="Paragraphedeliste"/>
         <w:spacing w:after="240"/>
         <w:ind w:left="0" w:right="102"/>
         <w:jc w:val="both"/>
@@ -2223,27 +2223,15 @@
         </w:rPr>
         <w:t>{</w:t>
       </w:r>
-      <w:proofErr w:type="spellStart"/>
-      <w:r>
-        <w:rPr>
-          <w:rFonts w:asciiTheme="minorBidi" w:eastAsiaTheme="minorEastAsia" w:hAnsiTheme="minorBidi" w:cstheme="minorBidi"/>
-          <w:spacing w:val="-8"/>
-          <w:sz w:val="24"/>
-          <w:szCs w:val="24"/>
-          <w:lang w:val="en-CA" w:eastAsia="zh-CN"/>
-        </w:rPr>
-        <w:t>valeur</w:t>
-      </w:r>
-      <w:proofErr w:type="spellEnd"/>
-      <w:r>
-        <w:rPr>
-          <w:rFonts w:asciiTheme="minorBidi" w:eastAsiaTheme="minorEastAsia" w:hAnsiTheme="minorBidi" w:cstheme="minorBidi"/>
-          <w:spacing w:val="-8"/>
-          <w:sz w:val="24"/>
-          <w:szCs w:val="24"/>
-          <w:lang w:val="en-CA" w:eastAsia="zh-CN"/>
-        </w:rPr>
-        <w:t xml:space="preserve"> = 4</w:t>
+      <w:r>
+        <w:rPr>
+          <w:rFonts w:asciiTheme="minorBidi" w:eastAsiaTheme="minorEastAsia" w:hAnsiTheme="minorBidi" w:cstheme="minorBidi"/>
+          <w:spacing w:val="-8"/>
+          <w:sz w:val="24"/>
+          <w:szCs w:val="24"/>
+          <w:lang w:val="en-CA" w:eastAsia="zh-CN"/>
+        </w:rPr>
+        <w:t>valeur = 4</w:t>
       </w:r>
       <w:r>
         <w:rPr>
@@ -2338,7 +2326,7 @@
     </w:p>
     <w:p>
       <w:pPr>
-        <w:pStyle w:val="ListParagraph"/>
+        <w:pStyle w:val="Paragraphedeliste"/>
         <w:spacing w:after="240"/>
         <w:ind w:left="0" w:right="102"/>
         <w:jc w:val="both"/>
@@ -2408,29 +2396,7 @@
           <w:szCs w:val="24"/>
           <w:lang w:val="en-CA" w:eastAsia="zh-CN"/>
         </w:rPr>
-        <w:t>{</w:t>
-      </w:r>
-      <w:proofErr w:type="spellStart"/>
-      <w:r>
-        <w:rPr>
-          <w:rFonts w:asciiTheme="minorBidi" w:eastAsiaTheme="minorEastAsia" w:hAnsiTheme="minorBidi" w:cstheme="minorBidi"/>
-          <w:spacing w:val="-8"/>
-          <w:sz w:val="24"/>
-          <w:szCs w:val="24"/>
-          <w:lang w:val="en-CA" w:eastAsia="zh-CN"/>
-        </w:rPr>
-        <w:t>valeur</w:t>
-      </w:r>
-      <w:proofErr w:type="spellEnd"/>
-      <w:r>
-        <w:rPr>
-          <w:rFonts w:asciiTheme="minorBidi" w:eastAsiaTheme="minorEastAsia" w:hAnsiTheme="minorBidi" w:cstheme="minorBidi"/>
-          <w:spacing w:val="-8"/>
-          <w:sz w:val="24"/>
-          <w:szCs w:val="24"/>
-          <w:lang w:val="en-CA" w:eastAsia="zh-CN"/>
-        </w:rPr>
-        <w:t xml:space="preserve"> = "hello", N = </w:t>
+        <w:t xml:space="preserve">{valeur = "hello", N = </w:t>
       </w:r>
       <w:r>
         <w:rPr>
@@ -2495,7 +2461,7 @@
     </w:p>
     <w:p>
       <w:pPr>
-        <w:pStyle w:val="ListParagraph"/>
+        <w:pStyle w:val="Paragraphedeliste"/>
         <w:spacing w:after="240"/>
         <w:ind w:left="0" w:right="102"/>
         <w:jc w:val="both"/>
@@ -2565,29 +2531,7 @@
           <w:szCs w:val="24"/>
           <w:lang w:val="en-CA" w:eastAsia="zh-CN"/>
         </w:rPr>
-        <w:t>{</w:t>
-      </w:r>
-      <w:proofErr w:type="spellStart"/>
-      <w:r>
-        <w:rPr>
-          <w:rFonts w:asciiTheme="minorBidi" w:eastAsiaTheme="minorEastAsia" w:hAnsiTheme="minorBidi" w:cstheme="minorBidi"/>
-          <w:spacing w:val="-8"/>
-          <w:sz w:val="24"/>
-          <w:szCs w:val="24"/>
-          <w:lang w:val="en-CA" w:eastAsia="zh-CN"/>
-        </w:rPr>
-        <w:t>valeur</w:t>
-      </w:r>
-      <w:proofErr w:type="spellEnd"/>
-      <w:r>
-        <w:rPr>
-          <w:rFonts w:asciiTheme="minorBidi" w:eastAsiaTheme="minorEastAsia" w:hAnsiTheme="minorBidi" w:cstheme="minorBidi"/>
-          <w:spacing w:val="-8"/>
-          <w:sz w:val="24"/>
-          <w:szCs w:val="24"/>
-          <w:lang w:val="en-CA" w:eastAsia="zh-CN"/>
-        </w:rPr>
-        <w:t xml:space="preserve"> = </w:t>
+        <w:t xml:space="preserve">{valeur = </w:t>
       </w:r>
       <w:r>
         <w:rPr>
@@ -2702,22 +2646,22 @@
     </w:p>
     <w:p>
       <w:pPr>
-        <w:pStyle w:val="ListParagraph"/>
-        <w:spacing w:after="240"/>
-        <w:ind w:left="0" w:right="102"/>
-        <w:jc w:val="both"/>
-        <w:rPr>
-          <w:rFonts w:asciiTheme="minorBidi" w:eastAsiaTheme="minorEastAsia" w:hAnsiTheme="minorBidi" w:cstheme="minorBidi"/>
-          <w:spacing w:val="-8"/>
-          <w:sz w:val="24"/>
-          <w:szCs w:val="24"/>
-          <w:lang w:val="en-CA" w:eastAsia="zh-CN"/>
-        </w:rPr>
-      </w:pPr>
-    </w:p>
-    <w:p>
-      <w:pPr>
-        <w:pStyle w:val="ListParagraph"/>
+        <w:pStyle w:val="Paragraphedeliste"/>
+        <w:spacing w:after="240"/>
+        <w:ind w:left="0" w:right="102"/>
+        <w:jc w:val="both"/>
+        <w:rPr>
+          <w:rFonts w:asciiTheme="minorBidi" w:eastAsiaTheme="minorEastAsia" w:hAnsiTheme="minorBidi" w:cstheme="minorBidi"/>
+          <w:spacing w:val="-8"/>
+          <w:sz w:val="24"/>
+          <w:szCs w:val="24"/>
+          <w:lang w:val="en-CA" w:eastAsia="zh-CN"/>
+        </w:rPr>
+      </w:pPr>
+    </w:p>
+    <w:p>
+      <w:pPr>
+        <w:pStyle w:val="Paragraphedeliste"/>
         <w:spacing w:after="240"/>
         <w:ind w:left="0" w:right="102"/>
         <w:jc w:val="both"/>
@@ -2744,7 +2688,7 @@
     </w:p>
     <w:p>
       <w:pPr>
-        <w:pStyle w:val="ListParagraph"/>
+        <w:pStyle w:val="Paragraphedeliste"/>
         <w:spacing w:after="240"/>
         <w:ind w:left="0" w:right="102"/>
         <w:jc w:val="both"/>
@@ -2769,7 +2713,7 @@
     </w:p>
     <w:p>
       <w:pPr>
-        <w:pStyle w:val="ListParagraph"/>
+        <w:pStyle w:val="Paragraphedeliste"/>
         <w:spacing w:after="240"/>
         <w:ind w:left="0" w:right="102"/>
         <w:jc w:val="both"/>
@@ -2784,7 +2728,7 @@
     </w:p>
     <w:p>
       <w:pPr>
-        <w:pStyle w:val="ListParagraph"/>
+        <w:pStyle w:val="Paragraphedeliste"/>
         <w:spacing w:after="240"/>
         <w:ind w:left="0" w:right="102"/>
         <w:jc w:val="both"/>
@@ -2859,7 +2803,7 @@
     </w:p>
     <w:p>
       <w:pPr>
-        <w:pStyle w:val="ListParagraph"/>
+        <w:pStyle w:val="Paragraphedeliste"/>
         <w:spacing w:after="240"/>
         <w:ind w:left="0" w:right="102"/>
         <w:jc w:val="both"/>
@@ -2884,7 +2828,7 @@
     </w:p>
     <w:p>
       <w:pPr>
-        <w:pStyle w:val="ListParagraph"/>
+        <w:pStyle w:val="Paragraphedeliste"/>
         <w:spacing w:after="240"/>
         <w:ind w:left="0" w:right="102"/>
         <w:jc w:val="both"/>
@@ -2900,7 +2844,7 @@
     </w:p>
     <w:p>
       <w:pPr>
-        <w:pStyle w:val="ListParagraph"/>
+        <w:pStyle w:val="Paragraphedeliste"/>
         <w:spacing w:after="240"/>
         <w:ind w:left="0" w:right="102"/>
         <w:jc w:val="both"/>
@@ -2965,7 +2909,7 @@
     </w:p>
     <w:p>
       <w:pPr>
-        <w:pStyle w:val="ListParagraph"/>
+        <w:pStyle w:val="Paragraphedeliste"/>
         <w:spacing w:after="240"/>
         <w:ind w:left="0" w:right="102"/>
         <w:jc w:val="both"/>
@@ -3080,142 +3024,142 @@
     </w:p>
     <w:p>
       <w:pPr>
-        <w:pStyle w:val="ListParagraph"/>
-        <w:spacing w:after="240"/>
-        <w:ind w:left="0" w:right="102"/>
-        <w:jc w:val="both"/>
-        <w:rPr>
-          <w:rFonts w:asciiTheme="minorBidi" w:eastAsiaTheme="minorEastAsia" w:hAnsiTheme="minorBidi" w:cstheme="minorBidi"/>
-          <w:spacing w:val="-8"/>
-          <w:sz w:val="24"/>
-          <w:szCs w:val="24"/>
-          <w:lang w:val="fr-CA" w:eastAsia="zh-CN"/>
-        </w:rPr>
-      </w:pPr>
-    </w:p>
-    <w:p>
-      <w:pPr>
-        <w:pStyle w:val="ListParagraph"/>
-        <w:spacing w:after="240"/>
-        <w:ind w:left="0" w:right="102"/>
-        <w:jc w:val="both"/>
-        <w:rPr>
-          <w:rFonts w:asciiTheme="minorBidi" w:eastAsiaTheme="minorEastAsia" w:hAnsiTheme="minorBidi" w:cstheme="minorBidi"/>
-          <w:spacing w:val="-8"/>
-          <w:sz w:val="24"/>
-          <w:szCs w:val="24"/>
-          <w:lang w:val="fr-CA" w:eastAsia="zh-CN"/>
-        </w:rPr>
-      </w:pPr>
-    </w:p>
-    <w:p>
-      <w:pPr>
-        <w:pStyle w:val="ListParagraph"/>
-        <w:spacing w:after="240"/>
-        <w:ind w:left="0" w:right="102"/>
-        <w:jc w:val="both"/>
-        <w:rPr>
-          <w:rFonts w:asciiTheme="minorBidi" w:eastAsiaTheme="minorEastAsia" w:hAnsiTheme="minorBidi" w:cstheme="minorBidi"/>
-          <w:spacing w:val="-8"/>
-          <w:sz w:val="24"/>
-          <w:szCs w:val="24"/>
-          <w:lang w:val="fr-CA" w:eastAsia="zh-CN"/>
-        </w:rPr>
-      </w:pPr>
-    </w:p>
-    <w:p>
-      <w:pPr>
-        <w:pStyle w:val="ListParagraph"/>
-        <w:spacing w:after="240"/>
-        <w:ind w:left="0" w:right="102"/>
-        <w:jc w:val="both"/>
-        <w:rPr>
-          <w:rFonts w:asciiTheme="minorBidi" w:eastAsiaTheme="minorEastAsia" w:hAnsiTheme="minorBidi" w:cstheme="minorBidi"/>
-          <w:spacing w:val="-8"/>
-          <w:sz w:val="24"/>
-          <w:szCs w:val="24"/>
-          <w:lang w:val="fr-CA" w:eastAsia="zh-CN"/>
-        </w:rPr>
-      </w:pPr>
-    </w:p>
-    <w:p>
-      <w:pPr>
-        <w:pStyle w:val="ListParagraph"/>
-        <w:spacing w:after="240"/>
-        <w:ind w:left="0" w:right="102"/>
-        <w:jc w:val="both"/>
-        <w:rPr>
-          <w:rFonts w:asciiTheme="minorBidi" w:eastAsiaTheme="minorEastAsia" w:hAnsiTheme="minorBidi" w:cstheme="minorBidi"/>
-          <w:spacing w:val="-8"/>
-          <w:sz w:val="24"/>
-          <w:szCs w:val="24"/>
-          <w:lang w:val="fr-CA" w:eastAsia="zh-CN"/>
-        </w:rPr>
-      </w:pPr>
-    </w:p>
-    <w:p>
-      <w:pPr>
-        <w:pStyle w:val="ListParagraph"/>
-        <w:spacing w:after="240"/>
-        <w:ind w:left="0" w:right="102"/>
-        <w:jc w:val="both"/>
-        <w:rPr>
-          <w:rFonts w:asciiTheme="minorBidi" w:eastAsiaTheme="minorEastAsia" w:hAnsiTheme="minorBidi" w:cstheme="minorBidi"/>
-          <w:spacing w:val="-8"/>
-          <w:sz w:val="24"/>
-          <w:szCs w:val="24"/>
-          <w:lang w:val="fr-CA" w:eastAsia="zh-CN"/>
-        </w:rPr>
-      </w:pPr>
-    </w:p>
-    <w:p>
-      <w:pPr>
-        <w:pStyle w:val="ListParagraph"/>
-        <w:spacing w:after="240"/>
-        <w:ind w:left="0" w:right="102"/>
-        <w:jc w:val="both"/>
-        <w:rPr>
-          <w:rFonts w:asciiTheme="minorBidi" w:eastAsiaTheme="minorEastAsia" w:hAnsiTheme="minorBidi" w:cstheme="minorBidi"/>
-          <w:spacing w:val="-8"/>
-          <w:sz w:val="24"/>
-          <w:szCs w:val="24"/>
-          <w:lang w:val="fr-CA" w:eastAsia="zh-CN"/>
-        </w:rPr>
-      </w:pPr>
-    </w:p>
-    <w:p>
-      <w:pPr>
-        <w:pStyle w:val="ListParagraph"/>
-        <w:spacing w:after="240"/>
-        <w:ind w:left="0" w:right="102"/>
-        <w:jc w:val="both"/>
-        <w:rPr>
-          <w:rFonts w:asciiTheme="minorBidi" w:eastAsiaTheme="minorEastAsia" w:hAnsiTheme="minorBidi" w:cstheme="minorBidi"/>
-          <w:spacing w:val="-8"/>
-          <w:sz w:val="24"/>
-          <w:szCs w:val="24"/>
-          <w:lang w:val="fr-CA" w:eastAsia="zh-CN"/>
-        </w:rPr>
-      </w:pPr>
-    </w:p>
-    <w:p>
-      <w:pPr>
-        <w:pStyle w:val="ListParagraph"/>
-        <w:spacing w:after="240"/>
-        <w:ind w:left="0" w:right="102"/>
-        <w:jc w:val="both"/>
-        <w:rPr>
-          <w:rFonts w:asciiTheme="minorBidi" w:eastAsiaTheme="minorEastAsia" w:hAnsiTheme="minorBidi" w:cstheme="minorBidi"/>
-          <w:spacing w:val="-8"/>
-          <w:sz w:val="24"/>
-          <w:szCs w:val="24"/>
-          <w:lang w:val="fr-CA" w:eastAsia="zh-CN"/>
-        </w:rPr>
-      </w:pPr>
-    </w:p>
-    <w:p>
-      <w:pPr>
-        <w:pStyle w:val="ListParagraph"/>
+        <w:pStyle w:val="Paragraphedeliste"/>
+        <w:spacing w:after="240"/>
+        <w:ind w:left="0" w:right="102"/>
+        <w:jc w:val="both"/>
+        <w:rPr>
+          <w:rFonts w:asciiTheme="minorBidi" w:eastAsiaTheme="minorEastAsia" w:hAnsiTheme="minorBidi" w:cstheme="minorBidi"/>
+          <w:spacing w:val="-8"/>
+          <w:sz w:val="24"/>
+          <w:szCs w:val="24"/>
+          <w:lang w:val="fr-CA" w:eastAsia="zh-CN"/>
+        </w:rPr>
+      </w:pPr>
+    </w:p>
+    <w:p>
+      <w:pPr>
+        <w:pStyle w:val="Paragraphedeliste"/>
+        <w:spacing w:after="240"/>
+        <w:ind w:left="0" w:right="102"/>
+        <w:jc w:val="both"/>
+        <w:rPr>
+          <w:rFonts w:asciiTheme="minorBidi" w:eastAsiaTheme="minorEastAsia" w:hAnsiTheme="minorBidi" w:cstheme="minorBidi"/>
+          <w:spacing w:val="-8"/>
+          <w:sz w:val="24"/>
+          <w:szCs w:val="24"/>
+          <w:lang w:val="fr-CA" w:eastAsia="zh-CN"/>
+        </w:rPr>
+      </w:pPr>
+    </w:p>
+    <w:p>
+      <w:pPr>
+        <w:pStyle w:val="Paragraphedeliste"/>
+        <w:spacing w:after="240"/>
+        <w:ind w:left="0" w:right="102"/>
+        <w:jc w:val="both"/>
+        <w:rPr>
+          <w:rFonts w:asciiTheme="minorBidi" w:eastAsiaTheme="minorEastAsia" w:hAnsiTheme="minorBidi" w:cstheme="minorBidi"/>
+          <w:spacing w:val="-8"/>
+          <w:sz w:val="24"/>
+          <w:szCs w:val="24"/>
+          <w:lang w:val="fr-CA" w:eastAsia="zh-CN"/>
+        </w:rPr>
+      </w:pPr>
+    </w:p>
+    <w:p>
+      <w:pPr>
+        <w:pStyle w:val="Paragraphedeliste"/>
+        <w:spacing w:after="240"/>
+        <w:ind w:left="0" w:right="102"/>
+        <w:jc w:val="both"/>
+        <w:rPr>
+          <w:rFonts w:asciiTheme="minorBidi" w:eastAsiaTheme="minorEastAsia" w:hAnsiTheme="minorBidi" w:cstheme="minorBidi"/>
+          <w:spacing w:val="-8"/>
+          <w:sz w:val="24"/>
+          <w:szCs w:val="24"/>
+          <w:lang w:val="fr-CA" w:eastAsia="zh-CN"/>
+        </w:rPr>
+      </w:pPr>
+    </w:p>
+    <w:p>
+      <w:pPr>
+        <w:pStyle w:val="Paragraphedeliste"/>
+        <w:spacing w:after="240"/>
+        <w:ind w:left="0" w:right="102"/>
+        <w:jc w:val="both"/>
+        <w:rPr>
+          <w:rFonts w:asciiTheme="minorBidi" w:eastAsiaTheme="minorEastAsia" w:hAnsiTheme="minorBidi" w:cstheme="minorBidi"/>
+          <w:spacing w:val="-8"/>
+          <w:sz w:val="24"/>
+          <w:szCs w:val="24"/>
+          <w:lang w:val="fr-CA" w:eastAsia="zh-CN"/>
+        </w:rPr>
+      </w:pPr>
+    </w:p>
+    <w:p>
+      <w:pPr>
+        <w:pStyle w:val="Paragraphedeliste"/>
+        <w:spacing w:after="240"/>
+        <w:ind w:left="0" w:right="102"/>
+        <w:jc w:val="both"/>
+        <w:rPr>
+          <w:rFonts w:asciiTheme="minorBidi" w:eastAsiaTheme="minorEastAsia" w:hAnsiTheme="minorBidi" w:cstheme="minorBidi"/>
+          <w:spacing w:val="-8"/>
+          <w:sz w:val="24"/>
+          <w:szCs w:val="24"/>
+          <w:lang w:val="fr-CA" w:eastAsia="zh-CN"/>
+        </w:rPr>
+      </w:pPr>
+    </w:p>
+    <w:p>
+      <w:pPr>
+        <w:pStyle w:val="Paragraphedeliste"/>
+        <w:spacing w:after="240"/>
+        <w:ind w:left="0" w:right="102"/>
+        <w:jc w:val="both"/>
+        <w:rPr>
+          <w:rFonts w:asciiTheme="minorBidi" w:eastAsiaTheme="minorEastAsia" w:hAnsiTheme="minorBidi" w:cstheme="minorBidi"/>
+          <w:spacing w:val="-8"/>
+          <w:sz w:val="24"/>
+          <w:szCs w:val="24"/>
+          <w:lang w:val="fr-CA" w:eastAsia="zh-CN"/>
+        </w:rPr>
+      </w:pPr>
+    </w:p>
+    <w:p>
+      <w:pPr>
+        <w:pStyle w:val="Paragraphedeliste"/>
+        <w:spacing w:after="240"/>
+        <w:ind w:left="0" w:right="102"/>
+        <w:jc w:val="both"/>
+        <w:rPr>
+          <w:rFonts w:asciiTheme="minorBidi" w:eastAsiaTheme="minorEastAsia" w:hAnsiTheme="minorBidi" w:cstheme="minorBidi"/>
+          <w:spacing w:val="-8"/>
+          <w:sz w:val="24"/>
+          <w:szCs w:val="24"/>
+          <w:lang w:val="fr-CA" w:eastAsia="zh-CN"/>
+        </w:rPr>
+      </w:pPr>
+    </w:p>
+    <w:p>
+      <w:pPr>
+        <w:pStyle w:val="Paragraphedeliste"/>
+        <w:spacing w:after="240"/>
+        <w:ind w:left="0" w:right="102"/>
+        <w:jc w:val="both"/>
+        <w:rPr>
+          <w:rFonts w:asciiTheme="minorBidi" w:eastAsiaTheme="minorEastAsia" w:hAnsiTheme="minorBidi" w:cstheme="minorBidi"/>
+          <w:spacing w:val="-8"/>
+          <w:sz w:val="24"/>
+          <w:szCs w:val="24"/>
+          <w:lang w:val="fr-CA" w:eastAsia="zh-CN"/>
+        </w:rPr>
+      </w:pPr>
+    </w:p>
+    <w:p>
+      <w:pPr>
+        <w:pStyle w:val="Paragraphedeliste"/>
         <w:spacing w:after="240"/>
         <w:ind w:left="0" w:right="102"/>
         <w:jc w:val="both"/>
@@ -3313,22 +3257,22 @@
     </w:p>
     <w:p>
       <w:pPr>
-        <w:pStyle w:val="ListParagraph"/>
-        <w:spacing w:after="240"/>
-        <w:ind w:left="0" w:right="102"/>
-        <w:jc w:val="both"/>
-        <w:rPr>
-          <w:rFonts w:asciiTheme="minorBidi" w:eastAsiaTheme="minorEastAsia" w:hAnsiTheme="minorBidi" w:cstheme="minorBidi"/>
-          <w:spacing w:val="-8"/>
-          <w:sz w:val="24"/>
-          <w:szCs w:val="24"/>
-          <w:lang w:val="fr-CA" w:eastAsia="zh-CN"/>
-        </w:rPr>
-      </w:pPr>
-    </w:p>
-    <w:p>
-      <w:pPr>
-        <w:pStyle w:val="ListParagraph"/>
+        <w:pStyle w:val="Paragraphedeliste"/>
+        <w:spacing w:after="240"/>
+        <w:ind w:left="0" w:right="102"/>
+        <w:jc w:val="both"/>
+        <w:rPr>
+          <w:rFonts w:asciiTheme="minorBidi" w:eastAsiaTheme="minorEastAsia" w:hAnsiTheme="minorBidi" w:cstheme="minorBidi"/>
+          <w:spacing w:val="-8"/>
+          <w:sz w:val="24"/>
+          <w:szCs w:val="24"/>
+          <w:lang w:val="fr-CA" w:eastAsia="zh-CN"/>
+        </w:rPr>
+      </w:pPr>
+    </w:p>
+    <w:p>
+      <w:pPr>
+        <w:pStyle w:val="Paragraphedeliste"/>
         <w:spacing w:after="240"/>
         <w:ind w:left="0" w:right="102"/>
         <w:jc w:val="both"/>
@@ -3366,7 +3310,7 @@
     </w:p>
     <w:p>
       <w:pPr>
-        <w:pStyle w:val="ListParagraph"/>
+        <w:pStyle w:val="Paragraphedeliste"/>
         <w:spacing w:after="240"/>
         <w:ind w:left="0" w:right="102"/>
         <w:jc w:val="both"/>
@@ -3391,7 +3335,7 @@
     </w:p>
     <w:p>
       <w:pPr>
-        <w:pStyle w:val="ListParagraph"/>
+        <w:pStyle w:val="Paragraphedeliste"/>
         <w:spacing w:after="240"/>
         <w:ind w:left="0" w:right="102"/>
         <w:jc w:val="both"/>
@@ -3436,131 +3380,87 @@
     </w:p>
     <w:p>
       <w:pPr>
-        <w:pStyle w:val="ListParagraph"/>
-        <w:spacing w:after="240"/>
-        <w:ind w:left="0" w:right="102"/>
-        <w:jc w:val="both"/>
-        <w:rPr>
-          <w:rFonts w:asciiTheme="minorBidi" w:eastAsiaTheme="minorEastAsia" w:hAnsiTheme="minorBidi" w:cstheme="minorBidi"/>
-          <w:spacing w:val="-8"/>
-          <w:sz w:val="24"/>
-          <w:szCs w:val="24"/>
-          <w:lang w:val="fr-CA" w:eastAsia="zh-CN"/>
-        </w:rPr>
-      </w:pPr>
-    </w:p>
-    <w:p>
-      <w:pPr>
-        <w:pStyle w:val="ListParagraph"/>
-        <w:spacing w:after="240"/>
-        <w:ind w:left="0" w:right="102"/>
-        <w:jc w:val="both"/>
-        <w:rPr>
-          <w:rFonts w:asciiTheme="minorBidi" w:eastAsiaTheme="minorEastAsia" w:hAnsiTheme="minorBidi" w:cstheme="minorBidi"/>
-          <w:spacing w:val="-8"/>
-          <w:sz w:val="24"/>
-          <w:szCs w:val="24"/>
-          <w:lang w:val="en-CA" w:eastAsia="zh-CN"/>
-        </w:rPr>
-      </w:pPr>
-      <w:r>
-        <w:rPr>
-          <w:rFonts w:asciiTheme="minorBidi" w:eastAsiaTheme="minorEastAsia" w:hAnsiTheme="minorBidi" w:cstheme="minorBidi"/>
-          <w:spacing w:val="-8"/>
-          <w:sz w:val="24"/>
-          <w:szCs w:val="24"/>
-          <w:lang w:val="en-CA" w:eastAsia="zh-CN"/>
-        </w:rPr>
-        <w:t>B</w:t>
-      </w:r>
-      <w:proofErr w:type="gramStart"/>
-      <w:r>
-        <w:rPr>
-          <w:rFonts w:asciiTheme="minorBidi" w:eastAsiaTheme="minorEastAsia" w:hAnsiTheme="minorBidi" w:cstheme="minorBidi"/>
-          <w:spacing w:val="-8"/>
-          <w:sz w:val="24"/>
-          <w:szCs w:val="24"/>
-          <w:lang w:val="en-CA" w:eastAsia="zh-CN"/>
-        </w:rPr>
-        <w:t>1 :</w:t>
-      </w:r>
-      <w:proofErr w:type="gramEnd"/>
-      <w:r>
-        <w:rPr>
-          <w:rFonts w:asciiTheme="minorBidi" w:eastAsiaTheme="minorEastAsia" w:hAnsiTheme="minorBidi" w:cstheme="minorBidi"/>
-          <w:spacing w:val="-8"/>
-          <w:sz w:val="24"/>
-          <w:szCs w:val="24"/>
-          <w:lang w:val="en-CA" w:eastAsia="zh-CN"/>
-        </w:rPr>
-        <w:t xml:space="preserve"> {B : None}</w:t>
-      </w:r>
-    </w:p>
-    <w:p>
-      <w:pPr>
-        <w:pStyle w:val="ListParagraph"/>
-        <w:spacing w:after="240"/>
-        <w:ind w:left="0" w:right="102"/>
-        <w:jc w:val="both"/>
-        <w:rPr>
-          <w:rFonts w:asciiTheme="minorBidi" w:eastAsiaTheme="minorEastAsia" w:hAnsiTheme="minorBidi" w:cstheme="minorBidi"/>
-          <w:spacing w:val="-8"/>
-          <w:sz w:val="24"/>
-          <w:szCs w:val="24"/>
-          <w:lang w:val="en-CA" w:eastAsia="zh-CN"/>
-        </w:rPr>
-      </w:pPr>
-      <w:r>
-        <w:rPr>
-          <w:rFonts w:asciiTheme="minorBidi" w:eastAsiaTheme="minorEastAsia" w:hAnsiTheme="minorBidi" w:cstheme="minorBidi"/>
-          <w:spacing w:val="-8"/>
-          <w:sz w:val="24"/>
-          <w:szCs w:val="24"/>
-          <w:lang w:val="en-CA" w:eastAsia="zh-CN"/>
-        </w:rPr>
-        <w:t>B</w:t>
-      </w:r>
-      <w:proofErr w:type="gramStart"/>
-      <w:r>
-        <w:rPr>
-          <w:rFonts w:asciiTheme="minorBidi" w:eastAsiaTheme="minorEastAsia" w:hAnsiTheme="minorBidi" w:cstheme="minorBidi"/>
-          <w:spacing w:val="-8"/>
-          <w:sz w:val="24"/>
-          <w:szCs w:val="24"/>
-          <w:lang w:val="en-CA" w:eastAsia="zh-CN"/>
-        </w:rPr>
-        <w:t>2 :</w:t>
-      </w:r>
-      <w:proofErr w:type="gramEnd"/>
-      <w:r>
-        <w:rPr>
-          <w:rFonts w:asciiTheme="minorBidi" w:eastAsiaTheme="minorEastAsia" w:hAnsiTheme="minorBidi" w:cstheme="minorBidi"/>
-          <w:spacing w:val="-8"/>
-          <w:sz w:val="24"/>
-          <w:szCs w:val="24"/>
-          <w:lang w:val="en-CA" w:eastAsia="zh-CN"/>
-        </w:rPr>
-        <w:t xml:space="preserve"> {B : not None}</w:t>
-      </w:r>
-    </w:p>
-    <w:p>
-      <w:pPr>
-        <w:pStyle w:val="ListParagraph"/>
-        <w:spacing w:after="240"/>
-        <w:ind w:left="0" w:right="102"/>
-        <w:jc w:val="both"/>
-        <w:rPr>
-          <w:rFonts w:asciiTheme="minorBidi" w:eastAsiaTheme="minorEastAsia" w:hAnsiTheme="minorBidi" w:cstheme="minorBidi"/>
-          <w:spacing w:val="-8"/>
-          <w:sz w:val="24"/>
-          <w:szCs w:val="24"/>
-          <w:lang w:val="en-CA" w:eastAsia="zh-CN"/>
-        </w:rPr>
-      </w:pPr>
-    </w:p>
-    <w:p>
-      <w:pPr>
-        <w:pStyle w:val="ListParagraph"/>
+        <w:pStyle w:val="Paragraphedeliste"/>
+        <w:spacing w:after="240"/>
+        <w:ind w:left="0" w:right="102"/>
+        <w:jc w:val="both"/>
+        <w:rPr>
+          <w:rFonts w:asciiTheme="minorBidi" w:eastAsiaTheme="minorEastAsia" w:hAnsiTheme="minorBidi" w:cstheme="minorBidi"/>
+          <w:spacing w:val="-8"/>
+          <w:sz w:val="24"/>
+          <w:szCs w:val="24"/>
+          <w:lang w:val="fr-CA" w:eastAsia="zh-CN"/>
+        </w:rPr>
+      </w:pPr>
+    </w:p>
+    <w:p>
+      <w:pPr>
+        <w:pStyle w:val="Paragraphedeliste"/>
+        <w:spacing w:after="240"/>
+        <w:ind w:left="0" w:right="102"/>
+        <w:jc w:val="both"/>
+        <w:rPr>
+          <w:rFonts w:asciiTheme="minorBidi" w:eastAsiaTheme="minorEastAsia" w:hAnsiTheme="minorBidi" w:cstheme="minorBidi"/>
+          <w:spacing w:val="-8"/>
+          <w:sz w:val="24"/>
+          <w:szCs w:val="24"/>
+          <w:lang w:val="en-CA" w:eastAsia="zh-CN"/>
+        </w:rPr>
+      </w:pPr>
+      <w:r>
+        <w:rPr>
+          <w:rFonts w:asciiTheme="minorBidi" w:eastAsiaTheme="minorEastAsia" w:hAnsiTheme="minorBidi" w:cstheme="minorBidi"/>
+          <w:spacing w:val="-8"/>
+          <w:sz w:val="24"/>
+          <w:szCs w:val="24"/>
+          <w:lang w:val="en-CA" w:eastAsia="zh-CN"/>
+        </w:rPr>
+        <w:t>B1 : {B : None}</w:t>
+      </w:r>
+    </w:p>
+    <w:p>
+      <w:pPr>
+        <w:pStyle w:val="Paragraphedeliste"/>
+        <w:spacing w:after="240"/>
+        <w:ind w:left="0" w:right="102"/>
+        <w:jc w:val="both"/>
+        <w:rPr>
+          <w:rFonts w:asciiTheme="minorBidi" w:eastAsiaTheme="minorEastAsia" w:hAnsiTheme="minorBidi" w:cstheme="minorBidi"/>
+          <w:spacing w:val="-8"/>
+          <w:sz w:val="24"/>
+          <w:szCs w:val="24"/>
+          <w:lang w:val="en-CA" w:eastAsia="zh-CN"/>
+        </w:rPr>
+      </w:pPr>
+      <w:r>
+        <w:rPr>
+          <w:rFonts w:asciiTheme="minorBidi" w:eastAsiaTheme="minorEastAsia" w:hAnsiTheme="minorBidi" w:cstheme="minorBidi"/>
+          <w:spacing w:val="-8"/>
+          <w:sz w:val="24"/>
+          <w:szCs w:val="24"/>
+          <w:lang w:val="en-CA" w:eastAsia="zh-CN"/>
+        </w:rPr>
+        <w:t>B2 : {B : not None}</w:t>
+      </w:r>
+    </w:p>
+    <w:p>
+      <w:pPr>
+        <w:pStyle w:val="Paragraphedeliste"/>
+        <w:spacing w:after="240"/>
+        <w:ind w:left="0" w:right="102"/>
+        <w:jc w:val="both"/>
+        <w:rPr>
+          <w:rFonts w:asciiTheme="minorBidi" w:eastAsiaTheme="minorEastAsia" w:hAnsiTheme="minorBidi" w:cstheme="minorBidi"/>
+          <w:spacing w:val="-8"/>
+          <w:sz w:val="24"/>
+          <w:szCs w:val="24"/>
+          <w:lang w:val="en-CA" w:eastAsia="zh-CN"/>
+        </w:rPr>
+      </w:pPr>
+    </w:p>
+    <w:p>
+      <w:pPr>
+        <w:pStyle w:val="Paragraphedeliste"/>
         <w:spacing w:after="240"/>
         <w:ind w:left="0" w:right="102"/>
         <w:jc w:val="both"/>
@@ -3675,7 +3575,7 @@
     </w:p>
     <w:p>
       <w:pPr>
-        <w:pStyle w:val="ListParagraph"/>
+        <w:pStyle w:val="Paragraphedeliste"/>
         <w:spacing w:after="240"/>
         <w:ind w:left="0" w:right="102"/>
         <w:jc w:val="both"/>
@@ -3771,22 +3671,22 @@
     </w:p>
     <w:p>
       <w:pPr>
-        <w:pStyle w:val="ListParagraph"/>
-        <w:spacing w:after="240"/>
-        <w:ind w:left="0" w:right="102"/>
-        <w:jc w:val="both"/>
-        <w:rPr>
-          <w:rFonts w:asciiTheme="minorBidi" w:eastAsiaTheme="minorEastAsia" w:hAnsiTheme="minorBidi" w:cstheme="minorBidi"/>
-          <w:spacing w:val="-8"/>
-          <w:sz w:val="24"/>
-          <w:szCs w:val="24"/>
-          <w:lang w:val="fr-CA" w:eastAsia="zh-CN"/>
-        </w:rPr>
-      </w:pPr>
-    </w:p>
-    <w:p>
-      <w:pPr>
-        <w:pStyle w:val="ListParagraph"/>
+        <w:pStyle w:val="Paragraphedeliste"/>
+        <w:spacing w:after="240"/>
+        <w:ind w:left="0" w:right="102"/>
+        <w:jc w:val="both"/>
+        <w:rPr>
+          <w:rFonts w:asciiTheme="minorBidi" w:eastAsiaTheme="minorEastAsia" w:hAnsiTheme="minorBidi" w:cstheme="minorBidi"/>
+          <w:spacing w:val="-8"/>
+          <w:sz w:val="24"/>
+          <w:szCs w:val="24"/>
+          <w:lang w:val="fr-CA" w:eastAsia="zh-CN"/>
+        </w:rPr>
+      </w:pPr>
+    </w:p>
+    <w:p>
+      <w:pPr>
+        <w:pStyle w:val="Paragraphedeliste"/>
         <w:spacing w:after="240"/>
         <w:ind w:left="0" w:right="102"/>
         <w:jc w:val="both"/>
@@ -3923,7 +3823,7 @@
     </w:p>
     <w:p>
       <w:pPr>
-        <w:pStyle w:val="ListParagraph"/>
+        <w:pStyle w:val="Paragraphedeliste"/>
         <w:spacing w:after="240"/>
         <w:ind w:left="0" w:right="102"/>
         <w:jc w:val="both"/>
@@ -4041,22 +3941,22 @@
     </w:p>
     <w:p>
       <w:pPr>
-        <w:pStyle w:val="ListParagraph"/>
-        <w:spacing w:after="240"/>
-        <w:ind w:left="0" w:right="102"/>
-        <w:jc w:val="both"/>
-        <w:rPr>
-          <w:rFonts w:asciiTheme="minorBidi" w:eastAsiaTheme="minorEastAsia" w:hAnsiTheme="minorBidi" w:cstheme="minorBidi"/>
-          <w:spacing w:val="-8"/>
-          <w:sz w:val="24"/>
-          <w:szCs w:val="24"/>
-          <w:lang w:val="en-CA" w:eastAsia="zh-CN"/>
-        </w:rPr>
-      </w:pPr>
-    </w:p>
-    <w:p>
-      <w:pPr>
-        <w:pStyle w:val="ListParagraph"/>
+        <w:pStyle w:val="Paragraphedeliste"/>
+        <w:spacing w:after="240"/>
+        <w:ind w:left="0" w:right="102"/>
+        <w:jc w:val="both"/>
+        <w:rPr>
+          <w:rFonts w:asciiTheme="minorBidi" w:eastAsiaTheme="minorEastAsia" w:hAnsiTheme="minorBidi" w:cstheme="minorBidi"/>
+          <w:spacing w:val="-8"/>
+          <w:sz w:val="24"/>
+          <w:szCs w:val="24"/>
+          <w:lang w:val="en-CA" w:eastAsia="zh-CN"/>
+        </w:rPr>
+      </w:pPr>
+    </w:p>
+    <w:p>
+      <w:pPr>
+        <w:pStyle w:val="Paragraphedeliste"/>
         <w:spacing w:after="240"/>
         <w:ind w:left="0" w:right="102"/>
         <w:jc w:val="both"/>
@@ -4182,7 +4082,7 @@
     </w:p>
     <w:p>
       <w:pPr>
-        <w:pStyle w:val="ListParagraph"/>
+        <w:pStyle w:val="Paragraphedeliste"/>
         <w:spacing w:after="240"/>
         <w:ind w:left="0" w:right="102"/>
         <w:jc w:val="both"/>
@@ -4293,22 +4193,22 @@
     </w:p>
     <w:p>
       <w:pPr>
-        <w:pStyle w:val="ListParagraph"/>
-        <w:spacing w:after="240"/>
-        <w:ind w:left="0" w:right="102"/>
-        <w:jc w:val="both"/>
-        <w:rPr>
-          <w:rFonts w:asciiTheme="minorBidi" w:eastAsiaTheme="minorEastAsia" w:hAnsiTheme="minorBidi" w:cstheme="minorBidi"/>
-          <w:spacing w:val="-8"/>
-          <w:sz w:val="24"/>
-          <w:szCs w:val="24"/>
-          <w:lang w:val="en-CA" w:eastAsia="zh-CN"/>
-        </w:rPr>
-      </w:pPr>
-    </w:p>
-    <w:p>
-      <w:pPr>
-        <w:pStyle w:val="ListParagraph"/>
+        <w:pStyle w:val="Paragraphedeliste"/>
+        <w:spacing w:after="240"/>
+        <w:ind w:left="0" w:right="102"/>
+        <w:jc w:val="both"/>
+        <w:rPr>
+          <w:rFonts w:asciiTheme="minorBidi" w:eastAsiaTheme="minorEastAsia" w:hAnsiTheme="minorBidi" w:cstheme="minorBidi"/>
+          <w:spacing w:val="-8"/>
+          <w:sz w:val="24"/>
+          <w:szCs w:val="24"/>
+          <w:lang w:val="en-CA" w:eastAsia="zh-CN"/>
+        </w:rPr>
+      </w:pPr>
+    </w:p>
+    <w:p>
+      <w:pPr>
+        <w:pStyle w:val="Paragraphedeliste"/>
         <w:spacing w:after="240"/>
         <w:ind w:left="0" w:right="102"/>
         <w:jc w:val="both"/>
@@ -4353,7 +4253,7 @@
     </w:p>
     <w:p>
       <w:pPr>
-        <w:pStyle w:val="ListParagraph"/>
+        <w:pStyle w:val="Paragraphedeliste"/>
         <w:spacing w:after="240"/>
         <w:ind w:left="0" w:right="102"/>
         <w:jc w:val="both"/>
@@ -4368,7 +4268,7 @@
     </w:p>
     <w:p>
       <w:pPr>
-        <w:pStyle w:val="ListParagraph"/>
+        <w:pStyle w:val="Paragraphedeliste"/>
         <w:spacing w:after="240"/>
         <w:ind w:left="0" w:right="102"/>
         <w:jc w:val="both"/>
@@ -4505,22 +4405,22 @@
     </w:p>
     <w:p>
       <w:pPr>
-        <w:pStyle w:val="ListParagraph"/>
-        <w:spacing w:after="240"/>
-        <w:ind w:left="0" w:right="102"/>
-        <w:jc w:val="both"/>
-        <w:rPr>
-          <w:rFonts w:asciiTheme="minorBidi" w:eastAsiaTheme="minorEastAsia" w:hAnsiTheme="minorBidi" w:cstheme="minorBidi"/>
-          <w:spacing w:val="-8"/>
-          <w:sz w:val="24"/>
-          <w:szCs w:val="24"/>
-          <w:lang w:val="fr-CA" w:eastAsia="zh-CN"/>
-        </w:rPr>
-      </w:pPr>
-    </w:p>
-    <w:p>
-      <w:pPr>
-        <w:pStyle w:val="ListParagraph"/>
+        <w:pStyle w:val="Paragraphedeliste"/>
+        <w:spacing w:after="240"/>
+        <w:ind w:left="0" w:right="102"/>
+        <w:jc w:val="both"/>
+        <w:rPr>
+          <w:rFonts w:asciiTheme="minorBidi" w:eastAsiaTheme="minorEastAsia" w:hAnsiTheme="minorBidi" w:cstheme="minorBidi"/>
+          <w:spacing w:val="-8"/>
+          <w:sz w:val="24"/>
+          <w:szCs w:val="24"/>
+          <w:lang w:val="fr-CA" w:eastAsia="zh-CN"/>
+        </w:rPr>
+      </w:pPr>
+    </w:p>
+    <w:p>
+      <w:pPr>
+        <w:pStyle w:val="Paragraphedeliste"/>
         <w:spacing w:after="240"/>
         <w:ind w:left="0" w:right="102"/>
         <w:jc w:val="both"/>
@@ -4565,7 +4465,7 @@
     </w:p>
     <w:p>
       <w:pPr>
-        <w:pStyle w:val="ListParagraph"/>
+        <w:pStyle w:val="Paragraphedeliste"/>
         <w:numPr>
           <w:ilvl w:val="0"/>
           <w:numId w:val="10"/>
@@ -4594,7 +4494,7 @@
     </w:p>
     <w:p>
       <w:pPr>
-        <w:pStyle w:val="ListParagraph"/>
+        <w:pStyle w:val="Paragraphedeliste"/>
         <w:numPr>
           <w:ilvl w:val="0"/>
           <w:numId w:val="10"/>
@@ -4623,7 +4523,7 @@
     </w:p>
     <w:p>
       <w:pPr>
-        <w:pStyle w:val="ListParagraph"/>
+        <w:pStyle w:val="Paragraphedeliste"/>
         <w:numPr>
           <w:ilvl w:val="0"/>
           <w:numId w:val="10"/>
@@ -4652,7 +4552,7 @@
     </w:p>
     <w:p>
       <w:pPr>
-        <w:pStyle w:val="ListParagraph"/>
+        <w:pStyle w:val="Paragraphedeliste"/>
         <w:numPr>
           <w:ilvl w:val="0"/>
           <w:numId w:val="10"/>
@@ -4681,7 +4581,7 @@
     </w:p>
     <w:p>
       <w:pPr>
-        <w:pStyle w:val="ListParagraph"/>
+        <w:pStyle w:val="Paragraphedeliste"/>
         <w:numPr>
           <w:ilvl w:val="0"/>
           <w:numId w:val="10"/>
@@ -4710,7 +4610,7 @@
     </w:p>
     <w:p>
       <w:pPr>
-        <w:pStyle w:val="ListParagraph"/>
+        <w:pStyle w:val="Paragraphedeliste"/>
         <w:numPr>
           <w:ilvl w:val="0"/>
           <w:numId w:val="10"/>
@@ -4739,7 +4639,7 @@
     </w:p>
     <w:p>
       <w:pPr>
-        <w:pStyle w:val="ListParagraph"/>
+        <w:pStyle w:val="Paragraphedeliste"/>
         <w:numPr>
           <w:ilvl w:val="0"/>
           <w:numId w:val="10"/>
@@ -4768,7 +4668,7 @@
     </w:p>
     <w:p>
       <w:pPr>
-        <w:pStyle w:val="ListParagraph"/>
+        <w:pStyle w:val="Paragraphedeliste"/>
         <w:numPr>
           <w:ilvl w:val="0"/>
           <w:numId w:val="10"/>
@@ -4797,7 +4697,7 @@
     </w:p>
     <w:p>
       <w:pPr>
-        <w:pStyle w:val="ListParagraph"/>
+        <w:pStyle w:val="Paragraphedeliste"/>
         <w:numPr>
           <w:ilvl w:val="0"/>
           <w:numId w:val="10"/>
@@ -4826,7 +4726,7 @@
     </w:p>
     <w:p>
       <w:pPr>
-        <w:pStyle w:val="ListParagraph"/>
+        <w:pStyle w:val="Paragraphedeliste"/>
         <w:numPr>
           <w:ilvl w:val="0"/>
           <w:numId w:val="10"/>
@@ -4855,22 +4755,22 @@
     </w:p>
     <w:p>
       <w:pPr>
-        <w:pStyle w:val="ListParagraph"/>
-        <w:spacing w:after="240"/>
-        <w:ind w:left="0" w:right="102"/>
-        <w:jc w:val="both"/>
-        <w:rPr>
-          <w:rFonts w:asciiTheme="minorBidi" w:eastAsiaTheme="minorEastAsia" w:hAnsiTheme="minorBidi" w:cstheme="minorBidi"/>
-          <w:spacing w:val="-8"/>
-          <w:sz w:val="24"/>
-          <w:szCs w:val="24"/>
-          <w:lang w:val="fr-CA" w:eastAsia="zh-CN"/>
-        </w:rPr>
-      </w:pPr>
-    </w:p>
-    <w:p>
-      <w:pPr>
-        <w:pStyle w:val="ListParagraph"/>
+        <w:pStyle w:val="Paragraphedeliste"/>
+        <w:spacing w:after="240"/>
+        <w:ind w:left="0" w:right="102"/>
+        <w:jc w:val="both"/>
+        <w:rPr>
+          <w:rFonts w:asciiTheme="minorBidi" w:eastAsiaTheme="minorEastAsia" w:hAnsiTheme="minorBidi" w:cstheme="minorBidi"/>
+          <w:spacing w:val="-8"/>
+          <w:sz w:val="24"/>
+          <w:szCs w:val="24"/>
+          <w:lang w:val="fr-CA" w:eastAsia="zh-CN"/>
+        </w:rPr>
+      </w:pPr>
+    </w:p>
+    <w:p>
+      <w:pPr>
+        <w:pStyle w:val="Paragraphedeliste"/>
         <w:spacing w:after="240"/>
         <w:ind w:left="0" w:right="102"/>
         <w:jc w:val="both"/>
@@ -4895,7 +4795,7 @@
     </w:p>
     <w:p>
       <w:pPr>
-        <w:pStyle w:val="ListParagraph"/>
+        <w:pStyle w:val="Paragraphedeliste"/>
         <w:spacing w:after="240"/>
         <w:ind w:right="102"/>
         <w:jc w:val="both"/>
@@ -4951,7 +4851,7 @@
                         <w:txbxContent>
                           <w:p>
                             <w:pPr>
-                              <w:pStyle w:val="Caption"/>
+                              <w:pStyle w:val="Lgende"/>
                               <w:rPr>
                                 <w:rFonts w:asciiTheme="minorBidi" w:hAnsiTheme="minorBidi"/>
                                 <w:noProof/>
@@ -4963,27 +4863,14 @@
                             <w:r>
                               <w:t xml:space="preserve">Figure </w:t>
                             </w:r>
-                            <w:r>
-                              <w:fldChar w:fldCharType="begin"/>
-                            </w:r>
-                            <w:r>
-                              <w:instrText xml:space="preserve"> SEQ Figure \* ARABIC </w:instrText>
-                            </w:r>
-                            <w:r>
-                              <w:fldChar w:fldCharType="separate"/>
-                            </w:r>
-                            <w:r>
-                              <w:rPr>
-                                <w:noProof/>
-                              </w:rPr>
-                              <w:t>1</w:t>
-                            </w:r>
-                            <w:r>
-                              <w:rPr>
-                                <w:noProof/>
-                              </w:rPr>
-                              <w:fldChar w:fldCharType="end"/>
-                            </w:r>
+                            <w:fldSimple w:instr=" SEQ Figure \* ARABIC ">
+                              <w:r>
+                                <w:rPr>
+                                  <w:noProof/>
+                                </w:rPr>
+                                <w:t>1</w:t>
+                              </w:r>
+                            </w:fldSimple>
                             <w:r>
                               <w:t>: Diagramme de flot de contrôle de la méthode delete_node</w:t>
                             </w:r>
@@ -5123,7 +5010,7 @@
     </w:p>
     <w:p>
       <w:pPr>
-        <w:pStyle w:val="ListParagraph"/>
+        <w:pStyle w:val="Paragraphedeliste"/>
         <w:spacing w:after="240"/>
         <w:ind w:left="0" w:right="102"/>
         <w:jc w:val="both"/>
@@ -5292,7 +5179,7 @@
     </w:p>
     <w:p>
       <w:pPr>
-        <w:pStyle w:val="ListParagraph"/>
+        <w:pStyle w:val="Paragraphedeliste"/>
         <w:spacing w:after="240"/>
         <w:ind w:left="0" w:right="102"/>
         <w:jc w:val="both"/>
@@ -5349,32 +5236,7 @@
     </w:p>
     <w:p>
       <w:pPr>
-        <w:pStyle w:val="ListParagraph"/>
-        <w:spacing w:after="240"/>
-        <w:ind w:left="0" w:right="102"/>
-        <w:jc w:val="both"/>
-        <w:rPr>
-          <w:rFonts w:asciiTheme="minorBidi" w:eastAsiaTheme="minorEastAsia" w:hAnsiTheme="minorBidi" w:cstheme="minorBidi"/>
-          <w:spacing w:val="-8"/>
-          <w:sz w:val="24"/>
-          <w:szCs w:val="24"/>
-          <w:lang w:val="fr-CA" w:eastAsia="zh-CN"/>
-        </w:rPr>
-      </w:pPr>
-      <w:r>
-        <w:rPr>
-          <w:rFonts w:asciiTheme="minorBidi" w:eastAsiaTheme="minorEastAsia" w:hAnsiTheme="minorBidi" w:cstheme="minorBidi"/>
-          <w:spacing w:val="-8"/>
-          <w:sz w:val="24"/>
-          <w:szCs w:val="24"/>
-          <w:lang w:val="fr-CA" w:eastAsia="zh-CN"/>
-        </w:rPr>
-        <w:t>B : BST.</w:t>
-      </w:r>
-    </w:p>
-    <w:p>
-      <w:pPr>
-        <w:pStyle w:val="ListParagraph"/>
+        <w:pStyle w:val="Paragraphedeliste"/>
         <w:spacing w:after="240"/>
         <w:ind w:left="0" w:right="102"/>
         <w:jc w:val="both"/>
@@ -5459,102 +5321,7 @@
     </w:p>
     <w:p>
       <w:pPr>
-        <w:pStyle w:val="ListParagraph"/>
-        <w:spacing w:after="240"/>
-        <w:ind w:left="0" w:right="102"/>
-        <w:jc w:val="both"/>
-        <w:rPr>
-          <w:rFonts w:asciiTheme="minorBidi" w:eastAsiaTheme="minorEastAsia" w:hAnsiTheme="minorBidi" w:cstheme="minorBidi"/>
-          <w:spacing w:val="-8"/>
-          <w:sz w:val="24"/>
-          <w:szCs w:val="24"/>
-          <w:lang w:val="fr-FR" w:eastAsia="zh-CN"/>
-        </w:rPr>
-      </w:pPr>
-    </w:p>
-    <w:p>
-      <w:pPr>
-        <w:pStyle w:val="ListParagraph"/>
-        <w:spacing w:after="240"/>
-        <w:ind w:left="0" w:right="102"/>
-        <w:jc w:val="both"/>
-        <w:rPr>
-          <w:rFonts w:asciiTheme="minorBidi" w:eastAsiaTheme="minorEastAsia" w:hAnsiTheme="minorBidi" w:cstheme="minorBidi"/>
-          <w:spacing w:val="-8"/>
-          <w:sz w:val="24"/>
-          <w:szCs w:val="24"/>
-          <w:lang w:val="en-CA" w:eastAsia="zh-CN"/>
-        </w:rPr>
-      </w:pPr>
-      <w:r>
-        <w:rPr>
-          <w:rFonts w:asciiTheme="minorBidi" w:eastAsiaTheme="minorEastAsia" w:hAnsiTheme="minorBidi" w:cstheme="minorBidi"/>
-          <w:spacing w:val="-8"/>
-          <w:sz w:val="24"/>
-          <w:szCs w:val="24"/>
-          <w:lang w:val="en-CA" w:eastAsia="zh-CN"/>
-        </w:rPr>
-        <w:t xml:space="preserve">B1 = {B: None} </w:t>
-      </w:r>
-    </w:p>
-    <w:p>
-      <w:pPr>
-        <w:pStyle w:val="ListParagraph"/>
-        <w:spacing w:after="240"/>
-        <w:ind w:left="0" w:right="102"/>
-        <w:jc w:val="both"/>
-        <w:rPr>
-          <w:rFonts w:asciiTheme="minorBidi" w:eastAsiaTheme="minorEastAsia" w:hAnsiTheme="minorBidi" w:cstheme="minorBidi"/>
-          <w:spacing w:val="-8"/>
-          <w:sz w:val="24"/>
-          <w:szCs w:val="24"/>
-          <w:lang w:val="en-CA" w:eastAsia="zh-CN"/>
-        </w:rPr>
-      </w:pPr>
-      <w:r>
-        <w:rPr>
-          <w:rFonts w:asciiTheme="minorBidi" w:eastAsiaTheme="minorEastAsia" w:hAnsiTheme="minorBidi" w:cstheme="minorBidi"/>
-          <w:spacing w:val="-8"/>
-          <w:sz w:val="24"/>
-          <w:szCs w:val="24"/>
-          <w:lang w:val="en-CA" w:eastAsia="zh-CN"/>
-        </w:rPr>
-        <w:t>B2 = {B</w:t>
-      </w:r>
-      <w:r>
-        <w:rPr>
-          <w:rFonts w:asciiTheme="minorBidi" w:eastAsiaTheme="minorEastAsia" w:hAnsiTheme="minorBidi" w:cstheme="minorBidi"/>
-          <w:spacing w:val="-8"/>
-          <w:sz w:val="24"/>
-          <w:szCs w:val="24"/>
-          <w:lang w:val="en-CA" w:eastAsia="zh-CN"/>
-        </w:rPr>
-        <w:t xml:space="preserve">: </w:t>
-      </w:r>
-      <w:r>
-        <w:rPr>
-          <w:rFonts w:asciiTheme="minorBidi" w:eastAsiaTheme="minorEastAsia" w:hAnsiTheme="minorBidi" w:cstheme="minorBidi"/>
-          <w:spacing w:val="-8"/>
-          <w:sz w:val="24"/>
-          <w:szCs w:val="24"/>
-          <w:lang w:val="en-CA" w:eastAsia="zh-CN"/>
-        </w:rPr>
-        <w:t>not None</w:t>
-      </w:r>
-      <w:r>
-        <w:rPr>
-          <w:rFonts w:asciiTheme="minorBidi" w:eastAsiaTheme="minorEastAsia" w:hAnsiTheme="minorBidi" w:cstheme="minorBidi"/>
-          <w:spacing w:val="-8"/>
-          <w:sz w:val="24"/>
-          <w:szCs w:val="24"/>
-          <w:lang w:val="en-CA" w:eastAsia="zh-CN"/>
-        </w:rPr>
-        <w:t>}</w:t>
-      </w:r>
-    </w:p>
-    <w:p>
-      <w:pPr>
-        <w:pStyle w:val="ListParagraph"/>
+        <w:pStyle w:val="Paragraphedeliste"/>
         <w:spacing w:after="240"/>
         <w:ind w:left="0" w:right="102"/>
         <w:jc w:val="both"/>
@@ -5563,13 +5330,13 @@
           <w:spacing w:val="-8"/>
           <w:sz w:val="22"/>
           <w:szCs w:val="22"/>
-          <w:lang w:eastAsia="zh-CN"/>
-        </w:rPr>
-      </w:pPr>
-    </w:p>
-    <w:p>
-      <w:pPr>
-        <w:pStyle w:val="ListParagraph"/>
+          <w:lang w:val="fr-FR" w:eastAsia="zh-CN"/>
+        </w:rPr>
+      </w:pPr>
+    </w:p>
+    <w:p>
+      <w:pPr>
+        <w:pStyle w:val="Paragraphedeliste"/>
         <w:spacing w:after="240"/>
         <w:ind w:left="0" w:right="102"/>
         <w:jc w:val="both"/>
@@ -5624,7 +5391,7 @@
     </w:p>
     <w:p>
       <w:pPr>
-        <w:pStyle w:val="ListParagraph"/>
+        <w:pStyle w:val="Paragraphedeliste"/>
         <w:spacing w:after="240"/>
         <w:ind w:left="0" w:right="102"/>
         <w:jc w:val="both"/>
@@ -5689,7 +5456,7 @@
     </w:p>
     <w:p>
       <w:pPr>
-        <w:pStyle w:val="ListParagraph"/>
+        <w:pStyle w:val="Paragraphedeliste"/>
         <w:spacing w:after="240"/>
         <w:ind w:left="0" w:right="102"/>
         <w:jc w:val="both"/>
@@ -5705,28 +5472,18 @@
     </w:p>
     <w:p>
       <w:pPr>
-        <w:pStyle w:val="ListParagraph"/>
-        <w:spacing w:after="240"/>
-        <w:ind w:left="0" w:right="102"/>
-        <w:jc w:val="both"/>
-        <w:rPr>
-          <w:rFonts w:asciiTheme="minorBidi" w:eastAsiaTheme="minorEastAsia" w:hAnsiTheme="minorBidi" w:cstheme="minorBidi"/>
-          <w:spacing w:val="-8"/>
-          <w:sz w:val="24"/>
-          <w:szCs w:val="24"/>
-          <w:lang w:val="en-CA" w:eastAsia="zh-CN"/>
-        </w:rPr>
-      </w:pPr>
-      <w:r>
-        <w:rPr>
-          <w:rFonts w:asciiTheme="minorBidi" w:eastAsiaTheme="minorEastAsia" w:hAnsiTheme="minorBidi" w:cstheme="minorBidi"/>
-          <w:spacing w:val="-8"/>
-          <w:sz w:val="24"/>
-          <w:szCs w:val="24"/>
-          <w:lang w:val="en-CA" w:eastAsia="zh-CN"/>
-        </w:rPr>
-        <w:t>B1</w:t>
-      </w:r>
+        <w:pStyle w:val="Paragraphedeliste"/>
+        <w:spacing w:after="240"/>
+        <w:ind w:left="0" w:right="102"/>
+        <w:jc w:val="both"/>
+        <w:rPr>
+          <w:rFonts w:asciiTheme="minorBidi" w:eastAsiaTheme="minorEastAsia" w:hAnsiTheme="minorBidi" w:cstheme="minorBidi"/>
+          <w:spacing w:val="-8"/>
+          <w:sz w:val="24"/>
+          <w:szCs w:val="24"/>
+          <w:lang w:val="en-CA" w:eastAsia="zh-CN"/>
+        </w:rPr>
+      </w:pPr>
       <w:r>
         <w:rPr>
           <w:rFonts w:asciiTheme="minorBidi" w:eastAsiaTheme="minorEastAsia" w:hAnsiTheme="minorBidi" w:cstheme="minorBidi"/>
@@ -5745,7 +5502,69 @@
           <w:szCs w:val="24"/>
           <w:lang w:val="en-CA" w:eastAsia="zh-CN"/>
         </w:rPr>
-        <w:t xml:space="preserve"> -&gt; t1 = &lt;</w:t>
+        <w:t xml:space="preserve"> -&gt; t3</w:t>
+      </w:r>
+      <w:r>
+        <w:rPr>
+          <w:rFonts w:asciiTheme="minorBidi" w:eastAsiaTheme="minorEastAsia" w:hAnsiTheme="minorBidi" w:cstheme="minorBidi"/>
+          <w:spacing w:val="-8"/>
+          <w:sz w:val="24"/>
+          <w:szCs w:val="24"/>
+          <w:lang w:val="en-CA" w:eastAsia="zh-CN"/>
+        </w:rPr>
+        <w:t xml:space="preserve"> = &lt; {</w:t>
+      </w:r>
+      <w:r>
+        <w:rPr>
+          <w:rFonts w:asciiTheme="minorBidi" w:eastAsiaTheme="minorEastAsia" w:hAnsiTheme="minorBidi" w:cstheme="minorBidi"/>
+          <w:bCs/>
+          <w:spacing w:val="-8"/>
+          <w:sz w:val="24"/>
+          <w:szCs w:val="24"/>
+          <w:lang w:val="en-CA" w:eastAsia="zh-CN"/>
+        </w:rPr>
+        <w:t xml:space="preserve">N </w:t>
+      </w:r>
+      <w:r>
+        <w:rPr>
+          <w:rFonts w:asciiTheme="minorBidi" w:eastAsiaTheme="minorEastAsia" w:hAnsiTheme="minorBidi" w:cstheme="minorBidi"/>
+          <w:bCs/>
+          <w:spacing w:val="-8"/>
+          <w:sz w:val="24"/>
+          <w:szCs w:val="24"/>
+          <w:lang w:val="en-CA" w:eastAsia="zh-CN"/>
+        </w:rPr>
+        <w:t>= None</w:t>
+      </w:r>
+      <w:r>
+        <w:rPr>
+          <w:rFonts w:asciiTheme="minorBidi" w:eastAsiaTheme="minorEastAsia" w:hAnsiTheme="minorBidi" w:cstheme="minorBidi"/>
+          <w:spacing w:val="-8"/>
+          <w:sz w:val="24"/>
+          <w:szCs w:val="24"/>
+          <w:lang w:val="en-CA" w:eastAsia="zh-CN"/>
+        </w:rPr>
+        <w:t>}, {</w:t>
+      </w:r>
+      <w:r>
+        <w:rPr>
+          <w:rFonts w:asciiTheme="minorBidi" w:eastAsiaTheme="minorEastAsia" w:hAnsiTheme="minorBidi" w:cstheme="minorBidi"/>
+          <w:spacing w:val="-8"/>
+          <w:sz w:val="24"/>
+          <w:szCs w:val="24"/>
+          <w:lang w:val="en-CA" w:eastAsia="zh-CN"/>
+        </w:rPr>
+        <w:t>return value = None</w:t>
+      </w:r>
+      <w:r>
+        <w:rPr>
+          <w:rFonts w:asciiTheme="minorBidi" w:eastAsiaTheme="minorEastAsia" w:hAnsiTheme="minorBidi" w:cstheme="minorBidi"/>
+          <w:spacing w:val="-8"/>
+          <w:sz w:val="24"/>
+          <w:szCs w:val="24"/>
+          <w:lang w:val="en-CA" w:eastAsia="zh-CN"/>
+        </w:rPr>
+        <w:t>}</w:t>
       </w:r>
       <w:r>
         <w:rPr>
@@ -5765,27 +5584,114 @@
           <w:szCs w:val="24"/>
           <w:lang w:val="en-CA" w:eastAsia="zh-CN"/>
         </w:rPr>
-        <w:t>{B = None</w:t>
-      </w:r>
-      <w:r>
-        <w:rPr>
-          <w:rFonts w:asciiTheme="minorBidi" w:eastAsiaTheme="minorEastAsia" w:hAnsiTheme="minorBidi" w:cstheme="minorBidi"/>
-          <w:spacing w:val="-8"/>
-          <w:sz w:val="24"/>
-          <w:szCs w:val="24"/>
-          <w:lang w:val="en-CA" w:eastAsia="zh-CN"/>
-        </w:rPr>
-        <w:t>, N = None</w:t>
-      </w:r>
-      <w:r>
-        <w:rPr>
-          <w:rFonts w:asciiTheme="minorBidi" w:eastAsiaTheme="minorEastAsia" w:hAnsiTheme="minorBidi" w:cstheme="minorBidi"/>
-          <w:spacing w:val="-8"/>
-          <w:sz w:val="24"/>
-          <w:szCs w:val="24"/>
-          <w:lang w:val="en-CA" w:eastAsia="zh-CN"/>
-        </w:rPr>
-        <w:t>}, {return value = None</w:t>
+        <w:t>&gt;</w:t>
+      </w:r>
+    </w:p>
+    <w:p>
+      <w:pPr>
+        <w:pStyle w:val="Paragraphedeliste"/>
+        <w:spacing w:after="240"/>
+        <w:ind w:left="0" w:right="102"/>
+        <w:jc w:val="both"/>
+        <w:rPr>
+          <w:rFonts w:asciiTheme="minorBidi" w:eastAsiaTheme="minorEastAsia" w:hAnsiTheme="minorBidi" w:cstheme="minorBidi"/>
+          <w:spacing w:val="-8"/>
+          <w:sz w:val="24"/>
+          <w:szCs w:val="24"/>
+          <w:lang w:val="en-CA" w:eastAsia="zh-CN"/>
+        </w:rPr>
+      </w:pPr>
+      <w:r>
+        <w:rPr>
+          <w:rFonts w:asciiTheme="minorBidi" w:eastAsiaTheme="minorEastAsia" w:hAnsiTheme="minorBidi" w:cstheme="minorBidi"/>
+          <w:spacing w:val="-8"/>
+          <w:sz w:val="24"/>
+          <w:szCs w:val="24"/>
+          <w:lang w:val="en-CA" w:eastAsia="zh-CN"/>
+        </w:rPr>
+        <w:t>N2</w:t>
+      </w:r>
+      <w:r>
+        <w:rPr>
+          <w:rFonts w:asciiTheme="minorBidi" w:eastAsiaTheme="minorEastAsia" w:hAnsiTheme="minorBidi" w:cstheme="minorBidi"/>
+          <w:spacing w:val="-8"/>
+          <w:sz w:val="24"/>
+          <w:szCs w:val="24"/>
+          <w:lang w:val="en-CA" w:eastAsia="zh-CN"/>
+        </w:rPr>
+        <w:t xml:space="preserve"> -&gt; t4</w:t>
+      </w:r>
+      <w:r>
+        <w:rPr>
+          <w:rFonts w:asciiTheme="minorBidi" w:eastAsiaTheme="minorEastAsia" w:hAnsiTheme="minorBidi" w:cstheme="minorBidi"/>
+          <w:spacing w:val="-8"/>
+          <w:sz w:val="24"/>
+          <w:szCs w:val="24"/>
+          <w:lang w:val="en-CA" w:eastAsia="zh-CN"/>
+        </w:rPr>
+        <w:t xml:space="preserve"> = &lt; {</w:t>
+      </w:r>
+      <w:r>
+        <w:rPr>
+          <w:rFonts w:asciiTheme="minorBidi" w:eastAsiaTheme="minorEastAsia" w:hAnsiTheme="minorBidi" w:cstheme="minorBidi"/>
+          <w:spacing w:val="-8"/>
+          <w:sz w:val="24"/>
+          <w:szCs w:val="24"/>
+          <w:lang w:val="en-CA" w:eastAsia="zh-CN"/>
+        </w:rPr>
+        <w:t xml:space="preserve">1, 3, </w:t>
+      </w:r>
+      <w:r>
+        <w:rPr>
+          <w:rFonts w:asciiTheme="minorBidi" w:eastAsiaTheme="minorEastAsia" w:hAnsiTheme="minorBidi" w:cstheme="minorBidi"/>
+          <w:bCs/>
+          <w:spacing w:val="-8"/>
+          <w:sz w:val="24"/>
+          <w:szCs w:val="24"/>
+          <w:lang w:val="en-CA" w:eastAsia="zh-CN"/>
+        </w:rPr>
+        <w:t xml:space="preserve">N = </w:t>
+      </w:r>
+      <w:r>
+        <w:rPr>
+          <w:rFonts w:asciiTheme="minorBidi" w:eastAsiaTheme="minorEastAsia" w:hAnsiTheme="minorBidi" w:cstheme="minorBidi"/>
+          <w:bCs/>
+          <w:spacing w:val="-8"/>
+          <w:sz w:val="24"/>
+          <w:szCs w:val="24"/>
+          <w:lang w:val="en-CA" w:eastAsia="zh-CN"/>
+        </w:rPr>
+        <w:t>2</w:t>
+      </w:r>
+      <w:r>
+        <w:rPr>
+          <w:rFonts w:asciiTheme="minorBidi" w:eastAsiaTheme="minorEastAsia" w:hAnsiTheme="minorBidi" w:cstheme="minorBidi"/>
+          <w:spacing w:val="-8"/>
+          <w:sz w:val="24"/>
+          <w:szCs w:val="24"/>
+          <w:lang w:val="en-CA" w:eastAsia="zh-CN"/>
+        </w:rPr>
+        <w:t>}, {</w:t>
+      </w:r>
+      <w:r>
+        <w:rPr>
+          <w:rFonts w:asciiTheme="minorBidi" w:eastAsiaTheme="minorEastAsia" w:hAnsiTheme="minorBidi" w:cstheme="minorBidi"/>
+          <w:spacing w:val="-8"/>
+          <w:sz w:val="24"/>
+          <w:szCs w:val="24"/>
+          <w:lang w:val="en-CA" w:eastAsia="zh-CN"/>
+        </w:rPr>
+        <w:t xml:space="preserve">B = </w:t>
+      </w:r>
+      <w:r>
+        <w:rPr>
+          <w:rFonts w:asciiTheme="minorBidi" w:eastAsiaTheme="minorEastAsia" w:hAnsiTheme="minorBidi" w:cstheme="minorBidi"/>
+          <w:spacing w:val="-8"/>
+          <w:sz w:val="24"/>
+          <w:szCs w:val="24"/>
+          <w:lang w:val="en-CA" w:eastAsia="zh-CN"/>
+        </w:rPr>
+        <w:t>2, 3, 1</w:t>
       </w:r>
       <w:r>
         <w:rPr>
@@ -5820,77 +5726,305 @@
     </w:p>
     <w:p>
       <w:pPr>
-        <w:pStyle w:val="ListParagraph"/>
-        <w:spacing w:after="240"/>
-        <w:ind w:left="0" w:right="102"/>
-        <w:jc w:val="both"/>
-        <w:rPr>
-          <w:rFonts w:asciiTheme="minorBidi" w:eastAsiaTheme="minorEastAsia" w:hAnsiTheme="minorBidi" w:cstheme="minorBidi"/>
-          <w:spacing w:val="-8"/>
-          <w:sz w:val="24"/>
-          <w:szCs w:val="24"/>
-          <w:lang w:val="en-CA" w:eastAsia="zh-CN"/>
-        </w:rPr>
-      </w:pPr>
-      <w:r>
-        <w:rPr>
-          <w:rFonts w:asciiTheme="minorBidi" w:eastAsiaTheme="minorEastAsia" w:hAnsiTheme="minorBidi" w:cstheme="minorBidi"/>
-          <w:spacing w:val="-8"/>
-          <w:sz w:val="24"/>
-          <w:szCs w:val="24"/>
-          <w:lang w:val="en-CA" w:eastAsia="zh-CN"/>
-        </w:rPr>
-        <w:t>B1N2</w:t>
-      </w:r>
-      <w:r>
-        <w:rPr>
-          <w:rFonts w:asciiTheme="minorBidi" w:eastAsiaTheme="minorEastAsia" w:hAnsiTheme="minorBidi" w:cstheme="minorBidi"/>
-          <w:spacing w:val="-8"/>
-          <w:sz w:val="24"/>
-          <w:szCs w:val="24"/>
-          <w:lang w:val="en-CA" w:eastAsia="zh-CN"/>
-        </w:rPr>
-        <w:t xml:space="preserve"> -&gt; t2 = &lt; {B =</w:t>
-      </w:r>
-      <w:r>
-        <w:rPr>
-          <w:rFonts w:asciiTheme="minorBidi" w:eastAsiaTheme="minorEastAsia" w:hAnsiTheme="minorBidi" w:cstheme="minorBidi"/>
-          <w:spacing w:val="-8"/>
-          <w:sz w:val="24"/>
-          <w:szCs w:val="24"/>
-          <w:lang w:val="en-CA" w:eastAsia="zh-CN"/>
-        </w:rPr>
-        <w:t xml:space="preserve"> None, </w:t>
-      </w:r>
-      <w:r>
-        <w:rPr>
-          <w:rFonts w:asciiTheme="minorBidi" w:eastAsiaTheme="minorEastAsia" w:hAnsiTheme="minorBidi" w:cstheme="minorBidi"/>
-          <w:spacing w:val="-8"/>
-          <w:sz w:val="24"/>
-          <w:szCs w:val="24"/>
-          <w:lang w:val="en-CA" w:eastAsia="zh-CN"/>
-        </w:rPr>
-        <w:t>N = 3</w:t>
-      </w:r>
-      <w:r>
-        <w:rPr>
-          <w:rFonts w:asciiTheme="minorBidi" w:eastAsiaTheme="minorEastAsia" w:hAnsiTheme="minorBidi" w:cstheme="minorBidi"/>
-          <w:spacing w:val="-8"/>
-          <w:sz w:val="24"/>
-          <w:szCs w:val="24"/>
-          <w:lang w:val="en-CA" w:eastAsia="zh-CN"/>
-        </w:rPr>
-        <w:t>}, {</w:t>
-      </w:r>
-      <w:r>
-        <w:rPr>
-          <w:rFonts w:asciiTheme="minorBidi" w:eastAsiaTheme="minorEastAsia" w:hAnsiTheme="minorBidi" w:cstheme="minorBidi"/>
-          <w:spacing w:val="-8"/>
-          <w:sz w:val="24"/>
-          <w:szCs w:val="24"/>
-          <w:lang w:val="en-CA" w:eastAsia="zh-CN"/>
-        </w:rPr>
-        <w:t>return value = None</w:t>
+        <w:pStyle w:val="Paragraphedeliste"/>
+        <w:spacing w:after="240"/>
+        <w:ind w:left="0" w:right="102"/>
+        <w:jc w:val="both"/>
+        <w:rPr>
+          <w:rFonts w:asciiTheme="minorBidi" w:eastAsiaTheme="minorEastAsia" w:hAnsiTheme="minorBidi" w:cstheme="minorBidi"/>
+          <w:spacing w:val="-8"/>
+          <w:sz w:val="24"/>
+          <w:szCs w:val="24"/>
+          <w:lang w:val="en-CA" w:eastAsia="zh-CN"/>
+        </w:rPr>
+      </w:pPr>
+    </w:p>
+    <w:p>
+      <w:pPr>
+        <w:pStyle w:val="Paragraphedeliste"/>
+        <w:spacing w:after="240"/>
+        <w:ind w:left="0" w:right="102"/>
+        <w:jc w:val="both"/>
+        <w:rPr>
+          <w:rFonts w:asciiTheme="minorBidi" w:eastAsiaTheme="minorEastAsia" w:hAnsiTheme="minorBidi" w:cstheme="minorBidi"/>
+          <w:spacing w:val="-8"/>
+          <w:sz w:val="24"/>
+          <w:szCs w:val="24"/>
+          <w:lang w:val="en-CA" w:eastAsia="zh-CN"/>
+        </w:rPr>
+      </w:pPr>
+      <w:r>
+        <w:rPr>
+          <w:rFonts w:asciiTheme="minorBidi" w:eastAsiaTheme="minorEastAsia" w:hAnsiTheme="minorBidi" w:cstheme="minorBidi"/>
+          <w:spacing w:val="-8"/>
+          <w:sz w:val="24"/>
+          <w:szCs w:val="24"/>
+          <w:lang w:val="en-CA" w:eastAsia="zh-CN"/>
+        </w:rPr>
+        <w:t>Path1 = {A, B, E}</w:t>
+      </w:r>
+    </w:p>
+    <w:p>
+      <w:pPr>
+        <w:pStyle w:val="Paragraphedeliste"/>
+        <w:spacing w:after="240"/>
+        <w:ind w:left="0" w:right="102"/>
+        <w:jc w:val="both"/>
+        <w:rPr>
+          <w:rFonts w:asciiTheme="minorBidi" w:eastAsiaTheme="minorEastAsia" w:hAnsiTheme="minorBidi" w:cstheme="minorBidi"/>
+          <w:spacing w:val="-8"/>
+          <w:sz w:val="24"/>
+          <w:szCs w:val="24"/>
+          <w:lang w:val="fr-CA" w:eastAsia="zh-CN"/>
+        </w:rPr>
+      </w:pPr>
+      <w:r>
+        <w:rPr>
+          <w:rFonts w:asciiTheme="minorBidi" w:eastAsiaTheme="minorEastAsia" w:hAnsiTheme="minorBidi" w:cstheme="minorBidi"/>
+          <w:spacing w:val="-8"/>
+          <w:sz w:val="24"/>
+          <w:szCs w:val="24"/>
+          <w:lang w:val="fr-CA" w:eastAsia="zh-CN"/>
+        </w:rPr>
+        <w:t>Path</w:t>
+      </w:r>
+      <w:r>
+        <w:rPr>
+          <w:rFonts w:asciiTheme="minorBidi" w:eastAsiaTheme="minorEastAsia" w:hAnsiTheme="minorBidi" w:cstheme="minorBidi"/>
+          <w:spacing w:val="-8"/>
+          <w:sz w:val="24"/>
+          <w:szCs w:val="24"/>
+          <w:lang w:val="fr-CA" w:eastAsia="zh-CN"/>
+        </w:rPr>
+        <w:t>2</w:t>
+      </w:r>
+      <w:bookmarkStart w:id="0" w:name="_GoBack"/>
+      <w:bookmarkEnd w:id="0"/>
+      <w:r>
+        <w:rPr>
+          <w:rFonts w:asciiTheme="minorBidi" w:eastAsiaTheme="minorEastAsia" w:hAnsiTheme="minorBidi" w:cstheme="minorBidi"/>
+          <w:spacing w:val="-8"/>
+          <w:sz w:val="24"/>
+          <w:szCs w:val="24"/>
+          <w:lang w:val="fr-CA" w:eastAsia="zh-CN"/>
+        </w:rPr>
+        <w:t xml:space="preserve"> = {A, C, D, E}</w:t>
+      </w:r>
+    </w:p>
+    <w:p>
+      <w:pPr>
+        <w:pStyle w:val="Paragraphedeliste"/>
+        <w:spacing w:after="240"/>
+        <w:ind w:left="0" w:right="102"/>
+        <w:jc w:val="both"/>
+        <w:rPr>
+          <w:rFonts w:asciiTheme="minorBidi" w:eastAsiaTheme="minorEastAsia" w:hAnsiTheme="minorBidi" w:cstheme="minorBidi"/>
+          <w:spacing w:val="-8"/>
+          <w:sz w:val="24"/>
+          <w:szCs w:val="24"/>
+          <w:lang w:val="fr-CA" w:eastAsia="zh-CN"/>
+        </w:rPr>
+      </w:pPr>
+    </w:p>
+    <w:p>
+      <w:pPr>
+        <w:pStyle w:val="Paragraphedeliste"/>
+        <w:spacing w:after="240"/>
+        <w:ind w:left="0" w:right="102"/>
+        <w:jc w:val="both"/>
+        <w:rPr>
+          <w:rFonts w:asciiTheme="minorBidi" w:eastAsiaTheme="minorEastAsia" w:hAnsiTheme="minorBidi" w:cstheme="minorBidi"/>
+          <w:spacing w:val="-8"/>
+          <w:sz w:val="24"/>
+          <w:szCs w:val="24"/>
+          <w:lang w:val="fr-CA" w:eastAsia="zh-CN"/>
+        </w:rPr>
+      </w:pPr>
+    </w:p>
+    <w:p>
+      <w:pPr>
+        <w:pStyle w:val="Paragraphedeliste"/>
+        <w:spacing w:after="240"/>
+        <w:ind w:left="0" w:right="102"/>
+        <w:jc w:val="both"/>
+        <w:rPr>
+          <w:rFonts w:asciiTheme="minorBidi" w:eastAsiaTheme="minorEastAsia" w:hAnsiTheme="minorBidi" w:cstheme="minorBidi"/>
+          <w:spacing w:val="-8"/>
+          <w:sz w:val="24"/>
+          <w:szCs w:val="24"/>
+          <w:lang w:val="fr-CA" w:eastAsia="zh-CN"/>
+        </w:rPr>
+      </w:pPr>
+      <w:r>
+        <w:rPr>
+          <w:rFonts w:asciiTheme="minorBidi" w:eastAsiaTheme="minorEastAsia" w:hAnsiTheme="minorBidi" w:cstheme="minorBidi"/>
+          <w:spacing w:val="-8"/>
+          <w:sz w:val="24"/>
+          <w:szCs w:val="24"/>
+          <w:u w:val="single"/>
+          <w:lang w:val="fr-CA" w:eastAsia="zh-CN"/>
+        </w:rPr>
+        <w:t>Cas de test pour l’inversion</w:t>
+      </w:r>
+      <w:r>
+        <w:rPr>
+          <w:rFonts w:asciiTheme="minorBidi" w:eastAsiaTheme="minorEastAsia" w:hAnsiTheme="minorBidi" w:cstheme="minorBidi"/>
+          <w:spacing w:val="-8"/>
+          <w:sz w:val="24"/>
+          <w:szCs w:val="24"/>
+          <w:lang w:val="fr-CA" w:eastAsia="zh-CN"/>
+        </w:rPr>
+        <w:t xml:space="preserve"> (reverseTree())</w:t>
+      </w:r>
+    </w:p>
+    <w:p>
+      <w:pPr>
+        <w:pStyle w:val="Paragraphedeliste"/>
+        <w:spacing w:after="240"/>
+        <w:ind w:left="0" w:right="102"/>
+        <w:jc w:val="both"/>
+        <w:rPr>
+          <w:rFonts w:asciiTheme="minorBidi" w:eastAsiaTheme="minorEastAsia" w:hAnsiTheme="minorBidi" w:cstheme="minorBidi"/>
+          <w:spacing w:val="-8"/>
+          <w:sz w:val="24"/>
+          <w:szCs w:val="24"/>
+          <w:lang w:val="en-CA" w:eastAsia="zh-CN"/>
+        </w:rPr>
+      </w:pPr>
+      <w:r>
+        <w:rPr>
+          <w:rFonts w:asciiTheme="minorBidi" w:eastAsiaTheme="minorEastAsia" w:hAnsiTheme="minorBidi" w:cstheme="minorBidi"/>
+          <w:spacing w:val="-8"/>
+          <w:sz w:val="24"/>
+          <w:szCs w:val="24"/>
+          <w:lang w:val="en-CA" w:eastAsia="zh-CN"/>
+        </w:rPr>
+        <w:t>B : BST.</w:t>
+      </w:r>
+    </w:p>
+    <w:p>
+      <w:pPr>
+        <w:pStyle w:val="Paragraphedeliste"/>
+        <w:spacing w:after="240"/>
+        <w:ind w:left="0" w:right="102"/>
+        <w:jc w:val="both"/>
+        <w:rPr>
+          <w:rFonts w:asciiTheme="minorBidi" w:eastAsiaTheme="minorEastAsia" w:hAnsiTheme="minorBidi" w:cstheme="minorBidi"/>
+          <w:spacing w:val="-8"/>
+          <w:sz w:val="24"/>
+          <w:szCs w:val="24"/>
+          <w:lang w:val="en-CA" w:eastAsia="zh-CN"/>
+        </w:rPr>
+      </w:pPr>
+    </w:p>
+    <w:p>
+      <w:pPr>
+        <w:pStyle w:val="Paragraphedeliste"/>
+        <w:spacing w:after="240"/>
+        <w:ind w:left="0" w:right="102"/>
+        <w:jc w:val="both"/>
+        <w:rPr>
+          <w:rFonts w:asciiTheme="minorBidi" w:eastAsiaTheme="minorEastAsia" w:hAnsiTheme="minorBidi" w:cstheme="minorBidi"/>
+          <w:spacing w:val="-8"/>
+          <w:sz w:val="24"/>
+          <w:szCs w:val="24"/>
+          <w:lang w:val="en-CA" w:eastAsia="zh-CN"/>
+        </w:rPr>
+      </w:pPr>
+      <w:r>
+        <w:rPr>
+          <w:rFonts w:asciiTheme="minorBidi" w:eastAsiaTheme="minorEastAsia" w:hAnsiTheme="minorBidi" w:cstheme="minorBidi"/>
+          <w:spacing w:val="-8"/>
+          <w:sz w:val="24"/>
+          <w:szCs w:val="24"/>
+          <w:lang w:val="en-CA" w:eastAsia="zh-CN"/>
+        </w:rPr>
+        <w:t xml:space="preserve">B1 = </w:t>
+      </w:r>
+      <w:r>
+        <w:rPr>
+          <w:rFonts w:asciiTheme="minorBidi" w:eastAsiaTheme="minorEastAsia" w:hAnsiTheme="minorBidi" w:cstheme="minorBidi"/>
+          <w:spacing w:val="-8"/>
+          <w:sz w:val="24"/>
+          <w:szCs w:val="24"/>
+          <w:lang w:val="en-CA" w:eastAsia="zh-CN"/>
+        </w:rPr>
+        <w:t>{B: None}</w:t>
+      </w:r>
+    </w:p>
+    <w:p>
+      <w:pPr>
+        <w:pStyle w:val="Paragraphedeliste"/>
+        <w:spacing w:after="240"/>
+        <w:ind w:left="0" w:right="102"/>
+        <w:jc w:val="both"/>
+        <w:rPr>
+          <w:rFonts w:asciiTheme="minorBidi" w:eastAsiaTheme="minorEastAsia" w:hAnsiTheme="minorBidi" w:cstheme="minorBidi"/>
+          <w:spacing w:val="-8"/>
+          <w:sz w:val="24"/>
+          <w:szCs w:val="24"/>
+          <w:lang w:val="en-CA" w:eastAsia="zh-CN"/>
+        </w:rPr>
+      </w:pPr>
+      <w:r>
+        <w:rPr>
+          <w:rFonts w:asciiTheme="minorBidi" w:eastAsiaTheme="minorEastAsia" w:hAnsiTheme="minorBidi" w:cstheme="minorBidi"/>
+          <w:spacing w:val="-8"/>
+          <w:sz w:val="24"/>
+          <w:szCs w:val="24"/>
+          <w:lang w:val="en-CA" w:eastAsia="zh-CN"/>
+        </w:rPr>
+        <w:t>B2 = {B: not None}</w:t>
+      </w:r>
+    </w:p>
+    <w:p>
+      <w:pPr>
+        <w:pStyle w:val="Paragraphedeliste"/>
+        <w:spacing w:after="240"/>
+        <w:ind w:left="0" w:right="102"/>
+        <w:jc w:val="both"/>
+        <w:rPr>
+          <w:rFonts w:asciiTheme="minorBidi" w:eastAsiaTheme="minorEastAsia" w:hAnsiTheme="minorBidi" w:cstheme="minorBidi"/>
+          <w:spacing w:val="-8"/>
+          <w:sz w:val="24"/>
+          <w:szCs w:val="24"/>
+          <w:lang w:val="en-CA" w:eastAsia="zh-CN"/>
+        </w:rPr>
+      </w:pPr>
+    </w:p>
+    <w:p>
+      <w:pPr>
+        <w:pStyle w:val="Paragraphedeliste"/>
+        <w:spacing w:after="240"/>
+        <w:ind w:left="0" w:right="102"/>
+        <w:jc w:val="both"/>
+        <w:rPr>
+          <w:rFonts w:asciiTheme="minorBidi" w:eastAsiaTheme="minorEastAsia" w:hAnsiTheme="minorBidi" w:cstheme="minorBidi"/>
+          <w:spacing w:val="-8"/>
+          <w:sz w:val="24"/>
+          <w:szCs w:val="24"/>
+          <w:lang w:val="en-CA" w:eastAsia="zh-CN"/>
+        </w:rPr>
+      </w:pPr>
+      <w:r>
+        <w:rPr>
+          <w:rFonts w:asciiTheme="minorBidi" w:eastAsiaTheme="minorEastAsia" w:hAnsiTheme="minorBidi" w:cstheme="minorBidi"/>
+          <w:spacing w:val="-8"/>
+          <w:sz w:val="24"/>
+          <w:szCs w:val="24"/>
+          <w:lang w:val="en-CA" w:eastAsia="zh-CN"/>
+        </w:rPr>
+        <w:t>B1 -&gt; t1 = &lt;</w:t>
+      </w:r>
+      <w:r>
+        <w:rPr>
+          <w:rFonts w:asciiTheme="minorBidi" w:eastAsiaTheme="minorEastAsia" w:hAnsiTheme="minorBidi" w:cstheme="minorBidi"/>
+          <w:spacing w:val="-8"/>
+          <w:sz w:val="24"/>
+          <w:szCs w:val="24"/>
+          <w:lang w:val="en-CA" w:eastAsia="zh-CN"/>
+        </w:rPr>
+        <w:t xml:space="preserve"> {B = None}, {return value = None</w:t>
       </w:r>
       <w:r>
         <w:rPr>
@@ -5925,164 +6059,37 @@
     </w:p>
     <w:p>
       <w:pPr>
-        <w:pStyle w:val="ListParagraph"/>
-        <w:spacing w:after="240"/>
-        <w:ind w:left="0" w:right="102"/>
-        <w:jc w:val="both"/>
-        <w:rPr>
-          <w:rFonts w:asciiTheme="minorBidi" w:eastAsiaTheme="minorEastAsia" w:hAnsiTheme="minorBidi" w:cstheme="minorBidi"/>
-          <w:spacing w:val="-8"/>
-          <w:sz w:val="24"/>
-          <w:szCs w:val="24"/>
-          <w:lang w:val="en-CA" w:eastAsia="zh-CN"/>
-        </w:rPr>
-      </w:pPr>
-      <w:r>
-        <w:rPr>
-          <w:rFonts w:asciiTheme="minorBidi" w:eastAsiaTheme="minorEastAsia" w:hAnsiTheme="minorBidi" w:cstheme="minorBidi"/>
-          <w:spacing w:val="-8"/>
-          <w:sz w:val="24"/>
-          <w:szCs w:val="24"/>
-          <w:lang w:val="en-CA" w:eastAsia="zh-CN"/>
-        </w:rPr>
-        <w:t>B2N1</w:t>
-      </w:r>
-      <w:r>
-        <w:rPr>
-          <w:rFonts w:asciiTheme="minorBidi" w:eastAsiaTheme="minorEastAsia" w:hAnsiTheme="minorBidi" w:cstheme="minorBidi"/>
-          <w:spacing w:val="-8"/>
-          <w:sz w:val="24"/>
-          <w:szCs w:val="24"/>
-          <w:lang w:val="en-CA" w:eastAsia="zh-CN"/>
-        </w:rPr>
-        <w:t xml:space="preserve"> -&gt; t3</w:t>
-      </w:r>
-      <w:r>
-        <w:rPr>
-          <w:rFonts w:asciiTheme="minorBidi" w:eastAsiaTheme="minorEastAsia" w:hAnsiTheme="minorBidi" w:cstheme="minorBidi"/>
-          <w:spacing w:val="-8"/>
-          <w:sz w:val="24"/>
-          <w:szCs w:val="24"/>
-          <w:lang w:val="en-CA" w:eastAsia="zh-CN"/>
-        </w:rPr>
-        <w:t xml:space="preserve"> = &lt; {B = 1</w:t>
-      </w:r>
-      <w:r>
-        <w:rPr>
-          <w:rFonts w:asciiTheme="minorBidi" w:eastAsiaTheme="minorEastAsia" w:hAnsiTheme="minorBidi" w:cstheme="minorBidi"/>
-          <w:spacing w:val="-8"/>
-          <w:sz w:val="24"/>
-          <w:szCs w:val="24"/>
-          <w:lang w:val="en-CA" w:eastAsia="zh-CN"/>
-        </w:rPr>
-        <w:t xml:space="preserve">, </w:t>
-      </w:r>
-      <w:r>
-        <w:rPr>
-          <w:rFonts w:asciiTheme="minorBidi" w:eastAsiaTheme="minorEastAsia" w:hAnsiTheme="minorBidi" w:cstheme="minorBidi"/>
-          <w:bCs/>
-          <w:spacing w:val="-8"/>
-          <w:sz w:val="24"/>
-          <w:szCs w:val="24"/>
-          <w:lang w:val="en-CA" w:eastAsia="zh-CN"/>
-        </w:rPr>
-        <w:t xml:space="preserve">N </w:t>
-      </w:r>
-      <w:r>
-        <w:rPr>
-          <w:rFonts w:asciiTheme="minorBidi" w:eastAsiaTheme="minorEastAsia" w:hAnsiTheme="minorBidi" w:cstheme="minorBidi"/>
-          <w:bCs/>
-          <w:spacing w:val="-8"/>
-          <w:sz w:val="24"/>
-          <w:szCs w:val="24"/>
-          <w:lang w:val="en-CA" w:eastAsia="zh-CN"/>
-        </w:rPr>
-        <w:t>= None</w:t>
-      </w:r>
-      <w:r>
-        <w:rPr>
-          <w:rFonts w:asciiTheme="minorBidi" w:eastAsiaTheme="minorEastAsia" w:hAnsiTheme="minorBidi" w:cstheme="minorBidi"/>
-          <w:spacing w:val="-8"/>
-          <w:sz w:val="24"/>
-          <w:szCs w:val="24"/>
-          <w:lang w:val="en-CA" w:eastAsia="zh-CN"/>
-        </w:rPr>
-        <w:t>}, {</w:t>
-      </w:r>
-      <w:r>
-        <w:rPr>
-          <w:rFonts w:asciiTheme="minorBidi" w:eastAsiaTheme="minorEastAsia" w:hAnsiTheme="minorBidi" w:cstheme="minorBidi"/>
-          <w:spacing w:val="-8"/>
-          <w:sz w:val="24"/>
-          <w:szCs w:val="24"/>
-          <w:lang w:val="en-CA" w:eastAsia="zh-CN"/>
-        </w:rPr>
-        <w:t>return value = None</w:t>
-      </w:r>
-      <w:r>
-        <w:rPr>
-          <w:rFonts w:asciiTheme="minorBidi" w:eastAsiaTheme="minorEastAsia" w:hAnsiTheme="minorBidi" w:cstheme="minorBidi"/>
-          <w:spacing w:val="-8"/>
-          <w:sz w:val="24"/>
-          <w:szCs w:val="24"/>
-          <w:lang w:val="en-CA" w:eastAsia="zh-CN"/>
-        </w:rPr>
-        <w:t>}</w:t>
-      </w:r>
-      <w:r>
-        <w:rPr>
-          <w:rFonts w:asciiTheme="minorBidi" w:eastAsiaTheme="minorEastAsia" w:hAnsiTheme="minorBidi" w:cstheme="minorBidi"/>
-          <w:spacing w:val="-8"/>
-          <w:sz w:val="24"/>
-          <w:szCs w:val="24"/>
-          <w:lang w:val="en-CA" w:eastAsia="zh-CN"/>
-        </w:rPr>
-        <w:t xml:space="preserve"> </w:t>
-      </w:r>
-      <w:r>
-        <w:rPr>
-          <w:rFonts w:asciiTheme="minorBidi" w:eastAsiaTheme="minorEastAsia" w:hAnsiTheme="minorBidi" w:cstheme="minorBidi"/>
-          <w:spacing w:val="-8"/>
-          <w:sz w:val="24"/>
-          <w:szCs w:val="24"/>
-          <w:lang w:val="en-CA" w:eastAsia="zh-CN"/>
-        </w:rPr>
-        <w:t>&gt;</w:t>
-      </w:r>
-    </w:p>
-    <w:p>
-      <w:pPr>
-        <w:pStyle w:val="ListParagraph"/>
-        <w:spacing w:after="240"/>
-        <w:ind w:left="0" w:right="102"/>
-        <w:jc w:val="both"/>
-        <w:rPr>
-          <w:rFonts w:asciiTheme="minorBidi" w:eastAsiaTheme="minorEastAsia" w:hAnsiTheme="minorBidi" w:cstheme="minorBidi"/>
-          <w:spacing w:val="-8"/>
-          <w:sz w:val="24"/>
-          <w:szCs w:val="24"/>
-          <w:lang w:val="en-CA" w:eastAsia="zh-CN"/>
-        </w:rPr>
-      </w:pPr>
-      <w:r>
-        <w:rPr>
-          <w:rFonts w:asciiTheme="minorBidi" w:eastAsiaTheme="minorEastAsia" w:hAnsiTheme="minorBidi" w:cstheme="minorBidi"/>
-          <w:spacing w:val="-8"/>
-          <w:sz w:val="24"/>
-          <w:szCs w:val="24"/>
-          <w:lang w:val="en-CA" w:eastAsia="zh-CN"/>
-        </w:rPr>
-        <w:t>B2N2</w:t>
-      </w:r>
-      <w:r>
-        <w:rPr>
-          <w:rFonts w:asciiTheme="minorBidi" w:eastAsiaTheme="minorEastAsia" w:hAnsiTheme="minorBidi" w:cstheme="minorBidi"/>
-          <w:spacing w:val="-8"/>
-          <w:sz w:val="24"/>
-          <w:szCs w:val="24"/>
-          <w:lang w:val="en-CA" w:eastAsia="zh-CN"/>
-        </w:rPr>
-        <w:t xml:space="preserve"> -&gt; t4</w:t>
+        <w:pStyle w:val="Paragraphedeliste"/>
+        <w:spacing w:after="240"/>
+        <w:ind w:left="0" w:right="102"/>
+        <w:jc w:val="both"/>
+        <w:rPr>
+          <w:rFonts w:asciiTheme="minorBidi" w:eastAsiaTheme="minorEastAsia" w:hAnsiTheme="minorBidi" w:cstheme="minorBidi"/>
+          <w:spacing w:val="-8"/>
+          <w:sz w:val="24"/>
+          <w:szCs w:val="24"/>
+          <w:lang w:val="en-CA" w:eastAsia="zh-CN"/>
+        </w:rPr>
+      </w:pPr>
+      <w:r>
+        <w:rPr>
+          <w:rFonts w:asciiTheme="minorBidi" w:eastAsiaTheme="minorEastAsia" w:hAnsiTheme="minorBidi" w:cstheme="minorBidi"/>
+          <w:spacing w:val="-8"/>
+          <w:sz w:val="24"/>
+          <w:szCs w:val="24"/>
+          <w:lang w:val="en-CA" w:eastAsia="zh-CN"/>
+        </w:rPr>
+        <w:t>B2 -&gt; t</w:t>
+      </w:r>
+      <w:r>
+        <w:rPr>
+          <w:rFonts w:asciiTheme="minorBidi" w:eastAsiaTheme="minorEastAsia" w:hAnsiTheme="minorBidi" w:cstheme="minorBidi"/>
+          <w:spacing w:val="-8"/>
+          <w:sz w:val="24"/>
+          <w:szCs w:val="24"/>
+          <w:lang w:val="en-CA" w:eastAsia="zh-CN"/>
+        </w:rPr>
+        <w:t>2</w:t>
       </w:r>
       <w:r>
         <w:rPr>
@@ -6102,28 +6109,6 @@
           <w:szCs w:val="24"/>
           <w:lang w:val="en-CA" w:eastAsia="zh-CN"/>
         </w:rPr>
-        <w:t xml:space="preserve">2, 1, 3, </w:t>
-      </w:r>
-      <w:r>
-        <w:rPr>
-          <w:rFonts w:asciiTheme="minorBidi" w:eastAsiaTheme="minorEastAsia" w:hAnsiTheme="minorBidi" w:cstheme="minorBidi"/>
-          <w:bCs/>
-          <w:spacing w:val="-8"/>
-          <w:sz w:val="24"/>
-          <w:szCs w:val="24"/>
-          <w:lang w:val="en-CA" w:eastAsia="zh-CN"/>
-        </w:rPr>
-        <w:t xml:space="preserve">N = </w:t>
-      </w:r>
-      <w:r>
-        <w:rPr>
-          <w:rFonts w:asciiTheme="minorBidi" w:eastAsiaTheme="minorEastAsia" w:hAnsiTheme="minorBidi" w:cstheme="minorBidi"/>
-          <w:bCs/>
-          <w:spacing w:val="-8"/>
-          <w:sz w:val="24"/>
-          <w:szCs w:val="24"/>
-          <w:lang w:val="en-CA" w:eastAsia="zh-CN"/>
-        </w:rPr>
         <w:t>2</w:t>
       </w:r>
       <w:r>
@@ -6134,443 +6119,7 @@
           <w:szCs w:val="24"/>
           <w:lang w:val="en-CA" w:eastAsia="zh-CN"/>
         </w:rPr>
-        <w:t>}, {</w:t>
-      </w:r>
-      <w:r>
-        <w:rPr>
-          <w:rFonts w:asciiTheme="minorBidi" w:eastAsiaTheme="minorEastAsia" w:hAnsiTheme="minorBidi" w:cstheme="minorBidi"/>
-          <w:spacing w:val="-8"/>
-          <w:sz w:val="24"/>
-          <w:szCs w:val="24"/>
-          <w:lang w:val="en-CA" w:eastAsia="zh-CN"/>
-        </w:rPr>
-        <w:t xml:space="preserve">B = </w:t>
-      </w:r>
-      <w:r>
-        <w:rPr>
-          <w:rFonts w:asciiTheme="minorBidi" w:eastAsiaTheme="minorEastAsia" w:hAnsiTheme="minorBidi" w:cstheme="minorBidi"/>
-          <w:spacing w:val="-8"/>
-          <w:sz w:val="24"/>
-          <w:szCs w:val="24"/>
-          <w:lang w:val="en-CA" w:eastAsia="zh-CN"/>
-        </w:rPr>
-        <w:t>2, 3, 1</w:t>
-      </w:r>
-      <w:r>
-        <w:rPr>
-          <w:rFonts w:asciiTheme="minorBidi" w:eastAsiaTheme="minorEastAsia" w:hAnsiTheme="minorBidi" w:cstheme="minorBidi"/>
-          <w:spacing w:val="-8"/>
-          <w:sz w:val="24"/>
-          <w:szCs w:val="24"/>
-          <w:lang w:val="en-CA" w:eastAsia="zh-CN"/>
-        </w:rPr>
-        <w:t>}</w:t>
-      </w:r>
-      <w:r>
-        <w:rPr>
-          <w:rFonts w:asciiTheme="minorBidi" w:eastAsiaTheme="minorEastAsia" w:hAnsiTheme="minorBidi" w:cstheme="minorBidi"/>
-          <w:spacing w:val="-8"/>
-          <w:sz w:val="24"/>
-          <w:szCs w:val="24"/>
-          <w:lang w:val="en-CA" w:eastAsia="zh-CN"/>
-        </w:rPr>
-        <w:t xml:space="preserve"> </w:t>
-      </w:r>
-      <w:r>
-        <w:rPr>
-          <w:rFonts w:asciiTheme="minorBidi" w:eastAsiaTheme="minorEastAsia" w:hAnsiTheme="minorBidi" w:cstheme="minorBidi"/>
-          <w:spacing w:val="-8"/>
-          <w:sz w:val="24"/>
-          <w:szCs w:val="24"/>
-          <w:lang w:val="en-CA" w:eastAsia="zh-CN"/>
-        </w:rPr>
-        <w:t>&gt;</w:t>
-      </w:r>
-    </w:p>
-    <w:p>
-      <w:pPr>
-        <w:pStyle w:val="ListParagraph"/>
-        <w:spacing w:after="240"/>
-        <w:ind w:left="0" w:right="102"/>
-        <w:jc w:val="both"/>
-        <w:rPr>
-          <w:rFonts w:asciiTheme="minorBidi" w:eastAsiaTheme="minorEastAsia" w:hAnsiTheme="minorBidi" w:cstheme="minorBidi"/>
-          <w:spacing w:val="-8"/>
-          <w:sz w:val="24"/>
-          <w:szCs w:val="24"/>
-          <w:lang w:val="en-CA" w:eastAsia="zh-CN"/>
-        </w:rPr>
-      </w:pPr>
-    </w:p>
-    <w:p>
-      <w:pPr>
-        <w:pStyle w:val="ListParagraph"/>
-        <w:spacing w:after="240"/>
-        <w:ind w:left="0" w:right="102"/>
-        <w:jc w:val="both"/>
-        <w:rPr>
-          <w:rFonts w:asciiTheme="minorBidi" w:eastAsiaTheme="minorEastAsia" w:hAnsiTheme="minorBidi" w:cstheme="minorBidi"/>
-          <w:spacing w:val="-8"/>
-          <w:sz w:val="24"/>
-          <w:szCs w:val="24"/>
-          <w:lang w:val="en-CA" w:eastAsia="zh-CN"/>
-        </w:rPr>
-      </w:pPr>
-      <w:r>
-        <w:rPr>
-          <w:rFonts w:asciiTheme="minorBidi" w:eastAsiaTheme="minorEastAsia" w:hAnsiTheme="minorBidi" w:cstheme="minorBidi"/>
-          <w:spacing w:val="-8"/>
-          <w:sz w:val="24"/>
-          <w:szCs w:val="24"/>
-          <w:lang w:val="en-CA" w:eastAsia="zh-CN"/>
-        </w:rPr>
-        <w:t>Path1 = {A, B, E}</w:t>
-      </w:r>
-    </w:p>
-    <w:p>
-      <w:pPr>
-        <w:pStyle w:val="ListParagraph"/>
-        <w:spacing w:after="240"/>
-        <w:ind w:left="0" w:right="102"/>
-        <w:jc w:val="both"/>
-        <w:rPr>
-          <w:rFonts w:asciiTheme="minorBidi" w:eastAsiaTheme="minorEastAsia" w:hAnsiTheme="minorBidi" w:cstheme="minorBidi"/>
-          <w:spacing w:val="-8"/>
-          <w:sz w:val="24"/>
-          <w:szCs w:val="24"/>
-          <w:lang w:val="en-CA" w:eastAsia="zh-CN"/>
-        </w:rPr>
-      </w:pPr>
-      <w:r>
-        <w:rPr>
-          <w:rFonts w:asciiTheme="minorBidi" w:eastAsiaTheme="minorEastAsia" w:hAnsiTheme="minorBidi" w:cstheme="minorBidi"/>
-          <w:spacing w:val="-8"/>
-          <w:sz w:val="24"/>
-          <w:szCs w:val="24"/>
-          <w:lang w:val="en-CA" w:eastAsia="zh-CN"/>
-        </w:rPr>
-        <w:t>Path2 = {A, C, E}</w:t>
-      </w:r>
-    </w:p>
-    <w:p>
-      <w:pPr>
-        <w:pStyle w:val="ListParagraph"/>
-        <w:spacing w:after="240"/>
-        <w:ind w:left="0" w:right="102"/>
-        <w:jc w:val="both"/>
-        <w:rPr>
-          <w:rFonts w:asciiTheme="minorBidi" w:eastAsiaTheme="minorEastAsia" w:hAnsiTheme="minorBidi" w:cstheme="minorBidi"/>
-          <w:spacing w:val="-8"/>
-          <w:sz w:val="24"/>
-          <w:szCs w:val="24"/>
-          <w:lang w:val="en-CA" w:eastAsia="zh-CN"/>
-        </w:rPr>
-      </w:pPr>
-      <w:r>
-        <w:rPr>
-          <w:rFonts w:asciiTheme="minorBidi" w:eastAsiaTheme="minorEastAsia" w:hAnsiTheme="minorBidi" w:cstheme="minorBidi"/>
-          <w:spacing w:val="-8"/>
-          <w:sz w:val="24"/>
-          <w:szCs w:val="24"/>
-          <w:lang w:val="en-CA" w:eastAsia="zh-CN"/>
-        </w:rPr>
-        <w:t>Path3 = {A, B, E}</w:t>
-      </w:r>
-    </w:p>
-    <w:p>
-      <w:pPr>
-        <w:pStyle w:val="ListParagraph"/>
-        <w:spacing w:after="240"/>
-        <w:ind w:left="0" w:right="102"/>
-        <w:jc w:val="both"/>
-        <w:rPr>
-          <w:rFonts w:asciiTheme="minorBidi" w:eastAsiaTheme="minorEastAsia" w:hAnsiTheme="minorBidi" w:cstheme="minorBidi"/>
-          <w:spacing w:val="-8"/>
-          <w:sz w:val="24"/>
-          <w:szCs w:val="24"/>
-          <w:lang w:val="en-CA" w:eastAsia="zh-CN"/>
-        </w:rPr>
-      </w:pPr>
-      <w:r>
-        <w:rPr>
-          <w:rFonts w:asciiTheme="minorBidi" w:eastAsiaTheme="minorEastAsia" w:hAnsiTheme="minorBidi" w:cstheme="minorBidi"/>
-          <w:spacing w:val="-8"/>
-          <w:sz w:val="24"/>
-          <w:szCs w:val="24"/>
-          <w:lang w:val="en-CA" w:eastAsia="zh-CN"/>
-        </w:rPr>
-        <w:t>Path4 = {A, C, D, E}</w:t>
-      </w:r>
-    </w:p>
-    <w:p>
-      <w:pPr>
-        <w:pStyle w:val="ListParagraph"/>
-        <w:spacing w:after="240"/>
-        <w:ind w:left="0" w:right="102"/>
-        <w:jc w:val="both"/>
-        <w:rPr>
-          <w:rFonts w:asciiTheme="minorBidi" w:eastAsiaTheme="minorEastAsia" w:hAnsiTheme="minorBidi" w:cstheme="minorBidi"/>
-          <w:spacing w:val="-8"/>
-          <w:sz w:val="24"/>
-          <w:szCs w:val="24"/>
-          <w:lang w:val="en-CA" w:eastAsia="zh-CN"/>
-        </w:rPr>
-      </w:pPr>
-    </w:p>
-    <w:p>
-      <w:pPr>
-        <w:pStyle w:val="ListParagraph"/>
-        <w:spacing w:after="240"/>
-        <w:ind w:left="0" w:right="102"/>
-        <w:jc w:val="both"/>
-        <w:rPr>
-          <w:rFonts w:asciiTheme="minorBidi" w:eastAsiaTheme="minorEastAsia" w:hAnsiTheme="minorBidi" w:cstheme="minorBidi"/>
-          <w:spacing w:val="-8"/>
-          <w:sz w:val="24"/>
-          <w:szCs w:val="24"/>
-          <w:lang w:val="en-CA" w:eastAsia="zh-CN"/>
-        </w:rPr>
-      </w:pPr>
-    </w:p>
-    <w:p>
-      <w:pPr>
-        <w:pStyle w:val="ListParagraph"/>
-        <w:spacing w:after="240"/>
-        <w:ind w:left="0" w:right="102"/>
-        <w:jc w:val="both"/>
-        <w:rPr>
-          <w:rFonts w:asciiTheme="minorBidi" w:eastAsiaTheme="minorEastAsia" w:hAnsiTheme="minorBidi" w:cstheme="minorBidi"/>
-          <w:spacing w:val="-8"/>
-          <w:sz w:val="24"/>
-          <w:szCs w:val="24"/>
-          <w:lang w:val="fr-CA" w:eastAsia="zh-CN"/>
-        </w:rPr>
-      </w:pPr>
-      <w:r>
-        <w:rPr>
-          <w:rFonts w:asciiTheme="minorBidi" w:eastAsiaTheme="minorEastAsia" w:hAnsiTheme="minorBidi" w:cstheme="minorBidi"/>
-          <w:spacing w:val="-8"/>
-          <w:sz w:val="24"/>
-          <w:szCs w:val="24"/>
-          <w:u w:val="single"/>
-          <w:lang w:val="fr-CA" w:eastAsia="zh-CN"/>
-        </w:rPr>
-        <w:t>Cas de test pour l’inversion</w:t>
-      </w:r>
-      <w:r>
-        <w:rPr>
-          <w:rFonts w:asciiTheme="minorBidi" w:eastAsiaTheme="minorEastAsia" w:hAnsiTheme="minorBidi" w:cstheme="minorBidi"/>
-          <w:spacing w:val="-8"/>
-          <w:sz w:val="24"/>
-          <w:szCs w:val="24"/>
-          <w:lang w:val="fr-CA" w:eastAsia="zh-CN"/>
-        </w:rPr>
-        <w:t xml:space="preserve"> (reverseTree())</w:t>
-      </w:r>
-    </w:p>
-    <w:p>
-      <w:pPr>
-        <w:pStyle w:val="ListParagraph"/>
-        <w:spacing w:after="240"/>
-        <w:ind w:left="0" w:right="102"/>
-        <w:jc w:val="both"/>
-        <w:rPr>
-          <w:rFonts w:asciiTheme="minorBidi" w:eastAsiaTheme="minorEastAsia" w:hAnsiTheme="minorBidi" w:cstheme="minorBidi"/>
-          <w:spacing w:val="-8"/>
-          <w:sz w:val="24"/>
-          <w:szCs w:val="24"/>
-          <w:lang w:val="fr-CA" w:eastAsia="zh-CN"/>
-        </w:rPr>
-      </w:pPr>
-      <w:r>
-        <w:rPr>
-          <w:rFonts w:asciiTheme="minorBidi" w:eastAsiaTheme="minorEastAsia" w:hAnsiTheme="minorBidi" w:cstheme="minorBidi"/>
-          <w:spacing w:val="-8"/>
-          <w:sz w:val="24"/>
-          <w:szCs w:val="24"/>
-          <w:lang w:val="fr-CA" w:eastAsia="zh-CN"/>
-        </w:rPr>
-        <w:t>B : BST.</w:t>
-      </w:r>
-    </w:p>
-    <w:p>
-      <w:pPr>
-        <w:pStyle w:val="ListParagraph"/>
-        <w:spacing w:after="240"/>
-        <w:ind w:left="0" w:right="102"/>
-        <w:jc w:val="both"/>
-        <w:rPr>
-          <w:rFonts w:asciiTheme="minorBidi" w:eastAsiaTheme="minorEastAsia" w:hAnsiTheme="minorBidi" w:cstheme="minorBidi"/>
-          <w:spacing w:val="-8"/>
-          <w:sz w:val="24"/>
-          <w:szCs w:val="24"/>
-          <w:lang w:val="fr-CA" w:eastAsia="zh-CN"/>
-        </w:rPr>
-      </w:pPr>
-    </w:p>
-    <w:p>
-      <w:pPr>
-        <w:pStyle w:val="ListParagraph"/>
-        <w:spacing w:after="240"/>
-        <w:ind w:left="0" w:right="102"/>
-        <w:jc w:val="both"/>
-        <w:rPr>
-          <w:rFonts w:asciiTheme="minorBidi" w:eastAsiaTheme="minorEastAsia" w:hAnsiTheme="minorBidi" w:cstheme="minorBidi"/>
-          <w:spacing w:val="-8"/>
-          <w:sz w:val="24"/>
-          <w:szCs w:val="24"/>
-          <w:lang w:val="en-CA" w:eastAsia="zh-CN"/>
-        </w:rPr>
-      </w:pPr>
-      <w:r>
-        <w:rPr>
-          <w:rFonts w:asciiTheme="minorBidi" w:eastAsiaTheme="minorEastAsia" w:hAnsiTheme="minorBidi" w:cstheme="minorBidi"/>
-          <w:spacing w:val="-8"/>
-          <w:sz w:val="24"/>
-          <w:szCs w:val="24"/>
-          <w:lang w:val="en-CA" w:eastAsia="zh-CN"/>
-        </w:rPr>
-        <w:t xml:space="preserve">B1 = </w:t>
-      </w:r>
-      <w:r>
-        <w:rPr>
-          <w:rFonts w:asciiTheme="minorBidi" w:eastAsiaTheme="minorEastAsia" w:hAnsiTheme="minorBidi" w:cstheme="minorBidi"/>
-          <w:spacing w:val="-8"/>
-          <w:sz w:val="24"/>
-          <w:szCs w:val="24"/>
-          <w:lang w:val="en-CA" w:eastAsia="zh-CN"/>
-        </w:rPr>
-        <w:t>{B: None}</w:t>
-      </w:r>
-    </w:p>
-    <w:p>
-      <w:pPr>
-        <w:pStyle w:val="ListParagraph"/>
-        <w:spacing w:after="240"/>
-        <w:ind w:left="0" w:right="102"/>
-        <w:jc w:val="both"/>
-        <w:rPr>
-          <w:rFonts w:asciiTheme="minorBidi" w:eastAsiaTheme="minorEastAsia" w:hAnsiTheme="minorBidi" w:cstheme="minorBidi"/>
-          <w:spacing w:val="-8"/>
-          <w:sz w:val="24"/>
-          <w:szCs w:val="24"/>
-          <w:lang w:val="en-CA" w:eastAsia="zh-CN"/>
-        </w:rPr>
-      </w:pPr>
-      <w:r>
-        <w:rPr>
-          <w:rFonts w:asciiTheme="minorBidi" w:eastAsiaTheme="minorEastAsia" w:hAnsiTheme="minorBidi" w:cstheme="minorBidi"/>
-          <w:spacing w:val="-8"/>
-          <w:sz w:val="24"/>
-          <w:szCs w:val="24"/>
-          <w:lang w:val="en-CA" w:eastAsia="zh-CN"/>
-        </w:rPr>
-        <w:t>B2 = {B: not None}</w:t>
-      </w:r>
-    </w:p>
-    <w:p>
-      <w:pPr>
-        <w:pStyle w:val="ListParagraph"/>
-        <w:spacing w:after="240"/>
-        <w:ind w:left="0" w:right="102"/>
-        <w:jc w:val="both"/>
-        <w:rPr>
-          <w:rFonts w:asciiTheme="minorBidi" w:eastAsiaTheme="minorEastAsia" w:hAnsiTheme="minorBidi" w:cstheme="minorBidi"/>
-          <w:spacing w:val="-8"/>
-          <w:sz w:val="24"/>
-          <w:szCs w:val="24"/>
-          <w:lang w:val="en-CA" w:eastAsia="zh-CN"/>
-        </w:rPr>
-      </w:pPr>
-    </w:p>
-    <w:p>
-      <w:pPr>
-        <w:pStyle w:val="ListParagraph"/>
-        <w:spacing w:after="240"/>
-        <w:ind w:left="0" w:right="102"/>
-        <w:jc w:val="both"/>
-        <w:rPr>
-          <w:rFonts w:asciiTheme="minorBidi" w:eastAsiaTheme="minorEastAsia" w:hAnsiTheme="minorBidi" w:cstheme="minorBidi"/>
-          <w:spacing w:val="-8"/>
-          <w:sz w:val="24"/>
-          <w:szCs w:val="24"/>
-          <w:lang w:val="en-CA" w:eastAsia="zh-CN"/>
-        </w:rPr>
-      </w:pPr>
-      <w:r>
-        <w:rPr>
-          <w:rFonts w:asciiTheme="minorBidi" w:eastAsiaTheme="minorEastAsia" w:hAnsiTheme="minorBidi" w:cstheme="minorBidi"/>
-          <w:spacing w:val="-8"/>
-          <w:sz w:val="24"/>
-          <w:szCs w:val="24"/>
-          <w:lang w:val="en-CA" w:eastAsia="zh-CN"/>
-        </w:rPr>
-        <w:t>B1 -&gt; t1 = &lt;</w:t>
-      </w:r>
-      <w:r>
-        <w:rPr>
-          <w:rFonts w:asciiTheme="minorBidi" w:eastAsiaTheme="minorEastAsia" w:hAnsiTheme="minorBidi" w:cstheme="minorBidi"/>
-          <w:spacing w:val="-8"/>
-          <w:sz w:val="24"/>
-          <w:szCs w:val="24"/>
-          <w:lang w:val="en-CA" w:eastAsia="zh-CN"/>
-        </w:rPr>
-        <w:t xml:space="preserve"> {B = None}, {return value = None</w:t>
-      </w:r>
-      <w:r>
-        <w:rPr>
-          <w:rFonts w:asciiTheme="minorBidi" w:eastAsiaTheme="minorEastAsia" w:hAnsiTheme="minorBidi" w:cstheme="minorBidi"/>
-          <w:spacing w:val="-8"/>
-          <w:sz w:val="24"/>
-          <w:szCs w:val="24"/>
-          <w:lang w:val="en-CA" w:eastAsia="zh-CN"/>
-        </w:rPr>
-        <w:t>}</w:t>
-      </w:r>
-      <w:r>
-        <w:rPr>
-          <w:rFonts w:asciiTheme="minorBidi" w:eastAsiaTheme="minorEastAsia" w:hAnsiTheme="minorBidi" w:cstheme="minorBidi"/>
-          <w:spacing w:val="-8"/>
-          <w:sz w:val="24"/>
-          <w:szCs w:val="24"/>
-          <w:lang w:val="en-CA" w:eastAsia="zh-CN"/>
-        </w:rPr>
-        <w:t xml:space="preserve"> </w:t>
-      </w:r>
-      <w:r>
-        <w:rPr>
-          <w:rFonts w:asciiTheme="minorBidi" w:eastAsiaTheme="minorEastAsia" w:hAnsiTheme="minorBidi" w:cstheme="minorBidi"/>
-          <w:spacing w:val="-8"/>
-          <w:sz w:val="24"/>
-          <w:szCs w:val="24"/>
-          <w:lang w:val="en-CA" w:eastAsia="zh-CN"/>
-        </w:rPr>
-        <w:t>&gt;</w:t>
-      </w:r>
-    </w:p>
-    <w:p>
-      <w:pPr>
-        <w:pStyle w:val="ListParagraph"/>
-        <w:spacing w:after="240"/>
-        <w:ind w:left="0" w:right="102"/>
-        <w:jc w:val="both"/>
-        <w:rPr>
-          <w:rFonts w:asciiTheme="minorBidi" w:eastAsiaTheme="minorEastAsia" w:hAnsiTheme="minorBidi" w:cstheme="minorBidi"/>
-          <w:spacing w:val="-8"/>
-          <w:sz w:val="24"/>
-          <w:szCs w:val="24"/>
-          <w:lang w:val="en-CA" w:eastAsia="zh-CN"/>
-        </w:rPr>
-      </w:pPr>
-      <w:r>
-        <w:rPr>
-          <w:rFonts w:asciiTheme="minorBidi" w:eastAsiaTheme="minorEastAsia" w:hAnsiTheme="minorBidi" w:cstheme="minorBidi"/>
-          <w:spacing w:val="-8"/>
-          <w:sz w:val="24"/>
-          <w:szCs w:val="24"/>
-          <w:lang w:val="en-CA" w:eastAsia="zh-CN"/>
-        </w:rPr>
-        <w:t>B2 -&gt; t</w:t>
+        <w:t xml:space="preserve">}, {return value = </w:t>
       </w:r>
       <w:r>
         <w:rPr>
@@ -6590,67 +6139,27 @@
           <w:szCs w:val="24"/>
           <w:lang w:val="en-CA" w:eastAsia="zh-CN"/>
         </w:rPr>
-        <w:t xml:space="preserve"> = &lt; {B = </w:t>
-      </w:r>
-      <w:r>
-        <w:rPr>
-          <w:rFonts w:asciiTheme="minorBidi" w:eastAsiaTheme="minorEastAsia" w:hAnsiTheme="minorBidi" w:cstheme="minorBidi"/>
-          <w:spacing w:val="-8"/>
-          <w:sz w:val="24"/>
-          <w:szCs w:val="24"/>
-          <w:lang w:val="en-CA" w:eastAsia="zh-CN"/>
-        </w:rPr>
-        <w:t>2</w:t>
-      </w:r>
-      <w:r>
-        <w:rPr>
-          <w:rFonts w:asciiTheme="minorBidi" w:eastAsiaTheme="minorEastAsia" w:hAnsiTheme="minorBidi" w:cstheme="minorBidi"/>
-          <w:spacing w:val="-8"/>
-          <w:sz w:val="24"/>
-          <w:szCs w:val="24"/>
-          <w:lang w:val="en-CA" w:eastAsia="zh-CN"/>
-        </w:rPr>
-        <w:t xml:space="preserve">}, {return value = </w:t>
-      </w:r>
-      <w:r>
-        <w:rPr>
-          <w:rFonts w:asciiTheme="minorBidi" w:eastAsiaTheme="minorEastAsia" w:hAnsiTheme="minorBidi" w:cstheme="minorBidi"/>
-          <w:spacing w:val="-8"/>
-          <w:sz w:val="24"/>
-          <w:szCs w:val="24"/>
-          <w:lang w:val="en-CA" w:eastAsia="zh-CN"/>
-        </w:rPr>
-        <w:t>2</w:t>
-      </w:r>
-      <w:r>
-        <w:rPr>
-          <w:rFonts w:asciiTheme="minorBidi" w:eastAsiaTheme="minorEastAsia" w:hAnsiTheme="minorBidi" w:cstheme="minorBidi"/>
-          <w:spacing w:val="-8"/>
-          <w:sz w:val="24"/>
-          <w:szCs w:val="24"/>
-          <w:lang w:val="en-CA" w:eastAsia="zh-CN"/>
-        </w:rPr>
         <w:t>} &gt;</w:t>
       </w:r>
     </w:p>
     <w:p>
       <w:pPr>
-        <w:pStyle w:val="ListParagraph"/>
-        <w:spacing w:after="240"/>
-        <w:ind w:left="0" w:right="102"/>
-        <w:jc w:val="both"/>
-        <w:rPr>
-          <w:rFonts w:asciiTheme="minorBidi" w:eastAsiaTheme="minorEastAsia" w:hAnsiTheme="minorBidi" w:cstheme="minorBidi"/>
-          <w:spacing w:val="-8"/>
-          <w:sz w:val="24"/>
-          <w:szCs w:val="24"/>
-          <w:lang w:val="en-CA" w:eastAsia="zh-CN"/>
-        </w:rPr>
-      </w:pPr>
-    </w:p>
-    <w:p>
-      <w:pPr>
-        <w:pStyle w:val="ListParagraph"/>
+        <w:pStyle w:val="Paragraphedeliste"/>
+        <w:spacing w:after="240"/>
+        <w:ind w:left="0" w:right="102"/>
+        <w:jc w:val="both"/>
+        <w:rPr>
+          <w:rFonts w:asciiTheme="minorBidi" w:eastAsiaTheme="minorEastAsia" w:hAnsiTheme="minorBidi" w:cstheme="minorBidi"/>
+          <w:spacing w:val="-8"/>
+          <w:sz w:val="24"/>
+          <w:szCs w:val="24"/>
+          <w:lang w:val="en-CA" w:eastAsia="zh-CN"/>
+        </w:rPr>
+      </w:pPr>
+    </w:p>
+    <w:p>
+      <w:pPr>
+        <w:pStyle w:val="Paragraphedeliste"/>
         <w:spacing w:after="240"/>
         <w:ind w:left="0" w:right="102"/>
         <w:jc w:val="both"/>
@@ -6675,7 +6184,7 @@
     </w:p>
     <w:p>
       <w:pPr>
-        <w:pStyle w:val="ListParagraph"/>
+        <w:pStyle w:val="Paragraphedeliste"/>
         <w:spacing w:after="240"/>
         <w:ind w:left="0" w:right="102"/>
         <w:jc w:val="both"/>
@@ -6700,7 +6209,7 @@
     </w:p>
     <w:p>
       <w:pPr>
-        <w:pStyle w:val="ListParagraph"/>
+        <w:pStyle w:val="Paragraphedeliste"/>
         <w:spacing w:after="240"/>
         <w:ind w:left="0" w:right="102"/>
         <w:jc w:val="both"/>
@@ -6709,11 +6218,9 @@
           <w:spacing w:val="-8"/>
           <w:sz w:val="28"/>
           <w:szCs w:val="28"/>
-          <w:lang w:val="fr-CA" w:eastAsia="zh-CN"/>
-        </w:rPr>
-      </w:pPr>
-      <w:bookmarkStart w:id="0" w:name="_GoBack"/>
-      <w:bookmarkEnd w:id="0"/>
+          <w:lang w:val="en-CA" w:eastAsia="zh-CN"/>
+        </w:rPr>
+      </w:pPr>
     </w:p>
     <w:sectPr>
       <w:headerReference w:type="even" r:id="rId10"/>
@@ -6760,7 +6267,7 @@
 <w:ftr xmlns:wpc="http://schemas.microsoft.com/office/word/2010/wordprocessingCanvas" xmlns:cx="http://schemas.microsoft.com/office/drawing/2014/chartex" xmlns:cx1="http://schemas.microsoft.com/office/drawing/2015/9/8/chartex" xmlns:cx2="http://schemas.microsoft.com/office/drawing/2015/10/21/chartex" xmlns:cx3="http://schemas.microsoft.com/office/drawing/2016/5/9/chartex" xmlns:cx4="http://schemas.microsoft.com/office/drawing/2016/5/10/chartex" xmlns:cx5="http://schemas.microsoft.com/office/drawing/2016/5/11/chartex" xmlns:cx6="http://schemas.microsoft.com/office/drawing/2016/5/12/chartex" xmlns:cx7="http://schemas.microsoft.com/office/drawing/2016/5/13/chartex" xmlns:cx8="http://schemas.microsoft.com/office/drawing/2016/5/14/chartex" xmlns:mc="http://schemas.openxmlformats.org/markup-compatibility/2006" xmlns:aink="http://schemas.microsoft.com/office/drawing/2016/ink" xmlns:am3d="http://schemas.microsoft.com/office/drawing/2017/model3d" xmlns:o="urn:schemas-microsoft-com:office:office" xmlns:r="http://schemas.openxmlformats.org/officeDocument/2006/relationships" xmlns:m="http://schemas.openxmlformats.org/officeDocument/2006/math" xmlns:v="urn:schemas-microsoft-com:vml" xmlns:wp14="http://schemas.microsoft.com/office/word/2010/wordprocessingDrawing" xmlns:wp="http://schemas.openxmlformats.org/drawingml/2006/wordprocessingDrawing" xmlns:w10="urn:schemas-microsoft-com:office:word" xmlns:w="http://schemas.openxmlformats.org/wordprocessingml/2006/main" xmlns:w14="http://schemas.microsoft.com/office/word/2010/wordml" xmlns:w15="http://schemas.microsoft.com/office/word/2012/wordml" xmlns:w16cid="http://schemas.microsoft.com/office/word/2016/wordml/cid" xmlns:w16se="http://schemas.microsoft.com/office/word/2015/wordml/symex" xmlns:wpg="http://schemas.microsoft.com/office/word/2010/wordprocessingGroup" xmlns:wpi="http://schemas.microsoft.com/office/word/2010/wordprocessingInk" xmlns:wne="http://schemas.microsoft.com/office/word/2006/wordml" xmlns:wps="http://schemas.microsoft.com/office/word/2010/wordprocessingShape" mc:Ignorable="w14 w15 w16se w16cid wp14">
   <w:p>
     <w:pPr>
-      <w:pStyle w:val="Footer"/>
+      <w:pStyle w:val="Pieddepage"/>
     </w:pPr>
   </w:p>
 </w:ftr>
@@ -6800,7 +6307,7 @@
         <w:sdtContent>
           <w:p>
             <w:pPr>
-              <w:pStyle w:val="Footer"/>
+              <w:pStyle w:val="Pieddepage"/>
               <w:pBdr>
                 <w:top w:val="single" w:sz="4" w:space="1" w:color="auto"/>
               </w:pBdr>
@@ -6938,7 +6445,7 @@
   </w:sdt>
   <w:p>
     <w:pPr>
-      <w:pStyle w:val="Footer"/>
+      <w:pStyle w:val="Pieddepage"/>
     </w:pPr>
   </w:p>
 </w:ftr>
@@ -6948,7 +6455,7 @@
 <w:ftr xmlns:wpc="http://schemas.microsoft.com/office/word/2010/wordprocessingCanvas" xmlns:cx="http://schemas.microsoft.com/office/drawing/2014/chartex" xmlns:cx1="http://schemas.microsoft.com/office/drawing/2015/9/8/chartex" xmlns:cx2="http://schemas.microsoft.com/office/drawing/2015/10/21/chartex" xmlns:cx3="http://schemas.microsoft.com/office/drawing/2016/5/9/chartex" xmlns:cx4="http://schemas.microsoft.com/office/drawing/2016/5/10/chartex" xmlns:cx5="http://schemas.microsoft.com/office/drawing/2016/5/11/chartex" xmlns:cx6="http://schemas.microsoft.com/office/drawing/2016/5/12/chartex" xmlns:cx7="http://schemas.microsoft.com/office/drawing/2016/5/13/chartex" xmlns:cx8="http://schemas.microsoft.com/office/drawing/2016/5/14/chartex" xmlns:mc="http://schemas.openxmlformats.org/markup-compatibility/2006" xmlns:aink="http://schemas.microsoft.com/office/drawing/2016/ink" xmlns:am3d="http://schemas.microsoft.com/office/drawing/2017/model3d" xmlns:o="urn:schemas-microsoft-com:office:office" xmlns:r="http://schemas.openxmlformats.org/officeDocument/2006/relationships" xmlns:m="http://schemas.openxmlformats.org/officeDocument/2006/math" xmlns:v="urn:schemas-microsoft-com:vml" xmlns:wp14="http://schemas.microsoft.com/office/word/2010/wordprocessingDrawing" xmlns:wp="http://schemas.openxmlformats.org/drawingml/2006/wordprocessingDrawing" xmlns:w10="urn:schemas-microsoft-com:office:word" xmlns:w="http://schemas.openxmlformats.org/wordprocessingml/2006/main" xmlns:w14="http://schemas.microsoft.com/office/word/2010/wordml" xmlns:w15="http://schemas.microsoft.com/office/word/2012/wordml" xmlns:w16cid="http://schemas.microsoft.com/office/word/2016/wordml/cid" xmlns:w16se="http://schemas.microsoft.com/office/word/2015/wordml/symex" xmlns:wpg="http://schemas.microsoft.com/office/word/2010/wordprocessingGroup" xmlns:wpi="http://schemas.microsoft.com/office/word/2010/wordprocessingInk" xmlns:wne="http://schemas.microsoft.com/office/word/2006/wordml" xmlns:wps="http://schemas.microsoft.com/office/word/2010/wordprocessingShape" mc:Ignorable="w14 w15 w16se w16cid wp14">
   <w:p>
     <w:pPr>
-      <w:pStyle w:val="Footer"/>
+      <w:pStyle w:val="Pieddepage"/>
     </w:pPr>
   </w:p>
 </w:ftr>
@@ -6983,7 +6490,7 @@
 <w:hdr xmlns:wpc="http://schemas.microsoft.com/office/word/2010/wordprocessingCanvas" xmlns:cx="http://schemas.microsoft.com/office/drawing/2014/chartex" xmlns:cx1="http://schemas.microsoft.com/office/drawing/2015/9/8/chartex" xmlns:cx2="http://schemas.microsoft.com/office/drawing/2015/10/21/chartex" xmlns:cx3="http://schemas.microsoft.com/office/drawing/2016/5/9/chartex" xmlns:cx4="http://schemas.microsoft.com/office/drawing/2016/5/10/chartex" xmlns:cx5="http://schemas.microsoft.com/office/drawing/2016/5/11/chartex" xmlns:cx6="http://schemas.microsoft.com/office/drawing/2016/5/12/chartex" xmlns:cx7="http://schemas.microsoft.com/office/drawing/2016/5/13/chartex" xmlns:cx8="http://schemas.microsoft.com/office/drawing/2016/5/14/chartex" xmlns:mc="http://schemas.openxmlformats.org/markup-compatibility/2006" xmlns:aink="http://schemas.microsoft.com/office/drawing/2016/ink" xmlns:am3d="http://schemas.microsoft.com/office/drawing/2017/model3d" xmlns:o="urn:schemas-microsoft-com:office:office" xmlns:r="http://schemas.openxmlformats.org/officeDocument/2006/relationships" xmlns:m="http://schemas.openxmlformats.org/officeDocument/2006/math" xmlns:v="urn:schemas-microsoft-com:vml" xmlns:wp14="http://schemas.microsoft.com/office/word/2010/wordprocessingDrawing" xmlns:wp="http://schemas.openxmlformats.org/drawingml/2006/wordprocessingDrawing" xmlns:w10="urn:schemas-microsoft-com:office:word" xmlns:w="http://schemas.openxmlformats.org/wordprocessingml/2006/main" xmlns:w14="http://schemas.microsoft.com/office/word/2010/wordml" xmlns:w15="http://schemas.microsoft.com/office/word/2012/wordml" xmlns:w16cid="http://schemas.microsoft.com/office/word/2016/wordml/cid" xmlns:w16se="http://schemas.microsoft.com/office/word/2015/wordml/symex" xmlns:wpg="http://schemas.microsoft.com/office/word/2010/wordprocessingGroup" xmlns:wpi="http://schemas.microsoft.com/office/word/2010/wordprocessingInk" xmlns:wne="http://schemas.microsoft.com/office/word/2006/wordml" xmlns:wps="http://schemas.microsoft.com/office/word/2010/wordprocessingShape" mc:Ignorable="w14 w15 w16se w16cid wp14">
   <w:p>
     <w:pPr>
-      <w:pStyle w:val="Header"/>
+      <w:pStyle w:val="En-tte"/>
     </w:pPr>
   </w:p>
 </w:hdr>
@@ -6993,7 +6500,7 @@
 <w:hdr xmlns:wpc="http://schemas.microsoft.com/office/word/2010/wordprocessingCanvas" xmlns:cx="http://schemas.microsoft.com/office/drawing/2014/chartex" xmlns:cx1="http://schemas.microsoft.com/office/drawing/2015/9/8/chartex" xmlns:cx2="http://schemas.microsoft.com/office/drawing/2015/10/21/chartex" xmlns:cx3="http://schemas.microsoft.com/office/drawing/2016/5/9/chartex" xmlns:cx4="http://schemas.microsoft.com/office/drawing/2016/5/10/chartex" xmlns:cx5="http://schemas.microsoft.com/office/drawing/2016/5/11/chartex" xmlns:cx6="http://schemas.microsoft.com/office/drawing/2016/5/12/chartex" xmlns:cx7="http://schemas.microsoft.com/office/drawing/2016/5/13/chartex" xmlns:cx8="http://schemas.microsoft.com/office/drawing/2016/5/14/chartex" xmlns:mc="http://schemas.openxmlformats.org/markup-compatibility/2006" xmlns:aink="http://schemas.microsoft.com/office/drawing/2016/ink" xmlns:am3d="http://schemas.microsoft.com/office/drawing/2017/model3d" xmlns:o="urn:schemas-microsoft-com:office:office" xmlns:r="http://schemas.openxmlformats.org/officeDocument/2006/relationships" xmlns:m="http://schemas.openxmlformats.org/officeDocument/2006/math" xmlns:v="urn:schemas-microsoft-com:vml" xmlns:wp14="http://schemas.microsoft.com/office/word/2010/wordprocessingDrawing" xmlns:wp="http://schemas.openxmlformats.org/drawingml/2006/wordprocessingDrawing" xmlns:w10="urn:schemas-microsoft-com:office:word" xmlns:w="http://schemas.openxmlformats.org/wordprocessingml/2006/main" xmlns:w14="http://schemas.microsoft.com/office/word/2010/wordml" xmlns:w15="http://schemas.microsoft.com/office/word/2012/wordml" xmlns:w16cid="http://schemas.microsoft.com/office/word/2016/wordml/cid" xmlns:w16se="http://schemas.microsoft.com/office/word/2015/wordml/symex" xmlns:wpg="http://schemas.microsoft.com/office/word/2010/wordprocessingGroup" xmlns:wpi="http://schemas.microsoft.com/office/word/2010/wordprocessingInk" xmlns:wne="http://schemas.microsoft.com/office/word/2006/wordml" xmlns:wps="http://schemas.microsoft.com/office/word/2010/wordprocessingShape" mc:Ignorable="w14 w15 w16se w16cid wp14">
   <w:p>
     <w:pPr>
-      <w:pStyle w:val="Header"/>
+      <w:pStyle w:val="En-tte"/>
     </w:pPr>
   </w:p>
 </w:hdr>
@@ -7003,7 +6510,7 @@
 <w:hdr xmlns:wpc="http://schemas.microsoft.com/office/word/2010/wordprocessingCanvas" xmlns:cx="http://schemas.microsoft.com/office/drawing/2014/chartex" xmlns:cx1="http://schemas.microsoft.com/office/drawing/2015/9/8/chartex" xmlns:cx2="http://schemas.microsoft.com/office/drawing/2015/10/21/chartex" xmlns:cx3="http://schemas.microsoft.com/office/drawing/2016/5/9/chartex" xmlns:cx4="http://schemas.microsoft.com/office/drawing/2016/5/10/chartex" xmlns:cx5="http://schemas.microsoft.com/office/drawing/2016/5/11/chartex" xmlns:cx6="http://schemas.microsoft.com/office/drawing/2016/5/12/chartex" xmlns:cx7="http://schemas.microsoft.com/office/drawing/2016/5/13/chartex" xmlns:cx8="http://schemas.microsoft.com/office/drawing/2016/5/14/chartex" xmlns:mc="http://schemas.openxmlformats.org/markup-compatibility/2006" xmlns:aink="http://schemas.microsoft.com/office/drawing/2016/ink" xmlns:am3d="http://schemas.microsoft.com/office/drawing/2017/model3d" xmlns:o="urn:schemas-microsoft-com:office:office" xmlns:r="http://schemas.openxmlformats.org/officeDocument/2006/relationships" xmlns:m="http://schemas.openxmlformats.org/officeDocument/2006/math" xmlns:v="urn:schemas-microsoft-com:vml" xmlns:wp14="http://schemas.microsoft.com/office/word/2010/wordprocessingDrawing" xmlns:wp="http://schemas.openxmlformats.org/drawingml/2006/wordprocessingDrawing" xmlns:w10="urn:schemas-microsoft-com:office:word" xmlns:w="http://schemas.openxmlformats.org/wordprocessingml/2006/main" xmlns:w14="http://schemas.microsoft.com/office/word/2010/wordml" xmlns:w15="http://schemas.microsoft.com/office/word/2012/wordml" xmlns:w16cid="http://schemas.microsoft.com/office/word/2016/wordml/cid" xmlns:w16se="http://schemas.microsoft.com/office/word/2015/wordml/symex" xmlns:wpg="http://schemas.microsoft.com/office/word/2010/wordprocessingGroup" xmlns:wpi="http://schemas.microsoft.com/office/word/2010/wordprocessingInk" xmlns:wne="http://schemas.microsoft.com/office/word/2006/wordml" xmlns:wps="http://schemas.microsoft.com/office/word/2010/wordprocessingShape" mc:Ignorable="w14 w15 w16se w16cid wp14">
   <w:p>
     <w:pPr>
-      <w:pStyle w:val="Header"/>
+      <w:pStyle w:val="En-tte"/>
     </w:pPr>
   </w:p>
 </w:hdr>
@@ -7585,7 +7092,7 @@
     <w:lvl w:ilvl="0">
       <w:start w:val="1"/>
       <w:numFmt w:val="decimal"/>
-      <w:pStyle w:val="Heading1"/>
+      <w:pStyle w:val="Titre1"/>
       <w:lvlText w:val="%1."/>
       <w:lvlJc w:val="left"/>
       <w:pPr>
@@ -7598,7 +7105,7 @@
     <w:lvl w:ilvl="1">
       <w:start w:val="1"/>
       <w:numFmt w:val="decimal"/>
-      <w:pStyle w:val="Heading2"/>
+      <w:pStyle w:val="Titre2"/>
       <w:lvlText w:val="%2."/>
       <w:lvlJc w:val="left"/>
       <w:pPr>
@@ -7611,7 +7118,7 @@
     <w:lvl w:ilvl="2">
       <w:start w:val="1"/>
       <w:numFmt w:val="decimal"/>
-      <w:pStyle w:val="Heading3"/>
+      <w:pStyle w:val="Titre3"/>
       <w:lvlText w:val="%3."/>
       <w:lvlJc w:val="left"/>
       <w:pPr>
@@ -7624,7 +7131,7 @@
     <w:lvl w:ilvl="3">
       <w:start w:val="1"/>
       <w:numFmt w:val="decimal"/>
-      <w:pStyle w:val="Heading4"/>
+      <w:pStyle w:val="Titre4"/>
       <w:lvlText w:val="%4."/>
       <w:lvlJc w:val="left"/>
       <w:pPr>
@@ -7637,7 +7144,7 @@
     <w:lvl w:ilvl="4">
       <w:start w:val="1"/>
       <w:numFmt w:val="decimal"/>
-      <w:pStyle w:val="Heading5"/>
+      <w:pStyle w:val="Titre5"/>
       <w:lvlText w:val="%5."/>
       <w:lvlJc w:val="left"/>
       <w:pPr>
@@ -7650,7 +7157,7 @@
     <w:lvl w:ilvl="5">
       <w:start w:val="1"/>
       <w:numFmt w:val="decimal"/>
-      <w:pStyle w:val="Heading6"/>
+      <w:pStyle w:val="Titre6"/>
       <w:lvlText w:val="%6."/>
       <w:lvlJc w:val="left"/>
       <w:pPr>
@@ -7663,7 +7170,7 @@
     <w:lvl w:ilvl="6">
       <w:start w:val="1"/>
       <w:numFmt w:val="decimal"/>
-      <w:pStyle w:val="Heading7"/>
+      <w:pStyle w:val="Titre7"/>
       <w:lvlText w:val="%7."/>
       <w:lvlJc w:val="left"/>
       <w:pPr>
@@ -7676,7 +7183,7 @@
     <w:lvl w:ilvl="7">
       <w:start w:val="1"/>
       <w:numFmt w:val="decimal"/>
-      <w:pStyle w:val="Heading8"/>
+      <w:pStyle w:val="Titre8"/>
       <w:lvlText w:val="%8."/>
       <w:lvlJc w:val="left"/>
       <w:pPr>
@@ -7689,7 +7196,7 @@
     <w:lvl w:ilvl="8">
       <w:start w:val="1"/>
       <w:numFmt w:val="decimal"/>
-      <w:pStyle w:val="Heading9"/>
+      <w:pStyle w:val="Titre9"/>
       <w:lvlText w:val="%9."/>
       <w:lvlJc w:val="left"/>
       <w:pPr>
@@ -8536,11 +8043,11 @@
     <w:name w:val="Normal"/>
     <w:qFormat/>
   </w:style>
-  <w:style w:type="paragraph" w:styleId="Heading1">
+  <w:style w:type="paragraph" w:styleId="Titre1">
     <w:name w:val="heading 1"/>
     <w:basedOn w:val="Normal"/>
     <w:next w:val="Normal"/>
-    <w:link w:val="Heading1Char"/>
+    <w:link w:val="Titre1Car"/>
     <w:uiPriority w:val="9"/>
     <w:qFormat/>
     <w:rsid w:val="00620C20"/>
@@ -8562,11 +8069,11 @@
       <w:lang w:val="en-US" w:eastAsia="en-US"/>
     </w:rPr>
   </w:style>
-  <w:style w:type="paragraph" w:styleId="Heading2">
+  <w:style w:type="paragraph" w:styleId="Titre2">
     <w:name w:val="heading 2"/>
     <w:basedOn w:val="Normal"/>
     <w:next w:val="Normal"/>
-    <w:link w:val="Heading2Char"/>
+    <w:link w:val="Titre2Car"/>
     <w:uiPriority w:val="9"/>
     <w:semiHidden/>
     <w:unhideWhenUsed/>
@@ -8592,11 +8099,11 @@
       <w:lang w:val="en-US" w:eastAsia="en-US"/>
     </w:rPr>
   </w:style>
-  <w:style w:type="paragraph" w:styleId="Heading3">
+  <w:style w:type="paragraph" w:styleId="Titre3">
     <w:name w:val="heading 3"/>
     <w:basedOn w:val="Normal"/>
     <w:next w:val="Normal"/>
-    <w:link w:val="Heading3Char"/>
+    <w:link w:val="Titre3Car"/>
     <w:uiPriority w:val="9"/>
     <w:semiHidden/>
     <w:unhideWhenUsed/>
@@ -8620,11 +8127,11 @@
       <w:lang w:val="en-US" w:eastAsia="en-US"/>
     </w:rPr>
   </w:style>
-  <w:style w:type="paragraph" w:styleId="Heading4">
+  <w:style w:type="paragraph" w:styleId="Titre4">
     <w:name w:val="heading 4"/>
     <w:basedOn w:val="Normal"/>
     <w:next w:val="Normal"/>
-    <w:link w:val="Heading4Char"/>
+    <w:link w:val="Titre4Car"/>
     <w:uiPriority w:val="9"/>
     <w:semiHidden/>
     <w:unhideWhenUsed/>
@@ -8647,11 +8154,11 @@
       <w:lang w:val="en-US" w:eastAsia="en-US"/>
     </w:rPr>
   </w:style>
-  <w:style w:type="paragraph" w:styleId="Heading5">
+  <w:style w:type="paragraph" w:styleId="Titre5">
     <w:name w:val="heading 5"/>
     <w:basedOn w:val="Normal"/>
     <w:next w:val="Normal"/>
-    <w:link w:val="Heading5Char"/>
+    <w:link w:val="Titre5Car"/>
     <w:uiPriority w:val="9"/>
     <w:semiHidden/>
     <w:unhideWhenUsed/>
@@ -8675,11 +8182,11 @@
       <w:lang w:val="en-US" w:eastAsia="en-US"/>
     </w:rPr>
   </w:style>
-  <w:style w:type="paragraph" w:styleId="Heading6">
+  <w:style w:type="paragraph" w:styleId="Titre6">
     <w:name w:val="heading 6"/>
     <w:basedOn w:val="Normal"/>
     <w:next w:val="Normal"/>
-    <w:link w:val="Heading6Char"/>
+    <w:link w:val="Titre6Car"/>
     <w:qFormat/>
     <w:rsid w:val="00620C20"/>
     <w:pPr>
@@ -8697,11 +8204,11 @@
       <w:lang w:val="en-US" w:eastAsia="en-US"/>
     </w:rPr>
   </w:style>
-  <w:style w:type="paragraph" w:styleId="Heading7">
+  <w:style w:type="paragraph" w:styleId="Titre7">
     <w:name w:val="heading 7"/>
     <w:basedOn w:val="Normal"/>
     <w:next w:val="Normal"/>
-    <w:link w:val="Heading7Char"/>
+    <w:link w:val="Titre7Car"/>
     <w:uiPriority w:val="9"/>
     <w:semiHidden/>
     <w:unhideWhenUsed/>
@@ -8721,11 +8228,11 @@
       <w:lang w:val="en-US" w:eastAsia="en-US"/>
     </w:rPr>
   </w:style>
-  <w:style w:type="paragraph" w:styleId="Heading8">
+  <w:style w:type="paragraph" w:styleId="Titre8">
     <w:name w:val="heading 8"/>
     <w:basedOn w:val="Normal"/>
     <w:next w:val="Normal"/>
-    <w:link w:val="Heading8Char"/>
+    <w:link w:val="Titre8Car"/>
     <w:uiPriority w:val="9"/>
     <w:semiHidden/>
     <w:unhideWhenUsed/>
@@ -8747,11 +8254,11 @@
       <w:lang w:val="en-US" w:eastAsia="en-US"/>
     </w:rPr>
   </w:style>
-  <w:style w:type="paragraph" w:styleId="Heading9">
+  <w:style w:type="paragraph" w:styleId="Titre9">
     <w:name w:val="heading 9"/>
     <w:basedOn w:val="Normal"/>
     <w:next w:val="Normal"/>
-    <w:link w:val="Heading9Char"/>
+    <w:link w:val="Titre9Car"/>
     <w:uiPriority w:val="9"/>
     <w:semiHidden/>
     <w:unhideWhenUsed/>
@@ -8770,13 +8277,13 @@
       <w:lang w:val="en-US" w:eastAsia="en-US"/>
     </w:rPr>
   </w:style>
-  <w:style w:type="character" w:default="1" w:styleId="DefaultParagraphFont">
+  <w:style w:type="character" w:default="1" w:styleId="Policepardfaut">
     <w:name w:val="Default Paragraph Font"/>
     <w:uiPriority w:val="1"/>
     <w:semiHidden/>
     <w:unhideWhenUsed/>
   </w:style>
-  <w:style w:type="table" w:default="1" w:styleId="TableNormal">
+  <w:style w:type="table" w:default="1" w:styleId="TableauNormal">
     <w:name w:val="Normal Table"/>
     <w:uiPriority w:val="99"/>
     <w:semiHidden/>
@@ -8791,13 +8298,13 @@
       </w:tblCellMar>
     </w:tblPr>
   </w:style>
-  <w:style w:type="numbering" w:default="1" w:styleId="NoList">
+  <w:style w:type="numbering" w:default="1" w:styleId="Aucuneliste">
     <w:name w:val="No List"/>
     <w:uiPriority w:val="99"/>
     <w:semiHidden/>
     <w:unhideWhenUsed/>
   </w:style>
-  <w:style w:type="paragraph" w:styleId="ListParagraph">
+  <w:style w:type="paragraph" w:styleId="Paragraphedeliste">
     <w:name w:val="List Paragraph"/>
     <w:basedOn w:val="Normal"/>
     <w:uiPriority w:val="34"/>
@@ -8815,10 +8322,10 @@
       <w:lang w:val="en-US" w:eastAsia="en-US"/>
     </w:rPr>
   </w:style>
-  <w:style w:type="character" w:customStyle="1" w:styleId="Heading1Char">
-    <w:name w:val="Heading 1 Char"/>
-    <w:basedOn w:val="DefaultParagraphFont"/>
-    <w:link w:val="Heading1"/>
+  <w:style w:type="character" w:customStyle="1" w:styleId="Titre1Car">
+    <w:name w:val="Titre 1 Car"/>
+    <w:basedOn w:val="Policepardfaut"/>
+    <w:link w:val="Titre1"/>
     <w:uiPriority w:val="9"/>
     <w:rsid w:val="00620C20"/>
     <w:rPr>
@@ -8831,10 +8338,10 @@
       <w:lang w:val="en-US" w:eastAsia="en-US"/>
     </w:rPr>
   </w:style>
-  <w:style w:type="character" w:customStyle="1" w:styleId="Heading2Char">
-    <w:name w:val="Heading 2 Char"/>
-    <w:basedOn w:val="DefaultParagraphFont"/>
-    <w:link w:val="Heading2"/>
+  <w:style w:type="character" w:customStyle="1" w:styleId="Titre2Car">
+    <w:name w:val="Titre 2 Car"/>
+    <w:basedOn w:val="Policepardfaut"/>
+    <w:link w:val="Titre2"/>
     <w:uiPriority w:val="9"/>
     <w:semiHidden/>
     <w:rsid w:val="00620C20"/>
@@ -8849,10 +8356,10 @@
       <w:lang w:val="en-US" w:eastAsia="en-US"/>
     </w:rPr>
   </w:style>
-  <w:style w:type="character" w:customStyle="1" w:styleId="Heading3Char">
-    <w:name w:val="Heading 3 Char"/>
-    <w:basedOn w:val="DefaultParagraphFont"/>
-    <w:link w:val="Heading3"/>
+  <w:style w:type="character" w:customStyle="1" w:styleId="Titre3Car">
+    <w:name w:val="Titre 3 Car"/>
+    <w:basedOn w:val="Policepardfaut"/>
+    <w:link w:val="Titre3"/>
     <w:uiPriority w:val="9"/>
     <w:semiHidden/>
     <w:rsid w:val="00620C20"/>
@@ -8865,10 +8372,10 @@
       <w:lang w:val="en-US" w:eastAsia="en-US"/>
     </w:rPr>
   </w:style>
-  <w:style w:type="character" w:customStyle="1" w:styleId="Heading4Char">
-    <w:name w:val="Heading 4 Char"/>
-    <w:basedOn w:val="DefaultParagraphFont"/>
-    <w:link w:val="Heading4"/>
+  <w:style w:type="character" w:customStyle="1" w:styleId="Titre4Car">
+    <w:name w:val="Titre 4 Car"/>
+    <w:basedOn w:val="Policepardfaut"/>
+    <w:link w:val="Titre4"/>
     <w:uiPriority w:val="9"/>
     <w:semiHidden/>
     <w:rsid w:val="00620C20"/>
@@ -8880,10 +8387,10 @@
       <w:lang w:val="en-US" w:eastAsia="en-US"/>
     </w:rPr>
   </w:style>
-  <w:style w:type="character" w:customStyle="1" w:styleId="Heading5Char">
-    <w:name w:val="Heading 5 Char"/>
-    <w:basedOn w:val="DefaultParagraphFont"/>
-    <w:link w:val="Heading5"/>
+  <w:style w:type="character" w:customStyle="1" w:styleId="Titre5Car">
+    <w:name w:val="Titre 5 Car"/>
+    <w:basedOn w:val="Policepardfaut"/>
+    <w:link w:val="Titre5"/>
     <w:uiPriority w:val="9"/>
     <w:semiHidden/>
     <w:rsid w:val="00620C20"/>
@@ -8897,10 +8404,10 @@
       <w:lang w:val="en-US" w:eastAsia="en-US"/>
     </w:rPr>
   </w:style>
-  <w:style w:type="character" w:customStyle="1" w:styleId="Heading6Char">
-    <w:name w:val="Heading 6 Char"/>
-    <w:basedOn w:val="DefaultParagraphFont"/>
-    <w:link w:val="Heading6"/>
+  <w:style w:type="character" w:customStyle="1" w:styleId="Titre6Car">
+    <w:name w:val="Titre 6 Car"/>
+    <w:basedOn w:val="Policepardfaut"/>
+    <w:link w:val="Titre6"/>
     <w:rsid w:val="00620C20"/>
     <w:rPr>
       <w:rFonts w:ascii="Times New Roman" w:eastAsia="Times New Roman" w:hAnsi="Times New Roman" w:cs="Times New Roman"/>
@@ -8909,10 +8416,10 @@
       <w:lang w:val="en-US" w:eastAsia="en-US"/>
     </w:rPr>
   </w:style>
-  <w:style w:type="character" w:customStyle="1" w:styleId="Heading7Char">
-    <w:name w:val="Heading 7 Char"/>
-    <w:basedOn w:val="DefaultParagraphFont"/>
-    <w:link w:val="Heading7"/>
+  <w:style w:type="character" w:customStyle="1" w:styleId="Titre7Car">
+    <w:name w:val="Titre 7 Car"/>
+    <w:basedOn w:val="Policepardfaut"/>
+    <w:link w:val="Titre7"/>
     <w:uiPriority w:val="9"/>
     <w:semiHidden/>
     <w:rsid w:val="00620C20"/>
@@ -8922,10 +8429,10 @@
       <w:lang w:val="en-US" w:eastAsia="en-US"/>
     </w:rPr>
   </w:style>
-  <w:style w:type="character" w:customStyle="1" w:styleId="Heading8Char">
-    <w:name w:val="Heading 8 Char"/>
-    <w:basedOn w:val="DefaultParagraphFont"/>
-    <w:link w:val="Heading8"/>
+  <w:style w:type="character" w:customStyle="1" w:styleId="Titre8Car">
+    <w:name w:val="Titre 8 Car"/>
+    <w:basedOn w:val="Policepardfaut"/>
+    <w:link w:val="Titre8"/>
     <w:uiPriority w:val="9"/>
     <w:semiHidden/>
     <w:rsid w:val="00620C20"/>
@@ -8937,10 +8444,10 @@
       <w:lang w:val="en-US" w:eastAsia="en-US"/>
     </w:rPr>
   </w:style>
-  <w:style w:type="character" w:customStyle="1" w:styleId="Heading9Char">
-    <w:name w:val="Heading 9 Char"/>
-    <w:basedOn w:val="DefaultParagraphFont"/>
-    <w:link w:val="Heading9"/>
+  <w:style w:type="character" w:customStyle="1" w:styleId="Titre9Car">
+    <w:name w:val="Titre 9 Car"/>
+    <w:basedOn w:val="Policepardfaut"/>
+    <w:link w:val="Titre9"/>
     <w:uiPriority w:val="9"/>
     <w:semiHidden/>
     <w:rsid w:val="00620C20"/>
@@ -8949,10 +8456,10 @@
       <w:lang w:val="en-US" w:eastAsia="en-US"/>
     </w:rPr>
   </w:style>
-  <w:style w:type="paragraph" w:styleId="Header">
+  <w:style w:type="paragraph" w:styleId="En-tte">
     <w:name w:val="header"/>
     <w:basedOn w:val="Normal"/>
-    <w:link w:val="HeaderChar"/>
+    <w:link w:val="En-tteCar"/>
     <w:uiPriority w:val="99"/>
     <w:unhideWhenUsed/>
     <w:rsid w:val="0026212E"/>
@@ -8964,17 +8471,17 @@
       <w:spacing w:after="0" w:line="240" w:lineRule="auto"/>
     </w:pPr>
   </w:style>
-  <w:style w:type="character" w:customStyle="1" w:styleId="HeaderChar">
-    <w:name w:val="Header Char"/>
-    <w:basedOn w:val="DefaultParagraphFont"/>
-    <w:link w:val="Header"/>
+  <w:style w:type="character" w:customStyle="1" w:styleId="En-tteCar">
+    <w:name w:val="En-tête Car"/>
+    <w:basedOn w:val="Policepardfaut"/>
+    <w:link w:val="En-tte"/>
     <w:uiPriority w:val="99"/>
     <w:rsid w:val="0026212E"/>
   </w:style>
-  <w:style w:type="paragraph" w:styleId="Footer">
+  <w:style w:type="paragraph" w:styleId="Pieddepage">
     <w:name w:val="footer"/>
     <w:basedOn w:val="Normal"/>
-    <w:link w:val="FooterChar"/>
+    <w:link w:val="PieddepageCar"/>
     <w:uiPriority w:val="99"/>
     <w:unhideWhenUsed/>
     <w:rsid w:val="0026212E"/>
@@ -8986,16 +8493,16 @@
       <w:spacing w:after="0" w:line="240" w:lineRule="auto"/>
     </w:pPr>
   </w:style>
-  <w:style w:type="character" w:customStyle="1" w:styleId="FooterChar">
-    <w:name w:val="Footer Char"/>
-    <w:basedOn w:val="DefaultParagraphFont"/>
-    <w:link w:val="Footer"/>
+  <w:style w:type="character" w:customStyle="1" w:styleId="PieddepageCar">
+    <w:name w:val="Pied de page Car"/>
+    <w:basedOn w:val="Policepardfaut"/>
+    <w:link w:val="Pieddepage"/>
     <w:uiPriority w:val="99"/>
     <w:rsid w:val="0026212E"/>
   </w:style>
-  <w:style w:type="character" w:styleId="Hyperlink">
+  <w:style w:type="character" w:styleId="Lienhypertexte">
     <w:name w:val="Hyperlink"/>
-    <w:basedOn w:val="DefaultParagraphFont"/>
+    <w:basedOn w:val="Policepardfaut"/>
     <w:uiPriority w:val="99"/>
     <w:unhideWhenUsed/>
     <w:rsid w:val="0086273D"/>
@@ -9006,7 +8513,7 @@
   </w:style>
   <w:style w:type="character" w:customStyle="1" w:styleId="Mentionnonrsolue1">
     <w:name w:val="Mention non résolue1"/>
-    <w:basedOn w:val="DefaultParagraphFont"/>
+    <w:basedOn w:val="Policepardfaut"/>
     <w:uiPriority w:val="99"/>
     <w:semiHidden/>
     <w:unhideWhenUsed/>
@@ -9016,10 +8523,10 @@
       <w:shd w:val="clear" w:color="auto" w:fill="E1DFDD"/>
     </w:rPr>
   </w:style>
-  <w:style w:type="paragraph" w:styleId="BalloonText">
+  <w:style w:type="paragraph" w:styleId="Textedebulles">
     <w:name w:val="Balloon Text"/>
     <w:basedOn w:val="Normal"/>
-    <w:link w:val="BalloonTextChar"/>
+    <w:link w:val="TextedebullesCar"/>
     <w:uiPriority w:val="99"/>
     <w:semiHidden/>
     <w:unhideWhenUsed/>
@@ -9033,10 +8540,10 @@
       <w:szCs w:val="18"/>
     </w:rPr>
   </w:style>
-  <w:style w:type="character" w:customStyle="1" w:styleId="BalloonTextChar">
-    <w:name w:val="Balloon Text Char"/>
-    <w:basedOn w:val="DefaultParagraphFont"/>
-    <w:link w:val="BalloonText"/>
+  <w:style w:type="character" w:customStyle="1" w:styleId="TextedebullesCar">
+    <w:name w:val="Texte de bulles Car"/>
+    <w:basedOn w:val="Policepardfaut"/>
+    <w:link w:val="Textedebulles"/>
     <w:uiPriority w:val="99"/>
     <w:semiHidden/>
     <w:rsid w:val="00EC224C"/>
@@ -9046,9 +8553,9 @@
       <w:szCs w:val="18"/>
     </w:rPr>
   </w:style>
-  <w:style w:type="character" w:styleId="CommentReference">
+  <w:style w:type="character" w:styleId="Marquedecommentaire">
     <w:name w:val="annotation reference"/>
-    <w:basedOn w:val="DefaultParagraphFont"/>
+    <w:basedOn w:val="Policepardfaut"/>
     <w:uiPriority w:val="99"/>
     <w:semiHidden/>
     <w:unhideWhenUsed/>
@@ -9058,10 +8565,10 @@
       <w:szCs w:val="16"/>
     </w:rPr>
   </w:style>
-  <w:style w:type="paragraph" w:styleId="CommentText">
+  <w:style w:type="paragraph" w:styleId="Commentaire">
     <w:name w:val="annotation text"/>
     <w:basedOn w:val="Normal"/>
-    <w:link w:val="CommentTextChar"/>
+    <w:link w:val="CommentaireCar"/>
     <w:uiPriority w:val="99"/>
     <w:semiHidden/>
     <w:unhideWhenUsed/>
@@ -9074,10 +8581,10 @@
       <w:szCs w:val="20"/>
     </w:rPr>
   </w:style>
-  <w:style w:type="character" w:customStyle="1" w:styleId="CommentTextChar">
-    <w:name w:val="Comment Text Char"/>
-    <w:basedOn w:val="DefaultParagraphFont"/>
-    <w:link w:val="CommentText"/>
+  <w:style w:type="character" w:customStyle="1" w:styleId="CommentaireCar">
+    <w:name w:val="Commentaire Car"/>
+    <w:basedOn w:val="Policepardfaut"/>
+    <w:link w:val="Commentaire"/>
     <w:uiPriority w:val="99"/>
     <w:semiHidden/>
     <w:rsid w:val="00F778D5"/>
@@ -9086,11 +8593,11 @@
       <w:szCs w:val="20"/>
     </w:rPr>
   </w:style>
-  <w:style w:type="paragraph" w:styleId="CommentSubject">
+  <w:style w:type="paragraph" w:styleId="Objetducommentaire">
     <w:name w:val="annotation subject"/>
-    <w:basedOn w:val="CommentText"/>
-    <w:next w:val="CommentText"/>
-    <w:link w:val="CommentSubjectChar"/>
+    <w:basedOn w:val="Commentaire"/>
+    <w:next w:val="Commentaire"/>
+    <w:link w:val="ObjetducommentaireCar"/>
     <w:uiPriority w:val="99"/>
     <w:semiHidden/>
     <w:unhideWhenUsed/>
@@ -9100,10 +8607,10 @@
       <w:bCs/>
     </w:rPr>
   </w:style>
-  <w:style w:type="character" w:customStyle="1" w:styleId="CommentSubjectChar">
-    <w:name w:val="Comment Subject Char"/>
-    <w:basedOn w:val="CommentTextChar"/>
-    <w:link w:val="CommentSubject"/>
+  <w:style w:type="character" w:customStyle="1" w:styleId="ObjetducommentaireCar">
+    <w:name w:val="Objet du commentaire Car"/>
+    <w:basedOn w:val="CommentaireCar"/>
+    <w:link w:val="Objetducommentaire"/>
     <w:uiPriority w:val="99"/>
     <w:semiHidden/>
     <w:rsid w:val="00F778D5"/>
@@ -9114,9 +8621,9 @@
       <w:szCs w:val="20"/>
     </w:rPr>
   </w:style>
-  <w:style w:type="character" w:styleId="FollowedHyperlink">
+  <w:style w:type="character" w:styleId="Lienhypertextesuivivisit">
     <w:name w:val="FollowedHyperlink"/>
-    <w:basedOn w:val="DefaultParagraphFont"/>
+    <w:basedOn w:val="Policepardfaut"/>
     <w:uiPriority w:val="99"/>
     <w:semiHidden/>
     <w:unhideWhenUsed/>
@@ -9126,10 +8633,10 @@
       <w:u w:val="single"/>
     </w:rPr>
   </w:style>
-  <w:style w:type="paragraph" w:styleId="FootnoteText">
+  <w:style w:type="paragraph" w:styleId="Notedebasdepage">
     <w:name w:val="footnote text"/>
     <w:basedOn w:val="Normal"/>
-    <w:link w:val="FootnoteTextChar"/>
+    <w:link w:val="NotedebasdepageCar"/>
     <w:uiPriority w:val="99"/>
     <w:semiHidden/>
     <w:unhideWhenUsed/>
@@ -9142,10 +8649,10 @@
       <w:szCs w:val="20"/>
     </w:rPr>
   </w:style>
-  <w:style w:type="character" w:customStyle="1" w:styleId="FootnoteTextChar">
-    <w:name w:val="Footnote Text Char"/>
-    <w:basedOn w:val="DefaultParagraphFont"/>
-    <w:link w:val="FootnoteText"/>
+  <w:style w:type="character" w:customStyle="1" w:styleId="NotedebasdepageCar">
+    <w:name w:val="Note de bas de page Car"/>
+    <w:basedOn w:val="Policepardfaut"/>
+    <w:link w:val="Notedebasdepage"/>
     <w:uiPriority w:val="99"/>
     <w:semiHidden/>
     <w:rsid w:val="002C7EED"/>
@@ -9154,9 +8661,9 @@
       <w:szCs w:val="20"/>
     </w:rPr>
   </w:style>
-  <w:style w:type="character" w:styleId="FootnoteReference">
+  <w:style w:type="character" w:styleId="Appelnotedebasdep">
     <w:name w:val="footnote reference"/>
-    <w:basedOn w:val="DefaultParagraphFont"/>
+    <w:basedOn w:val="Policepardfaut"/>
     <w:uiPriority w:val="99"/>
     <w:semiHidden/>
     <w:unhideWhenUsed/>
@@ -9165,7 +8672,7 @@
       <w:vertAlign w:val="superscript"/>
     </w:rPr>
   </w:style>
-  <w:style w:type="paragraph" w:styleId="Caption">
+  <w:style w:type="paragraph" w:styleId="Lgende">
     <w:name w:val="caption"/>
     <w:basedOn w:val="Normal"/>
     <w:next w:val="Normal"/>
@@ -9487,7 +8994,7 @@
 </file>
 
 <file path=customXml/itemProps1.xml><?xml version="1.0" encoding="utf-8"?>
-<ds:datastoreItem xmlns:ds="http://schemas.openxmlformats.org/officeDocument/2006/customXml" ds:itemID="{BBF98C3F-DC4D-490D-B93C-F0F2D7C353D0}">
+<ds:datastoreItem xmlns:ds="http://schemas.openxmlformats.org/officeDocument/2006/customXml" ds:itemID="{82DA3C79-762E-4D72-891B-96BCE9BCF565}">
   <ds:schemaRefs>
     <ds:schemaRef ds:uri="http://schemas.openxmlformats.org/officeDocument/2006/bibliography"/>
   </ds:schemaRefs>

</xml_diff>

<commit_message>
HP : Smol adjustments
</commit_message>
<xml_diff>
--- a/TP2/TP2_Log3430_201.docx
+++ b/TP2/TP2_Log3430_201.docx
@@ -991,17 +991,67 @@
           <w:szCs w:val="24"/>
           <w:lang w:val="fr-CA" w:eastAsia="zh-CN"/>
         </w:rPr>
-        <w:t>O : n’importe quoi.</w:t>
-      </w:r>
-      <w:r>
-        <w:rPr>
-          <w:rFonts w:asciiTheme="minorBidi" w:eastAsiaTheme="minorEastAsia" w:hAnsiTheme="minorBidi" w:cstheme="minorBidi"/>
-          <w:spacing w:val="-8"/>
-          <w:sz w:val="24"/>
-          <w:szCs w:val="24"/>
-          <w:lang w:val="fr-CA" w:eastAsia="zh-CN"/>
-        </w:rPr>
-        <w:t xml:space="preserve"> Ça peut être un objet ou un String</w:t>
+        <w:t xml:space="preserve">O : </w:t>
+      </w:r>
+      <w:r>
+        <w:rPr>
+          <w:rFonts w:asciiTheme="minorBidi" w:eastAsiaTheme="minorEastAsia" w:hAnsiTheme="minorBidi" w:cstheme="minorBidi"/>
+          <w:spacing w:val="-8"/>
+          <w:sz w:val="24"/>
+          <w:szCs w:val="24"/>
+          <w:lang w:val="fr-CA" w:eastAsia="zh-CN"/>
+        </w:rPr>
+        <w:t>any</w:t>
+      </w:r>
+      <w:r>
+        <w:rPr>
+          <w:rFonts w:asciiTheme="minorBidi" w:eastAsiaTheme="minorEastAsia" w:hAnsiTheme="minorBidi" w:cstheme="minorBidi"/>
+          <w:spacing w:val="-8"/>
+          <w:sz w:val="24"/>
+          <w:szCs w:val="24"/>
+          <w:lang w:val="fr-CA" w:eastAsia="zh-CN"/>
+        </w:rPr>
+        <w:t>.</w:t>
+      </w:r>
+      <w:r>
+        <w:rPr>
+          <w:rFonts w:asciiTheme="minorBidi" w:eastAsiaTheme="minorEastAsia" w:hAnsiTheme="minorBidi" w:cstheme="minorBidi"/>
+          <w:spacing w:val="-8"/>
+          <w:sz w:val="24"/>
+          <w:szCs w:val="24"/>
+          <w:lang w:val="fr-CA" w:eastAsia="zh-CN"/>
+        </w:rPr>
+        <w:t xml:space="preserve"> </w:t>
+      </w:r>
+      <w:r>
+        <w:rPr>
+          <w:rFonts w:asciiTheme="minorBidi" w:eastAsiaTheme="minorEastAsia" w:hAnsiTheme="minorBidi" w:cstheme="minorBidi"/>
+          <w:spacing w:val="-8"/>
+          <w:sz w:val="24"/>
+          <w:szCs w:val="24"/>
+          <w:lang w:val="fr-CA" w:eastAsia="zh-CN"/>
+        </w:rPr>
+        <w:t>Peut repr</w:t>
+      </w:r>
+      <w:r>
+        <w:rPr>
+          <w:rFonts w:asciiTheme="minorBidi" w:eastAsiaTheme="minorEastAsia" w:hAnsiTheme="minorBidi" w:cstheme="minorBidi"/>
+          <w:spacing w:val="-8"/>
+          <w:sz w:val="24"/>
+          <w:szCs w:val="24"/>
+          <w:lang w:val="fr-FR" w:eastAsia="zh-CN"/>
+        </w:rPr>
+        <w:t xml:space="preserve">ésenter un objet ou un type de base (int, char, etc.) </w:t>
+      </w:r>
+      <w:r>
+        <w:rPr>
+          <w:rFonts w:asciiTheme="minorBidi" w:eastAsiaTheme="minorEastAsia" w:hAnsiTheme="minorBidi" w:cstheme="minorBidi"/>
+          <w:spacing w:val="-8"/>
+          <w:sz w:val="24"/>
+          <w:szCs w:val="24"/>
+          <w:lang w:val="fr-FR" w:eastAsia="zh-CN"/>
+        </w:rPr>
+        <w:t>autre que number</w:t>
       </w:r>
       <w:r>
         <w:rPr>
@@ -1197,27 +1247,7 @@
           <w:szCs w:val="24"/>
           <w:lang w:val="fr-CA" w:eastAsia="zh-CN"/>
         </w:rPr>
-        <w:t>B</w:t>
-      </w:r>
-      <w:r>
-        <w:rPr>
-          <w:rFonts w:asciiTheme="minorBidi" w:eastAsiaTheme="minorEastAsia" w:hAnsiTheme="minorBidi" w:cstheme="minorBidi"/>
-          <w:spacing w:val="-8"/>
-          <w:sz w:val="24"/>
-          <w:szCs w:val="24"/>
-          <w:lang w:val="fr-CA" w:eastAsia="zh-CN"/>
-        </w:rPr>
-        <w:t>2</w:t>
-      </w:r>
-      <w:r>
-        <w:rPr>
-          <w:rFonts w:asciiTheme="minorBidi" w:eastAsiaTheme="minorEastAsia" w:hAnsiTheme="minorBidi" w:cstheme="minorBidi"/>
-          <w:spacing w:val="-8"/>
-          <w:sz w:val="24"/>
-          <w:szCs w:val="24"/>
-          <w:lang w:val="fr-CA" w:eastAsia="zh-CN"/>
-        </w:rPr>
-        <w:t xml:space="preserve"> = {B = </w:t>
+        <w:t xml:space="preserve">B2 = {B = </w:t>
       </w:r>
       <w:r>
         <w:rPr>
@@ -1733,47 +1763,7 @@
           <w:szCs w:val="24"/>
           <w:lang w:val="fr-CA" w:eastAsia="zh-CN"/>
         </w:rPr>
-        <w:t xml:space="preserve">erreur, </w:t>
-      </w:r>
-      <w:r>
-        <w:rPr>
-          <w:rFonts w:asciiTheme="minorBidi" w:eastAsiaTheme="minorEastAsia" w:hAnsiTheme="minorBidi" w:cstheme="minorBidi"/>
-          <w:spacing w:val="-8"/>
-          <w:sz w:val="24"/>
-          <w:szCs w:val="24"/>
-          <w:lang w:val="fr-CA" w:eastAsia="zh-CN"/>
-        </w:rPr>
-        <w:t>propriétés :</w:t>
-      </w:r>
-      <w:r>
-        <w:rPr>
-          <w:rFonts w:asciiTheme="minorBidi" w:eastAsiaTheme="minorEastAsia" w:hAnsiTheme="minorBidi" w:cstheme="minorBidi"/>
-          <w:spacing w:val="-8"/>
-          <w:sz w:val="24"/>
-          <w:szCs w:val="24"/>
-          <w:lang w:val="fr-CA" w:eastAsia="zh-CN"/>
-        </w:rPr>
-        <w:t xml:space="preserve"> </w:t>
-      </w:r>
-      <w:r>
-        <w:rPr>
-          <w:rFonts w:asciiTheme="minorBidi" w:eastAsiaTheme="minorEastAsia" w:hAnsiTheme="minorBidi" w:cstheme="minorBidi"/>
-          <w:spacing w:val="-8"/>
-          <w:sz w:val="24"/>
-          <w:szCs w:val="24"/>
-          <w:lang w:val="fr-CA" w:eastAsia="zh-CN"/>
-        </w:rPr>
-        <w:t xml:space="preserve">n’est pas un </w:t>
-      </w:r>
-      <w:r>
-        <w:rPr>
-          <w:rFonts w:asciiTheme="minorBidi" w:eastAsiaTheme="minorEastAsia" w:hAnsiTheme="minorBidi" w:cstheme="minorBidi"/>
-          <w:spacing w:val="-8"/>
-          <w:sz w:val="24"/>
-          <w:szCs w:val="24"/>
-          <w:lang w:val="fr-CA" w:eastAsia="zh-CN"/>
-        </w:rPr>
-        <w:t>number</w:t>
+        <w:t>erreur</w:t>
       </w:r>
       <w:r>
         <w:rPr>
@@ -2189,7 +2179,27 @@
           <w:lang w:val="fr-CA" w:eastAsia="zh-CN"/>
         </w:rPr>
         <w:tab/>
-        <w:t>[La racine contient des fils]</w:t>
+        <w:t>[L</w:t>
+      </w:r>
+      <w:r>
+        <w:rPr>
+          <w:rFonts w:asciiTheme="minorBidi" w:eastAsiaTheme="minorEastAsia" w:hAnsiTheme="minorBidi" w:cstheme="minorBidi"/>
+          <w:spacing w:val="-8"/>
+          <w:sz w:val="24"/>
+          <w:szCs w:val="24"/>
+          <w:lang w:val="fr-CA" w:eastAsia="zh-CN"/>
+        </w:rPr>
+        <w:t>e nœud est la racine du BST</w:t>
+      </w:r>
+      <w:r>
+        <w:rPr>
+          <w:rFonts w:asciiTheme="minorBidi" w:eastAsiaTheme="minorEastAsia" w:hAnsiTheme="minorBidi" w:cstheme="minorBidi"/>
+          <w:spacing w:val="-8"/>
+          <w:sz w:val="24"/>
+          <w:szCs w:val="24"/>
+          <w:lang w:val="fr-CA" w:eastAsia="zh-CN"/>
+        </w:rPr>
+        <w:t>]</w:t>
       </w:r>
     </w:p>
     <w:p>
@@ -2315,7 +2325,7 @@
           <w:szCs w:val="24"/>
           <w:lang w:val="fr-CA" w:eastAsia="zh-CN"/>
         </w:rPr>
-        <w:t>ne contient pas de fils</w:t>
+        <w:t>n’a pas de fils</w:t>
       </w:r>
       <w:r>
         <w:rPr>
@@ -2435,17 +2445,7 @@
           <w:szCs w:val="24"/>
           <w:lang w:val="fr-CA" w:eastAsia="zh-CN"/>
         </w:rPr>
-        <w:t>B = 1,2,3</w:t>
-      </w:r>
-      <w:r>
-        <w:rPr>
-          <w:rFonts w:asciiTheme="minorBidi" w:eastAsiaTheme="minorEastAsia" w:hAnsiTheme="minorBidi" w:cstheme="minorBidi"/>
-          <w:spacing w:val="-8"/>
-          <w:sz w:val="24"/>
-          <w:szCs w:val="24"/>
-          <w:lang w:val="fr-CA" w:eastAsia="zh-CN"/>
-        </w:rPr>
-        <w:t xml:space="preserve">, </w:t>
+        <w:t xml:space="preserve">B = 1,2,3, </w:t>
       </w:r>
       <w:r>
         <w:rPr>
@@ -2475,7 +2475,27 @@
           <w:szCs w:val="24"/>
           <w:lang w:val="fr-CA" w:eastAsia="zh-CN"/>
         </w:rPr>
-        <w:t>= None}, {-420 was inserted}</w:t>
+        <w:t xml:space="preserve">= None}, {-420 </w:t>
+      </w:r>
+      <w:r>
+        <w:rPr>
+          <w:rFonts w:asciiTheme="minorBidi" w:eastAsiaTheme="minorEastAsia" w:hAnsiTheme="minorBidi" w:cstheme="minorBidi"/>
+          <w:spacing w:val="-8"/>
+          <w:sz w:val="24"/>
+          <w:szCs w:val="24"/>
+          <w:lang w:val="fr-CA" w:eastAsia="zh-CN"/>
+        </w:rPr>
+        <w:t>est insérée</w:t>
+      </w:r>
+      <w:r>
+        <w:rPr>
+          <w:rFonts w:asciiTheme="minorBidi" w:eastAsiaTheme="minorEastAsia" w:hAnsiTheme="minorBidi" w:cstheme="minorBidi"/>
+          <w:spacing w:val="-8"/>
+          <w:sz w:val="24"/>
+          <w:szCs w:val="24"/>
+          <w:lang w:val="fr-CA" w:eastAsia="zh-CN"/>
+        </w:rPr>
+        <w:t>}</w:t>
       </w:r>
       <w:r>
         <w:rPr>
@@ -2509,16 +2529,16 @@
           <w:spacing w:val="-8"/>
           <w:sz w:val="24"/>
           <w:szCs w:val="24"/>
-          <w:lang w:val="en-CA" w:eastAsia="zh-CN"/>
-        </w:rPr>
-      </w:pPr>
-      <w:r>
-        <w:rPr>
-          <w:rFonts w:asciiTheme="minorBidi" w:eastAsiaTheme="minorEastAsia" w:hAnsiTheme="minorBidi" w:cstheme="minorBidi"/>
-          <w:spacing w:val="-8"/>
-          <w:sz w:val="24"/>
-          <w:szCs w:val="24"/>
-          <w:lang w:val="en-CA" w:eastAsia="zh-CN"/>
+          <w:lang w:val="fr-FR" w:eastAsia="zh-CN"/>
+        </w:rPr>
+      </w:pPr>
+      <w:r>
+        <w:rPr>
+          <w:rFonts w:asciiTheme="minorBidi" w:eastAsiaTheme="minorEastAsia" w:hAnsiTheme="minorBidi" w:cstheme="minorBidi"/>
+          <w:spacing w:val="-8"/>
+          <w:sz w:val="24"/>
+          <w:szCs w:val="24"/>
+          <w:lang w:val="fr-FR" w:eastAsia="zh-CN"/>
         </w:rPr>
         <w:t>B</w:t>
       </w:r>
@@ -2528,7 +2548,7 @@
           <w:spacing w:val="-8"/>
           <w:sz w:val="24"/>
           <w:szCs w:val="24"/>
-          <w:lang w:val="en-CA" w:eastAsia="zh-CN"/>
+          <w:lang w:val="fr-FR" w:eastAsia="zh-CN"/>
         </w:rPr>
         <w:t>2</w:t>
       </w:r>
@@ -2538,7 +2558,7 @@
           <w:spacing w:val="-8"/>
           <w:sz w:val="24"/>
           <w:szCs w:val="24"/>
-          <w:lang w:val="en-CA" w:eastAsia="zh-CN"/>
+          <w:lang w:val="fr-FR" w:eastAsia="zh-CN"/>
         </w:rPr>
         <w:t>V</w:t>
       </w:r>
@@ -2548,7 +2568,7 @@
           <w:spacing w:val="-8"/>
           <w:sz w:val="24"/>
           <w:szCs w:val="24"/>
-          <w:lang w:val="en-CA" w:eastAsia="zh-CN"/>
+          <w:lang w:val="fr-FR" w:eastAsia="zh-CN"/>
         </w:rPr>
         <w:t>2N</w:t>
       </w:r>
@@ -2558,7 +2578,7 @@
           <w:spacing w:val="-8"/>
           <w:sz w:val="24"/>
           <w:szCs w:val="24"/>
-          <w:lang w:val="en-CA" w:eastAsia="zh-CN"/>
+          <w:lang w:val="fr-FR" w:eastAsia="zh-CN"/>
         </w:rPr>
         <w:t>2 -&gt;</w:t>
       </w:r>
@@ -2568,7 +2588,7 @@
           <w:spacing w:val="-8"/>
           <w:sz w:val="24"/>
           <w:szCs w:val="24"/>
-          <w:lang w:val="en-CA" w:eastAsia="zh-CN"/>
+          <w:lang w:val="fr-FR" w:eastAsia="zh-CN"/>
         </w:rPr>
         <w:t xml:space="preserve"> t</w:t>
       </w:r>
@@ -2578,7 +2598,7 @@
           <w:spacing w:val="-8"/>
           <w:sz w:val="24"/>
           <w:szCs w:val="24"/>
-          <w:lang w:val="en-CA" w:eastAsia="zh-CN"/>
+          <w:lang w:val="fr-FR" w:eastAsia="zh-CN"/>
         </w:rPr>
         <w:t>2</w:t>
       </w:r>
@@ -2588,7 +2608,7 @@
           <w:spacing w:val="-8"/>
           <w:sz w:val="24"/>
           <w:szCs w:val="24"/>
-          <w:lang w:val="en-CA" w:eastAsia="zh-CN"/>
+          <w:lang w:val="fr-FR" w:eastAsia="zh-CN"/>
         </w:rPr>
         <w:t xml:space="preserve"> = &lt;</w:t>
       </w:r>
@@ -2598,17 +2618,17 @@
           <w:spacing w:val="-8"/>
           <w:sz w:val="24"/>
           <w:szCs w:val="24"/>
-          <w:lang w:val="en-CA" w:eastAsia="zh-CN"/>
-        </w:rPr>
-        <w:t xml:space="preserve"> </w:t>
-      </w:r>
-      <w:r>
-        <w:rPr>
-          <w:rFonts w:asciiTheme="minorBidi" w:eastAsiaTheme="minorEastAsia" w:hAnsiTheme="minorBidi" w:cstheme="minorBidi"/>
-          <w:spacing w:val="-8"/>
-          <w:sz w:val="24"/>
-          <w:szCs w:val="24"/>
-          <w:lang w:val="en-CA" w:eastAsia="zh-CN"/>
+          <w:lang w:val="fr-FR" w:eastAsia="zh-CN"/>
+        </w:rPr>
+        <w:t xml:space="preserve"> </w:t>
+      </w:r>
+      <w:r>
+        <w:rPr>
+          <w:rFonts w:asciiTheme="minorBidi" w:eastAsiaTheme="minorEastAsia" w:hAnsiTheme="minorBidi" w:cstheme="minorBidi"/>
+          <w:spacing w:val="-8"/>
+          <w:sz w:val="24"/>
+          <w:szCs w:val="24"/>
+          <w:lang w:val="fr-FR" w:eastAsia="zh-CN"/>
         </w:rPr>
         <w:t>{</w:t>
       </w:r>
@@ -2618,7 +2638,7 @@
           <w:spacing w:val="-8"/>
           <w:sz w:val="24"/>
           <w:szCs w:val="24"/>
-          <w:lang w:val="en-CA" w:eastAsia="zh-CN"/>
+          <w:lang w:val="fr-FR" w:eastAsia="zh-CN"/>
         </w:rPr>
         <w:t xml:space="preserve">B = </w:t>
       </w:r>
@@ -2628,7 +2648,7 @@
           <w:spacing w:val="-8"/>
           <w:sz w:val="24"/>
           <w:szCs w:val="24"/>
-          <w:lang w:val="en-CA" w:eastAsia="zh-CN"/>
+          <w:lang w:val="fr-FR" w:eastAsia="zh-CN"/>
         </w:rPr>
         <w:t>3,</w:t>
       </w:r>
@@ -2638,7 +2658,7 @@
           <w:spacing w:val="-8"/>
           <w:sz w:val="24"/>
           <w:szCs w:val="24"/>
-          <w:lang w:val="en-CA" w:eastAsia="zh-CN"/>
+          <w:lang w:val="fr-FR" w:eastAsia="zh-CN"/>
         </w:rPr>
         <w:t>2,</w:t>
       </w:r>
@@ -2648,7 +2668,7 @@
           <w:spacing w:val="-8"/>
           <w:sz w:val="24"/>
           <w:szCs w:val="24"/>
-          <w:lang w:val="en-CA" w:eastAsia="zh-CN"/>
+          <w:lang w:val="fr-FR" w:eastAsia="zh-CN"/>
         </w:rPr>
         <w:t>1</w:t>
       </w:r>
@@ -2658,7 +2678,7 @@
           <w:spacing w:val="-8"/>
           <w:sz w:val="24"/>
           <w:szCs w:val="24"/>
-          <w:lang w:val="en-CA" w:eastAsia="zh-CN"/>
+          <w:lang w:val="fr-FR" w:eastAsia="zh-CN"/>
         </w:rPr>
         <w:t xml:space="preserve">, </w:t>
       </w:r>
@@ -2668,7 +2688,7 @@
           <w:spacing w:val="-8"/>
           <w:sz w:val="24"/>
           <w:szCs w:val="24"/>
-          <w:lang w:val="en-CA" w:eastAsia="zh-CN"/>
+          <w:lang w:val="fr-FR" w:eastAsia="zh-CN"/>
         </w:rPr>
         <w:t>valeur = 4</w:t>
       </w:r>
@@ -2678,7 +2698,7 @@
           <w:spacing w:val="-8"/>
           <w:sz w:val="24"/>
           <w:szCs w:val="24"/>
-          <w:lang w:val="en-CA" w:eastAsia="zh-CN"/>
+          <w:lang w:val="fr-FR" w:eastAsia="zh-CN"/>
         </w:rPr>
         <w:t>, N</w:t>
       </w:r>
@@ -2688,17 +2708,17 @@
           <w:spacing w:val="-8"/>
           <w:sz w:val="24"/>
           <w:szCs w:val="24"/>
-          <w:lang w:val="en-CA" w:eastAsia="zh-CN"/>
-        </w:rPr>
-        <w:t xml:space="preserve"> </w:t>
-      </w:r>
-      <w:r>
-        <w:rPr>
-          <w:rFonts w:asciiTheme="minorBidi" w:eastAsiaTheme="minorEastAsia" w:hAnsiTheme="minorBidi" w:cstheme="minorBidi"/>
-          <w:spacing w:val="-8"/>
-          <w:sz w:val="24"/>
-          <w:szCs w:val="24"/>
-          <w:lang w:val="en-CA" w:eastAsia="zh-CN"/>
+          <w:lang w:val="fr-FR" w:eastAsia="zh-CN"/>
+        </w:rPr>
+        <w:t xml:space="preserve"> </w:t>
+      </w:r>
+      <w:r>
+        <w:rPr>
+          <w:rFonts w:asciiTheme="minorBidi" w:eastAsiaTheme="minorEastAsia" w:hAnsiTheme="minorBidi" w:cstheme="minorBidi"/>
+          <w:spacing w:val="-8"/>
+          <w:sz w:val="24"/>
+          <w:szCs w:val="24"/>
+          <w:lang w:val="fr-FR" w:eastAsia="zh-CN"/>
         </w:rPr>
         <w:t xml:space="preserve">= </w:t>
       </w:r>
@@ -2708,7 +2728,7 @@
           <w:spacing w:val="-8"/>
           <w:sz w:val="24"/>
           <w:szCs w:val="24"/>
-          <w:lang w:val="en-CA" w:eastAsia="zh-CN"/>
+          <w:lang w:val="fr-FR" w:eastAsia="zh-CN"/>
         </w:rPr>
         <w:t>not None</w:t>
       </w:r>
@@ -2718,7 +2738,7 @@
           <w:spacing w:val="-8"/>
           <w:sz w:val="24"/>
           <w:szCs w:val="24"/>
-          <w:lang w:val="en-CA" w:eastAsia="zh-CN"/>
+          <w:lang w:val="fr-FR" w:eastAsia="zh-CN"/>
         </w:rPr>
         <w:t>}, {</w:t>
       </w:r>
@@ -2728,7 +2748,7 @@
           <w:spacing w:val="-8"/>
           <w:sz w:val="24"/>
           <w:szCs w:val="24"/>
-          <w:lang w:val="en-CA" w:eastAsia="zh-CN"/>
+          <w:lang w:val="fr-FR" w:eastAsia="zh-CN"/>
         </w:rPr>
         <w:t xml:space="preserve">BST </w:t>
       </w:r>
@@ -2738,17 +2758,17 @@
           <w:spacing w:val="-8"/>
           <w:sz w:val="24"/>
           <w:szCs w:val="24"/>
-          <w:lang w:val="en-CA" w:eastAsia="zh-CN"/>
-        </w:rPr>
-        <w:t>is not sorted correctly</w:t>
-      </w:r>
-      <w:r>
-        <w:rPr>
-          <w:rFonts w:asciiTheme="minorBidi" w:eastAsiaTheme="minorEastAsia" w:hAnsiTheme="minorBidi" w:cstheme="minorBidi"/>
-          <w:spacing w:val="-8"/>
-          <w:sz w:val="24"/>
-          <w:szCs w:val="24"/>
-          <w:lang w:val="en-CA" w:eastAsia="zh-CN"/>
+          <w:lang w:val="fr-CA" w:eastAsia="zh-CN"/>
+        </w:rPr>
+        <w:t>n’est pas trié correctement</w:t>
+      </w:r>
+      <w:r>
+        <w:rPr>
+          <w:rFonts w:asciiTheme="minorBidi" w:eastAsiaTheme="minorEastAsia" w:hAnsiTheme="minorBidi" w:cstheme="minorBidi"/>
+          <w:spacing w:val="-8"/>
+          <w:sz w:val="24"/>
+          <w:szCs w:val="24"/>
+          <w:lang w:val="fr-FR" w:eastAsia="zh-CN"/>
         </w:rPr>
         <w:t>}</w:t>
       </w:r>
@@ -2758,17 +2778,17 @@
           <w:spacing w:val="-8"/>
           <w:sz w:val="24"/>
           <w:szCs w:val="24"/>
-          <w:lang w:val="en-CA" w:eastAsia="zh-CN"/>
-        </w:rPr>
-        <w:t xml:space="preserve"> </w:t>
-      </w:r>
-      <w:r>
-        <w:rPr>
-          <w:rFonts w:asciiTheme="minorBidi" w:eastAsiaTheme="minorEastAsia" w:hAnsiTheme="minorBidi" w:cstheme="minorBidi"/>
-          <w:spacing w:val="-8"/>
-          <w:sz w:val="24"/>
-          <w:szCs w:val="24"/>
-          <w:lang w:val="en-CA" w:eastAsia="zh-CN"/>
+          <w:lang w:val="fr-FR" w:eastAsia="zh-CN"/>
+        </w:rPr>
+        <w:t xml:space="preserve"> </w:t>
+      </w:r>
+      <w:r>
+        <w:rPr>
+          <w:rFonts w:asciiTheme="minorBidi" w:eastAsiaTheme="minorEastAsia" w:hAnsiTheme="minorBidi" w:cstheme="minorBidi"/>
+          <w:spacing w:val="-8"/>
+          <w:sz w:val="24"/>
+          <w:szCs w:val="24"/>
+          <w:lang w:val="fr-FR" w:eastAsia="zh-CN"/>
         </w:rPr>
         <w:t>&gt;</w:t>
       </w:r>
@@ -2784,16 +2804,16 @@
           <w:spacing w:val="-8"/>
           <w:sz w:val="24"/>
           <w:szCs w:val="24"/>
-          <w:lang w:val="en-CA" w:eastAsia="zh-CN"/>
-        </w:rPr>
-      </w:pPr>
-      <w:r>
-        <w:rPr>
-          <w:rFonts w:asciiTheme="minorBidi" w:eastAsiaTheme="minorEastAsia" w:hAnsiTheme="minorBidi" w:cstheme="minorBidi"/>
-          <w:spacing w:val="-8"/>
-          <w:sz w:val="24"/>
-          <w:szCs w:val="24"/>
-          <w:lang w:val="en-CA" w:eastAsia="zh-CN"/>
+          <w:lang w:val="fr-FR" w:eastAsia="zh-CN"/>
+        </w:rPr>
+      </w:pPr>
+      <w:r>
+        <w:rPr>
+          <w:rFonts w:asciiTheme="minorBidi" w:eastAsiaTheme="minorEastAsia" w:hAnsiTheme="minorBidi" w:cstheme="minorBidi"/>
+          <w:spacing w:val="-8"/>
+          <w:sz w:val="24"/>
+          <w:szCs w:val="24"/>
+          <w:lang w:val="fr-FR" w:eastAsia="zh-CN"/>
         </w:rPr>
         <w:t>B</w:t>
       </w:r>
@@ -2803,7 +2823,7 @@
           <w:spacing w:val="-8"/>
           <w:sz w:val="24"/>
           <w:szCs w:val="24"/>
-          <w:lang w:val="en-CA" w:eastAsia="zh-CN"/>
+          <w:lang w:val="fr-FR" w:eastAsia="zh-CN"/>
         </w:rPr>
         <w:t>3</w:t>
       </w:r>
@@ -2813,7 +2833,7 @@
           <w:spacing w:val="-8"/>
           <w:sz w:val="24"/>
           <w:szCs w:val="24"/>
-          <w:lang w:val="en-CA" w:eastAsia="zh-CN"/>
+          <w:lang w:val="fr-FR" w:eastAsia="zh-CN"/>
         </w:rPr>
         <w:t>V3N</w:t>
       </w:r>
@@ -2823,7 +2843,7 @@
           <w:spacing w:val="-8"/>
           <w:sz w:val="24"/>
           <w:szCs w:val="24"/>
-          <w:lang w:val="en-CA" w:eastAsia="zh-CN"/>
+          <w:lang w:val="fr-FR" w:eastAsia="zh-CN"/>
         </w:rPr>
         <w:t>3</w:t>
       </w:r>
@@ -2833,7 +2853,7 @@
           <w:spacing w:val="-8"/>
           <w:sz w:val="24"/>
           <w:szCs w:val="24"/>
-          <w:lang w:val="en-CA" w:eastAsia="zh-CN"/>
+          <w:lang w:val="fr-FR" w:eastAsia="zh-CN"/>
         </w:rPr>
         <w:t xml:space="preserve"> -&gt; </w:t>
       </w:r>
@@ -2843,7 +2863,7 @@
           <w:spacing w:val="-8"/>
           <w:sz w:val="24"/>
           <w:szCs w:val="24"/>
-          <w:lang w:val="en-CA" w:eastAsia="zh-CN"/>
+          <w:lang w:val="fr-FR" w:eastAsia="zh-CN"/>
         </w:rPr>
         <w:t>t3 = &lt;</w:t>
       </w:r>
@@ -2853,17 +2873,17 @@
           <w:spacing w:val="-8"/>
           <w:sz w:val="24"/>
           <w:szCs w:val="24"/>
-          <w:lang w:val="en-CA" w:eastAsia="zh-CN"/>
-        </w:rPr>
-        <w:t xml:space="preserve"> </w:t>
-      </w:r>
-      <w:r>
-        <w:rPr>
-          <w:rFonts w:asciiTheme="minorBidi" w:eastAsiaTheme="minorEastAsia" w:hAnsiTheme="minorBidi" w:cstheme="minorBidi"/>
-          <w:spacing w:val="-8"/>
-          <w:sz w:val="24"/>
-          <w:szCs w:val="24"/>
-          <w:lang w:val="en-CA" w:eastAsia="zh-CN"/>
+          <w:lang w:val="fr-FR" w:eastAsia="zh-CN"/>
+        </w:rPr>
+        <w:t xml:space="preserve"> </w:t>
+      </w:r>
+      <w:r>
+        <w:rPr>
+          <w:rFonts w:asciiTheme="minorBidi" w:eastAsiaTheme="minorEastAsia" w:hAnsiTheme="minorBidi" w:cstheme="minorBidi"/>
+          <w:spacing w:val="-8"/>
+          <w:sz w:val="24"/>
+          <w:szCs w:val="24"/>
+          <w:lang w:val="fr-FR" w:eastAsia="zh-CN"/>
         </w:rPr>
         <w:t>{</w:t>
       </w:r>
@@ -2873,7 +2893,7 @@
           <w:spacing w:val="-8"/>
           <w:sz w:val="24"/>
           <w:szCs w:val="24"/>
-          <w:lang w:val="en-CA" w:eastAsia="zh-CN"/>
+          <w:lang w:val="fr-FR" w:eastAsia="zh-CN"/>
         </w:rPr>
         <w:t xml:space="preserve">B = </w:t>
       </w:r>
@@ -2883,7 +2903,7 @@
           <w:spacing w:val="-8"/>
           <w:sz w:val="24"/>
           <w:szCs w:val="24"/>
-          <w:lang w:val="en-CA" w:eastAsia="zh-CN"/>
+          <w:lang w:val="fr-FR" w:eastAsia="zh-CN"/>
         </w:rPr>
         <w:t>None</w:t>
       </w:r>
@@ -2893,27 +2913,17 @@
           <w:spacing w:val="-8"/>
           <w:sz w:val="24"/>
           <w:szCs w:val="24"/>
-          <w:lang w:val="en-CA" w:eastAsia="zh-CN"/>
-        </w:rPr>
-        <w:t>,</w:t>
-      </w:r>
-      <w:r>
-        <w:rPr>
-          <w:rFonts w:asciiTheme="minorBidi" w:eastAsiaTheme="minorEastAsia" w:hAnsiTheme="minorBidi" w:cstheme="minorBidi"/>
-          <w:spacing w:val="-8"/>
-          <w:sz w:val="24"/>
-          <w:szCs w:val="24"/>
-          <w:lang w:val="en-CA" w:eastAsia="zh-CN"/>
-        </w:rPr>
-        <w:t xml:space="preserve"> </w:t>
-      </w:r>
-      <w:r>
-        <w:rPr>
-          <w:rFonts w:asciiTheme="minorBidi" w:eastAsiaTheme="minorEastAsia" w:hAnsiTheme="minorBidi" w:cstheme="minorBidi"/>
-          <w:spacing w:val="-8"/>
-          <w:sz w:val="24"/>
-          <w:szCs w:val="24"/>
-          <w:lang w:val="en-CA" w:eastAsia="zh-CN"/>
+          <w:lang w:val="fr-FR" w:eastAsia="zh-CN"/>
+        </w:rPr>
+        <w:t xml:space="preserve">, </w:t>
+      </w:r>
+      <w:r>
+        <w:rPr>
+          <w:rFonts w:asciiTheme="minorBidi" w:eastAsiaTheme="minorEastAsia" w:hAnsiTheme="minorBidi" w:cstheme="minorBidi"/>
+          <w:spacing w:val="-8"/>
+          <w:sz w:val="24"/>
+          <w:szCs w:val="24"/>
+          <w:lang w:val="fr-FR" w:eastAsia="zh-CN"/>
         </w:rPr>
         <w:t xml:space="preserve">valeur = "hello", N = </w:t>
       </w:r>
@@ -2923,7 +2933,7 @@
           <w:spacing w:val="-8"/>
           <w:sz w:val="24"/>
           <w:szCs w:val="24"/>
-          <w:lang w:val="en-CA" w:eastAsia="zh-CN"/>
+          <w:lang w:val="fr-FR" w:eastAsia="zh-CN"/>
         </w:rPr>
         <w:t>root</w:t>
       </w:r>
@@ -2933,7 +2943,7 @@
           <w:spacing w:val="-8"/>
           <w:sz w:val="24"/>
           <w:szCs w:val="24"/>
-          <w:lang w:val="en-CA" w:eastAsia="zh-CN"/>
+          <w:lang w:val="fr-FR" w:eastAsia="zh-CN"/>
         </w:rPr>
         <w:t>}, {</w:t>
       </w:r>
@@ -2943,17 +2953,47 @@
           <w:spacing w:val="-8"/>
           <w:sz w:val="24"/>
           <w:szCs w:val="24"/>
-          <w:lang w:val="en-CA" w:eastAsia="zh-CN"/>
-        </w:rPr>
-        <w:t>Error in insertion</w:t>
-      </w:r>
-      <w:r>
-        <w:rPr>
-          <w:rFonts w:asciiTheme="minorBidi" w:eastAsiaTheme="minorEastAsia" w:hAnsiTheme="minorBidi" w:cstheme="minorBidi"/>
-          <w:spacing w:val="-8"/>
-          <w:sz w:val="24"/>
-          <w:szCs w:val="24"/>
-          <w:lang w:val="en-CA" w:eastAsia="zh-CN"/>
+          <w:lang w:val="fr-FR" w:eastAsia="zh-CN"/>
+        </w:rPr>
+        <w:t>Err</w:t>
+      </w:r>
+      <w:r>
+        <w:rPr>
+          <w:rFonts w:asciiTheme="minorBidi" w:eastAsiaTheme="minorEastAsia" w:hAnsiTheme="minorBidi" w:cstheme="minorBidi"/>
+          <w:spacing w:val="-8"/>
+          <w:sz w:val="24"/>
+          <w:szCs w:val="24"/>
+          <w:lang w:val="fr-FR" w:eastAsia="zh-CN"/>
+        </w:rPr>
+        <w:t>eu</w:t>
+      </w:r>
+      <w:r>
+        <w:rPr>
+          <w:rFonts w:asciiTheme="minorBidi" w:eastAsiaTheme="minorEastAsia" w:hAnsiTheme="minorBidi" w:cstheme="minorBidi"/>
+          <w:spacing w:val="-8"/>
+          <w:sz w:val="24"/>
+          <w:szCs w:val="24"/>
+          <w:lang w:val="fr-FR" w:eastAsia="zh-CN"/>
+        </w:rPr>
+        <w:t>r</w:t>
+      </w:r>
+      <w:r>
+        <w:rPr>
+          <w:rFonts w:asciiTheme="minorBidi" w:eastAsiaTheme="minorEastAsia" w:hAnsiTheme="minorBidi" w:cstheme="minorBidi"/>
+          <w:spacing w:val="-8"/>
+          <w:sz w:val="24"/>
+          <w:szCs w:val="24"/>
+          <w:lang w:val="fr-FR" w:eastAsia="zh-CN"/>
+        </w:rPr>
+        <w:t>, comparaison indéfinie</w:t>
+      </w:r>
+      <w:r>
+        <w:rPr>
+          <w:rFonts w:asciiTheme="minorBidi" w:eastAsiaTheme="minorEastAsia" w:hAnsiTheme="minorBidi" w:cstheme="minorBidi"/>
+          <w:spacing w:val="-8"/>
+          <w:sz w:val="24"/>
+          <w:szCs w:val="24"/>
+          <w:lang w:val="fr-FR" w:eastAsia="zh-CN"/>
         </w:rPr>
         <w:t>}</w:t>
       </w:r>
@@ -2963,17 +3003,17 @@
           <w:spacing w:val="-8"/>
           <w:sz w:val="24"/>
           <w:szCs w:val="24"/>
-          <w:lang w:val="en-CA" w:eastAsia="zh-CN"/>
-        </w:rPr>
-        <w:t xml:space="preserve"> </w:t>
-      </w:r>
-      <w:r>
-        <w:rPr>
-          <w:rFonts w:asciiTheme="minorBidi" w:eastAsiaTheme="minorEastAsia" w:hAnsiTheme="minorBidi" w:cstheme="minorBidi"/>
-          <w:spacing w:val="-8"/>
-          <w:sz w:val="24"/>
-          <w:szCs w:val="24"/>
-          <w:lang w:val="en-CA" w:eastAsia="zh-CN"/>
+          <w:lang w:val="fr-FR" w:eastAsia="zh-CN"/>
+        </w:rPr>
+        <w:t xml:space="preserve"> </w:t>
+      </w:r>
+      <w:r>
+        <w:rPr>
+          <w:rFonts w:asciiTheme="minorBidi" w:eastAsiaTheme="minorEastAsia" w:hAnsiTheme="minorBidi" w:cstheme="minorBidi"/>
+          <w:spacing w:val="-8"/>
+          <w:sz w:val="24"/>
+          <w:szCs w:val="24"/>
+          <w:lang w:val="fr-FR" w:eastAsia="zh-CN"/>
         </w:rPr>
         <w:t>&gt;</w:t>
       </w:r>
@@ -2989,16 +3029,16 @@
           <w:spacing w:val="-8"/>
           <w:sz w:val="24"/>
           <w:szCs w:val="24"/>
-          <w:lang w:val="en-CA" w:eastAsia="zh-CN"/>
-        </w:rPr>
-      </w:pPr>
-      <w:r>
-        <w:rPr>
-          <w:rFonts w:asciiTheme="minorBidi" w:eastAsiaTheme="minorEastAsia" w:hAnsiTheme="minorBidi" w:cstheme="minorBidi"/>
-          <w:spacing w:val="-8"/>
-          <w:sz w:val="24"/>
-          <w:szCs w:val="24"/>
-          <w:lang w:val="en-CA" w:eastAsia="zh-CN"/>
+          <w:lang w:val="fr-FR" w:eastAsia="zh-CN"/>
+        </w:rPr>
+      </w:pPr>
+      <w:r>
+        <w:rPr>
+          <w:rFonts w:asciiTheme="minorBidi" w:eastAsiaTheme="minorEastAsia" w:hAnsiTheme="minorBidi" w:cstheme="minorBidi"/>
+          <w:spacing w:val="-8"/>
+          <w:sz w:val="24"/>
+          <w:szCs w:val="24"/>
+          <w:lang w:val="fr-FR" w:eastAsia="zh-CN"/>
         </w:rPr>
         <w:t>B1</w:t>
       </w:r>
@@ -3008,7 +3048,7 @@
           <w:spacing w:val="-8"/>
           <w:sz w:val="24"/>
           <w:szCs w:val="24"/>
-          <w:lang w:val="en-CA" w:eastAsia="zh-CN"/>
+          <w:lang w:val="fr-FR" w:eastAsia="zh-CN"/>
         </w:rPr>
         <w:t>V4N</w:t>
       </w:r>
@@ -3018,7 +3058,7 @@
           <w:spacing w:val="-8"/>
           <w:sz w:val="24"/>
           <w:szCs w:val="24"/>
-          <w:lang w:val="en-CA" w:eastAsia="zh-CN"/>
+          <w:lang w:val="fr-FR" w:eastAsia="zh-CN"/>
         </w:rPr>
         <w:t>4</w:t>
       </w:r>
@@ -3028,7 +3068,7 @@
           <w:spacing w:val="-8"/>
           <w:sz w:val="24"/>
           <w:szCs w:val="24"/>
-          <w:lang w:val="en-CA" w:eastAsia="zh-CN"/>
+          <w:lang w:val="fr-FR" w:eastAsia="zh-CN"/>
         </w:rPr>
         <w:t xml:space="preserve"> -&gt; </w:t>
       </w:r>
@@ -3038,7 +3078,7 @@
           <w:spacing w:val="-8"/>
           <w:sz w:val="24"/>
           <w:szCs w:val="24"/>
-          <w:lang w:val="en-CA" w:eastAsia="zh-CN"/>
+          <w:lang w:val="fr-FR" w:eastAsia="zh-CN"/>
         </w:rPr>
         <w:t>t4 = &lt;</w:t>
       </w:r>
@@ -3048,17 +3088,17 @@
           <w:spacing w:val="-8"/>
           <w:sz w:val="24"/>
           <w:szCs w:val="24"/>
-          <w:lang w:val="en-CA" w:eastAsia="zh-CN"/>
-        </w:rPr>
-        <w:t xml:space="preserve"> </w:t>
-      </w:r>
-      <w:r>
-        <w:rPr>
-          <w:rFonts w:asciiTheme="minorBidi" w:eastAsiaTheme="minorEastAsia" w:hAnsiTheme="minorBidi" w:cstheme="minorBidi"/>
-          <w:spacing w:val="-8"/>
-          <w:sz w:val="24"/>
-          <w:szCs w:val="24"/>
-          <w:lang w:val="en-CA" w:eastAsia="zh-CN"/>
+          <w:lang w:val="fr-FR" w:eastAsia="zh-CN"/>
+        </w:rPr>
+        <w:t xml:space="preserve"> </w:t>
+      </w:r>
+      <w:r>
+        <w:rPr>
+          <w:rFonts w:asciiTheme="minorBidi" w:eastAsiaTheme="minorEastAsia" w:hAnsiTheme="minorBidi" w:cstheme="minorBidi"/>
+          <w:spacing w:val="-8"/>
+          <w:sz w:val="24"/>
+          <w:szCs w:val="24"/>
+          <w:lang w:val="fr-FR" w:eastAsia="zh-CN"/>
         </w:rPr>
         <w:t>{</w:t>
       </w:r>
@@ -3068,27 +3108,17 @@
           <w:spacing w:val="-8"/>
           <w:sz w:val="24"/>
           <w:szCs w:val="24"/>
-          <w:lang w:val="en-CA" w:eastAsia="zh-CN"/>
-        </w:rPr>
-        <w:t>B = 1,2,3,</w:t>
-      </w:r>
-      <w:r>
-        <w:rPr>
-          <w:rFonts w:asciiTheme="minorBidi" w:eastAsiaTheme="minorEastAsia" w:hAnsiTheme="minorBidi" w:cstheme="minorBidi"/>
-          <w:spacing w:val="-8"/>
-          <w:sz w:val="24"/>
-          <w:szCs w:val="24"/>
-          <w:lang w:val="en-CA" w:eastAsia="zh-CN"/>
-        </w:rPr>
-        <w:t xml:space="preserve"> </w:t>
-      </w:r>
-      <w:r>
-        <w:rPr>
-          <w:rFonts w:asciiTheme="minorBidi" w:eastAsiaTheme="minorEastAsia" w:hAnsiTheme="minorBidi" w:cstheme="minorBidi"/>
-          <w:spacing w:val="-8"/>
-          <w:sz w:val="24"/>
-          <w:szCs w:val="24"/>
-          <w:lang w:val="en-CA" w:eastAsia="zh-CN"/>
+          <w:lang w:val="fr-FR" w:eastAsia="zh-CN"/>
+        </w:rPr>
+        <w:t xml:space="preserve">B = 1,2,3, </w:t>
+      </w:r>
+      <w:r>
+        <w:rPr>
+          <w:rFonts w:asciiTheme="minorBidi" w:eastAsiaTheme="minorEastAsia" w:hAnsiTheme="minorBidi" w:cstheme="minorBidi"/>
+          <w:spacing w:val="-8"/>
+          <w:sz w:val="24"/>
+          <w:szCs w:val="24"/>
+          <w:lang w:val="fr-FR" w:eastAsia="zh-CN"/>
         </w:rPr>
         <w:t xml:space="preserve">valeur = </w:t>
       </w:r>
@@ -3098,7 +3128,7 @@
           <w:spacing w:val="-8"/>
           <w:sz w:val="24"/>
           <w:szCs w:val="24"/>
-          <w:lang w:val="en-CA" w:eastAsia="zh-CN"/>
+          <w:lang w:val="fr-FR" w:eastAsia="zh-CN"/>
         </w:rPr>
         <w:t>1</w:t>
       </w:r>
@@ -3108,7 +3138,7 @@
           <w:spacing w:val="-8"/>
           <w:sz w:val="24"/>
           <w:szCs w:val="24"/>
-          <w:lang w:val="en-CA" w:eastAsia="zh-CN"/>
+          <w:lang w:val="fr-FR" w:eastAsia="zh-CN"/>
         </w:rPr>
         <w:t xml:space="preserve">, N = </w:t>
       </w:r>
@@ -3118,7 +3148,7 @@
           <w:spacing w:val="-8"/>
           <w:sz w:val="24"/>
           <w:szCs w:val="24"/>
-          <w:lang w:val="en-CA" w:eastAsia="zh-CN"/>
+          <w:lang w:val="fr-FR" w:eastAsia="zh-CN"/>
         </w:rPr>
         <w:t>leaf</w:t>
       </w:r>
@@ -3128,7 +3158,7 @@
           <w:spacing w:val="-8"/>
           <w:sz w:val="24"/>
           <w:szCs w:val="24"/>
-          <w:lang w:val="en-CA" w:eastAsia="zh-CN"/>
+          <w:lang w:val="fr-FR" w:eastAsia="zh-CN"/>
         </w:rPr>
         <w:t>}, {</w:t>
       </w:r>
@@ -3138,37 +3168,57 @@
           <w:spacing w:val="-8"/>
           <w:sz w:val="24"/>
           <w:szCs w:val="24"/>
-          <w:lang w:val="en-CA" w:eastAsia="zh-CN"/>
-        </w:rPr>
-        <w:t>Error, this value already exists</w:t>
-      </w:r>
-      <w:r>
-        <w:rPr>
-          <w:rFonts w:asciiTheme="minorBidi" w:eastAsiaTheme="minorEastAsia" w:hAnsiTheme="minorBidi" w:cstheme="minorBidi"/>
-          <w:spacing w:val="-8"/>
-          <w:sz w:val="24"/>
-          <w:szCs w:val="24"/>
-          <w:lang w:val="en-CA" w:eastAsia="zh-CN"/>
-        </w:rPr>
-        <w:t xml:space="preserve"> in</w:t>
-      </w:r>
-      <w:r>
-        <w:rPr>
-          <w:rFonts w:asciiTheme="minorBidi" w:eastAsiaTheme="minorEastAsia" w:hAnsiTheme="minorBidi" w:cstheme="minorBidi"/>
-          <w:spacing w:val="-8"/>
-          <w:sz w:val="24"/>
-          <w:szCs w:val="24"/>
-          <w:lang w:val="en-CA" w:eastAsia="zh-CN"/>
-        </w:rPr>
-        <w:t xml:space="preserve"> the</w:t>
-      </w:r>
-      <w:r>
-        <w:rPr>
-          <w:rFonts w:asciiTheme="minorBidi" w:eastAsiaTheme="minorEastAsia" w:hAnsiTheme="minorBidi" w:cstheme="minorBidi"/>
-          <w:spacing w:val="-8"/>
-          <w:sz w:val="24"/>
-          <w:szCs w:val="24"/>
-          <w:lang w:val="en-CA" w:eastAsia="zh-CN"/>
+          <w:lang w:val="fr-FR" w:eastAsia="zh-CN"/>
+        </w:rPr>
+        <w:t>Err</w:t>
+      </w:r>
+      <w:r>
+        <w:rPr>
+          <w:rFonts w:asciiTheme="minorBidi" w:eastAsiaTheme="minorEastAsia" w:hAnsiTheme="minorBidi" w:cstheme="minorBidi"/>
+          <w:spacing w:val="-8"/>
+          <w:sz w:val="24"/>
+          <w:szCs w:val="24"/>
+          <w:lang w:val="fr-FR" w:eastAsia="zh-CN"/>
+        </w:rPr>
+        <w:t>eu</w:t>
+      </w:r>
+      <w:r>
+        <w:rPr>
+          <w:rFonts w:asciiTheme="minorBidi" w:eastAsiaTheme="minorEastAsia" w:hAnsiTheme="minorBidi" w:cstheme="minorBidi"/>
+          <w:spacing w:val="-8"/>
+          <w:sz w:val="24"/>
+          <w:szCs w:val="24"/>
+          <w:lang w:val="fr-FR" w:eastAsia="zh-CN"/>
+        </w:rPr>
+        <w:t xml:space="preserve">r, </w:t>
+      </w:r>
+      <w:r>
+        <w:rPr>
+          <w:rFonts w:asciiTheme="minorBidi" w:eastAsiaTheme="minorEastAsia" w:hAnsiTheme="minorBidi" w:cstheme="minorBidi"/>
+          <w:spacing w:val="-8"/>
+          <w:sz w:val="24"/>
+          <w:szCs w:val="24"/>
+          <w:lang w:val="fr-FR" w:eastAsia="zh-CN"/>
+        </w:rPr>
+        <w:t>ce</w:t>
+      </w:r>
+      <w:r>
+        <w:rPr>
+          <w:rFonts w:asciiTheme="minorBidi" w:eastAsiaTheme="minorEastAsia" w:hAnsiTheme="minorBidi" w:cstheme="minorBidi"/>
+          <w:spacing w:val="-8"/>
+          <w:sz w:val="24"/>
+          <w:szCs w:val="24"/>
+          <w:lang w:val="fr-FR" w:eastAsia="zh-CN"/>
+        </w:rPr>
+        <w:t>tte valeur existe déjà dans le</w:t>
+      </w:r>
+      <w:r>
+        <w:rPr>
+          <w:rFonts w:asciiTheme="minorBidi" w:eastAsiaTheme="minorEastAsia" w:hAnsiTheme="minorBidi" w:cstheme="minorBidi"/>
+          <w:spacing w:val="-8"/>
+          <w:sz w:val="24"/>
+          <w:szCs w:val="24"/>
+          <w:lang w:val="fr-FR" w:eastAsia="zh-CN"/>
         </w:rPr>
         <w:t xml:space="preserve"> BST</w:t>
       </w:r>
@@ -3178,7 +3228,7 @@
           <w:spacing w:val="-8"/>
           <w:sz w:val="24"/>
           <w:szCs w:val="24"/>
-          <w:lang w:val="en-CA" w:eastAsia="zh-CN"/>
+          <w:lang w:val="fr-FR" w:eastAsia="zh-CN"/>
         </w:rPr>
         <w:t>}</w:t>
       </w:r>
@@ -3188,17 +3238,17 @@
           <w:spacing w:val="-8"/>
           <w:sz w:val="24"/>
           <w:szCs w:val="24"/>
-          <w:lang w:val="en-CA" w:eastAsia="zh-CN"/>
-        </w:rPr>
-        <w:t xml:space="preserve"> </w:t>
-      </w:r>
-      <w:r>
-        <w:rPr>
-          <w:rFonts w:asciiTheme="minorBidi" w:eastAsiaTheme="minorEastAsia" w:hAnsiTheme="minorBidi" w:cstheme="minorBidi"/>
-          <w:spacing w:val="-8"/>
-          <w:sz w:val="24"/>
-          <w:szCs w:val="24"/>
-          <w:lang w:val="en-CA" w:eastAsia="zh-CN"/>
+          <w:lang w:val="fr-FR" w:eastAsia="zh-CN"/>
+        </w:rPr>
+        <w:t xml:space="preserve"> </w:t>
+      </w:r>
+      <w:r>
+        <w:rPr>
+          <w:rFonts w:asciiTheme="minorBidi" w:eastAsiaTheme="minorEastAsia" w:hAnsiTheme="minorBidi" w:cstheme="minorBidi"/>
+          <w:spacing w:val="-8"/>
+          <w:sz w:val="24"/>
+          <w:szCs w:val="24"/>
+          <w:lang w:val="fr-FR" w:eastAsia="zh-CN"/>
         </w:rPr>
         <w:t>&gt;</w:t>
       </w:r>
@@ -3214,7 +3264,7 @@
           <w:spacing w:val="-8"/>
           <w:sz w:val="24"/>
           <w:szCs w:val="24"/>
-          <w:lang w:val="en-CA" w:eastAsia="zh-CN"/>
+          <w:lang w:val="fr-FR" w:eastAsia="zh-CN"/>
         </w:rPr>
       </w:pPr>
     </w:p>
@@ -3296,16 +3346,16 @@
           <w:spacing w:val="-8"/>
           <w:sz w:val="24"/>
           <w:szCs w:val="24"/>
-          <w:lang w:val="en-CA" w:eastAsia="zh-CN"/>
-        </w:rPr>
-      </w:pPr>
-      <w:r>
-        <w:rPr>
-          <w:rFonts w:asciiTheme="minorBidi" w:eastAsiaTheme="minorEastAsia" w:hAnsiTheme="minorBidi" w:cstheme="minorBidi"/>
-          <w:spacing w:val="-8"/>
-          <w:sz w:val="24"/>
-          <w:szCs w:val="24"/>
-          <w:lang w:val="en-CA" w:eastAsia="zh-CN"/>
+          <w:lang w:val="fr-FR" w:eastAsia="zh-CN"/>
+        </w:rPr>
+      </w:pPr>
+      <w:r>
+        <w:rPr>
+          <w:rFonts w:asciiTheme="minorBidi" w:eastAsiaTheme="minorEastAsia" w:hAnsiTheme="minorBidi" w:cstheme="minorBidi"/>
+          <w:spacing w:val="-8"/>
+          <w:sz w:val="24"/>
+          <w:szCs w:val="24"/>
+          <w:lang w:val="fr-FR" w:eastAsia="zh-CN"/>
         </w:rPr>
         <w:t>B</w:t>
       </w:r>
@@ -3315,7 +3365,7 @@
           <w:spacing w:val="-8"/>
           <w:sz w:val="24"/>
           <w:szCs w:val="24"/>
-          <w:lang w:val="en-CA" w:eastAsia="zh-CN"/>
+          <w:lang w:val="fr-FR" w:eastAsia="zh-CN"/>
         </w:rPr>
         <w:t>1 = {</w:t>
       </w:r>
@@ -3325,7 +3375,7 @@
           <w:spacing w:val="-8"/>
           <w:sz w:val="24"/>
           <w:szCs w:val="24"/>
-          <w:lang w:val="en-CA" w:eastAsia="zh-CN"/>
+          <w:lang w:val="fr-FR" w:eastAsia="zh-CN"/>
         </w:rPr>
         <w:t>B</w:t>
       </w:r>
@@ -3335,7 +3385,7 @@
           <w:spacing w:val="-8"/>
           <w:sz w:val="24"/>
           <w:szCs w:val="24"/>
-          <w:lang w:val="en-CA" w:eastAsia="zh-CN"/>
+          <w:lang w:val="fr-FR" w:eastAsia="zh-CN"/>
         </w:rPr>
         <w:t>: None</w:t>
       </w:r>
@@ -3345,7 +3395,7 @@
           <w:spacing w:val="-8"/>
           <w:sz w:val="24"/>
           <w:szCs w:val="24"/>
-          <w:lang w:val="en-CA" w:eastAsia="zh-CN"/>
+          <w:lang w:val="fr-FR" w:eastAsia="zh-CN"/>
         </w:rPr>
         <w:t>}</w:t>
       </w:r>
@@ -3355,7 +3405,7 @@
           <w:spacing w:val="-8"/>
           <w:sz w:val="24"/>
           <w:szCs w:val="24"/>
-          <w:lang w:val="en-CA" w:eastAsia="zh-CN"/>
+          <w:lang w:val="fr-FR" w:eastAsia="zh-CN"/>
         </w:rPr>
         <w:t xml:space="preserve"> </w:t>
       </w:r>
@@ -3599,16 +3649,16 @@
           <w:spacing w:val="-8"/>
           <w:sz w:val="24"/>
           <w:szCs w:val="24"/>
-          <w:lang w:val="en-CA" w:eastAsia="zh-CN"/>
-        </w:rPr>
-      </w:pPr>
-      <w:r>
-        <w:rPr>
-          <w:rFonts w:asciiTheme="minorBidi" w:eastAsiaTheme="minorEastAsia" w:hAnsiTheme="minorBidi" w:cstheme="minorBidi"/>
-          <w:spacing w:val="-8"/>
-          <w:sz w:val="24"/>
-          <w:szCs w:val="24"/>
-          <w:lang w:val="en-CA" w:eastAsia="zh-CN"/>
+          <w:lang w:val="fr-FR" w:eastAsia="zh-CN"/>
+        </w:rPr>
+      </w:pPr>
+      <w:r>
+        <w:rPr>
+          <w:rFonts w:asciiTheme="minorBidi" w:eastAsiaTheme="minorEastAsia" w:hAnsiTheme="minorBidi" w:cstheme="minorBidi"/>
+          <w:spacing w:val="-8"/>
+          <w:sz w:val="24"/>
+          <w:szCs w:val="24"/>
+          <w:lang w:val="fr-FR" w:eastAsia="zh-CN"/>
         </w:rPr>
         <w:t>B1 -&gt; t1 = &lt;</w:t>
       </w:r>
@@ -3618,37 +3668,57 @@
           <w:spacing w:val="-8"/>
           <w:sz w:val="24"/>
           <w:szCs w:val="24"/>
-          <w:lang w:val="en-CA" w:eastAsia="zh-CN"/>
-        </w:rPr>
-        <w:t xml:space="preserve"> </w:t>
-      </w:r>
-      <w:r>
-        <w:rPr>
-          <w:rFonts w:asciiTheme="minorBidi" w:eastAsiaTheme="minorEastAsia" w:hAnsiTheme="minorBidi" w:cstheme="minorBidi"/>
-          <w:spacing w:val="-8"/>
-          <w:sz w:val="24"/>
-          <w:szCs w:val="24"/>
-          <w:lang w:val="en-CA" w:eastAsia="zh-CN"/>
-        </w:rPr>
-        <w:t>{B = None}, {The BST is empty}</w:t>
-      </w:r>
-      <w:r>
-        <w:rPr>
-          <w:rFonts w:asciiTheme="minorBidi" w:eastAsiaTheme="minorEastAsia" w:hAnsiTheme="minorBidi" w:cstheme="minorBidi"/>
-          <w:spacing w:val="-8"/>
-          <w:sz w:val="24"/>
-          <w:szCs w:val="24"/>
-          <w:lang w:val="en-CA" w:eastAsia="zh-CN"/>
-        </w:rPr>
-        <w:t xml:space="preserve"> </w:t>
-      </w:r>
-      <w:r>
-        <w:rPr>
-          <w:rFonts w:asciiTheme="minorBidi" w:eastAsiaTheme="minorEastAsia" w:hAnsiTheme="minorBidi" w:cstheme="minorBidi"/>
-          <w:spacing w:val="-8"/>
-          <w:sz w:val="24"/>
-          <w:szCs w:val="24"/>
-          <w:lang w:val="en-CA" w:eastAsia="zh-CN"/>
+          <w:lang w:val="fr-FR" w:eastAsia="zh-CN"/>
+        </w:rPr>
+        <w:t xml:space="preserve"> </w:t>
+      </w:r>
+      <w:r>
+        <w:rPr>
+          <w:rFonts w:asciiTheme="minorBidi" w:eastAsiaTheme="minorEastAsia" w:hAnsiTheme="minorBidi" w:cstheme="minorBidi"/>
+          <w:spacing w:val="-8"/>
+          <w:sz w:val="24"/>
+          <w:szCs w:val="24"/>
+          <w:lang w:val="fr-FR" w:eastAsia="zh-CN"/>
+        </w:rPr>
+        <w:t>{B = None}, {</w:t>
+      </w:r>
+      <w:r>
+        <w:rPr>
+          <w:rFonts w:asciiTheme="minorBidi" w:eastAsiaTheme="minorEastAsia" w:hAnsiTheme="minorBidi" w:cstheme="minorBidi"/>
+          <w:spacing w:val="-8"/>
+          <w:sz w:val="24"/>
+          <w:szCs w:val="24"/>
+          <w:lang w:val="fr-FR" w:eastAsia="zh-CN"/>
+        </w:rPr>
+        <w:t>Le BST est vide</w:t>
+      </w:r>
+      <w:r>
+        <w:rPr>
+          <w:rFonts w:asciiTheme="minorBidi" w:eastAsiaTheme="minorEastAsia" w:hAnsiTheme="minorBidi" w:cstheme="minorBidi"/>
+          <w:spacing w:val="-8"/>
+          <w:sz w:val="24"/>
+          <w:szCs w:val="24"/>
+          <w:lang w:val="fr-FR" w:eastAsia="zh-CN"/>
+        </w:rPr>
+        <w:t>}</w:t>
+      </w:r>
+      <w:r>
+        <w:rPr>
+          <w:rFonts w:asciiTheme="minorBidi" w:eastAsiaTheme="minorEastAsia" w:hAnsiTheme="minorBidi" w:cstheme="minorBidi"/>
+          <w:spacing w:val="-8"/>
+          <w:sz w:val="24"/>
+          <w:szCs w:val="24"/>
+          <w:lang w:val="fr-FR" w:eastAsia="zh-CN"/>
+        </w:rPr>
+        <w:t xml:space="preserve"> </w:t>
+      </w:r>
+      <w:r>
+        <w:rPr>
+          <w:rFonts w:asciiTheme="minorBidi" w:eastAsiaTheme="minorEastAsia" w:hAnsiTheme="minorBidi" w:cstheme="minorBidi"/>
+          <w:spacing w:val="-8"/>
+          <w:sz w:val="24"/>
+          <w:szCs w:val="24"/>
+          <w:lang w:val="fr-FR" w:eastAsia="zh-CN"/>
         </w:rPr>
         <w:t>&gt;</w:t>
       </w:r>
@@ -3845,12 +3915,44 @@
       <w:r>
         <w:rPr>
           <w:rFonts w:asciiTheme="minorBidi" w:eastAsiaTheme="minorEastAsia" w:hAnsiTheme="minorBidi" w:cstheme="minorBidi"/>
-          <w:spacing w:val="-8"/>
-          <w:sz w:val="24"/>
-          <w:szCs w:val="24"/>
-          <w:lang w:val="fr-CA" w:eastAsia="zh-CN"/>
-        </w:rPr>
-        <w:t>Note : pour le test 3 (t3) on assume que la méthode d’affichage ne vérifie pas la validation de</w:t>
+          <w:b/>
+          <w:bCs/>
+          <w:spacing w:val="-8"/>
+          <w:sz w:val="24"/>
+          <w:szCs w:val="24"/>
+          <w:lang w:val="fr-CA" w:eastAsia="zh-CN"/>
+        </w:rPr>
+        <w:t>Note</w:t>
+      </w:r>
+      <w:r>
+        <w:rPr>
+          <w:rFonts w:asciiTheme="minorBidi" w:eastAsiaTheme="minorEastAsia" w:hAnsiTheme="minorBidi" w:cstheme="minorBidi"/>
+          <w:spacing w:val="-8"/>
+          <w:sz w:val="24"/>
+          <w:szCs w:val="24"/>
+          <w:lang w:val="fr-CA" w:eastAsia="zh-CN"/>
+        </w:rPr>
+        <w:t> : pour le test 3 (t3)</w:t>
+      </w:r>
+      <w:r>
+        <w:rPr>
+          <w:rFonts w:asciiTheme="minorBidi" w:eastAsiaTheme="minorEastAsia" w:hAnsiTheme="minorBidi" w:cstheme="minorBidi"/>
+          <w:spacing w:val="-8"/>
+          <w:sz w:val="24"/>
+          <w:szCs w:val="24"/>
+          <w:lang w:val="fr-CA" w:eastAsia="zh-CN"/>
+        </w:rPr>
+        <w:t xml:space="preserve"> de l’affichage</w:t>
+      </w:r>
+      <w:r>
+        <w:rPr>
+          <w:rFonts w:asciiTheme="minorBidi" w:eastAsiaTheme="minorEastAsia" w:hAnsiTheme="minorBidi" w:cstheme="minorBidi"/>
+          <w:spacing w:val="-8"/>
+          <w:sz w:val="24"/>
+          <w:szCs w:val="24"/>
+          <w:lang w:val="fr-CA" w:eastAsia="zh-CN"/>
+        </w:rPr>
+        <w:t xml:space="preserve"> on assume que la méthode d’affichage ne vérifie pas la validation de</w:t>
       </w:r>
       <w:r>
         <w:rPr>
@@ -3862,8 +3964,6 @@
         </w:rPr>
         <w:t xml:space="preserve"> l’arbre.</w:t>
       </w:r>
-      <w:bookmarkStart w:id="0" w:name="_GoBack"/>
-      <w:bookmarkEnd w:id="0"/>
     </w:p>
     <w:p>
       <w:pPr>
@@ -3940,29 +4040,7 @@
           <w:szCs w:val="24"/>
           <w:lang w:val="fr-CA" w:eastAsia="zh-CN"/>
         </w:rPr>
-        <w:t>(méthode delete_</w:t>
-      </w:r>
-      <w:proofErr w:type="gramStart"/>
-      <w:r>
-        <w:rPr>
-          <w:rFonts w:asciiTheme="minorBidi" w:eastAsiaTheme="minorEastAsia" w:hAnsiTheme="minorBidi" w:cstheme="minorBidi"/>
-          <w:spacing w:val="-8"/>
-          <w:sz w:val="24"/>
-          <w:szCs w:val="24"/>
-          <w:lang w:val="fr-CA" w:eastAsia="zh-CN"/>
-        </w:rPr>
-        <w:t>node(</w:t>
-      </w:r>
-      <w:proofErr w:type="gramEnd"/>
-      <w:r>
-        <w:rPr>
-          <w:rFonts w:asciiTheme="minorBidi" w:eastAsiaTheme="minorEastAsia" w:hAnsiTheme="minorBidi" w:cstheme="minorBidi"/>
-          <w:spacing w:val="-8"/>
-          <w:sz w:val="24"/>
-          <w:szCs w:val="24"/>
-          <w:lang w:val="fr-CA" w:eastAsia="zh-CN"/>
-        </w:rPr>
-        <w:t>)) dans le fichier BST.py. Allez jusqu’au niveau de</w:t>
+        <w:t>(méthode delete_node()) dans le fichier BST.py. Allez jusqu’au niveau de</w:t>
       </w:r>
       <w:r>
         <w:rPr>
@@ -4145,29 +4223,7 @@
           <w:szCs w:val="24"/>
           <w:lang w:val="en-CA" w:eastAsia="zh-CN"/>
         </w:rPr>
-        <w:t>B</w:t>
-      </w:r>
-      <w:proofErr w:type="gramStart"/>
-      <w:r>
-        <w:rPr>
-          <w:rFonts w:asciiTheme="minorBidi" w:eastAsiaTheme="minorEastAsia" w:hAnsiTheme="minorBidi" w:cstheme="minorBidi"/>
-          <w:spacing w:val="-8"/>
-          <w:sz w:val="24"/>
-          <w:szCs w:val="24"/>
-          <w:lang w:val="en-CA" w:eastAsia="zh-CN"/>
-        </w:rPr>
-        <w:t>1 :</w:t>
-      </w:r>
-      <w:proofErr w:type="gramEnd"/>
-      <w:r>
-        <w:rPr>
-          <w:rFonts w:asciiTheme="minorBidi" w:eastAsiaTheme="minorEastAsia" w:hAnsiTheme="minorBidi" w:cstheme="minorBidi"/>
-          <w:spacing w:val="-8"/>
-          <w:sz w:val="24"/>
-          <w:szCs w:val="24"/>
-          <w:lang w:val="en-CA" w:eastAsia="zh-CN"/>
-        </w:rPr>
-        <w:t xml:space="preserve"> {B : None}</w:t>
+        <w:t>B1 : {B : None}</w:t>
       </w:r>
     </w:p>
     <w:p>
@@ -4192,29 +4248,7 @@
           <w:szCs w:val="24"/>
           <w:lang w:val="en-CA" w:eastAsia="zh-CN"/>
         </w:rPr>
-        <w:t>B</w:t>
-      </w:r>
-      <w:proofErr w:type="gramStart"/>
-      <w:r>
-        <w:rPr>
-          <w:rFonts w:asciiTheme="minorBidi" w:eastAsiaTheme="minorEastAsia" w:hAnsiTheme="minorBidi" w:cstheme="minorBidi"/>
-          <w:spacing w:val="-8"/>
-          <w:sz w:val="24"/>
-          <w:szCs w:val="24"/>
-          <w:lang w:val="en-CA" w:eastAsia="zh-CN"/>
-        </w:rPr>
-        <w:t>2 :</w:t>
-      </w:r>
-      <w:proofErr w:type="gramEnd"/>
-      <w:r>
-        <w:rPr>
-          <w:rFonts w:asciiTheme="minorBidi" w:eastAsiaTheme="minorEastAsia" w:hAnsiTheme="minorBidi" w:cstheme="minorBidi"/>
-          <w:spacing w:val="-8"/>
-          <w:sz w:val="24"/>
-          <w:szCs w:val="24"/>
-          <w:lang w:val="en-CA" w:eastAsia="zh-CN"/>
-        </w:rPr>
-        <w:t xml:space="preserve"> {B : not None}</w:t>
+        <w:t>B2 : {B : not None}</w:t>
       </w:r>
     </w:p>
     <w:p>
@@ -4470,7 +4504,7 @@
           <w:spacing w:val="-8"/>
           <w:sz w:val="24"/>
           <w:szCs w:val="24"/>
-          <w:lang w:val="en-CA" w:eastAsia="zh-CN"/>
+          <w:lang w:val="fr-FR" w:eastAsia="zh-CN"/>
         </w:rPr>
       </w:pPr>
       <w:r>
@@ -4480,7 +4514,7 @@
           <w:spacing w:val="-8"/>
           <w:sz w:val="24"/>
           <w:szCs w:val="24"/>
-          <w:lang w:val="en-CA" w:eastAsia="zh-CN"/>
+          <w:lang w:val="fr-FR" w:eastAsia="zh-CN"/>
         </w:rPr>
         <w:t>B1N1</w:t>
       </w:r>
@@ -4491,7 +4525,7 @@
           <w:spacing w:val="-8"/>
           <w:sz w:val="24"/>
           <w:szCs w:val="24"/>
-          <w:lang w:val="en-CA" w:eastAsia="zh-CN"/>
+          <w:lang w:val="fr-FR" w:eastAsia="zh-CN"/>
         </w:rPr>
         <w:t xml:space="preserve"> -&gt; t1 = &lt;</w:t>
       </w:r>
@@ -4502,7 +4536,7 @@
           <w:spacing w:val="-8"/>
           <w:sz w:val="24"/>
           <w:szCs w:val="24"/>
-          <w:lang w:val="en-CA" w:eastAsia="zh-CN"/>
+          <w:lang w:val="fr-FR" w:eastAsia="zh-CN"/>
         </w:rPr>
         <w:t xml:space="preserve"> </w:t>
       </w:r>
@@ -4513,7 +4547,7 @@
           <w:spacing w:val="-8"/>
           <w:sz w:val="24"/>
           <w:szCs w:val="24"/>
-          <w:lang w:val="en-CA" w:eastAsia="zh-CN"/>
+          <w:lang w:val="fr-FR" w:eastAsia="zh-CN"/>
         </w:rPr>
         <w:t>{</w:t>
       </w:r>
@@ -4524,7 +4558,7 @@
           <w:spacing w:val="-8"/>
           <w:sz w:val="24"/>
           <w:szCs w:val="24"/>
-          <w:lang w:val="en-CA" w:eastAsia="zh-CN"/>
+          <w:lang w:val="fr-FR" w:eastAsia="zh-CN"/>
         </w:rPr>
         <w:t>B = None, N = None</w:t>
       </w:r>
@@ -4535,7 +4569,7 @@
           <w:spacing w:val="-8"/>
           <w:sz w:val="24"/>
           <w:szCs w:val="24"/>
-          <w:lang w:val="en-CA" w:eastAsia="zh-CN"/>
+          <w:lang w:val="fr-FR" w:eastAsia="zh-CN"/>
         </w:rPr>
         <w:t>}</w:t>
       </w:r>
@@ -4546,7 +4580,7 @@
           <w:spacing w:val="-8"/>
           <w:sz w:val="24"/>
           <w:szCs w:val="24"/>
-          <w:lang w:val="en-CA" w:eastAsia="zh-CN"/>
+          <w:lang w:val="fr-FR" w:eastAsia="zh-CN"/>
         </w:rPr>
         <w:t>, {</w:t>
       </w:r>
@@ -4557,9 +4591,9 @@
           <w:spacing w:val="-8"/>
           <w:sz w:val="24"/>
           <w:szCs w:val="24"/>
-          <w:lang w:val="en-CA" w:eastAsia="zh-CN"/>
-        </w:rPr>
-        <w:t>Error</w:t>
+          <w:lang w:val="fr-FR" w:eastAsia="zh-CN"/>
+        </w:rPr>
+        <w:t>Err</w:t>
       </w:r>
       <w:r>
         <w:rPr>
@@ -4568,7 +4602,40 @@
           <w:spacing w:val="-8"/>
           <w:sz w:val="24"/>
           <w:szCs w:val="24"/>
-          <w:lang w:val="en-CA" w:eastAsia="zh-CN"/>
+          <w:lang w:val="fr-FR" w:eastAsia="zh-CN"/>
+        </w:rPr>
+        <w:t>eu</w:t>
+      </w:r>
+      <w:r>
+        <w:rPr>
+          <w:rFonts w:asciiTheme="minorBidi" w:eastAsiaTheme="minorEastAsia" w:hAnsiTheme="minorBidi" w:cstheme="minorBidi"/>
+          <w:bCs/>
+          <w:spacing w:val="-8"/>
+          <w:sz w:val="24"/>
+          <w:szCs w:val="24"/>
+          <w:lang w:val="fr-FR" w:eastAsia="zh-CN"/>
+        </w:rPr>
+        <w:t>r</w:t>
+      </w:r>
+      <w:r>
+        <w:rPr>
+          <w:rFonts w:asciiTheme="minorBidi" w:eastAsiaTheme="minorEastAsia" w:hAnsiTheme="minorBidi" w:cstheme="minorBidi"/>
+          <w:bCs/>
+          <w:spacing w:val="-8"/>
+          <w:sz w:val="24"/>
+          <w:szCs w:val="24"/>
+          <w:lang w:val="fr-FR" w:eastAsia="zh-CN"/>
+        </w:rPr>
+        <w:t>, BST est None</w:t>
+      </w:r>
+      <w:r>
+        <w:rPr>
+          <w:rFonts w:asciiTheme="minorBidi" w:eastAsiaTheme="minorEastAsia" w:hAnsiTheme="minorBidi" w:cstheme="minorBidi"/>
+          <w:bCs/>
+          <w:spacing w:val="-8"/>
+          <w:sz w:val="24"/>
+          <w:szCs w:val="24"/>
+          <w:lang w:val="fr-FR" w:eastAsia="zh-CN"/>
         </w:rPr>
         <w:t>}</w:t>
       </w:r>
@@ -4579,7 +4646,7 @@
           <w:spacing w:val="-8"/>
           <w:sz w:val="24"/>
           <w:szCs w:val="24"/>
-          <w:lang w:val="en-CA" w:eastAsia="zh-CN"/>
+          <w:lang w:val="fr-FR" w:eastAsia="zh-CN"/>
         </w:rPr>
         <w:t xml:space="preserve"> </w:t>
       </w:r>
@@ -4590,7 +4657,7 @@
           <w:spacing w:val="-8"/>
           <w:sz w:val="24"/>
           <w:szCs w:val="24"/>
-          <w:lang w:val="en-CA" w:eastAsia="zh-CN"/>
+          <w:lang w:val="fr-FR" w:eastAsia="zh-CN"/>
         </w:rPr>
         <w:t>&gt;</w:t>
       </w:r>
@@ -4608,16 +4675,16 @@
           <w:spacing w:val="-8"/>
           <w:sz w:val="24"/>
           <w:szCs w:val="24"/>
-          <w:lang w:val="en-CA" w:eastAsia="zh-CN"/>
-        </w:rPr>
-      </w:pPr>
-      <w:r>
-        <w:rPr>
-          <w:rFonts w:asciiTheme="minorBidi" w:eastAsiaTheme="minorEastAsia" w:hAnsiTheme="minorBidi" w:cstheme="minorBidi"/>
-          <w:spacing w:val="-8"/>
-          <w:sz w:val="24"/>
-          <w:szCs w:val="24"/>
-          <w:lang w:val="en-CA" w:eastAsia="zh-CN"/>
+          <w:lang w:val="fr-FR" w:eastAsia="zh-CN"/>
+        </w:rPr>
+      </w:pPr>
+      <w:r>
+        <w:rPr>
+          <w:rFonts w:asciiTheme="minorBidi" w:eastAsiaTheme="minorEastAsia" w:hAnsiTheme="minorBidi" w:cstheme="minorBidi"/>
+          <w:spacing w:val="-8"/>
+          <w:sz w:val="24"/>
+          <w:szCs w:val="24"/>
+          <w:lang w:val="fr-FR" w:eastAsia="zh-CN"/>
         </w:rPr>
         <w:t>B1N2 -&gt;</w:t>
       </w:r>
@@ -4627,7 +4694,7 @@
           <w:spacing w:val="-8"/>
           <w:sz w:val="24"/>
           <w:szCs w:val="24"/>
-          <w:lang w:val="en-CA" w:eastAsia="zh-CN"/>
+          <w:lang w:val="fr-FR" w:eastAsia="zh-CN"/>
         </w:rPr>
         <w:t xml:space="preserve"> t2</w:t>
       </w:r>
@@ -4637,7 +4704,7 @@
           <w:spacing w:val="-8"/>
           <w:sz w:val="24"/>
           <w:szCs w:val="24"/>
-          <w:lang w:val="en-CA" w:eastAsia="zh-CN"/>
+          <w:lang w:val="fr-FR" w:eastAsia="zh-CN"/>
         </w:rPr>
         <w:t xml:space="preserve"> = </w:t>
       </w:r>
@@ -4647,7 +4714,7 @@
           <w:spacing w:val="-8"/>
           <w:sz w:val="24"/>
           <w:szCs w:val="24"/>
-          <w:lang w:val="en-CA" w:eastAsia="zh-CN"/>
+          <w:lang w:val="fr-FR" w:eastAsia="zh-CN"/>
         </w:rPr>
         <w:t>&lt;</w:t>
       </w:r>
@@ -4657,17 +4724,17 @@
           <w:spacing w:val="-8"/>
           <w:sz w:val="24"/>
           <w:szCs w:val="24"/>
-          <w:lang w:val="en-CA" w:eastAsia="zh-CN"/>
-        </w:rPr>
-        <w:t xml:space="preserve"> </w:t>
-      </w:r>
-      <w:r>
-        <w:rPr>
-          <w:rFonts w:asciiTheme="minorBidi" w:eastAsiaTheme="minorEastAsia" w:hAnsiTheme="minorBidi" w:cstheme="minorBidi"/>
-          <w:spacing w:val="-8"/>
-          <w:sz w:val="24"/>
-          <w:szCs w:val="24"/>
-          <w:lang w:val="en-CA" w:eastAsia="zh-CN"/>
+          <w:lang w:val="fr-FR" w:eastAsia="zh-CN"/>
+        </w:rPr>
+        <w:t xml:space="preserve"> </w:t>
+      </w:r>
+      <w:r>
+        <w:rPr>
+          <w:rFonts w:asciiTheme="minorBidi" w:eastAsiaTheme="minorEastAsia" w:hAnsiTheme="minorBidi" w:cstheme="minorBidi"/>
+          <w:spacing w:val="-8"/>
+          <w:sz w:val="24"/>
+          <w:szCs w:val="24"/>
+          <w:lang w:val="fr-FR" w:eastAsia="zh-CN"/>
         </w:rPr>
         <w:t>{B = None, N = not None}, {</w:t>
       </w:r>
@@ -4678,17 +4745,50 @@
           <w:spacing w:val="-8"/>
           <w:sz w:val="24"/>
           <w:szCs w:val="24"/>
-          <w:lang w:val="en-CA" w:eastAsia="zh-CN"/>
-        </w:rPr>
-        <w:t>Error</w:t>
-      </w:r>
-      <w:r>
-        <w:rPr>
-          <w:rFonts w:asciiTheme="minorBidi" w:eastAsiaTheme="minorEastAsia" w:hAnsiTheme="minorBidi" w:cstheme="minorBidi"/>
-          <w:spacing w:val="-8"/>
-          <w:sz w:val="24"/>
-          <w:szCs w:val="24"/>
-          <w:lang w:val="en-CA" w:eastAsia="zh-CN"/>
+          <w:lang w:val="fr-FR" w:eastAsia="zh-CN"/>
+        </w:rPr>
+        <w:t>Err</w:t>
+      </w:r>
+      <w:r>
+        <w:rPr>
+          <w:rFonts w:asciiTheme="minorBidi" w:eastAsiaTheme="minorEastAsia" w:hAnsiTheme="minorBidi" w:cstheme="minorBidi"/>
+          <w:bCs/>
+          <w:spacing w:val="-8"/>
+          <w:sz w:val="24"/>
+          <w:szCs w:val="24"/>
+          <w:lang w:val="fr-FR" w:eastAsia="zh-CN"/>
+        </w:rPr>
+        <w:t>eu</w:t>
+      </w:r>
+      <w:r>
+        <w:rPr>
+          <w:rFonts w:asciiTheme="minorBidi" w:eastAsiaTheme="minorEastAsia" w:hAnsiTheme="minorBidi" w:cstheme="minorBidi"/>
+          <w:bCs/>
+          <w:spacing w:val="-8"/>
+          <w:sz w:val="24"/>
+          <w:szCs w:val="24"/>
+          <w:lang w:val="fr-FR" w:eastAsia="zh-CN"/>
+        </w:rPr>
+        <w:t>r</w:t>
+      </w:r>
+      <w:r>
+        <w:rPr>
+          <w:rFonts w:asciiTheme="minorBidi" w:eastAsiaTheme="minorEastAsia" w:hAnsiTheme="minorBidi" w:cstheme="minorBidi"/>
+          <w:bCs/>
+          <w:spacing w:val="-8"/>
+          <w:sz w:val="24"/>
+          <w:szCs w:val="24"/>
+          <w:lang w:val="fr-FR" w:eastAsia="zh-CN"/>
+        </w:rPr>
+        <w:t>, BST est None</w:t>
+      </w:r>
+      <w:r>
+        <w:rPr>
+          <w:rFonts w:asciiTheme="minorBidi" w:eastAsiaTheme="minorEastAsia" w:hAnsiTheme="minorBidi" w:cstheme="minorBidi"/>
+          <w:spacing w:val="-8"/>
+          <w:sz w:val="24"/>
+          <w:szCs w:val="24"/>
+          <w:lang w:val="fr-FR" w:eastAsia="zh-CN"/>
         </w:rPr>
         <w:t>}</w:t>
       </w:r>
@@ -4698,17 +4798,17 @@
           <w:spacing w:val="-8"/>
           <w:sz w:val="24"/>
           <w:szCs w:val="24"/>
-          <w:lang w:val="en-CA" w:eastAsia="zh-CN"/>
-        </w:rPr>
-        <w:t xml:space="preserve"> </w:t>
-      </w:r>
-      <w:r>
-        <w:rPr>
-          <w:rFonts w:asciiTheme="minorBidi" w:eastAsiaTheme="minorEastAsia" w:hAnsiTheme="minorBidi" w:cstheme="minorBidi"/>
-          <w:spacing w:val="-8"/>
-          <w:sz w:val="24"/>
-          <w:szCs w:val="24"/>
-          <w:lang w:val="en-CA" w:eastAsia="zh-CN"/>
+          <w:lang w:val="fr-FR" w:eastAsia="zh-CN"/>
+        </w:rPr>
+        <w:t xml:space="preserve"> </w:t>
+      </w:r>
+      <w:r>
+        <w:rPr>
+          <w:rFonts w:asciiTheme="minorBidi" w:eastAsiaTheme="minorEastAsia" w:hAnsiTheme="minorBidi" w:cstheme="minorBidi"/>
+          <w:spacing w:val="-8"/>
+          <w:sz w:val="24"/>
+          <w:szCs w:val="24"/>
+          <w:lang w:val="fr-FR" w:eastAsia="zh-CN"/>
         </w:rPr>
         <w:t>&gt;</w:t>
       </w:r>
@@ -4724,7 +4824,7 @@
           <w:spacing w:val="-8"/>
           <w:sz w:val="24"/>
           <w:szCs w:val="24"/>
-          <w:lang w:val="en-CA" w:eastAsia="zh-CN"/>
+          <w:lang w:val="fr-FR" w:eastAsia="zh-CN"/>
         </w:rPr>
       </w:pPr>
     </w:p>
@@ -4740,7 +4840,7 @@
           <w:spacing w:val="-8"/>
           <w:sz w:val="24"/>
           <w:szCs w:val="24"/>
-          <w:lang w:eastAsia="zh-CN"/>
+          <w:lang w:val="fr-FR" w:eastAsia="zh-CN"/>
         </w:rPr>
       </w:pPr>
       <w:r>
@@ -4750,7 +4850,7 @@
           <w:spacing w:val="-8"/>
           <w:sz w:val="24"/>
           <w:szCs w:val="24"/>
-          <w:lang w:eastAsia="zh-CN"/>
+          <w:lang w:val="fr-FR" w:eastAsia="zh-CN"/>
         </w:rPr>
         <w:t>B2N1 -&gt;</w:t>
       </w:r>
@@ -4761,7 +4861,7 @@
           <w:spacing w:val="-8"/>
           <w:sz w:val="24"/>
           <w:szCs w:val="24"/>
-          <w:lang w:eastAsia="zh-CN"/>
+          <w:lang w:val="fr-FR" w:eastAsia="zh-CN"/>
         </w:rPr>
         <w:t xml:space="preserve"> t3</w:t>
       </w:r>
@@ -4772,7 +4872,7 @@
           <w:spacing w:val="-8"/>
           <w:sz w:val="24"/>
           <w:szCs w:val="24"/>
-          <w:lang w:eastAsia="zh-CN"/>
+          <w:lang w:val="fr-FR" w:eastAsia="zh-CN"/>
         </w:rPr>
         <w:t xml:space="preserve"> = </w:t>
       </w:r>
@@ -4783,7 +4883,7 @@
           <w:spacing w:val="-8"/>
           <w:sz w:val="24"/>
           <w:szCs w:val="24"/>
-          <w:lang w:eastAsia="zh-CN"/>
+          <w:lang w:val="fr-FR" w:eastAsia="zh-CN"/>
         </w:rPr>
         <w:t>&lt;</w:t>
       </w:r>
@@ -4794,7 +4894,7 @@
           <w:spacing w:val="-8"/>
           <w:sz w:val="24"/>
           <w:szCs w:val="24"/>
-          <w:lang w:eastAsia="zh-CN"/>
+          <w:lang w:val="fr-FR" w:eastAsia="zh-CN"/>
         </w:rPr>
         <w:t xml:space="preserve"> </w:t>
       </w:r>
@@ -4805,7 +4905,7 @@
           <w:spacing w:val="-8"/>
           <w:sz w:val="24"/>
           <w:szCs w:val="24"/>
-          <w:lang w:eastAsia="zh-CN"/>
+          <w:lang w:val="fr-FR" w:eastAsia="zh-CN"/>
         </w:rPr>
         <w:t>{B = not None, N = None}, {</w:t>
       </w:r>
@@ -4816,9 +4916,9 @@
           <w:spacing w:val="-8"/>
           <w:sz w:val="24"/>
           <w:szCs w:val="24"/>
-          <w:lang w:eastAsia="zh-CN"/>
-        </w:rPr>
-        <w:t>Error</w:t>
+          <w:lang w:val="fr-FR" w:eastAsia="zh-CN"/>
+        </w:rPr>
+        <w:t>Err</w:t>
       </w:r>
       <w:r>
         <w:rPr>
@@ -4827,7 +4927,40 @@
           <w:spacing w:val="-8"/>
           <w:sz w:val="24"/>
           <w:szCs w:val="24"/>
-          <w:lang w:eastAsia="zh-CN"/>
+          <w:lang w:val="fr-FR" w:eastAsia="zh-CN"/>
+        </w:rPr>
+        <w:t>eu</w:t>
+      </w:r>
+      <w:r>
+        <w:rPr>
+          <w:rFonts w:asciiTheme="minorBidi" w:eastAsiaTheme="minorEastAsia" w:hAnsiTheme="minorBidi" w:cstheme="minorBidi"/>
+          <w:bCs/>
+          <w:spacing w:val="-8"/>
+          <w:sz w:val="24"/>
+          <w:szCs w:val="24"/>
+          <w:lang w:val="fr-FR" w:eastAsia="zh-CN"/>
+        </w:rPr>
+        <w:t>r</w:t>
+      </w:r>
+      <w:r>
+        <w:rPr>
+          <w:rFonts w:asciiTheme="minorBidi" w:eastAsiaTheme="minorEastAsia" w:hAnsiTheme="minorBidi" w:cstheme="minorBidi"/>
+          <w:bCs/>
+          <w:spacing w:val="-8"/>
+          <w:sz w:val="24"/>
+          <w:szCs w:val="24"/>
+          <w:lang w:val="fr-FR" w:eastAsia="zh-CN"/>
+        </w:rPr>
+        <w:t>, nœud est None</w:t>
+      </w:r>
+      <w:r>
+        <w:rPr>
+          <w:rFonts w:asciiTheme="minorBidi" w:eastAsiaTheme="minorEastAsia" w:hAnsiTheme="minorBidi" w:cstheme="minorBidi"/>
+          <w:bCs/>
+          <w:spacing w:val="-8"/>
+          <w:sz w:val="24"/>
+          <w:szCs w:val="24"/>
+          <w:lang w:val="fr-FR" w:eastAsia="zh-CN"/>
         </w:rPr>
         <w:t>}</w:t>
       </w:r>
@@ -4838,7 +4971,7 @@
           <w:spacing w:val="-8"/>
           <w:sz w:val="24"/>
           <w:szCs w:val="24"/>
-          <w:lang w:eastAsia="zh-CN"/>
+          <w:lang w:val="fr-FR" w:eastAsia="zh-CN"/>
         </w:rPr>
         <w:t xml:space="preserve"> </w:t>
       </w:r>
@@ -4849,7 +4982,7 @@
           <w:spacing w:val="-8"/>
           <w:sz w:val="24"/>
           <w:szCs w:val="24"/>
-          <w:lang w:eastAsia="zh-CN"/>
+          <w:lang w:val="fr-FR" w:eastAsia="zh-CN"/>
         </w:rPr>
         <w:t>&gt;</w:t>
       </w:r>
@@ -4865,7 +4998,7 @@
           <w:spacing w:val="-8"/>
           <w:sz w:val="24"/>
           <w:szCs w:val="24"/>
-          <w:lang w:val="en-CA" w:eastAsia="zh-CN"/>
+          <w:lang w:val="fr-FR" w:eastAsia="zh-CN"/>
         </w:rPr>
       </w:pPr>
       <w:r>
@@ -4875,7 +5008,7 @@
           <w:spacing w:val="-8"/>
           <w:sz w:val="24"/>
           <w:szCs w:val="24"/>
-          <w:lang w:val="en-CA" w:eastAsia="zh-CN"/>
+          <w:lang w:val="fr-FR" w:eastAsia="zh-CN"/>
         </w:rPr>
         <w:t>B2N2 -&gt;</w:t>
       </w:r>
@@ -4886,7 +5019,7 @@
           <w:spacing w:val="-8"/>
           <w:sz w:val="24"/>
           <w:szCs w:val="24"/>
-          <w:lang w:val="en-CA" w:eastAsia="zh-CN"/>
+          <w:lang w:val="fr-FR" w:eastAsia="zh-CN"/>
         </w:rPr>
         <w:t xml:space="preserve"> t4</w:t>
       </w:r>
@@ -4897,7 +5030,7 @@
           <w:spacing w:val="-8"/>
           <w:sz w:val="24"/>
           <w:szCs w:val="24"/>
-          <w:lang w:val="en-CA" w:eastAsia="zh-CN"/>
+          <w:lang w:val="fr-FR" w:eastAsia="zh-CN"/>
         </w:rPr>
         <w:t xml:space="preserve"> = </w:t>
       </w:r>
@@ -4908,7 +5041,7 @@
           <w:spacing w:val="-8"/>
           <w:sz w:val="24"/>
           <w:szCs w:val="24"/>
-          <w:lang w:val="en-CA" w:eastAsia="zh-CN"/>
+          <w:lang w:val="fr-FR" w:eastAsia="zh-CN"/>
         </w:rPr>
         <w:t>&lt;</w:t>
       </w:r>
@@ -4919,7 +5052,7 @@
           <w:spacing w:val="-8"/>
           <w:sz w:val="24"/>
           <w:szCs w:val="24"/>
-          <w:lang w:val="en-CA" w:eastAsia="zh-CN"/>
+          <w:lang w:val="fr-FR" w:eastAsia="zh-CN"/>
         </w:rPr>
         <w:t xml:space="preserve"> </w:t>
       </w:r>
@@ -4930,7 +5063,7 @@
           <w:spacing w:val="-8"/>
           <w:sz w:val="24"/>
           <w:szCs w:val="24"/>
-          <w:lang w:val="en-CA" w:eastAsia="zh-CN"/>
+          <w:lang w:val="fr-FR" w:eastAsia="zh-CN"/>
         </w:rPr>
         <w:t>{B = not None, N = not None},</w:t>
       </w:r>
@@ -4940,7 +5073,7 @@
           <w:spacing w:val="-8"/>
           <w:sz w:val="24"/>
           <w:szCs w:val="24"/>
-          <w:lang w:val="en-CA" w:eastAsia="zh-CN"/>
+          <w:lang w:val="fr-FR" w:eastAsia="zh-CN"/>
         </w:rPr>
         <w:t xml:space="preserve"> {</w:t>
       </w:r>
@@ -4950,17 +5083,17 @@
           <w:spacing w:val="-8"/>
           <w:sz w:val="24"/>
           <w:szCs w:val="24"/>
-          <w:lang w:val="en-CA" w:eastAsia="zh-CN"/>
-        </w:rPr>
-        <w:t>Deleted node with success</w:t>
-      </w:r>
-      <w:r>
-        <w:rPr>
-          <w:rFonts w:asciiTheme="minorBidi" w:eastAsiaTheme="minorEastAsia" w:hAnsiTheme="minorBidi" w:cstheme="minorBidi"/>
-          <w:spacing w:val="-8"/>
-          <w:sz w:val="24"/>
-          <w:szCs w:val="24"/>
-          <w:lang w:val="en-CA" w:eastAsia="zh-CN"/>
+          <w:lang w:val="fr-FR" w:eastAsia="zh-CN"/>
+        </w:rPr>
+        <w:t>Noeud supprimé avec succès</w:t>
+      </w:r>
+      <w:r>
+        <w:rPr>
+          <w:rFonts w:asciiTheme="minorBidi" w:eastAsiaTheme="minorEastAsia" w:hAnsiTheme="minorBidi" w:cstheme="minorBidi"/>
+          <w:spacing w:val="-8"/>
+          <w:sz w:val="24"/>
+          <w:szCs w:val="24"/>
+          <w:lang w:val="fr-FR" w:eastAsia="zh-CN"/>
         </w:rPr>
         <w:t>}&gt;</w:t>
       </w:r>
@@ -4976,7 +5109,7 @@
           <w:spacing w:val="-8"/>
           <w:sz w:val="24"/>
           <w:szCs w:val="24"/>
-          <w:lang w:val="en-CA" w:eastAsia="zh-CN"/>
+          <w:lang w:val="fr-FR" w:eastAsia="zh-CN"/>
         </w:rPr>
       </w:pPr>
     </w:p>
@@ -5094,29 +5227,7 @@
           <w:szCs w:val="24"/>
           <w:lang w:val="fr-CA" w:eastAsia="zh-CN"/>
         </w:rPr>
-        <w:t>(flot de données) sur la même opération (méthode delete_</w:t>
-      </w:r>
-      <w:proofErr w:type="gramStart"/>
-      <w:r>
-        <w:rPr>
-          <w:rFonts w:asciiTheme="minorBidi" w:eastAsiaTheme="minorEastAsia" w:hAnsiTheme="minorBidi" w:cstheme="minorBidi"/>
-          <w:spacing w:val="-8"/>
-          <w:sz w:val="24"/>
-          <w:szCs w:val="24"/>
-          <w:lang w:val="fr-CA" w:eastAsia="zh-CN"/>
-        </w:rPr>
-        <w:t>node(</w:t>
-      </w:r>
-      <w:proofErr w:type="gramEnd"/>
-      <w:r>
-        <w:rPr>
-          <w:rFonts w:asciiTheme="minorBidi" w:eastAsiaTheme="minorEastAsia" w:hAnsiTheme="minorBidi" w:cstheme="minorBidi"/>
-          <w:spacing w:val="-8"/>
-          <w:sz w:val="24"/>
-          <w:szCs w:val="24"/>
-          <w:lang w:val="fr-CA" w:eastAsia="zh-CN"/>
-        </w:rPr>
-        <w:t>)) dans le</w:t>
+        <w:t>(flot de données) sur la même opération (méthode delete_node()) dans le</w:t>
       </w:r>
       <w:r>
         <w:rPr>
@@ -5217,7 +5328,6 @@
     <w:p>
       <w:pPr>
         <w:pStyle w:val="ListParagraph"/>
-        <w:spacing w:after="240"/>
         <w:ind w:left="0" w:right="102"/>
         <w:jc w:val="both"/>
         <w:rPr>
@@ -5256,12 +5366,34 @@
           <w:szCs w:val="24"/>
           <w:lang w:val="fr-CA" w:eastAsia="zh-CN"/>
         </w:rPr>
-        <w:t xml:space="preserve"> permettant de passer au moins une fois à travers tous les blocs conditionnels, c’est-à-dire les blocs employant un prédicat (P-Use) pour faire bifurquer le déroulement du programme dans une branche. Nous avons donc couvert les chemins suivants avec 10 tests :</w:t>
-      </w:r>
-    </w:p>
-    <w:p>
-      <w:pPr>
-        <w:spacing w:after="0"/>
+        <w:t xml:space="preserve"> permettant de passer au moins une fois à travers tous les blocs conditionnels, c’est-à-dire les blocs employant un prédicat (P-Use) pour faire bifurquer le déroulement du programme dans une branche. Nous avons donc couvert les chemins suivants avec 10 tests</w:t>
+      </w:r>
+      <w:r>
+        <w:rPr>
+          <w:rFonts w:asciiTheme="minorBidi" w:eastAsiaTheme="minorEastAsia" w:hAnsiTheme="minorBidi" w:cstheme="minorBidi"/>
+          <w:spacing w:val="-8"/>
+          <w:sz w:val="24"/>
+          <w:szCs w:val="24"/>
+          <w:lang w:val="fr-CA" w:eastAsia="zh-CN"/>
+        </w:rPr>
+        <w:t xml:space="preserve"> (voir test_BST.py)</w:t>
+      </w:r>
+      <w:bookmarkStart w:id="0" w:name="_GoBack"/>
+      <w:bookmarkEnd w:id="0"/>
+      <w:r>
+        <w:rPr>
+          <w:rFonts w:asciiTheme="minorBidi" w:eastAsiaTheme="minorEastAsia" w:hAnsiTheme="minorBidi" w:cstheme="minorBidi"/>
+          <w:spacing w:val="-8"/>
+          <w:sz w:val="24"/>
+          <w:szCs w:val="24"/>
+          <w:lang w:val="fr-CA" w:eastAsia="zh-CN"/>
+        </w:rPr>
+        <w:t> :</w:t>
+      </w:r>
+    </w:p>
+    <w:p>
+      <w:pPr>
+        <w:spacing w:after="0" w:line="240" w:lineRule="auto"/>
         <w:ind w:right="102"/>
         <w:jc w:val="both"/>
         <w:rPr>
@@ -5269,16 +5401,16 @@
           <w:spacing w:val="-8"/>
           <w:sz w:val="24"/>
           <w:szCs w:val="24"/>
-          <w:lang w:val="en-CA"/>
-        </w:rPr>
-      </w:pPr>
-      <w:r>
-        <w:rPr>
-          <w:rFonts w:asciiTheme="minorBidi" w:hAnsiTheme="minorBidi"/>
-          <w:spacing w:val="-8"/>
-          <w:sz w:val="24"/>
-          <w:szCs w:val="24"/>
-          <w:lang w:val="en-CA"/>
+          <w:lang w:val="fr-FR"/>
+        </w:rPr>
+      </w:pPr>
+      <w:r>
+        <w:rPr>
+          <w:rFonts w:asciiTheme="minorBidi" w:hAnsiTheme="minorBidi"/>
+          <w:spacing w:val="-8"/>
+          <w:sz w:val="24"/>
+          <w:szCs w:val="24"/>
+          <w:lang w:val="fr-FR"/>
         </w:rPr>
         <w:t>Path1 = {</w:t>
       </w:r>
@@ -5288,7 +5420,7 @@
           <w:spacing w:val="-8"/>
           <w:sz w:val="24"/>
           <w:szCs w:val="24"/>
-          <w:lang w:val="en-CA"/>
+          <w:lang w:val="fr-FR"/>
         </w:rPr>
         <w:t>A</w:t>
       </w:r>
@@ -5298,7 +5430,7 @@
           <w:spacing w:val="-8"/>
           <w:sz w:val="24"/>
           <w:szCs w:val="24"/>
-          <w:lang w:val="en-CA"/>
+          <w:lang w:val="fr-FR"/>
         </w:rPr>
         <w:t>,</w:t>
       </w:r>
@@ -5308,17 +5440,17 @@
           <w:spacing w:val="-8"/>
           <w:sz w:val="24"/>
           <w:szCs w:val="24"/>
-          <w:lang w:val="en-CA"/>
-        </w:rPr>
-        <w:t xml:space="preserve"> </w:t>
-      </w:r>
-      <w:r>
-        <w:rPr>
-          <w:rFonts w:asciiTheme="minorBidi" w:hAnsiTheme="minorBidi"/>
-          <w:spacing w:val="-8"/>
-          <w:sz w:val="24"/>
-          <w:szCs w:val="24"/>
-          <w:lang w:val="en-CA"/>
+          <w:lang w:val="fr-FR"/>
+        </w:rPr>
+        <w:t xml:space="preserve"> </w:t>
+      </w:r>
+      <w:r>
+        <w:rPr>
+          <w:rFonts w:asciiTheme="minorBidi" w:hAnsiTheme="minorBidi"/>
+          <w:spacing w:val="-8"/>
+          <w:sz w:val="24"/>
+          <w:szCs w:val="24"/>
+          <w:lang w:val="fr-FR"/>
         </w:rPr>
         <w:t>B</w:t>
       </w:r>
@@ -5328,7 +5460,7 @@
           <w:spacing w:val="-8"/>
           <w:sz w:val="24"/>
           <w:szCs w:val="24"/>
-          <w:lang w:val="en-CA"/>
+          <w:lang w:val="fr-FR"/>
         </w:rPr>
         <w:t>,</w:t>
       </w:r>
@@ -5338,17 +5470,17 @@
           <w:spacing w:val="-8"/>
           <w:sz w:val="24"/>
           <w:szCs w:val="24"/>
-          <w:lang w:val="en-CA"/>
-        </w:rPr>
-        <w:t xml:space="preserve"> </w:t>
-      </w:r>
-      <w:r>
-        <w:rPr>
-          <w:rFonts w:asciiTheme="minorBidi" w:hAnsiTheme="minorBidi"/>
-          <w:spacing w:val="-8"/>
-          <w:sz w:val="24"/>
-          <w:szCs w:val="24"/>
-          <w:lang w:val="en-CA"/>
+          <w:lang w:val="fr-FR"/>
+        </w:rPr>
+        <w:t xml:space="preserve"> </w:t>
+      </w:r>
+      <w:r>
+        <w:rPr>
+          <w:rFonts w:asciiTheme="minorBidi" w:hAnsiTheme="minorBidi"/>
+          <w:spacing w:val="-8"/>
+          <w:sz w:val="24"/>
+          <w:szCs w:val="24"/>
+          <w:lang w:val="fr-FR"/>
         </w:rPr>
         <w:t>W</w:t>
       </w:r>
@@ -5358,14 +5490,14 @@
           <w:spacing w:val="-8"/>
           <w:sz w:val="24"/>
           <w:szCs w:val="24"/>
-          <w:lang w:val="en-CA"/>
+          <w:lang w:val="fr-FR"/>
         </w:rPr>
         <w:t>}</w:t>
       </w:r>
     </w:p>
     <w:p>
       <w:pPr>
-        <w:spacing w:after="0"/>
+        <w:spacing w:after="0" w:line="240" w:lineRule="auto"/>
         <w:ind w:right="102"/>
         <w:jc w:val="both"/>
         <w:rPr>
@@ -5384,27 +5516,7 @@
           <w:szCs w:val="24"/>
           <w:lang w:val="en-CA"/>
         </w:rPr>
-        <w:t>Path</w:t>
-      </w:r>
-      <w:r>
-        <w:rPr>
-          <w:rFonts w:asciiTheme="minorBidi" w:hAnsiTheme="minorBidi"/>
-          <w:spacing w:val="-8"/>
-          <w:sz w:val="24"/>
-          <w:szCs w:val="24"/>
-          <w:lang w:val="en-CA"/>
-        </w:rPr>
-        <w:t>2</w:t>
-      </w:r>
-      <w:r>
-        <w:rPr>
-          <w:rFonts w:asciiTheme="minorBidi" w:hAnsiTheme="minorBidi"/>
-          <w:spacing w:val="-8"/>
-          <w:sz w:val="24"/>
-          <w:szCs w:val="24"/>
-          <w:lang w:val="en-CA"/>
-        </w:rPr>
-        <w:t xml:space="preserve"> = {</w:t>
+        <w:t>Path2 = {</w:t>
       </w:r>
       <w:r>
         <w:rPr>
@@ -5519,7 +5631,7 @@
     </w:p>
     <w:p>
       <w:pPr>
-        <w:spacing w:after="0"/>
+        <w:spacing w:after="0" w:line="240" w:lineRule="auto"/>
         <w:ind w:right="102"/>
         <w:jc w:val="both"/>
         <w:rPr>
@@ -5538,27 +5650,7 @@
           <w:szCs w:val="24"/>
           <w:lang w:val="en-CA"/>
         </w:rPr>
-        <w:t>Path</w:t>
-      </w:r>
-      <w:r>
-        <w:rPr>
-          <w:rFonts w:asciiTheme="minorBidi" w:hAnsiTheme="minorBidi"/>
-          <w:spacing w:val="-8"/>
-          <w:sz w:val="24"/>
-          <w:szCs w:val="24"/>
-          <w:lang w:val="en-CA"/>
-        </w:rPr>
-        <w:t>3</w:t>
-      </w:r>
-      <w:r>
-        <w:rPr>
-          <w:rFonts w:asciiTheme="minorBidi" w:hAnsiTheme="minorBidi"/>
-          <w:spacing w:val="-8"/>
-          <w:sz w:val="24"/>
-          <w:szCs w:val="24"/>
-          <w:lang w:val="en-CA"/>
-        </w:rPr>
-        <w:t xml:space="preserve"> = {</w:t>
+        <w:t>Path3 = {</w:t>
       </w:r>
       <w:r>
         <w:rPr>
@@ -5823,7 +5915,7 @@
     </w:p>
     <w:p>
       <w:pPr>
-        <w:spacing w:after="0"/>
+        <w:spacing w:after="0" w:line="240" w:lineRule="auto"/>
         <w:ind w:right="102"/>
         <w:jc w:val="both"/>
         <w:rPr>
@@ -5842,27 +5934,7 @@
           <w:szCs w:val="24"/>
           <w:lang w:val="en-CA"/>
         </w:rPr>
-        <w:t>Path</w:t>
-      </w:r>
-      <w:r>
-        <w:rPr>
-          <w:rFonts w:asciiTheme="minorBidi" w:hAnsiTheme="minorBidi"/>
-          <w:spacing w:val="-8"/>
-          <w:sz w:val="24"/>
-          <w:szCs w:val="24"/>
-          <w:lang w:val="en-CA"/>
-        </w:rPr>
-        <w:t>4</w:t>
-      </w:r>
-      <w:r>
-        <w:rPr>
-          <w:rFonts w:asciiTheme="minorBidi" w:hAnsiTheme="minorBidi"/>
-          <w:spacing w:val="-8"/>
-          <w:sz w:val="24"/>
-          <w:szCs w:val="24"/>
-          <w:lang w:val="en-CA"/>
-        </w:rPr>
-        <w:t xml:space="preserve"> = {</w:t>
+        <w:t>Path4 = {</w:t>
       </w:r>
       <w:r>
         <w:rPr>
@@ -6157,7 +6229,7 @@
     </w:p>
     <w:p>
       <w:pPr>
-        <w:spacing w:after="0"/>
+        <w:spacing w:after="0" w:line="240" w:lineRule="auto"/>
         <w:ind w:right="102"/>
         <w:jc w:val="both"/>
         <w:rPr>
@@ -6176,27 +6248,7 @@
           <w:szCs w:val="24"/>
           <w:lang w:val="en-CA"/>
         </w:rPr>
-        <w:t>Path</w:t>
-      </w:r>
-      <w:r>
-        <w:rPr>
-          <w:rFonts w:asciiTheme="minorBidi" w:hAnsiTheme="minorBidi"/>
-          <w:spacing w:val="-8"/>
-          <w:sz w:val="24"/>
-          <w:szCs w:val="24"/>
-          <w:lang w:val="en-CA"/>
-        </w:rPr>
-        <w:t>5</w:t>
-      </w:r>
-      <w:r>
-        <w:rPr>
-          <w:rFonts w:asciiTheme="minorBidi" w:hAnsiTheme="minorBidi"/>
-          <w:spacing w:val="-8"/>
-          <w:sz w:val="24"/>
-          <w:szCs w:val="24"/>
-          <w:lang w:val="en-CA"/>
-        </w:rPr>
-        <w:t xml:space="preserve"> = {</w:t>
+        <w:t>Path5 = {</w:t>
       </w:r>
       <w:r>
         <w:rPr>
@@ -6491,7 +6543,7 @@
     </w:p>
     <w:p>
       <w:pPr>
-        <w:spacing w:after="0"/>
+        <w:spacing w:after="0" w:line="240" w:lineRule="auto"/>
         <w:ind w:right="102"/>
         <w:jc w:val="both"/>
         <w:rPr>
@@ -6510,27 +6562,7 @@
           <w:szCs w:val="24"/>
           <w:lang w:val="en-CA"/>
         </w:rPr>
-        <w:t>Path</w:t>
-      </w:r>
-      <w:r>
-        <w:rPr>
-          <w:rFonts w:asciiTheme="minorBidi" w:hAnsiTheme="minorBidi"/>
-          <w:spacing w:val="-8"/>
-          <w:sz w:val="24"/>
-          <w:szCs w:val="24"/>
-          <w:lang w:val="en-CA"/>
-        </w:rPr>
-        <w:t>6</w:t>
-      </w:r>
-      <w:r>
-        <w:rPr>
-          <w:rFonts w:asciiTheme="minorBidi" w:hAnsiTheme="minorBidi"/>
-          <w:spacing w:val="-8"/>
-          <w:sz w:val="24"/>
-          <w:szCs w:val="24"/>
-          <w:lang w:val="en-CA"/>
-        </w:rPr>
-        <w:t xml:space="preserve"> = {</w:t>
+        <w:t>Path6 = {</w:t>
       </w:r>
       <w:r>
         <w:rPr>
@@ -6885,7 +6917,7 @@
     </w:p>
     <w:p>
       <w:pPr>
-        <w:spacing w:after="0"/>
+        <w:spacing w:after="0" w:line="240" w:lineRule="auto"/>
         <w:ind w:right="102"/>
         <w:jc w:val="both"/>
         <w:rPr>
@@ -6893,6 +6925,7 @@
           <w:spacing w:val="-8"/>
           <w:sz w:val="24"/>
           <w:szCs w:val="24"/>
+          <w:lang w:val="fr-FR"/>
         </w:rPr>
       </w:pPr>
       <w:r>
@@ -7267,7 +7300,7 @@
     </w:p>
     <w:p>
       <w:pPr>
-        <w:spacing w:after="0"/>
+        <w:spacing w:after="0" w:line="240" w:lineRule="auto"/>
         <w:ind w:right="102"/>
         <w:jc w:val="both"/>
         <w:rPr>
@@ -7275,6 +7308,7 @@
           <w:spacing w:val="-8"/>
           <w:sz w:val="24"/>
           <w:szCs w:val="24"/>
+          <w:lang w:val="fr-FR"/>
         </w:rPr>
       </w:pPr>
       <w:r>
@@ -7649,7 +7683,7 @@
     </w:p>
     <w:p>
       <w:pPr>
-        <w:spacing w:after="0"/>
+        <w:spacing w:after="0" w:line="240" w:lineRule="auto"/>
         <w:ind w:right="102"/>
         <w:jc w:val="both"/>
         <w:rPr>
@@ -7668,27 +7702,7 @@
           <w:szCs w:val="24"/>
           <w:lang w:val="en-CA"/>
         </w:rPr>
-        <w:t>Path</w:t>
-      </w:r>
-      <w:r>
-        <w:rPr>
-          <w:rFonts w:asciiTheme="minorBidi" w:hAnsiTheme="minorBidi"/>
-          <w:spacing w:val="-8"/>
-          <w:sz w:val="24"/>
-          <w:szCs w:val="24"/>
-          <w:lang w:val="en-CA"/>
-        </w:rPr>
-        <w:t>9</w:t>
-      </w:r>
-      <w:r>
-        <w:rPr>
-          <w:rFonts w:asciiTheme="minorBidi" w:hAnsiTheme="minorBidi"/>
-          <w:spacing w:val="-8"/>
-          <w:sz w:val="24"/>
-          <w:szCs w:val="24"/>
-          <w:lang w:val="en-CA"/>
-        </w:rPr>
-        <w:t xml:space="preserve"> = {</w:t>
+        <w:t>Path9 = {</w:t>
       </w:r>
       <w:r>
         <w:rPr>
@@ -7893,7 +7907,7 @@
     </w:p>
     <w:p>
       <w:pPr>
-        <w:spacing w:after="0"/>
+        <w:spacing w:after="0" w:line="240" w:lineRule="auto"/>
         <w:ind w:right="102"/>
         <w:jc w:val="both"/>
         <w:rPr>
@@ -7912,37 +7926,7 @@
           <w:szCs w:val="24"/>
           <w:lang w:val="en-CA"/>
         </w:rPr>
-        <w:t>Path1</w:t>
-      </w:r>
-      <w:r>
-        <w:rPr>
-          <w:rFonts w:asciiTheme="minorBidi" w:hAnsiTheme="minorBidi"/>
-          <w:spacing w:val="-8"/>
-          <w:sz w:val="24"/>
-          <w:szCs w:val="24"/>
-          <w:lang w:val="en-CA"/>
-        </w:rPr>
-        <w:t>0</w:t>
-      </w:r>
-      <w:r>
-        <w:rPr>
-          <w:rFonts w:asciiTheme="minorBidi" w:hAnsiTheme="minorBidi"/>
-          <w:spacing w:val="-8"/>
-          <w:sz w:val="24"/>
-          <w:szCs w:val="24"/>
-          <w:lang w:val="en-CA"/>
-        </w:rPr>
-        <w:t xml:space="preserve"> = </w:t>
-      </w:r>
-      <w:r>
-        <w:rPr>
-          <w:rFonts w:asciiTheme="minorBidi" w:hAnsiTheme="minorBidi"/>
-          <w:spacing w:val="-8"/>
-          <w:sz w:val="24"/>
-          <w:szCs w:val="24"/>
-          <w:lang w:val="en-CA"/>
-        </w:rPr>
-        <w:t>{</w:t>
+        <w:t>Path10 = {</w:t>
       </w:r>
       <w:r>
         <w:rPr>
@@ -8174,6 +8158,20 @@
         </w:rPr>
         <w:t>}</w:t>
       </w:r>
+    </w:p>
+    <w:p>
+      <w:pPr>
+        <w:spacing w:after="0" w:line="240" w:lineRule="auto"/>
+        <w:ind w:right="102"/>
+        <w:jc w:val="both"/>
+        <w:rPr>
+          <w:rFonts w:asciiTheme="minorBidi" w:hAnsiTheme="minorBidi"/>
+          <w:spacing w:val="-8"/>
+          <w:sz w:val="24"/>
+          <w:szCs w:val="24"/>
+          <w:lang w:val="en-CA"/>
+        </w:rPr>
+      </w:pPr>
     </w:p>
     <w:p>
       <w:pPr>
@@ -8270,27 +8268,14 @@
                             <w:r>
                               <w:t xml:space="preserve">Figure </w:t>
                             </w:r>
-                            <w:r>
-                              <w:fldChar w:fldCharType="begin"/>
-                            </w:r>
-                            <w:r>
-                              <w:instrText xml:space="preserve"> SEQ Figure \* ARABIC </w:instrText>
-                            </w:r>
-                            <w:r>
-                              <w:fldChar w:fldCharType="separate"/>
-                            </w:r>
-                            <w:r>
-                              <w:rPr>
-                                <w:noProof/>
-                              </w:rPr>
-                              <w:t>1</w:t>
-                            </w:r>
-                            <w:r>
-                              <w:rPr>
-                                <w:noProof/>
-                              </w:rPr>
-                              <w:fldChar w:fldCharType="end"/>
-                            </w:r>
+                            <w:fldSimple w:instr=" SEQ Figure \* ARABIC ">
+                              <w:r>
+                                <w:rPr>
+                                  <w:noProof/>
+                                </w:rPr>
+                                <w:t>1</w:t>
+                              </w:r>
+                            </w:fldSimple>
                             <w:r>
                               <w:t>: Diagramme de flot de contrôle de la méthode delete_node</w:t>
                             </w:r>
@@ -8338,27 +8323,14 @@
                       <w:r>
                         <w:t xml:space="preserve">Figure </w:t>
                       </w:r>
-                      <w:r>
-                        <w:fldChar w:fldCharType="begin"/>
-                      </w:r>
-                      <w:r>
-                        <w:instrText xml:space="preserve"> SEQ Figure \* ARABIC </w:instrText>
-                      </w:r>
-                      <w:r>
-                        <w:fldChar w:fldCharType="separate"/>
-                      </w:r>
-                      <w:r>
-                        <w:rPr>
-                          <w:noProof/>
-                        </w:rPr>
-                        <w:t>1</w:t>
-                      </w:r>
-                      <w:r>
-                        <w:rPr>
-                          <w:noProof/>
-                        </w:rPr>
-                        <w:fldChar w:fldCharType="end"/>
-                      </w:r>
+                      <w:fldSimple w:instr=" SEQ Figure \* ARABIC ">
+                        <w:r>
+                          <w:rPr>
+                            <w:noProof/>
+                          </w:rPr>
+                          <w:t>1</w:t>
+                        </w:r>
+                      </w:fldSimple>
                       <w:r>
                         <w:t>: Diagramme de flot de contrôle de la méthode delete_node</w:t>
                       </w:r>
@@ -8491,29 +8463,7 @@
           <w:szCs w:val="24"/>
           <w:lang w:val="fr-CA" w:eastAsia="zh-CN"/>
         </w:rPr>
-        <w:t xml:space="preserve">(flot de données), cette fois-ci sur la méthode </w:t>
-      </w:r>
-      <w:proofErr w:type="gramStart"/>
-      <w:r>
-        <w:rPr>
-          <w:rFonts w:asciiTheme="minorBidi" w:eastAsiaTheme="minorEastAsia" w:hAnsiTheme="minorBidi" w:cstheme="minorBidi"/>
-          <w:spacing w:val="-8"/>
-          <w:sz w:val="24"/>
-          <w:szCs w:val="24"/>
-          <w:lang w:val="fr-CA" w:eastAsia="zh-CN"/>
-        </w:rPr>
-        <w:t>invertTree(</w:t>
-      </w:r>
-      <w:proofErr w:type="gramEnd"/>
-      <w:r>
-        <w:rPr>
-          <w:rFonts w:asciiTheme="minorBidi" w:eastAsiaTheme="minorEastAsia" w:hAnsiTheme="minorBidi" w:cstheme="minorBidi"/>
-          <w:spacing w:val="-8"/>
-          <w:sz w:val="24"/>
-          <w:szCs w:val="24"/>
-          <w:lang w:val="fr-CA" w:eastAsia="zh-CN"/>
-        </w:rPr>
-        <w:t>) dans</w:t>
+        <w:t>(flot de données), cette fois-ci sur la méthode invertTree() dans</w:t>
       </w:r>
       <w:r>
         <w:rPr>
@@ -8637,73 +8587,49 @@
           <w:rFonts w:asciiTheme="minorBidi" w:eastAsiaTheme="minorEastAsia" w:hAnsiTheme="minorBidi" w:cstheme="minorBidi"/>
           <w:spacing w:val="-8"/>
           <w:sz w:val="24"/>
-          <w:szCs w:val="22"/>
-          <w:u w:val="single"/>
-          <w:lang w:val="fr-CA" w:eastAsia="zh-CN"/>
-        </w:rPr>
-      </w:pPr>
-      <w:r>
-        <w:rPr>
-          <w:rFonts w:asciiTheme="minorBidi" w:eastAsiaTheme="minorEastAsia" w:hAnsiTheme="minorBidi" w:cstheme="minorBidi"/>
-          <w:spacing w:val="-8"/>
-          <w:sz w:val="24"/>
-          <w:szCs w:val="22"/>
-          <w:u w:val="single"/>
-          <w:lang w:val="fr-CA" w:eastAsia="zh-CN"/>
-        </w:rPr>
-        <w:t>Cas de test pour l’inversion</w:t>
-      </w:r>
-      <w:r>
-        <w:rPr>
-          <w:rFonts w:asciiTheme="minorBidi" w:eastAsiaTheme="minorEastAsia" w:hAnsiTheme="minorBidi" w:cstheme="minorBidi"/>
-          <w:spacing w:val="-8"/>
-          <w:sz w:val="24"/>
-          <w:szCs w:val="22"/>
-          <w:lang w:val="fr-CA" w:eastAsia="zh-CN"/>
-        </w:rPr>
-        <w:t xml:space="preserve"> (_</w:t>
-      </w:r>
-      <w:proofErr w:type="gramStart"/>
-      <w:r>
-        <w:rPr>
-          <w:rFonts w:asciiTheme="minorBidi" w:eastAsiaTheme="minorEastAsia" w:hAnsiTheme="minorBidi" w:cstheme="minorBidi"/>
-          <w:spacing w:val="-8"/>
-          <w:sz w:val="24"/>
-          <w:szCs w:val="22"/>
-          <w:lang w:val="fr-CA" w:eastAsia="zh-CN"/>
-        </w:rPr>
-        <w:t>reverseTre</w:t>
-      </w:r>
-      <w:r>
-        <w:rPr>
-          <w:rFonts w:asciiTheme="minorBidi" w:eastAsiaTheme="minorEastAsia" w:hAnsiTheme="minorBidi" w:cstheme="minorBidi"/>
-          <w:spacing w:val="-8"/>
-          <w:sz w:val="24"/>
-          <w:szCs w:val="22"/>
-          <w:lang w:val="fr-CA" w:eastAsia="zh-CN"/>
-        </w:rPr>
-        <w:t>e(</w:t>
-      </w:r>
-      <w:proofErr w:type="gramEnd"/>
-      <w:r>
-        <w:rPr>
-          <w:rFonts w:asciiTheme="minorBidi" w:eastAsiaTheme="minorEastAsia" w:hAnsiTheme="minorBidi" w:cstheme="minorBidi"/>
-          <w:spacing w:val="-8"/>
-          <w:sz w:val="24"/>
-          <w:szCs w:val="22"/>
-          <w:lang w:val="fr-CA" w:eastAsia="zh-CN"/>
-        </w:rPr>
-        <w:t>)</w:t>
-      </w:r>
-      <w:r>
-        <w:rPr>
-          <w:rFonts w:asciiTheme="minorBidi" w:eastAsiaTheme="minorEastAsia" w:hAnsiTheme="minorBidi" w:cstheme="minorBidi"/>
-          <w:spacing w:val="-8"/>
-          <w:sz w:val="24"/>
-          <w:szCs w:val="22"/>
-          <w:lang w:val="fr-CA" w:eastAsia="zh-CN"/>
-        </w:rPr>
-        <w:t>)</w:t>
+          <w:szCs w:val="24"/>
+          <w:lang w:val="fr-CA" w:eastAsia="zh-CN"/>
+        </w:rPr>
+      </w:pPr>
+      <w:r>
+        <w:rPr>
+          <w:rFonts w:asciiTheme="minorBidi" w:eastAsiaTheme="minorEastAsia" w:hAnsiTheme="minorBidi" w:cstheme="minorBidi"/>
+          <w:spacing w:val="-8"/>
+          <w:sz w:val="24"/>
+          <w:szCs w:val="24"/>
+          <w:lang w:val="fr-CA" w:eastAsia="zh-CN"/>
+        </w:rPr>
+        <w:t>Ici, nous considérons les méthodes _reversetree</w:t>
+      </w:r>
+      <w:r>
+        <w:rPr>
+          <w:rFonts w:asciiTheme="minorBidi" w:eastAsiaTheme="minorEastAsia" w:hAnsiTheme="minorBidi" w:cstheme="minorBidi"/>
+          <w:spacing w:val="-8"/>
+          <w:sz w:val="24"/>
+          <w:szCs w:val="24"/>
+          <w:lang w:val="fr-CA" w:eastAsia="zh-CN"/>
+        </w:rPr>
+        <w:t xml:space="preserve"> et </w:t>
+      </w:r>
+      <w:r>
+        <w:rPr>
+          <w:rFonts w:asciiTheme="minorBidi" w:eastAsiaTheme="minorEastAsia" w:hAnsiTheme="minorBidi" w:cstheme="minorBidi"/>
+          <w:spacing w:val="-8"/>
+          <w:sz w:val="24"/>
+          <w:szCs w:val="24"/>
+          <w:lang w:val="fr-CA" w:eastAsia="zh-CN"/>
+        </w:rPr>
+        <w:t>reversetree</w:t>
+      </w:r>
+      <w:r>
+        <w:rPr>
+          <w:rFonts w:asciiTheme="minorBidi" w:eastAsiaTheme="minorEastAsia" w:hAnsiTheme="minorBidi" w:cstheme="minorBidi"/>
+          <w:spacing w:val="-8"/>
+          <w:sz w:val="24"/>
+          <w:szCs w:val="24"/>
+          <w:lang w:val="fr-CA" w:eastAsia="zh-CN"/>
+        </w:rPr>
+        <w:t xml:space="preserve"> séparèment. Elles ont donc un jeu de tests chacune.</w:t>
       </w:r>
     </w:p>
     <w:p>
@@ -8717,79 +8643,9 @@
           <w:spacing w:val="-8"/>
           <w:sz w:val="24"/>
           <w:szCs w:val="24"/>
-          <w:lang w:val="fr-FR" w:eastAsia="zh-CN"/>
-        </w:rPr>
-      </w:pPr>
-      <w:r>
-        <w:rPr>
-          <w:rFonts w:asciiTheme="minorBidi" w:eastAsiaTheme="minorEastAsia" w:hAnsiTheme="minorBidi" w:cstheme="minorBidi"/>
-          <w:spacing w:val="-8"/>
-          <w:sz w:val="24"/>
-          <w:szCs w:val="24"/>
-          <w:lang w:val="fr-FR" w:eastAsia="zh-CN"/>
-        </w:rPr>
-        <w:t>N</w:t>
-      </w:r>
-      <w:r>
-        <w:rPr>
-          <w:rFonts w:asciiTheme="minorBidi" w:eastAsiaTheme="minorEastAsia" w:hAnsiTheme="minorBidi" w:cstheme="minorBidi"/>
-          <w:spacing w:val="-8"/>
-          <w:sz w:val="24"/>
-          <w:szCs w:val="24"/>
-          <w:lang w:val="fr-FR" w:eastAsia="zh-CN"/>
-        </w:rPr>
-        <w:t xml:space="preserve"> </w:t>
-      </w:r>
-      <w:r>
-        <w:rPr>
-          <w:rFonts w:asciiTheme="minorBidi" w:eastAsiaTheme="minorEastAsia" w:hAnsiTheme="minorBidi" w:cstheme="minorBidi"/>
-          <w:spacing w:val="-8"/>
-          <w:sz w:val="24"/>
-          <w:szCs w:val="24"/>
-          <w:lang w:val="fr-FR" w:eastAsia="zh-CN"/>
-        </w:rPr>
-        <w:t>:</w:t>
-      </w:r>
-      <w:r>
-        <w:rPr>
-          <w:rFonts w:asciiTheme="minorBidi" w:eastAsiaTheme="minorEastAsia" w:hAnsiTheme="minorBidi" w:cstheme="minorBidi"/>
-          <w:spacing w:val="-8"/>
-          <w:sz w:val="24"/>
-          <w:szCs w:val="24"/>
-          <w:lang w:val="fr-FR" w:eastAsia="zh-CN"/>
-        </w:rPr>
-        <w:t xml:space="preserve"> </w:t>
-      </w:r>
-      <w:r>
-        <w:rPr>
-          <w:rFonts w:asciiTheme="minorBidi" w:eastAsiaTheme="minorEastAsia" w:hAnsiTheme="minorBidi" w:cstheme="minorBidi"/>
-          <w:spacing w:val="-8"/>
-          <w:sz w:val="24"/>
-          <w:szCs w:val="24"/>
-          <w:lang w:val="fr-FR" w:eastAsia="zh-CN"/>
-        </w:rPr>
-        <w:t>N</w:t>
-      </w:r>
-      <w:r>
-        <w:rPr>
-          <w:rFonts w:asciiTheme="minorBidi" w:eastAsiaTheme="minorEastAsia" w:hAnsiTheme="minorBidi" w:cstheme="minorBidi"/>
-          <w:spacing w:val="-8"/>
-          <w:sz w:val="24"/>
-          <w:szCs w:val="24"/>
-          <w:lang w:val="fr-FR" w:eastAsia="zh-CN"/>
-        </w:rPr>
-        <w:t>œud</w:t>
-      </w:r>
-      <w:r>
-        <w:rPr>
-          <w:rFonts w:asciiTheme="minorBidi" w:eastAsiaTheme="minorEastAsia" w:hAnsiTheme="minorBidi" w:cstheme="minorBidi"/>
-          <w:spacing w:val="-8"/>
-          <w:sz w:val="24"/>
-          <w:szCs w:val="24"/>
-          <w:lang w:val="fr-FR" w:eastAsia="zh-CN"/>
-        </w:rPr>
-        <w:t>.</w:t>
-      </w:r>
+          <w:lang w:val="fr-CA" w:eastAsia="zh-CN"/>
+        </w:rPr>
+      </w:pPr>
     </w:p>
     <w:p>
       <w:pPr>
@@ -8800,11 +8656,53 @@
         <w:rPr>
           <w:rFonts w:asciiTheme="minorBidi" w:eastAsiaTheme="minorEastAsia" w:hAnsiTheme="minorBidi" w:cstheme="minorBidi"/>
           <w:spacing w:val="-8"/>
-          <w:sz w:val="22"/>
+          <w:sz w:val="24"/>
           <w:szCs w:val="22"/>
-          <w:lang w:val="fr-FR" w:eastAsia="zh-CN"/>
-        </w:rPr>
-      </w:pPr>
+          <w:u w:val="single"/>
+          <w:lang w:val="fr-CA" w:eastAsia="zh-CN"/>
+        </w:rPr>
+      </w:pPr>
+      <w:r>
+        <w:rPr>
+          <w:rFonts w:asciiTheme="minorBidi" w:eastAsiaTheme="minorEastAsia" w:hAnsiTheme="minorBidi" w:cstheme="minorBidi"/>
+          <w:spacing w:val="-8"/>
+          <w:sz w:val="24"/>
+          <w:szCs w:val="22"/>
+          <w:u w:val="single"/>
+          <w:lang w:val="fr-CA" w:eastAsia="zh-CN"/>
+        </w:rPr>
+        <w:t>Cas de test pour l’inversion</w:t>
+      </w:r>
+      <w:r>
+        <w:rPr>
+          <w:rFonts w:asciiTheme="minorBidi" w:eastAsiaTheme="minorEastAsia" w:hAnsiTheme="minorBidi" w:cstheme="minorBidi"/>
+          <w:spacing w:val="-8"/>
+          <w:sz w:val="24"/>
+          <w:szCs w:val="22"/>
+          <w:lang w:val="fr-CA" w:eastAsia="zh-CN"/>
+        </w:rPr>
+        <w:t xml:space="preserve"> (_reverseTre</w:t>
+      </w:r>
+      <w:r>
+        <w:rPr>
+          <w:rFonts w:asciiTheme="minorBidi" w:eastAsiaTheme="minorEastAsia" w:hAnsiTheme="minorBidi" w:cstheme="minorBidi"/>
+          <w:spacing w:val="-8"/>
+          <w:sz w:val="24"/>
+          <w:szCs w:val="22"/>
+          <w:lang w:val="fr-CA" w:eastAsia="zh-CN"/>
+        </w:rPr>
+        <w:t>e()</w:t>
+      </w:r>
+      <w:r>
+        <w:rPr>
+          <w:rFonts w:asciiTheme="minorBidi" w:eastAsiaTheme="minorEastAsia" w:hAnsiTheme="minorBidi" w:cstheme="minorBidi"/>
+          <w:spacing w:val="-8"/>
+          <w:sz w:val="24"/>
+          <w:szCs w:val="22"/>
+          <w:lang w:val="fr-CA" w:eastAsia="zh-CN"/>
+        </w:rPr>
+        <w:t>)</w:t>
+      </w:r>
     </w:p>
     <w:p>
       <w:pPr>
@@ -8817,16 +8715,16 @@
           <w:spacing w:val="-8"/>
           <w:sz w:val="24"/>
           <w:szCs w:val="24"/>
-          <w:lang w:val="fr-CA" w:eastAsia="zh-CN"/>
-        </w:rPr>
-      </w:pPr>
-      <w:r>
-        <w:rPr>
-          <w:rFonts w:asciiTheme="minorBidi" w:eastAsiaTheme="minorEastAsia" w:hAnsiTheme="minorBidi" w:cstheme="minorBidi"/>
-          <w:spacing w:val="-8"/>
-          <w:sz w:val="24"/>
-          <w:szCs w:val="24"/>
-          <w:lang w:val="fr-CA" w:eastAsia="zh-CN"/>
+          <w:lang w:val="en-CA" w:eastAsia="zh-CN"/>
+        </w:rPr>
+      </w:pPr>
+      <w:r>
+        <w:rPr>
+          <w:rFonts w:asciiTheme="minorBidi" w:eastAsiaTheme="minorEastAsia" w:hAnsiTheme="minorBidi" w:cstheme="minorBidi"/>
+          <w:spacing w:val="-8"/>
+          <w:sz w:val="24"/>
+          <w:szCs w:val="24"/>
+          <w:lang w:val="en-CA" w:eastAsia="zh-CN"/>
         </w:rPr>
         <w:t>N</w:t>
       </w:r>
@@ -8836,17 +8734,37 @@
           <w:spacing w:val="-8"/>
           <w:sz w:val="24"/>
           <w:szCs w:val="24"/>
-          <w:lang w:val="fr-CA" w:eastAsia="zh-CN"/>
-        </w:rPr>
-        <w:t>1 = {</w:t>
-      </w:r>
-      <w:r>
-        <w:rPr>
-          <w:rFonts w:asciiTheme="minorBidi" w:eastAsiaTheme="minorEastAsia" w:hAnsiTheme="minorBidi" w:cstheme="minorBidi"/>
-          <w:spacing w:val="-8"/>
-          <w:sz w:val="24"/>
-          <w:szCs w:val="24"/>
-          <w:lang w:val="fr-CA" w:eastAsia="zh-CN"/>
+          <w:lang w:val="en-CA" w:eastAsia="zh-CN"/>
+        </w:rPr>
+        <w:t xml:space="preserve"> </w:t>
+      </w:r>
+      <w:r>
+        <w:rPr>
+          <w:rFonts w:asciiTheme="minorBidi" w:eastAsiaTheme="minorEastAsia" w:hAnsiTheme="minorBidi" w:cstheme="minorBidi"/>
+          <w:spacing w:val="-8"/>
+          <w:sz w:val="24"/>
+          <w:szCs w:val="24"/>
+          <w:lang w:val="en-CA" w:eastAsia="zh-CN"/>
+        </w:rPr>
+        <w:t>:</w:t>
+      </w:r>
+      <w:r>
+        <w:rPr>
+          <w:rFonts w:asciiTheme="minorBidi" w:eastAsiaTheme="minorEastAsia" w:hAnsiTheme="minorBidi" w:cstheme="minorBidi"/>
+          <w:spacing w:val="-8"/>
+          <w:sz w:val="24"/>
+          <w:szCs w:val="24"/>
+          <w:lang w:val="en-CA" w:eastAsia="zh-CN"/>
+        </w:rPr>
+        <w:t xml:space="preserve"> </w:t>
+      </w:r>
+      <w:r>
+        <w:rPr>
+          <w:rFonts w:asciiTheme="minorBidi" w:eastAsiaTheme="minorEastAsia" w:hAnsiTheme="minorBidi" w:cstheme="minorBidi"/>
+          <w:spacing w:val="-8"/>
+          <w:sz w:val="24"/>
+          <w:szCs w:val="24"/>
+          <w:lang w:val="en-CA" w:eastAsia="zh-CN"/>
         </w:rPr>
         <w:t>N</w:t>
       </w:r>
@@ -8856,9 +8774,19 @@
           <w:spacing w:val="-8"/>
           <w:sz w:val="24"/>
           <w:szCs w:val="24"/>
-          <w:lang w:val="fr-CA" w:eastAsia="zh-CN"/>
-        </w:rPr>
-        <w:t xml:space="preserve">: None} </w:t>
+          <w:lang w:val="en-CA" w:eastAsia="zh-CN"/>
+        </w:rPr>
+        <w:t>œud</w:t>
+      </w:r>
+      <w:r>
+        <w:rPr>
+          <w:rFonts w:asciiTheme="minorBidi" w:eastAsiaTheme="minorEastAsia" w:hAnsiTheme="minorBidi" w:cstheme="minorBidi"/>
+          <w:spacing w:val="-8"/>
+          <w:sz w:val="24"/>
+          <w:szCs w:val="24"/>
+          <w:lang w:val="en-CA" w:eastAsia="zh-CN"/>
+        </w:rPr>
+        <w:t>.</w:t>
       </w:r>
     </w:p>
     <w:p>
@@ -8870,61 +8798,11 @@
         <w:rPr>
           <w:rFonts w:asciiTheme="minorBidi" w:eastAsiaTheme="minorEastAsia" w:hAnsiTheme="minorBidi" w:cstheme="minorBidi"/>
           <w:spacing w:val="-8"/>
-          <w:sz w:val="24"/>
-          <w:szCs w:val="24"/>
+          <w:sz w:val="22"/>
+          <w:szCs w:val="22"/>
           <w:lang w:val="en-CA" w:eastAsia="zh-CN"/>
         </w:rPr>
       </w:pPr>
-      <w:r>
-        <w:rPr>
-          <w:rFonts w:asciiTheme="minorBidi" w:eastAsiaTheme="minorEastAsia" w:hAnsiTheme="minorBidi" w:cstheme="minorBidi"/>
-          <w:spacing w:val="-8"/>
-          <w:sz w:val="24"/>
-          <w:szCs w:val="24"/>
-          <w:lang w:val="en-CA" w:eastAsia="zh-CN"/>
-        </w:rPr>
-        <w:t>N</w:t>
-      </w:r>
-      <w:r>
-        <w:rPr>
-          <w:rFonts w:asciiTheme="minorBidi" w:eastAsiaTheme="minorEastAsia" w:hAnsiTheme="minorBidi" w:cstheme="minorBidi"/>
-          <w:spacing w:val="-8"/>
-          <w:sz w:val="24"/>
-          <w:szCs w:val="24"/>
-          <w:lang w:val="en-CA" w:eastAsia="zh-CN"/>
-        </w:rPr>
-        <w:t>2 = {N</w:t>
-      </w:r>
-      <w:r>
-        <w:rPr>
-          <w:rFonts w:asciiTheme="minorBidi" w:eastAsiaTheme="minorEastAsia" w:hAnsiTheme="minorBidi" w:cstheme="minorBidi"/>
-          <w:spacing w:val="-8"/>
-          <w:sz w:val="24"/>
-          <w:szCs w:val="24"/>
-          <w:lang w:val="en-CA" w:eastAsia="zh-CN"/>
-        </w:rPr>
-        <w:t xml:space="preserve">: </w:t>
-      </w:r>
-      <w:r>
-        <w:rPr>
-          <w:rFonts w:asciiTheme="minorBidi" w:eastAsiaTheme="minorEastAsia" w:hAnsiTheme="minorBidi" w:cstheme="minorBidi"/>
-          <w:spacing w:val="-8"/>
-          <w:sz w:val="24"/>
-          <w:szCs w:val="24"/>
-          <w:lang w:val="en-CA" w:eastAsia="zh-CN"/>
-        </w:rPr>
-        <w:t>number</w:t>
-      </w:r>
-      <w:r>
-        <w:rPr>
-          <w:rFonts w:asciiTheme="minorBidi" w:eastAsiaTheme="minorEastAsia" w:hAnsiTheme="minorBidi" w:cstheme="minorBidi"/>
-          <w:spacing w:val="-8"/>
-          <w:sz w:val="24"/>
-          <w:szCs w:val="24"/>
-          <w:lang w:val="en-CA" w:eastAsia="zh-CN"/>
-        </w:rPr>
-        <w:t>}</w:t>
-      </w:r>
     </w:p>
     <w:p>
       <w:pPr>
@@ -8935,12 +8813,51 @@
         <w:rPr>
           <w:rFonts w:asciiTheme="minorBidi" w:eastAsiaTheme="minorEastAsia" w:hAnsiTheme="minorBidi" w:cstheme="minorBidi"/>
           <w:spacing w:val="-8"/>
-          <w:sz w:val="28"/>
-          <w:szCs w:val="24"/>
-          <w:u w:val="single"/>
+          <w:sz w:val="24"/>
+          <w:szCs w:val="24"/>
           <w:lang w:val="en-CA" w:eastAsia="zh-CN"/>
         </w:rPr>
       </w:pPr>
+      <w:r>
+        <w:rPr>
+          <w:rFonts w:asciiTheme="minorBidi" w:eastAsiaTheme="minorEastAsia" w:hAnsiTheme="minorBidi" w:cstheme="minorBidi"/>
+          <w:spacing w:val="-8"/>
+          <w:sz w:val="24"/>
+          <w:szCs w:val="24"/>
+          <w:lang w:val="en-CA" w:eastAsia="zh-CN"/>
+        </w:rPr>
+        <w:t>N</w:t>
+      </w:r>
+      <w:r>
+        <w:rPr>
+          <w:rFonts w:asciiTheme="minorBidi" w:eastAsiaTheme="minorEastAsia" w:hAnsiTheme="minorBidi" w:cstheme="minorBidi"/>
+          <w:spacing w:val="-8"/>
+          <w:sz w:val="24"/>
+          <w:szCs w:val="24"/>
+          <w:lang w:val="en-CA" w:eastAsia="zh-CN"/>
+        </w:rPr>
+        <w:t>1 = {</w:t>
+      </w:r>
+      <w:r>
+        <w:rPr>
+          <w:rFonts w:asciiTheme="minorBidi" w:eastAsiaTheme="minorEastAsia" w:hAnsiTheme="minorBidi" w:cstheme="minorBidi"/>
+          <w:spacing w:val="-8"/>
+          <w:sz w:val="24"/>
+          <w:szCs w:val="24"/>
+          <w:lang w:val="en-CA" w:eastAsia="zh-CN"/>
+        </w:rPr>
+        <w:t>N</w:t>
+      </w:r>
+      <w:r>
+        <w:rPr>
+          <w:rFonts w:asciiTheme="minorBidi" w:eastAsiaTheme="minorEastAsia" w:hAnsiTheme="minorBidi" w:cstheme="minorBidi"/>
+          <w:spacing w:val="-8"/>
+          <w:sz w:val="24"/>
+          <w:szCs w:val="24"/>
+          <w:lang w:val="en-CA" w:eastAsia="zh-CN"/>
+        </w:rPr>
+        <w:t xml:space="preserve">: None} </w:t>
+      </w:r>
     </w:p>
     <w:p>
       <w:pPr>
@@ -8964,7 +8881,7 @@
           <w:szCs w:val="24"/>
           <w:lang w:val="en-CA" w:eastAsia="zh-CN"/>
         </w:rPr>
-        <w:t>N1</w:t>
+        <w:t>N</w:t>
       </w:r>
       <w:r>
         <w:rPr>
@@ -8974,7 +8891,7 @@
           <w:szCs w:val="24"/>
           <w:lang w:val="en-CA" w:eastAsia="zh-CN"/>
         </w:rPr>
-        <w:t xml:space="preserve"> -&gt; t3</w:t>
+        <w:t>2 = {N</w:t>
       </w:r>
       <w:r>
         <w:rPr>
@@ -8984,79 +8901,27 @@
           <w:szCs w:val="24"/>
           <w:lang w:val="en-CA" w:eastAsia="zh-CN"/>
         </w:rPr>
-        <w:t xml:space="preserve"> = &lt; {</w:t>
-      </w:r>
-      <w:r>
-        <w:rPr>
-          <w:rFonts w:asciiTheme="minorBidi" w:eastAsiaTheme="minorEastAsia" w:hAnsiTheme="minorBidi" w:cstheme="minorBidi"/>
-          <w:bCs/>
+        <w:t xml:space="preserve">: </w:t>
+      </w:r>
+      <w:r>
+        <w:rPr>
+          <w:rFonts w:asciiTheme="minorBidi" w:eastAsiaTheme="minorEastAsia" w:hAnsiTheme="minorBidi" w:cstheme="minorBidi"/>
           <w:spacing w:val="-8"/>
           <w:sz w:val="24"/>
           <w:szCs w:val="24"/>
           <w:lang w:val="en-CA" w:eastAsia="zh-CN"/>
         </w:rPr>
-        <w:t xml:space="preserve">N </w:t>
-      </w:r>
-      <w:r>
-        <w:rPr>
-          <w:rFonts w:asciiTheme="minorBidi" w:eastAsiaTheme="minorEastAsia" w:hAnsiTheme="minorBidi" w:cstheme="minorBidi"/>
-          <w:bCs/>
+        <w:t>number</w:t>
+      </w:r>
+      <w:r>
+        <w:rPr>
+          <w:rFonts w:asciiTheme="minorBidi" w:eastAsiaTheme="minorEastAsia" w:hAnsiTheme="minorBidi" w:cstheme="minorBidi"/>
           <w:spacing w:val="-8"/>
           <w:sz w:val="24"/>
           <w:szCs w:val="24"/>
           <w:lang w:val="en-CA" w:eastAsia="zh-CN"/>
         </w:rPr>
-        <w:t>= None</w:t>
-      </w:r>
-      <w:r>
-        <w:rPr>
-          <w:rFonts w:asciiTheme="minorBidi" w:eastAsiaTheme="minorEastAsia" w:hAnsiTheme="minorBidi" w:cstheme="minorBidi"/>
-          <w:spacing w:val="-8"/>
-          <w:sz w:val="24"/>
-          <w:szCs w:val="24"/>
-          <w:lang w:val="en-CA" w:eastAsia="zh-CN"/>
-        </w:rPr>
-        <w:t>}, {</w:t>
-      </w:r>
-      <w:r>
-        <w:rPr>
-          <w:rFonts w:asciiTheme="minorBidi" w:eastAsiaTheme="minorEastAsia" w:hAnsiTheme="minorBidi" w:cstheme="minorBidi"/>
-          <w:spacing w:val="-8"/>
-          <w:sz w:val="24"/>
-          <w:szCs w:val="24"/>
-          <w:lang w:val="en-CA" w:eastAsia="zh-CN"/>
-        </w:rPr>
-        <w:t>return value = None</w:t>
-      </w:r>
-      <w:r>
-        <w:rPr>
-          <w:rFonts w:asciiTheme="minorBidi" w:eastAsiaTheme="minorEastAsia" w:hAnsiTheme="minorBidi" w:cstheme="minorBidi"/>
-          <w:spacing w:val="-8"/>
-          <w:sz w:val="24"/>
-          <w:szCs w:val="24"/>
-          <w:lang w:val="en-CA" w:eastAsia="zh-CN"/>
-        </w:rPr>
         <w:t>}</w:t>
-      </w:r>
-      <w:r>
-        <w:rPr>
-          <w:rFonts w:asciiTheme="minorBidi" w:eastAsiaTheme="minorEastAsia" w:hAnsiTheme="minorBidi" w:cstheme="minorBidi"/>
-          <w:spacing w:val="-8"/>
-          <w:sz w:val="24"/>
-          <w:szCs w:val="24"/>
-          <w:lang w:val="en-CA" w:eastAsia="zh-CN"/>
-        </w:rPr>
-        <w:t xml:space="preserve"> </w:t>
-      </w:r>
-      <w:r>
-        <w:rPr>
-          <w:rFonts w:asciiTheme="minorBidi" w:eastAsiaTheme="minorEastAsia" w:hAnsiTheme="minorBidi" w:cstheme="minorBidi"/>
-          <w:spacing w:val="-8"/>
-          <w:sz w:val="24"/>
-          <w:szCs w:val="24"/>
-          <w:lang w:val="en-CA" w:eastAsia="zh-CN"/>
-        </w:rPr>
-        <w:t>&gt;</w:t>
       </w:r>
     </w:p>
     <w:p>
@@ -9073,118 +8938,6 @@
           <w:lang w:val="en-CA" w:eastAsia="zh-CN"/>
         </w:rPr>
       </w:pPr>
-      <w:r>
-        <w:rPr>
-          <w:rFonts w:asciiTheme="minorBidi" w:eastAsiaTheme="minorEastAsia" w:hAnsiTheme="minorBidi" w:cstheme="minorBidi"/>
-          <w:spacing w:val="-8"/>
-          <w:sz w:val="24"/>
-          <w:szCs w:val="24"/>
-          <w:lang w:val="en-CA" w:eastAsia="zh-CN"/>
-        </w:rPr>
-        <w:t>N2</w:t>
-      </w:r>
-      <w:r>
-        <w:rPr>
-          <w:rFonts w:asciiTheme="minorBidi" w:eastAsiaTheme="minorEastAsia" w:hAnsiTheme="minorBidi" w:cstheme="minorBidi"/>
-          <w:spacing w:val="-8"/>
-          <w:sz w:val="24"/>
-          <w:szCs w:val="24"/>
-          <w:lang w:val="en-CA" w:eastAsia="zh-CN"/>
-        </w:rPr>
-        <w:t xml:space="preserve"> -&gt; t4</w:t>
-      </w:r>
-      <w:r>
-        <w:rPr>
-          <w:rFonts w:asciiTheme="minorBidi" w:eastAsiaTheme="minorEastAsia" w:hAnsiTheme="minorBidi" w:cstheme="minorBidi"/>
-          <w:spacing w:val="-8"/>
-          <w:sz w:val="24"/>
-          <w:szCs w:val="24"/>
-          <w:lang w:val="en-CA" w:eastAsia="zh-CN"/>
-        </w:rPr>
-        <w:t xml:space="preserve"> = &lt; {</w:t>
-      </w:r>
-      <w:r>
-        <w:rPr>
-          <w:rFonts w:asciiTheme="minorBidi" w:eastAsiaTheme="minorEastAsia" w:hAnsiTheme="minorBidi" w:cstheme="minorBidi"/>
-          <w:bCs/>
-          <w:spacing w:val="-8"/>
-          <w:sz w:val="24"/>
-          <w:szCs w:val="24"/>
-          <w:lang w:val="en-CA" w:eastAsia="zh-CN"/>
-        </w:rPr>
-        <w:t xml:space="preserve">N = </w:t>
-      </w:r>
-      <w:r>
-        <w:rPr>
-          <w:rFonts w:asciiTheme="minorBidi" w:eastAsiaTheme="minorEastAsia" w:hAnsiTheme="minorBidi" w:cstheme="minorBidi"/>
-          <w:bCs/>
-          <w:spacing w:val="-8"/>
-          <w:sz w:val="24"/>
-          <w:szCs w:val="24"/>
-          <w:lang w:val="en-CA" w:eastAsia="zh-CN"/>
-        </w:rPr>
-        <w:t>2</w:t>
-      </w:r>
-      <w:r>
-        <w:rPr>
-          <w:rFonts w:asciiTheme="minorBidi" w:eastAsiaTheme="minorEastAsia" w:hAnsiTheme="minorBidi" w:cstheme="minorBidi"/>
-          <w:spacing w:val="-8"/>
-          <w:sz w:val="24"/>
-          <w:szCs w:val="24"/>
-          <w:lang w:val="en-CA" w:eastAsia="zh-CN"/>
-        </w:rPr>
-        <w:t>}, {</w:t>
-      </w:r>
-      <w:r>
-        <w:rPr>
-          <w:rFonts w:asciiTheme="minorBidi" w:eastAsiaTheme="minorEastAsia" w:hAnsiTheme="minorBidi" w:cstheme="minorBidi"/>
-          <w:spacing w:val="-8"/>
-          <w:sz w:val="24"/>
-          <w:szCs w:val="24"/>
-          <w:lang w:val="en-CA" w:eastAsia="zh-CN"/>
-        </w:rPr>
-        <w:t xml:space="preserve">return value = </w:t>
-      </w:r>
-      <w:r>
-        <w:rPr>
-          <w:rFonts w:asciiTheme="minorBidi" w:eastAsiaTheme="minorEastAsia" w:hAnsiTheme="minorBidi" w:cstheme="minorBidi"/>
-          <w:spacing w:val="-8"/>
-          <w:sz w:val="24"/>
-          <w:szCs w:val="24"/>
-          <w:lang w:val="en-CA" w:eastAsia="zh-CN"/>
-        </w:rPr>
-        <w:t>2</w:t>
-      </w:r>
-      <w:r>
-        <w:rPr>
-          <w:rFonts w:asciiTheme="minorBidi" w:eastAsiaTheme="minorEastAsia" w:hAnsiTheme="minorBidi" w:cstheme="minorBidi"/>
-          <w:spacing w:val="-8"/>
-          <w:sz w:val="24"/>
-          <w:szCs w:val="24"/>
-          <w:lang w:val="en-CA" w:eastAsia="zh-CN"/>
-        </w:rPr>
-        <w:t>}</w:t>
-      </w:r>
-      <w:r>
-        <w:rPr>
-          <w:rFonts w:asciiTheme="minorBidi" w:eastAsiaTheme="minorEastAsia" w:hAnsiTheme="minorBidi" w:cstheme="minorBidi"/>
-          <w:spacing w:val="-8"/>
-          <w:sz w:val="24"/>
-          <w:szCs w:val="24"/>
-          <w:lang w:val="en-CA" w:eastAsia="zh-CN"/>
-        </w:rPr>
-        <w:t xml:space="preserve"> </w:t>
-      </w:r>
-      <w:r>
-        <w:rPr>
-          <w:rFonts w:asciiTheme="minorBidi" w:eastAsiaTheme="minorEastAsia" w:hAnsiTheme="minorBidi" w:cstheme="minorBidi"/>
-          <w:spacing w:val="-8"/>
-          <w:sz w:val="24"/>
-          <w:szCs w:val="24"/>
-          <w:lang w:val="en-CA" w:eastAsia="zh-CN"/>
-        </w:rPr>
-        <w:t>&gt;</w:t>
-      </w:r>
     </w:p>
     <w:p>
       <w:pPr>
@@ -9200,6 +8953,16 @@
           <w:lang w:val="en-CA" w:eastAsia="zh-CN"/>
         </w:rPr>
       </w:pPr>
+      <w:r>
+        <w:rPr>
+          <w:rFonts w:asciiTheme="minorBidi" w:eastAsiaTheme="minorEastAsia" w:hAnsiTheme="minorBidi" w:cstheme="minorBidi"/>
+          <w:spacing w:val="-8"/>
+          <w:sz w:val="24"/>
+          <w:szCs w:val="24"/>
+          <w:lang w:val="en-CA" w:eastAsia="zh-CN"/>
+        </w:rPr>
+        <w:t>Path1 = {A, B, E}</w:t>
+      </w:r>
     </w:p>
     <w:p>
       <w:pPr>
@@ -9223,7 +8986,7 @@
           <w:szCs w:val="24"/>
           <w:lang w:val="en-CA" w:eastAsia="zh-CN"/>
         </w:rPr>
-        <w:t>Path1 = {A, B, E}</w:t>
+        <w:t>Path2 = {A, C, D, E}</w:t>
       </w:r>
     </w:p>
     <w:p>
@@ -9237,39 +9000,9 @@
           <w:spacing w:val="-8"/>
           <w:sz w:val="24"/>
           <w:szCs w:val="24"/>
-          <w:lang w:val="fr-CA" w:eastAsia="zh-CN"/>
-        </w:rPr>
-      </w:pPr>
-      <w:r>
-        <w:rPr>
-          <w:rFonts w:asciiTheme="minorBidi" w:eastAsiaTheme="minorEastAsia" w:hAnsiTheme="minorBidi" w:cstheme="minorBidi"/>
-          <w:spacing w:val="-8"/>
-          <w:sz w:val="24"/>
-          <w:szCs w:val="24"/>
-          <w:lang w:val="fr-CA" w:eastAsia="zh-CN"/>
-        </w:rPr>
-        <w:t>Path</w:t>
-      </w:r>
-      <w:r>
-        <w:rPr>
-          <w:rFonts w:asciiTheme="minorBidi" w:eastAsiaTheme="minorEastAsia" w:hAnsiTheme="minorBidi" w:cstheme="minorBidi"/>
-          <w:spacing w:val="-8"/>
-          <w:sz w:val="24"/>
-          <w:szCs w:val="24"/>
-          <w:lang w:val="fr-CA" w:eastAsia="zh-CN"/>
-        </w:rPr>
-        <w:t>2</w:t>
-      </w:r>
-      <w:r>
-        <w:rPr>
-          <w:rFonts w:asciiTheme="minorBidi" w:eastAsiaTheme="minorEastAsia" w:hAnsiTheme="minorBidi" w:cstheme="minorBidi"/>
-          <w:spacing w:val="-8"/>
-          <w:sz w:val="24"/>
-          <w:szCs w:val="24"/>
-          <w:lang w:val="fr-CA" w:eastAsia="zh-CN"/>
-        </w:rPr>
-        <w:t xml:space="preserve"> = {A, C, D, E}</w:t>
-      </w:r>
+          <w:lang w:val="en-CA" w:eastAsia="zh-CN"/>
+        </w:rPr>
+      </w:pPr>
     </w:p>
     <w:p>
       <w:pPr>
@@ -9282,7 +9015,251 @@
           <w:spacing w:val="-8"/>
           <w:sz w:val="24"/>
           <w:szCs w:val="24"/>
-          <w:lang w:val="fr-CA" w:eastAsia="zh-CN"/>
+          <w:lang w:val="en-CA" w:eastAsia="zh-CN"/>
+        </w:rPr>
+      </w:pPr>
+      <w:r>
+        <w:rPr>
+          <w:rFonts w:asciiTheme="minorBidi" w:eastAsiaTheme="minorEastAsia" w:hAnsiTheme="minorBidi" w:cstheme="minorBidi"/>
+          <w:spacing w:val="-8"/>
+          <w:sz w:val="24"/>
+          <w:szCs w:val="24"/>
+          <w:lang w:val="en-CA" w:eastAsia="zh-CN"/>
+        </w:rPr>
+        <w:t>N1</w:t>
+      </w:r>
+      <w:r>
+        <w:rPr>
+          <w:rFonts w:asciiTheme="minorBidi" w:eastAsiaTheme="minorEastAsia" w:hAnsiTheme="minorBidi" w:cstheme="minorBidi"/>
+          <w:spacing w:val="-8"/>
+          <w:sz w:val="24"/>
+          <w:szCs w:val="24"/>
+          <w:lang w:val="en-CA" w:eastAsia="zh-CN"/>
+        </w:rPr>
+        <w:t xml:space="preserve"> -&gt; t3</w:t>
+      </w:r>
+      <w:r>
+        <w:rPr>
+          <w:rFonts w:asciiTheme="minorBidi" w:eastAsiaTheme="minorEastAsia" w:hAnsiTheme="minorBidi" w:cstheme="minorBidi"/>
+          <w:spacing w:val="-8"/>
+          <w:sz w:val="24"/>
+          <w:szCs w:val="24"/>
+          <w:lang w:val="en-CA" w:eastAsia="zh-CN"/>
+        </w:rPr>
+        <w:t xml:space="preserve"> = &lt; {</w:t>
+      </w:r>
+      <w:r>
+        <w:rPr>
+          <w:rFonts w:asciiTheme="minorBidi" w:eastAsiaTheme="minorEastAsia" w:hAnsiTheme="minorBidi" w:cstheme="minorBidi"/>
+          <w:bCs/>
+          <w:spacing w:val="-8"/>
+          <w:sz w:val="24"/>
+          <w:szCs w:val="24"/>
+          <w:lang w:val="en-CA" w:eastAsia="zh-CN"/>
+        </w:rPr>
+        <w:t xml:space="preserve">N </w:t>
+      </w:r>
+      <w:r>
+        <w:rPr>
+          <w:rFonts w:asciiTheme="minorBidi" w:eastAsiaTheme="minorEastAsia" w:hAnsiTheme="minorBidi" w:cstheme="minorBidi"/>
+          <w:bCs/>
+          <w:spacing w:val="-8"/>
+          <w:sz w:val="24"/>
+          <w:szCs w:val="24"/>
+          <w:lang w:val="en-CA" w:eastAsia="zh-CN"/>
+        </w:rPr>
+        <w:t>= None</w:t>
+      </w:r>
+      <w:r>
+        <w:rPr>
+          <w:rFonts w:asciiTheme="minorBidi" w:eastAsiaTheme="minorEastAsia" w:hAnsiTheme="minorBidi" w:cstheme="minorBidi"/>
+          <w:spacing w:val="-8"/>
+          <w:sz w:val="24"/>
+          <w:szCs w:val="24"/>
+          <w:lang w:val="en-CA" w:eastAsia="zh-CN"/>
+        </w:rPr>
+        <w:t>}, {</w:t>
+      </w:r>
+      <w:r>
+        <w:rPr>
+          <w:rFonts w:asciiTheme="minorBidi" w:eastAsiaTheme="minorEastAsia" w:hAnsiTheme="minorBidi" w:cstheme="minorBidi"/>
+          <w:spacing w:val="-8"/>
+          <w:sz w:val="24"/>
+          <w:szCs w:val="24"/>
+          <w:lang w:val="en-CA" w:eastAsia="zh-CN"/>
+        </w:rPr>
+        <w:t>return value = None</w:t>
+      </w:r>
+      <w:r>
+        <w:rPr>
+          <w:rFonts w:asciiTheme="minorBidi" w:eastAsiaTheme="minorEastAsia" w:hAnsiTheme="minorBidi" w:cstheme="minorBidi"/>
+          <w:spacing w:val="-8"/>
+          <w:sz w:val="24"/>
+          <w:szCs w:val="24"/>
+          <w:lang w:val="en-CA" w:eastAsia="zh-CN"/>
+        </w:rPr>
+        <w:t>}</w:t>
+      </w:r>
+      <w:r>
+        <w:rPr>
+          <w:rFonts w:asciiTheme="minorBidi" w:eastAsiaTheme="minorEastAsia" w:hAnsiTheme="minorBidi" w:cstheme="minorBidi"/>
+          <w:spacing w:val="-8"/>
+          <w:sz w:val="24"/>
+          <w:szCs w:val="24"/>
+          <w:lang w:val="en-CA" w:eastAsia="zh-CN"/>
+        </w:rPr>
+        <w:t xml:space="preserve"> </w:t>
+      </w:r>
+      <w:r>
+        <w:rPr>
+          <w:rFonts w:asciiTheme="minorBidi" w:eastAsiaTheme="minorEastAsia" w:hAnsiTheme="minorBidi" w:cstheme="minorBidi"/>
+          <w:spacing w:val="-8"/>
+          <w:sz w:val="24"/>
+          <w:szCs w:val="24"/>
+          <w:lang w:val="en-CA" w:eastAsia="zh-CN"/>
+        </w:rPr>
+        <w:t>&gt;</w:t>
+      </w:r>
+    </w:p>
+    <w:p>
+      <w:pPr>
+        <w:pStyle w:val="ListParagraph"/>
+        <w:spacing w:after="240"/>
+        <w:ind w:left="0" w:right="102"/>
+        <w:jc w:val="both"/>
+        <w:rPr>
+          <w:rFonts w:asciiTheme="minorBidi" w:eastAsiaTheme="minorEastAsia" w:hAnsiTheme="minorBidi" w:cstheme="minorBidi"/>
+          <w:spacing w:val="-8"/>
+          <w:sz w:val="24"/>
+          <w:szCs w:val="24"/>
+          <w:lang w:val="en-CA" w:eastAsia="zh-CN"/>
+        </w:rPr>
+      </w:pPr>
+      <w:r>
+        <w:rPr>
+          <w:rFonts w:asciiTheme="minorBidi" w:eastAsiaTheme="minorEastAsia" w:hAnsiTheme="minorBidi" w:cstheme="minorBidi"/>
+          <w:spacing w:val="-8"/>
+          <w:sz w:val="24"/>
+          <w:szCs w:val="24"/>
+          <w:lang w:val="en-CA" w:eastAsia="zh-CN"/>
+        </w:rPr>
+        <w:t>N2</w:t>
+      </w:r>
+      <w:r>
+        <w:rPr>
+          <w:rFonts w:asciiTheme="minorBidi" w:eastAsiaTheme="minorEastAsia" w:hAnsiTheme="minorBidi" w:cstheme="minorBidi"/>
+          <w:spacing w:val="-8"/>
+          <w:sz w:val="24"/>
+          <w:szCs w:val="24"/>
+          <w:lang w:val="en-CA" w:eastAsia="zh-CN"/>
+        </w:rPr>
+        <w:t xml:space="preserve"> -&gt; t4</w:t>
+      </w:r>
+      <w:r>
+        <w:rPr>
+          <w:rFonts w:asciiTheme="minorBidi" w:eastAsiaTheme="minorEastAsia" w:hAnsiTheme="minorBidi" w:cstheme="minorBidi"/>
+          <w:spacing w:val="-8"/>
+          <w:sz w:val="24"/>
+          <w:szCs w:val="24"/>
+          <w:lang w:val="en-CA" w:eastAsia="zh-CN"/>
+        </w:rPr>
+        <w:t xml:space="preserve"> = &lt; {</w:t>
+      </w:r>
+      <w:r>
+        <w:rPr>
+          <w:rFonts w:asciiTheme="minorBidi" w:eastAsiaTheme="minorEastAsia" w:hAnsiTheme="minorBidi" w:cstheme="minorBidi"/>
+          <w:bCs/>
+          <w:spacing w:val="-8"/>
+          <w:sz w:val="24"/>
+          <w:szCs w:val="24"/>
+          <w:lang w:val="en-CA" w:eastAsia="zh-CN"/>
+        </w:rPr>
+        <w:t xml:space="preserve">N = </w:t>
+      </w:r>
+      <w:r>
+        <w:rPr>
+          <w:rFonts w:asciiTheme="minorBidi" w:eastAsiaTheme="minorEastAsia" w:hAnsiTheme="minorBidi" w:cstheme="minorBidi"/>
+          <w:bCs/>
+          <w:spacing w:val="-8"/>
+          <w:sz w:val="24"/>
+          <w:szCs w:val="24"/>
+          <w:lang w:val="en-CA" w:eastAsia="zh-CN"/>
+        </w:rPr>
+        <w:t>2</w:t>
+      </w:r>
+      <w:r>
+        <w:rPr>
+          <w:rFonts w:asciiTheme="minorBidi" w:eastAsiaTheme="minorEastAsia" w:hAnsiTheme="minorBidi" w:cstheme="minorBidi"/>
+          <w:spacing w:val="-8"/>
+          <w:sz w:val="24"/>
+          <w:szCs w:val="24"/>
+          <w:lang w:val="en-CA" w:eastAsia="zh-CN"/>
+        </w:rPr>
+        <w:t>}, {</w:t>
+      </w:r>
+      <w:r>
+        <w:rPr>
+          <w:rFonts w:asciiTheme="minorBidi" w:eastAsiaTheme="minorEastAsia" w:hAnsiTheme="minorBidi" w:cstheme="minorBidi"/>
+          <w:spacing w:val="-8"/>
+          <w:sz w:val="24"/>
+          <w:szCs w:val="24"/>
+          <w:lang w:val="en-CA" w:eastAsia="zh-CN"/>
+        </w:rPr>
+        <w:t xml:space="preserve">return value = </w:t>
+      </w:r>
+      <w:r>
+        <w:rPr>
+          <w:rFonts w:asciiTheme="minorBidi" w:eastAsiaTheme="minorEastAsia" w:hAnsiTheme="minorBidi" w:cstheme="minorBidi"/>
+          <w:spacing w:val="-8"/>
+          <w:sz w:val="24"/>
+          <w:szCs w:val="24"/>
+          <w:lang w:val="en-CA" w:eastAsia="zh-CN"/>
+        </w:rPr>
+        <w:t>2</w:t>
+      </w:r>
+      <w:r>
+        <w:rPr>
+          <w:rFonts w:asciiTheme="minorBidi" w:eastAsiaTheme="minorEastAsia" w:hAnsiTheme="minorBidi" w:cstheme="minorBidi"/>
+          <w:spacing w:val="-8"/>
+          <w:sz w:val="24"/>
+          <w:szCs w:val="24"/>
+          <w:lang w:val="en-CA" w:eastAsia="zh-CN"/>
+        </w:rPr>
+        <w:t>}</w:t>
+      </w:r>
+      <w:r>
+        <w:rPr>
+          <w:rFonts w:asciiTheme="minorBidi" w:eastAsiaTheme="minorEastAsia" w:hAnsiTheme="minorBidi" w:cstheme="minorBidi"/>
+          <w:spacing w:val="-8"/>
+          <w:sz w:val="24"/>
+          <w:szCs w:val="24"/>
+          <w:lang w:val="en-CA" w:eastAsia="zh-CN"/>
+        </w:rPr>
+        <w:t xml:space="preserve"> </w:t>
+      </w:r>
+      <w:r>
+        <w:rPr>
+          <w:rFonts w:asciiTheme="minorBidi" w:eastAsiaTheme="minorEastAsia" w:hAnsiTheme="minorBidi" w:cstheme="minorBidi"/>
+          <w:spacing w:val="-8"/>
+          <w:sz w:val="24"/>
+          <w:szCs w:val="24"/>
+          <w:lang w:val="en-CA" w:eastAsia="zh-CN"/>
+        </w:rPr>
+        <w:t>&gt;</w:t>
+      </w:r>
+    </w:p>
+    <w:p>
+      <w:pPr>
+        <w:pStyle w:val="ListParagraph"/>
+        <w:spacing w:after="240"/>
+        <w:ind w:left="0" w:right="102"/>
+        <w:jc w:val="both"/>
+        <w:rPr>
+          <w:rFonts w:asciiTheme="minorBidi" w:eastAsiaTheme="minorEastAsia" w:hAnsiTheme="minorBidi" w:cstheme="minorBidi"/>
+          <w:spacing w:val="-8"/>
+          <w:sz w:val="24"/>
+          <w:szCs w:val="24"/>
+          <w:lang w:val="en-CA" w:eastAsia="zh-CN"/>
         </w:rPr>
       </w:pPr>
     </w:p>
@@ -9364,16 +9341,7 @@
         </w:rPr>
       </w:pPr>
       <w:r>
-        <w:t xml:space="preserve">Figure </w:t>
-      </w:r>
-      <w:r>
-        <w:t>2</w:t>
-      </w:r>
-      <w:r>
-        <w:t xml:space="preserve">: Diagramme de flot de contrôle de la méthode </w:t>
-      </w:r>
-      <w:r>
-        <w:t>_</w:t>
+        <w:t>Figure 2: Diagramme de flot de contrôle de la méthode _</w:t>
       </w:r>
       <w:r>
         <w:t>reverseTree</w:t>
@@ -9528,6 +9496,28 @@
           <w:lang w:val="fr-CA" w:eastAsia="zh-CN"/>
         </w:rPr>
       </w:pPr>
+      <w:r>
+        <w:rPr>
+          <w:rFonts w:asciiTheme="minorBidi" w:eastAsiaTheme="minorEastAsia" w:hAnsiTheme="minorBidi" w:cstheme="minorBidi"/>
+          <w:spacing w:val="-8"/>
+          <w:sz w:val="24"/>
+          <w:szCs w:val="24"/>
+          <w:u w:val="single"/>
+          <w:lang w:val="fr-CA" w:eastAsia="zh-CN"/>
+        </w:rPr>
+        <w:lastRenderedPageBreak/>
+        <w:t>Cas de test pour l’inversion</w:t>
+      </w:r>
+      <w:r>
+        <w:rPr>
+          <w:rFonts w:asciiTheme="minorBidi" w:eastAsiaTheme="minorEastAsia" w:hAnsiTheme="minorBidi" w:cstheme="minorBidi"/>
+          <w:spacing w:val="-8"/>
+          <w:sz w:val="24"/>
+          <w:szCs w:val="24"/>
+          <w:lang w:val="fr-CA" w:eastAsia="zh-CN"/>
+        </w:rPr>
+        <w:t xml:space="preserve"> (reverseTree())</w:t>
+      </w:r>
     </w:p>
     <w:p>
       <w:pPr>
@@ -9540,9 +9530,19 @@
           <w:spacing w:val="-8"/>
           <w:sz w:val="24"/>
           <w:szCs w:val="24"/>
-          <w:lang w:val="fr-CA" w:eastAsia="zh-CN"/>
-        </w:rPr>
-      </w:pPr>
+          <w:lang w:val="en-CA" w:eastAsia="zh-CN"/>
+        </w:rPr>
+      </w:pPr>
+      <w:r>
+        <w:rPr>
+          <w:rFonts w:asciiTheme="minorBidi" w:eastAsiaTheme="minorEastAsia" w:hAnsiTheme="minorBidi" w:cstheme="minorBidi"/>
+          <w:spacing w:val="-8"/>
+          <w:sz w:val="24"/>
+          <w:szCs w:val="24"/>
+          <w:lang w:val="en-CA" w:eastAsia="zh-CN"/>
+        </w:rPr>
+        <w:t>B : BST.</w:t>
+      </w:r>
     </w:p>
     <w:p>
       <w:pPr>
@@ -9555,7 +9555,7 @@
           <w:spacing w:val="-8"/>
           <w:sz w:val="24"/>
           <w:szCs w:val="24"/>
-          <w:lang w:val="fr-CA" w:eastAsia="zh-CN"/>
+          <w:lang w:val="en-CA" w:eastAsia="zh-CN"/>
         </w:rPr>
       </w:pPr>
     </w:p>
@@ -9570,52 +9570,28 @@
           <w:spacing w:val="-8"/>
           <w:sz w:val="24"/>
           <w:szCs w:val="24"/>
-          <w:lang w:val="fr-CA" w:eastAsia="zh-CN"/>
-        </w:rPr>
-      </w:pPr>
-      <w:r>
-        <w:rPr>
-          <w:rFonts w:asciiTheme="minorBidi" w:eastAsiaTheme="minorEastAsia" w:hAnsiTheme="minorBidi" w:cstheme="minorBidi"/>
-          <w:spacing w:val="-8"/>
-          <w:sz w:val="24"/>
-          <w:szCs w:val="24"/>
-          <w:u w:val="single"/>
-          <w:lang w:val="fr-CA" w:eastAsia="zh-CN"/>
-        </w:rPr>
-        <w:lastRenderedPageBreak/>
-        <w:t>Cas de test pour l’inversion</w:t>
-      </w:r>
-      <w:r>
-        <w:rPr>
-          <w:rFonts w:asciiTheme="minorBidi" w:eastAsiaTheme="minorEastAsia" w:hAnsiTheme="minorBidi" w:cstheme="minorBidi"/>
-          <w:spacing w:val="-8"/>
-          <w:sz w:val="24"/>
-          <w:szCs w:val="24"/>
-          <w:lang w:val="fr-CA" w:eastAsia="zh-CN"/>
-        </w:rPr>
-        <w:t xml:space="preserve"> (</w:t>
-      </w:r>
-      <w:proofErr w:type="gramStart"/>
-      <w:r>
-        <w:rPr>
-          <w:rFonts w:asciiTheme="minorBidi" w:eastAsiaTheme="minorEastAsia" w:hAnsiTheme="minorBidi" w:cstheme="minorBidi"/>
-          <w:spacing w:val="-8"/>
-          <w:sz w:val="24"/>
-          <w:szCs w:val="24"/>
-          <w:lang w:val="fr-CA" w:eastAsia="zh-CN"/>
-        </w:rPr>
-        <w:t>reverseTree(</w:t>
-      </w:r>
-      <w:proofErr w:type="gramEnd"/>
-      <w:r>
-        <w:rPr>
-          <w:rFonts w:asciiTheme="minorBidi" w:eastAsiaTheme="minorEastAsia" w:hAnsiTheme="minorBidi" w:cstheme="minorBidi"/>
-          <w:spacing w:val="-8"/>
-          <w:sz w:val="24"/>
-          <w:szCs w:val="24"/>
-          <w:lang w:val="fr-CA" w:eastAsia="zh-CN"/>
-        </w:rPr>
-        <w:t>))</w:t>
+          <w:lang w:val="en-CA" w:eastAsia="zh-CN"/>
+        </w:rPr>
+      </w:pPr>
+      <w:r>
+        <w:rPr>
+          <w:rFonts w:asciiTheme="minorBidi" w:eastAsiaTheme="minorEastAsia" w:hAnsiTheme="minorBidi" w:cstheme="minorBidi"/>
+          <w:spacing w:val="-8"/>
+          <w:sz w:val="24"/>
+          <w:szCs w:val="24"/>
+          <w:lang w:val="en-CA" w:eastAsia="zh-CN"/>
+        </w:rPr>
+        <w:t xml:space="preserve">B1 = </w:t>
+      </w:r>
+      <w:r>
+        <w:rPr>
+          <w:rFonts w:asciiTheme="minorBidi" w:eastAsiaTheme="minorEastAsia" w:hAnsiTheme="minorBidi" w:cstheme="minorBidi"/>
+          <w:spacing w:val="-8"/>
+          <w:sz w:val="24"/>
+          <w:szCs w:val="24"/>
+          <w:lang w:val="en-CA" w:eastAsia="zh-CN"/>
+        </w:rPr>
+        <w:t>{B: None}</w:t>
       </w:r>
     </w:p>
     <w:p>
@@ -9632,7 +9608,6 @@
           <w:lang w:val="en-CA" w:eastAsia="zh-CN"/>
         </w:rPr>
       </w:pPr>
-      <w:proofErr w:type="gramStart"/>
       <w:r>
         <w:rPr>
           <w:rFonts w:asciiTheme="minorBidi" w:eastAsiaTheme="minorEastAsia" w:hAnsiTheme="minorBidi" w:cstheme="minorBidi"/>
@@ -9641,18 +9616,7 @@
           <w:szCs w:val="24"/>
           <w:lang w:val="en-CA" w:eastAsia="zh-CN"/>
         </w:rPr>
-        <w:t>B :</w:t>
-      </w:r>
-      <w:proofErr w:type="gramEnd"/>
-      <w:r>
-        <w:rPr>
-          <w:rFonts w:asciiTheme="minorBidi" w:eastAsiaTheme="minorEastAsia" w:hAnsiTheme="minorBidi" w:cstheme="minorBidi"/>
-          <w:spacing w:val="-8"/>
-          <w:sz w:val="24"/>
-          <w:szCs w:val="24"/>
-          <w:lang w:val="en-CA" w:eastAsia="zh-CN"/>
-        </w:rPr>
-        <w:t xml:space="preserve"> BST.</w:t>
+        <w:t>B2 = {B: not None}</w:t>
       </w:r>
     </w:p>
     <w:p>
@@ -9692,17 +9656,7 @@
           <w:szCs w:val="24"/>
           <w:lang w:val="en-CA" w:eastAsia="zh-CN"/>
         </w:rPr>
-        <w:t xml:space="preserve">B1 = </w:t>
-      </w:r>
-      <w:r>
-        <w:rPr>
-          <w:rFonts w:asciiTheme="minorBidi" w:eastAsiaTheme="minorEastAsia" w:hAnsiTheme="minorBidi" w:cstheme="minorBidi"/>
-          <w:spacing w:val="-8"/>
-          <w:sz w:val="24"/>
-          <w:szCs w:val="24"/>
-          <w:lang w:val="en-CA" w:eastAsia="zh-CN"/>
-        </w:rPr>
-        <w:t>{B: None}</w:t>
+        <w:t>Path1 = {A, C, D}</w:t>
       </w:r>
     </w:p>
     <w:p>
@@ -9727,7 +9681,7 @@
           <w:szCs w:val="24"/>
           <w:lang w:val="en-CA" w:eastAsia="zh-CN"/>
         </w:rPr>
-        <w:t>B2 = {B: not None}</w:t>
+        <w:t>Path2 = {A, B, D}</w:t>
       </w:r>
     </w:p>
     <w:p>
@@ -9909,56 +9863,6 @@
           <w:lang w:val="en-CA" w:eastAsia="zh-CN"/>
         </w:rPr>
       </w:pPr>
-    </w:p>
-    <w:p>
-      <w:pPr>
-        <w:pStyle w:val="ListParagraph"/>
-        <w:spacing w:after="240"/>
-        <w:ind w:left="0" w:right="102"/>
-        <w:jc w:val="both"/>
-        <w:rPr>
-          <w:rFonts w:asciiTheme="minorBidi" w:eastAsiaTheme="minorEastAsia" w:hAnsiTheme="minorBidi" w:cstheme="minorBidi"/>
-          <w:spacing w:val="-8"/>
-          <w:sz w:val="24"/>
-          <w:szCs w:val="24"/>
-          <w:lang w:val="en-CA" w:eastAsia="zh-CN"/>
-        </w:rPr>
-      </w:pPr>
-      <w:r>
-        <w:rPr>
-          <w:rFonts w:asciiTheme="minorBidi" w:eastAsiaTheme="minorEastAsia" w:hAnsiTheme="minorBidi" w:cstheme="minorBidi"/>
-          <w:spacing w:val="-8"/>
-          <w:sz w:val="24"/>
-          <w:szCs w:val="24"/>
-          <w:lang w:val="en-CA" w:eastAsia="zh-CN"/>
-        </w:rPr>
-        <w:t>Path1 = {A, C, D}</w:t>
-      </w:r>
-    </w:p>
-    <w:p>
-      <w:pPr>
-        <w:pStyle w:val="ListParagraph"/>
-        <w:spacing w:after="240"/>
-        <w:ind w:left="0" w:right="102"/>
-        <w:jc w:val="both"/>
-        <w:rPr>
-          <w:rFonts w:asciiTheme="minorBidi" w:eastAsiaTheme="minorEastAsia" w:hAnsiTheme="minorBidi" w:cstheme="minorBidi"/>
-          <w:spacing w:val="-8"/>
-          <w:sz w:val="24"/>
-          <w:szCs w:val="24"/>
-          <w:lang w:val="en-CA" w:eastAsia="zh-CN"/>
-        </w:rPr>
-      </w:pPr>
-      <w:r>
-        <w:rPr>
-          <w:rFonts w:asciiTheme="minorBidi" w:eastAsiaTheme="minorEastAsia" w:hAnsiTheme="minorBidi" w:cstheme="minorBidi"/>
-          <w:spacing w:val="-8"/>
-          <w:sz w:val="24"/>
-          <w:szCs w:val="24"/>
-          <w:lang w:val="en-CA" w:eastAsia="zh-CN"/>
-        </w:rPr>
-        <w:t>Path2 = {A, B, D}</w:t>
-      </w:r>
     </w:p>
     <w:p>
       <w:pPr>
@@ -11449,7 +11353,7 @@
       </w:pPr>
     </w:pPrDefault>
   </w:docDefaults>
-  <w:latentStyles w:defLockedState="0" w:defUIPriority="99" w:defSemiHidden="0" w:defUnhideWhenUsed="0" w:defQFormat="0" w:count="376">
+  <w:latentStyles w:defLockedState="0" w:defUIPriority="99" w:defSemiHidden="0" w:defUnhideWhenUsed="0" w:defQFormat="0" w:count="377">
     <w:lsdException w:name="Normal" w:uiPriority="0" w:qFormat="1"/>
     <w:lsdException w:name="heading 1" w:uiPriority="9" w:qFormat="1"/>
     <w:lsdException w:name="heading 2" w:semiHidden="1" w:uiPriority="9" w:unhideWhenUsed="1" w:qFormat="1"/>
@@ -11555,7 +11459,6 @@
     <w:lsdException w:name="HTML Sample" w:semiHidden="1" w:unhideWhenUsed="1"/>
     <w:lsdException w:name="HTML Typewriter" w:semiHidden="1" w:unhideWhenUsed="1"/>
     <w:lsdException w:name="HTML Variable" w:semiHidden="1" w:unhideWhenUsed="1"/>
-    <w:lsdException w:name="Normal Table" w:semiHidden="1" w:unhideWhenUsed="1"/>
     <w:lsdException w:name="annotation subject" w:semiHidden="1" w:unhideWhenUsed="1"/>
     <w:lsdException w:name="No List" w:semiHidden="1" w:unhideWhenUsed="1"/>
     <w:lsdException w:name="Outline List 1" w:semiHidden="1" w:unhideWhenUsed="1"/>
@@ -11602,10 +11505,8 @@
     <w:lsdException w:name="Table Subtle 2" w:semiHidden="1" w:unhideWhenUsed="1"/>
     <w:lsdException w:name="Table Web 1" w:semiHidden="1" w:unhideWhenUsed="1"/>
     <w:lsdException w:name="Table Web 2" w:semiHidden="1" w:unhideWhenUsed="1"/>
-    <w:lsdException w:name="Table Web 3" w:semiHidden="1" w:unhideWhenUsed="1"/>
     <w:lsdException w:name="Balloon Text" w:semiHidden="1" w:unhideWhenUsed="1"/>
     <w:lsdException w:name="Table Grid" w:uiPriority="39"/>
-    <w:lsdException w:name="Table Theme" w:semiHidden="1" w:unhideWhenUsed="1"/>
     <w:lsdException w:name="Placeholder Text" w:semiHidden="1"/>
     <w:lsdException w:name="No Spacing" w:uiPriority="1" w:qFormat="1"/>
     <w:lsdException w:name="Light Shading" w:uiPriority="60"/>
@@ -11826,6 +11727,7 @@
     <w:lsdException w:name="Hashtag" w:semiHidden="1" w:unhideWhenUsed="1"/>
     <w:lsdException w:name="Unresolved Mention" w:semiHidden="1" w:unhideWhenUsed="1"/>
     <w:lsdException w:name="Smart Link" w:semiHidden="1" w:unhideWhenUsed="1"/>
+    <w:lsdException w:name="Smart Link Error" w:semiHidden="1" w:unhideWhenUsed="1"/>
   </w:latentStyles>
   <w:style w:type="paragraph" w:default="1" w:styleId="Normal">
     <w:name w:val="Normal"/>
@@ -12782,7 +12684,7 @@
 </file>
 
 <file path=customXml/itemProps1.xml><?xml version="1.0" encoding="utf-8"?>
-<ds:datastoreItem xmlns:ds="http://schemas.openxmlformats.org/officeDocument/2006/customXml" ds:itemID="{CE5C76F6-E400-4093-AD25-4499F00F0CC1}">
+<ds:datastoreItem xmlns:ds="http://schemas.openxmlformats.org/officeDocument/2006/customXml" ds:itemID="{592D5160-C9CD-4D4A-8E23-9A09306D2404}">
   <ds:schemaRefs>
     <ds:schemaRef ds:uri="http://schemas.openxmlformats.org/officeDocument/2006/bibliography"/>
   </ds:schemaRefs>

</xml_diff>

<commit_message>
Ajout de la version remise
</commit_message>
<xml_diff>
--- a/TP2/TP2_Log3430_201.docx
+++ b/TP2/TP2_Log3430_201.docx
@@ -394,7 +394,29 @@
           <w:sz w:val="24"/>
           <w:szCs w:val="24"/>
         </w:rPr>
-        <w:t>Hakim Payman (1938609)</w:t>
+        <w:t xml:space="preserve">Hakim </w:t>
+      </w:r>
+      <w:proofErr w:type="spellStart"/>
+      <w:r>
+        <w:rPr>
+          <w:rFonts w:ascii="Arial Rounded MT Bold" w:hAnsi="Arial Rounded MT Bold"/>
+          <w:spacing w:val="-7"/>
+          <w:w w:val="103"/>
+          <w:sz w:val="24"/>
+          <w:szCs w:val="24"/>
+        </w:rPr>
+        <w:t>Payman</w:t>
+      </w:r>
+      <w:proofErr w:type="spellEnd"/>
+      <w:r>
+        <w:rPr>
+          <w:rFonts w:ascii="Arial Rounded MT Bold" w:hAnsi="Arial Rounded MT Bold"/>
+          <w:spacing w:val="-7"/>
+          <w:w w:val="103"/>
+          <w:sz w:val="24"/>
+          <w:szCs w:val="24"/>
+        </w:rPr>
+        <w:t xml:space="preserve"> (1938609)</w:t>
       </w:r>
     </w:p>
     <w:p>
@@ -418,8 +440,9 @@
           <w:sz w:val="24"/>
           <w:szCs w:val="24"/>
         </w:rPr>
-        <w:t>Gabriel Tagliabracci (</w:t>
-      </w:r>
+        <w:t xml:space="preserve">Gabriel </w:t>
+      </w:r>
+      <w:proofErr w:type="spellStart"/>
       <w:r>
         <w:rPr>
           <w:rFonts w:ascii="Arial Rounded MT Bold" w:hAnsi="Arial Rounded MT Bold"/>
@@ -428,8 +451,9 @@
           <w:sz w:val="24"/>
           <w:szCs w:val="24"/>
         </w:rPr>
-        <w:t>1935775</w:t>
-      </w:r>
+        <w:t>Tagliabracci</w:t>
+      </w:r>
+      <w:proofErr w:type="spellEnd"/>
       <w:r>
         <w:rPr>
           <w:rFonts w:ascii="Arial Rounded MT Bold" w:hAnsi="Arial Rounded MT Bold"/>
@@ -438,6 +462,26 @@
           <w:sz w:val="24"/>
           <w:szCs w:val="24"/>
         </w:rPr>
+        <w:t xml:space="preserve"> (</w:t>
+      </w:r>
+      <w:r>
+        <w:rPr>
+          <w:rFonts w:ascii="Arial Rounded MT Bold" w:hAnsi="Arial Rounded MT Bold"/>
+          <w:spacing w:val="-7"/>
+          <w:w w:val="103"/>
+          <w:sz w:val="24"/>
+          <w:szCs w:val="24"/>
+        </w:rPr>
+        <w:t>1935775</w:t>
+      </w:r>
+      <w:r>
+        <w:rPr>
+          <w:rFonts w:ascii="Arial Rounded MT Bold" w:hAnsi="Arial Rounded MT Bold"/>
+          <w:spacing w:val="-7"/>
+          <w:w w:val="103"/>
+          <w:sz w:val="24"/>
+          <w:szCs w:val="24"/>
+        </w:rPr>
         <w:t>)</w:t>
       </w:r>
     </w:p>
@@ -454,6 +498,8 @@
           <w:szCs w:val="24"/>
         </w:rPr>
       </w:pPr>
+      <w:bookmarkStart w:id="0" w:name="_GoBack"/>
+      <w:bookmarkEnd w:id="0"/>
     </w:p>
     <w:p>
       <w:pPr>
@@ -548,8 +594,20 @@
           <w:sz w:val="24"/>
           <w:szCs w:val="24"/>
         </w:rPr>
-        <w:t>Soumis à Noureddine Kerzazi</w:t>
-      </w:r>
+        <w:t xml:space="preserve">Soumis à Noureddine </w:t>
+      </w:r>
+      <w:proofErr w:type="spellStart"/>
+      <w:r>
+        <w:rPr>
+          <w:rFonts w:ascii="Arial Rounded MT Bold" w:hAnsi="Arial Rounded MT Bold"/>
+          <w:spacing w:val="-7"/>
+          <w:w w:val="103"/>
+          <w:sz w:val="24"/>
+          <w:szCs w:val="24"/>
+        </w:rPr>
+        <w:t>Kerzazi</w:t>
+      </w:r>
+      <w:proofErr w:type="spellEnd"/>
     </w:p>
     <w:p>
       <w:pPr>
@@ -696,7 +754,51 @@
           <w:szCs w:val="24"/>
           <w:lang w:val="fr-CA" w:eastAsia="zh-CN"/>
         </w:rPr>
-        <w:t xml:space="preserve"> Pour afficher la liste des nœuds en ordre (inorder traversal), on</w:t>
+        <w:t xml:space="preserve"> Pour afficher la liste des nœuds en ordre (</w:t>
+      </w:r>
+      <w:proofErr w:type="spellStart"/>
+      <w:r>
+        <w:rPr>
+          <w:rFonts w:asciiTheme="minorBidi" w:eastAsiaTheme="minorEastAsia" w:hAnsiTheme="minorBidi" w:cstheme="minorBidi"/>
+          <w:spacing w:val="-8"/>
+          <w:sz w:val="24"/>
+          <w:szCs w:val="24"/>
+          <w:lang w:val="fr-CA" w:eastAsia="zh-CN"/>
+        </w:rPr>
+        <w:t>inorder</w:t>
+      </w:r>
+      <w:proofErr w:type="spellEnd"/>
+      <w:r>
+        <w:rPr>
+          <w:rFonts w:asciiTheme="minorBidi" w:eastAsiaTheme="minorEastAsia" w:hAnsiTheme="minorBidi" w:cstheme="minorBidi"/>
+          <w:spacing w:val="-8"/>
+          <w:sz w:val="24"/>
+          <w:szCs w:val="24"/>
+          <w:lang w:val="fr-CA" w:eastAsia="zh-CN"/>
+        </w:rPr>
+        <w:t xml:space="preserve"> </w:t>
+      </w:r>
+      <w:proofErr w:type="spellStart"/>
+      <w:r>
+        <w:rPr>
+          <w:rFonts w:asciiTheme="minorBidi" w:eastAsiaTheme="minorEastAsia" w:hAnsiTheme="minorBidi" w:cstheme="minorBidi"/>
+          <w:spacing w:val="-8"/>
+          <w:sz w:val="24"/>
+          <w:szCs w:val="24"/>
+          <w:lang w:val="fr-CA" w:eastAsia="zh-CN"/>
+        </w:rPr>
+        <w:t>traversal</w:t>
+      </w:r>
+      <w:proofErr w:type="spellEnd"/>
+      <w:r>
+        <w:rPr>
+          <w:rFonts w:asciiTheme="minorBidi" w:eastAsiaTheme="minorEastAsia" w:hAnsiTheme="minorBidi" w:cstheme="minorBidi"/>
+          <w:spacing w:val="-8"/>
+          <w:sz w:val="24"/>
+          <w:szCs w:val="24"/>
+          <w:lang w:val="fr-CA" w:eastAsia="zh-CN"/>
+        </w:rPr>
+        <w:t>), on</w:t>
       </w:r>
       <w:r>
         <w:rPr>
@@ -879,7 +981,29 @@
           <w:szCs w:val="24"/>
           <w:lang w:val="fr-CA" w:eastAsia="zh-CN"/>
         </w:rPr>
-        <w:t>l’écriture des tests avec l’échafaudage unittest. [4 points]</w:t>
+        <w:t xml:space="preserve">l’écriture des tests avec l’échafaudage </w:t>
+      </w:r>
+      <w:proofErr w:type="spellStart"/>
+      <w:r>
+        <w:rPr>
+          <w:rFonts w:asciiTheme="minorBidi" w:eastAsiaTheme="minorEastAsia" w:hAnsiTheme="minorBidi" w:cstheme="minorBidi"/>
+          <w:spacing w:val="-8"/>
+          <w:sz w:val="24"/>
+          <w:szCs w:val="24"/>
+          <w:lang w:val="fr-CA" w:eastAsia="zh-CN"/>
+        </w:rPr>
+        <w:t>unittest</w:t>
+      </w:r>
+      <w:proofErr w:type="spellEnd"/>
+      <w:r>
+        <w:rPr>
+          <w:rFonts w:asciiTheme="minorBidi" w:eastAsiaTheme="minorEastAsia" w:hAnsiTheme="minorBidi" w:cstheme="minorBidi"/>
+          <w:spacing w:val="-8"/>
+          <w:sz w:val="24"/>
+          <w:szCs w:val="24"/>
+          <w:lang w:val="fr-CA" w:eastAsia="zh-CN"/>
+        </w:rPr>
+        <w:t>. [4 points]</w:t>
       </w:r>
     </w:p>
     <w:p>
@@ -948,15 +1072,27 @@
         </w:rPr>
         <w:t xml:space="preserve">V : </w:t>
       </w:r>
-      <w:r>
-        <w:rPr>
-          <w:rFonts w:asciiTheme="minorBidi" w:eastAsiaTheme="minorEastAsia" w:hAnsiTheme="minorBidi" w:cstheme="minorBidi"/>
-          <w:spacing w:val="-8"/>
-          <w:sz w:val="24"/>
-          <w:szCs w:val="24"/>
-          <w:lang w:val="fr-CA" w:eastAsia="zh-CN"/>
-        </w:rPr>
-        <w:t>number.</w:t>
+      <w:proofErr w:type="spellStart"/>
+      <w:r>
+        <w:rPr>
+          <w:rFonts w:asciiTheme="minorBidi" w:eastAsiaTheme="minorEastAsia" w:hAnsiTheme="minorBidi" w:cstheme="minorBidi"/>
+          <w:spacing w:val="-8"/>
+          <w:sz w:val="24"/>
+          <w:szCs w:val="24"/>
+          <w:lang w:val="fr-CA" w:eastAsia="zh-CN"/>
+        </w:rPr>
+        <w:t>number</w:t>
+      </w:r>
+      <w:proofErr w:type="spellEnd"/>
+      <w:r>
+        <w:rPr>
+          <w:rFonts w:asciiTheme="minorBidi" w:eastAsiaTheme="minorEastAsia" w:hAnsiTheme="minorBidi" w:cstheme="minorBidi"/>
+          <w:spacing w:val="-8"/>
+          <w:sz w:val="24"/>
+          <w:szCs w:val="24"/>
+          <w:lang w:val="fr-CA" w:eastAsia="zh-CN"/>
+        </w:rPr>
+        <w:t>.</w:t>
       </w:r>
       <w:r>
         <w:rPr>
@@ -993,6 +1129,7 @@
         </w:rPr>
         <w:t xml:space="preserve">O : </w:t>
       </w:r>
+      <w:proofErr w:type="spellStart"/>
       <w:r>
         <w:rPr>
           <w:rFonts w:asciiTheme="minorBidi" w:eastAsiaTheme="minorEastAsia" w:hAnsiTheme="minorBidi" w:cstheme="minorBidi"/>
@@ -1003,6 +1140,7 @@
         </w:rPr>
         <w:t>any</w:t>
       </w:r>
+      <w:proofErr w:type="spellEnd"/>
       <w:r>
         <w:rPr>
           <w:rFonts w:asciiTheme="minorBidi" w:eastAsiaTheme="minorEastAsia" w:hAnsiTheme="minorBidi" w:cstheme="minorBidi"/>
@@ -1031,28 +1169,84 @@
           <w:szCs w:val="24"/>
           <w:lang w:val="fr-CA" w:eastAsia="zh-CN"/>
         </w:rPr>
-        <w:t>Peut repr</w:t>
-      </w:r>
-      <w:r>
-        <w:rPr>
-          <w:rFonts w:asciiTheme="minorBidi" w:eastAsiaTheme="minorEastAsia" w:hAnsiTheme="minorBidi" w:cstheme="minorBidi"/>
-          <w:spacing w:val="-8"/>
-          <w:sz w:val="24"/>
-          <w:szCs w:val="24"/>
-          <w:lang w:val="fr-FR" w:eastAsia="zh-CN"/>
-        </w:rPr>
-        <w:t xml:space="preserve">ésenter un objet ou un type de base (int, char, etc.) </w:t>
-      </w:r>
-      <w:r>
-        <w:rPr>
-          <w:rFonts w:asciiTheme="minorBidi" w:eastAsiaTheme="minorEastAsia" w:hAnsiTheme="minorBidi" w:cstheme="minorBidi"/>
-          <w:spacing w:val="-8"/>
-          <w:sz w:val="24"/>
-          <w:szCs w:val="24"/>
-          <w:lang w:val="fr-FR" w:eastAsia="zh-CN"/>
-        </w:rPr>
-        <w:t>autre que number</w:t>
-      </w:r>
+        <w:t xml:space="preserve">Peut </w:t>
+      </w:r>
+      <w:proofErr w:type="spellStart"/>
+      <w:r>
+        <w:rPr>
+          <w:rFonts w:asciiTheme="minorBidi" w:eastAsiaTheme="minorEastAsia" w:hAnsiTheme="minorBidi" w:cstheme="minorBidi"/>
+          <w:spacing w:val="-8"/>
+          <w:sz w:val="24"/>
+          <w:szCs w:val="24"/>
+          <w:lang w:val="fr-CA" w:eastAsia="zh-CN"/>
+        </w:rPr>
+        <w:t>repr</w:t>
+      </w:r>
+      <w:r>
+        <w:rPr>
+          <w:rFonts w:asciiTheme="minorBidi" w:eastAsiaTheme="minorEastAsia" w:hAnsiTheme="minorBidi" w:cstheme="minorBidi"/>
+          <w:spacing w:val="-8"/>
+          <w:sz w:val="24"/>
+          <w:szCs w:val="24"/>
+          <w:lang w:val="fr-FR" w:eastAsia="zh-CN"/>
+        </w:rPr>
+        <w:t>ésenter</w:t>
+      </w:r>
+      <w:proofErr w:type="spellEnd"/>
+      <w:r>
+        <w:rPr>
+          <w:rFonts w:asciiTheme="minorBidi" w:eastAsiaTheme="minorEastAsia" w:hAnsiTheme="minorBidi" w:cstheme="minorBidi"/>
+          <w:spacing w:val="-8"/>
+          <w:sz w:val="24"/>
+          <w:szCs w:val="24"/>
+          <w:lang w:val="fr-FR" w:eastAsia="zh-CN"/>
+        </w:rPr>
+        <w:t xml:space="preserve"> un objet ou un type de base (</w:t>
+      </w:r>
+      <w:proofErr w:type="spellStart"/>
+      <w:r>
+        <w:rPr>
+          <w:rFonts w:asciiTheme="minorBidi" w:eastAsiaTheme="minorEastAsia" w:hAnsiTheme="minorBidi" w:cstheme="minorBidi"/>
+          <w:spacing w:val="-8"/>
+          <w:sz w:val="24"/>
+          <w:szCs w:val="24"/>
+          <w:lang w:val="fr-FR" w:eastAsia="zh-CN"/>
+        </w:rPr>
+        <w:t>int</w:t>
+      </w:r>
+      <w:proofErr w:type="spellEnd"/>
+      <w:r>
+        <w:rPr>
+          <w:rFonts w:asciiTheme="minorBidi" w:eastAsiaTheme="minorEastAsia" w:hAnsiTheme="minorBidi" w:cstheme="minorBidi"/>
+          <w:spacing w:val="-8"/>
+          <w:sz w:val="24"/>
+          <w:szCs w:val="24"/>
+          <w:lang w:val="fr-FR" w:eastAsia="zh-CN"/>
+        </w:rPr>
+        <w:t xml:space="preserve">, char, etc.) </w:t>
+      </w:r>
+      <w:r>
+        <w:rPr>
+          <w:rFonts w:asciiTheme="minorBidi" w:eastAsiaTheme="minorEastAsia" w:hAnsiTheme="minorBidi" w:cstheme="minorBidi"/>
+          <w:spacing w:val="-8"/>
+          <w:sz w:val="24"/>
+          <w:szCs w:val="24"/>
+          <w:lang w:val="fr-FR" w:eastAsia="zh-CN"/>
+        </w:rPr>
+        <w:t xml:space="preserve">autre que </w:t>
+      </w:r>
+      <w:proofErr w:type="spellStart"/>
+      <w:r>
+        <w:rPr>
+          <w:rFonts w:asciiTheme="minorBidi" w:eastAsiaTheme="minorEastAsia" w:hAnsiTheme="minorBidi" w:cstheme="minorBidi"/>
+          <w:spacing w:val="-8"/>
+          <w:sz w:val="24"/>
+          <w:szCs w:val="24"/>
+          <w:lang w:val="fr-FR" w:eastAsia="zh-CN"/>
+        </w:rPr>
+        <w:t>number</w:t>
+      </w:r>
+      <w:proofErr w:type="spellEnd"/>
       <w:r>
         <w:rPr>
           <w:rFonts w:asciiTheme="minorBidi" w:eastAsiaTheme="minorEastAsia" w:hAnsiTheme="minorBidi" w:cstheme="minorBidi"/>
@@ -1535,6 +1729,7 @@
         </w:rPr>
         <w:t xml:space="preserve">: </w:t>
       </w:r>
+      <w:proofErr w:type="spellStart"/>
       <w:r>
         <w:rPr>
           <w:rFonts w:asciiTheme="minorBidi" w:eastAsiaTheme="minorEastAsia" w:hAnsiTheme="minorBidi" w:cstheme="minorBidi"/>
@@ -1545,6 +1740,7 @@
         </w:rPr>
         <w:t>number</w:t>
       </w:r>
+      <w:proofErr w:type="spellEnd"/>
       <w:r>
         <w:rPr>
           <w:rFonts w:asciiTheme="minorBidi" w:eastAsiaTheme="minorEastAsia" w:hAnsiTheme="minorBidi" w:cstheme="minorBidi"/>
@@ -1668,7 +1864,29 @@
           <w:szCs w:val="24"/>
           <w:lang w:val="fr-CA" w:eastAsia="zh-CN"/>
         </w:rPr>
-        <w:t xml:space="preserve"> number]</w:t>
+        <w:t xml:space="preserve"> </w:t>
+      </w:r>
+      <w:proofErr w:type="spellStart"/>
+      <w:r>
+        <w:rPr>
+          <w:rFonts w:asciiTheme="minorBidi" w:eastAsiaTheme="minorEastAsia" w:hAnsiTheme="minorBidi" w:cstheme="minorBidi"/>
+          <w:spacing w:val="-8"/>
+          <w:sz w:val="24"/>
+          <w:szCs w:val="24"/>
+          <w:lang w:val="fr-CA" w:eastAsia="zh-CN"/>
+        </w:rPr>
+        <w:t>number</w:t>
+      </w:r>
+      <w:proofErr w:type="spellEnd"/>
+      <w:r>
+        <w:rPr>
+          <w:rFonts w:asciiTheme="minorBidi" w:eastAsiaTheme="minorEastAsia" w:hAnsiTheme="minorBidi" w:cstheme="minorBidi"/>
+          <w:spacing w:val="-8"/>
+          <w:sz w:val="24"/>
+          <w:szCs w:val="24"/>
+          <w:lang w:val="fr-CA" w:eastAsia="zh-CN"/>
+        </w:rPr>
+        <w:t>]</w:t>
       </w:r>
     </w:p>
     <w:p>
@@ -1890,6 +2108,7 @@
         </w:rPr>
         <w:t xml:space="preserve">: </w:t>
       </w:r>
+      <w:proofErr w:type="spellStart"/>
       <w:r>
         <w:rPr>
           <w:rFonts w:asciiTheme="minorBidi" w:eastAsiaTheme="minorEastAsia" w:hAnsiTheme="minorBidi" w:cstheme="minorBidi"/>
@@ -1900,6 +2119,7 @@
         </w:rPr>
         <w:t>number</w:t>
       </w:r>
+      <w:proofErr w:type="spellEnd"/>
       <w:r>
         <w:rPr>
           <w:rFonts w:asciiTheme="minorBidi" w:eastAsiaTheme="minorEastAsia" w:hAnsiTheme="minorBidi" w:cstheme="minorBidi"/>
@@ -2244,7 +2464,29 @@
           <w:szCs w:val="24"/>
           <w:lang w:val="fr-CA" w:eastAsia="zh-CN"/>
         </w:rPr>
-        <w:t xml:space="preserve"> = {N: leaf}</w:t>
+        <w:t xml:space="preserve"> = {N: </w:t>
+      </w:r>
+      <w:proofErr w:type="spellStart"/>
+      <w:r>
+        <w:rPr>
+          <w:rFonts w:asciiTheme="minorBidi" w:eastAsiaTheme="minorEastAsia" w:hAnsiTheme="minorBidi" w:cstheme="minorBidi"/>
+          <w:spacing w:val="-8"/>
+          <w:sz w:val="24"/>
+          <w:szCs w:val="24"/>
+          <w:lang w:val="fr-CA" w:eastAsia="zh-CN"/>
+        </w:rPr>
+        <w:t>leaf</w:t>
+      </w:r>
+      <w:proofErr w:type="spellEnd"/>
+      <w:r>
+        <w:rPr>
+          <w:rFonts w:asciiTheme="minorBidi" w:eastAsiaTheme="minorEastAsia" w:hAnsiTheme="minorBidi" w:cstheme="minorBidi"/>
+          <w:spacing w:val="-8"/>
+          <w:sz w:val="24"/>
+          <w:szCs w:val="24"/>
+          <w:lang w:val="fr-CA" w:eastAsia="zh-CN"/>
+        </w:rPr>
+        <w:t>}</w:t>
       </w:r>
       <w:r>
         <w:rPr>
@@ -3142,6 +3384,7 @@
         </w:rPr>
         <w:t xml:space="preserve">, N = </w:t>
       </w:r>
+      <w:proofErr w:type="spellStart"/>
       <w:r>
         <w:rPr>
           <w:rFonts w:asciiTheme="minorBidi" w:eastAsiaTheme="minorEastAsia" w:hAnsiTheme="minorBidi" w:cstheme="minorBidi"/>
@@ -3152,6 +3395,7 @@
         </w:rPr>
         <w:t>leaf</w:t>
       </w:r>
+      <w:proofErr w:type="spellEnd"/>
       <w:r>
         <w:rPr>
           <w:rFonts w:asciiTheme="minorBidi" w:eastAsiaTheme="minorEastAsia" w:hAnsiTheme="minorBidi" w:cstheme="minorBidi"/>
@@ -3369,6 +3613,7 @@
         </w:rPr>
         <w:t>1 = {</w:t>
       </w:r>
+      <w:proofErr w:type="gramStart"/>
       <w:r>
         <w:rPr>
           <w:rFonts w:asciiTheme="minorBidi" w:eastAsiaTheme="minorEastAsia" w:hAnsiTheme="minorBidi" w:cstheme="minorBidi"/>
@@ -3387,7 +3632,18 @@
           <w:szCs w:val="24"/>
           <w:lang w:val="fr-FR" w:eastAsia="zh-CN"/>
         </w:rPr>
-        <w:t>: None</w:t>
+        <w:t>:</w:t>
+      </w:r>
+      <w:proofErr w:type="gramEnd"/>
+      <w:r>
+        <w:rPr>
+          <w:rFonts w:asciiTheme="minorBidi" w:eastAsiaTheme="minorEastAsia" w:hAnsiTheme="minorBidi" w:cstheme="minorBidi"/>
+          <w:spacing w:val="-8"/>
+          <w:sz w:val="24"/>
+          <w:szCs w:val="24"/>
+          <w:lang w:val="fr-FR" w:eastAsia="zh-CN"/>
+        </w:rPr>
+        <w:t xml:space="preserve"> None</w:t>
       </w:r>
       <w:r>
         <w:rPr>
@@ -4040,7 +4296,51 @@
           <w:szCs w:val="24"/>
           <w:lang w:val="fr-CA" w:eastAsia="zh-CN"/>
         </w:rPr>
-        <w:t>(méthode delete_node()) dans le fichier BST.py. Allez jusqu’au niveau de</w:t>
+        <w:t xml:space="preserve">(méthode </w:t>
+      </w:r>
+      <w:proofErr w:type="spellStart"/>
+      <w:r>
+        <w:rPr>
+          <w:rFonts w:asciiTheme="minorBidi" w:eastAsiaTheme="minorEastAsia" w:hAnsiTheme="minorBidi" w:cstheme="minorBidi"/>
+          <w:spacing w:val="-8"/>
+          <w:sz w:val="24"/>
+          <w:szCs w:val="24"/>
+          <w:lang w:val="fr-CA" w:eastAsia="zh-CN"/>
+        </w:rPr>
+        <w:t>delete_</w:t>
+      </w:r>
+      <w:proofErr w:type="gramStart"/>
+      <w:r>
+        <w:rPr>
+          <w:rFonts w:asciiTheme="minorBidi" w:eastAsiaTheme="minorEastAsia" w:hAnsiTheme="minorBidi" w:cstheme="minorBidi"/>
+          <w:spacing w:val="-8"/>
+          <w:sz w:val="24"/>
+          <w:szCs w:val="24"/>
+          <w:lang w:val="fr-CA" w:eastAsia="zh-CN"/>
+        </w:rPr>
+        <w:t>node</w:t>
+      </w:r>
+      <w:proofErr w:type="spellEnd"/>
+      <w:r>
+        <w:rPr>
+          <w:rFonts w:asciiTheme="minorBidi" w:eastAsiaTheme="minorEastAsia" w:hAnsiTheme="minorBidi" w:cstheme="minorBidi"/>
+          <w:spacing w:val="-8"/>
+          <w:sz w:val="24"/>
+          <w:szCs w:val="24"/>
+          <w:lang w:val="fr-CA" w:eastAsia="zh-CN"/>
+        </w:rPr>
+        <w:t>(</w:t>
+      </w:r>
+      <w:proofErr w:type="gramEnd"/>
+      <w:r>
+        <w:rPr>
+          <w:rFonts w:asciiTheme="minorBidi" w:eastAsiaTheme="minorEastAsia" w:hAnsiTheme="minorBidi" w:cstheme="minorBidi"/>
+          <w:spacing w:val="-8"/>
+          <w:sz w:val="24"/>
+          <w:szCs w:val="24"/>
+          <w:lang w:val="fr-CA" w:eastAsia="zh-CN"/>
+        </w:rPr>
+        <w:t>)) dans le fichier BST.py. Allez jusqu’au niveau de</w:t>
       </w:r>
       <w:r>
         <w:rPr>
@@ -4060,7 +4360,29 @@
           <w:szCs w:val="24"/>
           <w:lang w:val="fr-CA" w:eastAsia="zh-CN"/>
         </w:rPr>
-        <w:t>l’écriture des tests avec unittest. [6 points]</w:t>
+        <w:t xml:space="preserve">l’écriture des tests avec </w:t>
+      </w:r>
+      <w:proofErr w:type="spellStart"/>
+      <w:r>
+        <w:rPr>
+          <w:rFonts w:asciiTheme="minorBidi" w:eastAsiaTheme="minorEastAsia" w:hAnsiTheme="minorBidi" w:cstheme="minorBidi"/>
+          <w:spacing w:val="-8"/>
+          <w:sz w:val="24"/>
+          <w:szCs w:val="24"/>
+          <w:lang w:val="fr-CA" w:eastAsia="zh-CN"/>
+        </w:rPr>
+        <w:t>unittest</w:t>
+      </w:r>
+      <w:proofErr w:type="spellEnd"/>
+      <w:r>
+        <w:rPr>
+          <w:rFonts w:asciiTheme="minorBidi" w:eastAsiaTheme="minorEastAsia" w:hAnsiTheme="minorBidi" w:cstheme="minorBidi"/>
+          <w:spacing w:val="-8"/>
+          <w:sz w:val="24"/>
+          <w:szCs w:val="24"/>
+          <w:lang w:val="fr-CA" w:eastAsia="zh-CN"/>
+        </w:rPr>
+        <w:t>. [6 points]</w:t>
       </w:r>
     </w:p>
     <w:p>
@@ -4223,7 +4545,29 @@
           <w:szCs w:val="24"/>
           <w:lang w:val="en-CA" w:eastAsia="zh-CN"/>
         </w:rPr>
-        <w:t>B1 : {B : None}</w:t>
+        <w:t>B</w:t>
+      </w:r>
+      <w:proofErr w:type="gramStart"/>
+      <w:r>
+        <w:rPr>
+          <w:rFonts w:asciiTheme="minorBidi" w:eastAsiaTheme="minorEastAsia" w:hAnsiTheme="minorBidi" w:cstheme="minorBidi"/>
+          <w:spacing w:val="-8"/>
+          <w:sz w:val="24"/>
+          <w:szCs w:val="24"/>
+          <w:lang w:val="en-CA" w:eastAsia="zh-CN"/>
+        </w:rPr>
+        <w:t>1 :</w:t>
+      </w:r>
+      <w:proofErr w:type="gramEnd"/>
+      <w:r>
+        <w:rPr>
+          <w:rFonts w:asciiTheme="minorBidi" w:eastAsiaTheme="minorEastAsia" w:hAnsiTheme="minorBidi" w:cstheme="minorBidi"/>
+          <w:spacing w:val="-8"/>
+          <w:sz w:val="24"/>
+          <w:szCs w:val="24"/>
+          <w:lang w:val="en-CA" w:eastAsia="zh-CN"/>
+        </w:rPr>
+        <w:t xml:space="preserve"> {B : None}</w:t>
       </w:r>
     </w:p>
     <w:p>
@@ -4248,7 +4592,29 @@
           <w:szCs w:val="24"/>
           <w:lang w:val="en-CA" w:eastAsia="zh-CN"/>
         </w:rPr>
-        <w:t>B2 : {B : not None}</w:t>
+        <w:t>B</w:t>
+      </w:r>
+      <w:proofErr w:type="gramStart"/>
+      <w:r>
+        <w:rPr>
+          <w:rFonts w:asciiTheme="minorBidi" w:eastAsiaTheme="minorEastAsia" w:hAnsiTheme="minorBidi" w:cstheme="minorBidi"/>
+          <w:spacing w:val="-8"/>
+          <w:sz w:val="24"/>
+          <w:szCs w:val="24"/>
+          <w:lang w:val="en-CA" w:eastAsia="zh-CN"/>
+        </w:rPr>
+        <w:t>2 :</w:t>
+      </w:r>
+      <w:proofErr w:type="gramEnd"/>
+      <w:r>
+        <w:rPr>
+          <w:rFonts w:asciiTheme="minorBidi" w:eastAsiaTheme="minorEastAsia" w:hAnsiTheme="minorBidi" w:cstheme="minorBidi"/>
+          <w:spacing w:val="-8"/>
+          <w:sz w:val="24"/>
+          <w:szCs w:val="24"/>
+          <w:lang w:val="en-CA" w:eastAsia="zh-CN"/>
+        </w:rPr>
+        <w:t xml:space="preserve"> {B : not None}</w:t>
       </w:r>
     </w:p>
     <w:p>
@@ -4300,6 +4666,7 @@
         </w:rPr>
         <w:t xml:space="preserve"> : {N : </w:t>
       </w:r>
+      <w:proofErr w:type="spellStart"/>
       <w:r>
         <w:rPr>
           <w:rFonts w:asciiTheme="minorBidi" w:eastAsiaTheme="minorEastAsia" w:hAnsiTheme="minorBidi" w:cstheme="minorBidi"/>
@@ -4310,6 +4677,7 @@
         </w:rPr>
         <w:t>number</w:t>
       </w:r>
+      <w:proofErr w:type="spellEnd"/>
       <w:r>
         <w:rPr>
           <w:rFonts w:asciiTheme="minorBidi" w:eastAsiaTheme="minorEastAsia" w:hAnsiTheme="minorBidi" w:cstheme="minorBidi"/>
@@ -4413,8 +4781,20 @@
           <w:szCs w:val="24"/>
           <w:lang w:val="fr-CA" w:eastAsia="zh-CN"/>
         </w:rPr>
-        <w:t> : {N : number</w:t>
-      </w:r>
+        <w:t xml:space="preserve"> : {N : </w:t>
+      </w:r>
+      <w:proofErr w:type="spellStart"/>
+      <w:r>
+        <w:rPr>
+          <w:rFonts w:asciiTheme="minorBidi" w:eastAsiaTheme="minorEastAsia" w:hAnsiTheme="minorBidi" w:cstheme="minorBidi"/>
+          <w:spacing w:val="-8"/>
+          <w:sz w:val="24"/>
+          <w:szCs w:val="24"/>
+          <w:lang w:val="fr-CA" w:eastAsia="zh-CN"/>
+        </w:rPr>
+        <w:t>number</w:t>
+      </w:r>
+      <w:proofErr w:type="spellEnd"/>
       <w:r>
         <w:rPr>
           <w:rFonts w:asciiTheme="minorBidi" w:eastAsiaTheme="minorEastAsia" w:hAnsiTheme="minorBidi" w:cstheme="minorBidi"/>
@@ -5145,7 +5525,27 @@
           <w:szCs w:val="24"/>
           <w:lang w:val="fr-FR" w:eastAsia="zh-CN"/>
         </w:rPr>
-        <w:t xml:space="preserve">ue le test t2 est impossible à tester car </w:t>
+        <w:t>ue le test t2 est impossible à tester</w:t>
+      </w:r>
+      <w:r>
+        <w:rPr>
+          <w:rFonts w:asciiTheme="minorBidi" w:eastAsiaTheme="minorEastAsia" w:hAnsiTheme="minorBidi" w:cstheme="minorBidi"/>
+          <w:spacing w:val="-8"/>
+          <w:sz w:val="24"/>
+          <w:szCs w:val="24"/>
+          <w:lang w:val="fr-FR" w:eastAsia="zh-CN"/>
+        </w:rPr>
+        <w:t>,</w:t>
+      </w:r>
+      <w:r>
+        <w:rPr>
+          <w:rFonts w:asciiTheme="minorBidi" w:eastAsiaTheme="minorEastAsia" w:hAnsiTheme="minorBidi" w:cstheme="minorBidi"/>
+          <w:spacing w:val="-8"/>
+          <w:sz w:val="24"/>
+          <w:szCs w:val="24"/>
+          <w:lang w:val="fr-FR" w:eastAsia="zh-CN"/>
+        </w:rPr>
+        <w:t xml:space="preserve"> car </w:t>
       </w:r>
       <w:r>
         <w:rPr>
@@ -5217,17 +5617,83 @@
           <w:szCs w:val="24"/>
           <w:lang w:val="fr-CA" w:eastAsia="zh-CN"/>
         </w:rPr>
-        <w:t xml:space="preserve"> blanche all-P-uses/some-C-uses </w:t>
-      </w:r>
-      <w:r>
-        <w:rPr>
-          <w:rFonts w:asciiTheme="minorBidi" w:eastAsiaTheme="minorEastAsia" w:hAnsiTheme="minorBidi" w:cstheme="minorBidi"/>
-          <w:spacing w:val="-8"/>
-          <w:sz w:val="24"/>
-          <w:szCs w:val="24"/>
-          <w:lang w:val="fr-CA" w:eastAsia="zh-CN"/>
-        </w:rPr>
-        <w:t>(flot de données) sur la même opération (méthode delete_node()) dans le</w:t>
+        <w:t xml:space="preserve"> blanche all-P-uses/</w:t>
+      </w:r>
+      <w:proofErr w:type="spellStart"/>
+      <w:r>
+        <w:rPr>
+          <w:rFonts w:asciiTheme="minorBidi" w:eastAsiaTheme="minorEastAsia" w:hAnsiTheme="minorBidi" w:cstheme="minorBidi"/>
+          <w:spacing w:val="-8"/>
+          <w:sz w:val="24"/>
+          <w:szCs w:val="24"/>
+          <w:lang w:val="fr-CA" w:eastAsia="zh-CN"/>
+        </w:rPr>
+        <w:t>some</w:t>
+      </w:r>
+      <w:proofErr w:type="spellEnd"/>
+      <w:r>
+        <w:rPr>
+          <w:rFonts w:asciiTheme="minorBidi" w:eastAsiaTheme="minorEastAsia" w:hAnsiTheme="minorBidi" w:cstheme="minorBidi"/>
+          <w:spacing w:val="-8"/>
+          <w:sz w:val="24"/>
+          <w:szCs w:val="24"/>
+          <w:lang w:val="fr-CA" w:eastAsia="zh-CN"/>
+        </w:rPr>
+        <w:t xml:space="preserve">-C-uses </w:t>
+      </w:r>
+      <w:r>
+        <w:rPr>
+          <w:rFonts w:asciiTheme="minorBidi" w:eastAsiaTheme="minorEastAsia" w:hAnsiTheme="minorBidi" w:cstheme="minorBidi"/>
+          <w:spacing w:val="-8"/>
+          <w:sz w:val="24"/>
+          <w:szCs w:val="24"/>
+          <w:lang w:val="fr-CA" w:eastAsia="zh-CN"/>
+        </w:rPr>
+        <w:t xml:space="preserve">(flot de données) sur la même opération (méthode </w:t>
+      </w:r>
+      <w:proofErr w:type="spellStart"/>
+      <w:r>
+        <w:rPr>
+          <w:rFonts w:asciiTheme="minorBidi" w:eastAsiaTheme="minorEastAsia" w:hAnsiTheme="minorBidi" w:cstheme="minorBidi"/>
+          <w:spacing w:val="-8"/>
+          <w:sz w:val="24"/>
+          <w:szCs w:val="24"/>
+          <w:lang w:val="fr-CA" w:eastAsia="zh-CN"/>
+        </w:rPr>
+        <w:t>delete_</w:t>
+      </w:r>
+      <w:proofErr w:type="gramStart"/>
+      <w:r>
+        <w:rPr>
+          <w:rFonts w:asciiTheme="minorBidi" w:eastAsiaTheme="minorEastAsia" w:hAnsiTheme="minorBidi" w:cstheme="minorBidi"/>
+          <w:spacing w:val="-8"/>
+          <w:sz w:val="24"/>
+          <w:szCs w:val="24"/>
+          <w:lang w:val="fr-CA" w:eastAsia="zh-CN"/>
+        </w:rPr>
+        <w:t>node</w:t>
+      </w:r>
+      <w:proofErr w:type="spellEnd"/>
+      <w:r>
+        <w:rPr>
+          <w:rFonts w:asciiTheme="minorBidi" w:eastAsiaTheme="minorEastAsia" w:hAnsiTheme="minorBidi" w:cstheme="minorBidi"/>
+          <w:spacing w:val="-8"/>
+          <w:sz w:val="24"/>
+          <w:szCs w:val="24"/>
+          <w:lang w:val="fr-CA" w:eastAsia="zh-CN"/>
+        </w:rPr>
+        <w:t>(</w:t>
+      </w:r>
+      <w:proofErr w:type="gramEnd"/>
+      <w:r>
+        <w:rPr>
+          <w:rFonts w:asciiTheme="minorBidi" w:eastAsiaTheme="minorEastAsia" w:hAnsiTheme="minorBidi" w:cstheme="minorBidi"/>
+          <w:spacing w:val="-8"/>
+          <w:sz w:val="24"/>
+          <w:szCs w:val="24"/>
+          <w:lang w:val="fr-CA" w:eastAsia="zh-CN"/>
+        </w:rPr>
+        <w:t>)) dans le</w:t>
       </w:r>
       <w:r>
         <w:rPr>
@@ -5287,7 +5753,29 @@
           <w:szCs w:val="24"/>
           <w:lang w:val="fr-CA" w:eastAsia="zh-CN"/>
         </w:rPr>
-        <w:t>des tests avec unittest. Comparez vos résultats avec ceux de 4.2, qu’est</w:t>
+        <w:t xml:space="preserve">des tests avec </w:t>
+      </w:r>
+      <w:proofErr w:type="spellStart"/>
+      <w:r>
+        <w:rPr>
+          <w:rFonts w:asciiTheme="minorBidi" w:eastAsiaTheme="minorEastAsia" w:hAnsiTheme="minorBidi" w:cstheme="minorBidi"/>
+          <w:spacing w:val="-8"/>
+          <w:sz w:val="24"/>
+          <w:szCs w:val="24"/>
+          <w:lang w:val="fr-CA" w:eastAsia="zh-CN"/>
+        </w:rPr>
+        <w:t>unittest</w:t>
+      </w:r>
+      <w:proofErr w:type="spellEnd"/>
+      <w:r>
+        <w:rPr>
+          <w:rFonts w:asciiTheme="minorBidi" w:eastAsiaTheme="minorEastAsia" w:hAnsiTheme="minorBidi" w:cstheme="minorBidi"/>
+          <w:spacing w:val="-8"/>
+          <w:sz w:val="24"/>
+          <w:szCs w:val="24"/>
+          <w:lang w:val="fr-CA" w:eastAsia="zh-CN"/>
+        </w:rPr>
+        <w:t>. Comparez vos résultats avec ceux de 4.2, qu’est</w:t>
       </w:r>
       <w:r>
         <w:rPr>
@@ -5378,8 +5866,6 @@
         </w:rPr>
         <w:t xml:space="preserve"> (voir test_BST.py)</w:t>
       </w:r>
-      <w:bookmarkStart w:id="0" w:name="_GoBack"/>
-      <w:bookmarkEnd w:id="0"/>
       <w:r>
         <w:rPr>
           <w:rFonts w:asciiTheme="minorBidi" w:eastAsiaTheme="minorEastAsia" w:hAnsiTheme="minorBidi" w:cstheme="minorBidi"/>
@@ -5401,16 +5887,16 @@
           <w:spacing w:val="-8"/>
           <w:sz w:val="24"/>
           <w:szCs w:val="24"/>
-          <w:lang w:val="fr-FR"/>
-        </w:rPr>
-      </w:pPr>
-      <w:r>
-        <w:rPr>
-          <w:rFonts w:asciiTheme="minorBidi" w:hAnsiTheme="minorBidi"/>
-          <w:spacing w:val="-8"/>
-          <w:sz w:val="24"/>
-          <w:szCs w:val="24"/>
-          <w:lang w:val="fr-FR"/>
+          <w:lang w:val="en-CA"/>
+        </w:rPr>
+      </w:pPr>
+      <w:r>
+        <w:rPr>
+          <w:rFonts w:asciiTheme="minorBidi" w:hAnsiTheme="minorBidi"/>
+          <w:spacing w:val="-8"/>
+          <w:sz w:val="24"/>
+          <w:szCs w:val="24"/>
+          <w:lang w:val="en-CA"/>
         </w:rPr>
         <w:t>Path1 = {</w:t>
       </w:r>
@@ -5420,7 +5906,7 @@
           <w:spacing w:val="-8"/>
           <w:sz w:val="24"/>
           <w:szCs w:val="24"/>
-          <w:lang w:val="fr-FR"/>
+          <w:lang w:val="en-CA"/>
         </w:rPr>
         <w:t>A</w:t>
       </w:r>
@@ -5430,7 +5916,7 @@
           <w:spacing w:val="-8"/>
           <w:sz w:val="24"/>
           <w:szCs w:val="24"/>
-          <w:lang w:val="fr-FR"/>
+          <w:lang w:val="en-CA"/>
         </w:rPr>
         <w:t>,</w:t>
       </w:r>
@@ -5440,7 +5926,7 @@
           <w:spacing w:val="-8"/>
           <w:sz w:val="24"/>
           <w:szCs w:val="24"/>
-          <w:lang w:val="fr-FR"/>
+          <w:lang w:val="en-CA"/>
         </w:rPr>
         <w:t xml:space="preserve"> </w:t>
       </w:r>
@@ -5450,7 +5936,7 @@
           <w:spacing w:val="-8"/>
           <w:sz w:val="24"/>
           <w:szCs w:val="24"/>
-          <w:lang w:val="fr-FR"/>
+          <w:lang w:val="en-CA"/>
         </w:rPr>
         <w:t>B</w:t>
       </w:r>
@@ -5460,7 +5946,7 @@
           <w:spacing w:val="-8"/>
           <w:sz w:val="24"/>
           <w:szCs w:val="24"/>
-          <w:lang w:val="fr-FR"/>
+          <w:lang w:val="en-CA"/>
         </w:rPr>
         <w:t>,</w:t>
       </w:r>
@@ -5470,7 +5956,7 @@
           <w:spacing w:val="-8"/>
           <w:sz w:val="24"/>
           <w:szCs w:val="24"/>
-          <w:lang w:val="fr-FR"/>
+          <w:lang w:val="en-CA"/>
         </w:rPr>
         <w:t xml:space="preserve"> </w:t>
       </w:r>
@@ -5480,7 +5966,7 @@
           <w:spacing w:val="-8"/>
           <w:sz w:val="24"/>
           <w:szCs w:val="24"/>
-          <w:lang w:val="fr-FR"/>
+          <w:lang w:val="en-CA"/>
         </w:rPr>
         <w:t>W</w:t>
       </w:r>
@@ -5490,7 +5976,7 @@
           <w:spacing w:val="-8"/>
           <w:sz w:val="24"/>
           <w:szCs w:val="24"/>
-          <w:lang w:val="fr-FR"/>
+          <w:lang w:val="en-CA"/>
         </w:rPr>
         <w:t>}</w:t>
       </w:r>
@@ -8268,17 +8754,35 @@
                             <w:r>
                               <w:t xml:space="preserve">Figure </w:t>
                             </w:r>
-                            <w:fldSimple w:instr=" SEQ Figure \* ARABIC ">
-                              <w:r>
-                                <w:rPr>
-                                  <w:noProof/>
-                                </w:rPr>
-                                <w:t>1</w:t>
-                              </w:r>
-                            </w:fldSimple>
                             <w:r>
-                              <w:t>: Diagramme de flot de contrôle de la méthode delete_node</w:t>
+                              <w:fldChar w:fldCharType="begin"/>
                             </w:r>
+                            <w:r>
+                              <w:instrText xml:space="preserve"> SEQ Figure \* ARABIC </w:instrText>
+                            </w:r>
+                            <w:r>
+                              <w:fldChar w:fldCharType="separate"/>
+                            </w:r>
+                            <w:r>
+                              <w:rPr>
+                                <w:noProof/>
+                              </w:rPr>
+                              <w:t>1</w:t>
+                            </w:r>
+                            <w:r>
+                              <w:rPr>
+                                <w:noProof/>
+                              </w:rPr>
+                              <w:fldChar w:fldCharType="end"/>
+                            </w:r>
+                            <w:r>
+                              <w:t xml:space="preserve">: Diagramme de flot de contrôle de la méthode </w:t>
+                            </w:r>
+                            <w:proofErr w:type="spellStart"/>
+                            <w:r>
+                              <w:t>delete_node</w:t>
+                            </w:r>
+                            <w:proofErr w:type="spellEnd"/>
                           </w:p>
                         </w:txbxContent>
                       </wps:txbx>
@@ -8323,17 +8827,35 @@
                       <w:r>
                         <w:t xml:space="preserve">Figure </w:t>
                       </w:r>
-                      <w:fldSimple w:instr=" SEQ Figure \* ARABIC ">
-                        <w:r>
-                          <w:rPr>
-                            <w:noProof/>
-                          </w:rPr>
-                          <w:t>1</w:t>
-                        </w:r>
-                      </w:fldSimple>
                       <w:r>
-                        <w:t>: Diagramme de flot de contrôle de la méthode delete_node</w:t>
+                        <w:fldChar w:fldCharType="begin"/>
                       </w:r>
+                      <w:r>
+                        <w:instrText xml:space="preserve"> SEQ Figure \* ARABIC </w:instrText>
+                      </w:r>
+                      <w:r>
+                        <w:fldChar w:fldCharType="separate"/>
+                      </w:r>
+                      <w:r>
+                        <w:rPr>
+                          <w:noProof/>
+                        </w:rPr>
+                        <w:t>1</w:t>
+                      </w:r>
+                      <w:r>
+                        <w:rPr>
+                          <w:noProof/>
+                        </w:rPr>
+                        <w:fldChar w:fldCharType="end"/>
+                      </w:r>
+                      <w:r>
+                        <w:t xml:space="preserve">: Diagramme de flot de contrôle de la méthode </w:t>
+                      </w:r>
+                      <w:proofErr w:type="spellStart"/>
+                      <w:r>
+                        <w:t>delete_node</w:t>
+                      </w:r>
+                      <w:proofErr w:type="spellEnd"/>
                     </w:p>
                   </w:txbxContent>
                 </v:textbox>
@@ -8443,7 +8965,29 @@
           <w:szCs w:val="24"/>
           <w:lang w:val="fr-CA" w:eastAsia="zh-CN"/>
         </w:rPr>
-        <w:t xml:space="preserve"> Utilisez de nouveau l’approche boîte blanche all-P-uses/some-C-uses</w:t>
+        <w:t xml:space="preserve"> Utilisez de nouveau l’approche boîte blanche all-P-uses/</w:t>
+      </w:r>
+      <w:proofErr w:type="spellStart"/>
+      <w:r>
+        <w:rPr>
+          <w:rFonts w:asciiTheme="minorBidi" w:eastAsiaTheme="minorEastAsia" w:hAnsiTheme="minorBidi" w:cstheme="minorBidi"/>
+          <w:spacing w:val="-8"/>
+          <w:sz w:val="24"/>
+          <w:szCs w:val="24"/>
+          <w:lang w:val="fr-CA" w:eastAsia="zh-CN"/>
+        </w:rPr>
+        <w:t>some</w:t>
+      </w:r>
+      <w:proofErr w:type="spellEnd"/>
+      <w:r>
+        <w:rPr>
+          <w:rFonts w:asciiTheme="minorBidi" w:eastAsiaTheme="minorEastAsia" w:hAnsiTheme="minorBidi" w:cstheme="minorBidi"/>
+          <w:spacing w:val="-8"/>
+          <w:sz w:val="24"/>
+          <w:szCs w:val="24"/>
+          <w:lang w:val="fr-CA" w:eastAsia="zh-CN"/>
+        </w:rPr>
+        <w:t>-C-uses</w:t>
       </w:r>
       <w:r>
         <w:rPr>
@@ -8463,7 +9007,41 @@
           <w:szCs w:val="24"/>
           <w:lang w:val="fr-CA" w:eastAsia="zh-CN"/>
         </w:rPr>
-        <w:t>(flot de données), cette fois-ci sur la méthode invertTree() dans</w:t>
+        <w:t xml:space="preserve">(flot de données), cette fois-ci sur la méthode </w:t>
+      </w:r>
+      <w:proofErr w:type="spellStart"/>
+      <w:proofErr w:type="gramStart"/>
+      <w:r>
+        <w:rPr>
+          <w:rFonts w:asciiTheme="minorBidi" w:eastAsiaTheme="minorEastAsia" w:hAnsiTheme="minorBidi" w:cstheme="minorBidi"/>
+          <w:spacing w:val="-8"/>
+          <w:sz w:val="24"/>
+          <w:szCs w:val="24"/>
+          <w:lang w:val="fr-CA" w:eastAsia="zh-CN"/>
+        </w:rPr>
+        <w:t>invertTree</w:t>
+      </w:r>
+      <w:proofErr w:type="spellEnd"/>
+      <w:r>
+        <w:rPr>
+          <w:rFonts w:asciiTheme="minorBidi" w:eastAsiaTheme="minorEastAsia" w:hAnsiTheme="minorBidi" w:cstheme="minorBidi"/>
+          <w:spacing w:val="-8"/>
+          <w:sz w:val="24"/>
+          <w:szCs w:val="24"/>
+          <w:lang w:val="fr-CA" w:eastAsia="zh-CN"/>
+        </w:rPr>
+        <w:t>(</w:t>
+      </w:r>
+      <w:proofErr w:type="gramEnd"/>
+      <w:r>
+        <w:rPr>
+          <w:rFonts w:asciiTheme="minorBidi" w:eastAsiaTheme="minorEastAsia" w:hAnsiTheme="minorBidi" w:cstheme="minorBidi"/>
+          <w:spacing w:val="-8"/>
+          <w:sz w:val="24"/>
+          <w:szCs w:val="24"/>
+          <w:lang w:val="fr-CA" w:eastAsia="zh-CN"/>
+        </w:rPr>
+        <w:t>) dans</w:t>
       </w:r>
       <w:r>
         <w:rPr>
@@ -8556,15 +9134,27 @@
         </w:rPr>
         <w:t xml:space="preserve"> </w:t>
       </w:r>
-      <w:r>
-        <w:rPr>
-          <w:rFonts w:asciiTheme="minorBidi" w:eastAsiaTheme="minorEastAsia" w:hAnsiTheme="minorBidi" w:cstheme="minorBidi"/>
-          <w:spacing w:val="-8"/>
-          <w:sz w:val="24"/>
-          <w:szCs w:val="24"/>
-          <w:lang w:val="fr-CA" w:eastAsia="zh-CN"/>
-        </w:rPr>
-        <w:t>unittest. [4 points]</w:t>
+      <w:proofErr w:type="spellStart"/>
+      <w:r>
+        <w:rPr>
+          <w:rFonts w:asciiTheme="minorBidi" w:eastAsiaTheme="minorEastAsia" w:hAnsiTheme="minorBidi" w:cstheme="minorBidi"/>
+          <w:spacing w:val="-8"/>
+          <w:sz w:val="24"/>
+          <w:szCs w:val="24"/>
+          <w:lang w:val="fr-CA" w:eastAsia="zh-CN"/>
+        </w:rPr>
+        <w:t>unittest</w:t>
+      </w:r>
+      <w:proofErr w:type="spellEnd"/>
+      <w:r>
+        <w:rPr>
+          <w:rFonts w:asciiTheme="minorBidi" w:eastAsiaTheme="minorEastAsia" w:hAnsiTheme="minorBidi" w:cstheme="minorBidi"/>
+          <w:spacing w:val="-8"/>
+          <w:sz w:val="24"/>
+          <w:szCs w:val="24"/>
+          <w:lang w:val="fr-CA" w:eastAsia="zh-CN"/>
+        </w:rPr>
+        <w:t>. [4 points]</w:t>
       </w:r>
       <w:r>
         <w:rPr>
@@ -8599,8 +9189,20 @@
           <w:szCs w:val="24"/>
           <w:lang w:val="fr-CA" w:eastAsia="zh-CN"/>
         </w:rPr>
-        <w:t>Ici, nous considérons les méthodes _reversetree</w:t>
-      </w:r>
+        <w:t>Ici, nous considérons les méthodes _</w:t>
+      </w:r>
+      <w:proofErr w:type="spellStart"/>
+      <w:r>
+        <w:rPr>
+          <w:rFonts w:asciiTheme="minorBidi" w:eastAsiaTheme="minorEastAsia" w:hAnsiTheme="minorBidi" w:cstheme="minorBidi"/>
+          <w:spacing w:val="-8"/>
+          <w:sz w:val="24"/>
+          <w:szCs w:val="24"/>
+          <w:lang w:val="fr-CA" w:eastAsia="zh-CN"/>
+        </w:rPr>
+        <w:t>reversetree</w:t>
+      </w:r>
+      <w:proofErr w:type="spellEnd"/>
       <w:r>
         <w:rPr>
           <w:rFonts w:asciiTheme="minorBidi" w:eastAsiaTheme="minorEastAsia" w:hAnsiTheme="minorBidi" w:cstheme="minorBidi"/>
@@ -8611,6 +9213,7 @@
         </w:rPr>
         <w:t xml:space="preserve"> et </w:t>
       </w:r>
+      <w:proofErr w:type="spellStart"/>
       <w:r>
         <w:rPr>
           <w:rFonts w:asciiTheme="minorBidi" w:eastAsiaTheme="minorEastAsia" w:hAnsiTheme="minorBidi" w:cstheme="minorBidi"/>
@@ -8621,15 +9224,38 @@
         </w:rPr>
         <w:t>reversetree</w:t>
       </w:r>
-      <w:r>
-        <w:rPr>
-          <w:rFonts w:asciiTheme="minorBidi" w:eastAsiaTheme="minorEastAsia" w:hAnsiTheme="minorBidi" w:cstheme="minorBidi"/>
-          <w:spacing w:val="-8"/>
-          <w:sz w:val="24"/>
-          <w:szCs w:val="24"/>
-          <w:lang w:val="fr-CA" w:eastAsia="zh-CN"/>
-        </w:rPr>
-        <w:t xml:space="preserve"> séparèment. Elles ont donc un jeu de tests chacune.</w:t>
+      <w:proofErr w:type="spellEnd"/>
+      <w:r>
+        <w:rPr>
+          <w:rFonts w:asciiTheme="minorBidi" w:eastAsiaTheme="minorEastAsia" w:hAnsiTheme="minorBidi" w:cstheme="minorBidi"/>
+          <w:spacing w:val="-8"/>
+          <w:sz w:val="24"/>
+          <w:szCs w:val="24"/>
+          <w:lang w:val="fr-CA" w:eastAsia="zh-CN"/>
+        </w:rPr>
+        <w:t xml:space="preserve"> </w:t>
+      </w:r>
+      <w:proofErr w:type="spellStart"/>
+      <w:r>
+        <w:rPr>
+          <w:rFonts w:asciiTheme="minorBidi" w:eastAsiaTheme="minorEastAsia" w:hAnsiTheme="minorBidi" w:cstheme="minorBidi"/>
+          <w:spacing w:val="-8"/>
+          <w:sz w:val="24"/>
+          <w:szCs w:val="24"/>
+          <w:lang w:val="fr-CA" w:eastAsia="zh-CN"/>
+        </w:rPr>
+        <w:t>séparèment</w:t>
+      </w:r>
+      <w:proofErr w:type="spellEnd"/>
+      <w:r>
+        <w:rPr>
+          <w:rFonts w:asciiTheme="minorBidi" w:eastAsiaTheme="minorEastAsia" w:hAnsiTheme="minorBidi" w:cstheme="minorBidi"/>
+          <w:spacing w:val="-8"/>
+          <w:sz w:val="24"/>
+          <w:szCs w:val="24"/>
+          <w:lang w:val="fr-CA" w:eastAsia="zh-CN"/>
+        </w:rPr>
+        <w:t>. Elles ont donc un jeu de tests chacune.</w:t>
       </w:r>
     </w:p>
     <w:p>
@@ -8681,8 +9307,10 @@
           <w:szCs w:val="22"/>
           <w:lang w:val="fr-CA" w:eastAsia="zh-CN"/>
         </w:rPr>
-        <w:t xml:space="preserve"> (_reverseTre</w:t>
-      </w:r>
+        <w:t xml:space="preserve"> (_</w:t>
+      </w:r>
+      <w:proofErr w:type="spellStart"/>
+      <w:proofErr w:type="gramStart"/>
       <w:r>
         <w:rPr>
           <w:rFonts w:asciiTheme="minorBidi" w:eastAsiaTheme="minorEastAsia" w:hAnsiTheme="minorBidi" w:cstheme="minorBidi"/>
@@ -8691,7 +9319,39 @@
           <w:szCs w:val="22"/>
           <w:lang w:val="fr-CA" w:eastAsia="zh-CN"/>
         </w:rPr>
-        <w:t>e()</w:t>
+        <w:t>reverseTre</w:t>
+      </w:r>
+      <w:r>
+        <w:rPr>
+          <w:rFonts w:asciiTheme="minorBidi" w:eastAsiaTheme="minorEastAsia" w:hAnsiTheme="minorBidi" w:cstheme="minorBidi"/>
+          <w:spacing w:val="-8"/>
+          <w:sz w:val="24"/>
+          <w:szCs w:val="22"/>
+          <w:lang w:val="fr-CA" w:eastAsia="zh-CN"/>
+        </w:rPr>
+        <w:t>e</w:t>
+      </w:r>
+      <w:proofErr w:type="spellEnd"/>
+      <w:r>
+        <w:rPr>
+          <w:rFonts w:asciiTheme="minorBidi" w:eastAsiaTheme="minorEastAsia" w:hAnsiTheme="minorBidi" w:cstheme="minorBidi"/>
+          <w:spacing w:val="-8"/>
+          <w:sz w:val="24"/>
+          <w:szCs w:val="22"/>
+          <w:lang w:val="fr-CA" w:eastAsia="zh-CN"/>
+        </w:rPr>
+        <w:t>(</w:t>
+      </w:r>
+      <w:proofErr w:type="gramEnd"/>
+      <w:r>
+        <w:rPr>
+          <w:rFonts w:asciiTheme="minorBidi" w:eastAsiaTheme="minorEastAsia" w:hAnsiTheme="minorBidi" w:cstheme="minorBidi"/>
+          <w:spacing w:val="-8"/>
+          <w:sz w:val="24"/>
+          <w:szCs w:val="22"/>
+          <w:lang w:val="fr-CA" w:eastAsia="zh-CN"/>
+        </w:rPr>
+        <w:t>)</w:t>
       </w:r>
       <w:r>
         <w:rPr>
@@ -8718,6 +9378,7 @@
           <w:lang w:val="en-CA" w:eastAsia="zh-CN"/>
         </w:rPr>
       </w:pPr>
+      <w:proofErr w:type="gramStart"/>
       <w:r>
         <w:rPr>
           <w:rFonts w:asciiTheme="minorBidi" w:eastAsiaTheme="minorEastAsia" w:hAnsiTheme="minorBidi" w:cstheme="minorBidi"/>
@@ -8748,6 +9409,7 @@
         </w:rPr>
         <w:t>:</w:t>
       </w:r>
+      <w:proofErr w:type="gramEnd"/>
       <w:r>
         <w:rPr>
           <w:rFonts w:asciiTheme="minorBidi" w:eastAsiaTheme="minorEastAsia" w:hAnsiTheme="minorBidi" w:cstheme="minorBidi"/>
@@ -8758,6 +9420,7 @@
         </w:rPr>
         <w:t xml:space="preserve"> </w:t>
       </w:r>
+      <w:proofErr w:type="spellStart"/>
       <w:r>
         <w:rPr>
           <w:rFonts w:asciiTheme="minorBidi" w:eastAsiaTheme="minorEastAsia" w:hAnsiTheme="minorBidi" w:cstheme="minorBidi"/>
@@ -8778,6 +9441,7 @@
         </w:rPr>
         <w:t>œud</w:t>
       </w:r>
+      <w:proofErr w:type="spellEnd"/>
       <w:r>
         <w:rPr>
           <w:rFonts w:asciiTheme="minorBidi" w:eastAsiaTheme="minorEastAsia" w:hAnsiTheme="minorBidi" w:cstheme="minorBidi"/>
@@ -9343,9 +10007,11 @@
       <w:r>
         <w:t>Figure 2: Diagramme de flot de contrôle de la méthode _</w:t>
       </w:r>
+      <w:proofErr w:type="spellStart"/>
       <w:r>
         <w:t>reverseTree</w:t>
       </w:r>
+      <w:proofErr w:type="spellEnd"/>
     </w:p>
     <w:p>
       <w:pPr>
@@ -9516,7 +10182,41 @@
           <w:szCs w:val="24"/>
           <w:lang w:val="fr-CA" w:eastAsia="zh-CN"/>
         </w:rPr>
-        <w:t xml:space="preserve"> (reverseTree())</w:t>
+        <w:t xml:space="preserve"> (</w:t>
+      </w:r>
+      <w:proofErr w:type="spellStart"/>
+      <w:proofErr w:type="gramStart"/>
+      <w:r>
+        <w:rPr>
+          <w:rFonts w:asciiTheme="minorBidi" w:eastAsiaTheme="minorEastAsia" w:hAnsiTheme="minorBidi" w:cstheme="minorBidi"/>
+          <w:spacing w:val="-8"/>
+          <w:sz w:val="24"/>
+          <w:szCs w:val="24"/>
+          <w:lang w:val="fr-CA" w:eastAsia="zh-CN"/>
+        </w:rPr>
+        <w:t>reverseTree</w:t>
+      </w:r>
+      <w:proofErr w:type="spellEnd"/>
+      <w:r>
+        <w:rPr>
+          <w:rFonts w:asciiTheme="minorBidi" w:eastAsiaTheme="minorEastAsia" w:hAnsiTheme="minorBidi" w:cstheme="minorBidi"/>
+          <w:spacing w:val="-8"/>
+          <w:sz w:val="24"/>
+          <w:szCs w:val="24"/>
+          <w:lang w:val="fr-CA" w:eastAsia="zh-CN"/>
+        </w:rPr>
+        <w:t>(</w:t>
+      </w:r>
+      <w:proofErr w:type="gramEnd"/>
+      <w:r>
+        <w:rPr>
+          <w:rFonts w:asciiTheme="minorBidi" w:eastAsiaTheme="minorEastAsia" w:hAnsiTheme="minorBidi" w:cstheme="minorBidi"/>
+          <w:spacing w:val="-8"/>
+          <w:sz w:val="24"/>
+          <w:szCs w:val="24"/>
+          <w:lang w:val="fr-CA" w:eastAsia="zh-CN"/>
+        </w:rPr>
+        <w:t>))</w:t>
       </w:r>
     </w:p>
     <w:p>
@@ -9533,6 +10233,7 @@
           <w:lang w:val="en-CA" w:eastAsia="zh-CN"/>
         </w:rPr>
       </w:pPr>
+      <w:proofErr w:type="gramStart"/>
       <w:r>
         <w:rPr>
           <w:rFonts w:asciiTheme="minorBidi" w:eastAsiaTheme="minorEastAsia" w:hAnsiTheme="minorBidi" w:cstheme="minorBidi"/>
@@ -9541,7 +10242,18 @@
           <w:szCs w:val="24"/>
           <w:lang w:val="en-CA" w:eastAsia="zh-CN"/>
         </w:rPr>
-        <w:t>B : BST.</w:t>
+        <w:t>B :</w:t>
+      </w:r>
+      <w:proofErr w:type="gramEnd"/>
+      <w:r>
+        <w:rPr>
+          <w:rFonts w:asciiTheme="minorBidi" w:eastAsiaTheme="minorEastAsia" w:hAnsiTheme="minorBidi" w:cstheme="minorBidi"/>
+          <w:spacing w:val="-8"/>
+          <w:sz w:val="24"/>
+          <w:szCs w:val="24"/>
+          <w:lang w:val="en-CA" w:eastAsia="zh-CN"/>
+        </w:rPr>
+        <w:t xml:space="preserve"> BST.</w:t>
       </w:r>
     </w:p>
     <w:p>
@@ -9950,9 +10662,11 @@
       <w:r>
         <w:t xml:space="preserve">: Diagramme de flot de contrôle de la méthode </w:t>
       </w:r>
+      <w:proofErr w:type="spellStart"/>
       <w:r>
         <w:t>reverseTree</w:t>
       </w:r>
+      <w:proofErr w:type="spellEnd"/>
     </w:p>
     <w:p>
       <w:pPr>
@@ -11353,7 +12067,7 @@
       </w:pPr>
     </w:pPrDefault>
   </w:docDefaults>
-  <w:latentStyles w:defLockedState="0" w:defUIPriority="99" w:defSemiHidden="0" w:defUnhideWhenUsed="0" w:defQFormat="0" w:count="377">
+  <w:latentStyles w:defLockedState="0" w:defUIPriority="99" w:defSemiHidden="0" w:defUnhideWhenUsed="0" w:defQFormat="0" w:count="376">
     <w:lsdException w:name="Normal" w:uiPriority="0" w:qFormat="1"/>
     <w:lsdException w:name="heading 1" w:uiPriority="9" w:qFormat="1"/>
     <w:lsdException w:name="heading 2" w:semiHidden="1" w:uiPriority="9" w:unhideWhenUsed="1" w:qFormat="1"/>
@@ -11459,6 +12173,7 @@
     <w:lsdException w:name="HTML Sample" w:semiHidden="1" w:unhideWhenUsed="1"/>
     <w:lsdException w:name="HTML Typewriter" w:semiHidden="1" w:unhideWhenUsed="1"/>
     <w:lsdException w:name="HTML Variable" w:semiHidden="1" w:unhideWhenUsed="1"/>
+    <w:lsdException w:name="Normal Table" w:semiHidden="1" w:unhideWhenUsed="1"/>
     <w:lsdException w:name="annotation subject" w:semiHidden="1" w:unhideWhenUsed="1"/>
     <w:lsdException w:name="No List" w:semiHidden="1" w:unhideWhenUsed="1"/>
     <w:lsdException w:name="Outline List 1" w:semiHidden="1" w:unhideWhenUsed="1"/>
@@ -11505,8 +12220,10 @@
     <w:lsdException w:name="Table Subtle 2" w:semiHidden="1" w:unhideWhenUsed="1"/>
     <w:lsdException w:name="Table Web 1" w:semiHidden="1" w:unhideWhenUsed="1"/>
     <w:lsdException w:name="Table Web 2" w:semiHidden="1" w:unhideWhenUsed="1"/>
+    <w:lsdException w:name="Table Web 3" w:semiHidden="1" w:unhideWhenUsed="1"/>
     <w:lsdException w:name="Balloon Text" w:semiHidden="1" w:unhideWhenUsed="1"/>
     <w:lsdException w:name="Table Grid" w:uiPriority="39"/>
+    <w:lsdException w:name="Table Theme" w:semiHidden="1" w:unhideWhenUsed="1"/>
     <w:lsdException w:name="Placeholder Text" w:semiHidden="1"/>
     <w:lsdException w:name="No Spacing" w:uiPriority="1" w:qFormat="1"/>
     <w:lsdException w:name="Light Shading" w:uiPriority="60"/>
@@ -11727,7 +12444,6 @@
     <w:lsdException w:name="Hashtag" w:semiHidden="1" w:unhideWhenUsed="1"/>
     <w:lsdException w:name="Unresolved Mention" w:semiHidden="1" w:unhideWhenUsed="1"/>
     <w:lsdException w:name="Smart Link" w:semiHidden="1" w:unhideWhenUsed="1"/>
-    <w:lsdException w:name="Smart Link Error" w:semiHidden="1" w:unhideWhenUsed="1"/>
   </w:latentStyles>
   <w:style w:type="paragraph" w:default="1" w:styleId="Normal">
     <w:name w:val="Normal"/>
@@ -12684,7 +13400,7 @@
 </file>
 
 <file path=customXml/itemProps1.xml><?xml version="1.0" encoding="utf-8"?>
-<ds:datastoreItem xmlns:ds="http://schemas.openxmlformats.org/officeDocument/2006/customXml" ds:itemID="{592D5160-C9CD-4D4A-8E23-9A09306D2404}">
+<ds:datastoreItem xmlns:ds="http://schemas.openxmlformats.org/officeDocument/2006/customXml" ds:itemID="{00661500-56EB-4DB8-932C-4361237E7E99}">
   <ds:schemaRefs>
     <ds:schemaRef ds:uri="http://schemas.openxmlformats.org/officeDocument/2006/bibliography"/>
   </ds:schemaRefs>

</xml_diff>